<commit_message>
Modification hierarchie BNK et compte rendu .doc
</commit_message>
<xml_diff>
--- a/Ly_Ha.docx
+++ b/Ly_Ha.docx
@@ -3,1105 +3,453 @@
 <w:document xmlns:wpc="http://schemas.microsoft.com/office/word/2010/wordprocessingCanvas" xmlns:mo="http://schemas.microsoft.com/office/mac/office/2008/main" xmlns:mc="http://schemas.openxmlformats.org/markup-compatibility/2006" xmlns:mv="urn:schemas-microsoft-com:mac:vml" xmlns:o="urn:schemas-microsoft-com:office:office" xmlns:r="http://schemas.openxmlformats.org/officeDocument/2006/relationships" xmlns:m="http://schemas.openxmlformats.org/officeDocument/2006/math" xmlns:v="urn:schemas-microsoft-com:vml" xmlns:wp14="http://schemas.microsoft.com/office/word/2010/wordprocessingDrawing" xmlns:wp="http://schemas.openxmlformats.org/drawingml/2006/wordprocessingDrawing" xmlns:w10="urn:schemas-microsoft-com:office:word" xmlns:w="http://schemas.openxmlformats.org/wordprocessingml/2006/main" xmlns:w14="http://schemas.microsoft.com/office/word/2010/wordml" xmlns:wpg="http://schemas.microsoft.com/office/word/2010/wordprocessingGroup" xmlns:wpi="http://schemas.microsoft.com/office/word/2010/wordprocessingInk" xmlns:wne="http://schemas.microsoft.com/office/word/2006/wordml" xmlns:wps="http://schemas.microsoft.com/office/word/2010/wordprocessingShape" mc:Ignorable="w14 wp14">
   <w:body>
     <w:p/>
-    <w:sdt>
-      <w:sdtPr>
-        <w:id w:val="1918131722"/>
-        <w:docPartObj>
-          <w:docPartGallery w:val="Cover Pages"/>
-          <w:docPartUnique/>
-        </w:docPartObj>
-      </w:sdtPr>
-      <w:sdtEndPr/>
-      <w:sdtContent>
-        <w:p>
-          <w:r>
-            <w:rPr>
-              <w:noProof/>
-            </w:rPr>
-            <mc:AlternateContent>
-              <mc:Choice Requires="wpg">
-                <w:drawing>
-                  <wp:anchor distT="0" distB="0" distL="114300" distR="114300" simplePos="0" relativeHeight="251669504" behindDoc="1" locked="0" layoutInCell="1" allowOverlap="1" wp14:anchorId="6CF9DFB4" wp14:editId="44DBE7A1">
-                    <wp:simplePos x="0" y="0"/>
-                    <wp:positionH relativeFrom="page">
-                      <wp:align>center</wp:align>
-                    </wp:positionH>
-                    <wp:positionV relativeFrom="page">
-                      <wp:align>center</wp:align>
-                    </wp:positionV>
-                    <wp:extent cx="6864824" cy="9123528"/>
-                    <wp:effectExtent l="0" t="0" r="2540" b="635"/>
-                    <wp:wrapNone/>
-                    <wp:docPr id="193" name="Groupe 193"/>
-                    <wp:cNvGraphicFramePr/>
-                    <a:graphic xmlns:a="http://schemas.openxmlformats.org/drawingml/2006/main">
-                      <a:graphicData uri="http://schemas.microsoft.com/office/word/2010/wordprocessingGroup">
-                        <wpg:wgp>
-                          <wpg:cNvGrpSpPr/>
-                          <wpg:grpSpPr>
-                            <a:xfrm>
-                              <a:off x="0" y="0"/>
-                              <a:ext cx="6864824" cy="9123528"/>
-                              <a:chOff x="0" y="0"/>
-                              <a:chExt cx="6864824" cy="9123528"/>
-                            </a:xfrm>
-                          </wpg:grpSpPr>
-                          <wps:wsp>
-                            <wps:cNvPr id="194" name="Rectangle 194"/>
-                            <wps:cNvSpPr/>
-                            <wps:spPr>
-                              <a:xfrm>
-                                <a:off x="0" y="0"/>
-                                <a:ext cx="6858000" cy="1371600"/>
-                              </a:xfrm>
-                              <a:prstGeom prst="rect">
-                                <a:avLst/>
-                              </a:prstGeom>
-                              <a:solidFill>
-                                <a:schemeClr val="accent1"/>
-                              </a:solidFill>
-                              <a:ln>
-                                <a:noFill/>
-                              </a:ln>
-                            </wps:spPr>
-                            <wps:style>
-                              <a:lnRef idx="2">
-                                <a:schemeClr val="accent1">
-                                  <a:shade val="50000"/>
-                                </a:schemeClr>
-                              </a:lnRef>
-                              <a:fillRef idx="1">
-                                <a:schemeClr val="accent1"/>
-                              </a:fillRef>
-                              <a:effectRef idx="0">
-                                <a:schemeClr val="accent1"/>
-                              </a:effectRef>
-                              <a:fontRef idx="minor">
-                                <a:schemeClr val="lt1"/>
-                              </a:fontRef>
-                            </wps:style>
-                            <wps:bodyPr rot="0" spcFirstLastPara="0" vertOverflow="overflow" horzOverflow="overflow" vert="horz" wrap="square" lIns="91440" tIns="45720" rIns="91440" bIns="45720" numCol="1" spcCol="0" rtlCol="0" fromWordArt="0" anchor="ctr" anchorCtr="0" forceAA="0" compatLnSpc="1">
-                              <a:prstTxWarp prst="textNoShape">
-                                <a:avLst/>
-                              </a:prstTxWarp>
-                              <a:noAutofit/>
-                            </wps:bodyPr>
-                          </wps:wsp>
-                          <wps:wsp>
-                            <wps:cNvPr id="195" name="Rectangle 195"/>
-                            <wps:cNvSpPr/>
-                            <wps:spPr>
-                              <a:xfrm>
-                                <a:off x="0" y="4094328"/>
-                                <a:ext cx="6858000" cy="5029200"/>
-                              </a:xfrm>
-                              <a:prstGeom prst="rect">
-                                <a:avLst/>
-                              </a:prstGeom>
-                              <a:solidFill>
-                                <a:schemeClr val="accent1"/>
-                              </a:solidFill>
-                              <a:ln>
-                                <a:noFill/>
-                              </a:ln>
-                            </wps:spPr>
-                            <wps:style>
-                              <a:lnRef idx="2">
-                                <a:schemeClr val="accent1">
-                                  <a:shade val="50000"/>
-                                </a:schemeClr>
-                              </a:lnRef>
-                              <a:fillRef idx="1">
-                                <a:schemeClr val="accent1"/>
-                              </a:fillRef>
-                              <a:effectRef idx="0">
-                                <a:schemeClr val="accent1"/>
-                              </a:effectRef>
-                              <a:fontRef idx="minor">
-                                <a:schemeClr val="lt1"/>
-                              </a:fontRef>
-                            </wps:style>
-                            <wps:txbx>
-                              <w:txbxContent>
-                                <w:p>
-                                  <w:pPr>
-                                    <w:pStyle w:val="Sansinterligne"/>
-                                    <w:spacing w:before="120"/>
-                                    <w:jc w:val="center"/>
-                                    <w:rPr>
-                                      <w:color w:val="FFFFFF" w:themeColor="background1"/>
-                                    </w:rPr>
-                                  </w:pPr>
-                                  <w:sdt>
-                                    <w:sdtPr>
-                                      <w:rPr>
-                                        <w:color w:val="FFFFFF" w:themeColor="background1"/>
-                                      </w:rPr>
-                                      <w:alias w:val="Auteur"/>
-                                      <w:tag w:val=""/>
-                                      <w:id w:val="16815750"/>
-                                      <w:dataBinding w:prefixMappings="xmlns:ns0='http://purl.org/dc/elements/1.1/' xmlns:ns1='http://schemas.openxmlformats.org/package/2006/metadata/core-properties' " w:xpath="/ns1:coreProperties[1]/ns0:creator[1]" w:storeItemID="{6C3C8BC8-F283-45AE-878A-BAB7291924A1}"/>
-                                      <w:text/>
-                                    </w:sdtPr>
-                                    <w:sdtEndPr/>
-                                    <w:sdtContent>
-                                      <w:r>
-                                        <w:rPr>
-                                          <w:color w:val="FFFFFF" w:themeColor="background1"/>
-                                          <w:lang w:val="en-US"/>
-                                        </w:rPr>
-                                        <w:t xml:space="preserve">HA </w:t>
-                                      </w:r>
-                                      <w:proofErr w:type="spellStart"/>
-                                      <w:r>
-                                        <w:rPr>
-                                          <w:color w:val="FFFFFF" w:themeColor="background1"/>
-                                          <w:lang w:val="en-US"/>
-                                        </w:rPr>
-                                        <w:t>Kévin</w:t>
-                                      </w:r>
-                                      <w:proofErr w:type="spellEnd"/>
-                                      <w:r>
-                                        <w:rPr>
-                                          <w:color w:val="FFFFFF" w:themeColor="background1"/>
-                                          <w:lang w:val="en-US"/>
-                                        </w:rPr>
-                                        <w:t xml:space="preserve"> – LY Jean-</w:t>
-                                      </w:r>
-                                      <w:proofErr w:type="spellStart"/>
-                                      <w:r>
-                                        <w:rPr>
-                                          <w:color w:val="FFFFFF" w:themeColor="background1"/>
-                                          <w:lang w:val="en-US"/>
-                                        </w:rPr>
-                                        <w:t>michel</w:t>
-                                      </w:r>
-                                      <w:proofErr w:type="spellEnd"/>
-                                    </w:sdtContent>
-                                  </w:sdt>
-                                </w:p>
-                                <w:p>
-                                  <w:pPr>
-                                    <w:pStyle w:val="Sansinterligne"/>
-                                    <w:spacing w:before="120"/>
-                                    <w:jc w:val="center"/>
-                                    <w:rPr>
-                                      <w:color w:val="FFFFFF" w:themeColor="background1"/>
-                                    </w:rPr>
-                                  </w:pPr>
-                                  <w:sdt>
-                                    <w:sdtPr>
-                                      <w:rPr>
-                                        <w:caps/>
-                                        <w:color w:val="FFFFFF" w:themeColor="background1"/>
-                                      </w:rPr>
-                                      <w:alias w:val="Société"/>
-                                      <w:tag w:val=""/>
-                                      <w:id w:val="-316963366"/>
-                                      <w:showingPlcHdr/>
-                                      <w:dataBinding w:prefixMappings="xmlns:ns0='http://schemas.openxmlformats.org/officeDocument/2006/extended-properties' " w:xpath="/ns0:Properties[1]/ns0:Company[1]" w:storeItemID="{6668398D-A668-4E3E-A5EB-62B293D839F1}"/>
-                                      <w:text/>
-                                    </w:sdtPr>
-                                    <w:sdtEndPr/>
-                                    <w:sdtContent>
-                                      <w:r>
-                                        <w:rPr>
-                                          <w:caps/>
-                                          <w:color w:val="FFFFFF" w:themeColor="background1"/>
-                                        </w:rPr>
-                                        <w:t xml:space="preserve">     </w:t>
-                                      </w:r>
-                                    </w:sdtContent>
-                                  </w:sdt>
-                                  <w:r>
-                                    <w:rPr>
-                                      <w:color w:val="FFFFFF" w:themeColor="background1"/>
-                                    </w:rPr>
-                                    <w:t>  </w:t>
-                                  </w:r>
-                                  <w:sdt>
-                                    <w:sdtPr>
-                                      <w:rPr>
-                                        <w:color w:val="FFFFFF" w:themeColor="background1"/>
-                                      </w:rPr>
-                                      <w:alias w:val="Adresse"/>
-                                      <w:tag w:val=""/>
-                                      <w:id w:val="1553579505"/>
-                                      <w:showingPlcHdr/>
-                                      <w:dataBinding w:prefixMappings="xmlns:ns0='http://schemas.microsoft.com/office/2006/coverPageProps' " w:xpath="/ns0:CoverPageProperties[1]/ns0:CompanyAddress[1]" w:storeItemID="{55AF091B-3C7A-41E3-B477-F2FDAA23CFDA}"/>
-                                      <w:text/>
-                                    </w:sdtPr>
-                                    <w:sdtEndPr/>
-                                    <w:sdtContent>
-                                      <w:r>
-                                        <w:rPr>
-                                          <w:color w:val="FFFFFF" w:themeColor="background1"/>
-                                        </w:rPr>
-                                        <w:t xml:space="preserve">     </w:t>
-                                      </w:r>
-                                    </w:sdtContent>
-                                  </w:sdt>
-                                </w:p>
-                              </w:txbxContent>
-                            </wps:txbx>
-                            <wps:bodyPr rot="0" spcFirstLastPara="0" vertOverflow="overflow" horzOverflow="overflow" vert="horz" wrap="square" lIns="457200" tIns="731520" rIns="457200" bIns="457200" numCol="1" spcCol="0" rtlCol="0" fromWordArt="0" anchor="b" anchorCtr="0" forceAA="0" compatLnSpc="1">
-                              <a:prstTxWarp prst="textNoShape">
-                                <a:avLst/>
-                              </a:prstTxWarp>
-                              <a:noAutofit/>
-                            </wps:bodyPr>
-                          </wps:wsp>
-                          <wps:wsp>
-                            <wps:cNvPr id="196" name="Zone de texte 196"/>
-                            <wps:cNvSpPr txBox="1"/>
-                            <wps:spPr>
-                              <a:xfrm>
-                                <a:off x="6824" y="1371600"/>
-                                <a:ext cx="6858000" cy="2722728"/>
-                              </a:xfrm>
-                              <a:prstGeom prst="rect">
-                                <a:avLst/>
-                              </a:prstGeom>
-                              <a:solidFill>
-                                <a:schemeClr val="bg1"/>
-                              </a:solidFill>
-                              <a:ln w="6350">
-                                <a:noFill/>
-                              </a:ln>
-                              <a:effectLst/>
-                            </wps:spPr>
-                            <wps:style>
-                              <a:lnRef idx="0">
-                                <a:schemeClr val="accent1"/>
-                              </a:lnRef>
-                              <a:fillRef idx="0">
-                                <a:schemeClr val="accent1"/>
-                              </a:fillRef>
-                              <a:effectRef idx="0">
-                                <a:schemeClr val="accent1"/>
-                              </a:effectRef>
-                              <a:fontRef idx="minor">
-                                <a:schemeClr val="dk1"/>
-                              </a:fontRef>
-                            </wps:style>
-                            <wps:txbx>
-                              <w:txbxContent>
-                                <w:sdt>
-                                  <w:sdtPr>
-                                    <w:rPr>
-                                      <w:rFonts w:asciiTheme="majorHAnsi" w:eastAsiaTheme="majorEastAsia" w:hAnsiTheme="majorHAnsi" w:cstheme="majorBidi"/>
-                                      <w:caps/>
-                                      <w:color w:val="4A66AC" w:themeColor="accent1"/>
-                                      <w:sz w:val="72"/>
-                                      <w:szCs w:val="72"/>
-                                    </w:rPr>
-                                    <w:alias w:val="Titre"/>
-                                    <w:tag w:val=""/>
-                                    <w:id w:val="806979750"/>
-                                    <w:dataBinding w:prefixMappings="xmlns:ns0='http://purl.org/dc/elements/1.1/' xmlns:ns1='http://schemas.openxmlformats.org/package/2006/metadata/core-properties' " w:xpath="/ns1:coreProperties[1]/ns0:title[1]" w:storeItemID="{6C3C8BC8-F283-45AE-878A-BAB7291924A1}"/>
-                                    <w:text/>
-                                  </w:sdtPr>
-                                  <w:sdtEndPr/>
-                                  <w:sdtContent>
-                                    <w:p>
-                                      <w:pPr>
-                                        <w:pStyle w:val="Sansinterligne"/>
-                                        <w:jc w:val="center"/>
-                                        <w:rPr>
-                                          <w:rFonts w:asciiTheme="majorHAnsi" w:eastAsiaTheme="majorEastAsia" w:hAnsiTheme="majorHAnsi" w:cstheme="majorBidi"/>
-                                          <w:caps/>
-                                          <w:color w:val="4A66AC" w:themeColor="accent1"/>
-                                          <w:sz w:val="72"/>
-                                          <w:szCs w:val="72"/>
-                                        </w:rPr>
-                                      </w:pPr>
-                                      <w:r>
-                                        <w:rPr>
-                                          <w:rFonts w:asciiTheme="majorHAnsi" w:eastAsiaTheme="majorEastAsia" w:hAnsiTheme="majorHAnsi" w:cstheme="majorBidi"/>
-                                          <w:caps/>
-                                          <w:color w:val="4A66AC" w:themeColor="accent1"/>
-                                          <w:sz w:val="72"/>
-                                          <w:szCs w:val="72"/>
-                                        </w:rPr>
-                                        <w:t>Sociéte bnk</w:t>
-                                      </w:r>
-                                    </w:p>
-                                  </w:sdtContent>
-                                </w:sdt>
-                              </w:txbxContent>
-                            </wps:txbx>
-                            <wps:bodyPr rot="0" spcFirstLastPara="0" vertOverflow="overflow" horzOverflow="overflow" vert="horz" wrap="square" lIns="457200" tIns="91440" rIns="457200" bIns="91440" numCol="1" spcCol="0" rtlCol="0" fromWordArt="0" anchor="ctr" anchorCtr="0" forceAA="0" compatLnSpc="1">
-                              <a:prstTxWarp prst="textNoShape">
-                                <a:avLst/>
-                              </a:prstTxWarp>
-                              <a:noAutofit/>
-                            </wps:bodyPr>
-                          </wps:wsp>
-                        </wpg:wgp>
-                      </a:graphicData>
-                    </a:graphic>
-                    <wp14:sizeRelH relativeFrom="page">
-                      <wp14:pctWidth>88200</wp14:pctWidth>
-                    </wp14:sizeRelH>
-                    <wp14:sizeRelV relativeFrom="page">
-                      <wp14:pctHeight>90900</wp14:pctHeight>
-                    </wp14:sizeRelV>
-                  </wp:anchor>
-                </w:drawing>
-              </mc:Choice>
-              <mc:Fallback>
-                <w:pict>
-                  <v:group id="Groupe 193" o:spid="_x0000_s1026" style="position:absolute;margin-left:0;margin-top:0;width:540.55pt;height:718.4pt;z-index:-251646976;mso-width-percent:882;mso-height-percent:909;mso-position-horizontal:center;mso-position-horizontal-relative:page;mso-position-vertical:center;mso-position-vertical-relative:page;mso-width-percent:882;mso-height-percent:909" coordsize="6864824,9123528" o:gfxdata="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">
-                    <v:rect id="Rectangle 194" o:spid="_x0000_s1027" style="position:absolute;width:6858000;height:1371600;visibility:visible;mso-wrap-style:square;v-text-anchor:middle" o:gfxdata="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" fillcolor="#4a66ac [3204]" stroked="f" strokeweight="1pt"/>
-                    <v:rect id="Rectangle 195" o:spid="_x0000_s1028" style="position:absolute;top:4094328;width:6858000;height:5029200;visibility:visible;mso-wrap-style:square;v-text-anchor:bottom" o:gfxdata="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" fillcolor="#4a66ac [3204]" stroked="f" strokeweight="1pt">
-                      <v:textbox inset="36pt,57.6pt,36pt,36pt">
+    <w:p>
+      <w:r>
+        <w:rPr>
+          <w:noProof/>
+        </w:rPr>
+        <mc:AlternateContent>
+          <mc:Choice Requires="wpg">
+            <w:drawing>
+              <wp:anchor distT="0" distB="0" distL="114300" distR="114300" simplePos="0" relativeHeight="251659264" behindDoc="1" locked="0" layoutInCell="1" allowOverlap="1" wp14:anchorId="17008080" wp14:editId="66D5CF99">
+                <wp:simplePos x="0" y="0"/>
+                <wp:positionH relativeFrom="page">
+                  <wp:align>center</wp:align>
+                </wp:positionH>
+                <wp:positionV relativeFrom="page">
+                  <wp:align>center</wp:align>
+                </wp:positionV>
+                <wp:extent cx="6855460" cy="9142730"/>
+                <wp:effectExtent l="0" t="0" r="2540" b="635"/>
+                <wp:wrapNone/>
+                <wp:docPr id="12" name="Groupe 193"/>
+                <wp:cNvGraphicFramePr>
+                  <a:graphicFrameLocks xmlns:a="http://schemas.openxmlformats.org/drawingml/2006/main"/>
+                </wp:cNvGraphicFramePr>
+                <a:graphic xmlns:a="http://schemas.openxmlformats.org/drawingml/2006/main">
+                  <a:graphicData uri="http://schemas.microsoft.com/office/word/2010/wordprocessingGroup">
+                    <wpg:wgp>
+                      <wpg:cNvGrpSpPr>
+                        <a:grpSpLocks/>
+                      </wpg:cNvGrpSpPr>
+                      <wpg:grpSpPr>
+                        <a:xfrm>
+                          <a:off x="0" y="0"/>
+                          <a:ext cx="6855460" cy="9142730"/>
+                          <a:chOff x="0" y="0"/>
+                          <a:chExt cx="6864824" cy="9123528"/>
+                        </a:xfrm>
+                      </wpg:grpSpPr>
+                      <wps:wsp>
+                        <wps:cNvPr id="14" name="Rectangle 194"/>
+                        <wps:cNvSpPr/>
+                        <wps:spPr>
+                          <a:xfrm>
+                            <a:off x="0" y="0"/>
+                            <a:ext cx="6858000" cy="1371600"/>
+                          </a:xfrm>
+                          <a:prstGeom prst="rect">
+                            <a:avLst/>
+                          </a:prstGeom>
+                          <a:solidFill>
+                            <a:srgbClr val="4A66AC"/>
+                          </a:solidFill>
+                          <a:ln w="12700" cap="flat" cmpd="sng" algn="ctr">
+                            <a:noFill/>
+                            <a:prstDash val="solid"/>
+                          </a:ln>
+                          <a:effectLst/>
+                        </wps:spPr>
+                        <wps:bodyPr rot="0" spcFirstLastPara="0" vertOverflow="overflow" horzOverflow="overflow" vert="horz" wrap="square" lIns="91440" tIns="45720" rIns="91440" bIns="45720" numCol="1" spcCol="0" rtlCol="0" fromWordArt="0" anchor="ctr" anchorCtr="0" forceAA="0" compatLnSpc="1">
+                          <a:prstTxWarp prst="textNoShape">
+                            <a:avLst/>
+                          </a:prstTxWarp>
+                          <a:noAutofit/>
+                        </wps:bodyPr>
+                      </wps:wsp>
+                      <wps:wsp>
+                        <wps:cNvPr id="15" name="Rectangle 195"/>
+                        <wps:cNvSpPr/>
+                        <wps:spPr>
+                          <a:xfrm>
+                            <a:off x="0" y="4094328"/>
+                            <a:ext cx="6858000" cy="5029200"/>
+                          </a:xfrm>
+                          <a:prstGeom prst="rect">
+                            <a:avLst/>
+                          </a:prstGeom>
+                          <a:solidFill>
+                            <a:srgbClr val="4A66AC"/>
+                          </a:solidFill>
+                          <a:ln w="12700" cap="flat" cmpd="sng" algn="ctr">
+                            <a:noFill/>
+                            <a:prstDash val="solid"/>
+                          </a:ln>
+                          <a:effectLst/>
+                        </wps:spPr>
+                        <wps:txbx>
+                          <w:txbxContent>
+                            <w:p>
+                              <w:pPr>
+                                <w:pStyle w:val="Sansinterligne"/>
+                                <w:spacing w:before="120"/>
+                                <w:jc w:val="center"/>
+                                <w:rPr>
+                                  <w:color w:val="FFFFFF"/>
+                                </w:rPr>
+                              </w:pPr>
+                              <w:r>
+                                <w:rPr>
+                                  <w:color w:val="FFFFFF"/>
+                                  <w:lang w:val="en-US"/>
+                                </w:rPr>
+                                <w:t xml:space="preserve">HA </w:t>
+                              </w:r>
+                              <w:proofErr w:type="spellStart"/>
+                              <w:r>
+                                <w:rPr>
+                                  <w:color w:val="FFFFFF"/>
+                                  <w:lang w:val="en-US"/>
+                                </w:rPr>
+                                <w:t>Kévin</w:t>
+                              </w:r>
+                              <w:proofErr w:type="spellEnd"/>
+                              <w:r>
+                                <w:rPr>
+                                  <w:color w:val="FFFFFF"/>
+                                  <w:lang w:val="en-US"/>
+                                </w:rPr>
+                                <w:t xml:space="preserve"> – LY Jean-</w:t>
+                              </w:r>
+                              <w:proofErr w:type="spellStart"/>
+                              <w:r>
+                                <w:rPr>
+                                  <w:color w:val="FFFFFF"/>
+                                  <w:lang w:val="en-US"/>
+                                </w:rPr>
+                                <w:t>michel</w:t>
+                              </w:r>
+                              <w:proofErr w:type="spellEnd"/>
+                            </w:p>
+                            <w:p>
+                              <w:pPr>
+                                <w:pStyle w:val="Sansinterligne"/>
+                                <w:spacing w:before="120"/>
+                                <w:jc w:val="center"/>
+                                <w:rPr>
+                                  <w:color w:val="FFFFFF"/>
+                                </w:rPr>
+                              </w:pPr>
+                              <w:r>
+                                <w:rPr>
+                                  <w:caps/>
+                                  <w:color w:val="FFFFFF"/>
+                                </w:rPr>
+                                <w:t xml:space="preserve">     </w:t>
+                              </w:r>
+                              <w:r>
+                                <w:rPr>
+                                  <w:color w:val="FFFFFF"/>
+                                </w:rPr>
+                                <w:t xml:space="preserve">       </w:t>
+                              </w:r>
+                            </w:p>
+                          </w:txbxContent>
+                        </wps:txbx>
+                        <wps:bodyPr rot="0" spcFirstLastPara="0" vertOverflow="overflow" horzOverflow="overflow" vert="horz" wrap="square" lIns="457200" tIns="731520" rIns="457200" bIns="457200" numCol="1" spcCol="0" rtlCol="0" fromWordArt="0" anchor="b" anchorCtr="0" forceAA="0" compatLnSpc="1">
+                          <a:prstTxWarp prst="textNoShape">
+                            <a:avLst/>
+                          </a:prstTxWarp>
+                          <a:noAutofit/>
+                        </wps:bodyPr>
+                      </wps:wsp>
+                      <wps:wsp>
+                        <wps:cNvPr id="16" name="Zone de texte 196"/>
+                        <wps:cNvSpPr txBox="1"/>
+                        <wps:spPr>
+                          <a:xfrm>
+                            <a:off x="6824" y="1371600"/>
+                            <a:ext cx="6858000" cy="2722728"/>
+                          </a:xfrm>
+                          <a:prstGeom prst="rect">
+                            <a:avLst/>
+                          </a:prstGeom>
+                          <a:solidFill>
+                            <a:sysClr val="window" lastClr="FFFFFF"/>
+                          </a:solidFill>
+                          <a:ln w="6350">
+                            <a:noFill/>
+                          </a:ln>
+                          <a:effectLst/>
+                        </wps:spPr>
+                        <wps:txbx>
+                          <w:txbxContent>
+                            <w:p>
+                              <w:pPr>
+                                <w:pStyle w:val="Sansinterligne"/>
+                                <w:jc w:val="center"/>
+                                <w:rPr>
+                                  <w:caps/>
+                                  <w:color w:val="4A66AC"/>
+                                  <w:sz w:val="72"/>
+                                  <w:szCs w:val="72"/>
+                                </w:rPr>
+                              </w:pPr>
+                              <w:r>
+                                <w:rPr>
+                                  <w:caps/>
+                                  <w:color w:val="4A66AC"/>
+                                  <w:sz w:val="72"/>
+                                  <w:szCs w:val="72"/>
+                                </w:rPr>
+                                <w:t>Sociéte bnk</w:t>
+                              </w:r>
+                            </w:p>
+                          </w:txbxContent>
+                        </wps:txbx>
+                        <wps:bodyPr rot="0" spcFirstLastPara="0" vertOverflow="overflow" horzOverflow="overflow" vert="horz" wrap="square" lIns="457200" tIns="91440" rIns="457200" bIns="91440" numCol="1" spcCol="0" rtlCol="0" fromWordArt="0" anchor="ctr" anchorCtr="0" forceAA="0" compatLnSpc="1">
+                          <a:prstTxWarp prst="textNoShape">
+                            <a:avLst/>
+                          </a:prstTxWarp>
+                          <a:noAutofit/>
+                        </wps:bodyPr>
+                      </wps:wsp>
+                    </wpg:wgp>
+                  </a:graphicData>
+                </a:graphic>
+                <wp14:sizeRelH relativeFrom="page">
+                  <wp14:pctWidth>88200</wp14:pctWidth>
+                </wp14:sizeRelH>
+                <wp14:sizeRelV relativeFrom="page">
+                  <wp14:pctHeight>90900</wp14:pctHeight>
+                </wp14:sizeRelV>
+              </wp:anchor>
+            </w:drawing>
+          </mc:Choice>
+          <mc:Fallback>
+            <w:pict>
+              <v:group id="Groupe 193" o:spid="_x0000_s1026" style="position:absolute;margin-left:0;margin-top:0;width:539.8pt;height:719.9pt;z-index:-251657216;mso-width-percent:882;mso-height-percent:909;mso-position-horizontal:center;mso-position-horizontal-relative:page;mso-position-vertical:center;mso-position-vertical-relative:page;mso-width-percent:882;mso-height-percent:909" coordsize="6864824,9123528" o:gfxdata="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">
+                <v:rect id="Rectangle 194" o:spid="_x0000_s1027" style="position:absolute;width:6858000;height:1371600;visibility:visible;mso-wrap-style:square;v-text-anchor:middle" o:gfxdata="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" fillcolor="#4a66ac" stroked="f" strokeweight="1pt"/>
+                <v:rect id="Rectangle 195" o:spid="_x0000_s1028" style="position:absolute;top:4094328;width:6858000;height:5029200;visibility:visible;mso-wrap-style:square;v-text-anchor:bottom" o:gfxdata="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" fillcolor="#4a66ac" stroked="f" strokeweight="1pt">
+                  <v:textbox inset="36pt,57.6pt,36pt,36pt">
+                    <w:txbxContent>
+                      <w:p>
+                        <w:pPr>
+                          <w:pStyle w:val="Sansinterligne"/>
+                          <w:spacing w:before="120"/>
+                          <w:jc w:val="center"/>
+                          <w:rPr>
+                            <w:color w:val="FFFFFF"/>
+                          </w:rPr>
+                        </w:pPr>
+                        <w:r>
+                          <w:rPr>
+                            <w:color w:val="FFFFFF"/>
+                            <w:lang w:val="en-US"/>
+                          </w:rPr>
+                          <w:t xml:space="preserve">HA </w:t>
+                        </w:r>
+                        <w:proofErr w:type="spellStart"/>
+                        <w:r>
+                          <w:rPr>
+                            <w:color w:val="FFFFFF"/>
+                            <w:lang w:val="en-US"/>
+                          </w:rPr>
+                          <w:t>Kévin</w:t>
+                        </w:r>
+                        <w:proofErr w:type="spellEnd"/>
+                        <w:r>
+                          <w:rPr>
+                            <w:color w:val="FFFFFF"/>
+                            <w:lang w:val="en-US"/>
+                          </w:rPr>
+                          <w:t xml:space="preserve"> – LY Jean-</w:t>
+                        </w:r>
+                        <w:proofErr w:type="spellStart"/>
+                        <w:r>
+                          <w:rPr>
+                            <w:color w:val="FFFFFF"/>
+                            <w:lang w:val="en-US"/>
+                          </w:rPr>
+                          <w:t>michel</w:t>
+                        </w:r>
+                        <w:proofErr w:type="spellEnd"/>
+                      </w:p>
+                      <w:p>
+                        <w:pPr>
+                          <w:pStyle w:val="Sansinterligne"/>
+                          <w:spacing w:before="120"/>
+                          <w:jc w:val="center"/>
+                          <w:rPr>
+                            <w:color w:val="FFFFFF"/>
+                          </w:rPr>
+                        </w:pPr>
+                        <w:r>
+                          <w:rPr>
+                            <w:caps/>
+                            <w:color w:val="FFFFFF"/>
+                          </w:rPr>
+                          <w:t xml:space="preserve">     </w:t>
+                        </w:r>
+                        <w:r>
+                          <w:rPr>
+                            <w:color w:val="FFFFFF"/>
+                          </w:rPr>
+                          <w:t xml:space="preserve">       </w:t>
+                        </w:r>
+                      </w:p>
+                    </w:txbxContent>
+                  </v:textbox>
+                </v:rect>
+                <v:shapetype id="_x0000_t202" coordsize="21600,21600" o:spt="202" path="m0,0l0,21600,21600,21600,21600,0xe">
+                  <v:stroke joinstyle="miter"/>
+                  <v:path gradientshapeok="t" o:connecttype="rect"/>
+                </v:shapetype>
+                <v:shape id="Zone de texte 196" o:spid="_x0000_s1029" type="#_x0000_t202" style="position:absolute;left:6824;top:1371600;width:6858000;height:2722728;visibility:visible;mso-wrap-style:square;v-text-anchor:middle" o:gfxdata="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" fillcolor="window" stroked="f" strokeweight=".5pt">
+                  <v:textbox inset="36pt,7.2pt,36pt,7.2pt">
+                    <w:txbxContent>
+                      <w:p>
+                        <w:pPr>
+                          <w:pStyle w:val="Sansinterligne"/>
+                          <w:jc w:val="center"/>
+                          <w:rPr>
+                            <w:caps/>
+                            <w:color w:val="4A66AC"/>
+                            <w:sz w:val="72"/>
+                            <w:szCs w:val="72"/>
+                          </w:rPr>
+                        </w:pPr>
+                        <w:r>
+                          <w:rPr>
+                            <w:caps/>
+                            <w:color w:val="4A66AC"/>
+                            <w:sz w:val="72"/>
+                            <w:szCs w:val="72"/>
+                          </w:rPr>
+                          <w:t>Sociéte bnk</w:t>
+                        </w:r>
+                      </w:p>
+                    </w:txbxContent>
+                  </v:textbox>
+                </v:shape>
+                <w10:wrap anchorx="page" anchory="page"/>
+              </v:group>
+            </w:pict>
+          </mc:Fallback>
+        </mc:AlternateContent>
+      </w:r>
+    </w:p>
+    <w:p>
+      <w:r>
+        <w:rPr>
+          <w:noProof/>
+        </w:rPr>
+        <mc:AlternateContent>
+          <mc:Choice Requires="wps">
+            <w:drawing>
+              <wp:anchor distT="91440" distB="91440" distL="137160" distR="137160" simplePos="0" relativeHeight="251662336" behindDoc="0" locked="0" layoutInCell="0" allowOverlap="1" wp14:anchorId="094E7AEE" wp14:editId="1A3FB37C">
+                <wp:simplePos x="0" y="0"/>
+                <wp:positionH relativeFrom="margin">
+                  <wp:posOffset>2347595</wp:posOffset>
+                </wp:positionH>
+                <wp:positionV relativeFrom="page">
+                  <wp:posOffset>3582035</wp:posOffset>
+                </wp:positionV>
+                <wp:extent cx="950595" cy="5188585"/>
+                <wp:effectExtent l="0" t="10795" r="3810" b="3810"/>
+                <wp:wrapSquare wrapText="bothSides"/>
+                <wp:docPr id="11" name="Forme automatique 2"/>
+                <wp:cNvGraphicFramePr>
+                  <a:graphicFrameLocks xmlns:a="http://schemas.openxmlformats.org/drawingml/2006/main"/>
+                </wp:cNvGraphicFramePr>
+                <a:graphic xmlns:a="http://schemas.openxmlformats.org/drawingml/2006/main">
+                  <a:graphicData uri="http://schemas.microsoft.com/office/word/2010/wordprocessingShape">
+                    <wps:wsp>
+                      <wps:cNvSpPr>
+                        <a:spLocks noChangeArrowheads="1"/>
+                      </wps:cNvSpPr>
+                      <wps:spPr bwMode="auto">
+                        <a:xfrm rot="5400000">
+                          <a:off x="0" y="0"/>
+                          <a:ext cx="950595" cy="5188585"/>
+                        </a:xfrm>
+                        <a:prstGeom prst="roundRect">
+                          <a:avLst>
+                            <a:gd name="adj" fmla="val 13032"/>
+                          </a:avLst>
+                        </a:prstGeom>
+                        <a:solidFill>
+                          <a:srgbClr val="4A66AC"/>
+                        </a:solidFill>
+                        <a:extLst/>
+                      </wps:spPr>
+                      <wps:txbx>
                         <w:txbxContent>
                           <w:p>
                             <w:pPr>
-                              <w:pStyle w:val="Sansinterligne"/>
-                              <w:spacing w:before="120"/>
                               <w:jc w:val="center"/>
                               <w:rPr>
-                                <w:color w:val="FFFFFF" w:themeColor="background1"/>
+                                <w:rStyle w:val="Accentuationdiscrte"/>
+                                <w:rFonts w:ascii="GeosansLight" w:hAnsi="GeosansLight" w:cs="Aharoni"/>
+                                <w:b/>
+                                <w:i w:val="0"/>
+                                <w:color w:val="FFFFFF"/>
+                                <w:sz w:val="40"/>
                               </w:rPr>
                             </w:pPr>
-                            <w:sdt>
-                              <w:sdtPr>
-                                <w:rPr>
-                                  <w:color w:val="FFFFFF" w:themeColor="background1"/>
-                                </w:rPr>
-                                <w:alias w:val="Auteur"/>
-                                <w:tag w:val=""/>
-                                <w:id w:val="16815750"/>
-                                <w:dataBinding w:prefixMappings="xmlns:ns0='http://purl.org/dc/elements/1.1/' xmlns:ns1='http://schemas.openxmlformats.org/package/2006/metadata/core-properties' " w:xpath="/ns1:coreProperties[1]/ns0:creator[1]" w:storeItemID="{6C3C8BC8-F283-45AE-878A-BAB7291924A1}"/>
-                                <w:text/>
-                              </w:sdtPr>
-                              <w:sdtContent>
-                                <w:r>
-                                  <w:rPr>
-                                    <w:color w:val="FFFFFF" w:themeColor="background1"/>
-                                    <w:lang w:val="en-US"/>
-                                  </w:rPr>
-                                  <w:t xml:space="preserve">HA </w:t>
-                                </w:r>
-                                <w:proofErr w:type="spellStart"/>
-                                <w:r>
-                                  <w:rPr>
-                                    <w:color w:val="FFFFFF" w:themeColor="background1"/>
-                                    <w:lang w:val="en-US"/>
-                                  </w:rPr>
-                                  <w:t>Kévin</w:t>
-                                </w:r>
-                                <w:proofErr w:type="spellEnd"/>
-                                <w:r>
-                                  <w:rPr>
-                                    <w:color w:val="FFFFFF" w:themeColor="background1"/>
-                                    <w:lang w:val="en-US"/>
-                                  </w:rPr>
-                                  <w:t xml:space="preserve"> – LY Jean-</w:t>
-                                </w:r>
-                                <w:proofErr w:type="spellStart"/>
-                                <w:r>
-                                  <w:rPr>
-                                    <w:color w:val="FFFFFF" w:themeColor="background1"/>
-                                    <w:lang w:val="en-US"/>
-                                  </w:rPr>
-                                  <w:t>michel</w:t>
-                                </w:r>
-                                <w:proofErr w:type="spellEnd"/>
-                              </w:sdtContent>
-                            </w:sdt>
+                            <w:r>
+                              <w:rPr>
+                                <w:rStyle w:val="Accentuationdiscrte"/>
+                                <w:rFonts w:ascii="GeosansLight" w:hAnsi="GeosansLight" w:cs="Aharoni"/>
+                                <w:b/>
+                                <w:i w:val="0"/>
+                                <w:color w:val="FFFFFF"/>
+                                <w:sz w:val="40"/>
+                              </w:rPr>
+                              <w:t>IF02</w:t>
+                            </w:r>
+                            <w:r>
+                              <w:rPr>
+                                <w:rStyle w:val="Accentuationdiscrte"/>
+                                <w:rFonts w:ascii="Cambria" w:hAnsi="Cambria" w:cs="Aharoni"/>
+                                <w:b/>
+                                <w:i w:val="0"/>
+                                <w:color w:val="FFFFFF"/>
+                                <w:sz w:val="40"/>
+                              </w:rPr>
+                              <w:t> </w:t>
+                            </w:r>
+                            <w:r>
+                              <w:rPr>
+                                <w:rStyle w:val="Accentuationdiscrte"/>
+                                <w:rFonts w:ascii="GeosansLight" w:hAnsi="GeosansLight" w:cs="Aharoni"/>
+                                <w:b/>
+                                <w:i w:val="0"/>
+                                <w:color w:val="FFFFFF"/>
+                                <w:sz w:val="40"/>
+                              </w:rPr>
+                              <w:t>: Modélisation pour la conception des SI</w:t>
+                            </w:r>
                           </w:p>
                           <w:p>
                             <w:pPr>
-                              <w:pStyle w:val="Sansinterligne"/>
-                              <w:spacing w:before="120"/>
                               <w:jc w:val="center"/>
                               <w:rPr>
-                                <w:color w:val="FFFFFF" w:themeColor="background1"/>
+                                <w:rStyle w:val="Accentuationdiscrte"/>
+                                <w:rFonts w:cs="Aharoni"/>
+                                <w:b/>
+                                <w:i w:val="0"/>
+                                <w:color w:val="FFFFFF"/>
+                                <w:sz w:val="40"/>
                               </w:rPr>
                             </w:pPr>
-                            <w:sdt>
-                              <w:sdtPr>
-                                <w:rPr>
-                                  <w:caps/>
-                                  <w:color w:val="FFFFFF" w:themeColor="background1"/>
-                                </w:rPr>
-                                <w:alias w:val="Société"/>
-                                <w:tag w:val=""/>
-                                <w:id w:val="-316963366"/>
-                                <w:showingPlcHdr/>
-                                <w:dataBinding w:prefixMappings="xmlns:ns0='http://schemas.openxmlformats.org/officeDocument/2006/extended-properties' " w:xpath="/ns0:Properties[1]/ns0:Company[1]" w:storeItemID="{6668398D-A668-4E3E-A5EB-62B293D839F1}"/>
-                                <w:text/>
-                              </w:sdtPr>
-                              <w:sdtContent>
-                                <w:r>
-                                  <w:rPr>
-                                    <w:caps/>
-                                    <w:color w:val="FFFFFF" w:themeColor="background1"/>
-                                  </w:rPr>
-                                  <w:t xml:space="preserve">     </w:t>
-                                </w:r>
-                              </w:sdtContent>
-                            </w:sdt>
-                            <w:r>
-                              <w:rPr>
-                                <w:color w:val="FFFFFF" w:themeColor="background1"/>
-                              </w:rPr>
-                              <w:t>  </w:t>
-                            </w:r>
-                            <w:sdt>
-                              <w:sdtPr>
-                                <w:rPr>
-                                  <w:color w:val="FFFFFF" w:themeColor="background1"/>
-                                </w:rPr>
-                                <w:alias w:val="Adresse"/>
-                                <w:tag w:val=""/>
-                                <w:id w:val="1553579505"/>
-                                <w:showingPlcHdr/>
-                                <w:dataBinding w:prefixMappings="xmlns:ns0='http://schemas.microsoft.com/office/2006/coverPageProps' " w:xpath="/ns0:CoverPageProperties[1]/ns0:CompanyAddress[1]" w:storeItemID="{55AF091B-3C7A-41E3-B477-F2FDAA23CFDA}"/>
-                                <w:text/>
-                              </w:sdtPr>
-                              <w:sdtContent>
-                                <w:r>
-                                  <w:rPr>
-                                    <w:color w:val="FFFFFF" w:themeColor="background1"/>
-                                  </w:rPr>
-                                  <w:t xml:space="preserve">     </w:t>
-                                </w:r>
-                              </w:sdtContent>
-                            </w:sdt>
                           </w:p>
                         </w:txbxContent>
-                      </v:textbox>
-                    </v:rect>
-                    <v:shapetype id="_x0000_t202" coordsize="21600,21600" o:spt="202" path="m0,0l0,21600,21600,21600,21600,0xe">
-                      <v:stroke joinstyle="miter"/>
-                      <v:path gradientshapeok="t" o:connecttype="rect"/>
-                    </v:shapetype>
-                    <v:shape id="Zone de texte 196" o:spid="_x0000_s1029" type="#_x0000_t202" style="position:absolute;left:6824;top:1371600;width:6858000;height:2722728;visibility:visible;mso-wrap-style:square;v-text-anchor:middle" o:gfxdata="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" fillcolor="white [3212]" stroked="f" strokeweight=".5pt">
-                      <v:textbox inset="36pt,7.2pt,36pt,7.2pt">
-                        <w:txbxContent>
-                          <w:sdt>
-                            <w:sdtPr>
-                              <w:rPr>
-                                <w:rFonts w:asciiTheme="majorHAnsi" w:eastAsiaTheme="majorEastAsia" w:hAnsiTheme="majorHAnsi" w:cstheme="majorBidi"/>
-                                <w:caps/>
-                                <w:color w:val="4A66AC" w:themeColor="accent1"/>
-                                <w:sz w:val="72"/>
-                                <w:szCs w:val="72"/>
-                              </w:rPr>
-                              <w:alias w:val="Titre"/>
-                              <w:tag w:val=""/>
-                              <w:id w:val="806979750"/>
-                              <w:dataBinding w:prefixMappings="xmlns:ns0='http://purl.org/dc/elements/1.1/' xmlns:ns1='http://schemas.openxmlformats.org/package/2006/metadata/core-properties' " w:xpath="/ns1:coreProperties[1]/ns0:title[1]" w:storeItemID="{6C3C8BC8-F283-45AE-878A-BAB7291924A1}"/>
-                              <w:text/>
-                            </w:sdtPr>
-                            <w:sdtContent>
-                              <w:p>
-                                <w:pPr>
-                                  <w:pStyle w:val="Sansinterligne"/>
-                                  <w:jc w:val="center"/>
-                                  <w:rPr>
-                                    <w:rFonts w:asciiTheme="majorHAnsi" w:eastAsiaTheme="majorEastAsia" w:hAnsiTheme="majorHAnsi" w:cstheme="majorBidi"/>
-                                    <w:caps/>
-                                    <w:color w:val="4A66AC" w:themeColor="accent1"/>
-                                    <w:sz w:val="72"/>
-                                    <w:szCs w:val="72"/>
-                                  </w:rPr>
-                                </w:pPr>
-                                <w:r>
-                                  <w:rPr>
-                                    <w:rFonts w:asciiTheme="majorHAnsi" w:eastAsiaTheme="majorEastAsia" w:hAnsiTheme="majorHAnsi" w:cstheme="majorBidi"/>
-                                    <w:caps/>
-                                    <w:color w:val="4A66AC" w:themeColor="accent1"/>
-                                    <w:sz w:val="72"/>
-                                    <w:szCs w:val="72"/>
-                                  </w:rPr>
-                                  <w:t>Sociéte bnk</w:t>
-                                </w:r>
-                              </w:p>
-                            </w:sdtContent>
-                          </w:sdt>
-                        </w:txbxContent>
-                      </v:textbox>
-                    </v:shape>
-                    <w10:wrap anchorx="page" anchory="page"/>
-                  </v:group>
-                </w:pict>
-              </mc:Fallback>
-            </mc:AlternateContent>
-          </w:r>
-        </w:p>
-        <w:p>
-          <w:r>
-            <w:rPr>
-              <w:noProof/>
-            </w:rPr>
-            <mc:AlternateContent>
-              <mc:Choice Requires="wps">
-                <w:drawing>
-                  <wp:anchor distT="91440" distB="91440" distL="137160" distR="137160" simplePos="0" relativeHeight="251674624" behindDoc="0" locked="0" layoutInCell="0" allowOverlap="1" wp14:anchorId="71C97257" wp14:editId="3A5BD8DC">
-                    <wp:simplePos x="0" y="0"/>
-                    <wp:positionH relativeFrom="margin">
-                      <wp:posOffset>2347595</wp:posOffset>
-                    </wp:positionH>
-                    <wp:positionV relativeFrom="page">
-                      <wp:posOffset>3582035</wp:posOffset>
-                    </wp:positionV>
-                    <wp:extent cx="950595" cy="5188585"/>
-                    <wp:effectExtent l="0" t="10795" r="3810" b="3810"/>
-                    <wp:wrapSquare wrapText="bothSides"/>
-                    <wp:docPr id="9" name="Forme automatique 2"/>
-                    <wp:cNvGraphicFramePr>
-                      <a:graphicFrameLocks xmlns:a="http://schemas.openxmlformats.org/drawingml/2006/main"/>
-                    </wp:cNvGraphicFramePr>
-                    <a:graphic xmlns:a="http://schemas.openxmlformats.org/drawingml/2006/main">
-                      <a:graphicData uri="http://schemas.microsoft.com/office/word/2010/wordprocessingShape">
-                        <wps:wsp>
-                          <wps:cNvSpPr>
-                            <a:spLocks noChangeArrowheads="1"/>
-                          </wps:cNvSpPr>
-                          <wps:spPr bwMode="auto">
-                            <a:xfrm rot="5400000">
-                              <a:off x="0" y="0"/>
-                              <a:ext cx="950595" cy="5188585"/>
-                            </a:xfrm>
-                            <a:prstGeom prst="roundRect">
-                              <a:avLst>
-                                <a:gd name="adj" fmla="val 13032"/>
-                              </a:avLst>
-                            </a:prstGeom>
-                            <a:solidFill>
-                              <a:schemeClr val="accent1"/>
-                            </a:solidFill>
-                            <a:extLst/>
-                          </wps:spPr>
-                          <wps:txbx>
-                            <w:txbxContent>
-                              <w:p>
-                                <w:pPr>
-                                  <w:jc w:val="center"/>
-                                  <w:rPr>
-                                    <w:rStyle w:val="Accentuationdiscrte"/>
-                                    <w:rFonts w:ascii="GeosansLight" w:hAnsi="GeosansLight" w:cs="Aharoni"/>
-                                    <w:b/>
-                                    <w:i w:val="0"/>
-                                    <w:color w:val="FFFFFF" w:themeColor="background1"/>
-                                    <w:sz w:val="40"/>
-                                  </w:rPr>
-                                </w:pPr>
-                                <w:r>
-                                  <w:rPr>
-                                    <w:rStyle w:val="Accentuationdiscrte"/>
-                                    <w:rFonts w:ascii="GeosansLight" w:hAnsi="GeosansLight" w:cs="Aharoni"/>
-                                    <w:b/>
-                                    <w:i w:val="0"/>
-                                    <w:color w:val="FFFFFF" w:themeColor="background1"/>
-                                    <w:sz w:val="40"/>
-                                  </w:rPr>
-                                  <w:t>IF</w:t>
-                                </w:r>
-                                <w:r>
-                                  <w:rPr>
-                                    <w:rStyle w:val="Accentuationdiscrte"/>
-                                    <w:rFonts w:ascii="GeosansLight" w:hAnsi="GeosansLight" w:cs="Aharoni"/>
-                                    <w:b/>
-                                    <w:i w:val="0"/>
-                                    <w:color w:val="FFFFFF" w:themeColor="background1"/>
-                                    <w:sz w:val="40"/>
-                                  </w:rPr>
-                                  <w:t>02</w:t>
-                                </w:r>
-                                <w:r>
-                                  <w:rPr>
-                                    <w:rStyle w:val="Accentuationdiscrte"/>
-                                    <w:rFonts w:ascii="Cambria" w:hAnsi="Cambria" w:cs="Aharoni"/>
-                                    <w:b/>
-                                    <w:i w:val="0"/>
-                                    <w:color w:val="FFFFFF" w:themeColor="background1"/>
-                                    <w:sz w:val="40"/>
-                                  </w:rPr>
-                                  <w:t> </w:t>
-                                </w:r>
-                                <w:r>
-                                  <w:rPr>
-                                    <w:rStyle w:val="Accentuationdiscrte"/>
-                                    <w:rFonts w:ascii="GeosansLight" w:hAnsi="GeosansLight" w:cs="Aharoni"/>
-                                    <w:b/>
-                                    <w:i w:val="0"/>
-                                    <w:color w:val="FFFFFF" w:themeColor="background1"/>
-                                    <w:sz w:val="40"/>
-                                  </w:rPr>
-                                  <w:t xml:space="preserve">: </w:t>
-                                </w:r>
-                                <w:r>
-                                  <w:rPr>
-                                    <w:rStyle w:val="Accentuationdiscrte"/>
-                                    <w:rFonts w:ascii="GeosansLight" w:hAnsi="GeosansLight" w:cs="Aharoni"/>
-                                    <w:b/>
-                                    <w:i w:val="0"/>
-                                    <w:color w:val="FFFFFF" w:themeColor="background1"/>
-                                    <w:sz w:val="40"/>
-                                  </w:rPr>
-                                  <w:t>Modélisation pour la conception des SI</w:t>
-                                </w:r>
-                              </w:p>
-                              <w:p>
-                                <w:pPr>
-                                  <w:jc w:val="center"/>
-                                  <w:rPr>
-                                    <w:rStyle w:val="Accentuationdiscrte"/>
-                                    <w:rFonts w:ascii="Calibri" w:hAnsi="Calibri" w:cs="Aharoni"/>
-                                    <w:b/>
-                                    <w:i w:val="0"/>
-                                    <w:color w:val="FFFFFF" w:themeColor="background1"/>
-                                    <w:sz w:val="40"/>
-                                  </w:rPr>
-                                </w:pPr>
-                              </w:p>
-                            </w:txbxContent>
-                          </wps:txbx>
-                          <wps:bodyPr rot="0" vert="horz" wrap="square" lIns="91440" tIns="45720" rIns="91440" bIns="45720" anchor="ctr" anchorCtr="0" upright="1">
-                            <a:noAutofit/>
-                          </wps:bodyPr>
-                        </wps:wsp>
-                      </a:graphicData>
-                    </a:graphic>
-                    <wp14:sizeRelH relativeFrom="margin">
-                      <wp14:pctWidth>0</wp14:pctWidth>
-                    </wp14:sizeRelH>
-                    <wp14:sizeRelV relativeFrom="margin">
-                      <wp14:pctHeight>0</wp14:pctHeight>
-                    </wp14:sizeRelV>
-                  </wp:anchor>
-                </w:drawing>
-              </mc:Choice>
-              <mc:Fallback>
-                <w:pict>
-                  <v:roundrect id="Forme automatique 2" o:spid="_x0000_s1030" style="position:absolute;margin-left:184.85pt;margin-top:282.05pt;width:74.85pt;height:408.55pt;rotation:90;z-index:251674624;visibility:visible;mso-wrap-style:square;mso-width-percent:0;mso-height-percent:0;mso-wrap-distance-left:10.8pt;mso-wrap-distance-top:7.2pt;mso-wrap-distance-right:10.8pt;mso-wrap-distance-bottom:7.2pt;mso-position-horizontal:absolute;mso-position-horizontal-relative:margin;mso-position-vertical:absolute;mso-position-vertical-relative:page;mso-width-percent:0;mso-height-percent:0;mso-width-relative:margin;mso-height-relative:margin;v-text-anchor:middle" arcsize="8541f" o:gfxdata="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" o:allowincell="f" fillcolor="#4a66ac [3204]" stroked="f">
-                    <v:textbox>
-                      <w:txbxContent>
-                        <w:p>
-                          <w:pPr>
-                            <w:jc w:val="center"/>
-                            <w:rPr>
-                              <w:rStyle w:val="Accentuationdiscrte"/>
-                              <w:rFonts w:ascii="GeosansLight" w:hAnsi="GeosansLight" w:cs="Aharoni"/>
-                              <w:b/>
-                              <w:i w:val="0"/>
-                              <w:color w:val="FFFFFF" w:themeColor="background1"/>
-                              <w:sz w:val="40"/>
-                            </w:rPr>
-                          </w:pPr>
-                          <w:r>
-                            <w:rPr>
-                              <w:rStyle w:val="Accentuationdiscrte"/>
-                              <w:rFonts w:ascii="GeosansLight" w:hAnsi="GeosansLight" w:cs="Aharoni"/>
-                              <w:b/>
-                              <w:i w:val="0"/>
-                              <w:color w:val="FFFFFF" w:themeColor="background1"/>
-                              <w:sz w:val="40"/>
-                            </w:rPr>
-                            <w:t>IF</w:t>
-                          </w:r>
-                          <w:r>
-                            <w:rPr>
-                              <w:rStyle w:val="Accentuationdiscrte"/>
-                              <w:rFonts w:ascii="GeosansLight" w:hAnsi="GeosansLight" w:cs="Aharoni"/>
-                              <w:b/>
-                              <w:i w:val="0"/>
-                              <w:color w:val="FFFFFF" w:themeColor="background1"/>
-                              <w:sz w:val="40"/>
-                            </w:rPr>
-                            <w:t>02</w:t>
-                          </w:r>
-                          <w:r>
-                            <w:rPr>
-                              <w:rStyle w:val="Accentuationdiscrte"/>
-                              <w:rFonts w:ascii="Cambria" w:hAnsi="Cambria" w:cs="Aharoni"/>
-                              <w:b/>
-                              <w:i w:val="0"/>
-                              <w:color w:val="FFFFFF" w:themeColor="background1"/>
-                              <w:sz w:val="40"/>
-                            </w:rPr>
-                            <w:t> </w:t>
-                          </w:r>
-                          <w:r>
-                            <w:rPr>
-                              <w:rStyle w:val="Accentuationdiscrte"/>
-                              <w:rFonts w:ascii="GeosansLight" w:hAnsi="GeosansLight" w:cs="Aharoni"/>
-                              <w:b/>
-                              <w:i w:val="0"/>
-                              <w:color w:val="FFFFFF" w:themeColor="background1"/>
-                              <w:sz w:val="40"/>
-                            </w:rPr>
-                            <w:t xml:space="preserve">: </w:t>
-                          </w:r>
-                          <w:r>
-                            <w:rPr>
-                              <w:rStyle w:val="Accentuationdiscrte"/>
-                              <w:rFonts w:ascii="GeosansLight" w:hAnsi="GeosansLight" w:cs="Aharoni"/>
-                              <w:b/>
-                              <w:i w:val="0"/>
-                              <w:color w:val="FFFFFF" w:themeColor="background1"/>
-                              <w:sz w:val="40"/>
-                            </w:rPr>
-                            <w:t>Modélisation pour la conception des SI</w:t>
-                          </w:r>
-                        </w:p>
-                        <w:p>
-                          <w:pPr>
-                            <w:jc w:val="center"/>
-                            <w:rPr>
-                              <w:rStyle w:val="Accentuationdiscrte"/>
-                              <w:rFonts w:ascii="Calibri" w:hAnsi="Calibri" w:cs="Aharoni"/>
-                              <w:b/>
-                              <w:i w:val="0"/>
-                              <w:color w:val="FFFFFF" w:themeColor="background1"/>
-                              <w:sz w:val="40"/>
-                            </w:rPr>
-                          </w:pPr>
-                        </w:p>
-                      </w:txbxContent>
-                    </v:textbox>
-                    <w10:wrap type="square" anchorx="margin" anchory="page"/>
-                  </v:roundrect>
-                </w:pict>
-              </mc:Fallback>
-            </mc:AlternateContent>
-          </w:r>
-          <w:r>
-            <w:rPr>
-              <w:noProof/>
-            </w:rPr>
-            <mc:AlternateContent>
-              <mc:Choice Requires="wps">
-                <w:drawing>
-                  <wp:anchor distT="0" distB="0" distL="114300" distR="114300" simplePos="0" relativeHeight="251680768" behindDoc="0" locked="0" layoutInCell="1" allowOverlap="1" wp14:anchorId="4DB7FB7C" wp14:editId="3D3ECFB9">
-                    <wp:simplePos x="0" y="0"/>
-                    <wp:positionH relativeFrom="column">
-                      <wp:posOffset>-899795</wp:posOffset>
-                    </wp:positionH>
-                    <wp:positionV relativeFrom="paragraph">
-                      <wp:posOffset>652780</wp:posOffset>
-                    </wp:positionV>
-                    <wp:extent cx="7757795" cy="914400"/>
-                    <wp:effectExtent l="0" t="0" r="0" b="0"/>
-                    <wp:wrapSquare wrapText="bothSides"/>
-                    <wp:docPr id="3" name="Zone de texte 3"/>
-                    <wp:cNvGraphicFramePr/>
-                    <a:graphic xmlns:a="http://schemas.openxmlformats.org/drawingml/2006/main">
-                      <a:graphicData uri="http://schemas.microsoft.com/office/word/2010/wordprocessingShape">
-                        <wps:wsp>
-                          <wps:cNvSpPr txBox="1"/>
-                          <wps:spPr>
-                            <a:xfrm>
-                              <a:off x="0" y="0"/>
-                              <a:ext cx="7757795" cy="914400"/>
-                            </a:xfrm>
-                            <a:prstGeom prst="rect">
-                              <a:avLst/>
-                            </a:prstGeom>
-                            <a:noFill/>
-                            <a:ln>
-                              <a:noFill/>
-                            </a:ln>
-                            <a:effectLst/>
-                            <a:extLst>
-                              <a:ext uri="{C572A759-6A51-4108-AA02-DFA0A04FC94B}">
-                                <ma14:wrappingTextBoxFlag xmlns:ma14="http://schemas.microsoft.com/office/mac/drawingml/2011/main"/>
-                              </a:ext>
-                            </a:extLst>
-                          </wps:spPr>
-                          <wps:style>
-                            <a:lnRef idx="0">
-                              <a:schemeClr val="accent1"/>
-                            </a:lnRef>
-                            <a:fillRef idx="0">
-                              <a:schemeClr val="accent1"/>
-                            </a:fillRef>
-                            <a:effectRef idx="0">
-                              <a:schemeClr val="accent1"/>
-                            </a:effectRef>
-                            <a:fontRef idx="minor">
-                              <a:schemeClr val="dk1"/>
-                            </a:fontRef>
-                          </wps:style>
-                          <wps:txbx>
-                            <w:txbxContent>
-                              <w:p>
-                                <w:pPr>
-                                  <w:jc w:val="center"/>
-                                  <w:rPr>
-                                    <w:rStyle w:val="Accentuationdiscrte"/>
-                                    <w:rFonts w:ascii="GeosansLight" w:hAnsi="GeosansLight"/>
-                                    <w:i w:val="0"/>
-                                    <w:color w:val="000000" w:themeColor="text1"/>
-                                    <w:sz w:val="56"/>
-                                    <w:szCs w:val="56"/>
-                                    <w14:shadow w14:blurRad="38100" w14:dist="19050" w14:dir="2700000" w14:sx="100000" w14:sy="100000" w14:kx="0" w14:ky="0" w14:algn="tl">
-                                      <w14:schemeClr w14:val="dk1">
-                                        <w14:alpha w14:val="60000"/>
-                                      </w14:schemeClr>
-                                    </w14:shadow>
-                                    <w14:textOutline w14:w="0" w14:cap="flat" w14:cmpd="sng" w14:algn="ctr">
-                                      <w14:noFill/>
-                                      <w14:prstDash w14:val="solid"/>
-                                      <w14:round/>
-                                    </w14:textOutline>
-                                  </w:rPr>
-                                </w:pPr>
-                                <w:r>
-                                  <w:rPr>
-                                    <w:rStyle w:val="Accentuationdiscrte"/>
-                                    <w:rFonts w:ascii="GeosansLight" w:hAnsi="GeosansLight"/>
-                                    <w:i w:val="0"/>
-                                    <w:color w:val="000000" w:themeColor="text1"/>
-                                    <w:sz w:val="56"/>
-                                    <w:szCs w:val="56"/>
-                                    <w14:shadow w14:blurRad="38100" w14:dist="19050" w14:dir="2700000" w14:sx="100000" w14:sy="100000" w14:kx="0" w14:ky="0" w14:algn="tl">
-                                      <w14:schemeClr w14:val="dk1">
-                                        <w14:alpha w14:val="60000"/>
-                                      </w14:schemeClr>
-                                    </w14:shadow>
-                                    <w14:textOutline w14:w="0" w14:cap="flat" w14:cmpd="sng" w14:algn="ctr">
-                                      <w14:noFill/>
-                                      <w14:prstDash w14:val="solid"/>
-                                      <w14:round/>
-                                    </w14:textOutline>
-                                  </w:rPr>
-                                  <w:t>Projet</w:t>
-                                </w:r>
-                              </w:p>
-                              <w:p>
-                                <w:pPr>
-                                  <w:rPr>
-                                    <w:sz w:val="56"/>
-                                    <w:szCs w:val="56"/>
-                                  </w:rPr>
-                                </w:pPr>
-                              </w:p>
-                            </w:txbxContent>
-                          </wps:txbx>
-                          <wps:bodyPr rot="0" spcFirstLastPara="0" vertOverflow="overflow" horzOverflow="overflow" vert="horz" wrap="square" lIns="91440" tIns="45720" rIns="91440" bIns="45720" numCol="1" spcCol="0" rtlCol="0" fromWordArt="0" anchor="t" anchorCtr="0" forceAA="0" compatLnSpc="1">
-                            <a:prstTxWarp prst="textNoShape">
-                              <a:avLst/>
-                            </a:prstTxWarp>
-                            <a:noAutofit/>
-                          </wps:bodyPr>
-                        </wps:wsp>
-                      </a:graphicData>
-                    </a:graphic>
-                    <wp14:sizeRelH relativeFrom="margin">
-                      <wp14:pctWidth>0</wp14:pctWidth>
-                    </wp14:sizeRelH>
-                  </wp:anchor>
-                </w:drawing>
-              </mc:Choice>
-              <mc:Fallback>
-                <w:pict>
-                  <v:shape id="Zone de texte 3" o:spid="_x0000_s1031" type="#_x0000_t202" style="position:absolute;margin-left:-70.8pt;margin-top:51.4pt;width:610.85pt;height:1in;z-index:251680768;visibility:visible;mso-wrap-style:square;mso-width-percent:0;mso-wrap-distance-left:9pt;mso-wrap-distance-top:0;mso-wrap-distance-right:9pt;mso-wrap-distance-bottom:0;mso-position-horizontal:absolute;mso-position-horizontal-relative:text;mso-position-vertical:absolute;mso-position-vertical-relative:text;mso-width-percent:0;mso-width-relative:margin;v-text-anchor:top" o:gfxdata="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" filled="f" stroked="f">
-                    <v:textbox>
-                      <w:txbxContent>
-                        <w:p>
-                          <w:pPr>
-                            <w:jc w:val="center"/>
-                            <w:rPr>
-                              <w:rStyle w:val="Accentuationdiscrte"/>
-                              <w:rFonts w:ascii="GeosansLight" w:hAnsi="GeosansLight"/>
-                              <w:i w:val="0"/>
-                              <w:color w:val="000000" w:themeColor="text1"/>
-                              <w:sz w:val="56"/>
-                              <w:szCs w:val="56"/>
-                              <w14:shadow w14:blurRad="38100" w14:dist="19050" w14:dir="2700000" w14:sx="100000" w14:sy="100000" w14:kx="0" w14:ky="0" w14:algn="tl">
-                                <w14:schemeClr w14:val="dk1">
-                                  <w14:alpha w14:val="60000"/>
-                                </w14:schemeClr>
-                              </w14:shadow>
-                              <w14:textOutline w14:w="0" w14:cap="flat" w14:cmpd="sng" w14:algn="ctr">
-                                <w14:noFill/>
-                                <w14:prstDash w14:val="solid"/>
-                                <w14:round/>
-                              </w14:textOutline>
-                            </w:rPr>
-                          </w:pPr>
-                          <w:r>
-                            <w:rPr>
-                              <w:rStyle w:val="Accentuationdiscrte"/>
-                              <w:rFonts w:ascii="GeosansLight" w:hAnsi="GeosansLight"/>
-                              <w:i w:val="0"/>
-                              <w:color w:val="000000" w:themeColor="text1"/>
-                              <w:sz w:val="56"/>
-                              <w:szCs w:val="56"/>
-                              <w14:shadow w14:blurRad="38100" w14:dist="19050" w14:dir="2700000" w14:sx="100000" w14:sy="100000" w14:kx="0" w14:ky="0" w14:algn="tl">
-                                <w14:schemeClr w14:val="dk1">
-                                  <w14:alpha w14:val="60000"/>
-                                </w14:schemeClr>
-                              </w14:shadow>
-                              <w14:textOutline w14:w="0" w14:cap="flat" w14:cmpd="sng" w14:algn="ctr">
-                                <w14:noFill/>
-                                <w14:prstDash w14:val="solid"/>
-                                <w14:round/>
-                              </w14:textOutline>
-                            </w:rPr>
-                            <w:t>Projet</w:t>
-                          </w:r>
-                        </w:p>
-                        <w:p>
-                          <w:pPr>
-                            <w:rPr>
-                              <w:sz w:val="56"/>
-                              <w:szCs w:val="56"/>
-                            </w:rPr>
-                          </w:pPr>
-                        </w:p>
-                      </w:txbxContent>
-                    </v:textbox>
-                    <w10:wrap type="square"/>
-                  </v:shape>
-                </w:pict>
-              </mc:Fallback>
-            </mc:AlternateContent>
-          </w:r>
-          <w:r>
-            <w:rPr>
-              <w:noProof/>
-            </w:rPr>
-            <mc:AlternateContent>
-              <mc:Choice Requires="wps">
-                <w:drawing>
-                  <wp:anchor distT="0" distB="0" distL="114300" distR="114300" simplePos="0" relativeHeight="251675647" behindDoc="0" locked="0" layoutInCell="1" allowOverlap="1" wp14:anchorId="1BA614DA" wp14:editId="4D7AB7E0">
-                    <wp:simplePos x="0" y="0"/>
-                    <wp:positionH relativeFrom="margin">
-                      <wp:posOffset>2273445</wp:posOffset>
-                    </wp:positionH>
-                    <wp:positionV relativeFrom="paragraph">
-                      <wp:posOffset>6050802</wp:posOffset>
-                    </wp:positionV>
-                    <wp:extent cx="1466661" cy="665430"/>
-                    <wp:effectExtent l="0" t="0" r="635" b="1905"/>
-                    <wp:wrapNone/>
-                    <wp:docPr id="13" name="Rectangle 13"/>
-                    <wp:cNvGraphicFramePr/>
-                    <a:graphic xmlns:a="http://schemas.openxmlformats.org/drawingml/2006/main">
-                      <a:graphicData uri="http://schemas.microsoft.com/office/word/2010/wordprocessingShape">
-                        <wps:wsp>
-                          <wps:cNvSpPr/>
-                          <wps:spPr>
-                            <a:xfrm>
-                              <a:off x="0" y="0"/>
-                              <a:ext cx="1466661" cy="665430"/>
-                            </a:xfrm>
-                            <a:prstGeom prst="rect">
-                              <a:avLst/>
-                            </a:prstGeom>
-                            <a:solidFill>
-                              <a:schemeClr val="bg1"/>
-                            </a:solidFill>
-                            <a:ln>
-                              <a:noFill/>
-                            </a:ln>
-                          </wps:spPr>
-                          <wps:style>
-                            <a:lnRef idx="2">
-                              <a:schemeClr val="accent1">
-                                <a:shade val="50000"/>
-                              </a:schemeClr>
-                            </a:lnRef>
-                            <a:fillRef idx="1">
-                              <a:schemeClr val="accent1"/>
-                            </a:fillRef>
-                            <a:effectRef idx="0">
-                              <a:schemeClr val="accent1"/>
-                            </a:effectRef>
-                            <a:fontRef idx="minor">
-                              <a:schemeClr val="lt1"/>
-                            </a:fontRef>
-                          </wps:style>
-                          <wps:bodyPr rot="0" spcFirstLastPara="0" vertOverflow="overflow" horzOverflow="overflow" vert="horz" wrap="square" lIns="91440" tIns="45720" rIns="91440" bIns="45720" numCol="1" spcCol="0" rtlCol="0" fromWordArt="0" anchor="ctr" anchorCtr="0" forceAA="0" compatLnSpc="1">
-                            <a:prstTxWarp prst="textNoShape">
-                              <a:avLst/>
-                            </a:prstTxWarp>
-                            <a:noAutofit/>
-                          </wps:bodyPr>
-                        </wps:wsp>
-                      </a:graphicData>
-                    </a:graphic>
-                    <wp14:sizeRelH relativeFrom="margin">
-                      <wp14:pctWidth>0</wp14:pctWidth>
-                    </wp14:sizeRelH>
-                    <wp14:sizeRelV relativeFrom="margin">
-                      <wp14:pctHeight>0</wp14:pctHeight>
-                    </wp14:sizeRelV>
-                  </wp:anchor>
-                </w:drawing>
-              </mc:Choice>
-              <mc:Fallback>
-                <w:pict>
-                  <v:rect id="Rectangle 13" o:spid="_x0000_s1026" style="position:absolute;margin-left:179pt;margin-top:476.45pt;width:115.5pt;height:52.4pt;z-index:251675647;visibility:visible;mso-wrap-style:square;mso-width-percent:0;mso-height-percent:0;mso-wrap-distance-left:9pt;mso-wrap-distance-top:0;mso-wrap-distance-right:9pt;mso-wrap-distance-bottom:0;mso-position-horizontal:absolute;mso-position-horizontal-relative:margin;mso-position-vertical:absolute;mso-position-vertical-relative:text;mso-width-percent:0;mso-height-percent:0;mso-width-relative:margin;mso-height-relative:margin;v-text-anchor:middle" o:gfxdata="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" fillcolor="white [3212]" stroked="f" strokeweight="1pt">
-                    <w10:wrap anchorx="margin"/>
-                  </v:rect>
-                </w:pict>
-              </mc:Fallback>
-            </mc:AlternateContent>
-          </w:r>
-          <w:r>
-            <w:rPr>
-              <w:noProof/>
-            </w:rPr>
-            <w:drawing>
-              <wp:anchor distT="0" distB="0" distL="114300" distR="114300" simplePos="0" relativeHeight="251679744" behindDoc="0" locked="0" layoutInCell="1" allowOverlap="1" wp14:anchorId="77ECED8E" wp14:editId="1B31F5A3">
-                <wp:simplePos x="0" y="0"/>
-                <wp:positionH relativeFrom="margin">
-                  <wp:align>center</wp:align>
-                </wp:positionH>
-                <wp:positionV relativeFrom="paragraph">
-                  <wp:posOffset>6162836</wp:posOffset>
-                </wp:positionV>
-                <wp:extent cx="1278596" cy="451856"/>
-                <wp:effectExtent l="0" t="0" r="0" b="5715"/>
-                <wp:wrapNone/>
-                <wp:docPr id="7" name="Image 7" descr="http://www.labex-action.fr/sites/default/files/content/logos/logo_utt.jpg"/>
-                <wp:cNvGraphicFramePr>
-                  <a:graphicFrameLocks xmlns:a="http://schemas.openxmlformats.org/drawingml/2006/main" noChangeAspect="1"/>
-                </wp:cNvGraphicFramePr>
-                <a:graphic xmlns:a="http://schemas.openxmlformats.org/drawingml/2006/main">
-                  <a:graphicData uri="http://schemas.openxmlformats.org/drawingml/2006/picture">
-                    <pic:pic xmlns:pic="http://schemas.openxmlformats.org/drawingml/2006/picture">
-                      <pic:nvPicPr>
-                        <pic:cNvPr id="0" name="il_fi" descr="http://www.labex-action.fr/sites/default/files/content/logos/logo_utt.jpg"/>
-                        <pic:cNvPicPr>
-                          <a:picLocks noChangeAspect="1" noChangeArrowheads="1"/>
-                        </pic:cNvPicPr>
-                      </pic:nvPicPr>
-                      <pic:blipFill>
-                        <a:blip r:embed="rId12">
-                          <a:extLst>
-                            <a:ext uri="{28A0092B-C50C-407E-A947-70E740481C1C}">
-                              <a14:useLocalDpi xmlns:a14="http://schemas.microsoft.com/office/drawing/2010/main" val="0"/>
-                            </a:ext>
-                          </a:extLst>
-                        </a:blip>
-                        <a:srcRect/>
-                        <a:stretch>
-                          <a:fillRect/>
-                        </a:stretch>
-                      </pic:blipFill>
-                      <pic:spPr bwMode="auto">
-                        <a:xfrm>
-                          <a:off x="0" y="0"/>
-                          <a:ext cx="1278596" cy="451856"/>
-                        </a:xfrm>
-                        <a:prstGeom prst="rect">
-                          <a:avLst/>
-                        </a:prstGeom>
-                        <a:noFill/>
-                        <a:ln>
-                          <a:noFill/>
-                        </a:ln>
-                      </pic:spPr>
-                    </pic:pic>
+                      </wps:txbx>
+                      <wps:bodyPr rot="0" vert="horz" wrap="square" lIns="91440" tIns="45720" rIns="91440" bIns="45720" anchor="ctr" anchorCtr="0" upright="1">
+                        <a:noAutofit/>
+                      </wps:bodyPr>
+                    </wps:wsp>
                   </a:graphicData>
                 </a:graphic>
                 <wp14:sizeRelH relativeFrom="margin">
@@ -1112,408 +460,79 @@
                 </wp14:sizeRelV>
               </wp:anchor>
             </w:drawing>
-          </w:r>
-          <w:r>
-            <w:rPr>
-              <w:noProof/>
-            </w:rPr>
-            <mc:AlternateContent>
-              <mc:Choice Requires="wps">
-                <w:drawing>
-                  <wp:anchor distT="91440" distB="91440" distL="137160" distR="137160" simplePos="0" relativeHeight="251672576" behindDoc="0" locked="0" layoutInCell="0" allowOverlap="1" wp14:anchorId="6D4ED4E9" wp14:editId="044AD680">
-                    <wp:simplePos x="0" y="0"/>
-                    <wp:positionH relativeFrom="margin">
-                      <wp:align>center</wp:align>
-                    </wp:positionH>
-                    <wp:positionV relativeFrom="page">
-                      <wp:posOffset>2898775</wp:posOffset>
-                    </wp:positionV>
-                    <wp:extent cx="954405" cy="3588385"/>
-                    <wp:effectExtent l="0" t="2540" r="0" b="0"/>
-                    <wp:wrapSquare wrapText="bothSides"/>
-                    <wp:docPr id="306" name="Forme automatique 2"/>
-                    <wp:cNvGraphicFramePr>
-                      <a:graphicFrameLocks xmlns:a="http://schemas.openxmlformats.org/drawingml/2006/main"/>
-                    </wp:cNvGraphicFramePr>
-                    <a:graphic xmlns:a="http://schemas.openxmlformats.org/drawingml/2006/main">
-                      <a:graphicData uri="http://schemas.microsoft.com/office/word/2010/wordprocessingShape">
-                        <wps:wsp>
-                          <wps:cNvSpPr>
-                            <a:spLocks noChangeArrowheads="1"/>
-                          </wps:cNvSpPr>
-                          <wps:spPr bwMode="auto">
-                            <a:xfrm rot="5400000">
-                              <a:off x="0" y="0"/>
-                              <a:ext cx="954405" cy="3588385"/>
-                            </a:xfrm>
-                            <a:prstGeom prst="roundRect">
-                              <a:avLst>
-                                <a:gd name="adj" fmla="val 13032"/>
-                              </a:avLst>
-                            </a:prstGeom>
-                            <a:solidFill>
-                              <a:schemeClr val="accent1"/>
-                            </a:solidFill>
-                            <a:extLst/>
-                          </wps:spPr>
-                          <wps:txbx>
-                            <w:txbxContent>
-                              <w:p>
-                                <w:pPr>
-                                  <w:jc w:val="center"/>
-                                  <w:rPr>
-                                    <w:rFonts w:asciiTheme="majorHAnsi" w:eastAsiaTheme="majorEastAsia" w:hAnsiTheme="majorHAnsi" w:cstheme="majorBidi"/>
-                                    <w:iCs/>
-                                    <w:color w:val="FFFFFF" w:themeColor="background1"/>
-                                    <w:sz w:val="28"/>
-                                    <w:szCs w:val="28"/>
-                                  </w:rPr>
-                                </w:pPr>
-                                <w:r>
-                                  <w:rPr>
-                                    <w:rFonts w:asciiTheme="majorHAnsi" w:eastAsiaTheme="majorEastAsia" w:hAnsiTheme="majorHAnsi" w:cstheme="majorBidi"/>
-                                    <w:iCs/>
-                                    <w:color w:val="FFFFFF" w:themeColor="background1"/>
-                                    <w:sz w:val="22"/>
-                                    <w:szCs w:val="28"/>
-                                  </w:rPr>
-                                  <w:t>Tuteur </w:t>
-                                </w:r>
-                                <w:r>
-                                  <w:rPr>
-                                    <w:rFonts w:asciiTheme="majorHAnsi" w:eastAsiaTheme="majorEastAsia" w:hAnsiTheme="majorHAnsi" w:cstheme="majorBidi"/>
-                                    <w:iCs/>
-                                    <w:color w:val="FFFFFF" w:themeColor="background1"/>
-                                    <w:sz w:val="28"/>
-                                    <w:szCs w:val="28"/>
-                                  </w:rPr>
-                                  <w:t xml:space="preserve">: </w:t>
-                                </w:r>
-                                <w:r>
-                                  <w:rPr>
-                                    <w:rFonts w:asciiTheme="majorHAnsi" w:eastAsiaTheme="majorEastAsia" w:hAnsiTheme="majorHAnsi" w:cstheme="majorBidi"/>
-                                    <w:b/>
-                                    <w:iCs/>
-                                    <w:color w:val="FFFFFF" w:themeColor="background1"/>
-                                    <w:sz w:val="28"/>
-                                    <w:szCs w:val="28"/>
-                                  </w:rPr>
-                                  <w:t>TIXIER</w:t>
-                                </w:r>
-                                <w:r>
-                                  <w:rPr>
-                                    <w:rFonts w:asciiTheme="majorHAnsi" w:eastAsiaTheme="majorEastAsia" w:hAnsiTheme="majorHAnsi" w:cstheme="majorBidi"/>
-                                    <w:b/>
-                                    <w:iCs/>
-                                    <w:color w:val="FFFFFF" w:themeColor="background1"/>
-                                    <w:sz w:val="28"/>
-                                    <w:szCs w:val="28"/>
-                                  </w:rPr>
-                                  <w:t xml:space="preserve"> </w:t>
-                                </w:r>
-                                <w:r>
-                                  <w:rPr>
-                                    <w:rFonts w:asciiTheme="majorHAnsi" w:eastAsiaTheme="majorEastAsia" w:hAnsiTheme="majorHAnsi" w:cstheme="majorBidi"/>
-                                    <w:b/>
-                                    <w:iCs/>
-                                    <w:color w:val="FFFFFF" w:themeColor="background1"/>
-                                    <w:sz w:val="28"/>
-                                    <w:szCs w:val="28"/>
-                                  </w:rPr>
-                                  <w:t>Matthieu</w:t>
-                                </w:r>
-                                <w:r>
-                                  <w:rPr>
-                                    <w:rFonts w:asciiTheme="majorHAnsi" w:eastAsiaTheme="majorEastAsia" w:hAnsiTheme="majorHAnsi" w:cstheme="majorBidi"/>
-                                    <w:iCs/>
-                                    <w:color w:val="FFFFFF" w:themeColor="background1"/>
-                                    <w:sz w:val="28"/>
-                                    <w:szCs w:val="28"/>
-                                  </w:rPr>
-                                  <w:br/>
-                                </w:r>
-                                <w:r>
-                                  <w:rPr>
-                                    <w:rFonts w:asciiTheme="majorHAnsi" w:eastAsiaTheme="majorEastAsia" w:hAnsiTheme="majorHAnsi" w:cstheme="majorBidi"/>
-                                    <w:iCs/>
-                                    <w:color w:val="FFFFFF" w:themeColor="background1"/>
-                                    <w:sz w:val="22"/>
-                                    <w:szCs w:val="28"/>
-                                  </w:rPr>
-                                  <w:t>Responsable </w:t>
-                                </w:r>
-                                <w:r>
-                                  <w:rPr>
-                                    <w:rFonts w:asciiTheme="majorHAnsi" w:eastAsiaTheme="majorEastAsia" w:hAnsiTheme="majorHAnsi" w:cstheme="majorBidi"/>
-                                    <w:iCs/>
-                                    <w:color w:val="FFFFFF" w:themeColor="background1"/>
-                                    <w:sz w:val="28"/>
-                                    <w:szCs w:val="28"/>
-                                  </w:rPr>
-                                  <w:t xml:space="preserve">: </w:t>
-                                </w:r>
-                                <w:r>
-                                  <w:rPr>
-                                    <w:rFonts w:asciiTheme="majorHAnsi" w:eastAsiaTheme="majorEastAsia" w:hAnsiTheme="majorHAnsi" w:cstheme="majorBidi"/>
-                                    <w:b/>
-                                    <w:iCs/>
-                                    <w:color w:val="FFFFFF" w:themeColor="background1"/>
-                                    <w:sz w:val="28"/>
-                                    <w:szCs w:val="28"/>
-                                  </w:rPr>
-                                  <w:t>LEWKOWICZ</w:t>
-                                </w:r>
-                                <w:r>
-                                  <w:rPr>
-                                    <w:rFonts w:asciiTheme="majorHAnsi" w:eastAsiaTheme="majorEastAsia" w:hAnsiTheme="majorHAnsi" w:cstheme="majorBidi"/>
-                                    <w:b/>
-                                    <w:iCs/>
-                                    <w:color w:val="FFFFFF" w:themeColor="background1"/>
-                                    <w:sz w:val="28"/>
-                                    <w:szCs w:val="28"/>
-                                  </w:rPr>
-                                  <w:t xml:space="preserve"> </w:t>
-                                </w:r>
-                                <w:r>
-                                  <w:rPr>
-                                    <w:rFonts w:asciiTheme="majorHAnsi" w:eastAsiaTheme="majorEastAsia" w:hAnsiTheme="majorHAnsi" w:cstheme="majorBidi"/>
-                                    <w:b/>
-                                    <w:iCs/>
-                                    <w:color w:val="FFFFFF" w:themeColor="background1"/>
-                                    <w:sz w:val="28"/>
-                                    <w:szCs w:val="28"/>
-                                  </w:rPr>
-                                  <w:t>Myriam</w:t>
-                                </w:r>
-                              </w:p>
-                              <w:p>
-                                <w:pPr>
-                                  <w:jc w:val="center"/>
-                                  <w:rPr>
-                                    <w:rFonts w:asciiTheme="majorHAnsi" w:eastAsiaTheme="majorEastAsia" w:hAnsiTheme="majorHAnsi" w:cstheme="majorBidi"/>
-                                    <w:iCs/>
-                                    <w:color w:val="FFFFFF" w:themeColor="background1"/>
-                                    <w:sz w:val="28"/>
-                                    <w:szCs w:val="28"/>
-                                  </w:rPr>
-                                </w:pPr>
-                              </w:p>
-                              <w:p>
-                                <w:pPr>
-                                  <w:jc w:val="center"/>
-                                  <w:rPr>
-                                    <w:rFonts w:asciiTheme="majorHAnsi" w:eastAsiaTheme="majorEastAsia" w:hAnsiTheme="majorHAnsi" w:cstheme="majorBidi"/>
-                                    <w:iCs/>
-                                    <w:color w:val="FFFFFF" w:themeColor="background1"/>
-                                    <w:sz w:val="28"/>
-                                    <w:szCs w:val="28"/>
-                                  </w:rPr>
-                                </w:pPr>
-                              </w:p>
-                            </w:txbxContent>
-                          </wps:txbx>
-                          <wps:bodyPr rot="0" vert="horz" wrap="square" lIns="91440" tIns="45720" rIns="91440" bIns="45720" anchor="ctr" anchorCtr="0" upright="1">
-                            <a:noAutofit/>
-                          </wps:bodyPr>
-                        </wps:wsp>
-                      </a:graphicData>
-                    </a:graphic>
-                    <wp14:sizeRelH relativeFrom="margin">
-                      <wp14:pctWidth>0</wp14:pctWidth>
-                    </wp14:sizeRelH>
-                    <wp14:sizeRelV relativeFrom="margin">
-                      <wp14:pctHeight>0</wp14:pctHeight>
-                    </wp14:sizeRelV>
-                  </wp:anchor>
-                </w:drawing>
-              </mc:Choice>
-              <mc:Fallback>
-                <w:pict>
-                  <v:roundrect id="_x0000_s1032" style="position:absolute;margin-left:0;margin-top:228.25pt;width:75.15pt;height:282.55pt;rotation:90;z-index:251672576;visibility:visible;mso-wrap-style:square;mso-width-percent:0;mso-height-percent:0;mso-wrap-distance-left:10.8pt;mso-wrap-distance-top:7.2pt;mso-wrap-distance-right:10.8pt;mso-wrap-distance-bottom:7.2pt;mso-position-horizontal:center;mso-position-horizontal-relative:margin;mso-position-vertical:absolute;mso-position-vertical-relative:page;mso-width-percent:0;mso-height-percent:0;mso-width-relative:margin;mso-height-relative:margin;v-text-anchor:middle" arcsize="8541f" o:gfxdata="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" o:allowincell="f" fillcolor="#4a66ac [3204]" stroked="f">
-                    <v:textbox>
-                      <w:txbxContent>
-                        <w:p>
-                          <w:pPr>
-                            <w:jc w:val="center"/>
-                            <w:rPr>
-                              <w:rFonts w:asciiTheme="majorHAnsi" w:eastAsiaTheme="majorEastAsia" w:hAnsiTheme="majorHAnsi" w:cstheme="majorBidi"/>
-                              <w:iCs/>
-                              <w:color w:val="FFFFFF" w:themeColor="background1"/>
-                              <w:sz w:val="28"/>
-                              <w:szCs w:val="28"/>
-                            </w:rPr>
-                          </w:pPr>
-                          <w:r>
-                            <w:rPr>
-                              <w:rFonts w:asciiTheme="majorHAnsi" w:eastAsiaTheme="majorEastAsia" w:hAnsiTheme="majorHAnsi" w:cstheme="majorBidi"/>
-                              <w:iCs/>
-                              <w:color w:val="FFFFFF" w:themeColor="background1"/>
-                              <w:sz w:val="22"/>
-                              <w:szCs w:val="28"/>
-                            </w:rPr>
-                            <w:t>Tuteur </w:t>
-                          </w:r>
-                          <w:r>
-                            <w:rPr>
-                              <w:rFonts w:asciiTheme="majorHAnsi" w:eastAsiaTheme="majorEastAsia" w:hAnsiTheme="majorHAnsi" w:cstheme="majorBidi"/>
-                              <w:iCs/>
-                              <w:color w:val="FFFFFF" w:themeColor="background1"/>
-                              <w:sz w:val="28"/>
-                              <w:szCs w:val="28"/>
-                            </w:rPr>
-                            <w:t xml:space="preserve">: </w:t>
-                          </w:r>
-                          <w:r>
-                            <w:rPr>
-                              <w:rFonts w:asciiTheme="majorHAnsi" w:eastAsiaTheme="majorEastAsia" w:hAnsiTheme="majorHAnsi" w:cstheme="majorBidi"/>
-                              <w:b/>
-                              <w:iCs/>
-                              <w:color w:val="FFFFFF" w:themeColor="background1"/>
-                              <w:sz w:val="28"/>
-                              <w:szCs w:val="28"/>
-                            </w:rPr>
-                            <w:t>TIXIER</w:t>
-                          </w:r>
-                          <w:r>
-                            <w:rPr>
-                              <w:rFonts w:asciiTheme="majorHAnsi" w:eastAsiaTheme="majorEastAsia" w:hAnsiTheme="majorHAnsi" w:cstheme="majorBidi"/>
-                              <w:b/>
-                              <w:iCs/>
-                              <w:color w:val="FFFFFF" w:themeColor="background1"/>
-                              <w:sz w:val="28"/>
-                              <w:szCs w:val="28"/>
-                            </w:rPr>
-                            <w:t xml:space="preserve"> </w:t>
-                          </w:r>
-                          <w:r>
-                            <w:rPr>
-                              <w:rFonts w:asciiTheme="majorHAnsi" w:eastAsiaTheme="majorEastAsia" w:hAnsiTheme="majorHAnsi" w:cstheme="majorBidi"/>
-                              <w:b/>
-                              <w:iCs/>
-                              <w:color w:val="FFFFFF" w:themeColor="background1"/>
-                              <w:sz w:val="28"/>
-                              <w:szCs w:val="28"/>
-                            </w:rPr>
-                            <w:t>Matthieu</w:t>
-                          </w:r>
-                          <w:r>
-                            <w:rPr>
-                              <w:rFonts w:asciiTheme="majorHAnsi" w:eastAsiaTheme="majorEastAsia" w:hAnsiTheme="majorHAnsi" w:cstheme="majorBidi"/>
-                              <w:iCs/>
-                              <w:color w:val="FFFFFF" w:themeColor="background1"/>
-                              <w:sz w:val="28"/>
-                              <w:szCs w:val="28"/>
-                            </w:rPr>
-                            <w:br/>
-                          </w:r>
-                          <w:r>
-                            <w:rPr>
-                              <w:rFonts w:asciiTheme="majorHAnsi" w:eastAsiaTheme="majorEastAsia" w:hAnsiTheme="majorHAnsi" w:cstheme="majorBidi"/>
-                              <w:iCs/>
-                              <w:color w:val="FFFFFF" w:themeColor="background1"/>
-                              <w:sz w:val="22"/>
-                              <w:szCs w:val="28"/>
-                            </w:rPr>
-                            <w:t>Responsable </w:t>
-                          </w:r>
-                          <w:r>
-                            <w:rPr>
-                              <w:rFonts w:asciiTheme="majorHAnsi" w:eastAsiaTheme="majorEastAsia" w:hAnsiTheme="majorHAnsi" w:cstheme="majorBidi"/>
-                              <w:iCs/>
-                              <w:color w:val="FFFFFF" w:themeColor="background1"/>
-                              <w:sz w:val="28"/>
-                              <w:szCs w:val="28"/>
-                            </w:rPr>
-                            <w:t xml:space="preserve">: </w:t>
-                          </w:r>
-                          <w:r>
-                            <w:rPr>
-                              <w:rFonts w:asciiTheme="majorHAnsi" w:eastAsiaTheme="majorEastAsia" w:hAnsiTheme="majorHAnsi" w:cstheme="majorBidi"/>
-                              <w:b/>
-                              <w:iCs/>
-                              <w:color w:val="FFFFFF" w:themeColor="background1"/>
-                              <w:sz w:val="28"/>
-                              <w:szCs w:val="28"/>
-                            </w:rPr>
-                            <w:t>LEWKOWICZ</w:t>
-                          </w:r>
-                          <w:r>
-                            <w:rPr>
-                              <w:rFonts w:asciiTheme="majorHAnsi" w:eastAsiaTheme="majorEastAsia" w:hAnsiTheme="majorHAnsi" w:cstheme="majorBidi"/>
-                              <w:b/>
-                              <w:iCs/>
-                              <w:color w:val="FFFFFF" w:themeColor="background1"/>
-                              <w:sz w:val="28"/>
-                              <w:szCs w:val="28"/>
-                            </w:rPr>
-                            <w:t xml:space="preserve"> </w:t>
-                          </w:r>
-                          <w:r>
-                            <w:rPr>
-                              <w:rFonts w:asciiTheme="majorHAnsi" w:eastAsiaTheme="majorEastAsia" w:hAnsiTheme="majorHAnsi" w:cstheme="majorBidi"/>
-                              <w:b/>
-                              <w:iCs/>
-                              <w:color w:val="FFFFFF" w:themeColor="background1"/>
-                              <w:sz w:val="28"/>
-                              <w:szCs w:val="28"/>
-                            </w:rPr>
-                            <w:t>Myriam</w:t>
-                          </w:r>
-                        </w:p>
-                        <w:p>
-                          <w:pPr>
-                            <w:jc w:val="center"/>
-                            <w:rPr>
-                              <w:rFonts w:asciiTheme="majorHAnsi" w:eastAsiaTheme="majorEastAsia" w:hAnsiTheme="majorHAnsi" w:cstheme="majorBidi"/>
-                              <w:iCs/>
-                              <w:color w:val="FFFFFF" w:themeColor="background1"/>
-                              <w:sz w:val="28"/>
-                              <w:szCs w:val="28"/>
-                            </w:rPr>
-                          </w:pPr>
-                        </w:p>
-                        <w:p>
-                          <w:pPr>
-                            <w:jc w:val="center"/>
-                            <w:rPr>
-                              <w:rFonts w:asciiTheme="majorHAnsi" w:eastAsiaTheme="majorEastAsia" w:hAnsiTheme="majorHAnsi" w:cstheme="majorBidi"/>
-                              <w:iCs/>
-                              <w:color w:val="FFFFFF" w:themeColor="background1"/>
-                              <w:sz w:val="28"/>
-                              <w:szCs w:val="28"/>
-                            </w:rPr>
-                          </w:pPr>
-                        </w:p>
-                      </w:txbxContent>
-                    </v:textbox>
-                    <w10:wrap type="square" anchorx="margin" anchory="page"/>
-                  </v:roundrect>
-                </w:pict>
-              </mc:Fallback>
-            </mc:AlternateContent>
-          </w:r>
-          <w:r>
-            <w:rPr>
-              <w:szCs w:val="21"/>
-            </w:rPr>
-            <w:br w:type="page"/>
-          </w:r>
-        </w:p>
-      </w:sdtContent>
-    </w:sdt>
-    <w:p>
-      <w:pPr>
-        <w:pStyle w:val="Titre"/>
-      </w:pPr>
-      <w:r>
-        <w:lastRenderedPageBreak/>
-        <w:t>Sommaire</w:t>
-      </w:r>
-    </w:p>
-    <w:p/>
-    <w:p/>
-    <w:p/>
-    <w:p>
+          </mc:Choice>
+          <mc:Fallback>
+            <w:pict>
+              <v:roundrect id="Forme automatique 2" o:spid="_x0000_s1030" style="position:absolute;margin-left:184.85pt;margin-top:282.05pt;width:74.85pt;height:408.55pt;rotation:90;z-index:251662336;visibility:visible;mso-wrap-style:square;mso-width-percent:0;mso-height-percent:0;mso-wrap-distance-left:10.8pt;mso-wrap-distance-top:7.2pt;mso-wrap-distance-right:10.8pt;mso-wrap-distance-bottom:7.2pt;mso-position-horizontal:absolute;mso-position-horizontal-relative:margin;mso-position-vertical:absolute;mso-position-vertical-relative:page;mso-width-percent:0;mso-height-percent:0;mso-width-relative:margin;mso-height-relative:margin;v-text-anchor:middle" arcsize="8541f" o:gfxdata="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" o:allowincell="f" fillcolor="#4a66ac" stroked="f">
+                <v:textbox>
+                  <w:txbxContent>
+                    <w:p>
+                      <w:pPr>
+                        <w:jc w:val="center"/>
+                        <w:rPr>
+                          <w:rStyle w:val="Accentuationdiscrte"/>
+                          <w:rFonts w:ascii="GeosansLight" w:hAnsi="GeosansLight" w:cs="Aharoni"/>
+                          <w:b/>
+                          <w:i w:val="0"/>
+                          <w:color w:val="FFFFFF"/>
+                          <w:sz w:val="40"/>
+                        </w:rPr>
+                      </w:pPr>
+                      <w:r>
+                        <w:rPr>
+                          <w:rStyle w:val="Accentuationdiscrte"/>
+                          <w:rFonts w:ascii="GeosansLight" w:hAnsi="GeosansLight" w:cs="Aharoni"/>
+                          <w:b/>
+                          <w:i w:val="0"/>
+                          <w:color w:val="FFFFFF"/>
+                          <w:sz w:val="40"/>
+                        </w:rPr>
+                        <w:t>IF02</w:t>
+                      </w:r>
+                      <w:r>
+                        <w:rPr>
+                          <w:rStyle w:val="Accentuationdiscrte"/>
+                          <w:rFonts w:ascii="Cambria" w:hAnsi="Cambria" w:cs="Aharoni"/>
+                          <w:b/>
+                          <w:i w:val="0"/>
+                          <w:color w:val="FFFFFF"/>
+                          <w:sz w:val="40"/>
+                        </w:rPr>
+                        <w:t> </w:t>
+                      </w:r>
+                      <w:r>
+                        <w:rPr>
+                          <w:rStyle w:val="Accentuationdiscrte"/>
+                          <w:rFonts w:ascii="GeosansLight" w:hAnsi="GeosansLight" w:cs="Aharoni"/>
+                          <w:b/>
+                          <w:i w:val="0"/>
+                          <w:color w:val="FFFFFF"/>
+                          <w:sz w:val="40"/>
+                        </w:rPr>
+                        <w:t>: Modélisation pour la conception des SI</w:t>
+                      </w:r>
+                    </w:p>
+                    <w:p>
+                      <w:pPr>
+                        <w:jc w:val="center"/>
+                        <w:rPr>
+                          <w:rStyle w:val="Accentuationdiscrte"/>
+                          <w:rFonts w:cs="Aharoni"/>
+                          <w:b/>
+                          <w:i w:val="0"/>
+                          <w:color w:val="FFFFFF"/>
+                          <w:sz w:val="40"/>
+                        </w:rPr>
+                      </w:pPr>
+                    </w:p>
+                  </w:txbxContent>
+                </v:textbox>
+                <w10:wrap type="square" anchorx="margin" anchory="page"/>
+              </v:roundrect>
+            </w:pict>
+          </mc:Fallback>
+        </mc:AlternateContent>
+      </w:r>
       <w:r>
         <w:rPr>
           <w:noProof/>
@@ -1521,49 +540,191 @@
         <mc:AlternateContent>
           <mc:Choice Requires="wps">
             <w:drawing>
-              <wp:anchor distT="0" distB="0" distL="114300" distR="114300" simplePos="0" relativeHeight="251670015" behindDoc="0" locked="0" layoutInCell="1" allowOverlap="1" wp14:anchorId="461396AF" wp14:editId="78889B87">
+              <wp:anchor distT="0" distB="0" distL="114300" distR="114300" simplePos="0" relativeHeight="251665408" behindDoc="0" locked="0" layoutInCell="1" allowOverlap="1" wp14:anchorId="22CEBA6E" wp14:editId="34D4CEE5">
                 <wp:simplePos x="0" y="0"/>
-                <wp:positionH relativeFrom="page">
-                  <wp:posOffset>6794938</wp:posOffset>
+                <wp:positionH relativeFrom="column">
+                  <wp:posOffset>-899160</wp:posOffset>
                 </wp:positionH>
                 <wp:positionV relativeFrom="paragraph">
-                  <wp:posOffset>487746</wp:posOffset>
+                  <wp:posOffset>652780</wp:posOffset>
                 </wp:positionV>
-                <wp:extent cx="1466491" cy="612476"/>
-                <wp:effectExtent l="0" t="0" r="635" b="0"/>
-                <wp:wrapNone/>
-                <wp:docPr id="8" name="Rectangle 8"/>
-                <wp:cNvGraphicFramePr/>
+                <wp:extent cx="7757795" cy="914400"/>
+                <wp:effectExtent l="0" t="0" r="0" b="0"/>
+                <wp:wrapSquare wrapText="bothSides"/>
+                <wp:docPr id="6" name="Zone de texte 3"/>
+                <wp:cNvGraphicFramePr>
+                  <a:graphicFrameLocks xmlns:a="http://schemas.openxmlformats.org/drawingml/2006/main"/>
+                </wp:cNvGraphicFramePr>
                 <a:graphic xmlns:a="http://schemas.openxmlformats.org/drawingml/2006/main">
                   <a:graphicData uri="http://schemas.microsoft.com/office/word/2010/wordprocessingShape">
                     <wps:wsp>
-                      <wps:cNvSpPr/>
+                      <wps:cNvSpPr txBox="1">
+                        <a:spLocks/>
+                      </wps:cNvSpPr>
                       <wps:spPr>
                         <a:xfrm>
                           <a:off x="0" y="0"/>
-                          <a:ext cx="1466491" cy="612476"/>
+                          <a:ext cx="7757795" cy="914400"/>
                         </a:xfrm>
                         <a:prstGeom prst="rect">
                           <a:avLst/>
                         </a:prstGeom>
+                        <a:noFill/>
                         <a:ln>
                           <a:noFill/>
                         </a:ln>
+                        <a:effectLst/>
+                        <a:extLst>
+                          <a:ext uri="{C572A759-6A51-4108-AA02-DFA0A04FC94B}">
+                            <ma14:wrappingTextBoxFlag xmlns:ma14="http://schemas.microsoft.com/office/mac/drawingml/2011/main"/>
+                          </a:ext>
+                        </a:extLst>
                       </wps:spPr>
-                      <wps:style>
-                        <a:lnRef idx="2">
-                          <a:schemeClr val="accent1"/>
-                        </a:lnRef>
-                        <a:fillRef idx="1">
-                          <a:schemeClr val="lt1"/>
-                        </a:fillRef>
-                        <a:effectRef idx="0">
-                          <a:schemeClr val="accent1"/>
-                        </a:effectRef>
-                        <a:fontRef idx="minor">
-                          <a:schemeClr val="dk1"/>
-                        </a:fontRef>
-                      </wps:style>
+                      <wps:txbx>
+                        <w:txbxContent>
+                          <w:p>
+                            <w:pPr>
+                              <w:jc w:val="center"/>
+                              <w:rPr>
+                                <w:rStyle w:val="Accentuationdiscrte"/>
+                                <w:rFonts w:ascii="GeosansLight" w:hAnsi="GeosansLight"/>
+                                <w:i w:val="0"/>
+                                <w:color w:val="000000"/>
+                                <w:sz w:val="56"/>
+                                <w:szCs w:val="56"/>
+                              </w:rPr>
+                            </w:pPr>
+                            <w:r>
+                              <w:rPr>
+                                <w:rStyle w:val="Accentuationdiscrte"/>
+                                <w:rFonts w:ascii="GeosansLight" w:hAnsi="GeosansLight"/>
+                                <w:i w:val="0"/>
+                                <w:color w:val="000000"/>
+                                <w:sz w:val="56"/>
+                                <w:szCs w:val="56"/>
+                              </w:rPr>
+                              <w:t>Projet</w:t>
+                            </w:r>
+                          </w:p>
+                          <w:p>
+                            <w:pPr>
+                              <w:rPr>
+                                <w:sz w:val="56"/>
+                                <w:szCs w:val="56"/>
+                              </w:rPr>
+                            </w:pPr>
+                          </w:p>
+                        </w:txbxContent>
+                      </wps:txbx>
+                      <wps:bodyPr rot="0" spcFirstLastPara="0" vertOverflow="overflow" horzOverflow="overflow" vert="horz" wrap="square" lIns="91440" tIns="45720" rIns="91440" bIns="45720" numCol="1" spcCol="0" rtlCol="0" fromWordArt="0" anchor="t" anchorCtr="0" forceAA="0" compatLnSpc="1">
+                        <a:prstTxWarp prst="textNoShape">
+                          <a:avLst/>
+                        </a:prstTxWarp>
+                        <a:noAutofit/>
+                      </wps:bodyPr>
+                    </wps:wsp>
+                  </a:graphicData>
+                </a:graphic>
+                <wp14:sizeRelH relativeFrom="margin">
+                  <wp14:pctWidth>0</wp14:pctWidth>
+                </wp14:sizeRelH>
+                <wp14:sizeRelV relativeFrom="page">
+                  <wp14:pctHeight>0</wp14:pctHeight>
+                </wp14:sizeRelV>
+              </wp:anchor>
+            </w:drawing>
+          </mc:Choice>
+          <mc:Fallback>
+            <w:pict>
+              <v:shape id="Zone de texte 3" o:spid="_x0000_s1031" type="#_x0000_t202" style="position:absolute;margin-left:-70.75pt;margin-top:51.4pt;width:610.85pt;height:1in;z-index:251665408;visibility:visible;mso-wrap-style:square;mso-width-percent:0;mso-height-percent:0;mso-wrap-distance-left:9pt;mso-wrap-distance-top:0;mso-wrap-distance-right:9pt;mso-wrap-distance-bottom:0;mso-position-horizontal:absolute;mso-position-horizontal-relative:text;mso-position-vertical:absolute;mso-position-vertical-relative:text;mso-width-percent:0;mso-height-percent:0;mso-width-relative:margin;mso-height-relative:page;v-text-anchor:top" o:gfxdata="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" filled="f" stroked="f">
+                <v:path arrowok="t"/>
+                <v:textbox>
+                  <w:txbxContent>
+                    <w:p>
+                      <w:pPr>
+                        <w:jc w:val="center"/>
+                        <w:rPr>
+                          <w:rStyle w:val="Accentuationdiscrte"/>
+                          <w:rFonts w:ascii="GeosansLight" w:hAnsi="GeosansLight"/>
+                          <w:i w:val="0"/>
+                          <w:color w:val="000000"/>
+                          <w:sz w:val="56"/>
+                          <w:szCs w:val="56"/>
+                        </w:rPr>
+                      </w:pPr>
+                      <w:r>
+                        <w:rPr>
+                          <w:rStyle w:val="Accentuationdiscrte"/>
+                          <w:rFonts w:ascii="GeosansLight" w:hAnsi="GeosansLight"/>
+                          <w:i w:val="0"/>
+                          <w:color w:val="000000"/>
+                          <w:sz w:val="56"/>
+                          <w:szCs w:val="56"/>
+                        </w:rPr>
+                        <w:t>Projet</w:t>
+                      </w:r>
+                    </w:p>
+                    <w:p>
+                      <w:pPr>
+                        <w:rPr>
+                          <w:sz w:val="56"/>
+                          <w:szCs w:val="56"/>
+                        </w:rPr>
+                      </w:pPr>
+                    </w:p>
+                  </w:txbxContent>
+                </v:textbox>
+                <w10:wrap type="square"/>
+              </v:shape>
+            </w:pict>
+          </mc:Fallback>
+        </mc:AlternateContent>
+      </w:r>
+      <w:r>
+        <w:rPr>
+          <w:noProof/>
+        </w:rPr>
+        <mc:AlternateContent>
+          <mc:Choice Requires="wps">
+            <w:drawing>
+              <wp:anchor distT="0" distB="0" distL="114300" distR="114300" simplePos="0" relativeHeight="251663360" behindDoc="0" locked="0" layoutInCell="1" allowOverlap="1" wp14:anchorId="6FD2C9C0" wp14:editId="61BDD140">
+                <wp:simplePos x="0" y="0"/>
+                <wp:positionH relativeFrom="margin">
+                  <wp:posOffset>2273300</wp:posOffset>
+                </wp:positionH>
+                <wp:positionV relativeFrom="paragraph">
+                  <wp:posOffset>6050915</wp:posOffset>
+                </wp:positionV>
+                <wp:extent cx="1466850" cy="665480"/>
+                <wp:effectExtent l="0" t="0" r="6350" b="0"/>
+                <wp:wrapNone/>
+                <wp:docPr id="5" name="Rectangle 13"/>
+                <wp:cNvGraphicFramePr>
+                  <a:graphicFrameLocks xmlns:a="http://schemas.openxmlformats.org/drawingml/2006/main"/>
+                </wp:cNvGraphicFramePr>
+                <a:graphic xmlns:a="http://schemas.openxmlformats.org/drawingml/2006/main">
+                  <a:graphicData uri="http://schemas.microsoft.com/office/word/2010/wordprocessingShape">
+                    <wps:wsp>
+                      <wps:cNvSpPr>
+                        <a:spLocks/>
+                      </wps:cNvSpPr>
+                      <wps:spPr>
+                        <a:xfrm>
+                          <a:off x="0" y="0"/>
+                          <a:ext cx="1466850" cy="665480"/>
+                        </a:xfrm>
+                        <a:prstGeom prst="rect">
+                          <a:avLst/>
+                        </a:prstGeom>
+                        <a:solidFill>
+                          <a:sysClr val="window" lastClr="FFFFFF"/>
+                        </a:solidFill>
+                        <a:ln w="12700" cap="flat" cmpd="sng" algn="ctr">
+                          <a:noFill/>
+                          <a:prstDash val="solid"/>
+                        </a:ln>
+                        <a:effectLst/>
+                      </wps:spPr>
                       <wps:bodyPr rot="0" spcFirstLastPara="0" vertOverflow="overflow" horzOverflow="overflow" vert="horz" wrap="square" lIns="91440" tIns="45720" rIns="91440" bIns="45720" numCol="1" spcCol="0" rtlCol="0" fromWordArt="0" anchor="ctr" anchorCtr="0" forceAA="0" compatLnSpc="1">
                         <a:prstTxWarp prst="textNoShape">
                           <a:avLst/>
@@ -1573,12 +734,456 @@
                     </wps:wsp>
                   </a:graphicData>
                 </a:graphic>
+                <wp14:sizeRelH relativeFrom="margin">
+                  <wp14:pctWidth>0</wp14:pctWidth>
+                </wp14:sizeRelH>
+                <wp14:sizeRelV relativeFrom="margin">
+                  <wp14:pctHeight>0</wp14:pctHeight>
+                </wp14:sizeRelV>
               </wp:anchor>
             </w:drawing>
           </mc:Choice>
-          <mc:Fallback xmlns:w15="http://schemas.microsoft.com/office/word/2012/wordml">
+          <mc:Fallback>
             <w:pict>
-              <v:rect w14:anchorId="6B2DC3F4" id="Rectangle 8" o:spid="_x0000_s1026" style="position:absolute;margin-left:535.05pt;margin-top:38.4pt;width:115.45pt;height:48.25pt;z-index:251670015;visibility:visible;mso-wrap-style:square;mso-wrap-distance-left:9pt;mso-wrap-distance-top:0;mso-wrap-distance-right:9pt;mso-wrap-distance-bottom:0;mso-position-horizontal:absolute;mso-position-horizontal-relative:page;mso-position-vertical:absolute;mso-position-vertical-relative:text;v-text-anchor:middle" o:gfxdata="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" fillcolor="white [3201]" stroked="f" strokeweight="1pt">
+              <v:rect id="Rectangle 13" o:spid="_x0000_s1026" style="position:absolute;margin-left:179pt;margin-top:476.45pt;width:115.5pt;height:52.4pt;z-index:251663360;visibility:visible;mso-wrap-style:square;mso-width-percent:0;mso-height-percent:0;mso-wrap-distance-left:9pt;mso-wrap-distance-top:0;mso-wrap-distance-right:9pt;mso-wrap-distance-bottom:0;mso-position-horizontal:absolute;mso-position-horizontal-relative:margin;mso-position-vertical:absolute;mso-position-vertical-relative:text;mso-width-percent:0;mso-height-percent:0;mso-width-relative:margin;mso-height-relative:margin;v-text-anchor:middle" o:gfxdata="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" fillcolor="window" stroked="f" strokeweight="1pt">
+                <v:path arrowok="t"/>
+                <w10:wrap anchorx="margin"/>
+              </v:rect>
+            </w:pict>
+          </mc:Fallback>
+        </mc:AlternateContent>
+      </w:r>
+      <w:r>
+        <w:rPr>
+          <w:noProof/>
+        </w:rPr>
+        <w:drawing>
+          <wp:anchor distT="0" distB="0" distL="114300" distR="114300" simplePos="0" relativeHeight="251664384" behindDoc="0" locked="0" layoutInCell="1" allowOverlap="1" wp14:anchorId="0492C902" wp14:editId="38F12A9F">
+            <wp:simplePos x="0" y="0"/>
+            <wp:positionH relativeFrom="margin">
+              <wp:align>center</wp:align>
+            </wp:positionH>
+            <wp:positionV relativeFrom="paragraph">
+              <wp:posOffset>6162675</wp:posOffset>
+            </wp:positionV>
+            <wp:extent cx="1278890" cy="452120"/>
+            <wp:effectExtent l="0" t="0" r="0" b="5080"/>
+            <wp:wrapNone/>
+            <wp:docPr id="10" name="Image 7" descr="Description : http://www.labex-action.fr/sites/default/files/content/logos/logo_utt.jpg"/>
+            <wp:cNvGraphicFramePr>
+              <a:graphicFrameLocks xmlns:a="http://schemas.openxmlformats.org/drawingml/2006/main" noChangeAspect="1"/>
+            </wp:cNvGraphicFramePr>
+            <a:graphic xmlns:a="http://schemas.openxmlformats.org/drawingml/2006/main">
+              <a:graphicData uri="http://schemas.openxmlformats.org/drawingml/2006/picture">
+                <pic:pic xmlns:pic="http://schemas.openxmlformats.org/drawingml/2006/picture">
+                  <pic:nvPicPr>
+                    <pic:cNvPr id="0" name="Image 7" descr="Description : http://www.labex-action.fr/sites/default/files/content/logos/logo_utt.jpg"/>
+                    <pic:cNvPicPr>
+                      <a:picLocks noChangeAspect="1" noChangeArrowheads="1"/>
+                    </pic:cNvPicPr>
+                  </pic:nvPicPr>
+                  <pic:blipFill>
+                    <a:blip r:embed="rId12">
+                      <a:extLst>
+                        <a:ext uri="{28A0092B-C50C-407E-A947-70E740481C1C}">
+                          <a14:useLocalDpi xmlns:a14="http://schemas.microsoft.com/office/drawing/2010/main" val="0"/>
+                        </a:ext>
+                      </a:extLst>
+                    </a:blip>
+                    <a:srcRect/>
+                    <a:stretch>
+                      <a:fillRect/>
+                    </a:stretch>
+                  </pic:blipFill>
+                  <pic:spPr bwMode="auto">
+                    <a:xfrm>
+                      <a:off x="0" y="0"/>
+                      <a:ext cx="1278890" cy="452120"/>
+                    </a:xfrm>
+                    <a:prstGeom prst="rect">
+                      <a:avLst/>
+                    </a:prstGeom>
+                    <a:noFill/>
+                    <a:ln>
+                      <a:noFill/>
+                    </a:ln>
+                  </pic:spPr>
+                </pic:pic>
+              </a:graphicData>
+            </a:graphic>
+            <wp14:sizeRelH relativeFrom="margin">
+              <wp14:pctWidth>0</wp14:pctWidth>
+            </wp14:sizeRelH>
+            <wp14:sizeRelV relativeFrom="margin">
+              <wp14:pctHeight>0</wp14:pctHeight>
+            </wp14:sizeRelV>
+          </wp:anchor>
+        </w:drawing>
+      </w:r>
+      <w:r>
+        <w:rPr>
+          <w:noProof/>
+        </w:rPr>
+        <mc:AlternateContent>
+          <mc:Choice Requires="wps">
+            <w:drawing>
+              <wp:anchor distT="91440" distB="91440" distL="137160" distR="137160" simplePos="0" relativeHeight="251661312" behindDoc="0" locked="0" layoutInCell="0" allowOverlap="1" wp14:anchorId="0E3607C1" wp14:editId="72171423">
+                <wp:simplePos x="0" y="0"/>
+                <wp:positionH relativeFrom="margin">
+                  <wp:align>center</wp:align>
+                </wp:positionH>
+                <wp:positionV relativeFrom="page">
+                  <wp:posOffset>2898775</wp:posOffset>
+                </wp:positionV>
+                <wp:extent cx="954405" cy="3588385"/>
+                <wp:effectExtent l="3810" t="0" r="0" b="0"/>
+                <wp:wrapSquare wrapText="bothSides"/>
+                <wp:docPr id="4" name="Forme automatique 2"/>
+                <wp:cNvGraphicFramePr>
+                  <a:graphicFrameLocks xmlns:a="http://schemas.openxmlformats.org/drawingml/2006/main"/>
+                </wp:cNvGraphicFramePr>
+                <a:graphic xmlns:a="http://schemas.openxmlformats.org/drawingml/2006/main">
+                  <a:graphicData uri="http://schemas.microsoft.com/office/word/2010/wordprocessingShape">
+                    <wps:wsp>
+                      <wps:cNvSpPr>
+                        <a:spLocks noChangeArrowheads="1"/>
+                      </wps:cNvSpPr>
+                      <wps:spPr bwMode="auto">
+                        <a:xfrm rot="5400000">
+                          <a:off x="0" y="0"/>
+                          <a:ext cx="954405" cy="3588385"/>
+                        </a:xfrm>
+                        <a:prstGeom prst="roundRect">
+                          <a:avLst>
+                            <a:gd name="adj" fmla="val 13032"/>
+                          </a:avLst>
+                        </a:prstGeom>
+                        <a:solidFill>
+                          <a:srgbClr val="4A66AC"/>
+                        </a:solidFill>
+                        <a:extLst/>
+                      </wps:spPr>
+                      <wps:txbx>
+                        <w:txbxContent>
+                          <w:p>
+                            <w:pPr>
+                              <w:jc w:val="center"/>
+                              <w:rPr>
+                                <w:iCs/>
+                                <w:color w:val="FFFFFF"/>
+                                <w:sz w:val="28"/>
+                                <w:szCs w:val="28"/>
+                              </w:rPr>
+                            </w:pPr>
+                            <w:r>
+                              <w:rPr>
+                                <w:iCs/>
+                                <w:color w:val="FFFFFF"/>
+                                <w:sz w:val="22"/>
+                                <w:szCs w:val="28"/>
+                              </w:rPr>
+                              <w:t>Tuteur </w:t>
+                            </w:r>
+                            <w:r>
+                              <w:rPr>
+                                <w:iCs/>
+                                <w:color w:val="FFFFFF"/>
+                                <w:sz w:val="28"/>
+                                <w:szCs w:val="28"/>
+                              </w:rPr>
+                              <w:t xml:space="preserve">: </w:t>
+                            </w:r>
+                            <w:r>
+                              <w:rPr>
+                                <w:b/>
+                                <w:iCs/>
+                                <w:color w:val="FFFFFF"/>
+                                <w:sz w:val="28"/>
+                                <w:szCs w:val="28"/>
+                              </w:rPr>
+                              <w:t>TIXIER Matthieu</w:t>
+                            </w:r>
+                            <w:r>
+                              <w:rPr>
+                                <w:iCs/>
+                                <w:color w:val="FFFFFF"/>
+                                <w:sz w:val="28"/>
+                                <w:szCs w:val="28"/>
+                              </w:rPr>
+                              <w:br/>
+                            </w:r>
+                            <w:r>
+                              <w:rPr>
+                                <w:iCs/>
+                                <w:color w:val="FFFFFF"/>
+                                <w:sz w:val="22"/>
+                                <w:szCs w:val="28"/>
+                              </w:rPr>
+                              <w:t>Responsable </w:t>
+                            </w:r>
+                            <w:r>
+                              <w:rPr>
+                                <w:iCs/>
+                                <w:color w:val="FFFFFF"/>
+                                <w:sz w:val="28"/>
+                                <w:szCs w:val="28"/>
+                              </w:rPr>
+                              <w:t xml:space="preserve">: </w:t>
+                            </w:r>
+                            <w:r>
+                              <w:rPr>
+                                <w:b/>
+                                <w:iCs/>
+                                <w:color w:val="FFFFFF"/>
+                                <w:sz w:val="28"/>
+                                <w:szCs w:val="28"/>
+                              </w:rPr>
+                              <w:t>LEWKOWICZ Myriam</w:t>
+                            </w:r>
+                          </w:p>
+                          <w:p>
+                            <w:pPr>
+                              <w:jc w:val="center"/>
+                              <w:rPr>
+                                <w:iCs/>
+                                <w:color w:val="FFFFFF"/>
+                                <w:sz w:val="28"/>
+                                <w:szCs w:val="28"/>
+                              </w:rPr>
+                            </w:pPr>
+                          </w:p>
+                          <w:p>
+                            <w:pPr>
+                              <w:jc w:val="center"/>
+                              <w:rPr>
+                                <w:iCs/>
+                                <w:color w:val="FFFFFF"/>
+                                <w:sz w:val="28"/>
+                                <w:szCs w:val="28"/>
+                              </w:rPr>
+                            </w:pPr>
+                          </w:p>
+                        </w:txbxContent>
+                      </wps:txbx>
+                      <wps:bodyPr rot="0" vert="horz" wrap="square" lIns="91440" tIns="45720" rIns="91440" bIns="45720" anchor="ctr" anchorCtr="0" upright="1">
+                        <a:noAutofit/>
+                      </wps:bodyPr>
+                    </wps:wsp>
+                  </a:graphicData>
+                </a:graphic>
+                <wp14:sizeRelH relativeFrom="margin">
+                  <wp14:pctWidth>0</wp14:pctWidth>
+                </wp14:sizeRelH>
+                <wp14:sizeRelV relativeFrom="margin">
+                  <wp14:pctHeight>0</wp14:pctHeight>
+                </wp14:sizeRelV>
+              </wp:anchor>
+            </w:drawing>
+          </mc:Choice>
+          <mc:Fallback>
+            <w:pict>
+              <v:roundrect id="_x0000_s1032" style="position:absolute;margin-left:0;margin-top:228.25pt;width:75.15pt;height:282.55pt;rotation:90;z-index:251661312;visibility:visible;mso-wrap-style:square;mso-width-percent:0;mso-height-percent:0;mso-wrap-distance-left:10.8pt;mso-wrap-distance-top:7.2pt;mso-wrap-distance-right:10.8pt;mso-wrap-distance-bottom:7.2pt;mso-position-horizontal:center;mso-position-horizontal-relative:margin;mso-position-vertical:absolute;mso-position-vertical-relative:page;mso-width-percent:0;mso-height-percent:0;mso-width-relative:margin;mso-height-relative:margin;v-text-anchor:middle" arcsize="8541f" o:gfxdata="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" o:allowincell="f" fillcolor="#4a66ac" stroked="f">
+                <v:textbox>
+                  <w:txbxContent>
+                    <w:p>
+                      <w:pPr>
+                        <w:jc w:val="center"/>
+                        <w:rPr>
+                          <w:iCs/>
+                          <w:color w:val="FFFFFF"/>
+                          <w:sz w:val="28"/>
+                          <w:szCs w:val="28"/>
+                        </w:rPr>
+                      </w:pPr>
+                      <w:r>
+                        <w:rPr>
+                          <w:iCs/>
+                          <w:color w:val="FFFFFF"/>
+                          <w:sz w:val="22"/>
+                          <w:szCs w:val="28"/>
+                        </w:rPr>
+                        <w:t>Tuteur </w:t>
+                      </w:r>
+                      <w:r>
+                        <w:rPr>
+                          <w:iCs/>
+                          <w:color w:val="FFFFFF"/>
+                          <w:sz w:val="28"/>
+                          <w:szCs w:val="28"/>
+                        </w:rPr>
+                        <w:t xml:space="preserve">: </w:t>
+                      </w:r>
+                      <w:r>
+                        <w:rPr>
+                          <w:b/>
+                          <w:iCs/>
+                          <w:color w:val="FFFFFF"/>
+                          <w:sz w:val="28"/>
+                          <w:szCs w:val="28"/>
+                        </w:rPr>
+                        <w:t>TIXIER Matthieu</w:t>
+                      </w:r>
+                      <w:r>
+                        <w:rPr>
+                          <w:iCs/>
+                          <w:color w:val="FFFFFF"/>
+                          <w:sz w:val="28"/>
+                          <w:szCs w:val="28"/>
+                        </w:rPr>
+                        <w:br/>
+                      </w:r>
+                      <w:r>
+                        <w:rPr>
+                          <w:iCs/>
+                          <w:color w:val="FFFFFF"/>
+                          <w:sz w:val="22"/>
+                          <w:szCs w:val="28"/>
+                        </w:rPr>
+                        <w:t>Responsable </w:t>
+                      </w:r>
+                      <w:r>
+                        <w:rPr>
+                          <w:iCs/>
+                          <w:color w:val="FFFFFF"/>
+                          <w:sz w:val="28"/>
+                          <w:szCs w:val="28"/>
+                        </w:rPr>
+                        <w:t xml:space="preserve">: </w:t>
+                      </w:r>
+                      <w:r>
+                        <w:rPr>
+                          <w:b/>
+                          <w:iCs/>
+                          <w:color w:val="FFFFFF"/>
+                          <w:sz w:val="28"/>
+                          <w:szCs w:val="28"/>
+                        </w:rPr>
+                        <w:t>LEWKOWICZ Myriam</w:t>
+                      </w:r>
+                    </w:p>
+                    <w:p>
+                      <w:pPr>
+                        <w:jc w:val="center"/>
+                        <w:rPr>
+                          <w:iCs/>
+                          <w:color w:val="FFFFFF"/>
+                          <w:sz w:val="28"/>
+                          <w:szCs w:val="28"/>
+                        </w:rPr>
+                      </w:pPr>
+                    </w:p>
+                    <w:p>
+                      <w:pPr>
+                        <w:jc w:val="center"/>
+                        <w:rPr>
+                          <w:iCs/>
+                          <w:color w:val="FFFFFF"/>
+                          <w:sz w:val="28"/>
+                          <w:szCs w:val="28"/>
+                        </w:rPr>
+                      </w:pPr>
+                    </w:p>
+                  </w:txbxContent>
+                </v:textbox>
+                <w10:wrap type="square" anchorx="margin" anchory="page"/>
+              </v:roundrect>
+            </w:pict>
+          </mc:Fallback>
+        </mc:AlternateContent>
+      </w:r>
+      <w:r>
+        <w:rPr>
+          <w:szCs w:val="21"/>
+        </w:rPr>
+        <w:br w:type="page"/>
+      </w:r>
+    </w:p>
+    <w:p>
+      <w:pPr>
+        <w:pStyle w:val="Titre"/>
+        <w:rPr>
+          <w:color w:val="3F6BA9"/>
+        </w:rPr>
+      </w:pPr>
+      <w:r>
+        <w:rPr>
+          <w:color w:val="3F6BA9"/>
+        </w:rPr>
+        <w:lastRenderedPageBreak/>
+        <w:t>Table des matières</w:t>
+      </w:r>
+    </w:p>
+    <w:p/>
+    <w:p/>
+    <w:p/>
+    <w:p>
+      <w:r>
+        <w:rPr>
+          <w:noProof/>
+        </w:rPr>
+        <mc:AlternateContent>
+          <mc:Choice Requires="wps">
+            <w:drawing>
+              <wp:anchor distT="0" distB="0" distL="114300" distR="114300" simplePos="0" relativeHeight="251660288" behindDoc="0" locked="0" layoutInCell="1" allowOverlap="1" wp14:anchorId="49D4292A" wp14:editId="6F984906">
+                <wp:simplePos x="0" y="0"/>
+                <wp:positionH relativeFrom="page">
+                  <wp:posOffset>6795135</wp:posOffset>
+                </wp:positionH>
+                <wp:positionV relativeFrom="paragraph">
+                  <wp:posOffset>487680</wp:posOffset>
+                </wp:positionV>
+                <wp:extent cx="1466215" cy="612775"/>
+                <wp:effectExtent l="0" t="0" r="6985" b="0"/>
+                <wp:wrapNone/>
+                <wp:docPr id="2" name="Rectangle 8"/>
+                <wp:cNvGraphicFramePr>
+                  <a:graphicFrameLocks xmlns:a="http://schemas.openxmlformats.org/drawingml/2006/main"/>
+                </wp:cNvGraphicFramePr>
+                <a:graphic xmlns:a="http://schemas.openxmlformats.org/drawingml/2006/main">
+                  <a:graphicData uri="http://schemas.microsoft.com/office/word/2010/wordprocessingShape">
+                    <wps:wsp>
+                      <wps:cNvSpPr>
+                        <a:spLocks/>
+                      </wps:cNvSpPr>
+                      <wps:spPr>
+                        <a:xfrm>
+                          <a:off x="0" y="0"/>
+                          <a:ext cx="1466215" cy="612775"/>
+                        </a:xfrm>
+                        <a:prstGeom prst="rect">
+                          <a:avLst/>
+                        </a:prstGeom>
+                        <a:solidFill>
+                          <a:sysClr val="window" lastClr="FFFFFF"/>
+                        </a:solidFill>
+                        <a:ln w="12700" cap="flat" cmpd="sng" algn="ctr">
+                          <a:noFill/>
+                          <a:prstDash val="solid"/>
+                        </a:ln>
+                        <a:effectLst/>
+                      </wps:spPr>
+                      <wps:bodyPr rot="0" spcFirstLastPara="0" vertOverflow="overflow" horzOverflow="overflow" vert="horz" wrap="square" lIns="91440" tIns="45720" rIns="91440" bIns="45720" numCol="1" spcCol="0" rtlCol="0" fromWordArt="0" anchor="ctr" anchorCtr="0" forceAA="0" compatLnSpc="1">
+                        <a:prstTxWarp prst="textNoShape">
+                          <a:avLst/>
+                        </a:prstTxWarp>
+                        <a:noAutofit/>
+                      </wps:bodyPr>
+                    </wps:wsp>
+                  </a:graphicData>
+                </a:graphic>
+                <wp14:sizeRelH relativeFrom="page">
+                  <wp14:pctWidth>0</wp14:pctWidth>
+                </wp14:sizeRelH>
+                <wp14:sizeRelV relativeFrom="page">
+                  <wp14:pctHeight>0</wp14:pctHeight>
+                </wp14:sizeRelV>
+              </wp:anchor>
+            </w:drawing>
+          </mc:Choice>
+          <mc:Fallback>
+            <w:pict>
+              <v:rect id="Rectangle 8" o:spid="_x0000_s1026" style="position:absolute;margin-left:535.05pt;margin-top:38.4pt;width:115.45pt;height:48.25pt;z-index:251660288;visibility:visible;mso-wrap-style:square;mso-width-percent:0;mso-height-percent:0;mso-wrap-distance-left:9pt;mso-wrap-distance-top:0;mso-wrap-distance-right:9pt;mso-wrap-distance-bottom:0;mso-position-horizontal:absolute;mso-position-horizontal-relative:page;mso-position-vertical:absolute;mso-position-vertical-relative:text;mso-width-percent:0;mso-height-percent:0;mso-width-relative:page;mso-height-relative:page;v-text-anchor:middle" o:gfxdata="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" fillcolor="window" stroked="f" strokeweight="1pt">
+                <v:path arrowok="t"/>
                 <w10:wrap anchorx="page"/>
               </v:rect>
             </w:pict>
@@ -1597,21 +1202,265 @@
     <w:p>
       <w:pPr>
         <w:pStyle w:val="Titre1"/>
-      </w:pPr>
-      <w:r>
+        <w:numPr>
+          <w:ilvl w:val="0"/>
+          <w:numId w:val="1"/>
+        </w:numPr>
+        <w:pBdr>
+          <w:bottom w:val="single" w:sz="4" w:space="1" w:color="595959"/>
+        </w:pBdr>
+        <w:rPr>
+          <w:color w:val="3F6BA9"/>
+        </w:rPr>
+      </w:pPr>
+      <w:bookmarkStart w:id="0" w:name="_GoBack"/>
+      <w:bookmarkEnd w:id="0"/>
+      <w:r>
+        <w:rPr>
+          <w:color w:val="3F6BA9"/>
+        </w:rPr>
         <w:br w:type="column"/>
       </w:r>
       <w:r>
+        <w:rPr>
+          <w:color w:val="3F6BA9"/>
+        </w:rPr>
         <w:lastRenderedPageBreak/>
-        <w:t xml:space="preserve">Cadrage </w:t>
-      </w:r>
-      <w:r>
-        <w:t>du SI</w:t>
+        <w:t>Introduction</w:t>
       </w:r>
     </w:p>
     <w:p>
+      <w:r>
+        <w:t>Dans le cadre de l’UV modélisation pour la conception  des systèmes d’</w:t>
+      </w:r>
+      <w:r>
+        <w:t>information</w:t>
+      </w:r>
+      <w:r>
+        <w:t>, il nou</w:t>
+      </w:r>
+      <w:r>
+        <w:t xml:space="preserve">s a été demandé d’effectuer une </w:t>
+      </w:r>
+      <w:r>
+        <w:t xml:space="preserve">analyse sur le </w:t>
+      </w:r>
+      <w:r>
+        <w:t>contexte organisationnel du groupe BNK et d’apporter des améliorations</w:t>
+      </w:r>
+      <w:r>
+        <w:t xml:space="preserve">. </w:t>
+      </w:r>
+      <w:r>
+        <w:t xml:space="preserve">Nous avions pour vocation d’apporter de la rigueur à l’activité de gestion de leurs fournisseurs. La finalité était d’initier une réelle démarche qualité à travers un système d’information plus efficace et qui </w:t>
+      </w:r>
+      <w:r>
+        <w:t>corresponde parfaitement aux attentes des e</w:t>
+      </w:r>
+      <w:r>
+        <w:t xml:space="preserve">mployés de l’entreprise. Après </w:t>
+      </w:r>
+      <w:r>
+        <w:t>une présentation détaillée de l’entreprise et de ses acteurs, nous exposerons, à l’aide de multiples diagrammes</w:t>
+      </w:r>
+      <w:r>
+        <w:t xml:space="preserve"> UML</w:t>
+      </w:r>
+      <w:r>
+        <w:t>, l’analyse que nous avons faite des besoins ex</w:t>
+      </w:r>
+      <w:r>
+        <w:t xml:space="preserve">primés par la maitrise d’ouvrage </w:t>
+      </w:r>
+      <w:r>
+        <w:t xml:space="preserve">ainsi que des failles de son fonctionnement. </w:t>
+      </w:r>
+      <w:r>
+        <w:t xml:space="preserve">Ensuite nous présenterons les principes de fonctionnement du système d’information que nous proposerons ainsi que les différentes méthodes qualité qui y sont incluses pour une meilleure efficacité du système. </w:t>
+      </w:r>
+      <w:r>
+        <w:t>En dernier ressort, nous entrerons plus</w:t>
+      </w:r>
+      <w:r>
+        <w:t xml:space="preserve"> en détail dans la conception des composantes du nouveau système d’information.</w:t>
+      </w:r>
+    </w:p>
+    <w:p/>
+    <w:p>
+      <w:pPr>
+        <w:pStyle w:val="Titre1"/>
+        <w:numPr>
+          <w:ilvl w:val="0"/>
+          <w:numId w:val="1"/>
+        </w:numPr>
+        <w:pBdr>
+          <w:bottom w:val="single" w:sz="4" w:space="1" w:color="595959"/>
+        </w:pBdr>
+        <w:rPr>
+          <w:color w:val="3F6BA9"/>
+        </w:rPr>
+      </w:pPr>
+      <w:r>
+        <w:rPr>
+          <w:color w:val="3F6BA9"/>
+        </w:rPr>
+        <w:t>Analyse du besoin</w:t>
+      </w:r>
+    </w:p>
+    <w:p>
       <w:pPr>
         <w:pStyle w:val="Titre2"/>
+        <w:numPr>
+          <w:ilvl w:val="1"/>
+          <w:numId w:val="1"/>
+        </w:numPr>
+        <w:rPr>
+          <w:color w:val="3F6BA9"/>
+          <w:sz w:val="36"/>
+          <w:szCs w:val="36"/>
+        </w:rPr>
+      </w:pPr>
+      <w:r>
+        <w:rPr>
+          <w:color w:val="9CC7E3"/>
+        </w:rPr>
+        <w:t>Organisation et cadrage de l’étude</w:t>
+      </w:r>
+    </w:p>
+    <w:p>
+      <w:pPr>
+        <w:ind w:firstLine="576"/>
+      </w:pPr>
+      <w:r>
+        <w:t>Ce projet se déroule au sein du service commercial pour la gestion de ses fournisseurs.</w:t>
+      </w:r>
+    </w:p>
+    <w:p>
+      <w:pPr>
+        <w:ind w:firstLine="432"/>
+      </w:pPr>
+      <w:r>
+        <w:t xml:space="preserve">Afin de mieux visualiser la hiérarchie </w:t>
+      </w:r>
+      <w:r>
+        <w:t xml:space="preserve">et l’organisation </w:t>
+      </w:r>
+      <w:r>
+        <w:t>d</w:t>
+      </w:r>
+      <w:r>
+        <w:t>e la société BNK</w:t>
+      </w:r>
+      <w:r>
+        <w:t>, nous avons réalisé un organigramme :</w:t>
+      </w:r>
+    </w:p>
+    <w:p>
+      <w:pPr>
+        <w:pStyle w:val="Titre2"/>
+        <w:numPr>
+          <w:ilvl w:val="0"/>
+          <w:numId w:val="0"/>
+        </w:numPr>
+        <w:rPr>
+          <w:color w:val="3F6BA9"/>
+          <w:sz w:val="36"/>
+          <w:szCs w:val="36"/>
+        </w:rPr>
+      </w:pPr>
+      <w:r>
+        <w:rPr>
+          <w:noProof/>
+          <w:color w:val="3F6BA9"/>
+          <w:sz w:val="36"/>
+          <w:szCs w:val="36"/>
+        </w:rPr>
+        <w:drawing>
+          <wp:inline distT="0" distB="0" distL="0" distR="0" wp14:anchorId="6B3C16FB" wp14:editId="3AD85F64">
+            <wp:extent cx="6172200" cy="2870200"/>
+            <wp:effectExtent l="0" t="0" r="0" b="0"/>
+            <wp:docPr id="1" name="Image 2" descr="Description : Macintosh HD:Users:jean-michelly:Projets:Hierarchie BNK F.png"/>
+            <wp:cNvGraphicFramePr>
+              <a:graphicFrameLocks xmlns:a="http://schemas.openxmlformats.org/drawingml/2006/main" noChangeAspect="1"/>
+            </wp:cNvGraphicFramePr>
+            <a:graphic xmlns:a="http://schemas.openxmlformats.org/drawingml/2006/main">
+              <a:graphicData uri="http://schemas.openxmlformats.org/drawingml/2006/picture">
+                <pic:pic xmlns:pic="http://schemas.openxmlformats.org/drawingml/2006/picture">
+                  <pic:nvPicPr>
+                    <pic:cNvPr id="0" name="Image 2" descr="Description : Macintosh HD:Users:jean-michelly:Projets:Hierarchie BNK F.png"/>
+                    <pic:cNvPicPr>
+                      <a:picLocks noChangeAspect="1" noChangeArrowheads="1"/>
+                    </pic:cNvPicPr>
+                  </pic:nvPicPr>
+                  <pic:blipFill>
+                    <a:blip r:embed="rId13">
+                      <a:extLst>
+                        <a:ext uri="{28A0092B-C50C-407E-A947-70E740481C1C}">
+                          <a14:useLocalDpi xmlns:a14="http://schemas.microsoft.com/office/drawing/2010/main" val="0"/>
+                        </a:ext>
+                      </a:extLst>
+                    </a:blip>
+                    <a:srcRect/>
+                    <a:stretch>
+                      <a:fillRect/>
+                    </a:stretch>
+                  </pic:blipFill>
+                  <pic:spPr bwMode="auto">
+                    <a:xfrm>
+                      <a:off x="0" y="0"/>
+                      <a:ext cx="6172200" cy="2870200"/>
+                    </a:xfrm>
+                    <a:prstGeom prst="rect">
+                      <a:avLst/>
+                    </a:prstGeom>
+                    <a:noFill/>
+                    <a:ln>
+                      <a:noFill/>
+                    </a:ln>
+                  </pic:spPr>
+                </pic:pic>
+              </a:graphicData>
+            </a:graphic>
+          </wp:inline>
+        </w:drawing>
+      </w:r>
+      <w:r>
+        <w:rPr>
+          <w:color w:val="3F6BA9"/>
+          <w:sz w:val="36"/>
+          <w:szCs w:val="36"/>
+        </w:rPr>
+        <w:br w:type="column"/>
+      </w:r>
+    </w:p>
+    <w:p>
+      <w:pPr>
+        <w:pStyle w:val="Titre1"/>
+        <w:numPr>
+          <w:ilvl w:val="0"/>
+          <w:numId w:val="1"/>
+        </w:numPr>
+        <w:pBdr>
+          <w:bottom w:val="single" w:sz="4" w:space="1" w:color="595959"/>
+        </w:pBdr>
+        <w:rPr>
+          <w:color w:val="3F6BA9"/>
+        </w:rPr>
+      </w:pPr>
+      <w:r>
+        <w:rPr>
+          <w:color w:val="3F6BA9"/>
+        </w:rPr>
+        <w:t>Cadrage du SI</w:t>
+      </w:r>
+    </w:p>
+    <w:p>
+      <w:pPr>
+        <w:pStyle w:val="Titre2"/>
+        <w:numPr>
+          <w:ilvl w:val="1"/>
+          <w:numId w:val="1"/>
+        </w:numPr>
       </w:pPr>
       <w:r>
         <w:t>Finalité du SI de BNK</w:t>
@@ -1626,13 +1475,7 @@
         </w:numPr>
       </w:pPr>
       <w:r>
-        <w:t>P</w:t>
-      </w:r>
-      <w:r>
-        <w:t xml:space="preserve">rocédures écrites </w:t>
-      </w:r>
-      <w:r>
-        <w:t>manquantes pour la gestion des fournisseurs.</w:t>
+        <w:t>Procédures écrites manquantes pour la gestion des fournisseurs.</w:t>
       </w:r>
     </w:p>
     <w:p>
@@ -1644,10 +1487,7 @@
         </w:numPr>
       </w:pPr>
       <w:r>
-        <w:t>Outils</w:t>
-      </w:r>
-      <w:r>
-        <w:t xml:space="preserve"> hétérogènes et non intégrés utilisés dans cette gestion.</w:t>
+        <w:t>Outils hétérogènes et non intégrés utilisés dans cette gestion.</w:t>
       </w:r>
     </w:p>
     <w:p>
@@ -1659,22 +1499,7 @@
         </w:numPr>
       </w:pPr>
       <w:r>
-        <w:t>Les relations</w:t>
-      </w:r>
-      <w:r>
-        <w:t xml:space="preserve"> des fournisseurs avec leurs</w:t>
-      </w:r>
-      <w:r>
-        <w:t xml:space="preserve"> contra</w:t>
-      </w:r>
-      <w:r>
-        <w:t>ts</w:t>
-      </w:r>
-      <w:r>
-        <w:t xml:space="preserve"> </w:t>
-      </w:r>
-      <w:r>
-        <w:t xml:space="preserve">ne sont pas </w:t>
+        <w:t xml:space="preserve">Les relations des fournisseurs avec leurs contrats ne sont pas </w:t>
       </w:r>
       <w:proofErr w:type="gramStart"/>
       <w:r>
@@ -1694,20 +1519,16 @@
         </w:numPr>
       </w:pPr>
       <w:r>
-        <w:t>La négociation financière avec les fournisseurs n’est pas centralisée, il n’y a pas de poli</w:t>
-      </w:r>
-      <w:r>
-        <w:t>tique de sous-traitance définie</w:t>
-      </w:r>
-      <w:r>
-        <w:t>.</w:t>
-      </w:r>
-      <w:bookmarkStart w:id="0" w:name="_GoBack"/>
-      <w:bookmarkEnd w:id="0"/>
+        <w:t>La négociation financière avec les fournisseurs n’est pas centralisée, il n’y a pas de politique de sous-traitance définie.</w:t>
+      </w:r>
     </w:p>
     <w:p>
       <w:pPr>
         <w:pStyle w:val="Titre2"/>
+        <w:numPr>
+          <w:ilvl w:val="1"/>
+          <w:numId w:val="1"/>
+        </w:numPr>
       </w:pPr>
       <w:r>
         <w:t>Objectifs</w:t>
@@ -1715,10 +1536,7 @@
     </w:p>
     <w:p>
       <w:r>
-        <w:t>Apporter de la rigueur à l’activité de gestion des fournisseurs</w:t>
-      </w:r>
-      <w:r>
-        <w:t> :</w:t>
+        <w:t>Apporter de la rigueur à l’activité de gestion des fournisseurs :</w:t>
       </w:r>
     </w:p>
     <w:p>
@@ -1730,16 +1548,7 @@
         </w:numPr>
       </w:pPr>
       <w:r>
-        <w:t>Améliorer la recherche</w:t>
-      </w:r>
-      <w:r>
-        <w:t xml:space="preserve"> </w:t>
-      </w:r>
-      <w:r>
-        <w:t>d’</w:t>
-      </w:r>
-      <w:r>
-        <w:t>un fournisseur de prestations de services</w:t>
+        <w:t>Améliorer la recherche d’un fournisseur de prestations de services</w:t>
       </w:r>
     </w:p>
     <w:p>
@@ -1751,16 +1560,7 @@
         </w:numPr>
       </w:pPr>
       <w:r>
-        <w:t>E</w:t>
-      </w:r>
-      <w:r>
-        <w:t xml:space="preserve">tablir un contrat </w:t>
-      </w:r>
-      <w:r>
-        <w:t xml:space="preserve">type </w:t>
-      </w:r>
-      <w:r>
-        <w:t>avec les fournisseurs</w:t>
+        <w:t>Etablir un contrat type avec les fournisseurs</w:t>
       </w:r>
     </w:p>
     <w:p>
@@ -1790,15 +1590,13 @@
     <w:p>
       <w:pPr>
         <w:pStyle w:val="Titre2"/>
-      </w:pPr>
-      <w:r>
-        <w:t xml:space="preserve">Acteurs du </w:t>
-      </w:r>
-      <w:r>
-        <w:t xml:space="preserve">projet SI pour la gestion des fournisseurs </w:t>
-      </w:r>
-      <w:r>
-        <w:t>de BNK</w:t>
+        <w:numPr>
+          <w:ilvl w:val="1"/>
+          <w:numId w:val="1"/>
+        </w:numPr>
+      </w:pPr>
+      <w:r>
+        <w:t>Acteurs du projet SI pour la gestion des fournisseurs de BNK</w:t>
       </w:r>
     </w:p>
     <w:p/>
@@ -1890,15 +1688,13 @@
     </w:p>
     <w:p>
       <w:r>
-        <w:t>Comité des utilisateurs : Assistance MOA</w:t>
-      </w:r>
-      <w:r>
-        <w:t xml:space="preserve"> </w:t>
+        <w:t xml:space="preserve">Comité des utilisateurs : Assistance MOA </w:t>
       </w:r>
     </w:p>
     <w:p/>
+    <w:p/>
     <w:sectPr>
-      <w:footerReference w:type="default" r:id="rId13"/>
+      <w:footerReference w:type="default" r:id="rId14"/>
       <w:pgSz w:w="12240" w:h="15840"/>
       <w:pgMar w:top="1418" w:right="1418" w:bottom="1418" w:left="1418" w:header="720" w:footer="720" w:gutter="0"/>
       <w:pgNumType w:start="0"/>
@@ -2035,7 +1831,7 @@
               <w:noProof/>
               <w:color w:val="FFFFFF" w:themeColor="background1"/>
             </w:rPr>
-            <w:t>2</w:t>
+            <w:t>1</w:t>
           </w:r>
           <w:r>
             <w:rPr>
@@ -2311,7 +2107,7 @@
   <w:abstractNum w:abstractNumId="2">
     <w:nsid w:val="1482775B"/>
     <w:multiLevelType w:val="multilevel"/>
-    <w:tmpl w:val="0EBA3C40"/>
+    <w:tmpl w:val="A0F43ECE"/>
     <w:lvl w:ilvl="0">
       <w:start w:val="1"/>
       <w:numFmt w:val="decimal"/>
@@ -2331,6 +2127,9 @@
       <w:pPr>
         <w:ind w:left="576" w:hanging="576"/>
       </w:pPr>
+      <w:rPr>
+        <w:color w:val="9CC7E3"/>
+      </w:rPr>
     </w:lvl>
     <w:lvl w:ilvl="2">
       <w:start w:val="1"/>
@@ -4173,6 +3972,7 @@
   <w:style w:type="character" w:default="1" w:styleId="Policepardfaut">
     <w:name w:val="Default Paragraph Font"/>
     <w:uiPriority w:val="1"/>
+    <w:semiHidden/>
     <w:unhideWhenUsed/>
   </w:style>
   <w:style w:type="table" w:default="1" w:styleId="TableauNormal">
@@ -5228,6 +5028,7 @@
   <w:style w:type="character" w:default="1" w:styleId="Policepardfaut">
     <w:name w:val="Default Paragraph Font"/>
     <w:uiPriority w:val="1"/>
+    <w:semiHidden/>
     <w:unhideWhenUsed/>
   </w:style>
   <w:style w:type="table" w:default="1" w:styleId="TableauNormal">
@@ -6167,7 +5968,7 @@
 </file>
 
 <file path=customXml/itemProps4.xml><?xml version="1.0" encoding="utf-8"?>
-<ds:datastoreItem xmlns:ds="http://schemas.openxmlformats.org/officeDocument/2006/customXml" ds:itemID="{E7BF9BE2-A491-7347-8470-A7759F8F1083}">
+<ds:datastoreItem xmlns:ds="http://schemas.openxmlformats.org/officeDocument/2006/customXml" ds:itemID="{9C165283-06F7-0B45-9247-880459AB56DD}">
   <ds:schemaRefs>
     <ds:schemaRef ds:uri="http://schemas.openxmlformats.org/officeDocument/2006/bibliography"/>
   </ds:schemaRefs>

</xml_diff>

<commit_message>
Cadrage du projet finis docx
</commit_message>
<xml_diff>
--- a/Ly_Ha.docx
+++ b/Ly_Ha.docx
@@ -2,10 +2,22 @@
 <file path=word/document.xml><?xml version="1.0" encoding="utf-8"?>
 <w:document xmlns:wpc="http://schemas.microsoft.com/office/word/2010/wordprocessingCanvas" xmlns:mo="http://schemas.microsoft.com/office/mac/office/2008/main" xmlns:mc="http://schemas.openxmlformats.org/markup-compatibility/2006" xmlns:mv="urn:schemas-microsoft-com:mac:vml" xmlns:o="urn:schemas-microsoft-com:office:office" xmlns:r="http://schemas.openxmlformats.org/officeDocument/2006/relationships" xmlns:m="http://schemas.openxmlformats.org/officeDocument/2006/math" xmlns:v="urn:schemas-microsoft-com:vml" xmlns:wp14="http://schemas.microsoft.com/office/word/2010/wordprocessingDrawing" xmlns:wp="http://schemas.openxmlformats.org/drawingml/2006/wordprocessingDrawing" xmlns:w10="urn:schemas-microsoft-com:office:word" xmlns:w="http://schemas.openxmlformats.org/wordprocessingml/2006/main" xmlns:w14="http://schemas.microsoft.com/office/word/2010/wordml" xmlns:wpg="http://schemas.microsoft.com/office/word/2010/wordprocessingGroup" xmlns:wpi="http://schemas.microsoft.com/office/word/2010/wordprocessingInk" xmlns:wne="http://schemas.microsoft.com/office/word/2006/wordml" xmlns:wps="http://schemas.microsoft.com/office/word/2010/wordprocessingShape" mc:Ignorable="w14 wp14">
   <w:body>
-    <w:p/>
     <w:p>
-      <w:r>
-        <w:rPr>
+      <w:pPr>
+        <w:rPr>
+          <w:rFonts w:ascii="Times New Roman" w:hAnsi="Times New Roman" w:cs="Times New Roman"/>
+        </w:rPr>
+      </w:pPr>
+    </w:p>
+    <w:p>
+      <w:pPr>
+        <w:rPr>
+          <w:rFonts w:ascii="Times New Roman" w:hAnsi="Times New Roman" w:cs="Times New Roman"/>
+        </w:rPr>
+      </w:pPr>
+      <w:r>
+        <w:rPr>
+          <w:rFonts w:ascii="Times New Roman" w:hAnsi="Times New Roman" w:cs="Times New Roman"/>
           <w:noProof/>
         </w:rPr>
         <mc:AlternateContent>
@@ -228,7 +240,7 @@
           </mc:Choice>
           <mc:Fallback>
             <w:pict>
-              <v:group id="Groupe 193" o:spid="_x0000_s1026" style="position:absolute;margin-left:0;margin-top:0;width:539.8pt;height:719.9pt;z-index:-251657216;mso-width-percent:882;mso-height-percent:909;mso-position-horizontal:center;mso-position-horizontal-relative:page;mso-position-vertical:center;mso-position-vertical-relative:page;mso-width-percent:882;mso-height-percent:909" coordsize="6864824,9123528" o:gfxdata="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">
+              <v:group id="Groupe 193" o:spid="_x0000_s1026" style="position:absolute;margin-left:0;margin-top:0;width:539.8pt;height:719.9pt;z-index:-251657216;mso-width-percent:882;mso-height-percent:909;mso-position-horizontal:center;mso-position-horizontal-relative:page;mso-position-vertical:center;mso-position-vertical-relative:page;mso-width-percent:882;mso-height-percent:909" coordsize="6864824,9123528" o:gfxdata="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">
                 <v:rect id="Rectangle 194" o:spid="_x0000_s1027" style="position:absolute;width:6858000;height:1371600;visibility:visible;mso-wrap-style:square;v-text-anchor:middle" o:gfxdata="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" fillcolor="#4a66ac" stroked="f" strokeweight="1pt"/>
                 <v:rect id="Rectangle 195" o:spid="_x0000_s1028" style="position:absolute;top:4094328;width:6858000;height:5029200;visibility:visible;mso-wrap-style:square;v-text-anchor:bottom" o:gfxdata="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" fillcolor="#4a66ac" stroked="f" strokeweight="1pt">
                   <v:textbox inset="36pt,57.6pt,36pt,36pt">
@@ -340,8 +352,14 @@
       </w:r>
     </w:p>
     <w:p>
-      <w:r>
-        <w:rPr>
+      <w:pPr>
+        <w:rPr>
+          <w:rFonts w:ascii="Times New Roman" w:hAnsi="Times New Roman" w:cs="Times New Roman"/>
+        </w:rPr>
+      </w:pPr>
+      <w:r>
+        <w:rPr>
+          <w:rFonts w:ascii="Times New Roman" w:hAnsi="Times New Roman" w:cs="Times New Roman"/>
           <w:noProof/>
         </w:rPr>
         <mc:AlternateContent>
@@ -535,6 +553,7 @@
       </w:r>
       <w:r>
         <w:rPr>
+          <w:rFonts w:ascii="Times New Roman" w:hAnsi="Times New Roman" w:cs="Times New Roman"/>
           <w:noProof/>
         </w:rPr>
         <mc:AlternateContent>
@@ -636,7 +655,7 @@
           </mc:Choice>
           <mc:Fallback>
             <w:pict>
-              <v:shape id="Zone de texte 3" o:spid="_x0000_s1031" type="#_x0000_t202" style="position:absolute;margin-left:-70.75pt;margin-top:51.4pt;width:610.85pt;height:1in;z-index:251665408;visibility:visible;mso-wrap-style:square;mso-width-percent:0;mso-height-percent:0;mso-wrap-distance-left:9pt;mso-wrap-distance-top:0;mso-wrap-distance-right:9pt;mso-wrap-distance-bottom:0;mso-position-horizontal:absolute;mso-position-horizontal-relative:text;mso-position-vertical:absolute;mso-position-vertical-relative:text;mso-width-percent:0;mso-height-percent:0;mso-width-relative:margin;mso-height-relative:page;v-text-anchor:top" o:gfxdata="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" filled="f" stroked="f">
+              <v:shape id="Zone de texte 3" o:spid="_x0000_s1031" type="#_x0000_t202" style="position:absolute;margin-left:-70.75pt;margin-top:51.4pt;width:610.85pt;height:1in;z-index:251665408;visibility:visible;mso-wrap-style:square;mso-width-percent:0;mso-height-percent:0;mso-wrap-distance-left:9pt;mso-wrap-distance-top:0;mso-wrap-distance-right:9pt;mso-wrap-distance-bottom:0;mso-position-horizontal:absolute;mso-position-horizontal-relative:text;mso-position-vertical:absolute;mso-position-vertical-relative:text;mso-width-percent:0;mso-height-percent:0;mso-width-relative:margin;mso-height-relative:page;v-text-anchor:top" o:gfxdata="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" filled="f" stroked="f">
                 <v:path arrowok="t"/>
                 <v:textbox>
                   <w:txbxContent>
@@ -682,6 +701,7 @@
       </w:r>
       <w:r>
         <w:rPr>
+          <w:rFonts w:ascii="Times New Roman" w:hAnsi="Times New Roman" w:cs="Times New Roman"/>
           <w:noProof/>
         </w:rPr>
         <mc:AlternateContent>
@@ -755,6 +775,7 @@
       </w:r>
       <w:r>
         <w:rPr>
+          <w:rFonts w:ascii="Times New Roman" w:hAnsi="Times New Roman" w:cs="Times New Roman"/>
           <w:noProof/>
         </w:rPr>
         <w:drawing>
@@ -822,6 +843,7 @@
       </w:r>
       <w:r>
         <w:rPr>
+          <w:rFonts w:ascii="Times New Roman" w:hAnsi="Times New Roman" w:cs="Times New Roman"/>
           <w:noProof/>
         </w:rPr>
         <mc:AlternateContent>
@@ -982,7 +1004,7 @@
           </mc:Choice>
           <mc:Fallback>
             <w:pict>
-              <v:roundrect id="_x0000_s1032" style="position:absolute;margin-left:0;margin-top:228.25pt;width:75.15pt;height:282.55pt;rotation:90;z-index:251661312;visibility:visible;mso-wrap-style:square;mso-width-percent:0;mso-height-percent:0;mso-wrap-distance-left:10.8pt;mso-wrap-distance-top:7.2pt;mso-wrap-distance-right:10.8pt;mso-wrap-distance-bottom:7.2pt;mso-position-horizontal:center;mso-position-horizontal-relative:margin;mso-position-vertical:absolute;mso-position-vertical-relative:page;mso-width-percent:0;mso-height-percent:0;mso-width-relative:margin;mso-height-relative:margin;v-text-anchor:middle" arcsize="8541f" o:gfxdata="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" o:allowincell="f" fillcolor="#4a66ac" stroked="f">
+              <v:roundrect id="_x0000_s1032" style="position:absolute;margin-left:0;margin-top:228.25pt;width:75.15pt;height:282.55pt;rotation:90;z-index:251661312;visibility:visible;mso-wrap-style:square;mso-width-percent:0;mso-height-percent:0;mso-wrap-distance-left:10.8pt;mso-wrap-distance-top:7.2pt;mso-wrap-distance-right:10.8pt;mso-wrap-distance-bottom:7.2pt;mso-position-horizontal:center;mso-position-horizontal-relative:margin;mso-position-vertical:absolute;mso-position-vertical-relative:page;mso-width-percent:0;mso-height-percent:0;mso-width-relative:margin;mso-height-relative:margin;v-text-anchor:middle" arcsize="8541f" o:gfxdata="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" o:allowincell="f" fillcolor="#4a66ac" stroked="f">
                 <v:textbox>
                   <w:txbxContent>
                     <w:p>
@@ -1093,6 +1115,7 @@
       </w:r>
       <w:r>
         <w:rPr>
+          <w:rFonts w:ascii="Times New Roman" w:hAnsi="Times New Roman" w:cs="Times New Roman"/>
           <w:szCs w:val="21"/>
         </w:rPr>
         <w:br w:type="page"/>
@@ -1102,23 +1125,49 @@
       <w:pPr>
         <w:pStyle w:val="Titre"/>
         <w:rPr>
+          <w:rFonts w:ascii="Times New Roman" w:hAnsi="Times New Roman" w:cs="Times New Roman"/>
           <w:color w:val="3F6BA9"/>
         </w:rPr>
       </w:pPr>
       <w:r>
         <w:rPr>
+          <w:rFonts w:ascii="Times New Roman" w:hAnsi="Times New Roman" w:cs="Times New Roman"/>
           <w:color w:val="3F6BA9"/>
         </w:rPr>
         <w:lastRenderedPageBreak/>
         <w:t>Table des matières</w:t>
       </w:r>
     </w:p>
-    <w:p/>
-    <w:p/>
-    <w:p/>
     <w:p>
-      <w:r>
-        <w:rPr>
+      <w:pPr>
+        <w:rPr>
+          <w:rFonts w:ascii="Times New Roman" w:hAnsi="Times New Roman" w:cs="Times New Roman"/>
+        </w:rPr>
+      </w:pPr>
+    </w:p>
+    <w:p>
+      <w:pPr>
+        <w:rPr>
+          <w:rFonts w:ascii="Times New Roman" w:hAnsi="Times New Roman" w:cs="Times New Roman"/>
+        </w:rPr>
+      </w:pPr>
+    </w:p>
+    <w:p>
+      <w:pPr>
+        <w:rPr>
+          <w:rFonts w:ascii="Times New Roman" w:hAnsi="Times New Roman" w:cs="Times New Roman"/>
+        </w:rPr>
+      </w:pPr>
+    </w:p>
+    <w:p>
+      <w:pPr>
+        <w:rPr>
+          <w:rFonts w:ascii="Times New Roman" w:hAnsi="Times New Roman" w:cs="Times New Roman"/>
+        </w:rPr>
+      </w:pPr>
+      <w:r>
+        <w:rPr>
+          <w:rFonts w:ascii="Times New Roman" w:hAnsi="Times New Roman" w:cs="Times New Roman"/>
           <w:noProof/>
         </w:rPr>
         <mc:AlternateContent>
@@ -1191,14 +1240,62 @@
         </mc:AlternateContent>
       </w:r>
     </w:p>
-    <w:p/>
-    <w:p/>
-    <w:p/>
-    <w:p/>
-    <w:p/>
-    <w:p/>
-    <w:p/>
-    <w:p/>
+    <w:p>
+      <w:pPr>
+        <w:rPr>
+          <w:rFonts w:ascii="Times New Roman" w:hAnsi="Times New Roman" w:cs="Times New Roman"/>
+        </w:rPr>
+      </w:pPr>
+    </w:p>
+    <w:p>
+      <w:pPr>
+        <w:rPr>
+          <w:rFonts w:ascii="Times New Roman" w:hAnsi="Times New Roman" w:cs="Times New Roman"/>
+        </w:rPr>
+      </w:pPr>
+    </w:p>
+    <w:p>
+      <w:pPr>
+        <w:rPr>
+          <w:rFonts w:ascii="Times New Roman" w:hAnsi="Times New Roman" w:cs="Times New Roman"/>
+        </w:rPr>
+      </w:pPr>
+    </w:p>
+    <w:p>
+      <w:pPr>
+        <w:rPr>
+          <w:rFonts w:ascii="Times New Roman" w:hAnsi="Times New Roman" w:cs="Times New Roman"/>
+        </w:rPr>
+      </w:pPr>
+    </w:p>
+    <w:p>
+      <w:pPr>
+        <w:rPr>
+          <w:rFonts w:ascii="Times New Roman" w:hAnsi="Times New Roman" w:cs="Times New Roman"/>
+        </w:rPr>
+      </w:pPr>
+    </w:p>
+    <w:p>
+      <w:pPr>
+        <w:rPr>
+          <w:rFonts w:ascii="Times New Roman" w:hAnsi="Times New Roman" w:cs="Times New Roman"/>
+        </w:rPr>
+      </w:pPr>
+    </w:p>
+    <w:p>
+      <w:pPr>
+        <w:rPr>
+          <w:rFonts w:ascii="Times New Roman" w:hAnsi="Times New Roman" w:cs="Times New Roman"/>
+        </w:rPr>
+      </w:pPr>
+    </w:p>
+    <w:p>
+      <w:pPr>
+        <w:rPr>
+          <w:rFonts w:ascii="Times New Roman" w:hAnsi="Times New Roman" w:cs="Times New Roman"/>
+        </w:rPr>
+      </w:pPr>
+    </w:p>
     <w:p>
       <w:pPr>
         <w:pStyle w:val="Titre1"/>
@@ -1210,19 +1307,20 @@
           <w:bottom w:val="single" w:sz="4" w:space="1" w:color="595959"/>
         </w:pBdr>
         <w:rPr>
+          <w:rFonts w:ascii="Times New Roman" w:hAnsi="Times New Roman" w:cs="Times New Roman"/>
           <w:color w:val="3F6BA9"/>
         </w:rPr>
       </w:pPr>
-      <w:bookmarkStart w:id="0" w:name="_GoBack"/>
-      <w:bookmarkEnd w:id="0"/>
-      <w:r>
-        <w:rPr>
+      <w:r>
+        <w:rPr>
+          <w:rFonts w:ascii="Times New Roman" w:hAnsi="Times New Roman" w:cs="Times New Roman"/>
           <w:color w:val="3F6BA9"/>
         </w:rPr>
         <w:br w:type="column"/>
       </w:r>
       <w:r>
         <w:rPr>
+          <w:rFonts w:ascii="Times New Roman" w:hAnsi="Times New Roman" w:cs="Times New Roman"/>
           <w:color w:val="3F6BA9"/>
         </w:rPr>
         <w:lastRenderedPageBreak/>
@@ -1230,62 +1328,50 @@
       </w:r>
     </w:p>
     <w:p>
-      <w:r>
-        <w:t>Dans le cadre de l’UV modélisation pour la conception  des systèmes d’</w:t>
-      </w:r>
-      <w:r>
-        <w:t>information</w:t>
-      </w:r>
-      <w:r>
-        <w:t>, il nou</w:t>
-      </w:r>
-      <w:r>
-        <w:t xml:space="preserve">s a été demandé d’effectuer une </w:t>
-      </w:r>
-      <w:r>
-        <w:t xml:space="preserve">analyse sur le </w:t>
-      </w:r>
-      <w:r>
-        <w:t>contexte organisationnel du groupe BNK et d’apporter des améliorations</w:t>
-      </w:r>
-      <w:r>
-        <w:t xml:space="preserve">. </w:t>
-      </w:r>
-      <w:r>
-        <w:t xml:space="preserve">Nous avions pour vocation d’apporter de la rigueur à l’activité de gestion de leurs fournisseurs. La finalité était d’initier une réelle démarche qualité à travers un système d’information plus efficace et qui </w:t>
-      </w:r>
-      <w:r>
-        <w:t>corresponde parfaitement aux attentes des e</w:t>
-      </w:r>
-      <w:r>
-        <w:t xml:space="preserve">mployés de l’entreprise. Après </w:t>
-      </w:r>
-      <w:r>
-        <w:t>une présentation détaillée de l’entreprise et de ses acteurs, nous exposerons, à l’aide de multiples diagrammes</w:t>
-      </w:r>
-      <w:r>
-        <w:t xml:space="preserve"> UML</w:t>
-      </w:r>
-      <w:r>
-        <w:t>, l’analyse que nous avons faite des besoins ex</w:t>
-      </w:r>
-      <w:r>
-        <w:t xml:space="preserve">primés par la maitrise d’ouvrage </w:t>
-      </w:r>
-      <w:r>
-        <w:t xml:space="preserve">ainsi que des failles de son fonctionnement. </w:t>
-      </w:r>
-      <w:r>
-        <w:t xml:space="preserve">Ensuite nous présenterons les principes de fonctionnement du système d’information que nous proposerons ainsi que les différentes méthodes qualité qui y sont incluses pour une meilleure efficacité du système. </w:t>
-      </w:r>
-      <w:r>
-        <w:t>En dernier ressort, nous entrerons plus</w:t>
-      </w:r>
-      <w:r>
-        <w:t xml:space="preserve"> en détail dans la conception des composantes du nouveau système d’information.</w:t>
+      <w:pPr>
+        <w:ind w:firstLine="432"/>
+        <w:rPr>
+          <w:rFonts w:ascii="Times New Roman" w:hAnsi="Times New Roman" w:cs="Times New Roman"/>
+        </w:rPr>
+      </w:pPr>
+      <w:r>
+        <w:rPr>
+          <w:rFonts w:ascii="Times New Roman" w:hAnsi="Times New Roman" w:cs="Times New Roman"/>
+        </w:rPr>
+        <w:t>Dans le cadre de l’UV modélisation pour la conception  des systèmes d’information, il nous a été demandé d’effectuer une analyse sur le contexte organisationnel du groupe BNK et d’apporter des améliorations. Nous avions pour vocation d’apporter de la rigueur à</w:t>
+      </w:r>
+      <w:r>
+        <w:rPr>
+          <w:rFonts w:ascii="Times New Roman" w:hAnsi="Times New Roman" w:cs="Times New Roman"/>
+        </w:rPr>
+        <w:t xml:space="preserve"> la</w:t>
+      </w:r>
+      <w:r>
+        <w:rPr>
+          <w:rFonts w:ascii="Times New Roman" w:hAnsi="Times New Roman" w:cs="Times New Roman"/>
+        </w:rPr>
+        <w:t xml:space="preserve"> gestion de leurs fournisseurs</w:t>
+      </w:r>
+      <w:r>
+        <w:rPr>
+          <w:rFonts w:ascii="Times New Roman" w:hAnsi="Times New Roman" w:cs="Times New Roman"/>
+        </w:rPr>
+        <w:t xml:space="preserve"> pour leur activité en régie</w:t>
+      </w:r>
+      <w:r>
+        <w:rPr>
+          <w:rFonts w:ascii="Times New Roman" w:hAnsi="Times New Roman" w:cs="Times New Roman"/>
+        </w:rPr>
+        <w:t>. La finalité était d’initier une réelle démarche qualité à travers un système d’information plus efficace et qui corresponde parfaitement aux attentes des employés de l’entreprise. Après une présentation détaillée de l’entreprise et de ses acteurs, nous exposerons, à l’aide de multiples diagrammes UML, l’analyse que nous avons faite des besoins exprimés par la maitrise d’ouvrage ainsi que des failles de son fonctionnement. Ensuite nous présenterons les principes de fonctionnement du système d’information que nous proposerons ainsi que les différentes méthodes qualité qui y sont incluses pour une meilleure efficacité du système. En dernier ressort, nous entrerons plus en détail dans la conception des composantes du nouveau système d’information.</w:t>
       </w:r>
     </w:p>
-    <w:p/>
+    <w:p>
+      <w:pPr>
+        <w:rPr>
+          <w:rFonts w:ascii="Times New Roman" w:hAnsi="Times New Roman" w:cs="Times New Roman"/>
+        </w:rPr>
+      </w:pPr>
+    </w:p>
     <w:p>
       <w:pPr>
         <w:pStyle w:val="Titre1"/>
@@ -1297,11 +1383,13 @@
           <w:bottom w:val="single" w:sz="4" w:space="1" w:color="595959"/>
         </w:pBdr>
         <w:rPr>
+          <w:rFonts w:ascii="Times New Roman" w:hAnsi="Times New Roman" w:cs="Times New Roman"/>
           <w:color w:val="3F6BA9"/>
         </w:rPr>
       </w:pPr>
       <w:r>
         <w:rPr>
+          <w:rFonts w:ascii="Times New Roman" w:hAnsi="Times New Roman" w:cs="Times New Roman"/>
           <w:color w:val="3F6BA9"/>
         </w:rPr>
         <w:t>Analyse du besoin</w:t>
@@ -1315,6 +1403,7 @@
           <w:numId w:val="1"/>
         </w:numPr>
         <w:rPr>
+          <w:rFonts w:ascii="Times New Roman" w:hAnsi="Times New Roman" w:cs="Times New Roman"/>
           <w:color w:val="3F6BA9"/>
           <w:sz w:val="36"/>
           <w:szCs w:val="36"/>
@@ -1322,37 +1411,53 @@
       </w:pPr>
       <w:r>
         <w:rPr>
+          <w:rFonts w:ascii="Times New Roman" w:hAnsi="Times New Roman" w:cs="Times New Roman"/>
           <w:color w:val="9CC7E3"/>
         </w:rPr>
         <w:t>Organisation et cadrage de l’étude</w:t>
+      </w:r>
+      <w:r>
+        <w:rPr>
+          <w:rFonts w:ascii="Times New Roman" w:hAnsi="Times New Roman" w:cs="Times New Roman"/>
+          <w:color w:val="9CC7E3"/>
+        </w:rPr>
+        <w:t xml:space="preserve"> de la societe BNK</w:t>
       </w:r>
     </w:p>
     <w:p>
       <w:pPr>
-        <w:ind w:firstLine="576"/>
-      </w:pPr>
-      <w:r>
-        <w:t>Ce projet se déroule au sein du service commercial pour la gestion de ses fournisseurs.</w:t>
+        <w:pStyle w:val="Titre3"/>
+      </w:pPr>
+      <w:r>
+        <w:t>Hiérarchie</w:t>
       </w:r>
     </w:p>
     <w:p>
       <w:pPr>
+        <w:ind w:firstLine="576"/>
+        <w:rPr>
+          <w:rFonts w:ascii="Times New Roman" w:hAnsi="Times New Roman" w:cs="Times New Roman"/>
+        </w:rPr>
+      </w:pPr>
+      <w:r>
+        <w:rPr>
+          <w:rFonts w:ascii="Times New Roman" w:hAnsi="Times New Roman" w:cs="Times New Roman"/>
+        </w:rPr>
+        <w:t>Ce projet se déroule au sein du service commercial pour la gestion de ses fournisseurs.</w:t>
+      </w:r>
+    </w:p>
+    <w:p>
+      <w:pPr>
         <w:ind w:firstLine="432"/>
-      </w:pPr>
-      <w:r>
-        <w:t xml:space="preserve">Afin de mieux visualiser la hiérarchie </w:t>
-      </w:r>
-      <w:r>
-        <w:t xml:space="preserve">et l’organisation </w:t>
-      </w:r>
-      <w:r>
-        <w:t>d</w:t>
-      </w:r>
-      <w:r>
-        <w:t>e la société BNK</w:t>
-      </w:r>
-      <w:r>
-        <w:t>, nous avons réalisé un organigramme :</w:t>
+        <w:rPr>
+          <w:rFonts w:ascii="Times New Roman" w:hAnsi="Times New Roman" w:cs="Times New Roman"/>
+        </w:rPr>
+      </w:pPr>
+      <w:r>
+        <w:rPr>
+          <w:rFonts w:ascii="Times New Roman" w:hAnsi="Times New Roman" w:cs="Times New Roman"/>
+        </w:rPr>
+        <w:t>Afin de mieux visualiser la hiérarchie et l’organisation de la société BNK, nous avons réalisé un organigramme :</w:t>
       </w:r>
     </w:p>
     <w:p>
@@ -1363,6 +1468,7 @@
           <w:numId w:val="0"/>
         </w:numPr>
         <w:rPr>
+          <w:rFonts w:ascii="Times New Roman" w:hAnsi="Times New Roman" w:cs="Times New Roman"/>
           <w:color w:val="3F6BA9"/>
           <w:sz w:val="36"/>
           <w:szCs w:val="36"/>
@@ -1370,15 +1476,16 @@
       </w:pPr>
       <w:r>
         <w:rPr>
+          <w:rFonts w:ascii="Times New Roman" w:hAnsi="Times New Roman" w:cs="Times New Roman"/>
           <w:noProof/>
           <w:color w:val="3F6BA9"/>
           <w:sz w:val="36"/>
           <w:szCs w:val="36"/>
         </w:rPr>
         <w:drawing>
-          <wp:inline distT="0" distB="0" distL="0" distR="0" wp14:anchorId="6B3C16FB" wp14:editId="3AD85F64">
-            <wp:extent cx="6172200" cy="2870200"/>
-            <wp:effectExtent l="0" t="0" r="0" b="0"/>
+          <wp:inline distT="0" distB="0" distL="0" distR="0" wp14:anchorId="6B3C16FB" wp14:editId="119A127E">
+            <wp:extent cx="6056630" cy="2816458"/>
+            <wp:effectExtent l="0" t="0" r="0" b="3175"/>
             <wp:docPr id="1" name="Image 2" descr="Description : Macintosh HD:Users:jean-michelly:Projets:Hierarchie BNK F.png"/>
             <wp:cNvGraphicFramePr>
               <a:graphicFrameLocks xmlns:a="http://schemas.openxmlformats.org/drawingml/2006/main" noChangeAspect="1"/>
@@ -1408,7 +1515,7 @@
                   <pic:spPr bwMode="auto">
                     <a:xfrm>
                       <a:off x="0" y="0"/>
-                      <a:ext cx="6172200" cy="2870200"/>
+                      <a:ext cx="6056630" cy="2816458"/>
                     </a:xfrm>
                     <a:prstGeom prst="rect">
                       <a:avLst/>
@@ -1426,6 +1533,7 @@
       </w:r>
       <w:r>
         <w:rPr>
+          <w:rFonts w:ascii="Times New Roman" w:hAnsi="Times New Roman" w:cs="Times New Roman"/>
           <w:color w:val="3F6BA9"/>
           <w:sz w:val="36"/>
           <w:szCs w:val="36"/>
@@ -1435,35 +1543,526 @@
     </w:p>
     <w:p>
       <w:pPr>
-        <w:pStyle w:val="Titre1"/>
+        <w:pStyle w:val="Titre3"/>
+      </w:pPr>
+      <w:r>
+        <w:t>Les différents acteurs</w:t>
+      </w:r>
+    </w:p>
+    <w:p>
+      <w:pPr>
+        <w:ind w:firstLine="720"/>
+        <w:rPr>
+          <w:rFonts w:ascii="Times New Roman" w:hAnsi="Times New Roman" w:cs="Times New Roman"/>
+        </w:rPr>
+      </w:pPr>
+      <w:r>
+        <w:rPr>
+          <w:rFonts w:ascii="Times New Roman" w:hAnsi="Times New Roman" w:cs="Times New Roman"/>
+        </w:rPr>
+        <w:t>La première étape dans ce projet a été de comprendre clairement le fonctionnement de la société BNK afin de mener de la manière la plus efficace notre étude. Pour cela, nous avons dans un premier temps relevé les différents acteurs qui agissent dans la partie de l’entreprise qui nous intéresse.</w:t>
+      </w:r>
+    </w:p>
+    <w:p>
+      <w:pPr>
+        <w:ind w:firstLine="720"/>
+        <w:rPr>
+          <w:rFonts w:ascii="Times New Roman" w:hAnsi="Times New Roman" w:cs="Times New Roman"/>
+        </w:rPr>
+      </w:pPr>
+      <w:r>
+        <w:rPr>
+          <w:rFonts w:ascii="Times New Roman" w:hAnsi="Times New Roman" w:cs="Times New Roman"/>
+        </w:rPr>
+        <w:t>Voici les différents acteurs que nous avons isolés :</w:t>
+      </w:r>
+    </w:p>
+    <w:p>
+      <w:pPr>
+        <w:pStyle w:val="Paragraphedeliste"/>
         <w:numPr>
           <w:ilvl w:val="0"/>
-          <w:numId w:val="1"/>
+          <w:numId w:val="34"/>
         </w:numPr>
-        <w:pBdr>
-          <w:bottom w:val="single" w:sz="4" w:space="1" w:color="595959"/>
-        </w:pBdr>
-        <w:rPr>
-          <w:color w:val="3F6BA9"/>
-        </w:rPr>
-      </w:pPr>
-      <w:r>
-        <w:rPr>
-          <w:color w:val="3F6BA9"/>
-        </w:rPr>
-        <w:t>Cadrage du SI</w:t>
+        <w:rPr>
+          <w:rFonts w:ascii="Times New Roman" w:hAnsi="Times New Roman" w:cs="Times New Roman"/>
+        </w:rPr>
+      </w:pPr>
+      <w:r>
+        <w:rPr>
+          <w:rFonts w:ascii="Times New Roman" w:hAnsi="Times New Roman" w:cs="Times New Roman"/>
+        </w:rPr>
+        <w:t>Le service commercial</w:t>
       </w:r>
     </w:p>
     <w:p>
       <w:pPr>
-        <w:pStyle w:val="Titre2"/>
+        <w:pStyle w:val="Paragraphedeliste"/>
         <w:numPr>
           <w:ilvl w:val="1"/>
-          <w:numId w:val="1"/>
+          <w:numId w:val="34"/>
         </w:numPr>
-      </w:pPr>
-      <w:r>
-        <w:t>Finalité du SI de BNK</w:t>
+        <w:rPr>
+          <w:rFonts w:ascii="Times New Roman" w:hAnsi="Times New Roman" w:cs="Times New Roman"/>
+        </w:rPr>
+      </w:pPr>
+      <w:r>
+        <w:rPr>
+          <w:rFonts w:ascii="Times New Roman" w:hAnsi="Times New Roman" w:cs="Times New Roman"/>
+        </w:rPr>
+        <w:t>Chargé d’affaire</w:t>
+      </w:r>
+    </w:p>
+    <w:p>
+      <w:pPr>
+        <w:pStyle w:val="Paragraphedeliste"/>
+        <w:numPr>
+          <w:ilvl w:val="1"/>
+          <w:numId w:val="34"/>
+        </w:numPr>
+        <w:rPr>
+          <w:rFonts w:ascii="Times New Roman" w:hAnsi="Times New Roman" w:cs="Times New Roman"/>
+        </w:rPr>
+      </w:pPr>
+      <w:r>
+        <w:rPr>
+          <w:rFonts w:ascii="Times New Roman" w:hAnsi="Times New Roman" w:cs="Times New Roman"/>
+        </w:rPr>
+        <w:t>Back-office</w:t>
+      </w:r>
+    </w:p>
+    <w:p>
+      <w:pPr>
+        <w:pStyle w:val="Paragraphedeliste"/>
+        <w:numPr>
+          <w:ilvl w:val="0"/>
+          <w:numId w:val="34"/>
+        </w:numPr>
+        <w:rPr>
+          <w:rFonts w:ascii="Times New Roman" w:hAnsi="Times New Roman" w:cs="Times New Roman"/>
+        </w:rPr>
+      </w:pPr>
+      <w:r>
+        <w:rPr>
+          <w:rFonts w:ascii="Times New Roman" w:hAnsi="Times New Roman" w:cs="Times New Roman"/>
+        </w:rPr>
+        <w:t>Les fournisseurs</w:t>
+      </w:r>
+    </w:p>
+    <w:p>
+      <w:pPr>
+        <w:pStyle w:val="Paragraphedeliste"/>
+        <w:numPr>
+          <w:ilvl w:val="0"/>
+          <w:numId w:val="34"/>
+        </w:numPr>
+        <w:rPr>
+          <w:rFonts w:ascii="Times New Roman" w:hAnsi="Times New Roman" w:cs="Times New Roman"/>
+        </w:rPr>
+      </w:pPr>
+      <w:r>
+        <w:rPr>
+          <w:rFonts w:ascii="Times New Roman" w:hAnsi="Times New Roman" w:cs="Times New Roman"/>
+        </w:rPr>
+        <w:t>Les clients</w:t>
+      </w:r>
+    </w:p>
+    <w:p>
+      <w:pPr>
+        <w:pStyle w:val="Paragraphedeliste"/>
+        <w:ind w:left="1296"/>
+        <w:rPr>
+          <w:rFonts w:ascii="Times New Roman" w:hAnsi="Times New Roman" w:cs="Times New Roman"/>
+        </w:rPr>
+      </w:pPr>
+    </w:p>
+    <w:p>
+      <w:pPr>
+        <w:ind w:firstLine="720"/>
+        <w:rPr>
+          <w:rFonts w:ascii="Times New Roman" w:hAnsi="Times New Roman" w:cs="Times New Roman"/>
+        </w:rPr>
+      </w:pPr>
+      <w:r>
+        <w:rPr>
+          <w:rFonts w:ascii="Times New Roman" w:hAnsi="Times New Roman" w:cs="Times New Roman"/>
+        </w:rPr>
+        <w:t>Parmi ces différents acteurs, c’est le chargé d’affaire du service commercial qui est la maîtrise d’ouvrage (la MOA). E</w:t>
+      </w:r>
+      <w:r>
+        <w:rPr>
+          <w:rFonts w:ascii="Times New Roman" w:hAnsi="Times New Roman" w:cs="Times New Roman"/>
+        </w:rPr>
+        <w:t>ffectivement, c’est son rôle d’</w:t>
+      </w:r>
+      <w:r>
+        <w:rPr>
+          <w:rFonts w:ascii="Times New Roman" w:hAnsi="Times New Roman" w:cs="Times New Roman"/>
+        </w:rPr>
+        <w:t>assurer l’évolution de ce projet</w:t>
+      </w:r>
+      <w:r>
+        <w:rPr>
+          <w:rFonts w:ascii="Times New Roman" w:hAnsi="Times New Roman" w:cs="Times New Roman"/>
+        </w:rPr>
+        <w:t xml:space="preserve"> puisque c’est lui qui </w:t>
+      </w:r>
+      <w:r>
+        <w:rPr>
+          <w:rFonts w:ascii="Times New Roman" w:hAnsi="Times New Roman" w:cs="Times New Roman"/>
+        </w:rPr>
+        <w:t>gère majoritairement</w:t>
+      </w:r>
+      <w:r>
+        <w:rPr>
+          <w:rFonts w:ascii="Times New Roman" w:hAnsi="Times New Roman" w:cs="Times New Roman"/>
+        </w:rPr>
+        <w:t>, la gestion des fournisseurs</w:t>
+      </w:r>
+      <w:r>
+        <w:rPr>
+          <w:rFonts w:ascii="Times New Roman" w:hAnsi="Times New Roman" w:cs="Times New Roman"/>
+        </w:rPr>
+        <w:t xml:space="preserve">. Dans le cadre de notre sujet, nous considérons que la tâche qui nous est confiée </w:t>
+      </w:r>
+      <w:r>
+        <w:rPr>
+          <w:rFonts w:ascii="Times New Roman" w:hAnsi="Times New Roman" w:cs="Times New Roman"/>
+        </w:rPr>
+        <w:t xml:space="preserve">en tant que maîtrise d’œuvre (la MOE) </w:t>
+      </w:r>
+      <w:r>
+        <w:rPr>
+          <w:rFonts w:ascii="Times New Roman" w:hAnsi="Times New Roman" w:cs="Times New Roman"/>
+        </w:rPr>
+        <w:t xml:space="preserve">appartient </w:t>
+      </w:r>
+      <w:r>
+        <w:rPr>
+          <w:rFonts w:ascii="Times New Roman" w:hAnsi="Times New Roman" w:cs="Times New Roman"/>
+        </w:rPr>
+        <w:t>au département développement (BNK INFORMATIQUE)</w:t>
+      </w:r>
+      <w:r>
+        <w:rPr>
+          <w:rFonts w:ascii="Times New Roman" w:hAnsi="Times New Roman" w:cs="Times New Roman"/>
+        </w:rPr>
+        <w:t xml:space="preserve">. </w:t>
+      </w:r>
+    </w:p>
+    <w:p>
+      <w:pPr>
+        <w:ind w:firstLine="720"/>
+        <w:rPr>
+          <w:rFonts w:ascii="Times New Roman" w:hAnsi="Times New Roman" w:cs="Times New Roman"/>
+        </w:rPr>
+      </w:pPr>
+      <w:r>
+        <w:rPr>
+          <w:rFonts w:ascii="Times New Roman" w:hAnsi="Times New Roman" w:cs="Times New Roman"/>
+        </w:rPr>
+        <w:t xml:space="preserve">Actuellement, nous n’avons pas de solution logicielle pour mener </w:t>
+      </w:r>
+      <w:r>
+        <w:rPr>
+          <w:rFonts w:ascii="Times New Roman" w:hAnsi="Times New Roman" w:cs="Times New Roman"/>
+        </w:rPr>
+        <w:t xml:space="preserve">à bien </w:t>
+      </w:r>
+      <w:r>
+        <w:rPr>
+          <w:rFonts w:ascii="Times New Roman" w:hAnsi="Times New Roman" w:cs="Times New Roman"/>
+        </w:rPr>
+        <w:t>ce</w:t>
+      </w:r>
+      <w:r>
+        <w:rPr>
+          <w:rFonts w:ascii="Times New Roman" w:hAnsi="Times New Roman" w:cs="Times New Roman"/>
+        </w:rPr>
+        <w:t>tte gestion des fournisseurs. Effectivement, une suite bureautique et des serveurs de partage de documents ne suffisent pas pour garantir une qualité optimale.</w:t>
+      </w:r>
+    </w:p>
+    <w:p>
+      <w:pPr>
+        <w:ind w:firstLine="720"/>
+        <w:rPr>
+          <w:rFonts w:ascii="Times New Roman" w:hAnsi="Times New Roman" w:cs="Times New Roman"/>
+        </w:rPr>
+      </w:pPr>
+    </w:p>
+    <w:p>
+      <w:pPr>
+        <w:pStyle w:val="Titre3"/>
+      </w:pPr>
+      <w:r>
+        <w:t>Les différents comités</w:t>
+      </w:r>
+    </w:p>
+    <w:p>
+      <w:pPr>
+        <w:ind w:firstLine="567"/>
+        <w:rPr>
+          <w:rFonts w:ascii="Times New Roman" w:hAnsi="Times New Roman" w:cs="Times New Roman"/>
+        </w:rPr>
+      </w:pPr>
+      <w:r>
+        <w:rPr>
+          <w:rFonts w:ascii="Times New Roman" w:hAnsi="Times New Roman" w:cs="Times New Roman"/>
+        </w:rPr>
+        <w:t>Pour mener à bien ce projet, quelques comités devront être formés et se réunir tout au long de l’analyse et de la conception. Les différents comités à former et qui devront se réunir tout au long de ce projet sont les suivants :</w:t>
+      </w:r>
+    </w:p>
+    <w:p>
+      <w:pPr>
+        <w:pStyle w:val="Paragraphedeliste"/>
+        <w:numPr>
+          <w:ilvl w:val="0"/>
+          <w:numId w:val="35"/>
+        </w:numPr>
+        <w:jc w:val="both"/>
+        <w:rPr>
+          <w:rFonts w:ascii="Times New Roman" w:hAnsi="Times New Roman" w:cs="Times New Roman"/>
+        </w:rPr>
+      </w:pPr>
+      <w:r>
+        <w:rPr>
+          <w:rStyle w:val="Accentuation"/>
+          <w:rFonts w:ascii="Times New Roman" w:hAnsi="Times New Roman" w:cs="Times New Roman"/>
+        </w:rPr>
+        <w:t>Le comité de pilotage</w:t>
+      </w:r>
+      <w:r>
+        <w:rPr>
+          <w:rFonts w:ascii="Times New Roman" w:hAnsi="Times New Roman" w:cs="Times New Roman"/>
+        </w:rPr>
+        <w:t> : Celui-ci comprend un représentant de la MOA (</w:t>
+      </w:r>
+      <w:r>
+        <w:rPr>
+          <w:rFonts w:ascii="Times New Roman" w:hAnsi="Times New Roman" w:cs="Times New Roman"/>
+        </w:rPr>
+        <w:t>Chargé d’affaire</w:t>
+      </w:r>
+      <w:r>
+        <w:rPr>
+          <w:rFonts w:ascii="Times New Roman" w:hAnsi="Times New Roman" w:cs="Times New Roman"/>
+        </w:rPr>
+        <w:t xml:space="preserve">), la MOE (membre </w:t>
+      </w:r>
+      <w:r>
+        <w:rPr>
+          <w:rFonts w:ascii="Times New Roman" w:hAnsi="Times New Roman" w:cs="Times New Roman"/>
+        </w:rPr>
+        <w:t>du département de développement</w:t>
+      </w:r>
+      <w:r>
+        <w:rPr>
+          <w:rFonts w:ascii="Times New Roman" w:hAnsi="Times New Roman" w:cs="Times New Roman"/>
+        </w:rPr>
+        <w:t>)</w:t>
+      </w:r>
+      <w:r>
+        <w:rPr>
+          <w:rFonts w:ascii="Times New Roman" w:hAnsi="Times New Roman" w:cs="Times New Roman"/>
+        </w:rPr>
+        <w:t xml:space="preserve"> puis un membre du back-office</w:t>
+      </w:r>
+      <w:r>
+        <w:rPr>
+          <w:rFonts w:ascii="Times New Roman" w:hAnsi="Times New Roman" w:cs="Times New Roman"/>
+        </w:rPr>
+        <w:t>. Ce comité nous p</w:t>
+      </w:r>
+      <w:r>
+        <w:rPr>
+          <w:rFonts w:ascii="Times New Roman" w:hAnsi="Times New Roman" w:cs="Times New Roman"/>
+        </w:rPr>
+        <w:t xml:space="preserve">ermettra de nous assurer que le chargé d’affaire </w:t>
+      </w:r>
+      <w:r>
+        <w:rPr>
+          <w:rFonts w:ascii="Times New Roman" w:hAnsi="Times New Roman" w:cs="Times New Roman"/>
+        </w:rPr>
+        <w:t xml:space="preserve">est en accord avec notre travail réalisé au cours de différents jalons. Nous avons pris la décision d’inviter un </w:t>
+      </w:r>
+      <w:r>
+        <w:rPr>
+          <w:rFonts w:ascii="Times New Roman" w:hAnsi="Times New Roman" w:cs="Times New Roman"/>
+        </w:rPr>
+        <w:t xml:space="preserve">membre du back-office </w:t>
+      </w:r>
+      <w:r>
+        <w:rPr>
+          <w:rFonts w:ascii="Times New Roman" w:hAnsi="Times New Roman" w:cs="Times New Roman"/>
+        </w:rPr>
+        <w:t xml:space="preserve">à chacun des comités de pilotage. Cela nous permettra de nous assurer, lors des passages des différents jalons, que </w:t>
+      </w:r>
+      <w:r>
+        <w:rPr>
+          <w:rFonts w:ascii="Times New Roman" w:hAnsi="Times New Roman" w:cs="Times New Roman"/>
+        </w:rPr>
+        <w:t>le chargé d’affaire et le back office soient en accord</w:t>
+      </w:r>
+      <w:r>
+        <w:rPr>
+          <w:rFonts w:ascii="Times New Roman" w:hAnsi="Times New Roman" w:cs="Times New Roman"/>
+        </w:rPr>
+        <w:t xml:space="preserve"> puisqu’ils travaillent ensemble</w:t>
+      </w:r>
+      <w:r>
+        <w:rPr>
+          <w:rFonts w:ascii="Times New Roman" w:hAnsi="Times New Roman" w:cs="Times New Roman"/>
+        </w:rPr>
+        <w:t>.</w:t>
+      </w:r>
+    </w:p>
+    <w:p>
+      <w:pPr>
+        <w:pStyle w:val="Paragraphedeliste"/>
+        <w:ind w:left="927"/>
+        <w:rPr>
+          <w:rFonts w:ascii="Times New Roman" w:hAnsi="Times New Roman" w:cs="Times New Roman"/>
+        </w:rPr>
+      </w:pPr>
+    </w:p>
+    <w:p>
+      <w:pPr>
+        <w:pStyle w:val="Paragraphedeliste"/>
+        <w:numPr>
+          <w:ilvl w:val="0"/>
+          <w:numId w:val="35"/>
+        </w:numPr>
+        <w:jc w:val="both"/>
+        <w:rPr>
+          <w:rFonts w:ascii="Times New Roman" w:hAnsi="Times New Roman" w:cs="Times New Roman"/>
+          <w:i/>
+          <w:iCs/>
+        </w:rPr>
+      </w:pPr>
+      <w:r>
+        <w:rPr>
+          <w:rStyle w:val="Accentuation"/>
+          <w:rFonts w:ascii="Times New Roman" w:hAnsi="Times New Roman" w:cs="Times New Roman"/>
+        </w:rPr>
+        <w:t xml:space="preserve">Le comité technique : </w:t>
+      </w:r>
+      <w:r>
+        <w:rPr>
+          <w:rFonts w:ascii="Times New Roman" w:hAnsi="Times New Roman" w:cs="Times New Roman"/>
+        </w:rPr>
+        <w:t>Ce</w:t>
+      </w:r>
+      <w:r>
+        <w:rPr>
+          <w:rFonts w:ascii="Times New Roman" w:hAnsi="Times New Roman" w:cs="Times New Roman"/>
+        </w:rPr>
+        <w:t>lui-ci comprend la MOE (nous), responsable de la DSI,</w:t>
+      </w:r>
+      <w:r>
+        <w:rPr>
+          <w:rFonts w:ascii="Times New Roman" w:hAnsi="Times New Roman" w:cs="Times New Roman"/>
+        </w:rPr>
+        <w:t xml:space="preserve"> le représentant des utilisateurs</w:t>
+      </w:r>
+      <w:r>
+        <w:rPr>
+          <w:rFonts w:ascii="Times New Roman" w:hAnsi="Times New Roman" w:cs="Times New Roman"/>
+        </w:rPr>
+        <w:t xml:space="preserve"> (Chargé d’affaire)</w:t>
+      </w:r>
+      <w:r>
+        <w:rPr>
+          <w:rFonts w:ascii="Times New Roman" w:hAnsi="Times New Roman" w:cs="Times New Roman"/>
+        </w:rPr>
+        <w:t xml:space="preserve">. Ce comité se réunira plusieurs fois entre </w:t>
+      </w:r>
+      <w:r>
+        <w:rPr>
+          <w:rFonts w:ascii="Times New Roman" w:hAnsi="Times New Roman" w:cs="Times New Roman"/>
+        </w:rPr>
+        <w:lastRenderedPageBreak/>
+        <w:t>les jalons. Il nous permettra de discuter avec le représentant des utilisateurs si l’avancement du projet correspond bien à leur attente.</w:t>
+      </w:r>
+    </w:p>
+    <w:p>
+      <w:pPr>
+        <w:pStyle w:val="Paragraphedeliste"/>
+        <w:ind w:left="927"/>
+        <w:rPr>
+          <w:rFonts w:ascii="Times New Roman" w:hAnsi="Times New Roman" w:cs="Times New Roman"/>
+          <w:i/>
+          <w:iCs/>
+        </w:rPr>
+      </w:pPr>
+    </w:p>
+    <w:p>
+      <w:pPr>
+        <w:pStyle w:val="Paragraphedeliste"/>
+        <w:numPr>
+          <w:ilvl w:val="0"/>
+          <w:numId w:val="35"/>
+        </w:numPr>
+        <w:jc w:val="both"/>
+        <w:rPr>
+          <w:rFonts w:ascii="Times New Roman" w:hAnsi="Times New Roman" w:cs="Times New Roman"/>
+          <w:i/>
+          <w:iCs/>
+        </w:rPr>
+      </w:pPr>
+      <w:r>
+        <w:rPr>
+          <w:rStyle w:val="Accentuation"/>
+          <w:rFonts w:ascii="Times New Roman" w:hAnsi="Times New Roman" w:cs="Times New Roman"/>
+        </w:rPr>
+        <w:t xml:space="preserve">Le comité d’utilisateur : </w:t>
+      </w:r>
+      <w:r>
+        <w:rPr>
+          <w:rFonts w:ascii="Times New Roman" w:hAnsi="Times New Roman" w:cs="Times New Roman"/>
+        </w:rPr>
+        <w:t>Ce comité regroupe les différents utilisateurs du système d’information et le représentant des utilisateurs</w:t>
+      </w:r>
+      <w:r>
+        <w:rPr>
+          <w:rFonts w:ascii="Times New Roman" w:hAnsi="Times New Roman" w:cs="Times New Roman"/>
+        </w:rPr>
+        <w:t xml:space="preserve"> (Charge d’affaire et back-office)</w:t>
+      </w:r>
+      <w:r>
+        <w:rPr>
+          <w:rFonts w:ascii="Times New Roman" w:hAnsi="Times New Roman" w:cs="Times New Roman"/>
+        </w:rPr>
+        <w:t>. Le comité d’utilisateur se réunira au début du projet et à la fin. Dans le premier cas, cela nous permettra d’isoler les attentes des utilisateurs. La deuxième réunion sera une présentation du nouvel outil.</w:t>
+      </w:r>
+    </w:p>
+    <w:p>
+      <w:pPr>
+        <w:ind w:firstLine="567"/>
+        <w:rPr>
+          <w:rFonts w:cs="Times New Roman"/>
+        </w:rPr>
+      </w:pPr>
+      <w:r>
+        <w:rPr>
+          <w:rFonts w:cs="Times New Roman"/>
+        </w:rPr>
+        <w:t>Pour la suite du projet, nous posons l’hypothèse que ces réunions seront toutes validées durant l’avancement du projet.</w:t>
+      </w:r>
+    </w:p>
+    <w:p>
+      <w:pPr>
+        <w:ind w:firstLine="567"/>
+        <w:rPr>
+          <w:rFonts w:cs="Times New Roman"/>
+        </w:rPr>
+      </w:pPr>
+    </w:p>
+    <w:p>
+      <w:pPr>
+        <w:pStyle w:val="Titre3"/>
+      </w:pPr>
+      <w:r>
+        <w:t>Les différents points à améliorer</w:t>
       </w:r>
     </w:p>
     <w:p>
@@ -1473,8 +2072,14 @@
           <w:ilvl w:val="0"/>
           <w:numId w:val="30"/>
         </w:numPr>
-      </w:pPr>
-      <w:r>
+        <w:rPr>
+          <w:rFonts w:ascii="Times New Roman" w:hAnsi="Times New Roman" w:cs="Times New Roman"/>
+        </w:rPr>
+      </w:pPr>
+      <w:r>
+        <w:rPr>
+          <w:rFonts w:ascii="Times New Roman" w:hAnsi="Times New Roman" w:cs="Times New Roman"/>
+        </w:rPr>
         <w:t>Procédures écrites manquantes pour la gestion des fournisseurs.</w:t>
       </w:r>
     </w:p>
@@ -1485,8 +2090,14 @@
           <w:ilvl w:val="0"/>
           <w:numId w:val="30"/>
         </w:numPr>
-      </w:pPr>
-      <w:r>
+        <w:rPr>
+          <w:rFonts w:ascii="Times New Roman" w:hAnsi="Times New Roman" w:cs="Times New Roman"/>
+        </w:rPr>
+      </w:pPr>
+      <w:r>
+        <w:rPr>
+          <w:rFonts w:ascii="Times New Roman" w:hAnsi="Times New Roman" w:cs="Times New Roman"/>
+        </w:rPr>
         <w:t>Outils hétérogènes et non intégrés utilisés dans cette gestion.</w:t>
       </w:r>
     </w:p>
@@ -1497,16 +2108,28 @@
           <w:ilvl w:val="0"/>
           <w:numId w:val="30"/>
         </w:numPr>
-      </w:pPr>
-      <w:r>
+        <w:rPr>
+          <w:rFonts w:ascii="Times New Roman" w:hAnsi="Times New Roman" w:cs="Times New Roman"/>
+        </w:rPr>
+      </w:pPr>
+      <w:r>
+        <w:rPr>
+          <w:rFonts w:ascii="Times New Roman" w:hAnsi="Times New Roman" w:cs="Times New Roman"/>
+        </w:rPr>
         <w:t xml:space="preserve">Les relations des fournisseurs avec leurs contrats ne sont pas </w:t>
       </w:r>
       <w:proofErr w:type="gramStart"/>
       <w:r>
+        <w:rPr>
+          <w:rFonts w:ascii="Times New Roman" w:hAnsi="Times New Roman" w:cs="Times New Roman"/>
+        </w:rPr>
         <w:t>complet</w:t>
       </w:r>
       <w:proofErr w:type="gramEnd"/>
       <w:r>
+        <w:rPr>
+          <w:rFonts w:ascii="Times New Roman" w:hAnsi="Times New Roman" w:cs="Times New Roman"/>
+        </w:rPr>
         <w:t>.</w:t>
       </w:r>
     </w:p>
@@ -1517,25 +2140,44 @@
           <w:ilvl w:val="0"/>
           <w:numId w:val="30"/>
         </w:numPr>
-      </w:pPr>
-      <w:r>
+        <w:rPr>
+          <w:rFonts w:ascii="Times New Roman" w:hAnsi="Times New Roman" w:cs="Times New Roman"/>
+        </w:rPr>
+      </w:pPr>
+      <w:r>
+        <w:rPr>
+          <w:rFonts w:ascii="Times New Roman" w:hAnsi="Times New Roman" w:cs="Times New Roman"/>
+        </w:rPr>
         <w:t>La négociation financière avec les fournisseurs n’est pas centralisée, il n’y a pas de politique de sous-traitance définie.</w:t>
       </w:r>
     </w:p>
     <w:p>
       <w:pPr>
-        <w:pStyle w:val="Titre2"/>
-        <w:numPr>
-          <w:ilvl w:val="1"/>
-          <w:numId w:val="1"/>
-        </w:numPr>
-      </w:pPr>
-      <w:r>
-        <w:t>Objectifs</w:t>
-      </w:r>
+        <w:pStyle w:val="Paragraphedeliste"/>
+        <w:rPr>
+          <w:rFonts w:ascii="Times New Roman" w:hAnsi="Times New Roman" w:cs="Times New Roman"/>
+        </w:rPr>
+      </w:pPr>
     </w:p>
     <w:p>
-      <w:r>
+      <w:pPr>
+        <w:pStyle w:val="Titre3"/>
+      </w:pPr>
+      <w:r>
+        <w:t>Objectifs</w:t>
+      </w:r>
+    </w:p>
+    <w:p>
+      <w:pPr>
+        <w:ind w:firstLine="360"/>
+        <w:rPr>
+          <w:rFonts w:ascii="Times New Roman" w:hAnsi="Times New Roman" w:cs="Times New Roman"/>
+        </w:rPr>
+      </w:pPr>
+      <w:r>
+        <w:rPr>
+          <w:rFonts w:ascii="Times New Roman" w:hAnsi="Times New Roman" w:cs="Times New Roman"/>
+        </w:rPr>
         <w:t>Apporter de la rigueur à l’activité de gestion des fournisseurs :</w:t>
       </w:r>
     </w:p>
@@ -1546,8 +2188,14 @@
           <w:ilvl w:val="0"/>
           <w:numId w:val="31"/>
         </w:numPr>
-      </w:pPr>
-      <w:r>
+        <w:rPr>
+          <w:rFonts w:ascii="Times New Roman" w:hAnsi="Times New Roman" w:cs="Times New Roman"/>
+        </w:rPr>
+      </w:pPr>
+      <w:r>
+        <w:rPr>
+          <w:rFonts w:ascii="Times New Roman" w:hAnsi="Times New Roman" w:cs="Times New Roman"/>
+        </w:rPr>
         <w:t>Améliorer la recherche d’un fournisseur de prestations de services</w:t>
       </w:r>
     </w:p>
@@ -1558,8 +2206,14 @@
           <w:ilvl w:val="0"/>
           <w:numId w:val="31"/>
         </w:numPr>
-      </w:pPr>
-      <w:r>
+        <w:rPr>
+          <w:rFonts w:ascii="Times New Roman" w:hAnsi="Times New Roman" w:cs="Times New Roman"/>
+        </w:rPr>
+      </w:pPr>
+      <w:r>
+        <w:rPr>
+          <w:rFonts w:ascii="Times New Roman" w:hAnsi="Times New Roman" w:cs="Times New Roman"/>
+        </w:rPr>
         <w:t>Etablir un contrat type avec les fournisseurs</w:t>
       </w:r>
     </w:p>
@@ -1570,8 +2224,14 @@
           <w:ilvl w:val="0"/>
           <w:numId w:val="31"/>
         </w:numPr>
-      </w:pPr>
-      <w:r>
+        <w:rPr>
+          <w:rFonts w:ascii="Times New Roman" w:hAnsi="Times New Roman" w:cs="Times New Roman"/>
+        </w:rPr>
+      </w:pPr>
+      <w:r>
+        <w:rPr>
+          <w:rFonts w:ascii="Times New Roman" w:hAnsi="Times New Roman" w:cs="Times New Roman"/>
+        </w:rPr>
         <w:t>Mettre en place un suivi des contrats et des fournisseurs</w:t>
       </w:r>
     </w:p>
@@ -1582,117 +2242,26 @@
           <w:ilvl w:val="0"/>
           <w:numId w:val="31"/>
         </w:numPr>
-      </w:pPr>
-      <w:r>
+        <w:rPr>
+          <w:rFonts w:ascii="Times New Roman" w:hAnsi="Times New Roman" w:cs="Times New Roman"/>
+        </w:rPr>
+      </w:pPr>
+      <w:r>
+        <w:rPr>
+          <w:rFonts w:ascii="Times New Roman" w:hAnsi="Times New Roman" w:cs="Times New Roman"/>
+        </w:rPr>
         <w:t>Instaurer une BDD pour archiver les contrats</w:t>
       </w:r>
+      <w:bookmarkStart w:id="0" w:name="_GoBack"/>
+      <w:bookmarkEnd w:id="0"/>
     </w:p>
     <w:p>
       <w:pPr>
-        <w:pStyle w:val="Titre2"/>
-        <w:numPr>
-          <w:ilvl w:val="1"/>
-          <w:numId w:val="1"/>
-        </w:numPr>
-      </w:pPr>
-      <w:r>
-        <w:t>Acteurs du projet SI pour la gestion des fournisseurs de BNK</w:t>
-      </w:r>
+        <w:rPr>
+          <w:rFonts w:ascii="Times New Roman" w:hAnsi="Times New Roman" w:cs="Times New Roman"/>
+        </w:rPr>
+      </w:pPr>
     </w:p>
-    <w:p/>
-    <w:p>
-      <w:r>
-        <w:t xml:space="preserve">Comité de pilotage : </w:t>
-      </w:r>
-    </w:p>
-    <w:p>
-      <w:pPr>
-        <w:pStyle w:val="Paragraphedeliste"/>
-        <w:numPr>
-          <w:ilvl w:val="0"/>
-          <w:numId w:val="33"/>
-        </w:numPr>
-      </w:pPr>
-      <w:r>
-        <w:t>Représentant de la direction générale</w:t>
-      </w:r>
-    </w:p>
-    <w:p>
-      <w:pPr>
-        <w:pStyle w:val="Paragraphedeliste"/>
-        <w:numPr>
-          <w:ilvl w:val="0"/>
-          <w:numId w:val="33"/>
-        </w:numPr>
-      </w:pPr>
-      <w:r>
-        <w:t>Représentant de la direction commerciale</w:t>
-      </w:r>
-    </w:p>
-    <w:p>
-      <w:pPr>
-        <w:pStyle w:val="Paragraphedeliste"/>
-        <w:numPr>
-          <w:ilvl w:val="0"/>
-          <w:numId w:val="33"/>
-        </w:numPr>
-      </w:pPr>
-      <w:r>
-        <w:t>Représentant MOE (Chef de mission)</w:t>
-      </w:r>
-    </w:p>
-    <w:p>
-      <w:pPr>
-        <w:pStyle w:val="Paragraphedeliste"/>
-        <w:numPr>
-          <w:ilvl w:val="0"/>
-          <w:numId w:val="33"/>
-        </w:numPr>
-      </w:pPr>
-      <w:r>
-        <w:t>Directeur de mission</w:t>
-      </w:r>
-    </w:p>
-    <w:p>
-      <w:pPr>
-        <w:pStyle w:val="Paragraphedeliste"/>
-        <w:numPr>
-          <w:ilvl w:val="0"/>
-          <w:numId w:val="33"/>
-        </w:numPr>
-      </w:pPr>
-      <w:r>
-        <w:t>Directeur du pôle conseil</w:t>
-      </w:r>
-    </w:p>
-    <w:p/>
-    <w:p>
-      <w:r>
-        <w:t>Comité de suivi :</w:t>
-      </w:r>
-    </w:p>
-    <w:p>
-      <w:r>
-        <w:t>Responsable de la DSI</w:t>
-      </w:r>
-    </w:p>
-    <w:p>
-      <w:r>
-        <w:t>Représentant MOE (Chef de mission)</w:t>
-      </w:r>
-    </w:p>
-    <w:p>
-      <w:r>
-        <w:t>Comptabilité</w:t>
-      </w:r>
-    </w:p>
-    <w:p>
-      <w:r>
-        <w:t xml:space="preserve">Comité des utilisateurs : Assistance MOA </w:t>
-      </w:r>
-    </w:p>
-    <w:p/>
-    <w:p/>
     <w:sectPr>
       <w:footerReference w:type="default" r:id="rId14"/>
       <w:pgSz w:w="12240" w:h="15840"/>
@@ -1771,7 +2340,6 @@
             <w:dataBinding w:prefixMappings="xmlns:ns0='http://purl.org/dc/elements/1.1/' xmlns:ns1='http://schemas.openxmlformats.org/package/2006/metadata/core-properties' " w:xpath="/ns1:coreProperties[1]/ns0:creator[1]" w:storeItemID="{6C3C8BC8-F283-45AE-878A-BAB7291924A1}"/>
             <w:text/>
           </w:sdtPr>
-          <w:sdtEndPr/>
           <w:sdtContent>
             <w:p>
               <w:pPr>
@@ -1831,7 +2399,7 @@
               <w:noProof/>
               <w:color w:val="FFFFFF" w:themeColor="background1"/>
             </w:rPr>
-            <w:t>1</w:t>
+            <w:t>4</w:t>
           </w:r>
           <w:r>
             <w:rPr>
@@ -2881,6 +3449,119 @@
     </w:lvl>
   </w:abstractNum>
   <w:abstractNum w:abstractNumId="9">
+    <w:nsid w:val="47E97E08"/>
+    <w:multiLevelType w:val="hybridMultilevel"/>
+    <w:tmpl w:val="98AA2ECE"/>
+    <w:lvl w:ilvl="0" w:tplc="040C0001">
+      <w:start w:val="1"/>
+      <w:numFmt w:val="bullet"/>
+      <w:lvlText w:val=""/>
+      <w:lvlJc w:val="left"/>
+      <w:pPr>
+        <w:ind w:left="1296" w:hanging="360"/>
+      </w:pPr>
+      <w:rPr>
+        <w:rFonts w:ascii="Symbol" w:hAnsi="Symbol" w:hint="default"/>
+      </w:rPr>
+    </w:lvl>
+    <w:lvl w:ilvl="1" w:tplc="040C0003">
+      <w:start w:val="1"/>
+      <w:numFmt w:val="bullet"/>
+      <w:lvlText w:val="o"/>
+      <w:lvlJc w:val="left"/>
+      <w:pPr>
+        <w:ind w:left="2016" w:hanging="360"/>
+      </w:pPr>
+      <w:rPr>
+        <w:rFonts w:ascii="Courier New" w:hAnsi="Courier New" w:hint="default"/>
+      </w:rPr>
+    </w:lvl>
+    <w:lvl w:ilvl="2" w:tplc="040C0005" w:tentative="1">
+      <w:start w:val="1"/>
+      <w:numFmt w:val="bullet"/>
+      <w:lvlText w:val=""/>
+      <w:lvlJc w:val="left"/>
+      <w:pPr>
+        <w:ind w:left="2736" w:hanging="360"/>
+      </w:pPr>
+      <w:rPr>
+        <w:rFonts w:ascii="Wingdings" w:hAnsi="Wingdings" w:hint="default"/>
+      </w:rPr>
+    </w:lvl>
+    <w:lvl w:ilvl="3" w:tplc="040C0001" w:tentative="1">
+      <w:start w:val="1"/>
+      <w:numFmt w:val="bullet"/>
+      <w:lvlText w:val=""/>
+      <w:lvlJc w:val="left"/>
+      <w:pPr>
+        <w:ind w:left="3456" w:hanging="360"/>
+      </w:pPr>
+      <w:rPr>
+        <w:rFonts w:ascii="Symbol" w:hAnsi="Symbol" w:hint="default"/>
+      </w:rPr>
+    </w:lvl>
+    <w:lvl w:ilvl="4" w:tplc="040C0003" w:tentative="1">
+      <w:start w:val="1"/>
+      <w:numFmt w:val="bullet"/>
+      <w:lvlText w:val="o"/>
+      <w:lvlJc w:val="left"/>
+      <w:pPr>
+        <w:ind w:left="4176" w:hanging="360"/>
+      </w:pPr>
+      <w:rPr>
+        <w:rFonts w:ascii="Courier New" w:hAnsi="Courier New" w:hint="default"/>
+      </w:rPr>
+    </w:lvl>
+    <w:lvl w:ilvl="5" w:tplc="040C0005" w:tentative="1">
+      <w:start w:val="1"/>
+      <w:numFmt w:val="bullet"/>
+      <w:lvlText w:val=""/>
+      <w:lvlJc w:val="left"/>
+      <w:pPr>
+        <w:ind w:left="4896" w:hanging="360"/>
+      </w:pPr>
+      <w:rPr>
+        <w:rFonts w:ascii="Wingdings" w:hAnsi="Wingdings" w:hint="default"/>
+      </w:rPr>
+    </w:lvl>
+    <w:lvl w:ilvl="6" w:tplc="040C0001" w:tentative="1">
+      <w:start w:val="1"/>
+      <w:numFmt w:val="bullet"/>
+      <w:lvlText w:val=""/>
+      <w:lvlJc w:val="left"/>
+      <w:pPr>
+        <w:ind w:left="5616" w:hanging="360"/>
+      </w:pPr>
+      <w:rPr>
+        <w:rFonts w:ascii="Symbol" w:hAnsi="Symbol" w:hint="default"/>
+      </w:rPr>
+    </w:lvl>
+    <w:lvl w:ilvl="7" w:tplc="040C0003" w:tentative="1">
+      <w:start w:val="1"/>
+      <w:numFmt w:val="bullet"/>
+      <w:lvlText w:val="o"/>
+      <w:lvlJc w:val="left"/>
+      <w:pPr>
+        <w:ind w:left="6336" w:hanging="360"/>
+      </w:pPr>
+      <w:rPr>
+        <w:rFonts w:ascii="Courier New" w:hAnsi="Courier New" w:hint="default"/>
+      </w:rPr>
+    </w:lvl>
+    <w:lvl w:ilvl="8" w:tplc="040C0005" w:tentative="1">
+      <w:start w:val="1"/>
+      <w:numFmt w:val="bullet"/>
+      <w:lvlText w:val=""/>
+      <w:lvlJc w:val="left"/>
+      <w:pPr>
+        <w:ind w:left="7056" w:hanging="360"/>
+      </w:pPr>
+      <w:rPr>
+        <w:rFonts w:ascii="Wingdings" w:hAnsi="Wingdings" w:hint="default"/>
+      </w:rPr>
+    </w:lvl>
+  </w:abstractNum>
+  <w:abstractNum w:abstractNumId="10">
     <w:nsid w:val="516E2710"/>
     <w:multiLevelType w:val="hybridMultilevel"/>
     <w:tmpl w:val="BB6CA222"/>
@@ -2993,7 +3674,7 @@
       </w:rPr>
     </w:lvl>
   </w:abstractNum>
-  <w:abstractNum w:abstractNumId="10">
+  <w:abstractNum w:abstractNumId="11">
     <w:nsid w:val="51DD3FBC"/>
     <w:multiLevelType w:val="hybridMultilevel"/>
     <w:tmpl w:val="8D26712C"/>
@@ -3106,7 +3787,7 @@
       </w:rPr>
     </w:lvl>
   </w:abstractNum>
-  <w:abstractNum w:abstractNumId="11">
+  <w:abstractNum w:abstractNumId="12">
     <w:nsid w:val="56D14711"/>
     <w:multiLevelType w:val="hybridMultilevel"/>
     <w:tmpl w:val="4BC8C670"/>
@@ -3219,7 +3900,7 @@
       </w:rPr>
     </w:lvl>
   </w:abstractNum>
-  <w:abstractNum w:abstractNumId="12">
+  <w:abstractNum w:abstractNumId="13">
     <w:nsid w:val="5A1A67A0"/>
     <w:multiLevelType w:val="hybridMultilevel"/>
     <w:tmpl w:val="4620BED0"/>
@@ -3332,7 +4013,7 @@
       </w:rPr>
     </w:lvl>
   </w:abstractNum>
-  <w:abstractNum w:abstractNumId="13">
+  <w:abstractNum w:abstractNumId="14">
     <w:nsid w:val="72F31500"/>
     <w:multiLevelType w:val="hybridMultilevel"/>
     <w:tmpl w:val="C11E4C84"/>
@@ -3439,6 +4120,119 @@
       <w:lvlJc w:val="left"/>
       <w:pPr>
         <w:ind w:left="6480" w:hanging="360"/>
+      </w:pPr>
+      <w:rPr>
+        <w:rFonts w:ascii="Wingdings" w:hAnsi="Wingdings" w:hint="default"/>
+      </w:rPr>
+    </w:lvl>
+  </w:abstractNum>
+  <w:abstractNum w:abstractNumId="15">
+    <w:nsid w:val="790F7B17"/>
+    <w:multiLevelType w:val="hybridMultilevel"/>
+    <w:tmpl w:val="458A1524"/>
+    <w:lvl w:ilvl="0" w:tplc="4D96DDEC">
+      <w:start w:val="4"/>
+      <w:numFmt w:val="bullet"/>
+      <w:lvlText w:val="-"/>
+      <w:lvlJc w:val="left"/>
+      <w:pPr>
+        <w:ind w:left="927" w:hanging="360"/>
+      </w:pPr>
+      <w:rPr>
+        <w:rFonts w:ascii="Arial" w:eastAsiaTheme="minorHAnsi" w:hAnsi="Arial" w:cs="Arial" w:hint="default"/>
+      </w:rPr>
+    </w:lvl>
+    <w:lvl w:ilvl="1" w:tplc="040C0003">
+      <w:start w:val="1"/>
+      <w:numFmt w:val="bullet"/>
+      <w:lvlText w:val="o"/>
+      <w:lvlJc w:val="left"/>
+      <w:pPr>
+        <w:ind w:left="1647" w:hanging="360"/>
+      </w:pPr>
+      <w:rPr>
+        <w:rFonts w:ascii="Courier New" w:hAnsi="Courier New" w:cs="Courier New" w:hint="default"/>
+      </w:rPr>
+    </w:lvl>
+    <w:lvl w:ilvl="2" w:tplc="040C0005">
+      <w:start w:val="1"/>
+      <w:numFmt w:val="bullet"/>
+      <w:lvlText w:val=""/>
+      <w:lvlJc w:val="left"/>
+      <w:pPr>
+        <w:ind w:left="2367" w:hanging="360"/>
+      </w:pPr>
+      <w:rPr>
+        <w:rFonts w:ascii="Wingdings" w:hAnsi="Wingdings" w:hint="default"/>
+      </w:rPr>
+    </w:lvl>
+    <w:lvl w:ilvl="3" w:tplc="040C0001" w:tentative="1">
+      <w:start w:val="1"/>
+      <w:numFmt w:val="bullet"/>
+      <w:lvlText w:val=""/>
+      <w:lvlJc w:val="left"/>
+      <w:pPr>
+        <w:ind w:left="3087" w:hanging="360"/>
+      </w:pPr>
+      <w:rPr>
+        <w:rFonts w:ascii="Symbol" w:hAnsi="Symbol" w:hint="default"/>
+      </w:rPr>
+    </w:lvl>
+    <w:lvl w:ilvl="4" w:tplc="040C0003" w:tentative="1">
+      <w:start w:val="1"/>
+      <w:numFmt w:val="bullet"/>
+      <w:lvlText w:val="o"/>
+      <w:lvlJc w:val="left"/>
+      <w:pPr>
+        <w:ind w:left="3807" w:hanging="360"/>
+      </w:pPr>
+      <w:rPr>
+        <w:rFonts w:ascii="Courier New" w:hAnsi="Courier New" w:cs="Courier New" w:hint="default"/>
+      </w:rPr>
+    </w:lvl>
+    <w:lvl w:ilvl="5" w:tplc="040C0005" w:tentative="1">
+      <w:start w:val="1"/>
+      <w:numFmt w:val="bullet"/>
+      <w:lvlText w:val=""/>
+      <w:lvlJc w:val="left"/>
+      <w:pPr>
+        <w:ind w:left="4527" w:hanging="360"/>
+      </w:pPr>
+      <w:rPr>
+        <w:rFonts w:ascii="Wingdings" w:hAnsi="Wingdings" w:hint="default"/>
+      </w:rPr>
+    </w:lvl>
+    <w:lvl w:ilvl="6" w:tplc="040C0001" w:tentative="1">
+      <w:start w:val="1"/>
+      <w:numFmt w:val="bullet"/>
+      <w:lvlText w:val=""/>
+      <w:lvlJc w:val="left"/>
+      <w:pPr>
+        <w:ind w:left="5247" w:hanging="360"/>
+      </w:pPr>
+      <w:rPr>
+        <w:rFonts w:ascii="Symbol" w:hAnsi="Symbol" w:hint="default"/>
+      </w:rPr>
+    </w:lvl>
+    <w:lvl w:ilvl="7" w:tplc="040C0003" w:tentative="1">
+      <w:start w:val="1"/>
+      <w:numFmt w:val="bullet"/>
+      <w:lvlText w:val="o"/>
+      <w:lvlJc w:val="left"/>
+      <w:pPr>
+        <w:ind w:left="5967" w:hanging="360"/>
+      </w:pPr>
+      <w:rPr>
+        <w:rFonts w:ascii="Courier New" w:hAnsi="Courier New" w:cs="Courier New" w:hint="default"/>
+      </w:rPr>
+    </w:lvl>
+    <w:lvl w:ilvl="8" w:tplc="040C0005" w:tentative="1">
+      <w:start w:val="1"/>
+      <w:numFmt w:val="bullet"/>
+      <w:lvlText w:val=""/>
+      <w:lvlJc w:val="left"/>
+      <w:pPr>
+        <w:ind w:left="6687" w:hanging="360"/>
       </w:pPr>
       <w:rPr>
         <w:rFonts w:ascii="Wingdings" w:hAnsi="Wingdings" w:hint="default"/>
@@ -3479,10 +4273,10 @@
     <w:abstractNumId w:val="6"/>
   </w:num>
   <w:num w:numId="12">
-    <w:abstractNumId w:val="11"/>
+    <w:abstractNumId w:val="12"/>
   </w:num>
   <w:num w:numId="13">
-    <w:abstractNumId w:val="13"/>
+    <w:abstractNumId w:val="14"/>
   </w:num>
   <w:num w:numId="14">
     <w:abstractNumId w:val="2"/>
@@ -3515,19 +4309,19 @@
     <w:abstractNumId w:val="2"/>
   </w:num>
   <w:num w:numId="24">
-    <w:abstractNumId w:val="12"/>
+    <w:abstractNumId w:val="13"/>
   </w:num>
   <w:num w:numId="25">
     <w:abstractNumId w:val="0"/>
   </w:num>
   <w:num w:numId="26">
-    <w:abstractNumId w:val="10"/>
+    <w:abstractNumId w:val="11"/>
   </w:num>
   <w:num w:numId="27">
     <w:abstractNumId w:val="5"/>
   </w:num>
   <w:num w:numId="28">
-    <w:abstractNumId w:val="9"/>
+    <w:abstractNumId w:val="10"/>
   </w:num>
   <w:num w:numId="29">
     <w:abstractNumId w:val="4"/>
@@ -3543,6 +4337,12 @@
   </w:num>
   <w:num w:numId="33">
     <w:abstractNumId w:val="1"/>
+  </w:num>
+  <w:num w:numId="34">
+    <w:abstractNumId w:val="9"/>
+  </w:num>
+  <w:num w:numId="35">
+    <w:abstractNumId w:val="15"/>
   </w:num>
 </w:numbering>
 </file>
@@ -5968,7 +6768,7 @@
 </file>
 
 <file path=customXml/itemProps4.xml><?xml version="1.0" encoding="utf-8"?>
-<ds:datastoreItem xmlns:ds="http://schemas.openxmlformats.org/officeDocument/2006/customXml" ds:itemID="{9C165283-06F7-0B45-9247-880459AB56DD}">
+<ds:datastoreItem xmlns:ds="http://schemas.openxmlformats.org/officeDocument/2006/customXml" ds:itemID="{38356819-CD3A-0449-B7AA-64108386A939}">
   <ds:schemaRefs>
     <ds:schemaRef ds:uri="http://schemas.openxmlformats.org/officeDocument/2006/bibliography"/>
   </ds:schemaRefs>

</xml_diff>

<commit_message>
modifications quelques diagrammes de séquence
</commit_message>
<xml_diff>
--- a/Ly_Ha.docx
+++ b/Ly_Ha.docx
@@ -259,8 +259,33 @@
                             <w:color w:val="FFFFFF"/>
                             <w:lang w:val="en-US"/>
                           </w:rPr>
-                          <w:t>HA Kévin – LY Jean-michel</w:t>
+                          <w:t xml:space="preserve">HA </w:t>
                         </w:r>
+                        <w:proofErr w:type="spellStart"/>
+                        <w:r>
+                          <w:rPr>
+                            <w:color w:val="FFFFFF"/>
+                            <w:lang w:val="en-US"/>
+                          </w:rPr>
+                          <w:t>Kévin</w:t>
+                        </w:r>
+                        <w:proofErr w:type="spellEnd"/>
+                        <w:r>
+                          <w:rPr>
+                            <w:color w:val="FFFFFF"/>
+                            <w:lang w:val="en-US"/>
+                          </w:rPr>
+                          <w:t xml:space="preserve"> – LY Jean-</w:t>
+                        </w:r>
+                        <w:proofErr w:type="spellStart"/>
+                        <w:r>
+                          <w:rPr>
+                            <w:color w:val="FFFFFF"/>
+                            <w:lang w:val="en-US"/>
+                          </w:rPr>
+                          <w:t>michel</w:t>
+                        </w:r>
+                        <w:proofErr w:type="spellEnd"/>
                       </w:p>
                       <w:p>
                         <w:pPr>
@@ -2272,7 +2297,14 @@
           <w:rFonts w:ascii="Times New Roman" w:hAnsi="Times New Roman" w:cs="Times New Roman"/>
           <w:color w:val="9CC7E3"/>
         </w:rPr>
-        <w:t>Représentation du processus de travail BNK</w:t>
+        <w:t>Diagramme d’activite - R</w:t>
+      </w:r>
+      <w:r>
+        <w:rPr>
+          <w:rFonts w:ascii="Times New Roman" w:hAnsi="Times New Roman" w:cs="Times New Roman"/>
+          <w:color w:val="9CC7E3"/>
+        </w:rPr>
+        <w:t>eprésentation du processus de travail BNK</w:t>
       </w:r>
     </w:p>
     <w:p>
@@ -2555,26 +2587,1214 @@
     </w:p>
     <w:p/>
     <w:p/>
-    <w:p>
+    <w:p/>
+    <w:p/>
+    <w:p/>
+    <w:p>
+      <w:pPr>
+        <w:pStyle w:val="Titre2"/>
+        <w:rPr>
+          <w:color w:val="9CC7E3"/>
+        </w:rPr>
+      </w:pPr>
+      <w:r>
+        <w:rPr>
+          <w:color w:val="9CC7E3"/>
+        </w:rPr>
+        <w:lastRenderedPageBreak/>
+        <w:t xml:space="preserve">Diagramme des cas d’utilisation - </w:t>
+      </w:r>
+      <w:r>
+        <w:rPr>
+          <w:color w:val="9CC7E3"/>
+        </w:rPr>
+        <w:t>Fonctionnalités proposées pour la gestion des fournisseurs</w:t>
+      </w:r>
+    </w:p>
+    <w:p>
+      <w:pPr>
+        <w:pStyle w:val="Titre3"/>
+      </w:pPr>
+      <w:r>
+        <w:rPr>
+          <w:noProof/>
+        </w:rPr>
+        <w:drawing>
+          <wp:anchor distT="0" distB="0" distL="114300" distR="114300" simplePos="0" relativeHeight="251668480" behindDoc="0" locked="0" layoutInCell="1" allowOverlap="1" wp14:anchorId="2026AAC2" wp14:editId="68F3FA57">
+            <wp:simplePos x="0" y="0"/>
+            <wp:positionH relativeFrom="column">
+              <wp:posOffset>0</wp:posOffset>
+            </wp:positionH>
+            <wp:positionV relativeFrom="paragraph">
+              <wp:posOffset>560070</wp:posOffset>
+            </wp:positionV>
+            <wp:extent cx="5969000" cy="4356100"/>
+            <wp:effectExtent l="0" t="0" r="0" b="12700"/>
+            <wp:wrapSquare wrapText="bothSides"/>
+            <wp:docPr id="9" name="Image 9" descr="Macintosh HD:Users:jean-michelly:Projets:Diagrammes cas d'utilisation:CU_DemandesClients.png"/>
+            <wp:cNvGraphicFramePr>
+              <a:graphicFrameLocks xmlns:a="http://schemas.openxmlformats.org/drawingml/2006/main" noChangeAspect="1"/>
+            </wp:cNvGraphicFramePr>
+            <a:graphic xmlns:a="http://schemas.openxmlformats.org/drawingml/2006/main">
+              <a:graphicData uri="http://schemas.openxmlformats.org/drawingml/2006/picture">
+                <pic:pic xmlns:pic="http://schemas.openxmlformats.org/drawingml/2006/picture">
+                  <pic:nvPicPr>
+                    <pic:cNvPr id="0" name="Picture 3" descr="Macintosh HD:Users:jean-michelly:Projets:Diagrammes cas d'utilisation:CU_DemandesClients.png"/>
+                    <pic:cNvPicPr>
+                      <a:picLocks noChangeAspect="1" noChangeArrowheads="1"/>
+                    </pic:cNvPicPr>
+                  </pic:nvPicPr>
+                  <pic:blipFill>
+                    <a:blip r:embed="rId16">
+                      <a:extLst>
+                        <a:ext uri="{28A0092B-C50C-407E-A947-70E740481C1C}">
+                          <a14:useLocalDpi xmlns:a14="http://schemas.microsoft.com/office/drawing/2010/main" val="0"/>
+                        </a:ext>
+                      </a:extLst>
+                    </a:blip>
+                    <a:srcRect/>
+                    <a:stretch>
+                      <a:fillRect/>
+                    </a:stretch>
+                  </pic:blipFill>
+                  <pic:spPr bwMode="auto">
+                    <a:xfrm>
+                      <a:off x="0" y="0"/>
+                      <a:ext cx="5969000" cy="4356100"/>
+                    </a:xfrm>
+                    <a:prstGeom prst="rect">
+                      <a:avLst/>
+                    </a:prstGeom>
+                    <a:noFill/>
+                    <a:ln>
+                      <a:noFill/>
+                    </a:ln>
+                    <a:extLst>
+                      <a:ext uri="{FAA26D3D-D897-4be2-8F04-BA451C77F1D7}">
+                        <ma14:placeholderFlag xmlns:ma14="http://schemas.microsoft.com/office/mac/drawingml/2011/main"/>
+                      </a:ext>
+                    </a:extLst>
+                  </pic:spPr>
+                </pic:pic>
+              </a:graphicData>
+            </a:graphic>
+            <wp14:sizeRelH relativeFrom="page">
+              <wp14:pctWidth>0</wp14:pctWidth>
+            </wp14:sizeRelH>
+            <wp14:sizeRelV relativeFrom="page">
+              <wp14:pctHeight>0</wp14:pctHeight>
+            </wp14:sizeRelV>
+          </wp:anchor>
+        </w:drawing>
+      </w:r>
+      <w:r>
+        <w:t>Gestion des demandes des clients</w:t>
+      </w:r>
+    </w:p>
+    <w:p>
+      <w:pPr>
+        <w:jc w:val="center"/>
+      </w:pPr>
+    </w:p>
+    <w:p>
+      <w:pPr>
+        <w:pStyle w:val="Titre3"/>
+      </w:pPr>
       <w:r>
         <w:br w:type="column"/>
+      </w:r>
+      <w:r>
+        <w:lastRenderedPageBreak/>
+        <w:t>Gestion de la recherche des fournisseurs</w:t>
+      </w:r>
+    </w:p>
+    <w:p>
+      <w:r>
+        <w:rPr>
+          <w:noProof/>
+        </w:rPr>
+        <w:drawing>
+          <wp:anchor distT="0" distB="0" distL="114300" distR="114300" simplePos="0" relativeHeight="251669504" behindDoc="0" locked="0" layoutInCell="1" allowOverlap="1" wp14:anchorId="3755A16C" wp14:editId="61BA850A">
+            <wp:simplePos x="0" y="0"/>
+            <wp:positionH relativeFrom="column">
+              <wp:posOffset>-114300</wp:posOffset>
+            </wp:positionH>
+            <wp:positionV relativeFrom="paragraph">
+              <wp:posOffset>116840</wp:posOffset>
+            </wp:positionV>
+            <wp:extent cx="5969000" cy="4362450"/>
+            <wp:effectExtent l="0" t="0" r="0" b="6350"/>
+            <wp:wrapSquare wrapText="bothSides"/>
+            <wp:docPr id="17" name="Image 17" descr="Macintosh HD:Users:jean-michelly:Projets:Diagrammes cas d'utilisation:CU_RechercheFournisseur.png"/>
+            <wp:cNvGraphicFramePr>
+              <a:graphicFrameLocks xmlns:a="http://schemas.openxmlformats.org/drawingml/2006/main" noChangeAspect="1"/>
+            </wp:cNvGraphicFramePr>
+            <a:graphic xmlns:a="http://schemas.openxmlformats.org/drawingml/2006/main">
+              <a:graphicData uri="http://schemas.openxmlformats.org/drawingml/2006/picture">
+                <pic:pic xmlns:pic="http://schemas.openxmlformats.org/drawingml/2006/picture">
+                  <pic:nvPicPr>
+                    <pic:cNvPr id="0" name="Picture 4" descr="Macintosh HD:Users:jean-michelly:Projets:Diagrammes cas d'utilisation:CU_RechercheFournisseur.png"/>
+                    <pic:cNvPicPr>
+                      <a:picLocks noChangeAspect="1" noChangeArrowheads="1"/>
+                    </pic:cNvPicPr>
+                  </pic:nvPicPr>
+                  <pic:blipFill>
+                    <a:blip r:embed="rId17">
+                      <a:extLst>
+                        <a:ext uri="{28A0092B-C50C-407E-A947-70E740481C1C}">
+                          <a14:useLocalDpi xmlns:a14="http://schemas.microsoft.com/office/drawing/2010/main" val="0"/>
+                        </a:ext>
+                      </a:extLst>
+                    </a:blip>
+                    <a:srcRect/>
+                    <a:stretch>
+                      <a:fillRect/>
+                    </a:stretch>
+                  </pic:blipFill>
+                  <pic:spPr bwMode="auto">
+                    <a:xfrm>
+                      <a:off x="0" y="0"/>
+                      <a:ext cx="5969000" cy="4362450"/>
+                    </a:xfrm>
+                    <a:prstGeom prst="rect">
+                      <a:avLst/>
+                    </a:prstGeom>
+                    <a:noFill/>
+                    <a:ln>
+                      <a:noFill/>
+                    </a:ln>
+                    <a:extLst>
+                      <a:ext uri="{FAA26D3D-D897-4be2-8F04-BA451C77F1D7}">
+                        <ma14:placeholderFlag xmlns:ma14="http://schemas.microsoft.com/office/mac/drawingml/2011/main"/>
+                      </a:ext>
+                    </a:extLst>
+                  </pic:spPr>
+                </pic:pic>
+              </a:graphicData>
+            </a:graphic>
+            <wp14:sizeRelH relativeFrom="page">
+              <wp14:pctWidth>0</wp14:pctWidth>
+            </wp14:sizeRelH>
+            <wp14:sizeRelV relativeFrom="page">
+              <wp14:pctHeight>0</wp14:pctHeight>
+            </wp14:sizeRelV>
+          </wp:anchor>
+        </w:drawing>
+      </w:r>
+    </w:p>
+    <w:p/>
+    <w:p/>
+    <w:p/>
+    <w:p/>
+    <w:p/>
+    <w:p/>
+    <w:p/>
+    <w:p/>
+    <w:p/>
+    <w:p/>
+    <w:p>
+      <w:pPr>
+        <w:pStyle w:val="Titre3"/>
+      </w:pPr>
+      <w:r>
+        <w:rPr>
+          <w:noProof/>
+        </w:rPr>
+        <w:lastRenderedPageBreak/>
+        <w:drawing>
+          <wp:anchor distT="0" distB="0" distL="114300" distR="114300" simplePos="0" relativeHeight="251670528" behindDoc="0" locked="0" layoutInCell="1" allowOverlap="1" wp14:anchorId="5C746295" wp14:editId="1E7067AC">
+            <wp:simplePos x="0" y="0"/>
+            <wp:positionH relativeFrom="column">
+              <wp:posOffset>0</wp:posOffset>
+            </wp:positionH>
+            <wp:positionV relativeFrom="paragraph">
+              <wp:posOffset>342900</wp:posOffset>
+            </wp:positionV>
+            <wp:extent cx="5969000" cy="6419850"/>
+            <wp:effectExtent l="0" t="0" r="0" b="6350"/>
+            <wp:wrapSquare wrapText="bothSides"/>
+            <wp:docPr id="18" name="Image 18" descr="Macintosh HD:Users:jean-michelly:Projets:Diagrammes cas d'utilisation:CU_GestionContrats.png"/>
+            <wp:cNvGraphicFramePr>
+              <a:graphicFrameLocks xmlns:a="http://schemas.openxmlformats.org/drawingml/2006/main" noChangeAspect="1"/>
+            </wp:cNvGraphicFramePr>
+            <a:graphic xmlns:a="http://schemas.openxmlformats.org/drawingml/2006/main">
+              <a:graphicData uri="http://schemas.openxmlformats.org/drawingml/2006/picture">
+                <pic:pic xmlns:pic="http://schemas.openxmlformats.org/drawingml/2006/picture">
+                  <pic:nvPicPr>
+                    <pic:cNvPr id="0" name="Picture 5" descr="Macintosh HD:Users:jean-michelly:Projets:Diagrammes cas d'utilisation:CU_GestionContrats.png"/>
+                    <pic:cNvPicPr>
+                      <a:picLocks noChangeAspect="1" noChangeArrowheads="1"/>
+                    </pic:cNvPicPr>
+                  </pic:nvPicPr>
+                  <pic:blipFill>
+                    <a:blip r:embed="rId18">
+                      <a:extLst>
+                        <a:ext uri="{28A0092B-C50C-407E-A947-70E740481C1C}">
+                          <a14:useLocalDpi xmlns:a14="http://schemas.microsoft.com/office/drawing/2010/main" val="0"/>
+                        </a:ext>
+                      </a:extLst>
+                    </a:blip>
+                    <a:srcRect/>
+                    <a:stretch>
+                      <a:fillRect/>
+                    </a:stretch>
+                  </pic:blipFill>
+                  <pic:spPr bwMode="auto">
+                    <a:xfrm>
+                      <a:off x="0" y="0"/>
+                      <a:ext cx="5969000" cy="6419850"/>
+                    </a:xfrm>
+                    <a:prstGeom prst="rect">
+                      <a:avLst/>
+                    </a:prstGeom>
+                    <a:noFill/>
+                    <a:ln>
+                      <a:noFill/>
+                    </a:ln>
+                    <a:extLst>
+                      <a:ext uri="{FAA26D3D-D897-4be2-8F04-BA451C77F1D7}">
+                        <ma14:placeholderFlag xmlns:ma14="http://schemas.microsoft.com/office/mac/drawingml/2011/main"/>
+                      </a:ext>
+                    </a:extLst>
+                  </pic:spPr>
+                </pic:pic>
+              </a:graphicData>
+            </a:graphic>
+            <wp14:sizeRelH relativeFrom="page">
+              <wp14:pctWidth>0</wp14:pctWidth>
+            </wp14:sizeRelH>
+            <wp14:sizeRelV relativeFrom="page">
+              <wp14:pctHeight>0</wp14:pctHeight>
+            </wp14:sizeRelV>
+          </wp:anchor>
+        </w:drawing>
+      </w:r>
+      <w:r>
+        <w:t>Gestion des contrats</w:t>
+      </w:r>
+    </w:p>
+    <w:p>
+      <w:pPr>
+        <w:pStyle w:val="Titre2"/>
+        <w:rPr>
+          <w:color w:val="9CC7E3"/>
+        </w:rPr>
+      </w:pPr>
+      <w:r>
+        <w:rPr>
+          <w:color w:val="9CC7E3"/>
+        </w:rPr>
+        <w:br w:type="column"/>
+      </w:r>
+      <w:r>
+        <w:rPr>
+          <w:color w:val="9CC7E3"/>
+        </w:rPr>
+        <w:lastRenderedPageBreak/>
+        <w:t>Diagramme de séquence – Mise en œuvre des fonctionnalités</w:t>
+      </w:r>
+    </w:p>
+    <w:p>
+      <w:pPr>
+        <w:pStyle w:val="Titre3"/>
+      </w:pPr>
+      <w:r>
+        <w:t xml:space="preserve">Détails </w:t>
+      </w:r>
+      <w:r>
+        <w:t xml:space="preserve">de la </w:t>
+      </w:r>
+      <w:r>
+        <w:t>« Gestion des demandes des clients »</w:t>
+      </w:r>
+    </w:p>
+    <w:p>
+      <w:pPr>
+        <w:pStyle w:val="Paragraphedeliste"/>
+        <w:numPr>
+          <w:ilvl w:val="0"/>
+          <w:numId w:val="36"/>
+        </w:numPr>
+        <w:rPr>
+          <w:rFonts w:ascii="Times New Roman" w:hAnsi="Times New Roman" w:cs="Times New Roman"/>
+          <w:u w:val="single"/>
+        </w:rPr>
+      </w:pPr>
+      <w:r>
+        <w:rPr>
+          <w:rFonts w:ascii="Times New Roman" w:hAnsi="Times New Roman" w:cs="Times New Roman"/>
+          <w:u w:val="single"/>
+        </w:rPr>
+        <w:t xml:space="preserve">Ajouter </w:t>
+      </w:r>
+      <w:r>
+        <w:rPr>
+          <w:rFonts w:ascii="Times New Roman" w:hAnsi="Times New Roman" w:cs="Times New Roman"/>
+          <w:u w:val="single"/>
+        </w:rPr>
+        <w:t xml:space="preserve">un </w:t>
+      </w:r>
+      <w:r>
+        <w:rPr>
+          <w:rFonts w:ascii="Times New Roman" w:hAnsi="Times New Roman" w:cs="Times New Roman"/>
+          <w:u w:val="single"/>
+        </w:rPr>
+        <w:t>client :</w:t>
+      </w:r>
+    </w:p>
+    <w:p>
+      <w:pPr>
+        <w:spacing w:after="0"/>
+        <w:rPr>
+          <w:rFonts w:ascii="Times New Roman" w:hAnsi="Times New Roman" w:cs="Times New Roman"/>
+        </w:rPr>
+      </w:pPr>
+      <w:r>
+        <w:rPr>
+          <w:rFonts w:ascii="Times New Roman" w:hAnsi="Times New Roman" w:cs="Times New Roman"/>
+        </w:rPr>
+        <w:t>Titre : Ajouter un client</w:t>
+      </w:r>
+    </w:p>
+    <w:p>
+      <w:pPr>
+        <w:spacing w:after="0"/>
+        <w:rPr>
+          <w:rFonts w:ascii="Times New Roman" w:hAnsi="Times New Roman" w:cs="Times New Roman"/>
+        </w:rPr>
+      </w:pPr>
+      <w:r>
+        <w:rPr>
+          <w:rFonts w:ascii="Times New Roman" w:hAnsi="Times New Roman" w:cs="Times New Roman"/>
+        </w:rPr>
+        <w:t>Acteur principal : Chargé d’affaire</w:t>
+      </w:r>
+    </w:p>
+    <w:p>
+      <w:pPr>
+        <w:spacing w:after="0"/>
+      </w:pPr>
+      <w:r>
+        <w:rPr>
+          <w:rFonts w:ascii="Times New Roman" w:hAnsi="Times New Roman" w:cs="Times New Roman"/>
+        </w:rPr>
+        <w:t>Acteur secondaire :</w:t>
+      </w:r>
+      <w:r>
+        <w:t xml:space="preserve"> </w:t>
+      </w:r>
+    </w:p>
+    <w:p>
+      <w:pPr>
+        <w:spacing w:after="0"/>
+      </w:pPr>
+      <w:r>
+        <w:t>Objectifs : Référencer les clients</w:t>
+      </w:r>
+    </w:p>
+    <w:p>
+      <w:pPr>
+        <w:spacing w:after="0"/>
+      </w:pPr>
+      <w:r>
+        <w:t>Pré-conditions : Le client a formulé un besoin</w:t>
+      </w:r>
+    </w:p>
+    <w:p>
+      <w:pPr>
+        <w:spacing w:after="0"/>
+      </w:pPr>
+      <w:r>
+        <w:t>Post-conditions : Le chargé d’affaire associe sa demande</w:t>
+      </w:r>
+    </w:p>
+    <w:p>
+      <w:pPr>
+        <w:spacing w:after="0"/>
+      </w:pPr>
+      <w:r>
+        <w:t>Exigences non fonctionnelles :</w:t>
+      </w:r>
+    </w:p>
+    <w:p>
+      <w:pPr>
+        <w:spacing w:after="0"/>
+      </w:pPr>
+      <w:r>
+        <w:t xml:space="preserve">Flot d’évènements : </w:t>
+      </w:r>
+    </w:p>
+    <w:p>
+      <w:pPr>
+        <w:pStyle w:val="Paragraphedeliste"/>
+        <w:numPr>
+          <w:ilvl w:val="0"/>
+          <w:numId w:val="37"/>
+        </w:numPr>
+        <w:spacing w:after="0"/>
+      </w:pPr>
+      <w:r>
+        <w:t>Le chargé d’affaire clique sur le bouton « Ajouter un client »</w:t>
+      </w:r>
+    </w:p>
+    <w:p>
+      <w:pPr>
+        <w:pStyle w:val="Paragraphedeliste"/>
+        <w:numPr>
+          <w:ilvl w:val="0"/>
+          <w:numId w:val="37"/>
+        </w:numPr>
+        <w:spacing w:after="0"/>
+      </w:pPr>
+      <w:r>
+        <w:t>Le chargé d’affaire remplit un formulaire avec les informations du client</w:t>
+      </w:r>
+    </w:p>
+    <w:p>
+      <w:pPr>
+        <w:pStyle w:val="Paragraphedeliste"/>
+        <w:numPr>
+          <w:ilvl w:val="1"/>
+          <w:numId w:val="37"/>
+        </w:numPr>
+        <w:spacing w:after="0"/>
+      </w:pPr>
+      <w:r>
+        <w:t>Le type de client n’existe pas, le chargé d’affaire créé un nouveau type de client</w:t>
+      </w:r>
+    </w:p>
+    <w:p>
+      <w:pPr>
+        <w:pStyle w:val="Paragraphedeliste"/>
+        <w:numPr>
+          <w:ilvl w:val="1"/>
+          <w:numId w:val="37"/>
+        </w:numPr>
+        <w:spacing w:after="0"/>
+      </w:pPr>
+      <w:r>
+        <w:t>Le client existe déjà dans la base, le système envoie une notification</w:t>
+      </w:r>
+    </w:p>
+    <w:p>
+      <w:pPr>
+        <w:pStyle w:val="Paragraphedeliste"/>
+        <w:numPr>
+          <w:ilvl w:val="0"/>
+          <w:numId w:val="37"/>
+        </w:numPr>
+        <w:spacing w:after="0"/>
+      </w:pPr>
+      <w:r>
+        <w:rPr>
+          <w:noProof/>
+        </w:rPr>
+        <w:drawing>
+          <wp:anchor distT="0" distB="0" distL="114300" distR="114300" simplePos="0" relativeHeight="251671552" behindDoc="0" locked="0" layoutInCell="1" allowOverlap="1" wp14:anchorId="533AAA3C" wp14:editId="0A81C847">
+            <wp:simplePos x="0" y="0"/>
+            <wp:positionH relativeFrom="column">
+              <wp:posOffset>914400</wp:posOffset>
+            </wp:positionH>
+            <wp:positionV relativeFrom="paragraph">
+              <wp:posOffset>316230</wp:posOffset>
+            </wp:positionV>
+            <wp:extent cx="4243705" cy="4344035"/>
+            <wp:effectExtent l="0" t="0" r="0" b="0"/>
+            <wp:wrapSquare wrapText="bothSides"/>
+            <wp:docPr id="7" name="Image 7" descr="Macintosh HD:Users:jean-michelly:Projets:Diagramme de séquence:Séquence DemandeClient:Sequence AjouterClient.png"/>
+            <wp:cNvGraphicFramePr>
+              <a:graphicFrameLocks xmlns:a="http://schemas.openxmlformats.org/drawingml/2006/main" noChangeAspect="1"/>
+            </wp:cNvGraphicFramePr>
+            <a:graphic xmlns:a="http://schemas.openxmlformats.org/drawingml/2006/main">
+              <a:graphicData uri="http://schemas.openxmlformats.org/drawingml/2006/picture">
+                <pic:pic xmlns:pic="http://schemas.openxmlformats.org/drawingml/2006/picture">
+                  <pic:nvPicPr>
+                    <pic:cNvPr id="0" name="Picture 2" descr="Macintosh HD:Users:jean-michelly:Projets:Diagramme de séquence:Séquence DemandeClient:Sequence AjouterClient.png"/>
+                    <pic:cNvPicPr>
+                      <a:picLocks noChangeAspect="1" noChangeArrowheads="1"/>
+                    </pic:cNvPicPr>
+                  </pic:nvPicPr>
+                  <pic:blipFill>
+                    <a:blip r:embed="rId19">
+                      <a:extLst>
+                        <a:ext uri="{28A0092B-C50C-407E-A947-70E740481C1C}">
+                          <a14:useLocalDpi xmlns:a14="http://schemas.microsoft.com/office/drawing/2010/main" val="0"/>
+                        </a:ext>
+                      </a:extLst>
+                    </a:blip>
+                    <a:srcRect/>
+                    <a:stretch>
+                      <a:fillRect/>
+                    </a:stretch>
+                  </pic:blipFill>
+                  <pic:spPr bwMode="auto">
+                    <a:xfrm>
+                      <a:off x="0" y="0"/>
+                      <a:ext cx="4243705" cy="4344035"/>
+                    </a:xfrm>
+                    <a:prstGeom prst="rect">
+                      <a:avLst/>
+                    </a:prstGeom>
+                    <a:noFill/>
+                    <a:ln>
+                      <a:noFill/>
+                    </a:ln>
+                    <a:extLst>
+                      <a:ext uri="{FAA26D3D-D897-4be2-8F04-BA451C77F1D7}">
+                        <ma14:placeholderFlag xmlns:ma14="http://schemas.microsoft.com/office/mac/drawingml/2011/main"/>
+                      </a:ext>
+                    </a:extLst>
+                  </pic:spPr>
+                </pic:pic>
+              </a:graphicData>
+            </a:graphic>
+            <wp14:sizeRelH relativeFrom="page">
+              <wp14:pctWidth>0</wp14:pctWidth>
+            </wp14:sizeRelH>
+            <wp14:sizeRelV relativeFrom="page">
+              <wp14:pctHeight>0</wp14:pctHeight>
+            </wp14:sizeRelV>
+          </wp:anchor>
+        </w:drawing>
+      </w:r>
+      <w:r>
+        <w:t>Le client a été ajouté dans le système</w:t>
+      </w:r>
+    </w:p>
+    <w:p>
+      <w:pPr>
+        <w:pStyle w:val="Paragraphedeliste"/>
+        <w:numPr>
+          <w:ilvl w:val="0"/>
+          <w:numId w:val="36"/>
+        </w:numPr>
+        <w:rPr>
+          <w:rFonts w:ascii="Times New Roman" w:hAnsi="Times New Roman" w:cs="Times New Roman"/>
+          <w:u w:val="single"/>
+        </w:rPr>
+      </w:pPr>
+      <w:r>
+        <w:br w:type="column"/>
+      </w:r>
+      <w:r>
+        <w:rPr>
+          <w:rFonts w:ascii="Times New Roman" w:hAnsi="Times New Roman" w:cs="Times New Roman"/>
+          <w:u w:val="single"/>
+        </w:rPr>
+        <w:lastRenderedPageBreak/>
+        <w:t>Editer un client :</w:t>
+      </w:r>
+    </w:p>
+    <w:p>
+      <w:pPr>
+        <w:spacing w:after="0"/>
+        <w:rPr>
+          <w:rFonts w:ascii="Times New Roman" w:hAnsi="Times New Roman" w:cs="Times New Roman"/>
+        </w:rPr>
+      </w:pPr>
+      <w:r>
+        <w:rPr>
+          <w:rFonts w:ascii="Times New Roman" w:hAnsi="Times New Roman" w:cs="Times New Roman"/>
+        </w:rPr>
+        <w:t>Titre : Editer un client</w:t>
+      </w:r>
+    </w:p>
+    <w:p>
+      <w:pPr>
+        <w:spacing w:after="0"/>
+        <w:rPr>
+          <w:rFonts w:ascii="Times New Roman" w:hAnsi="Times New Roman" w:cs="Times New Roman"/>
+        </w:rPr>
+      </w:pPr>
+      <w:r>
+        <w:rPr>
+          <w:rFonts w:ascii="Times New Roman" w:hAnsi="Times New Roman" w:cs="Times New Roman"/>
+        </w:rPr>
+        <w:t>Acteur principal : Chargé d’affaire</w:t>
+      </w:r>
+    </w:p>
+    <w:p>
+      <w:pPr>
+        <w:spacing w:after="0"/>
+      </w:pPr>
+      <w:r>
+        <w:rPr>
+          <w:rFonts w:ascii="Times New Roman" w:hAnsi="Times New Roman" w:cs="Times New Roman"/>
+        </w:rPr>
+        <w:t>Acteur secondaire :</w:t>
+      </w:r>
+      <w:r>
+        <w:t xml:space="preserve"> </w:t>
+      </w:r>
+    </w:p>
+    <w:p>
+      <w:pPr>
+        <w:spacing w:after="0"/>
+      </w:pPr>
+      <w:r>
+        <w:t>Objectifs : Modifier les informations du client</w:t>
+      </w:r>
+    </w:p>
+    <w:p>
+      <w:pPr>
+        <w:spacing w:after="0"/>
+      </w:pPr>
+      <w:r>
+        <w:t xml:space="preserve">Pré-conditions : Le client </w:t>
+      </w:r>
+      <w:r>
+        <w:t xml:space="preserve">existe déjà </w:t>
+      </w:r>
+      <w:r>
+        <w:t>dans le système</w:t>
+      </w:r>
+    </w:p>
+    <w:p>
+      <w:pPr>
+        <w:spacing w:after="0"/>
+      </w:pPr>
+      <w:r>
+        <w:t>Post-conditions : Les informations du client ont été mis</w:t>
+      </w:r>
+      <w:r>
+        <w:t>es</w:t>
+      </w:r>
+      <w:r>
+        <w:t xml:space="preserve"> à jour</w:t>
+      </w:r>
+    </w:p>
+    <w:p>
+      <w:pPr>
+        <w:spacing w:after="0"/>
+      </w:pPr>
+      <w:r>
+        <w:t>Exigences non fonctionnelles :</w:t>
+      </w:r>
+    </w:p>
+    <w:p>
+      <w:pPr>
+        <w:spacing w:after="0"/>
+      </w:pPr>
+      <w:r>
+        <w:t xml:space="preserve">Flot d’évènements : </w:t>
+      </w:r>
+    </w:p>
+    <w:p>
+      <w:pPr>
+        <w:pStyle w:val="Paragraphedeliste"/>
+        <w:numPr>
+          <w:ilvl w:val="0"/>
+          <w:numId w:val="38"/>
+        </w:numPr>
+        <w:spacing w:after="0"/>
+      </w:pPr>
+      <w:r>
+        <w:t>Le chargé d’affaire clique sur le bouton « Editer un client »</w:t>
+      </w:r>
+    </w:p>
+    <w:p>
+      <w:pPr>
+        <w:pStyle w:val="Paragraphedeliste"/>
+        <w:numPr>
+          <w:ilvl w:val="0"/>
+          <w:numId w:val="38"/>
+        </w:numPr>
+        <w:spacing w:after="0"/>
+      </w:pPr>
+      <w:r>
+        <w:t>Le chargé d’affaire sélectionne les informations du client à modifier</w:t>
+      </w:r>
+    </w:p>
+    <w:p>
+      <w:pPr>
+        <w:pStyle w:val="Paragraphedeliste"/>
+        <w:numPr>
+          <w:ilvl w:val="0"/>
+          <w:numId w:val="38"/>
+        </w:numPr>
+        <w:spacing w:after="0"/>
+      </w:pPr>
+      <w:r>
+        <w:t xml:space="preserve">Le </w:t>
+      </w:r>
+      <w:r>
+        <w:t xml:space="preserve">profil du client </w:t>
+      </w:r>
+      <w:r>
+        <w:t>a été modifié dans le système</w:t>
+      </w:r>
+    </w:p>
+    <w:p>
+      <w:pPr>
+        <w:ind w:left="360"/>
+      </w:pPr>
+      <w:r>
+        <w:rPr>
+          <w:noProof/>
+        </w:rPr>
+        <w:drawing>
+          <wp:anchor distT="0" distB="0" distL="114300" distR="114300" simplePos="0" relativeHeight="251672576" behindDoc="0" locked="0" layoutInCell="1" allowOverlap="1" wp14:anchorId="42C699F3" wp14:editId="483DEF02">
+            <wp:simplePos x="0" y="0"/>
+            <wp:positionH relativeFrom="column">
+              <wp:posOffset>228600</wp:posOffset>
+            </wp:positionH>
+            <wp:positionV relativeFrom="paragraph">
+              <wp:posOffset>278765</wp:posOffset>
+            </wp:positionV>
+            <wp:extent cx="5295900" cy="3663950"/>
+            <wp:effectExtent l="0" t="0" r="12700" b="0"/>
+            <wp:wrapSquare wrapText="bothSides"/>
+            <wp:docPr id="20" name="Image 20" descr="Macintosh HD:Users:jean-michelly:Projets:Diagramme de séquence:Séquence DemandeClient:Sequence EditerClient.png"/>
+            <wp:cNvGraphicFramePr>
+              <a:graphicFrameLocks xmlns:a="http://schemas.openxmlformats.org/drawingml/2006/main" noChangeAspect="1"/>
+            </wp:cNvGraphicFramePr>
+            <a:graphic xmlns:a="http://schemas.openxmlformats.org/drawingml/2006/main">
+              <a:graphicData uri="http://schemas.openxmlformats.org/drawingml/2006/picture">
+                <pic:pic xmlns:pic="http://schemas.openxmlformats.org/drawingml/2006/picture">
+                  <pic:nvPicPr>
+                    <pic:cNvPr id="0" name="Picture 4" descr="Macintosh HD:Users:jean-michelly:Projets:Diagramme de séquence:Séquence DemandeClient:Sequence EditerClient.png"/>
+                    <pic:cNvPicPr>
+                      <a:picLocks noChangeAspect="1" noChangeArrowheads="1"/>
+                    </pic:cNvPicPr>
+                  </pic:nvPicPr>
+                  <pic:blipFill>
+                    <a:blip r:embed="rId20">
+                      <a:extLst>
+                        <a:ext uri="{28A0092B-C50C-407E-A947-70E740481C1C}">
+                          <a14:useLocalDpi xmlns:a14="http://schemas.microsoft.com/office/drawing/2010/main" val="0"/>
+                        </a:ext>
+                      </a:extLst>
+                    </a:blip>
+                    <a:srcRect/>
+                    <a:stretch>
+                      <a:fillRect/>
+                    </a:stretch>
+                  </pic:blipFill>
+                  <pic:spPr bwMode="auto">
+                    <a:xfrm>
+                      <a:off x="0" y="0"/>
+                      <a:ext cx="5295900" cy="3663950"/>
+                    </a:xfrm>
+                    <a:prstGeom prst="rect">
+                      <a:avLst/>
+                    </a:prstGeom>
+                    <a:noFill/>
+                    <a:ln>
+                      <a:noFill/>
+                    </a:ln>
+                    <a:extLst>
+                      <a:ext uri="{FAA26D3D-D897-4be2-8F04-BA451C77F1D7}">
+                        <ma14:placeholderFlag xmlns:ma14="http://schemas.microsoft.com/office/mac/drawingml/2011/main"/>
+                      </a:ext>
+                    </a:extLst>
+                  </pic:spPr>
+                </pic:pic>
+              </a:graphicData>
+            </a:graphic>
+            <wp14:sizeRelH relativeFrom="page">
+              <wp14:pctWidth>0</wp14:pctWidth>
+            </wp14:sizeRelH>
+            <wp14:sizeRelV relativeFrom="page">
+              <wp14:pctHeight>0</wp14:pctHeight>
+            </wp14:sizeRelV>
+          </wp:anchor>
+        </w:drawing>
+      </w:r>
+    </w:p>
+    <w:p>
+      <w:pPr>
+        <w:pStyle w:val="Paragraphedeliste"/>
+        <w:rPr>
+          <w:rFonts w:ascii="Times New Roman" w:hAnsi="Times New Roman" w:cs="Times New Roman"/>
+          <w:u w:val="single"/>
+        </w:rPr>
+      </w:pPr>
+    </w:p>
+    <w:p>
+      <w:pPr>
+        <w:pStyle w:val="Paragraphedeliste"/>
+        <w:rPr>
+          <w:rFonts w:ascii="Times New Roman" w:hAnsi="Times New Roman" w:cs="Times New Roman"/>
+          <w:u w:val="single"/>
+        </w:rPr>
+      </w:pPr>
+    </w:p>
+    <w:p>
+      <w:pPr>
+        <w:pStyle w:val="Paragraphedeliste"/>
+        <w:rPr>
+          <w:rFonts w:ascii="Times New Roman" w:hAnsi="Times New Roman" w:cs="Times New Roman"/>
+          <w:u w:val="single"/>
+        </w:rPr>
+      </w:pPr>
+    </w:p>
+    <w:p>
+      <w:pPr>
+        <w:pStyle w:val="Paragraphedeliste"/>
+        <w:rPr>
+          <w:rFonts w:ascii="Times New Roman" w:hAnsi="Times New Roman" w:cs="Times New Roman"/>
+          <w:u w:val="single"/>
+        </w:rPr>
+      </w:pPr>
+    </w:p>
+    <w:p>
+      <w:pPr>
+        <w:pStyle w:val="Paragraphedeliste"/>
+        <w:rPr>
+          <w:rFonts w:ascii="Times New Roman" w:hAnsi="Times New Roman" w:cs="Times New Roman"/>
+          <w:u w:val="single"/>
+        </w:rPr>
+      </w:pPr>
+    </w:p>
+    <w:p>
+      <w:pPr>
+        <w:pStyle w:val="Paragraphedeliste"/>
+        <w:rPr>
+          <w:rFonts w:ascii="Times New Roman" w:hAnsi="Times New Roman" w:cs="Times New Roman"/>
+          <w:u w:val="single"/>
+        </w:rPr>
+      </w:pPr>
+    </w:p>
+    <w:p>
+      <w:pPr>
+        <w:pStyle w:val="Paragraphedeliste"/>
+        <w:rPr>
+          <w:rFonts w:ascii="Times New Roman" w:hAnsi="Times New Roman" w:cs="Times New Roman"/>
+          <w:u w:val="single"/>
+        </w:rPr>
+      </w:pPr>
+    </w:p>
+    <w:p>
+      <w:pPr>
+        <w:pStyle w:val="Paragraphedeliste"/>
+        <w:rPr>
+          <w:rFonts w:ascii="Times New Roman" w:hAnsi="Times New Roman" w:cs="Times New Roman"/>
+          <w:u w:val="single"/>
+        </w:rPr>
+      </w:pPr>
+    </w:p>
+    <w:p>
+      <w:pPr>
+        <w:pStyle w:val="Paragraphedeliste"/>
+        <w:rPr>
+          <w:rFonts w:ascii="Times New Roman" w:hAnsi="Times New Roman" w:cs="Times New Roman"/>
+          <w:u w:val="single"/>
+        </w:rPr>
+      </w:pPr>
+    </w:p>
+    <w:p>
+      <w:pPr>
+        <w:pStyle w:val="Paragraphedeliste"/>
+        <w:rPr>
+          <w:rFonts w:ascii="Times New Roman" w:hAnsi="Times New Roman" w:cs="Times New Roman"/>
+          <w:u w:val="single"/>
+        </w:rPr>
+      </w:pPr>
+    </w:p>
+    <w:p>
+      <w:pPr>
+        <w:pStyle w:val="Paragraphedeliste"/>
+        <w:rPr>
+          <w:rFonts w:ascii="Times New Roman" w:hAnsi="Times New Roman" w:cs="Times New Roman"/>
+          <w:u w:val="single"/>
+        </w:rPr>
+      </w:pPr>
+    </w:p>
+    <w:p>
+      <w:pPr>
+        <w:pStyle w:val="Paragraphedeliste"/>
+        <w:rPr>
+          <w:rFonts w:ascii="Times New Roman" w:hAnsi="Times New Roman" w:cs="Times New Roman"/>
+          <w:u w:val="single"/>
+        </w:rPr>
+      </w:pPr>
+    </w:p>
+    <w:p>
+      <w:pPr>
+        <w:pStyle w:val="Paragraphedeliste"/>
+        <w:rPr>
+          <w:rFonts w:ascii="Times New Roman" w:hAnsi="Times New Roman" w:cs="Times New Roman"/>
+          <w:u w:val="single"/>
+        </w:rPr>
+      </w:pPr>
+    </w:p>
+    <w:p>
+      <w:pPr>
+        <w:pStyle w:val="Paragraphedeliste"/>
+        <w:rPr>
+          <w:rFonts w:ascii="Times New Roman" w:hAnsi="Times New Roman" w:cs="Times New Roman"/>
+          <w:u w:val="single"/>
+        </w:rPr>
+      </w:pPr>
+    </w:p>
+    <w:p>
+      <w:pPr>
+        <w:pStyle w:val="Paragraphedeliste"/>
+        <w:rPr>
+          <w:rFonts w:ascii="Times New Roman" w:hAnsi="Times New Roman" w:cs="Times New Roman"/>
+          <w:u w:val="single"/>
+        </w:rPr>
+      </w:pPr>
+    </w:p>
+    <w:p>
+      <w:pPr>
+        <w:pStyle w:val="Paragraphedeliste"/>
+        <w:rPr>
+          <w:rFonts w:ascii="Times New Roman" w:hAnsi="Times New Roman" w:cs="Times New Roman"/>
+          <w:u w:val="single"/>
+        </w:rPr>
+      </w:pPr>
+    </w:p>
+    <w:p>
+      <w:pPr>
+        <w:pStyle w:val="Paragraphedeliste"/>
+        <w:rPr>
+          <w:rFonts w:ascii="Times New Roman" w:hAnsi="Times New Roman" w:cs="Times New Roman"/>
+          <w:u w:val="single"/>
+        </w:rPr>
+      </w:pPr>
+    </w:p>
+    <w:p>
+      <w:pPr>
+        <w:pStyle w:val="Paragraphedeliste"/>
+        <w:rPr>
+          <w:rFonts w:ascii="Times New Roman" w:hAnsi="Times New Roman" w:cs="Times New Roman"/>
+          <w:u w:val="single"/>
+        </w:rPr>
+      </w:pPr>
+    </w:p>
+    <w:p>
+      <w:pPr>
+        <w:pStyle w:val="Paragraphedeliste"/>
+        <w:rPr>
+          <w:rFonts w:ascii="Times New Roman" w:hAnsi="Times New Roman" w:cs="Times New Roman"/>
+          <w:u w:val="single"/>
+        </w:rPr>
+      </w:pPr>
+    </w:p>
+    <w:p>
+      <w:pPr>
+        <w:pStyle w:val="Paragraphedeliste"/>
+        <w:rPr>
+          <w:rFonts w:ascii="Times New Roman" w:hAnsi="Times New Roman" w:cs="Times New Roman"/>
+          <w:u w:val="single"/>
+        </w:rPr>
+      </w:pPr>
+    </w:p>
+    <w:p>
+      <w:pPr>
+        <w:pStyle w:val="Paragraphedeliste"/>
+        <w:rPr>
+          <w:rFonts w:ascii="Times New Roman" w:hAnsi="Times New Roman" w:cs="Times New Roman"/>
+          <w:u w:val="single"/>
+        </w:rPr>
+      </w:pPr>
+    </w:p>
+    <w:p>
+      <w:pPr>
+        <w:pStyle w:val="Paragraphedeliste"/>
+        <w:rPr>
+          <w:rFonts w:ascii="Times New Roman" w:hAnsi="Times New Roman" w:cs="Times New Roman"/>
+          <w:u w:val="single"/>
+        </w:rPr>
+      </w:pPr>
+    </w:p>
+    <w:p>
+      <w:pPr>
+        <w:pStyle w:val="Paragraphedeliste"/>
+        <w:rPr>
+          <w:rFonts w:ascii="Times New Roman" w:hAnsi="Times New Roman" w:cs="Times New Roman"/>
+          <w:u w:val="single"/>
+        </w:rPr>
+      </w:pPr>
+    </w:p>
+    <w:p>
+      <w:pPr>
+        <w:pStyle w:val="Paragraphedeliste"/>
+        <w:rPr>
+          <w:rFonts w:ascii="Times New Roman" w:hAnsi="Times New Roman" w:cs="Times New Roman"/>
+          <w:u w:val="single"/>
+        </w:rPr>
+      </w:pPr>
+    </w:p>
+    <w:p>
+      <w:pPr>
+        <w:pStyle w:val="Paragraphedeliste"/>
+        <w:rPr>
+          <w:rFonts w:ascii="Times New Roman" w:hAnsi="Times New Roman" w:cs="Times New Roman"/>
+          <w:u w:val="single"/>
+        </w:rPr>
+      </w:pPr>
+    </w:p>
+    <w:p>
+      <w:pPr>
+        <w:pStyle w:val="Paragraphedeliste"/>
+        <w:rPr>
+          <w:rFonts w:ascii="Times New Roman" w:hAnsi="Times New Roman" w:cs="Times New Roman"/>
+          <w:u w:val="single"/>
+        </w:rPr>
+      </w:pPr>
+    </w:p>
+    <w:p>
+      <w:pPr>
+        <w:pStyle w:val="Paragraphedeliste"/>
+        <w:rPr>
+          <w:rFonts w:ascii="Times New Roman" w:hAnsi="Times New Roman" w:cs="Times New Roman"/>
+          <w:u w:val="single"/>
+        </w:rPr>
+      </w:pPr>
+    </w:p>
+    <w:p>
+      <w:pPr>
+        <w:pStyle w:val="Paragraphedeliste"/>
+        <w:rPr>
+          <w:rFonts w:ascii="Times New Roman" w:hAnsi="Times New Roman" w:cs="Times New Roman"/>
+          <w:u w:val="single"/>
+        </w:rPr>
+      </w:pPr>
+    </w:p>
+    <w:p>
+      <w:pPr>
+        <w:pStyle w:val="Paragraphedeliste"/>
+        <w:numPr>
+          <w:ilvl w:val="0"/>
+          <w:numId w:val="36"/>
+        </w:numPr>
+        <w:rPr>
+          <w:rFonts w:ascii="Times New Roman" w:hAnsi="Times New Roman" w:cs="Times New Roman"/>
+          <w:u w:val="single"/>
+        </w:rPr>
+      </w:pPr>
+      <w:r>
+        <w:rPr>
+          <w:rFonts w:ascii="Times New Roman" w:hAnsi="Times New Roman" w:cs="Times New Roman"/>
+          <w:u w:val="single"/>
+        </w:rPr>
+        <w:lastRenderedPageBreak/>
+        <w:t>Consulter son profil</w:t>
+      </w:r>
+      <w:r>
+        <w:rPr>
+          <w:rFonts w:ascii="Times New Roman" w:hAnsi="Times New Roman" w:cs="Times New Roman"/>
+          <w:u w:val="single"/>
+        </w:rPr>
+        <w:t>:</w:t>
+      </w:r>
+    </w:p>
+    <w:p>
+      <w:pPr>
+        <w:spacing w:after="0"/>
+        <w:rPr>
+          <w:rFonts w:ascii="Times New Roman" w:hAnsi="Times New Roman" w:cs="Times New Roman"/>
+        </w:rPr>
+      </w:pPr>
+      <w:r>
+        <w:rPr>
+          <w:rFonts w:ascii="Times New Roman" w:hAnsi="Times New Roman" w:cs="Times New Roman"/>
+        </w:rPr>
+        <w:t xml:space="preserve">Titre : </w:t>
+      </w:r>
+      <w:r>
+        <w:rPr>
+          <w:rFonts w:ascii="Times New Roman" w:hAnsi="Times New Roman" w:cs="Times New Roman"/>
+        </w:rPr>
+        <w:t>Consulter son profil</w:t>
+      </w:r>
+    </w:p>
+    <w:p>
+      <w:pPr>
+        <w:spacing w:after="0"/>
+        <w:rPr>
+          <w:rFonts w:ascii="Times New Roman" w:hAnsi="Times New Roman" w:cs="Times New Roman"/>
+        </w:rPr>
+      </w:pPr>
+      <w:r>
+        <w:rPr>
+          <w:rFonts w:ascii="Times New Roman" w:hAnsi="Times New Roman" w:cs="Times New Roman"/>
+        </w:rPr>
+        <w:t xml:space="preserve">Acteur principal : </w:t>
+      </w:r>
+      <w:r>
+        <w:rPr>
+          <w:rFonts w:ascii="Times New Roman" w:hAnsi="Times New Roman" w:cs="Times New Roman"/>
+        </w:rPr>
+        <w:t>Client</w:t>
+      </w:r>
+    </w:p>
+    <w:p>
+      <w:pPr>
+        <w:spacing w:after="0"/>
+      </w:pPr>
+      <w:r>
+        <w:rPr>
+          <w:rFonts w:ascii="Times New Roman" w:hAnsi="Times New Roman" w:cs="Times New Roman"/>
+        </w:rPr>
+        <w:t>Acteur secondaire :</w:t>
+      </w:r>
+      <w:r>
+        <w:t xml:space="preserve"> </w:t>
+      </w:r>
+    </w:p>
+    <w:p>
+      <w:pPr>
+        <w:spacing w:after="0"/>
+      </w:pPr>
+      <w:r>
+        <w:t xml:space="preserve">Objectifs : </w:t>
+      </w:r>
+      <w:r>
+        <w:t>Consulter ses informations</w:t>
+      </w:r>
+    </w:p>
+    <w:p>
+      <w:pPr>
+        <w:spacing w:after="0"/>
+      </w:pPr>
+      <w:r>
+        <w:t>Pré-conditions : Le client existe déjà dans le système</w:t>
+      </w:r>
+    </w:p>
+    <w:p>
+      <w:pPr>
+        <w:spacing w:after="0"/>
+      </w:pPr>
+      <w:r>
+        <w:t xml:space="preserve">Post-conditions : </w:t>
+      </w:r>
+      <w:r>
+        <w:t>Le client consulte ses informations</w:t>
       </w:r>
       <w:bookmarkStart w:id="0" w:name="_GoBack"/>
       <w:bookmarkEnd w:id="0"/>
     </w:p>
-    <w:p/>
-    <w:p>
-      <w:pPr>
-        <w:jc w:val="center"/>
-      </w:pPr>
-    </w:p>
-    <w:p>
-      <w:pPr>
-        <w:jc w:val="center"/>
+    <w:p>
+      <w:pPr>
+        <w:spacing w:after="0"/>
+      </w:pPr>
+      <w:r>
+        <w:t>Exigences non fonctionnelles :</w:t>
+      </w:r>
+    </w:p>
+    <w:p>
+      <w:pPr>
+        <w:spacing w:after="0"/>
+      </w:pPr>
+      <w:r>
+        <w:t xml:space="preserve">Flot d’évènements : </w:t>
+      </w:r>
+    </w:p>
+    <w:p>
+      <w:pPr>
+        <w:spacing w:after="0"/>
+      </w:pPr>
+    </w:p>
+    <w:p>
+      <w:pPr>
+        <w:spacing w:after="0"/>
       </w:pPr>
     </w:p>
     <w:sectPr>
-      <w:footerReference w:type="default" r:id="rId16"/>
+      <w:footerReference w:type="default" r:id="rId21"/>
       <w:pgSz w:w="12240" w:h="15840"/>
       <w:pgMar w:top="1418" w:right="1418" w:bottom="1418" w:left="1418" w:header="720" w:footer="720" w:gutter="0"/>
       <w:pgNumType w:start="0"/>
@@ -2710,7 +3930,7 @@
               <w:noProof/>
               <w:color w:val="FFFFFF" w:themeColor="background1"/>
             </w:rPr>
-            <w:t>7</w:t>
+            <w:t>12</w:t>
           </w:r>
           <w:r>
             <w:rPr>
@@ -2871,6 +4091,119 @@
     </w:lvl>
   </w:abstractNum>
   <w:abstractNum w:abstractNumId="1">
+    <w:nsid w:val="103864C5"/>
+    <w:multiLevelType w:val="hybridMultilevel"/>
+    <w:tmpl w:val="0472D728"/>
+    <w:lvl w:ilvl="0" w:tplc="040C000B">
+      <w:start w:val="1"/>
+      <w:numFmt w:val="bullet"/>
+      <w:lvlText w:val=""/>
+      <w:lvlJc w:val="left"/>
+      <w:pPr>
+        <w:ind w:left="720" w:hanging="360"/>
+      </w:pPr>
+      <w:rPr>
+        <w:rFonts w:ascii="Wingdings" w:hAnsi="Wingdings" w:hint="default"/>
+      </w:rPr>
+    </w:lvl>
+    <w:lvl w:ilvl="1" w:tplc="040C0003" w:tentative="1">
+      <w:start w:val="1"/>
+      <w:numFmt w:val="bullet"/>
+      <w:lvlText w:val="o"/>
+      <w:lvlJc w:val="left"/>
+      <w:pPr>
+        <w:ind w:left="1440" w:hanging="360"/>
+      </w:pPr>
+      <w:rPr>
+        <w:rFonts w:ascii="Courier New" w:hAnsi="Courier New" w:hint="default"/>
+      </w:rPr>
+    </w:lvl>
+    <w:lvl w:ilvl="2" w:tplc="040C0005" w:tentative="1">
+      <w:start w:val="1"/>
+      <w:numFmt w:val="bullet"/>
+      <w:lvlText w:val=""/>
+      <w:lvlJc w:val="left"/>
+      <w:pPr>
+        <w:ind w:left="2160" w:hanging="360"/>
+      </w:pPr>
+      <w:rPr>
+        <w:rFonts w:ascii="Wingdings" w:hAnsi="Wingdings" w:hint="default"/>
+      </w:rPr>
+    </w:lvl>
+    <w:lvl w:ilvl="3" w:tplc="040C0001" w:tentative="1">
+      <w:start w:val="1"/>
+      <w:numFmt w:val="bullet"/>
+      <w:lvlText w:val=""/>
+      <w:lvlJc w:val="left"/>
+      <w:pPr>
+        <w:ind w:left="2880" w:hanging="360"/>
+      </w:pPr>
+      <w:rPr>
+        <w:rFonts w:ascii="Symbol" w:hAnsi="Symbol" w:hint="default"/>
+      </w:rPr>
+    </w:lvl>
+    <w:lvl w:ilvl="4" w:tplc="040C0003" w:tentative="1">
+      <w:start w:val="1"/>
+      <w:numFmt w:val="bullet"/>
+      <w:lvlText w:val="o"/>
+      <w:lvlJc w:val="left"/>
+      <w:pPr>
+        <w:ind w:left="3600" w:hanging="360"/>
+      </w:pPr>
+      <w:rPr>
+        <w:rFonts w:ascii="Courier New" w:hAnsi="Courier New" w:hint="default"/>
+      </w:rPr>
+    </w:lvl>
+    <w:lvl w:ilvl="5" w:tplc="040C0005" w:tentative="1">
+      <w:start w:val="1"/>
+      <w:numFmt w:val="bullet"/>
+      <w:lvlText w:val=""/>
+      <w:lvlJc w:val="left"/>
+      <w:pPr>
+        <w:ind w:left="4320" w:hanging="360"/>
+      </w:pPr>
+      <w:rPr>
+        <w:rFonts w:ascii="Wingdings" w:hAnsi="Wingdings" w:hint="default"/>
+      </w:rPr>
+    </w:lvl>
+    <w:lvl w:ilvl="6" w:tplc="040C0001" w:tentative="1">
+      <w:start w:val="1"/>
+      <w:numFmt w:val="bullet"/>
+      <w:lvlText w:val=""/>
+      <w:lvlJc w:val="left"/>
+      <w:pPr>
+        <w:ind w:left="5040" w:hanging="360"/>
+      </w:pPr>
+      <w:rPr>
+        <w:rFonts w:ascii="Symbol" w:hAnsi="Symbol" w:hint="default"/>
+      </w:rPr>
+    </w:lvl>
+    <w:lvl w:ilvl="7" w:tplc="040C0003" w:tentative="1">
+      <w:start w:val="1"/>
+      <w:numFmt w:val="bullet"/>
+      <w:lvlText w:val="o"/>
+      <w:lvlJc w:val="left"/>
+      <w:pPr>
+        <w:ind w:left="5760" w:hanging="360"/>
+      </w:pPr>
+      <w:rPr>
+        <w:rFonts w:ascii="Courier New" w:hAnsi="Courier New" w:hint="default"/>
+      </w:rPr>
+    </w:lvl>
+    <w:lvl w:ilvl="8" w:tplc="040C0005" w:tentative="1">
+      <w:start w:val="1"/>
+      <w:numFmt w:val="bullet"/>
+      <w:lvlText w:val=""/>
+      <w:lvlJc w:val="left"/>
+      <w:pPr>
+        <w:ind w:left="6480" w:hanging="360"/>
+      </w:pPr>
+      <w:rPr>
+        <w:rFonts w:ascii="Wingdings" w:hAnsi="Wingdings" w:hint="default"/>
+      </w:rPr>
+    </w:lvl>
+  </w:abstractNum>
+  <w:abstractNum w:abstractNumId="2">
     <w:nsid w:val="13DE6D64"/>
     <w:multiLevelType w:val="hybridMultilevel"/>
     <w:tmpl w:val="A9B87024"/>
@@ -2983,7 +4316,7 @@
       </w:rPr>
     </w:lvl>
   </w:abstractNum>
-  <w:abstractNum w:abstractNumId="2">
+  <w:abstractNum w:abstractNumId="3">
     <w:nsid w:val="1482775B"/>
     <w:multiLevelType w:val="multilevel"/>
     <w:tmpl w:val="A0F43ECE"/>
@@ -3081,7 +4414,7 @@
       </w:pPr>
     </w:lvl>
   </w:abstractNum>
-  <w:abstractNum w:abstractNumId="3">
+  <w:abstractNum w:abstractNumId="4">
     <w:nsid w:val="155C107B"/>
     <w:multiLevelType w:val="multilevel"/>
     <w:tmpl w:val="5AE465FA"/>
@@ -3194,7 +4527,7 @@
       </w:rPr>
     </w:lvl>
   </w:abstractNum>
-  <w:abstractNum w:abstractNumId="4">
+  <w:abstractNum w:abstractNumId="5">
     <w:nsid w:val="19353B88"/>
     <w:multiLevelType w:val="hybridMultilevel"/>
     <w:tmpl w:val="301CED46"/>
@@ -3307,7 +4640,120 @@
       </w:rPr>
     </w:lvl>
   </w:abstractNum>
-  <w:abstractNum w:abstractNumId="5">
+  <w:abstractNum w:abstractNumId="6">
+    <w:nsid w:val="1CD557DB"/>
+    <w:multiLevelType w:val="multilevel"/>
+    <w:tmpl w:val="6D8E6C36"/>
+    <w:lvl w:ilvl="0">
+      <w:start w:val="1"/>
+      <w:numFmt w:val="bullet"/>
+      <w:lvlText w:val=""/>
+      <w:lvlJc w:val="left"/>
+      <w:pPr>
+        <w:ind w:left="720" w:hanging="360"/>
+      </w:pPr>
+      <w:rPr>
+        <w:rFonts w:ascii="Wingdings" w:hAnsi="Wingdings" w:hint="default"/>
+      </w:rPr>
+    </w:lvl>
+    <w:lvl w:ilvl="1">
+      <w:start w:val="1"/>
+      <w:numFmt w:val="bullet"/>
+      <w:lvlText w:val="o"/>
+      <w:lvlJc w:val="left"/>
+      <w:pPr>
+        <w:ind w:left="1440" w:hanging="360"/>
+      </w:pPr>
+      <w:rPr>
+        <w:rFonts w:ascii="Courier New" w:hAnsi="Courier New" w:hint="default"/>
+      </w:rPr>
+    </w:lvl>
+    <w:lvl w:ilvl="2">
+      <w:start w:val="1"/>
+      <w:numFmt w:val="bullet"/>
+      <w:lvlText w:val=""/>
+      <w:lvlJc w:val="left"/>
+      <w:pPr>
+        <w:ind w:left="2160" w:hanging="360"/>
+      </w:pPr>
+      <w:rPr>
+        <w:rFonts w:ascii="Wingdings" w:hAnsi="Wingdings" w:hint="default"/>
+      </w:rPr>
+    </w:lvl>
+    <w:lvl w:ilvl="3">
+      <w:start w:val="1"/>
+      <w:numFmt w:val="bullet"/>
+      <w:lvlText w:val=""/>
+      <w:lvlJc w:val="left"/>
+      <w:pPr>
+        <w:ind w:left="2880" w:hanging="360"/>
+      </w:pPr>
+      <w:rPr>
+        <w:rFonts w:ascii="Symbol" w:hAnsi="Symbol" w:hint="default"/>
+      </w:rPr>
+    </w:lvl>
+    <w:lvl w:ilvl="4">
+      <w:start w:val="1"/>
+      <w:numFmt w:val="bullet"/>
+      <w:lvlText w:val="o"/>
+      <w:lvlJc w:val="left"/>
+      <w:pPr>
+        <w:ind w:left="3600" w:hanging="360"/>
+      </w:pPr>
+      <w:rPr>
+        <w:rFonts w:ascii="Courier New" w:hAnsi="Courier New" w:hint="default"/>
+      </w:rPr>
+    </w:lvl>
+    <w:lvl w:ilvl="5">
+      <w:start w:val="1"/>
+      <w:numFmt w:val="bullet"/>
+      <w:lvlText w:val=""/>
+      <w:lvlJc w:val="left"/>
+      <w:pPr>
+        <w:ind w:left="4320" w:hanging="360"/>
+      </w:pPr>
+      <w:rPr>
+        <w:rFonts w:ascii="Wingdings" w:hAnsi="Wingdings" w:hint="default"/>
+      </w:rPr>
+    </w:lvl>
+    <w:lvl w:ilvl="6">
+      <w:start w:val="1"/>
+      <w:numFmt w:val="bullet"/>
+      <w:lvlText w:val=""/>
+      <w:lvlJc w:val="left"/>
+      <w:pPr>
+        <w:ind w:left="5040" w:hanging="360"/>
+      </w:pPr>
+      <w:rPr>
+        <w:rFonts w:ascii="Symbol" w:hAnsi="Symbol" w:hint="default"/>
+      </w:rPr>
+    </w:lvl>
+    <w:lvl w:ilvl="7">
+      <w:start w:val="1"/>
+      <w:numFmt w:val="bullet"/>
+      <w:lvlText w:val="o"/>
+      <w:lvlJc w:val="left"/>
+      <w:pPr>
+        <w:ind w:left="5760" w:hanging="360"/>
+      </w:pPr>
+      <w:rPr>
+        <w:rFonts w:ascii="Courier New" w:hAnsi="Courier New" w:hint="default"/>
+      </w:rPr>
+    </w:lvl>
+    <w:lvl w:ilvl="8">
+      <w:start w:val="1"/>
+      <w:numFmt w:val="bullet"/>
+      <w:lvlText w:val=""/>
+      <w:lvlJc w:val="left"/>
+      <w:pPr>
+        <w:ind w:left="6480" w:hanging="360"/>
+      </w:pPr>
+      <w:rPr>
+        <w:rFonts w:ascii="Wingdings" w:hAnsi="Wingdings" w:hint="default"/>
+      </w:rPr>
+    </w:lvl>
+  </w:abstractNum>
+  <w:abstractNum w:abstractNumId="7">
     <w:nsid w:val="29AF64F5"/>
     <w:multiLevelType w:val="hybridMultilevel"/>
     <w:tmpl w:val="B42A5324"/>
@@ -3420,7 +4866,7 @@
       </w:rPr>
     </w:lvl>
   </w:abstractNum>
-  <w:abstractNum w:abstractNumId="6">
+  <w:abstractNum w:abstractNumId="8">
     <w:nsid w:val="33120202"/>
     <w:multiLevelType w:val="hybridMultilevel"/>
     <w:tmpl w:val="4F70F0EA"/>
@@ -3533,7 +4979,120 @@
       </w:rPr>
     </w:lvl>
   </w:abstractNum>
-  <w:abstractNum w:abstractNumId="7">
+  <w:abstractNum w:abstractNumId="9">
+    <w:nsid w:val="385B4757"/>
+    <w:multiLevelType w:val="hybridMultilevel"/>
+    <w:tmpl w:val="4EBAA62A"/>
+    <w:lvl w:ilvl="0" w:tplc="040C000B">
+      <w:start w:val="1"/>
+      <w:numFmt w:val="bullet"/>
+      <w:lvlText w:val=""/>
+      <w:lvlJc w:val="left"/>
+      <w:pPr>
+        <w:ind w:left="720" w:hanging="360"/>
+      </w:pPr>
+      <w:rPr>
+        <w:rFonts w:ascii="Wingdings" w:hAnsi="Wingdings" w:hint="default"/>
+      </w:rPr>
+    </w:lvl>
+    <w:lvl w:ilvl="1" w:tplc="040C0003" w:tentative="1">
+      <w:start w:val="1"/>
+      <w:numFmt w:val="bullet"/>
+      <w:lvlText w:val="o"/>
+      <w:lvlJc w:val="left"/>
+      <w:pPr>
+        <w:ind w:left="1440" w:hanging="360"/>
+      </w:pPr>
+      <w:rPr>
+        <w:rFonts w:ascii="Courier New" w:hAnsi="Courier New" w:hint="default"/>
+      </w:rPr>
+    </w:lvl>
+    <w:lvl w:ilvl="2" w:tplc="040C0005" w:tentative="1">
+      <w:start w:val="1"/>
+      <w:numFmt w:val="bullet"/>
+      <w:lvlText w:val=""/>
+      <w:lvlJc w:val="left"/>
+      <w:pPr>
+        <w:ind w:left="2160" w:hanging="360"/>
+      </w:pPr>
+      <w:rPr>
+        <w:rFonts w:ascii="Wingdings" w:hAnsi="Wingdings" w:hint="default"/>
+      </w:rPr>
+    </w:lvl>
+    <w:lvl w:ilvl="3" w:tplc="040C0001" w:tentative="1">
+      <w:start w:val="1"/>
+      <w:numFmt w:val="bullet"/>
+      <w:lvlText w:val=""/>
+      <w:lvlJc w:val="left"/>
+      <w:pPr>
+        <w:ind w:left="2880" w:hanging="360"/>
+      </w:pPr>
+      <w:rPr>
+        <w:rFonts w:ascii="Symbol" w:hAnsi="Symbol" w:hint="default"/>
+      </w:rPr>
+    </w:lvl>
+    <w:lvl w:ilvl="4" w:tplc="040C0003" w:tentative="1">
+      <w:start w:val="1"/>
+      <w:numFmt w:val="bullet"/>
+      <w:lvlText w:val="o"/>
+      <w:lvlJc w:val="left"/>
+      <w:pPr>
+        <w:ind w:left="3600" w:hanging="360"/>
+      </w:pPr>
+      <w:rPr>
+        <w:rFonts w:ascii="Courier New" w:hAnsi="Courier New" w:hint="default"/>
+      </w:rPr>
+    </w:lvl>
+    <w:lvl w:ilvl="5" w:tplc="040C0005" w:tentative="1">
+      <w:start w:val="1"/>
+      <w:numFmt w:val="bullet"/>
+      <w:lvlText w:val=""/>
+      <w:lvlJc w:val="left"/>
+      <w:pPr>
+        <w:ind w:left="4320" w:hanging="360"/>
+      </w:pPr>
+      <w:rPr>
+        <w:rFonts w:ascii="Wingdings" w:hAnsi="Wingdings" w:hint="default"/>
+      </w:rPr>
+    </w:lvl>
+    <w:lvl w:ilvl="6" w:tplc="040C0001" w:tentative="1">
+      <w:start w:val="1"/>
+      <w:numFmt w:val="bullet"/>
+      <w:lvlText w:val=""/>
+      <w:lvlJc w:val="left"/>
+      <w:pPr>
+        <w:ind w:left="5040" w:hanging="360"/>
+      </w:pPr>
+      <w:rPr>
+        <w:rFonts w:ascii="Symbol" w:hAnsi="Symbol" w:hint="default"/>
+      </w:rPr>
+    </w:lvl>
+    <w:lvl w:ilvl="7" w:tplc="040C0003" w:tentative="1">
+      <w:start w:val="1"/>
+      <w:numFmt w:val="bullet"/>
+      <w:lvlText w:val="o"/>
+      <w:lvlJc w:val="left"/>
+      <w:pPr>
+        <w:ind w:left="5760" w:hanging="360"/>
+      </w:pPr>
+      <w:rPr>
+        <w:rFonts w:ascii="Courier New" w:hAnsi="Courier New" w:hint="default"/>
+      </w:rPr>
+    </w:lvl>
+    <w:lvl w:ilvl="8" w:tplc="040C0005" w:tentative="1">
+      <w:start w:val="1"/>
+      <w:numFmt w:val="bullet"/>
+      <w:lvlText w:val=""/>
+      <w:lvlJc w:val="left"/>
+      <w:pPr>
+        <w:ind w:left="6480" w:hanging="360"/>
+      </w:pPr>
+      <w:rPr>
+        <w:rFonts w:ascii="Wingdings" w:hAnsi="Wingdings" w:hint="default"/>
+      </w:rPr>
+    </w:lvl>
+  </w:abstractNum>
+  <w:abstractNum w:abstractNumId="10">
     <w:nsid w:val="459B0446"/>
     <w:multiLevelType w:val="hybridMultilevel"/>
     <w:tmpl w:val="5AE465FA"/>
@@ -3646,7 +5205,7 @@
       </w:rPr>
     </w:lvl>
   </w:abstractNum>
-  <w:abstractNum w:abstractNumId="8">
+  <w:abstractNum w:abstractNumId="11">
     <w:nsid w:val="47984F87"/>
     <w:multiLevelType w:val="hybridMultilevel"/>
     <w:tmpl w:val="6A56F3A2"/>
@@ -3759,7 +5318,7 @@
       </w:rPr>
     </w:lvl>
   </w:abstractNum>
-  <w:abstractNum w:abstractNumId="9">
+  <w:abstractNum w:abstractNumId="12">
     <w:nsid w:val="47E97E08"/>
     <w:multiLevelType w:val="hybridMultilevel"/>
     <w:tmpl w:val="98AA2ECE"/>
@@ -3872,7 +5431,7 @@
       </w:rPr>
     </w:lvl>
   </w:abstractNum>
-  <w:abstractNum w:abstractNumId="10">
+  <w:abstractNum w:abstractNumId="13">
     <w:nsid w:val="516E2710"/>
     <w:multiLevelType w:val="hybridMultilevel"/>
     <w:tmpl w:val="BB6CA222"/>
@@ -3985,7 +5544,7 @@
       </w:rPr>
     </w:lvl>
   </w:abstractNum>
-  <w:abstractNum w:abstractNumId="11">
+  <w:abstractNum w:abstractNumId="14">
     <w:nsid w:val="51DD3FBC"/>
     <w:multiLevelType w:val="hybridMultilevel"/>
     <w:tmpl w:val="8D26712C"/>
@@ -4098,7 +5657,7 @@
       </w:rPr>
     </w:lvl>
   </w:abstractNum>
-  <w:abstractNum w:abstractNumId="12">
+  <w:abstractNum w:abstractNumId="15">
     <w:nsid w:val="56D14711"/>
     <w:multiLevelType w:val="hybridMultilevel"/>
     <w:tmpl w:val="4BC8C670"/>
@@ -4211,7 +5770,96 @@
       </w:rPr>
     </w:lvl>
   </w:abstractNum>
-  <w:abstractNum w:abstractNumId="13">
+  <w:abstractNum w:abstractNumId="16">
+    <w:nsid w:val="5916787A"/>
+    <w:multiLevelType w:val="hybridMultilevel"/>
+    <w:tmpl w:val="87400B66"/>
+    <w:lvl w:ilvl="0" w:tplc="040C000F">
+      <w:start w:val="1"/>
+      <w:numFmt w:val="decimal"/>
+      <w:lvlText w:val="%1."/>
+      <w:lvlJc w:val="left"/>
+      <w:pPr>
+        <w:ind w:left="720" w:hanging="360"/>
+      </w:pPr>
+      <w:rPr>
+        <w:rFonts w:hint="default"/>
+      </w:rPr>
+    </w:lvl>
+    <w:lvl w:ilvl="1" w:tplc="040C0019">
+      <w:start w:val="1"/>
+      <w:numFmt w:val="lowerLetter"/>
+      <w:lvlText w:val="%2."/>
+      <w:lvlJc w:val="left"/>
+      <w:pPr>
+        <w:ind w:left="1440" w:hanging="360"/>
+      </w:pPr>
+    </w:lvl>
+    <w:lvl w:ilvl="2" w:tplc="040C001B" w:tentative="1">
+      <w:start w:val="1"/>
+      <w:numFmt w:val="lowerRoman"/>
+      <w:lvlText w:val="%3."/>
+      <w:lvlJc w:val="right"/>
+      <w:pPr>
+        <w:ind w:left="2160" w:hanging="180"/>
+      </w:pPr>
+    </w:lvl>
+    <w:lvl w:ilvl="3" w:tplc="040C000F" w:tentative="1">
+      <w:start w:val="1"/>
+      <w:numFmt w:val="decimal"/>
+      <w:lvlText w:val="%4."/>
+      <w:lvlJc w:val="left"/>
+      <w:pPr>
+        <w:ind w:left="2880" w:hanging="360"/>
+      </w:pPr>
+    </w:lvl>
+    <w:lvl w:ilvl="4" w:tplc="040C0019" w:tentative="1">
+      <w:start w:val="1"/>
+      <w:numFmt w:val="lowerLetter"/>
+      <w:lvlText w:val="%5."/>
+      <w:lvlJc w:val="left"/>
+      <w:pPr>
+        <w:ind w:left="3600" w:hanging="360"/>
+      </w:pPr>
+    </w:lvl>
+    <w:lvl w:ilvl="5" w:tplc="040C001B" w:tentative="1">
+      <w:start w:val="1"/>
+      <w:numFmt w:val="lowerRoman"/>
+      <w:lvlText w:val="%6."/>
+      <w:lvlJc w:val="right"/>
+      <w:pPr>
+        <w:ind w:left="4320" w:hanging="180"/>
+      </w:pPr>
+    </w:lvl>
+    <w:lvl w:ilvl="6" w:tplc="040C000F" w:tentative="1">
+      <w:start w:val="1"/>
+      <w:numFmt w:val="decimal"/>
+      <w:lvlText w:val="%7."/>
+      <w:lvlJc w:val="left"/>
+      <w:pPr>
+        <w:ind w:left="5040" w:hanging="360"/>
+      </w:pPr>
+    </w:lvl>
+    <w:lvl w:ilvl="7" w:tplc="040C0019" w:tentative="1">
+      <w:start w:val="1"/>
+      <w:numFmt w:val="lowerLetter"/>
+      <w:lvlText w:val="%8."/>
+      <w:lvlJc w:val="left"/>
+      <w:pPr>
+        <w:ind w:left="5760" w:hanging="360"/>
+      </w:pPr>
+    </w:lvl>
+    <w:lvl w:ilvl="8" w:tplc="040C001B" w:tentative="1">
+      <w:start w:val="1"/>
+      <w:numFmt w:val="lowerRoman"/>
+      <w:lvlText w:val="%9."/>
+      <w:lvlJc w:val="right"/>
+      <w:pPr>
+        <w:ind w:left="6480" w:hanging="180"/>
+      </w:pPr>
+    </w:lvl>
+  </w:abstractNum>
+  <w:abstractNum w:abstractNumId="17">
     <w:nsid w:val="5A1A67A0"/>
     <w:multiLevelType w:val="hybridMultilevel"/>
     <w:tmpl w:val="4620BED0"/>
@@ -4324,7 +5972,96 @@
       </w:rPr>
     </w:lvl>
   </w:abstractNum>
-  <w:abstractNum w:abstractNumId="14">
+  <w:abstractNum w:abstractNumId="18">
+    <w:nsid w:val="68DB65A6"/>
+    <w:multiLevelType w:val="hybridMultilevel"/>
+    <w:tmpl w:val="6D7EF99A"/>
+    <w:lvl w:ilvl="0" w:tplc="040C000F">
+      <w:start w:val="1"/>
+      <w:numFmt w:val="decimal"/>
+      <w:lvlText w:val="%1."/>
+      <w:lvlJc w:val="left"/>
+      <w:pPr>
+        <w:ind w:left="720" w:hanging="360"/>
+      </w:pPr>
+      <w:rPr>
+        <w:rFonts w:hint="default"/>
+      </w:rPr>
+    </w:lvl>
+    <w:lvl w:ilvl="1" w:tplc="040C0019" w:tentative="1">
+      <w:start w:val="1"/>
+      <w:numFmt w:val="lowerLetter"/>
+      <w:lvlText w:val="%2."/>
+      <w:lvlJc w:val="left"/>
+      <w:pPr>
+        <w:ind w:left="1440" w:hanging="360"/>
+      </w:pPr>
+    </w:lvl>
+    <w:lvl w:ilvl="2" w:tplc="040C001B" w:tentative="1">
+      <w:start w:val="1"/>
+      <w:numFmt w:val="lowerRoman"/>
+      <w:lvlText w:val="%3."/>
+      <w:lvlJc w:val="right"/>
+      <w:pPr>
+        <w:ind w:left="2160" w:hanging="180"/>
+      </w:pPr>
+    </w:lvl>
+    <w:lvl w:ilvl="3" w:tplc="040C000F" w:tentative="1">
+      <w:start w:val="1"/>
+      <w:numFmt w:val="decimal"/>
+      <w:lvlText w:val="%4."/>
+      <w:lvlJc w:val="left"/>
+      <w:pPr>
+        <w:ind w:left="2880" w:hanging="360"/>
+      </w:pPr>
+    </w:lvl>
+    <w:lvl w:ilvl="4" w:tplc="040C0019" w:tentative="1">
+      <w:start w:val="1"/>
+      <w:numFmt w:val="lowerLetter"/>
+      <w:lvlText w:val="%5."/>
+      <w:lvlJc w:val="left"/>
+      <w:pPr>
+        <w:ind w:left="3600" w:hanging="360"/>
+      </w:pPr>
+    </w:lvl>
+    <w:lvl w:ilvl="5" w:tplc="040C001B" w:tentative="1">
+      <w:start w:val="1"/>
+      <w:numFmt w:val="lowerRoman"/>
+      <w:lvlText w:val="%6."/>
+      <w:lvlJc w:val="right"/>
+      <w:pPr>
+        <w:ind w:left="4320" w:hanging="180"/>
+      </w:pPr>
+    </w:lvl>
+    <w:lvl w:ilvl="6" w:tplc="040C000F" w:tentative="1">
+      <w:start w:val="1"/>
+      <w:numFmt w:val="decimal"/>
+      <w:lvlText w:val="%7."/>
+      <w:lvlJc w:val="left"/>
+      <w:pPr>
+        <w:ind w:left="5040" w:hanging="360"/>
+      </w:pPr>
+    </w:lvl>
+    <w:lvl w:ilvl="7" w:tplc="040C0019" w:tentative="1">
+      <w:start w:val="1"/>
+      <w:numFmt w:val="lowerLetter"/>
+      <w:lvlText w:val="%8."/>
+      <w:lvlJc w:val="left"/>
+      <w:pPr>
+        <w:ind w:left="5760" w:hanging="360"/>
+      </w:pPr>
+    </w:lvl>
+    <w:lvl w:ilvl="8" w:tplc="040C001B" w:tentative="1">
+      <w:start w:val="1"/>
+      <w:numFmt w:val="lowerRoman"/>
+      <w:lvlText w:val="%9."/>
+      <w:lvlJc w:val="right"/>
+      <w:pPr>
+        <w:ind w:left="6480" w:hanging="180"/>
+      </w:pPr>
+    </w:lvl>
+  </w:abstractNum>
+  <w:abstractNum w:abstractNumId="19">
     <w:nsid w:val="72F31500"/>
     <w:multiLevelType w:val="hybridMultilevel"/>
     <w:tmpl w:val="C11E4C84"/>
@@ -4437,7 +6174,7 @@
       </w:rPr>
     </w:lvl>
   </w:abstractNum>
-  <w:abstractNum w:abstractNumId="15">
+  <w:abstractNum w:abstractNumId="20">
     <w:nsid w:val="790F7B17"/>
     <w:multiLevelType w:val="hybridMultilevel"/>
     <w:tmpl w:val="458A1524"/>
@@ -4551,109 +6288,124 @@
     </w:lvl>
   </w:abstractNum>
   <w:num w:numId="1">
-    <w:abstractNumId w:val="2"/>
+    <w:abstractNumId w:val="3"/>
   </w:num>
   <w:num w:numId="2">
-    <w:abstractNumId w:val="2"/>
+    <w:abstractNumId w:val="3"/>
   </w:num>
   <w:num w:numId="3">
-    <w:abstractNumId w:val="2"/>
+    <w:abstractNumId w:val="3"/>
   </w:num>
   <w:num w:numId="4">
-    <w:abstractNumId w:val="2"/>
+    <w:abstractNumId w:val="3"/>
   </w:num>
   <w:num w:numId="5">
-    <w:abstractNumId w:val="2"/>
+    <w:abstractNumId w:val="3"/>
   </w:num>
   <w:num w:numId="6">
-    <w:abstractNumId w:val="2"/>
+    <w:abstractNumId w:val="3"/>
   </w:num>
   <w:num w:numId="7">
-    <w:abstractNumId w:val="2"/>
+    <w:abstractNumId w:val="3"/>
   </w:num>
   <w:num w:numId="8">
-    <w:abstractNumId w:val="2"/>
+    <w:abstractNumId w:val="3"/>
   </w:num>
   <w:num w:numId="9">
-    <w:abstractNumId w:val="2"/>
+    <w:abstractNumId w:val="3"/>
   </w:num>
   <w:num w:numId="10">
-    <w:abstractNumId w:val="2"/>
+    <w:abstractNumId w:val="3"/>
   </w:num>
   <w:num w:numId="11">
-    <w:abstractNumId w:val="6"/>
+    <w:abstractNumId w:val="8"/>
   </w:num>
   <w:num w:numId="12">
-    <w:abstractNumId w:val="12"/>
+    <w:abstractNumId w:val="15"/>
   </w:num>
   <w:num w:numId="13">
-    <w:abstractNumId w:val="14"/>
+    <w:abstractNumId w:val="19"/>
   </w:num>
   <w:num w:numId="14">
-    <w:abstractNumId w:val="2"/>
+    <w:abstractNumId w:val="3"/>
   </w:num>
   <w:num w:numId="15">
-    <w:abstractNumId w:val="2"/>
+    <w:abstractNumId w:val="3"/>
   </w:num>
   <w:num w:numId="16">
-    <w:abstractNumId w:val="2"/>
+    <w:abstractNumId w:val="3"/>
   </w:num>
   <w:num w:numId="17">
-    <w:abstractNumId w:val="2"/>
+    <w:abstractNumId w:val="3"/>
   </w:num>
   <w:num w:numId="18">
-    <w:abstractNumId w:val="2"/>
+    <w:abstractNumId w:val="3"/>
   </w:num>
   <w:num w:numId="19">
-    <w:abstractNumId w:val="2"/>
+    <w:abstractNumId w:val="3"/>
   </w:num>
   <w:num w:numId="20">
-    <w:abstractNumId w:val="2"/>
+    <w:abstractNumId w:val="3"/>
   </w:num>
   <w:num w:numId="21">
-    <w:abstractNumId w:val="2"/>
+    <w:abstractNumId w:val="3"/>
   </w:num>
   <w:num w:numId="22">
-    <w:abstractNumId w:val="2"/>
+    <w:abstractNumId w:val="3"/>
   </w:num>
   <w:num w:numId="23">
-    <w:abstractNumId w:val="2"/>
+    <w:abstractNumId w:val="3"/>
   </w:num>
   <w:num w:numId="24">
-    <w:abstractNumId w:val="13"/>
+    <w:abstractNumId w:val="17"/>
   </w:num>
   <w:num w:numId="25">
     <w:abstractNumId w:val="0"/>
   </w:num>
   <w:num w:numId="26">
+    <w:abstractNumId w:val="14"/>
+  </w:num>
+  <w:num w:numId="27">
+    <w:abstractNumId w:val="7"/>
+  </w:num>
+  <w:num w:numId="28">
+    <w:abstractNumId w:val="13"/>
+  </w:num>
+  <w:num w:numId="29">
+    <w:abstractNumId w:val="5"/>
+  </w:num>
+  <w:num w:numId="30">
     <w:abstractNumId w:val="11"/>
   </w:num>
-  <w:num w:numId="27">
-    <w:abstractNumId w:val="5"/>
-  </w:num>
-  <w:num w:numId="28">
+  <w:num w:numId="31">
     <w:abstractNumId w:val="10"/>
   </w:num>
-  <w:num w:numId="29">
+  <w:num w:numId="32">
     <w:abstractNumId w:val="4"/>
   </w:num>
-  <w:num w:numId="30">
-    <w:abstractNumId w:val="8"/>
+  <w:num w:numId="33">
+    <w:abstractNumId w:val="2"/>
   </w:num>
-  <w:num w:numId="31">
-    <w:abstractNumId w:val="7"/>
+  <w:num w:numId="34">
+    <w:abstractNumId w:val="12"/>
   </w:num>
-  <w:num w:numId="32">
-    <w:abstractNumId w:val="3"/>
+  <w:num w:numId="35">
+    <w:abstractNumId w:val="20"/>
   </w:num>
-  <w:num w:numId="33">
+  <w:num w:numId="36">
     <w:abstractNumId w:val="1"/>
   </w:num>
-  <w:num w:numId="34">
+  <w:num w:numId="37">
+    <w:abstractNumId w:val="16"/>
+  </w:num>
+  <w:num w:numId="38">
+    <w:abstractNumId w:val="18"/>
+  </w:num>
+  <w:num w:numId="39">
+    <w:abstractNumId w:val="6"/>
+  </w:num>
+  <w:num w:numId="40">
     <w:abstractNumId w:val="9"/>
-  </w:num>
-  <w:num w:numId="35">
-    <w:abstractNumId w:val="15"/>
   </w:num>
 </w:numbering>
 </file>
@@ -7079,7 +8831,7 @@
 </file>
 
 <file path=customXml/itemProps4.xml><?xml version="1.0" encoding="utf-8"?>
-<ds:datastoreItem xmlns:ds="http://schemas.openxmlformats.org/officeDocument/2006/customXml" ds:itemID="{D564AF7D-3E4D-E04F-B8D0-59314F9BB476}">
+<ds:datastoreItem xmlns:ds="http://schemas.openxmlformats.org/officeDocument/2006/customXml" ds:itemID="{28A31034-7CAD-E749-83FE-2DD174B867F4}">
   <ds:schemaRefs>
     <ds:schemaRef ds:uri="http://schemas.openxmlformats.org/officeDocument/2006/bibliography"/>
   </ds:schemaRefs>

</xml_diff>

<commit_message>
Ajout diagramme de séquence authentification (description textuelle dans docx
</commit_message>
<xml_diff>
--- a/Ly_Ha.docx
+++ b/Ly_Ha.docx
@@ -2896,6 +2896,295 @@
     </w:p>
     <w:p>
       <w:pPr>
+        <w:spacing w:after="0"/>
+        <w:rPr>
+          <w:rFonts w:ascii="Times New Roman" w:hAnsi="Times New Roman" w:cs="Times New Roman"/>
+        </w:rPr>
+      </w:pPr>
+      <w:r>
+        <w:t xml:space="preserve">Pour chacun de ces diagrammes, l’authentification est nécessaire pour réaliser les scénarios mais pour clarifier au mieux, nous avons préféré éviter de surcharger ces diagrammes </w:t>
+      </w:r>
+      <w:r>
+        <w:t xml:space="preserve">avec un </w:t>
+      </w:r>
+      <w:r>
+        <w:rPr>
+          <w:rFonts w:ascii="Times New Roman" w:hAnsi="Times New Roman" w:cs="Times New Roman"/>
+        </w:rPr>
+        <w:t>fragment « </w:t>
+      </w:r>
+      <w:proofErr w:type="spellStart"/>
+      <w:r>
+        <w:rPr>
+          <w:rFonts w:ascii="Times New Roman" w:hAnsi="Times New Roman" w:cs="Times New Roman"/>
+        </w:rPr>
+        <w:t>Ref</w:t>
+      </w:r>
+      <w:proofErr w:type="spellEnd"/>
+      <w:r>
+        <w:rPr>
+          <w:rFonts w:ascii="Times New Roman" w:hAnsi="Times New Roman" w:cs="Times New Roman"/>
+        </w:rPr>
+        <w:t xml:space="preserve"> vers Authentification »</w:t>
+      </w:r>
+    </w:p>
+    <w:p>
+      <w:pPr>
+        <w:pStyle w:val="Paragraphedeliste"/>
+        <w:numPr>
+          <w:ilvl w:val="0"/>
+          <w:numId w:val="41"/>
+        </w:numPr>
+        <w:spacing w:after="0"/>
+        <w:rPr>
+          <w:rFonts w:ascii="Times New Roman" w:hAnsi="Times New Roman" w:cs="Times New Roman"/>
+        </w:rPr>
+      </w:pPr>
+      <w:r>
+        <w:rPr>
+          <w:rFonts w:ascii="Times New Roman" w:hAnsi="Times New Roman" w:cs="Times New Roman"/>
+        </w:rPr>
+        <w:t>Authentifier un utilisateur :</w:t>
+      </w:r>
+    </w:p>
+    <w:p>
+      <w:pPr>
+        <w:spacing w:after="0"/>
+        <w:rPr>
+          <w:rFonts w:ascii="Times New Roman" w:hAnsi="Times New Roman" w:cs="Times New Roman"/>
+        </w:rPr>
+      </w:pPr>
+      <w:r>
+        <w:rPr>
+          <w:rFonts w:ascii="Times New Roman" w:hAnsi="Times New Roman" w:cs="Times New Roman"/>
+        </w:rPr>
+        <w:t>Titre : Authentifier un utilisateur</w:t>
+      </w:r>
+    </w:p>
+    <w:p>
+      <w:pPr>
+        <w:spacing w:after="0"/>
+        <w:rPr>
+          <w:rFonts w:ascii="Times New Roman" w:hAnsi="Times New Roman" w:cs="Times New Roman"/>
+        </w:rPr>
+      </w:pPr>
+      <w:r>
+        <w:rPr>
+          <w:rFonts w:ascii="Times New Roman" w:hAnsi="Times New Roman" w:cs="Times New Roman"/>
+        </w:rPr>
+        <w:t>Acteur principal : Actor0 peut être le chargé d’affaire, le client, le fournisseur ou le back-office</w:t>
+      </w:r>
+    </w:p>
+    <w:p>
+      <w:pPr>
+        <w:spacing w:after="0"/>
+        <w:rPr>
+          <w:rFonts w:ascii="Times New Roman" w:hAnsi="Times New Roman" w:cs="Times New Roman"/>
+        </w:rPr>
+      </w:pPr>
+      <w:r>
+        <w:rPr>
+          <w:rFonts w:ascii="Times New Roman" w:hAnsi="Times New Roman" w:cs="Times New Roman"/>
+        </w:rPr>
+        <w:t>Objectifs : Distinguer les accès entre les différents types d’utilisateur</w:t>
+      </w:r>
+    </w:p>
+    <w:p>
+      <w:pPr>
+        <w:spacing w:after="0"/>
+        <w:rPr>
+          <w:rFonts w:ascii="Times New Roman" w:hAnsi="Times New Roman" w:cs="Times New Roman"/>
+        </w:rPr>
+      </w:pPr>
+      <w:r>
+        <w:rPr>
+          <w:rFonts w:ascii="Times New Roman" w:hAnsi="Times New Roman" w:cs="Times New Roman"/>
+        </w:rPr>
+        <w:t>Pré-conditions : L’utilisateur possède un compte stocké dans la base de données</w:t>
+      </w:r>
+    </w:p>
+    <w:p>
+      <w:pPr>
+        <w:spacing w:after="0"/>
+        <w:rPr>
+          <w:rFonts w:ascii="Times New Roman" w:hAnsi="Times New Roman" w:cs="Times New Roman"/>
+        </w:rPr>
+      </w:pPr>
+      <w:r>
+        <w:rPr>
+          <w:rFonts w:ascii="Times New Roman" w:hAnsi="Times New Roman" w:cs="Times New Roman"/>
+        </w:rPr>
+        <w:t xml:space="preserve">Post condition : </w:t>
+      </w:r>
+      <w:r>
+        <w:rPr>
+          <w:rFonts w:ascii="Times New Roman" w:hAnsi="Times New Roman" w:cs="Times New Roman"/>
+        </w:rPr>
+        <w:t>L’utilisateur est connecté et peut donc accéder à ses différentes fonctionnalités.</w:t>
+      </w:r>
+    </w:p>
+    <w:p>
+      <w:r>
+        <w:t xml:space="preserve">Flot d’évènements : </w:t>
+      </w:r>
+    </w:p>
+    <w:p>
+      <w:pPr>
+        <w:pStyle w:val="Paragraphedeliste"/>
+        <w:numPr>
+          <w:ilvl w:val="0"/>
+          <w:numId w:val="42"/>
+        </w:numPr>
+      </w:pPr>
+      <w:r>
+        <w:t>L’ut</w:t>
+      </w:r>
+      <w:r>
+        <w:t>ilisateur clique sur le bouton « S’authentifier »</w:t>
+      </w:r>
+    </w:p>
+    <w:p>
+      <w:pPr>
+        <w:pStyle w:val="Paragraphedeliste"/>
+        <w:numPr>
+          <w:ilvl w:val="0"/>
+          <w:numId w:val="42"/>
+        </w:numPr>
+      </w:pPr>
+      <w:r>
+        <w:t xml:space="preserve">La page </w:t>
+      </w:r>
+      <w:r>
+        <w:t xml:space="preserve">d’authentification </w:t>
+      </w:r>
+      <w:r>
+        <w:t>s’affiche</w:t>
+      </w:r>
+      <w:r>
+        <w:t xml:space="preserve"> </w:t>
+      </w:r>
+    </w:p>
+    <w:p>
+      <w:pPr>
+        <w:pStyle w:val="Paragraphedeliste"/>
+        <w:numPr>
+          <w:ilvl w:val="0"/>
+          <w:numId w:val="42"/>
+        </w:numPr>
+      </w:pPr>
+      <w:r>
+        <w:t xml:space="preserve">L’utilisateur rentre son login et son </w:t>
+      </w:r>
+      <w:proofErr w:type="spellStart"/>
+      <w:r>
+        <w:t>password</w:t>
+      </w:r>
+      <w:proofErr w:type="spellEnd"/>
+    </w:p>
+    <w:p>
+      <w:pPr>
+        <w:pStyle w:val="Paragraphedeliste"/>
+        <w:numPr>
+          <w:ilvl w:val="0"/>
+          <w:numId w:val="42"/>
+        </w:numPr>
+      </w:pPr>
+      <w:r>
+        <w:t>L’utilisateur valide son identification</w:t>
+      </w:r>
+    </w:p>
+    <w:p>
+      <w:pPr>
+        <w:pStyle w:val="Paragraphedeliste"/>
+        <w:numPr>
+          <w:ilvl w:val="0"/>
+          <w:numId w:val="42"/>
+        </w:numPr>
+      </w:pPr>
+      <w:r>
+        <w:t>Le système accède à la table « </w:t>
+      </w:r>
+      <w:proofErr w:type="spellStart"/>
+      <w:r>
+        <w:t>Account</w:t>
+      </w:r>
+      <w:proofErr w:type="spellEnd"/>
+      <w:r>
+        <w:t> » dans la base de données et valide que l’authentification est correcte</w:t>
+      </w:r>
+    </w:p>
+    <w:p>
+      <w:pPr>
+        <w:pStyle w:val="Paragraphedeliste"/>
+        <w:numPr>
+          <w:ilvl w:val="0"/>
+          <w:numId w:val="42"/>
+        </w:numPr>
+      </w:pPr>
+      <w:r>
+        <w:t>L’utilisateur est connecté et renvoyer sur la page d’accueil comportant ses différentes fonctionnalités</w:t>
+      </w:r>
+    </w:p>
+    <w:p>
+      <w:bookmarkStart w:id="0" w:name="_GoBack"/>
+      <w:r>
+        <w:rPr>
+          <w:noProof/>
+        </w:rPr>
+        <w:drawing>
+          <wp:inline distT="0" distB="0" distL="0" distR="0" wp14:anchorId="6462A080" wp14:editId="31C5EB18">
+            <wp:extent cx="5969000" cy="2870200"/>
+            <wp:effectExtent l="0" t="0" r="0" b="0"/>
+            <wp:docPr id="19" name="Image 19" descr="Macintosh HD:Users:jean-michelly:Projets:Diagramme de séquence:Sequence_Authentification.png"/>
+            <wp:cNvGraphicFramePr>
+              <a:graphicFrameLocks xmlns:a="http://schemas.openxmlformats.org/drawingml/2006/main" noChangeAspect="1"/>
+            </wp:cNvGraphicFramePr>
+            <a:graphic xmlns:a="http://schemas.openxmlformats.org/drawingml/2006/main">
+              <a:graphicData uri="http://schemas.openxmlformats.org/drawingml/2006/picture">
+                <pic:pic xmlns:pic="http://schemas.openxmlformats.org/drawingml/2006/picture">
+                  <pic:nvPicPr>
+                    <pic:cNvPr id="0" name="Picture 2" descr="Macintosh HD:Users:jean-michelly:Projets:Diagramme de séquence:Sequence_Authentification.png"/>
+                    <pic:cNvPicPr>
+                      <a:picLocks noChangeAspect="1" noChangeArrowheads="1"/>
+                    </pic:cNvPicPr>
+                  </pic:nvPicPr>
+                  <pic:blipFill>
+                    <a:blip r:embed="rId19">
+                      <a:extLst>
+                        <a:ext uri="{28A0092B-C50C-407E-A947-70E740481C1C}">
+                          <a14:useLocalDpi xmlns:a14="http://schemas.microsoft.com/office/drawing/2010/main" val="0"/>
+                        </a:ext>
+                      </a:extLst>
+                    </a:blip>
+                    <a:srcRect/>
+                    <a:stretch>
+                      <a:fillRect/>
+                    </a:stretch>
+                  </pic:blipFill>
+                  <pic:spPr bwMode="auto">
+                    <a:xfrm>
+                      <a:off x="0" y="0"/>
+                      <a:ext cx="5969000" cy="2870200"/>
+                    </a:xfrm>
+                    <a:prstGeom prst="rect">
+                      <a:avLst/>
+                    </a:prstGeom>
+                    <a:noFill/>
+                    <a:ln>
+                      <a:noFill/>
+                    </a:ln>
+                  </pic:spPr>
+                </pic:pic>
+              </a:graphicData>
+            </a:graphic>
+          </wp:inline>
+        </w:drawing>
+      </w:r>
+      <w:bookmarkEnd w:id="0"/>
+    </w:p>
+    <w:p/>
+    <w:p>
+      <w:pPr>
         <w:pStyle w:val="Titre3"/>
       </w:pPr>
       <w:r>
@@ -2967,6 +3256,7 @@
         <w:rPr>
           <w:rFonts w:ascii="Times New Roman" w:hAnsi="Times New Roman" w:cs="Times New Roman"/>
         </w:rPr>
+        <w:lastRenderedPageBreak/>
         <w:t>Acteur principal : Chargé d’affaire</w:t>
       </w:r>
     </w:p>
@@ -3115,7 +3405,7 @@
                     </pic:cNvPicPr>
                   </pic:nvPicPr>
                   <pic:blipFill>
-                    <a:blip r:embed="rId19">
+                    <a:blip r:embed="rId20">
                       <a:extLst>
                         <a:ext uri="{28A0092B-C50C-407E-A947-70E740481C1C}">
                           <a14:useLocalDpi xmlns:a14="http://schemas.microsoft.com/office/drawing/2010/main" val="0"/>
@@ -3358,7 +3648,7 @@
                     </pic:cNvPicPr>
                   </pic:nvPicPr>
                   <pic:blipFill>
-                    <a:blip r:embed="rId20">
+                    <a:blip r:embed="rId21">
                       <a:extLst>
                         <a:ext uri="{28A0092B-C50C-407E-A947-70E740481C1C}">
                           <a14:useLocalDpi xmlns:a14="http://schemas.microsoft.com/office/drawing/2010/main" val="0"/>
@@ -3764,8 +4054,6 @@
       <w:r>
         <w:t>Le client consulte ses informations</w:t>
       </w:r>
-      <w:bookmarkStart w:id="0" w:name="_GoBack"/>
-      <w:bookmarkEnd w:id="0"/>
     </w:p>
     <w:p>
       <w:pPr>
@@ -3794,7 +4082,7 @@
       </w:pPr>
     </w:p>
     <w:sectPr>
-      <w:footerReference w:type="default" r:id="rId21"/>
+      <w:footerReference w:type="default" r:id="rId22"/>
       <w:pgSz w:w="12240" w:h="15840"/>
       <w:pgMar w:top="1418" w:right="1418" w:bottom="1418" w:left="1418" w:header="720" w:footer="720" w:gutter="0"/>
       <w:pgNumType w:start="0"/>
@@ -3930,7 +4218,7 @@
               <w:noProof/>
               <w:color w:val="FFFFFF" w:themeColor="background1"/>
             </w:rPr>
-            <w:t>12</w:t>
+            <w:t>11</w:t>
           </w:r>
           <w:r>
             <w:rPr>
@@ -4091,6 +4379,119 @@
     </w:lvl>
   </w:abstractNum>
   <w:abstractNum w:abstractNumId="1">
+    <w:nsid w:val="08EA287F"/>
+    <w:multiLevelType w:val="hybridMultilevel"/>
+    <w:tmpl w:val="80D4AB16"/>
+    <w:lvl w:ilvl="0" w:tplc="040C000B">
+      <w:start w:val="1"/>
+      <w:numFmt w:val="bullet"/>
+      <w:lvlText w:val=""/>
+      <w:lvlJc w:val="left"/>
+      <w:pPr>
+        <w:ind w:left="720" w:hanging="360"/>
+      </w:pPr>
+      <w:rPr>
+        <w:rFonts w:ascii="Wingdings" w:hAnsi="Wingdings" w:hint="default"/>
+      </w:rPr>
+    </w:lvl>
+    <w:lvl w:ilvl="1" w:tplc="040C0003" w:tentative="1">
+      <w:start w:val="1"/>
+      <w:numFmt w:val="bullet"/>
+      <w:lvlText w:val="o"/>
+      <w:lvlJc w:val="left"/>
+      <w:pPr>
+        <w:ind w:left="1440" w:hanging="360"/>
+      </w:pPr>
+      <w:rPr>
+        <w:rFonts w:ascii="Courier New" w:hAnsi="Courier New" w:hint="default"/>
+      </w:rPr>
+    </w:lvl>
+    <w:lvl w:ilvl="2" w:tplc="040C0005" w:tentative="1">
+      <w:start w:val="1"/>
+      <w:numFmt w:val="bullet"/>
+      <w:lvlText w:val=""/>
+      <w:lvlJc w:val="left"/>
+      <w:pPr>
+        <w:ind w:left="2160" w:hanging="360"/>
+      </w:pPr>
+      <w:rPr>
+        <w:rFonts w:ascii="Wingdings" w:hAnsi="Wingdings" w:hint="default"/>
+      </w:rPr>
+    </w:lvl>
+    <w:lvl w:ilvl="3" w:tplc="040C0001" w:tentative="1">
+      <w:start w:val="1"/>
+      <w:numFmt w:val="bullet"/>
+      <w:lvlText w:val=""/>
+      <w:lvlJc w:val="left"/>
+      <w:pPr>
+        <w:ind w:left="2880" w:hanging="360"/>
+      </w:pPr>
+      <w:rPr>
+        <w:rFonts w:ascii="Symbol" w:hAnsi="Symbol" w:hint="default"/>
+      </w:rPr>
+    </w:lvl>
+    <w:lvl w:ilvl="4" w:tplc="040C0003" w:tentative="1">
+      <w:start w:val="1"/>
+      <w:numFmt w:val="bullet"/>
+      <w:lvlText w:val="o"/>
+      <w:lvlJc w:val="left"/>
+      <w:pPr>
+        <w:ind w:left="3600" w:hanging="360"/>
+      </w:pPr>
+      <w:rPr>
+        <w:rFonts w:ascii="Courier New" w:hAnsi="Courier New" w:hint="default"/>
+      </w:rPr>
+    </w:lvl>
+    <w:lvl w:ilvl="5" w:tplc="040C0005" w:tentative="1">
+      <w:start w:val="1"/>
+      <w:numFmt w:val="bullet"/>
+      <w:lvlText w:val=""/>
+      <w:lvlJc w:val="left"/>
+      <w:pPr>
+        <w:ind w:left="4320" w:hanging="360"/>
+      </w:pPr>
+      <w:rPr>
+        <w:rFonts w:ascii="Wingdings" w:hAnsi="Wingdings" w:hint="default"/>
+      </w:rPr>
+    </w:lvl>
+    <w:lvl w:ilvl="6" w:tplc="040C0001" w:tentative="1">
+      <w:start w:val="1"/>
+      <w:numFmt w:val="bullet"/>
+      <w:lvlText w:val=""/>
+      <w:lvlJc w:val="left"/>
+      <w:pPr>
+        <w:ind w:left="5040" w:hanging="360"/>
+      </w:pPr>
+      <w:rPr>
+        <w:rFonts w:ascii="Symbol" w:hAnsi="Symbol" w:hint="default"/>
+      </w:rPr>
+    </w:lvl>
+    <w:lvl w:ilvl="7" w:tplc="040C0003" w:tentative="1">
+      <w:start w:val="1"/>
+      <w:numFmt w:val="bullet"/>
+      <w:lvlText w:val="o"/>
+      <w:lvlJc w:val="left"/>
+      <w:pPr>
+        <w:ind w:left="5760" w:hanging="360"/>
+      </w:pPr>
+      <w:rPr>
+        <w:rFonts w:ascii="Courier New" w:hAnsi="Courier New" w:hint="default"/>
+      </w:rPr>
+    </w:lvl>
+    <w:lvl w:ilvl="8" w:tplc="040C0005" w:tentative="1">
+      <w:start w:val="1"/>
+      <w:numFmt w:val="bullet"/>
+      <w:lvlText w:val=""/>
+      <w:lvlJc w:val="left"/>
+      <w:pPr>
+        <w:ind w:left="6480" w:hanging="360"/>
+      </w:pPr>
+      <w:rPr>
+        <w:rFonts w:ascii="Wingdings" w:hAnsi="Wingdings" w:hint="default"/>
+      </w:rPr>
+    </w:lvl>
+  </w:abstractNum>
+  <w:abstractNum w:abstractNumId="2">
     <w:nsid w:val="103864C5"/>
     <w:multiLevelType w:val="hybridMultilevel"/>
     <w:tmpl w:val="0472D728"/>
@@ -4203,7 +4604,7 @@
       </w:rPr>
     </w:lvl>
   </w:abstractNum>
-  <w:abstractNum w:abstractNumId="2">
+  <w:abstractNum w:abstractNumId="3">
     <w:nsid w:val="13DE6D64"/>
     <w:multiLevelType w:val="hybridMultilevel"/>
     <w:tmpl w:val="A9B87024"/>
@@ -4316,7 +4717,7 @@
       </w:rPr>
     </w:lvl>
   </w:abstractNum>
-  <w:abstractNum w:abstractNumId="3">
+  <w:abstractNum w:abstractNumId="4">
     <w:nsid w:val="1482775B"/>
     <w:multiLevelType w:val="multilevel"/>
     <w:tmpl w:val="A0F43ECE"/>
@@ -4414,7 +4815,7 @@
       </w:pPr>
     </w:lvl>
   </w:abstractNum>
-  <w:abstractNum w:abstractNumId="4">
+  <w:abstractNum w:abstractNumId="5">
     <w:nsid w:val="155C107B"/>
     <w:multiLevelType w:val="multilevel"/>
     <w:tmpl w:val="5AE465FA"/>
@@ -4527,7 +4928,7 @@
       </w:rPr>
     </w:lvl>
   </w:abstractNum>
-  <w:abstractNum w:abstractNumId="5">
+  <w:abstractNum w:abstractNumId="6">
     <w:nsid w:val="19353B88"/>
     <w:multiLevelType w:val="hybridMultilevel"/>
     <w:tmpl w:val="301CED46"/>
@@ -4640,7 +5041,96 @@
       </w:rPr>
     </w:lvl>
   </w:abstractNum>
-  <w:abstractNum w:abstractNumId="6">
+  <w:abstractNum w:abstractNumId="7">
+    <w:nsid w:val="19806D98"/>
+    <w:multiLevelType w:val="hybridMultilevel"/>
+    <w:tmpl w:val="915AC0BC"/>
+    <w:lvl w:ilvl="0" w:tplc="040C000F">
+      <w:start w:val="1"/>
+      <w:numFmt w:val="decimal"/>
+      <w:lvlText w:val="%1."/>
+      <w:lvlJc w:val="left"/>
+      <w:pPr>
+        <w:ind w:left="720" w:hanging="360"/>
+      </w:pPr>
+      <w:rPr>
+        <w:rFonts w:hint="default"/>
+      </w:rPr>
+    </w:lvl>
+    <w:lvl w:ilvl="1" w:tplc="040C0019" w:tentative="1">
+      <w:start w:val="1"/>
+      <w:numFmt w:val="lowerLetter"/>
+      <w:lvlText w:val="%2."/>
+      <w:lvlJc w:val="left"/>
+      <w:pPr>
+        <w:ind w:left="1440" w:hanging="360"/>
+      </w:pPr>
+    </w:lvl>
+    <w:lvl w:ilvl="2" w:tplc="040C001B" w:tentative="1">
+      <w:start w:val="1"/>
+      <w:numFmt w:val="lowerRoman"/>
+      <w:lvlText w:val="%3."/>
+      <w:lvlJc w:val="right"/>
+      <w:pPr>
+        <w:ind w:left="2160" w:hanging="180"/>
+      </w:pPr>
+    </w:lvl>
+    <w:lvl w:ilvl="3" w:tplc="040C000F" w:tentative="1">
+      <w:start w:val="1"/>
+      <w:numFmt w:val="decimal"/>
+      <w:lvlText w:val="%4."/>
+      <w:lvlJc w:val="left"/>
+      <w:pPr>
+        <w:ind w:left="2880" w:hanging="360"/>
+      </w:pPr>
+    </w:lvl>
+    <w:lvl w:ilvl="4" w:tplc="040C0019" w:tentative="1">
+      <w:start w:val="1"/>
+      <w:numFmt w:val="lowerLetter"/>
+      <w:lvlText w:val="%5."/>
+      <w:lvlJc w:val="left"/>
+      <w:pPr>
+        <w:ind w:left="3600" w:hanging="360"/>
+      </w:pPr>
+    </w:lvl>
+    <w:lvl w:ilvl="5" w:tplc="040C001B" w:tentative="1">
+      <w:start w:val="1"/>
+      <w:numFmt w:val="lowerRoman"/>
+      <w:lvlText w:val="%6."/>
+      <w:lvlJc w:val="right"/>
+      <w:pPr>
+        <w:ind w:left="4320" w:hanging="180"/>
+      </w:pPr>
+    </w:lvl>
+    <w:lvl w:ilvl="6" w:tplc="040C000F" w:tentative="1">
+      <w:start w:val="1"/>
+      <w:numFmt w:val="decimal"/>
+      <w:lvlText w:val="%7."/>
+      <w:lvlJc w:val="left"/>
+      <w:pPr>
+        <w:ind w:left="5040" w:hanging="360"/>
+      </w:pPr>
+    </w:lvl>
+    <w:lvl w:ilvl="7" w:tplc="040C0019" w:tentative="1">
+      <w:start w:val="1"/>
+      <w:numFmt w:val="lowerLetter"/>
+      <w:lvlText w:val="%8."/>
+      <w:lvlJc w:val="left"/>
+      <w:pPr>
+        <w:ind w:left="5760" w:hanging="360"/>
+      </w:pPr>
+    </w:lvl>
+    <w:lvl w:ilvl="8" w:tplc="040C001B" w:tentative="1">
+      <w:start w:val="1"/>
+      <w:numFmt w:val="lowerRoman"/>
+      <w:lvlText w:val="%9."/>
+      <w:lvlJc w:val="right"/>
+      <w:pPr>
+        <w:ind w:left="6480" w:hanging="180"/>
+      </w:pPr>
+    </w:lvl>
+  </w:abstractNum>
+  <w:abstractNum w:abstractNumId="8">
     <w:nsid w:val="1CD557DB"/>
     <w:multiLevelType w:val="multilevel"/>
     <w:tmpl w:val="6D8E6C36"/>
@@ -4753,7 +5243,7 @@
       </w:rPr>
     </w:lvl>
   </w:abstractNum>
-  <w:abstractNum w:abstractNumId="7">
+  <w:abstractNum w:abstractNumId="9">
     <w:nsid w:val="29AF64F5"/>
     <w:multiLevelType w:val="hybridMultilevel"/>
     <w:tmpl w:val="B42A5324"/>
@@ -4866,7 +5356,7 @@
       </w:rPr>
     </w:lvl>
   </w:abstractNum>
-  <w:abstractNum w:abstractNumId="8">
+  <w:abstractNum w:abstractNumId="10">
     <w:nsid w:val="33120202"/>
     <w:multiLevelType w:val="hybridMultilevel"/>
     <w:tmpl w:val="4F70F0EA"/>
@@ -4979,7 +5469,7 @@
       </w:rPr>
     </w:lvl>
   </w:abstractNum>
-  <w:abstractNum w:abstractNumId="9">
+  <w:abstractNum w:abstractNumId="11">
     <w:nsid w:val="385B4757"/>
     <w:multiLevelType w:val="hybridMultilevel"/>
     <w:tmpl w:val="4EBAA62A"/>
@@ -5092,7 +5582,7 @@
       </w:rPr>
     </w:lvl>
   </w:abstractNum>
-  <w:abstractNum w:abstractNumId="10">
+  <w:abstractNum w:abstractNumId="12">
     <w:nsid w:val="459B0446"/>
     <w:multiLevelType w:val="hybridMultilevel"/>
     <w:tmpl w:val="5AE465FA"/>
@@ -5205,7 +5695,7 @@
       </w:rPr>
     </w:lvl>
   </w:abstractNum>
-  <w:abstractNum w:abstractNumId="11">
+  <w:abstractNum w:abstractNumId="13">
     <w:nsid w:val="47984F87"/>
     <w:multiLevelType w:val="hybridMultilevel"/>
     <w:tmpl w:val="6A56F3A2"/>
@@ -5318,7 +5808,7 @@
       </w:rPr>
     </w:lvl>
   </w:abstractNum>
-  <w:abstractNum w:abstractNumId="12">
+  <w:abstractNum w:abstractNumId="14">
     <w:nsid w:val="47E97E08"/>
     <w:multiLevelType w:val="hybridMultilevel"/>
     <w:tmpl w:val="98AA2ECE"/>
@@ -5431,7 +5921,7 @@
       </w:rPr>
     </w:lvl>
   </w:abstractNum>
-  <w:abstractNum w:abstractNumId="13">
+  <w:abstractNum w:abstractNumId="15">
     <w:nsid w:val="516E2710"/>
     <w:multiLevelType w:val="hybridMultilevel"/>
     <w:tmpl w:val="BB6CA222"/>
@@ -5544,7 +6034,7 @@
       </w:rPr>
     </w:lvl>
   </w:abstractNum>
-  <w:abstractNum w:abstractNumId="14">
+  <w:abstractNum w:abstractNumId="16">
     <w:nsid w:val="51DD3FBC"/>
     <w:multiLevelType w:val="hybridMultilevel"/>
     <w:tmpl w:val="8D26712C"/>
@@ -5657,7 +6147,7 @@
       </w:rPr>
     </w:lvl>
   </w:abstractNum>
-  <w:abstractNum w:abstractNumId="15">
+  <w:abstractNum w:abstractNumId="17">
     <w:nsid w:val="56D14711"/>
     <w:multiLevelType w:val="hybridMultilevel"/>
     <w:tmpl w:val="4BC8C670"/>
@@ -5770,7 +6260,7 @@
       </w:rPr>
     </w:lvl>
   </w:abstractNum>
-  <w:abstractNum w:abstractNumId="16">
+  <w:abstractNum w:abstractNumId="18">
     <w:nsid w:val="5916787A"/>
     <w:multiLevelType w:val="hybridMultilevel"/>
     <w:tmpl w:val="87400B66"/>
@@ -5859,7 +6349,7 @@
       </w:pPr>
     </w:lvl>
   </w:abstractNum>
-  <w:abstractNum w:abstractNumId="17">
+  <w:abstractNum w:abstractNumId="19">
     <w:nsid w:val="5A1A67A0"/>
     <w:multiLevelType w:val="hybridMultilevel"/>
     <w:tmpl w:val="4620BED0"/>
@@ -5972,7 +6462,7 @@
       </w:rPr>
     </w:lvl>
   </w:abstractNum>
-  <w:abstractNum w:abstractNumId="18">
+  <w:abstractNum w:abstractNumId="20">
     <w:nsid w:val="68DB65A6"/>
     <w:multiLevelType w:val="hybridMultilevel"/>
     <w:tmpl w:val="6D7EF99A"/>
@@ -6061,7 +6551,7 @@
       </w:pPr>
     </w:lvl>
   </w:abstractNum>
-  <w:abstractNum w:abstractNumId="19">
+  <w:abstractNum w:abstractNumId="21">
     <w:nsid w:val="72F31500"/>
     <w:multiLevelType w:val="hybridMultilevel"/>
     <w:tmpl w:val="C11E4C84"/>
@@ -6174,7 +6664,7 @@
       </w:rPr>
     </w:lvl>
   </w:abstractNum>
-  <w:abstractNum w:abstractNumId="20">
+  <w:abstractNum w:abstractNumId="22">
     <w:nsid w:val="790F7B17"/>
     <w:multiLevelType w:val="hybridMultilevel"/>
     <w:tmpl w:val="458A1524"/>
@@ -6288,124 +6778,130 @@
     </w:lvl>
   </w:abstractNum>
   <w:num w:numId="1">
-    <w:abstractNumId w:val="3"/>
+    <w:abstractNumId w:val="4"/>
   </w:num>
   <w:num w:numId="2">
-    <w:abstractNumId w:val="3"/>
+    <w:abstractNumId w:val="4"/>
   </w:num>
   <w:num w:numId="3">
-    <w:abstractNumId w:val="3"/>
+    <w:abstractNumId w:val="4"/>
   </w:num>
   <w:num w:numId="4">
-    <w:abstractNumId w:val="3"/>
+    <w:abstractNumId w:val="4"/>
   </w:num>
   <w:num w:numId="5">
-    <w:abstractNumId w:val="3"/>
+    <w:abstractNumId w:val="4"/>
   </w:num>
   <w:num w:numId="6">
-    <w:abstractNumId w:val="3"/>
+    <w:abstractNumId w:val="4"/>
   </w:num>
   <w:num w:numId="7">
-    <w:abstractNumId w:val="3"/>
+    <w:abstractNumId w:val="4"/>
   </w:num>
   <w:num w:numId="8">
-    <w:abstractNumId w:val="3"/>
+    <w:abstractNumId w:val="4"/>
   </w:num>
   <w:num w:numId="9">
-    <w:abstractNumId w:val="3"/>
+    <w:abstractNumId w:val="4"/>
   </w:num>
   <w:num w:numId="10">
-    <w:abstractNumId w:val="3"/>
+    <w:abstractNumId w:val="4"/>
   </w:num>
   <w:num w:numId="11">
-    <w:abstractNumId w:val="8"/>
+    <w:abstractNumId w:val="10"/>
   </w:num>
   <w:num w:numId="12">
-    <w:abstractNumId w:val="15"/>
+    <w:abstractNumId w:val="17"/>
   </w:num>
   <w:num w:numId="13">
-    <w:abstractNumId w:val="19"/>
+    <w:abstractNumId w:val="21"/>
   </w:num>
   <w:num w:numId="14">
-    <w:abstractNumId w:val="3"/>
+    <w:abstractNumId w:val="4"/>
   </w:num>
   <w:num w:numId="15">
-    <w:abstractNumId w:val="3"/>
+    <w:abstractNumId w:val="4"/>
   </w:num>
   <w:num w:numId="16">
-    <w:abstractNumId w:val="3"/>
+    <w:abstractNumId w:val="4"/>
   </w:num>
   <w:num w:numId="17">
-    <w:abstractNumId w:val="3"/>
+    <w:abstractNumId w:val="4"/>
   </w:num>
   <w:num w:numId="18">
-    <w:abstractNumId w:val="3"/>
+    <w:abstractNumId w:val="4"/>
   </w:num>
   <w:num w:numId="19">
-    <w:abstractNumId w:val="3"/>
+    <w:abstractNumId w:val="4"/>
   </w:num>
   <w:num w:numId="20">
-    <w:abstractNumId w:val="3"/>
+    <w:abstractNumId w:val="4"/>
   </w:num>
   <w:num w:numId="21">
-    <w:abstractNumId w:val="3"/>
+    <w:abstractNumId w:val="4"/>
   </w:num>
   <w:num w:numId="22">
-    <w:abstractNumId w:val="3"/>
+    <w:abstractNumId w:val="4"/>
   </w:num>
   <w:num w:numId="23">
-    <w:abstractNumId w:val="3"/>
+    <w:abstractNumId w:val="4"/>
   </w:num>
   <w:num w:numId="24">
-    <w:abstractNumId w:val="17"/>
+    <w:abstractNumId w:val="19"/>
   </w:num>
   <w:num w:numId="25">
     <w:abstractNumId w:val="0"/>
   </w:num>
   <w:num w:numId="26">
+    <w:abstractNumId w:val="16"/>
+  </w:num>
+  <w:num w:numId="27">
+    <w:abstractNumId w:val="9"/>
+  </w:num>
+  <w:num w:numId="28">
+    <w:abstractNumId w:val="15"/>
+  </w:num>
+  <w:num w:numId="29">
+    <w:abstractNumId w:val="6"/>
+  </w:num>
+  <w:num w:numId="30">
+    <w:abstractNumId w:val="13"/>
+  </w:num>
+  <w:num w:numId="31">
+    <w:abstractNumId w:val="12"/>
+  </w:num>
+  <w:num w:numId="32">
+    <w:abstractNumId w:val="5"/>
+  </w:num>
+  <w:num w:numId="33">
+    <w:abstractNumId w:val="3"/>
+  </w:num>
+  <w:num w:numId="34">
     <w:abstractNumId w:val="14"/>
   </w:num>
-  <w:num w:numId="27">
-    <w:abstractNumId w:val="7"/>
+  <w:num w:numId="35">
+    <w:abstractNumId w:val="22"/>
   </w:num>
-  <w:num w:numId="28">
-    <w:abstractNumId w:val="13"/>
+  <w:num w:numId="36">
+    <w:abstractNumId w:val="2"/>
   </w:num>
-  <w:num w:numId="29">
-    <w:abstractNumId w:val="5"/>
+  <w:num w:numId="37">
+    <w:abstractNumId w:val="18"/>
   </w:num>
-  <w:num w:numId="30">
+  <w:num w:numId="38">
+    <w:abstractNumId w:val="20"/>
+  </w:num>
+  <w:num w:numId="39">
+    <w:abstractNumId w:val="8"/>
+  </w:num>
+  <w:num w:numId="40">
     <w:abstractNumId w:val="11"/>
   </w:num>
-  <w:num w:numId="31">
-    <w:abstractNumId w:val="10"/>
-  </w:num>
-  <w:num w:numId="32">
-    <w:abstractNumId w:val="4"/>
-  </w:num>
-  <w:num w:numId="33">
-    <w:abstractNumId w:val="2"/>
-  </w:num>
-  <w:num w:numId="34">
-    <w:abstractNumId w:val="12"/>
-  </w:num>
-  <w:num w:numId="35">
-    <w:abstractNumId w:val="20"/>
-  </w:num>
-  <w:num w:numId="36">
+  <w:num w:numId="41">
     <w:abstractNumId w:val="1"/>
   </w:num>
-  <w:num w:numId="37">
-    <w:abstractNumId w:val="16"/>
-  </w:num>
-  <w:num w:numId="38">
-    <w:abstractNumId w:val="18"/>
-  </w:num>
-  <w:num w:numId="39">
-    <w:abstractNumId w:val="6"/>
-  </w:num>
-  <w:num w:numId="40">
-    <w:abstractNumId w:val="9"/>
+  <w:num w:numId="42">
+    <w:abstractNumId w:val="7"/>
   </w:num>
 </w:numbering>
 </file>
@@ -8831,7 +9327,7 @@
 </file>
 
 <file path=customXml/itemProps4.xml><?xml version="1.0" encoding="utf-8"?>
-<ds:datastoreItem xmlns:ds="http://schemas.openxmlformats.org/officeDocument/2006/customXml" ds:itemID="{28A31034-7CAD-E749-83FE-2DD174B867F4}">
+<ds:datastoreItem xmlns:ds="http://schemas.openxmlformats.org/officeDocument/2006/customXml" ds:itemID="{98980A98-601E-264F-9308-A494EAB6EF82}">
   <ds:schemaRefs>
     <ds:schemaRef ds:uri="http://schemas.openxmlformats.org/officeDocument/2006/bibliography"/>
   </ds:schemaRefs>

</xml_diff>

<commit_message>
Mis à jour du doc avec tout les diagrammes séquences demande des clients
</commit_message>
<xml_diff>
--- a/Ly_Ha.docx
+++ b/Ly_Ha.docx
@@ -3126,7 +3126,6 @@
       </w:r>
     </w:p>
     <w:p>
-      <w:bookmarkStart w:id="0" w:name="_GoBack"/>
       <w:r>
         <w:rPr>
           <w:noProof/>
@@ -3180,14 +3179,15 @@
           </wp:inline>
         </w:drawing>
       </w:r>
-      <w:bookmarkEnd w:id="0"/>
     </w:p>
     <w:p/>
+    <w:p/>
     <w:p>
       <w:pPr>
         <w:pStyle w:val="Titre3"/>
       </w:pPr>
       <w:r>
+        <w:lastRenderedPageBreak/>
         <w:t xml:space="preserve">Détails </w:t>
       </w:r>
       <w:r>
@@ -3256,7 +3256,6 @@
         <w:rPr>
           <w:rFonts w:ascii="Times New Roman" w:hAnsi="Times New Roman" w:cs="Times New Roman"/>
         </w:rPr>
-        <w:lastRenderedPageBreak/>
         <w:t>Acteur principal : Chargé d’affaire</w:t>
       </w:r>
     </w:p>
@@ -3968,6 +3967,13 @@
           <w:rFonts w:ascii="Times New Roman" w:hAnsi="Times New Roman" w:cs="Times New Roman"/>
           <w:u w:val="single"/>
         </w:rPr>
+        <w:t xml:space="preserve"> </w:t>
+      </w:r>
+      <w:r>
+        <w:rPr>
+          <w:rFonts w:ascii="Times New Roman" w:hAnsi="Times New Roman" w:cs="Times New Roman"/>
+          <w:u w:val="single"/>
+        </w:rPr>
         <w:t>:</w:t>
       </w:r>
     </w:p>
@@ -4073,16 +4079,1912 @@
     </w:p>
     <w:p>
       <w:pPr>
+        <w:pStyle w:val="Corps"/>
+        <w:numPr>
+          <w:ilvl w:val="0"/>
+          <w:numId w:val="43"/>
+        </w:numPr>
+      </w:pPr>
+      <w:r>
+        <w:t xml:space="preserve">Le client clique sur le bouton </w:t>
+      </w:r>
+      <w:r>
+        <w:rPr>
+          <w:rFonts w:hAnsi="Helvetica"/>
+        </w:rPr>
+        <w:t>« </w:t>
+      </w:r>
+      <w:r>
+        <w:t>Profil</w:t>
+      </w:r>
+      <w:r>
+        <w:rPr>
+          <w:rFonts w:hAnsi="Helvetica"/>
+        </w:rPr>
+        <w:t> »</w:t>
+      </w:r>
+    </w:p>
+    <w:p>
+      <w:pPr>
+        <w:pStyle w:val="Corps"/>
+        <w:numPr>
+          <w:ilvl w:val="0"/>
+          <w:numId w:val="43"/>
+        </w:numPr>
+      </w:pPr>
+      <w:r>
+        <w:t>Le syst</w:t>
+      </w:r>
+      <w:r>
+        <w:rPr>
+          <w:rFonts w:hAnsi="Helvetica"/>
+        </w:rPr>
+        <w:t>è</w:t>
+      </w:r>
+      <w:r>
+        <w:t>me cherche son profil dans la base</w:t>
+      </w:r>
+    </w:p>
+    <w:p>
+      <w:pPr>
+        <w:pStyle w:val="Corps"/>
+        <w:numPr>
+          <w:ilvl w:val="0"/>
+          <w:numId w:val="43"/>
+        </w:numPr>
+      </w:pPr>
+      <w:r>
+        <w:t>Le client consulte ses informations</w:t>
+      </w:r>
+    </w:p>
+    <w:p>
+      <w:pPr>
         <w:spacing w:after="0"/>
       </w:pPr>
+      <w:r>
+        <w:rPr>
+          <w:noProof/>
+        </w:rPr>
+        <w:drawing>
+          <wp:anchor distT="0" distB="0" distL="114300" distR="114300" simplePos="0" relativeHeight="251673600" behindDoc="0" locked="0" layoutInCell="1" allowOverlap="1" wp14:anchorId="0A09EC07" wp14:editId="4ABC1883">
+            <wp:simplePos x="0" y="0"/>
+            <wp:positionH relativeFrom="column">
+              <wp:posOffset>0</wp:posOffset>
+            </wp:positionH>
+            <wp:positionV relativeFrom="paragraph">
+              <wp:posOffset>492125</wp:posOffset>
+            </wp:positionV>
+            <wp:extent cx="5969000" cy="3257550"/>
+            <wp:effectExtent l="0" t="0" r="0" b="0"/>
+            <wp:wrapSquare wrapText="bothSides"/>
+            <wp:docPr id="22" name="Image 22" descr="Macintosh HD:Users:jean-michelly:Projets:Diagramme de séquence:Séquence DemandeClient:Sequence ConsulterProfil.png"/>
+            <wp:cNvGraphicFramePr>
+              <a:graphicFrameLocks xmlns:a="http://schemas.openxmlformats.org/drawingml/2006/main" noChangeAspect="1"/>
+            </wp:cNvGraphicFramePr>
+            <a:graphic xmlns:a="http://schemas.openxmlformats.org/drawingml/2006/main">
+              <a:graphicData uri="http://schemas.openxmlformats.org/drawingml/2006/picture">
+                <pic:pic xmlns:pic="http://schemas.openxmlformats.org/drawingml/2006/picture">
+                  <pic:nvPicPr>
+                    <pic:cNvPr id="0" name="Picture 4" descr="Macintosh HD:Users:jean-michelly:Projets:Diagramme de séquence:Séquence DemandeClient:Sequence ConsulterProfil.png"/>
+                    <pic:cNvPicPr>
+                      <a:picLocks noChangeAspect="1" noChangeArrowheads="1"/>
+                    </pic:cNvPicPr>
+                  </pic:nvPicPr>
+                  <pic:blipFill>
+                    <a:blip r:embed="rId22">
+                      <a:extLst>
+                        <a:ext uri="{28A0092B-C50C-407E-A947-70E740481C1C}">
+                          <a14:useLocalDpi xmlns:a14="http://schemas.microsoft.com/office/drawing/2010/main" val="0"/>
+                        </a:ext>
+                      </a:extLst>
+                    </a:blip>
+                    <a:srcRect/>
+                    <a:stretch>
+                      <a:fillRect/>
+                    </a:stretch>
+                  </pic:blipFill>
+                  <pic:spPr bwMode="auto">
+                    <a:xfrm>
+                      <a:off x="0" y="0"/>
+                      <a:ext cx="5969000" cy="3257550"/>
+                    </a:xfrm>
+                    <a:prstGeom prst="rect">
+                      <a:avLst/>
+                    </a:prstGeom>
+                    <a:noFill/>
+                    <a:ln>
+                      <a:noFill/>
+                    </a:ln>
+                    <a:extLst>
+                      <a:ext uri="{FAA26D3D-D897-4be2-8F04-BA451C77F1D7}">
+                        <ma14:placeholderFlag xmlns:ma14="http://schemas.microsoft.com/office/mac/drawingml/2011/main"/>
+                      </a:ext>
+                    </a:extLst>
+                  </pic:spPr>
+                </pic:pic>
+              </a:graphicData>
+            </a:graphic>
+            <wp14:sizeRelH relativeFrom="page">
+              <wp14:pctWidth>0</wp14:pctWidth>
+            </wp14:sizeRelH>
+            <wp14:sizeRelV relativeFrom="page">
+              <wp14:pctHeight>0</wp14:pctHeight>
+            </wp14:sizeRelV>
+          </wp:anchor>
+        </w:drawing>
+      </w:r>
+    </w:p>
+    <w:p>
+      <w:pPr>
+        <w:pStyle w:val="Ss-section3"/>
+        <w:numPr>
+          <w:ilvl w:val="0"/>
+          <w:numId w:val="36"/>
+        </w:numPr>
+        <w:rPr>
+          <w:rFonts w:ascii="Times New Roman" w:hAnsi="Times New Roman" w:cs="Times New Roman"/>
+          <w:sz w:val="24"/>
+          <w:szCs w:val="24"/>
+          <w:u w:val="single"/>
+        </w:rPr>
+      </w:pPr>
+      <w:r>
+        <w:br w:type="column"/>
+      </w:r>
+      <w:r>
+        <w:rPr>
+          <w:rFonts w:ascii="Times New Roman" w:hAnsi="Times New Roman" w:cs="Times New Roman"/>
+          <w:sz w:val="24"/>
+          <w:szCs w:val="24"/>
+          <w:u w:val="single"/>
+        </w:rPr>
+        <w:lastRenderedPageBreak/>
+        <w:t>Attacher une annonce</w:t>
+      </w:r>
+      <w:r>
+        <w:rPr>
+          <w:rFonts w:ascii="Times New Roman" w:hAnsi="Times New Roman" w:cs="Times New Roman"/>
+          <w:sz w:val="24"/>
+          <w:szCs w:val="24"/>
+          <w:u w:val="single"/>
+        </w:rPr>
+        <w:t xml:space="preserve"> </w:t>
+      </w:r>
+      <w:r>
+        <w:rPr>
+          <w:rFonts w:ascii="Times New Roman" w:hAnsi="Times New Roman" w:cs="Times New Roman"/>
+          <w:sz w:val="24"/>
+          <w:szCs w:val="24"/>
+          <w:u w:val="single"/>
+        </w:rPr>
+        <w:t>:</w:t>
+      </w:r>
+    </w:p>
+    <w:p>
+      <w:pPr>
+        <w:pStyle w:val="Corps"/>
+        <w:rPr>
+          <w:rFonts w:ascii="Times New Roman" w:hAnsi="Times New Roman" w:cs="Times New Roman"/>
+          <w:sz w:val="24"/>
+          <w:szCs w:val="24"/>
+        </w:rPr>
+      </w:pPr>
+      <w:r>
+        <w:rPr>
+          <w:rFonts w:ascii="Times New Roman" w:hAnsi="Times New Roman" w:cs="Times New Roman"/>
+          <w:sz w:val="24"/>
+          <w:szCs w:val="24"/>
+        </w:rPr>
+        <w:t xml:space="preserve">Titre : Attacher une annonce à un client </w:t>
+      </w:r>
+    </w:p>
+    <w:p>
+      <w:pPr>
+        <w:pStyle w:val="Corps"/>
+        <w:rPr>
+          <w:rFonts w:ascii="Times New Roman" w:hAnsi="Times New Roman" w:cs="Times New Roman"/>
+          <w:sz w:val="24"/>
+          <w:szCs w:val="24"/>
+        </w:rPr>
+      </w:pPr>
+      <w:r>
+        <w:rPr>
+          <w:rFonts w:ascii="Times New Roman" w:hAnsi="Times New Roman" w:cs="Times New Roman"/>
+          <w:sz w:val="24"/>
+          <w:szCs w:val="24"/>
+        </w:rPr>
+        <w:t>Acteur principal : Chargé d’affaire</w:t>
+      </w:r>
+    </w:p>
+    <w:p>
+      <w:pPr>
+        <w:pStyle w:val="Corps"/>
+        <w:rPr>
+          <w:rFonts w:ascii="Times New Roman" w:hAnsi="Times New Roman" w:cs="Times New Roman"/>
+          <w:sz w:val="24"/>
+          <w:szCs w:val="24"/>
+        </w:rPr>
+      </w:pPr>
+      <w:r>
+        <w:rPr>
+          <w:rFonts w:ascii="Times New Roman" w:hAnsi="Times New Roman" w:cs="Times New Roman"/>
+          <w:sz w:val="24"/>
+          <w:szCs w:val="24"/>
+        </w:rPr>
+        <w:t>Acteur secondaire : Client</w:t>
+      </w:r>
+    </w:p>
+    <w:p>
+      <w:pPr>
+        <w:pStyle w:val="Corps"/>
+        <w:rPr>
+          <w:rFonts w:ascii="Times New Roman" w:hAnsi="Times New Roman" w:cs="Times New Roman"/>
+          <w:sz w:val="24"/>
+          <w:szCs w:val="24"/>
+        </w:rPr>
+      </w:pPr>
+      <w:r>
+        <w:rPr>
+          <w:rFonts w:ascii="Times New Roman" w:hAnsi="Times New Roman" w:cs="Times New Roman"/>
+          <w:sz w:val="24"/>
+          <w:szCs w:val="24"/>
+        </w:rPr>
+        <w:t>Objectifs : Associer la demande du client avec son profil</w:t>
+      </w:r>
+    </w:p>
+    <w:p>
+      <w:pPr>
+        <w:pStyle w:val="Corps"/>
+        <w:rPr>
+          <w:rFonts w:ascii="Times New Roman" w:hAnsi="Times New Roman" w:cs="Times New Roman"/>
+          <w:sz w:val="24"/>
+          <w:szCs w:val="24"/>
+        </w:rPr>
+      </w:pPr>
+      <w:r>
+        <w:rPr>
+          <w:rFonts w:ascii="Times New Roman" w:hAnsi="Times New Roman" w:cs="Times New Roman"/>
+          <w:sz w:val="24"/>
+          <w:szCs w:val="24"/>
+        </w:rPr>
+        <w:t>Pré-conditions : Le client a émis un besoin et a été crée dans le système</w:t>
+      </w:r>
+    </w:p>
+    <w:p>
+      <w:pPr>
+        <w:pStyle w:val="Corps"/>
+        <w:rPr>
+          <w:rFonts w:ascii="Times New Roman" w:hAnsi="Times New Roman" w:cs="Times New Roman"/>
+          <w:sz w:val="24"/>
+          <w:szCs w:val="24"/>
+        </w:rPr>
+      </w:pPr>
+      <w:r>
+        <w:rPr>
+          <w:rFonts w:ascii="Times New Roman" w:hAnsi="Times New Roman" w:cs="Times New Roman"/>
+          <w:sz w:val="24"/>
+          <w:szCs w:val="24"/>
+        </w:rPr>
+        <w:t>Post-conditions : Le chargé d'affaire présente les fournisseurs potentiels</w:t>
+      </w:r>
+    </w:p>
+    <w:p>
+      <w:pPr>
+        <w:pStyle w:val="Corps"/>
+        <w:rPr>
+          <w:rFonts w:ascii="Times New Roman" w:hAnsi="Times New Roman" w:cs="Times New Roman"/>
+          <w:sz w:val="24"/>
+          <w:szCs w:val="24"/>
+        </w:rPr>
+      </w:pPr>
+      <w:r>
+        <w:rPr>
+          <w:rFonts w:ascii="Times New Roman" w:hAnsi="Times New Roman" w:cs="Times New Roman"/>
+          <w:sz w:val="24"/>
+          <w:szCs w:val="24"/>
+        </w:rPr>
+        <w:t xml:space="preserve">Flots d'évènements : </w:t>
+      </w:r>
+    </w:p>
+    <w:p>
+      <w:pPr>
+        <w:pStyle w:val="Corps"/>
+        <w:rPr>
+          <w:rFonts w:ascii="Times New Roman" w:hAnsi="Times New Roman" w:cs="Times New Roman"/>
+          <w:sz w:val="24"/>
+          <w:szCs w:val="24"/>
+        </w:rPr>
+      </w:pPr>
+      <w:r>
+        <w:rPr>
+          <w:rFonts w:ascii="Times New Roman" w:hAnsi="Times New Roman" w:cs="Times New Roman"/>
+          <w:sz w:val="24"/>
+          <w:szCs w:val="24"/>
+        </w:rPr>
+        <w:t xml:space="preserve">1. Le chargé d'affaire clique sur le bouton attacher une annonce </w:t>
+      </w:r>
+    </w:p>
+    <w:p>
+      <w:pPr>
+        <w:pStyle w:val="Corps"/>
+        <w:rPr>
+          <w:rFonts w:ascii="Times New Roman" w:hAnsi="Times New Roman" w:cs="Times New Roman"/>
+          <w:sz w:val="24"/>
+          <w:szCs w:val="24"/>
+        </w:rPr>
+      </w:pPr>
+      <w:r>
+        <w:rPr>
+          <w:rFonts w:ascii="Times New Roman" w:hAnsi="Times New Roman" w:cs="Times New Roman"/>
+          <w:sz w:val="24"/>
+          <w:szCs w:val="24"/>
+        </w:rPr>
+        <w:t>2. Le système recherche l’annonce dans sa base</w:t>
+      </w:r>
+    </w:p>
+    <w:p>
+      <w:pPr>
+        <w:pStyle w:val="Corps"/>
+        <w:rPr>
+          <w:rFonts w:ascii="Times New Roman" w:hAnsi="Times New Roman" w:cs="Times New Roman"/>
+          <w:sz w:val="24"/>
+          <w:szCs w:val="24"/>
+        </w:rPr>
+      </w:pPr>
+      <w:r>
+        <w:rPr>
+          <w:rFonts w:ascii="Times New Roman" w:hAnsi="Times New Roman" w:cs="Times New Roman"/>
+          <w:sz w:val="24"/>
+          <w:szCs w:val="24"/>
+        </w:rPr>
+        <w:tab/>
+        <w:t>2.1 L’annonce n’existe pas, le chargé d’affaire la créer</w:t>
+      </w:r>
+    </w:p>
+    <w:p>
+      <w:pPr>
+        <w:pStyle w:val="Corps"/>
+        <w:rPr>
+          <w:rFonts w:ascii="Times New Roman" w:hAnsi="Times New Roman" w:cs="Times New Roman"/>
+          <w:sz w:val="24"/>
+          <w:szCs w:val="24"/>
+        </w:rPr>
+      </w:pPr>
+      <w:r>
+        <w:rPr>
+          <w:rFonts w:ascii="Times New Roman" w:hAnsi="Times New Roman" w:cs="Times New Roman"/>
+          <w:sz w:val="24"/>
+          <w:szCs w:val="24"/>
+        </w:rPr>
+        <w:t>3. Le chargé d'affaire sélectionne le client pour lequel il veut attacher l’annonce</w:t>
+      </w:r>
+    </w:p>
+    <w:p>
+      <w:pPr>
+        <w:pStyle w:val="Corps"/>
+        <w:rPr>
+          <w:rFonts w:ascii="Times New Roman" w:hAnsi="Times New Roman" w:cs="Times New Roman"/>
+          <w:sz w:val="24"/>
+          <w:szCs w:val="24"/>
+        </w:rPr>
+      </w:pPr>
+      <w:r>
+        <w:rPr>
+          <w:rFonts w:ascii="Times New Roman" w:hAnsi="Times New Roman" w:cs="Times New Roman"/>
+          <w:sz w:val="24"/>
+          <w:szCs w:val="24"/>
+        </w:rPr>
+        <w:t xml:space="preserve">4. Le système valide l’association </w:t>
+      </w:r>
     </w:p>
     <w:p>
       <w:pPr>
         <w:spacing w:after="0"/>
       </w:pPr>
     </w:p>
+    <w:p>
+      <w:r>
+        <w:rPr>
+          <w:noProof/>
+        </w:rPr>
+        <w:drawing>
+          <wp:inline distT="0" distB="0" distL="0" distR="0" wp14:anchorId="3B839DBA" wp14:editId="223EEC6B">
+            <wp:extent cx="5969000" cy="4375150"/>
+            <wp:effectExtent l="0" t="0" r="0" b="0"/>
+            <wp:docPr id="24" name="Image 24" descr="Macintosh HD:Users:jean-michelly:Projets:Diagramme de séquence:Séquence DemandeClient:Sequence AttacherAnnonce.png"/>
+            <wp:cNvGraphicFramePr>
+              <a:graphicFrameLocks xmlns:a="http://schemas.openxmlformats.org/drawingml/2006/main" noChangeAspect="1"/>
+            </wp:cNvGraphicFramePr>
+            <a:graphic xmlns:a="http://schemas.openxmlformats.org/drawingml/2006/main">
+              <a:graphicData uri="http://schemas.openxmlformats.org/drawingml/2006/picture">
+                <pic:pic xmlns:pic="http://schemas.openxmlformats.org/drawingml/2006/picture">
+                  <pic:nvPicPr>
+                    <pic:cNvPr id="0" name="Picture 6" descr="Macintosh HD:Users:jean-michelly:Projets:Diagramme de séquence:Séquence DemandeClient:Sequence AttacherAnnonce.png"/>
+                    <pic:cNvPicPr>
+                      <a:picLocks noChangeAspect="1" noChangeArrowheads="1"/>
+                    </pic:cNvPicPr>
+                  </pic:nvPicPr>
+                  <pic:blipFill>
+                    <a:blip r:embed="rId23">
+                      <a:extLst>
+                        <a:ext uri="{28A0092B-C50C-407E-A947-70E740481C1C}">
+                          <a14:useLocalDpi xmlns:a14="http://schemas.microsoft.com/office/drawing/2010/main" val="0"/>
+                        </a:ext>
+                      </a:extLst>
+                    </a:blip>
+                    <a:srcRect/>
+                    <a:stretch>
+                      <a:fillRect/>
+                    </a:stretch>
+                  </pic:blipFill>
+                  <pic:spPr bwMode="auto">
+                    <a:xfrm>
+                      <a:off x="0" y="0"/>
+                      <a:ext cx="5969000" cy="4375150"/>
+                    </a:xfrm>
+                    <a:prstGeom prst="rect">
+                      <a:avLst/>
+                    </a:prstGeom>
+                    <a:noFill/>
+                    <a:ln>
+                      <a:noFill/>
+                    </a:ln>
+                  </pic:spPr>
+                </pic:pic>
+              </a:graphicData>
+            </a:graphic>
+          </wp:inline>
+        </w:drawing>
+      </w:r>
+    </w:p>
+    <w:p>
+      <w:pPr>
+        <w:tabs>
+          <w:tab w:val="left" w:pos="2010"/>
+        </w:tabs>
+      </w:pPr>
+      <w:r>
+        <w:tab/>
+      </w:r>
+    </w:p>
+    <w:p>
+      <w:pPr>
+        <w:pStyle w:val="Ss-section3"/>
+        <w:numPr>
+          <w:ilvl w:val="0"/>
+          <w:numId w:val="44"/>
+        </w:numPr>
+        <w:rPr>
+          <w:rFonts w:ascii="Times New Roman" w:hAnsi="Times New Roman" w:cs="Times New Roman"/>
+          <w:sz w:val="24"/>
+          <w:szCs w:val="24"/>
+          <w:u w:val="single"/>
+        </w:rPr>
+      </w:pPr>
+      <w:r>
+        <w:br w:type="column"/>
+      </w:r>
+      <w:r>
+        <w:rPr>
+          <w:rFonts w:ascii="Times New Roman" w:hAnsi="Times New Roman" w:cs="Times New Roman"/>
+          <w:sz w:val="24"/>
+          <w:szCs w:val="24"/>
+          <w:u w:val="single"/>
+        </w:rPr>
+        <w:lastRenderedPageBreak/>
+        <w:t>Publier</w:t>
+      </w:r>
+      <w:r>
+        <w:rPr>
+          <w:rFonts w:ascii="Times New Roman" w:hAnsi="Times New Roman" w:cs="Times New Roman"/>
+          <w:sz w:val="24"/>
+          <w:szCs w:val="24"/>
+          <w:u w:val="single"/>
+        </w:rPr>
+        <w:t xml:space="preserve"> une a</w:t>
+      </w:r>
+      <w:r>
+        <w:rPr>
+          <w:rFonts w:ascii="Times New Roman" w:hAnsi="Times New Roman" w:cs="Times New Roman"/>
+          <w:sz w:val="24"/>
+          <w:szCs w:val="24"/>
+          <w:u w:val="single"/>
+        </w:rPr>
+        <w:t>nnonce</w:t>
+      </w:r>
+      <w:r>
+        <w:rPr>
+          <w:rFonts w:ascii="Times New Roman" w:hAnsi="Times New Roman" w:cs="Times New Roman"/>
+          <w:sz w:val="24"/>
+          <w:szCs w:val="24"/>
+          <w:u w:val="single"/>
+        </w:rPr>
+        <w:t xml:space="preserve"> </w:t>
+      </w:r>
+      <w:r>
+        <w:rPr>
+          <w:rFonts w:ascii="Times New Roman" w:hAnsi="Times New Roman" w:cs="Times New Roman"/>
+          <w:sz w:val="24"/>
+          <w:szCs w:val="24"/>
+          <w:u w:val="single"/>
+        </w:rPr>
+        <w:t>:</w:t>
+      </w:r>
+    </w:p>
+    <w:p>
+      <w:pPr>
+        <w:pStyle w:val="Corps"/>
+        <w:rPr>
+          <w:rFonts w:ascii="Times New Roman" w:hAnsi="Times New Roman" w:cs="Times New Roman"/>
+          <w:sz w:val="24"/>
+          <w:szCs w:val="24"/>
+        </w:rPr>
+      </w:pPr>
+      <w:r>
+        <w:rPr>
+          <w:rFonts w:ascii="Times New Roman" w:hAnsi="Times New Roman" w:cs="Times New Roman"/>
+          <w:sz w:val="24"/>
+          <w:szCs w:val="24"/>
+        </w:rPr>
+        <w:t>Titre : Publier une annonce cliente</w:t>
+      </w:r>
+    </w:p>
+    <w:p>
+      <w:pPr>
+        <w:pStyle w:val="Corps"/>
+        <w:rPr>
+          <w:rFonts w:ascii="Times New Roman" w:hAnsi="Times New Roman" w:cs="Times New Roman"/>
+          <w:sz w:val="24"/>
+          <w:szCs w:val="24"/>
+        </w:rPr>
+      </w:pPr>
+      <w:r>
+        <w:rPr>
+          <w:rFonts w:ascii="Times New Roman" w:hAnsi="Times New Roman" w:cs="Times New Roman"/>
+          <w:sz w:val="24"/>
+          <w:szCs w:val="24"/>
+        </w:rPr>
+        <w:t>Acteur principal : Chargé d’affaire</w:t>
+      </w:r>
+    </w:p>
+    <w:p>
+      <w:pPr>
+        <w:pStyle w:val="Corps"/>
+        <w:rPr>
+          <w:rFonts w:ascii="Times New Roman" w:hAnsi="Times New Roman" w:cs="Times New Roman"/>
+          <w:sz w:val="24"/>
+          <w:szCs w:val="24"/>
+        </w:rPr>
+      </w:pPr>
+      <w:r>
+        <w:rPr>
+          <w:rFonts w:ascii="Times New Roman" w:hAnsi="Times New Roman" w:cs="Times New Roman"/>
+          <w:sz w:val="24"/>
+          <w:szCs w:val="24"/>
+        </w:rPr>
+        <w:t xml:space="preserve">Acteur secondaire : </w:t>
+      </w:r>
+    </w:p>
+    <w:p>
+      <w:pPr>
+        <w:pStyle w:val="Corps"/>
+        <w:rPr>
+          <w:rFonts w:ascii="Times New Roman" w:hAnsi="Times New Roman" w:cs="Times New Roman"/>
+          <w:sz w:val="24"/>
+          <w:szCs w:val="24"/>
+        </w:rPr>
+      </w:pPr>
+      <w:r>
+        <w:rPr>
+          <w:rFonts w:ascii="Times New Roman" w:hAnsi="Times New Roman" w:cs="Times New Roman"/>
+          <w:sz w:val="24"/>
+          <w:szCs w:val="24"/>
+        </w:rPr>
+        <w:t>Objectifs : Formaliser la demande du client</w:t>
+      </w:r>
+    </w:p>
+    <w:p>
+      <w:pPr>
+        <w:pStyle w:val="Corps"/>
+        <w:rPr>
+          <w:rFonts w:ascii="Times New Roman" w:hAnsi="Times New Roman" w:cs="Times New Roman"/>
+          <w:sz w:val="24"/>
+          <w:szCs w:val="24"/>
+        </w:rPr>
+      </w:pPr>
+      <w:r>
+        <w:rPr>
+          <w:rFonts w:ascii="Times New Roman" w:hAnsi="Times New Roman" w:cs="Times New Roman"/>
+          <w:sz w:val="24"/>
+          <w:szCs w:val="24"/>
+        </w:rPr>
+        <w:t>Pré-conditions : Le client a émis un besoin</w:t>
+      </w:r>
+    </w:p>
+    <w:p>
+      <w:pPr>
+        <w:pStyle w:val="Corps"/>
+        <w:rPr>
+          <w:rFonts w:ascii="Times New Roman" w:hAnsi="Times New Roman" w:cs="Times New Roman"/>
+          <w:sz w:val="24"/>
+          <w:szCs w:val="24"/>
+        </w:rPr>
+      </w:pPr>
+      <w:r>
+        <w:rPr>
+          <w:rFonts w:ascii="Times New Roman" w:hAnsi="Times New Roman" w:cs="Times New Roman"/>
+          <w:sz w:val="24"/>
+          <w:szCs w:val="24"/>
+        </w:rPr>
+        <w:t>Post-conditions : Les fournisseurs peuvent consulter l’annonce</w:t>
+      </w:r>
+    </w:p>
+    <w:p>
+      <w:pPr>
+        <w:pStyle w:val="Corps"/>
+        <w:rPr>
+          <w:rFonts w:ascii="Times New Roman" w:hAnsi="Times New Roman" w:cs="Times New Roman"/>
+          <w:sz w:val="24"/>
+          <w:szCs w:val="24"/>
+        </w:rPr>
+      </w:pPr>
+      <w:r>
+        <w:rPr>
+          <w:rFonts w:ascii="Times New Roman" w:hAnsi="Times New Roman" w:cs="Times New Roman"/>
+          <w:sz w:val="24"/>
+          <w:szCs w:val="24"/>
+        </w:rPr>
+        <w:t xml:space="preserve">Flots d'évènements : </w:t>
+      </w:r>
+    </w:p>
+    <w:p>
+      <w:pPr>
+        <w:pStyle w:val="Corps"/>
+        <w:rPr>
+          <w:rFonts w:ascii="Times New Roman" w:hAnsi="Times New Roman" w:cs="Times New Roman"/>
+          <w:sz w:val="24"/>
+          <w:szCs w:val="24"/>
+        </w:rPr>
+      </w:pPr>
+      <w:r>
+        <w:rPr>
+          <w:rFonts w:ascii="Times New Roman" w:hAnsi="Times New Roman" w:cs="Times New Roman"/>
+          <w:sz w:val="24"/>
+          <w:szCs w:val="24"/>
+        </w:rPr>
+        <w:t xml:space="preserve">1. Le chargé d'affaire clique sur le bouton publier une annonce </w:t>
+      </w:r>
+    </w:p>
+    <w:p>
+      <w:pPr>
+        <w:pStyle w:val="Corps"/>
+        <w:rPr>
+          <w:rFonts w:ascii="Times New Roman" w:hAnsi="Times New Roman" w:cs="Times New Roman"/>
+          <w:sz w:val="24"/>
+          <w:szCs w:val="24"/>
+        </w:rPr>
+      </w:pPr>
+      <w:r>
+        <w:rPr>
+          <w:rFonts w:ascii="Times New Roman" w:hAnsi="Times New Roman" w:cs="Times New Roman"/>
+          <w:sz w:val="24"/>
+          <w:szCs w:val="24"/>
+        </w:rPr>
+        <w:t xml:space="preserve">2. Le système </w:t>
+      </w:r>
+      <w:proofErr w:type="spellStart"/>
+      <w:r>
+        <w:rPr>
+          <w:rFonts w:ascii="Times New Roman" w:hAnsi="Times New Roman" w:cs="Times New Roman"/>
+          <w:sz w:val="24"/>
+          <w:szCs w:val="24"/>
+        </w:rPr>
+        <w:t>renvoit</w:t>
+      </w:r>
+      <w:proofErr w:type="spellEnd"/>
+      <w:r>
+        <w:rPr>
+          <w:rFonts w:ascii="Times New Roman" w:hAnsi="Times New Roman" w:cs="Times New Roman"/>
+          <w:sz w:val="24"/>
+          <w:szCs w:val="24"/>
+        </w:rPr>
+        <w:t xml:space="preserve"> un formulaire </w:t>
+      </w:r>
+    </w:p>
+    <w:p>
+      <w:pPr>
+        <w:pStyle w:val="Corps"/>
+        <w:rPr>
+          <w:rFonts w:ascii="Times New Roman" w:hAnsi="Times New Roman" w:cs="Times New Roman"/>
+          <w:sz w:val="24"/>
+          <w:szCs w:val="24"/>
+        </w:rPr>
+      </w:pPr>
+      <w:r>
+        <w:rPr>
+          <w:rFonts w:ascii="Times New Roman" w:hAnsi="Times New Roman" w:cs="Times New Roman"/>
+          <w:sz w:val="24"/>
+          <w:szCs w:val="24"/>
+        </w:rPr>
+        <w:t xml:space="preserve">3. Le chargé d'affaire remplit avec les besoins </w:t>
+      </w:r>
+      <w:proofErr w:type="gramStart"/>
+      <w:r>
+        <w:rPr>
+          <w:rFonts w:ascii="Times New Roman" w:hAnsi="Times New Roman" w:cs="Times New Roman"/>
+          <w:sz w:val="24"/>
+          <w:szCs w:val="24"/>
+        </w:rPr>
+        <w:t>du clients</w:t>
+      </w:r>
+      <w:proofErr w:type="gramEnd"/>
+    </w:p>
+    <w:p>
+      <w:pPr>
+        <w:pStyle w:val="Corps"/>
+        <w:rPr>
+          <w:rFonts w:ascii="Times New Roman" w:hAnsi="Times New Roman" w:cs="Times New Roman"/>
+          <w:sz w:val="24"/>
+          <w:szCs w:val="24"/>
+        </w:rPr>
+      </w:pPr>
+      <w:r>
+        <w:rPr>
+          <w:rFonts w:ascii="Times New Roman" w:hAnsi="Times New Roman" w:cs="Times New Roman"/>
+          <w:sz w:val="24"/>
+          <w:szCs w:val="24"/>
+        </w:rPr>
+        <w:t>4. Le système publie l’annonce du client</w:t>
+      </w:r>
+    </w:p>
+    <w:p>
+      <w:pPr>
+        <w:pStyle w:val="Ss-section3"/>
+      </w:pPr>
+      <w:r>
+        <w:rPr>
+          <w:noProof/>
+        </w:rPr>
+        <w:drawing>
+          <wp:anchor distT="0" distB="0" distL="114300" distR="114300" simplePos="0" relativeHeight="251674624" behindDoc="0" locked="0" layoutInCell="1" allowOverlap="1" wp14:anchorId="073B3583" wp14:editId="5AB6CFBD">
+            <wp:simplePos x="0" y="0"/>
+            <wp:positionH relativeFrom="column">
+              <wp:posOffset>0</wp:posOffset>
+            </wp:positionH>
+            <wp:positionV relativeFrom="paragraph">
+              <wp:posOffset>224155</wp:posOffset>
+            </wp:positionV>
+            <wp:extent cx="5969000" cy="4254500"/>
+            <wp:effectExtent l="0" t="0" r="0" b="12700"/>
+            <wp:wrapSquare wrapText="bothSides"/>
+            <wp:docPr id="25" name="Image 25" descr="Macintosh HD:Users:jean-michelly:Projets:Diagramme de séquence:Séquence DemandeClient:Sequence PublierAnnonce.png"/>
+            <wp:cNvGraphicFramePr>
+              <a:graphicFrameLocks xmlns:a="http://schemas.openxmlformats.org/drawingml/2006/main" noChangeAspect="1"/>
+            </wp:cNvGraphicFramePr>
+            <a:graphic xmlns:a="http://schemas.openxmlformats.org/drawingml/2006/main">
+              <a:graphicData uri="http://schemas.openxmlformats.org/drawingml/2006/picture">
+                <pic:pic xmlns:pic="http://schemas.openxmlformats.org/drawingml/2006/picture">
+                  <pic:nvPicPr>
+                    <pic:cNvPr id="0" name="Picture 7" descr="Macintosh HD:Users:jean-michelly:Projets:Diagramme de séquence:Séquence DemandeClient:Sequence PublierAnnonce.png"/>
+                    <pic:cNvPicPr>
+                      <a:picLocks noChangeAspect="1" noChangeArrowheads="1"/>
+                    </pic:cNvPicPr>
+                  </pic:nvPicPr>
+                  <pic:blipFill>
+                    <a:blip r:embed="rId24">
+                      <a:extLst>
+                        <a:ext uri="{28A0092B-C50C-407E-A947-70E740481C1C}">
+                          <a14:useLocalDpi xmlns:a14="http://schemas.microsoft.com/office/drawing/2010/main" val="0"/>
+                        </a:ext>
+                      </a:extLst>
+                    </a:blip>
+                    <a:srcRect/>
+                    <a:stretch>
+                      <a:fillRect/>
+                    </a:stretch>
+                  </pic:blipFill>
+                  <pic:spPr bwMode="auto">
+                    <a:xfrm>
+                      <a:off x="0" y="0"/>
+                      <a:ext cx="5969000" cy="4254500"/>
+                    </a:xfrm>
+                    <a:prstGeom prst="rect">
+                      <a:avLst/>
+                    </a:prstGeom>
+                    <a:noFill/>
+                    <a:ln>
+                      <a:noFill/>
+                    </a:ln>
+                    <a:extLst>
+                      <a:ext uri="{FAA26D3D-D897-4be2-8F04-BA451C77F1D7}">
+                        <ma14:placeholderFlag xmlns:ma14="http://schemas.microsoft.com/office/mac/drawingml/2011/main"/>
+                      </a:ext>
+                    </a:extLst>
+                  </pic:spPr>
+                </pic:pic>
+              </a:graphicData>
+            </a:graphic>
+            <wp14:sizeRelH relativeFrom="page">
+              <wp14:pctWidth>0</wp14:pctWidth>
+            </wp14:sizeRelH>
+            <wp14:sizeRelV relativeFrom="page">
+              <wp14:pctHeight>0</wp14:pctHeight>
+            </wp14:sizeRelV>
+          </wp:anchor>
+        </w:drawing>
+      </w:r>
+    </w:p>
+    <w:p>
+      <w:pPr>
+        <w:pStyle w:val="Ss-section3"/>
+      </w:pPr>
+    </w:p>
+    <w:p>
+      <w:pPr>
+        <w:pStyle w:val="Ss-section3"/>
+      </w:pPr>
+    </w:p>
+    <w:p>
+      <w:pPr>
+        <w:pStyle w:val="Ss-section3"/>
+        <w:numPr>
+          <w:ilvl w:val="0"/>
+          <w:numId w:val="44"/>
+        </w:numPr>
+        <w:rPr>
+          <w:rFonts w:ascii="Times New Roman" w:hAnsi="Times New Roman" w:cs="Times New Roman"/>
+          <w:sz w:val="24"/>
+          <w:szCs w:val="24"/>
+          <w:u w:val="single"/>
+        </w:rPr>
+      </w:pPr>
+      <w:r>
+        <w:rPr>
+          <w:rFonts w:ascii="Times New Roman" w:hAnsi="Times New Roman" w:cs="Times New Roman"/>
+          <w:sz w:val="24"/>
+          <w:szCs w:val="24"/>
+          <w:u w:val="single"/>
+        </w:rPr>
+        <w:lastRenderedPageBreak/>
+        <w:t>Editer une annonce</w:t>
+      </w:r>
+      <w:r>
+        <w:rPr>
+          <w:rFonts w:ascii="Times New Roman" w:hAnsi="Times New Roman" w:cs="Times New Roman"/>
+          <w:sz w:val="24"/>
+          <w:szCs w:val="24"/>
+          <w:u w:val="single"/>
+        </w:rPr>
+        <w:t xml:space="preserve"> </w:t>
+      </w:r>
+      <w:r>
+        <w:rPr>
+          <w:rFonts w:ascii="Times New Roman" w:hAnsi="Times New Roman" w:cs="Times New Roman"/>
+          <w:sz w:val="24"/>
+          <w:szCs w:val="24"/>
+          <w:u w:val="single"/>
+        </w:rPr>
+        <w:t>:</w:t>
+      </w:r>
+    </w:p>
+    <w:p>
+      <w:pPr>
+        <w:pStyle w:val="Corps"/>
+        <w:rPr>
+          <w:rFonts w:ascii="Times New Roman" w:hAnsi="Times New Roman" w:cs="Times New Roman"/>
+          <w:sz w:val="24"/>
+          <w:szCs w:val="24"/>
+        </w:rPr>
+      </w:pPr>
+      <w:r>
+        <w:rPr>
+          <w:rFonts w:ascii="Times New Roman" w:hAnsi="Times New Roman" w:cs="Times New Roman"/>
+          <w:sz w:val="24"/>
+          <w:szCs w:val="24"/>
+        </w:rPr>
+        <w:t>Titre : Editer une annonce cliente</w:t>
+      </w:r>
+    </w:p>
+    <w:p>
+      <w:pPr>
+        <w:pStyle w:val="Corps"/>
+        <w:rPr>
+          <w:rFonts w:ascii="Times New Roman" w:hAnsi="Times New Roman" w:cs="Times New Roman"/>
+          <w:sz w:val="24"/>
+          <w:szCs w:val="24"/>
+        </w:rPr>
+      </w:pPr>
+      <w:r>
+        <w:rPr>
+          <w:rFonts w:ascii="Times New Roman" w:hAnsi="Times New Roman" w:cs="Times New Roman"/>
+          <w:sz w:val="24"/>
+          <w:szCs w:val="24"/>
+        </w:rPr>
+        <w:t>Acteur principal : Chargé d’affaire</w:t>
+      </w:r>
+    </w:p>
+    <w:p>
+      <w:pPr>
+        <w:pStyle w:val="Corps"/>
+        <w:rPr>
+          <w:rFonts w:ascii="Times New Roman" w:hAnsi="Times New Roman" w:cs="Times New Roman"/>
+          <w:sz w:val="24"/>
+          <w:szCs w:val="24"/>
+        </w:rPr>
+      </w:pPr>
+      <w:r>
+        <w:rPr>
+          <w:rFonts w:ascii="Times New Roman" w:hAnsi="Times New Roman" w:cs="Times New Roman"/>
+          <w:sz w:val="24"/>
+          <w:szCs w:val="24"/>
+        </w:rPr>
+        <w:t xml:space="preserve">Acteur secondaire : </w:t>
+      </w:r>
+    </w:p>
+    <w:p>
+      <w:pPr>
+        <w:pStyle w:val="Corps"/>
+        <w:rPr>
+          <w:rFonts w:ascii="Times New Roman" w:hAnsi="Times New Roman" w:cs="Times New Roman"/>
+          <w:sz w:val="24"/>
+          <w:szCs w:val="24"/>
+        </w:rPr>
+      </w:pPr>
+      <w:r>
+        <w:rPr>
+          <w:rFonts w:ascii="Times New Roman" w:hAnsi="Times New Roman" w:cs="Times New Roman"/>
+          <w:sz w:val="24"/>
+          <w:szCs w:val="24"/>
+        </w:rPr>
+        <w:t>Objectifs : Modifier la demande du client</w:t>
+      </w:r>
+    </w:p>
+    <w:p>
+      <w:pPr>
+        <w:pStyle w:val="Corps"/>
+        <w:rPr>
+          <w:rFonts w:ascii="Times New Roman" w:hAnsi="Times New Roman" w:cs="Times New Roman"/>
+          <w:sz w:val="24"/>
+          <w:szCs w:val="24"/>
+        </w:rPr>
+      </w:pPr>
+      <w:r>
+        <w:rPr>
+          <w:rFonts w:ascii="Times New Roman" w:hAnsi="Times New Roman" w:cs="Times New Roman"/>
+          <w:sz w:val="24"/>
+          <w:szCs w:val="24"/>
+        </w:rPr>
+        <w:t xml:space="preserve">Pré-conditions : L’annonce a été </w:t>
+      </w:r>
+      <w:proofErr w:type="gramStart"/>
+      <w:r>
+        <w:rPr>
+          <w:rFonts w:ascii="Times New Roman" w:hAnsi="Times New Roman" w:cs="Times New Roman"/>
+          <w:sz w:val="24"/>
+          <w:szCs w:val="24"/>
+        </w:rPr>
+        <w:t>associé</w:t>
+      </w:r>
+      <w:proofErr w:type="gramEnd"/>
+      <w:r>
+        <w:rPr>
+          <w:rFonts w:ascii="Times New Roman" w:hAnsi="Times New Roman" w:cs="Times New Roman"/>
+          <w:sz w:val="24"/>
+          <w:szCs w:val="24"/>
+        </w:rPr>
+        <w:t xml:space="preserve"> à un client</w:t>
+      </w:r>
+    </w:p>
+    <w:p>
+      <w:pPr>
+        <w:pStyle w:val="Corps"/>
+        <w:rPr>
+          <w:rFonts w:ascii="Times New Roman" w:hAnsi="Times New Roman" w:cs="Times New Roman"/>
+          <w:sz w:val="24"/>
+          <w:szCs w:val="24"/>
+        </w:rPr>
+      </w:pPr>
+      <w:r>
+        <w:rPr>
+          <w:rFonts w:ascii="Times New Roman" w:hAnsi="Times New Roman" w:cs="Times New Roman"/>
+          <w:sz w:val="24"/>
+          <w:szCs w:val="24"/>
+        </w:rPr>
+        <w:t xml:space="preserve">Post-conditions : Le client peut voir ses nouveaux besoins </w:t>
+      </w:r>
+    </w:p>
+    <w:p>
+      <w:pPr>
+        <w:pStyle w:val="Corps"/>
+        <w:rPr>
+          <w:rFonts w:ascii="Times New Roman" w:hAnsi="Times New Roman" w:cs="Times New Roman"/>
+          <w:sz w:val="24"/>
+          <w:szCs w:val="24"/>
+        </w:rPr>
+      </w:pPr>
+      <w:r>
+        <w:rPr>
+          <w:rFonts w:ascii="Times New Roman" w:hAnsi="Times New Roman" w:cs="Times New Roman"/>
+          <w:sz w:val="24"/>
+          <w:szCs w:val="24"/>
+        </w:rPr>
+        <w:t xml:space="preserve">Flots d'évènements : </w:t>
+      </w:r>
+    </w:p>
+    <w:p>
+      <w:pPr>
+        <w:pStyle w:val="Corps"/>
+        <w:rPr>
+          <w:rFonts w:ascii="Times New Roman" w:hAnsi="Times New Roman" w:cs="Times New Roman"/>
+          <w:sz w:val="24"/>
+          <w:szCs w:val="24"/>
+        </w:rPr>
+      </w:pPr>
+      <w:r>
+        <w:rPr>
+          <w:rFonts w:ascii="Times New Roman" w:hAnsi="Times New Roman" w:cs="Times New Roman"/>
+          <w:sz w:val="24"/>
+          <w:szCs w:val="24"/>
+        </w:rPr>
+        <w:t xml:space="preserve">1. Le chargé d'affaire clique sur le bouton éditer une annonce </w:t>
+      </w:r>
+    </w:p>
+    <w:p>
+      <w:pPr>
+        <w:pStyle w:val="Corps"/>
+        <w:rPr>
+          <w:rFonts w:ascii="Times New Roman" w:hAnsi="Times New Roman" w:cs="Times New Roman"/>
+          <w:sz w:val="24"/>
+          <w:szCs w:val="24"/>
+        </w:rPr>
+      </w:pPr>
+      <w:r>
+        <w:rPr>
+          <w:rFonts w:ascii="Times New Roman" w:hAnsi="Times New Roman" w:cs="Times New Roman"/>
+          <w:sz w:val="24"/>
+          <w:szCs w:val="24"/>
+        </w:rPr>
+        <w:t>2. Le système interroge le chargé d’affaire sur l’annonce de quel client qu’il souhaite modifier</w:t>
+      </w:r>
+    </w:p>
+    <w:p>
+      <w:pPr>
+        <w:pStyle w:val="Corps"/>
+        <w:rPr>
+          <w:rFonts w:ascii="Times New Roman" w:hAnsi="Times New Roman" w:cs="Times New Roman"/>
+          <w:sz w:val="24"/>
+          <w:szCs w:val="24"/>
+        </w:rPr>
+      </w:pPr>
+      <w:r>
+        <w:rPr>
+          <w:rFonts w:ascii="Times New Roman" w:hAnsi="Times New Roman" w:cs="Times New Roman"/>
+          <w:sz w:val="24"/>
+          <w:szCs w:val="24"/>
+        </w:rPr>
+        <w:t>3. Le chargé d'affaire sélectionne le client</w:t>
+      </w:r>
+    </w:p>
+    <w:p>
+      <w:pPr>
+        <w:pStyle w:val="Corps"/>
+        <w:rPr>
+          <w:rFonts w:ascii="Times New Roman" w:hAnsi="Times New Roman" w:cs="Times New Roman"/>
+          <w:sz w:val="24"/>
+          <w:szCs w:val="24"/>
+        </w:rPr>
+      </w:pPr>
+      <w:r>
+        <w:rPr>
+          <w:rFonts w:ascii="Times New Roman" w:hAnsi="Times New Roman" w:cs="Times New Roman"/>
+          <w:sz w:val="24"/>
+          <w:szCs w:val="24"/>
+        </w:rPr>
+        <w:t>4. Le système affiche le profil du client et son annonce</w:t>
+      </w:r>
+    </w:p>
+    <w:p>
+      <w:pPr>
+        <w:pStyle w:val="Corps"/>
+        <w:rPr>
+          <w:rFonts w:ascii="Times New Roman" w:hAnsi="Times New Roman" w:cs="Times New Roman"/>
+          <w:sz w:val="24"/>
+          <w:szCs w:val="24"/>
+        </w:rPr>
+      </w:pPr>
+      <w:r>
+        <w:rPr>
+          <w:rFonts w:ascii="Times New Roman" w:hAnsi="Times New Roman" w:cs="Times New Roman"/>
+          <w:sz w:val="24"/>
+          <w:szCs w:val="24"/>
+        </w:rPr>
+        <w:t>5. Le chargé d’affaire modifie l’annonce</w:t>
+      </w:r>
+    </w:p>
+    <w:p>
+      <w:pPr>
+        <w:pStyle w:val="Corps"/>
+        <w:rPr>
+          <w:rFonts w:ascii="Times New Roman" w:hAnsi="Times New Roman" w:cs="Times New Roman"/>
+          <w:sz w:val="24"/>
+          <w:szCs w:val="24"/>
+        </w:rPr>
+      </w:pPr>
+      <w:r>
+        <w:rPr>
+          <w:rFonts w:ascii="Times New Roman" w:hAnsi="Times New Roman" w:cs="Times New Roman"/>
+          <w:sz w:val="24"/>
+          <w:szCs w:val="24"/>
+        </w:rPr>
+        <w:t xml:space="preserve">6. Le chargé d’affaire enregistre ses modifications </w:t>
+      </w:r>
+    </w:p>
+    <w:p>
+      <w:pPr>
+        <w:pStyle w:val="Corps"/>
+        <w:rPr>
+          <w:rFonts w:ascii="Times New Roman" w:hAnsi="Times New Roman" w:cs="Times New Roman"/>
+          <w:sz w:val="24"/>
+          <w:szCs w:val="24"/>
+        </w:rPr>
+      </w:pPr>
+      <w:r>
+        <w:rPr>
+          <w:rFonts w:ascii="Times New Roman" w:hAnsi="Times New Roman" w:cs="Times New Roman"/>
+          <w:sz w:val="24"/>
+          <w:szCs w:val="24"/>
+        </w:rPr>
+        <w:t>7. Le système met à jour le profil du client et l’annonce</w:t>
+      </w:r>
+    </w:p>
+    <w:p>
+      <w:pPr>
+        <w:pStyle w:val="Ss-section3"/>
+      </w:pPr>
+      <w:r>
+        <w:rPr>
+          <w:noProof/>
+        </w:rPr>
+        <w:drawing>
+          <wp:anchor distT="0" distB="0" distL="114300" distR="114300" simplePos="0" relativeHeight="251675648" behindDoc="0" locked="0" layoutInCell="1" allowOverlap="1" wp14:anchorId="272AAC04" wp14:editId="4DD312A4">
+            <wp:simplePos x="0" y="0"/>
+            <wp:positionH relativeFrom="column">
+              <wp:posOffset>0</wp:posOffset>
+            </wp:positionH>
+            <wp:positionV relativeFrom="paragraph">
+              <wp:posOffset>168275</wp:posOffset>
+            </wp:positionV>
+            <wp:extent cx="5962650" cy="4610100"/>
+            <wp:effectExtent l="0" t="0" r="6350" b="12700"/>
+            <wp:wrapSquare wrapText="bothSides"/>
+            <wp:docPr id="27" name="Image 27" descr="Macintosh HD:Users:jean-michelly:Projets:Diagramme de séquence:Séquence DemandeClient:Sequence EditerAnnonce.png"/>
+            <wp:cNvGraphicFramePr>
+              <a:graphicFrameLocks xmlns:a="http://schemas.openxmlformats.org/drawingml/2006/main" noChangeAspect="1"/>
+            </wp:cNvGraphicFramePr>
+            <a:graphic xmlns:a="http://schemas.openxmlformats.org/drawingml/2006/main">
+              <a:graphicData uri="http://schemas.openxmlformats.org/drawingml/2006/picture">
+                <pic:pic xmlns:pic="http://schemas.openxmlformats.org/drawingml/2006/picture">
+                  <pic:nvPicPr>
+                    <pic:cNvPr id="0" name="Picture 9" descr="Macintosh HD:Users:jean-michelly:Projets:Diagramme de séquence:Séquence DemandeClient:Sequence EditerAnnonce.png"/>
+                    <pic:cNvPicPr>
+                      <a:picLocks noChangeAspect="1" noChangeArrowheads="1"/>
+                    </pic:cNvPicPr>
+                  </pic:nvPicPr>
+                  <pic:blipFill>
+                    <a:blip r:embed="rId25">
+                      <a:extLst>
+                        <a:ext uri="{28A0092B-C50C-407E-A947-70E740481C1C}">
+                          <a14:useLocalDpi xmlns:a14="http://schemas.microsoft.com/office/drawing/2010/main" val="0"/>
+                        </a:ext>
+                      </a:extLst>
+                    </a:blip>
+                    <a:srcRect/>
+                    <a:stretch>
+                      <a:fillRect/>
+                    </a:stretch>
+                  </pic:blipFill>
+                  <pic:spPr bwMode="auto">
+                    <a:xfrm>
+                      <a:off x="0" y="0"/>
+                      <a:ext cx="5962650" cy="4610100"/>
+                    </a:xfrm>
+                    <a:prstGeom prst="rect">
+                      <a:avLst/>
+                    </a:prstGeom>
+                    <a:noFill/>
+                    <a:ln>
+                      <a:noFill/>
+                    </a:ln>
+                    <a:extLst>
+                      <a:ext uri="{FAA26D3D-D897-4be2-8F04-BA451C77F1D7}">
+                        <ma14:placeholderFlag xmlns:ma14="http://schemas.microsoft.com/office/mac/drawingml/2011/main"/>
+                      </a:ext>
+                    </a:extLst>
+                  </pic:spPr>
+                </pic:pic>
+              </a:graphicData>
+            </a:graphic>
+            <wp14:sizeRelH relativeFrom="page">
+              <wp14:pctWidth>0</wp14:pctWidth>
+            </wp14:sizeRelH>
+            <wp14:sizeRelV relativeFrom="page">
+              <wp14:pctHeight>0</wp14:pctHeight>
+            </wp14:sizeRelV>
+          </wp:anchor>
+        </w:drawing>
+      </w:r>
+    </w:p>
+    <w:p>
+      <w:pPr>
+        <w:pStyle w:val="Ss-section3"/>
+        <w:numPr>
+          <w:ilvl w:val="0"/>
+          <w:numId w:val="44"/>
+        </w:numPr>
+        <w:rPr>
+          <w:rFonts w:ascii="Times New Roman" w:hAnsi="Times New Roman" w:cs="Times New Roman"/>
+          <w:sz w:val="24"/>
+          <w:szCs w:val="24"/>
+          <w:u w:val="single"/>
+        </w:rPr>
+      </w:pPr>
+      <w:r>
+        <w:rPr>
+          <w:rFonts w:ascii="Times New Roman" w:hAnsi="Times New Roman" w:cs="Times New Roman"/>
+          <w:sz w:val="24"/>
+          <w:szCs w:val="24"/>
+          <w:u w:val="single"/>
+        </w:rPr>
+        <w:lastRenderedPageBreak/>
+        <w:t>Valider</w:t>
+      </w:r>
+      <w:r>
+        <w:rPr>
+          <w:rFonts w:ascii="Times New Roman" w:hAnsi="Times New Roman" w:cs="Times New Roman"/>
+          <w:sz w:val="24"/>
+          <w:szCs w:val="24"/>
+          <w:u w:val="single"/>
+        </w:rPr>
+        <w:t xml:space="preserve"> une a</w:t>
+      </w:r>
+      <w:r>
+        <w:rPr>
+          <w:rFonts w:ascii="Times New Roman" w:hAnsi="Times New Roman" w:cs="Times New Roman"/>
+          <w:sz w:val="24"/>
+          <w:szCs w:val="24"/>
+          <w:u w:val="single"/>
+        </w:rPr>
+        <w:t>nnonce</w:t>
+      </w:r>
+      <w:r>
+        <w:rPr>
+          <w:rFonts w:ascii="Times New Roman" w:hAnsi="Times New Roman" w:cs="Times New Roman"/>
+          <w:sz w:val="24"/>
+          <w:szCs w:val="24"/>
+          <w:u w:val="single"/>
+        </w:rPr>
+        <w:t xml:space="preserve"> </w:t>
+      </w:r>
+      <w:r>
+        <w:rPr>
+          <w:rFonts w:ascii="Times New Roman" w:hAnsi="Times New Roman" w:cs="Times New Roman"/>
+          <w:sz w:val="24"/>
+          <w:szCs w:val="24"/>
+          <w:u w:val="single"/>
+        </w:rPr>
+        <w:t>:</w:t>
+      </w:r>
+    </w:p>
+    <w:p>
+      <w:pPr>
+        <w:pStyle w:val="Corps"/>
+        <w:rPr>
+          <w:rFonts w:ascii="Times New Roman" w:hAnsi="Times New Roman" w:cs="Times New Roman"/>
+          <w:sz w:val="24"/>
+          <w:szCs w:val="24"/>
+        </w:rPr>
+      </w:pPr>
+      <w:r>
+        <w:rPr>
+          <w:rFonts w:ascii="Times New Roman" w:hAnsi="Times New Roman" w:cs="Times New Roman"/>
+          <w:sz w:val="24"/>
+          <w:szCs w:val="24"/>
+        </w:rPr>
+        <w:t>Titre : Editer une annonce cliente</w:t>
+      </w:r>
+    </w:p>
+    <w:p>
+      <w:pPr>
+        <w:pStyle w:val="Corps"/>
+        <w:rPr>
+          <w:rFonts w:ascii="Times New Roman" w:hAnsi="Times New Roman" w:cs="Times New Roman"/>
+          <w:sz w:val="24"/>
+          <w:szCs w:val="24"/>
+        </w:rPr>
+      </w:pPr>
+      <w:r>
+        <w:rPr>
+          <w:rFonts w:ascii="Times New Roman" w:hAnsi="Times New Roman" w:cs="Times New Roman"/>
+          <w:sz w:val="24"/>
+          <w:szCs w:val="24"/>
+        </w:rPr>
+        <w:t>Acteur principal : Client</w:t>
+      </w:r>
+    </w:p>
+    <w:p>
+      <w:pPr>
+        <w:pStyle w:val="Corps"/>
+        <w:rPr>
+          <w:rFonts w:ascii="Times New Roman" w:hAnsi="Times New Roman" w:cs="Times New Roman"/>
+          <w:sz w:val="24"/>
+          <w:szCs w:val="24"/>
+        </w:rPr>
+      </w:pPr>
+      <w:r>
+        <w:rPr>
+          <w:rFonts w:ascii="Times New Roman" w:hAnsi="Times New Roman" w:cs="Times New Roman"/>
+          <w:sz w:val="24"/>
+          <w:szCs w:val="24"/>
+        </w:rPr>
+        <w:t xml:space="preserve">Acteur secondaire : </w:t>
+      </w:r>
+    </w:p>
+    <w:p>
+      <w:pPr>
+        <w:pStyle w:val="Corps"/>
+        <w:rPr>
+          <w:rFonts w:ascii="Times New Roman" w:hAnsi="Times New Roman" w:cs="Times New Roman"/>
+          <w:sz w:val="24"/>
+          <w:szCs w:val="24"/>
+        </w:rPr>
+      </w:pPr>
+      <w:r>
+        <w:rPr>
+          <w:rFonts w:ascii="Times New Roman" w:hAnsi="Times New Roman" w:cs="Times New Roman"/>
+          <w:sz w:val="24"/>
+          <w:szCs w:val="24"/>
+        </w:rPr>
+        <w:t>Objectifs : Le client donne son accord pour la publication de l’annonce</w:t>
+      </w:r>
+    </w:p>
+    <w:p>
+      <w:pPr>
+        <w:pStyle w:val="Corps"/>
+        <w:rPr>
+          <w:rFonts w:ascii="Times New Roman" w:hAnsi="Times New Roman" w:cs="Times New Roman"/>
+          <w:sz w:val="24"/>
+          <w:szCs w:val="24"/>
+        </w:rPr>
+      </w:pPr>
+      <w:r>
+        <w:rPr>
+          <w:rFonts w:ascii="Times New Roman" w:hAnsi="Times New Roman" w:cs="Times New Roman"/>
+          <w:sz w:val="24"/>
+          <w:szCs w:val="24"/>
+        </w:rPr>
+        <w:t xml:space="preserve">Pré-conditions : Le client doit s’authentifier </w:t>
+      </w:r>
+    </w:p>
+    <w:p>
+      <w:pPr>
+        <w:pStyle w:val="Corps"/>
+        <w:rPr>
+          <w:rFonts w:ascii="Times New Roman" w:hAnsi="Times New Roman" w:cs="Times New Roman"/>
+          <w:sz w:val="24"/>
+          <w:szCs w:val="24"/>
+        </w:rPr>
+      </w:pPr>
+      <w:r>
+        <w:rPr>
+          <w:rFonts w:ascii="Times New Roman" w:hAnsi="Times New Roman" w:cs="Times New Roman"/>
+          <w:sz w:val="24"/>
+          <w:szCs w:val="24"/>
+        </w:rPr>
+        <w:t>Post-conditions : Le client est associé avec son annonce</w:t>
+      </w:r>
+    </w:p>
+    <w:p>
+      <w:pPr>
+        <w:pStyle w:val="Corps"/>
+        <w:rPr>
+          <w:rFonts w:ascii="Times New Roman" w:hAnsi="Times New Roman" w:cs="Times New Roman"/>
+          <w:sz w:val="24"/>
+          <w:szCs w:val="24"/>
+        </w:rPr>
+      </w:pPr>
+      <w:r>
+        <w:rPr>
+          <w:rFonts w:ascii="Times New Roman" w:hAnsi="Times New Roman" w:cs="Times New Roman"/>
+          <w:sz w:val="24"/>
+          <w:szCs w:val="24"/>
+        </w:rPr>
+        <w:t xml:space="preserve">Flots d'évènements : </w:t>
+      </w:r>
+    </w:p>
+    <w:p>
+      <w:pPr>
+        <w:pStyle w:val="Corps"/>
+        <w:rPr>
+          <w:rFonts w:ascii="Times New Roman" w:hAnsi="Times New Roman" w:cs="Times New Roman"/>
+          <w:sz w:val="24"/>
+          <w:szCs w:val="24"/>
+        </w:rPr>
+      </w:pPr>
+      <w:r>
+        <w:rPr>
+          <w:rFonts w:ascii="Times New Roman" w:hAnsi="Times New Roman" w:cs="Times New Roman"/>
+          <w:sz w:val="24"/>
+          <w:szCs w:val="24"/>
+        </w:rPr>
+        <w:t xml:space="preserve">1. Le client s’authentifie </w:t>
+      </w:r>
+    </w:p>
+    <w:p>
+      <w:pPr>
+        <w:pStyle w:val="Corps"/>
+        <w:rPr>
+          <w:rFonts w:ascii="Times New Roman" w:hAnsi="Times New Roman" w:cs="Times New Roman"/>
+          <w:sz w:val="24"/>
+          <w:szCs w:val="24"/>
+        </w:rPr>
+      </w:pPr>
+      <w:r>
+        <w:rPr>
+          <w:rFonts w:ascii="Times New Roman" w:hAnsi="Times New Roman" w:cs="Times New Roman"/>
+          <w:sz w:val="24"/>
+          <w:szCs w:val="24"/>
+        </w:rPr>
+        <w:t>2. Le client consulte son profil</w:t>
+      </w:r>
+    </w:p>
+    <w:p>
+      <w:pPr>
+        <w:pStyle w:val="Corps"/>
+        <w:rPr>
+          <w:rFonts w:ascii="Times New Roman" w:hAnsi="Times New Roman" w:cs="Times New Roman"/>
+          <w:sz w:val="24"/>
+          <w:szCs w:val="24"/>
+        </w:rPr>
+      </w:pPr>
+      <w:r>
+        <w:rPr>
+          <w:rFonts w:ascii="Times New Roman" w:hAnsi="Times New Roman" w:cs="Times New Roman"/>
+          <w:sz w:val="24"/>
+          <w:szCs w:val="24"/>
+        </w:rPr>
+        <w:t>3. Le client valide une annonce</w:t>
+      </w:r>
+    </w:p>
+    <w:p>
+      <w:pPr>
+        <w:pStyle w:val="Corps"/>
+        <w:rPr>
+          <w:rFonts w:ascii="Times New Roman" w:hAnsi="Times New Roman" w:cs="Times New Roman"/>
+          <w:sz w:val="24"/>
+          <w:szCs w:val="24"/>
+        </w:rPr>
+      </w:pPr>
+      <w:r>
+        <w:rPr>
+          <w:rFonts w:ascii="Times New Roman" w:hAnsi="Times New Roman" w:cs="Times New Roman"/>
+          <w:sz w:val="24"/>
+          <w:szCs w:val="24"/>
+        </w:rPr>
+        <w:t>4. Le système notifie le client de la validation</w:t>
+      </w:r>
+    </w:p>
+    <w:p>
+      <w:pPr>
+        <w:pStyle w:val="Corps"/>
+        <w:rPr>
+          <w:rFonts w:ascii="Times New Roman" w:hAnsi="Times New Roman" w:cs="Times New Roman"/>
+          <w:sz w:val="24"/>
+          <w:szCs w:val="24"/>
+        </w:rPr>
+      </w:pPr>
+    </w:p>
+    <w:p>
+      <w:pPr>
+        <w:pStyle w:val="Corps"/>
+        <w:rPr>
+          <w:rFonts w:ascii="Times New Roman" w:hAnsi="Times New Roman" w:cs="Times New Roman"/>
+          <w:sz w:val="24"/>
+          <w:szCs w:val="24"/>
+        </w:rPr>
+      </w:pPr>
+      <w:r>
+        <w:rPr>
+          <w:noProof/>
+        </w:rPr>
+        <w:drawing>
+          <wp:anchor distT="0" distB="0" distL="114300" distR="114300" simplePos="0" relativeHeight="251676672" behindDoc="0" locked="0" layoutInCell="1" allowOverlap="1" wp14:anchorId="51BF3E64" wp14:editId="7A1920EE">
+            <wp:simplePos x="0" y="0"/>
+            <wp:positionH relativeFrom="column">
+              <wp:posOffset>0</wp:posOffset>
+            </wp:positionH>
+            <wp:positionV relativeFrom="paragraph">
+              <wp:posOffset>61595</wp:posOffset>
+            </wp:positionV>
+            <wp:extent cx="4686300" cy="4044950"/>
+            <wp:effectExtent l="0" t="0" r="12700" b="0"/>
+            <wp:wrapSquare wrapText="bothSides"/>
+            <wp:docPr id="28" name="Image 28" descr="Macintosh HD:Users:jean-michelly:Projets:Diagramme de séquence:Séquence DemandeClient:Sequence ValiderAnnonce.png"/>
+            <wp:cNvGraphicFramePr>
+              <a:graphicFrameLocks xmlns:a="http://schemas.openxmlformats.org/drawingml/2006/main" noChangeAspect="1"/>
+            </wp:cNvGraphicFramePr>
+            <a:graphic xmlns:a="http://schemas.openxmlformats.org/drawingml/2006/main">
+              <a:graphicData uri="http://schemas.openxmlformats.org/drawingml/2006/picture">
+                <pic:pic xmlns:pic="http://schemas.openxmlformats.org/drawingml/2006/picture">
+                  <pic:nvPicPr>
+                    <pic:cNvPr id="0" name="Picture 10" descr="Macintosh HD:Users:jean-michelly:Projets:Diagramme de séquence:Séquence DemandeClient:Sequence ValiderAnnonce.png"/>
+                    <pic:cNvPicPr>
+                      <a:picLocks noChangeAspect="1" noChangeArrowheads="1"/>
+                    </pic:cNvPicPr>
+                  </pic:nvPicPr>
+                  <pic:blipFill>
+                    <a:blip r:embed="rId26">
+                      <a:extLst>
+                        <a:ext uri="{28A0092B-C50C-407E-A947-70E740481C1C}">
+                          <a14:useLocalDpi xmlns:a14="http://schemas.microsoft.com/office/drawing/2010/main" val="0"/>
+                        </a:ext>
+                      </a:extLst>
+                    </a:blip>
+                    <a:srcRect/>
+                    <a:stretch>
+                      <a:fillRect/>
+                    </a:stretch>
+                  </pic:blipFill>
+                  <pic:spPr bwMode="auto">
+                    <a:xfrm>
+                      <a:off x="0" y="0"/>
+                      <a:ext cx="4686300" cy="4044950"/>
+                    </a:xfrm>
+                    <a:prstGeom prst="rect">
+                      <a:avLst/>
+                    </a:prstGeom>
+                    <a:noFill/>
+                    <a:ln>
+                      <a:noFill/>
+                    </a:ln>
+                    <a:extLst>
+                      <a:ext uri="{FAA26D3D-D897-4be2-8F04-BA451C77F1D7}">
+                        <ma14:placeholderFlag xmlns:ma14="http://schemas.microsoft.com/office/mac/drawingml/2011/main"/>
+                      </a:ext>
+                    </a:extLst>
+                  </pic:spPr>
+                </pic:pic>
+              </a:graphicData>
+            </a:graphic>
+            <wp14:sizeRelH relativeFrom="page">
+              <wp14:pctWidth>0</wp14:pctWidth>
+            </wp14:sizeRelH>
+            <wp14:sizeRelV relativeFrom="page">
+              <wp14:pctHeight>0</wp14:pctHeight>
+            </wp14:sizeRelV>
+          </wp:anchor>
+        </w:drawing>
+      </w:r>
+    </w:p>
+    <w:p>
+      <w:pPr>
+        <w:pStyle w:val="Corps"/>
+        <w:rPr>
+          <w:rFonts w:ascii="Times New Roman" w:hAnsi="Times New Roman" w:cs="Times New Roman"/>
+          <w:sz w:val="24"/>
+          <w:szCs w:val="24"/>
+        </w:rPr>
+      </w:pPr>
+    </w:p>
+    <w:p>
+      <w:pPr>
+        <w:pStyle w:val="Corps"/>
+        <w:rPr>
+          <w:rFonts w:ascii="Times New Roman" w:hAnsi="Times New Roman" w:cs="Times New Roman"/>
+          <w:sz w:val="24"/>
+          <w:szCs w:val="24"/>
+        </w:rPr>
+      </w:pPr>
+    </w:p>
+    <w:p>
+      <w:pPr>
+        <w:pStyle w:val="Corps"/>
+        <w:rPr>
+          <w:rFonts w:ascii="Times New Roman" w:hAnsi="Times New Roman" w:cs="Times New Roman"/>
+          <w:sz w:val="24"/>
+          <w:szCs w:val="24"/>
+        </w:rPr>
+      </w:pPr>
+    </w:p>
+    <w:p>
+      <w:pPr>
+        <w:pStyle w:val="Corps"/>
+        <w:rPr>
+          <w:rFonts w:ascii="Times New Roman" w:hAnsi="Times New Roman" w:cs="Times New Roman"/>
+          <w:sz w:val="24"/>
+          <w:szCs w:val="24"/>
+        </w:rPr>
+      </w:pPr>
+    </w:p>
+    <w:p>
+      <w:pPr>
+        <w:pStyle w:val="Corps"/>
+        <w:rPr>
+          <w:rFonts w:ascii="Times New Roman" w:hAnsi="Times New Roman" w:cs="Times New Roman"/>
+          <w:sz w:val="24"/>
+          <w:szCs w:val="24"/>
+        </w:rPr>
+      </w:pPr>
+    </w:p>
+    <w:p>
+      <w:pPr>
+        <w:pStyle w:val="Corps"/>
+        <w:rPr>
+          <w:rFonts w:ascii="Times New Roman" w:hAnsi="Times New Roman" w:cs="Times New Roman"/>
+          <w:sz w:val="24"/>
+          <w:szCs w:val="24"/>
+        </w:rPr>
+      </w:pPr>
+    </w:p>
+    <w:p>
+      <w:pPr>
+        <w:pStyle w:val="Corps"/>
+        <w:rPr>
+          <w:rFonts w:ascii="Times New Roman" w:hAnsi="Times New Roman" w:cs="Times New Roman"/>
+          <w:sz w:val="24"/>
+          <w:szCs w:val="24"/>
+        </w:rPr>
+      </w:pPr>
+    </w:p>
+    <w:p>
+      <w:pPr>
+        <w:pStyle w:val="Corps"/>
+        <w:rPr>
+          <w:rFonts w:ascii="Times New Roman" w:hAnsi="Times New Roman" w:cs="Times New Roman"/>
+          <w:sz w:val="24"/>
+          <w:szCs w:val="24"/>
+        </w:rPr>
+      </w:pPr>
+    </w:p>
+    <w:p>
+      <w:pPr>
+        <w:pStyle w:val="Corps"/>
+        <w:rPr>
+          <w:rFonts w:ascii="Times New Roman" w:hAnsi="Times New Roman" w:cs="Times New Roman"/>
+          <w:sz w:val="24"/>
+          <w:szCs w:val="24"/>
+        </w:rPr>
+      </w:pPr>
+    </w:p>
+    <w:p>
+      <w:pPr>
+        <w:pStyle w:val="Corps"/>
+        <w:rPr>
+          <w:rFonts w:ascii="Times New Roman" w:hAnsi="Times New Roman" w:cs="Times New Roman"/>
+          <w:sz w:val="24"/>
+          <w:szCs w:val="24"/>
+        </w:rPr>
+      </w:pPr>
+    </w:p>
+    <w:p>
+      <w:pPr>
+        <w:pStyle w:val="Corps"/>
+        <w:rPr>
+          <w:rFonts w:ascii="Times New Roman" w:hAnsi="Times New Roman" w:cs="Times New Roman"/>
+          <w:sz w:val="24"/>
+          <w:szCs w:val="24"/>
+        </w:rPr>
+      </w:pPr>
+    </w:p>
+    <w:p>
+      <w:pPr>
+        <w:pStyle w:val="Corps"/>
+        <w:rPr>
+          <w:rFonts w:ascii="Times New Roman" w:hAnsi="Times New Roman" w:cs="Times New Roman"/>
+          <w:sz w:val="24"/>
+          <w:szCs w:val="24"/>
+        </w:rPr>
+      </w:pPr>
+    </w:p>
+    <w:p>
+      <w:pPr>
+        <w:pStyle w:val="Corps"/>
+        <w:rPr>
+          <w:rFonts w:ascii="Times New Roman" w:hAnsi="Times New Roman" w:cs="Times New Roman"/>
+          <w:sz w:val="24"/>
+          <w:szCs w:val="24"/>
+        </w:rPr>
+      </w:pPr>
+    </w:p>
+    <w:p>
+      <w:pPr>
+        <w:pStyle w:val="Corps"/>
+        <w:rPr>
+          <w:rFonts w:ascii="Times New Roman" w:hAnsi="Times New Roman" w:cs="Times New Roman"/>
+          <w:sz w:val="24"/>
+          <w:szCs w:val="24"/>
+        </w:rPr>
+      </w:pPr>
+    </w:p>
+    <w:p>
+      <w:pPr>
+        <w:pStyle w:val="Corps"/>
+        <w:rPr>
+          <w:rFonts w:ascii="Times New Roman" w:hAnsi="Times New Roman" w:cs="Times New Roman"/>
+          <w:sz w:val="24"/>
+          <w:szCs w:val="24"/>
+        </w:rPr>
+      </w:pPr>
+    </w:p>
+    <w:p>
+      <w:pPr>
+        <w:pStyle w:val="Corps"/>
+        <w:rPr>
+          <w:rFonts w:ascii="Times New Roman" w:hAnsi="Times New Roman" w:cs="Times New Roman"/>
+          <w:sz w:val="24"/>
+          <w:szCs w:val="24"/>
+        </w:rPr>
+      </w:pPr>
+    </w:p>
+    <w:p>
+      <w:pPr>
+        <w:pStyle w:val="Corps"/>
+        <w:rPr>
+          <w:rFonts w:ascii="Times New Roman" w:hAnsi="Times New Roman" w:cs="Times New Roman"/>
+          <w:sz w:val="24"/>
+          <w:szCs w:val="24"/>
+        </w:rPr>
+      </w:pPr>
+    </w:p>
+    <w:p>
+      <w:pPr>
+        <w:pStyle w:val="Corps"/>
+        <w:rPr>
+          <w:rFonts w:ascii="Times New Roman" w:hAnsi="Times New Roman" w:cs="Times New Roman"/>
+          <w:sz w:val="24"/>
+          <w:szCs w:val="24"/>
+        </w:rPr>
+      </w:pPr>
+    </w:p>
+    <w:p>
+      <w:pPr>
+        <w:pStyle w:val="Corps"/>
+        <w:rPr>
+          <w:rFonts w:ascii="Times New Roman" w:hAnsi="Times New Roman" w:cs="Times New Roman"/>
+          <w:sz w:val="24"/>
+          <w:szCs w:val="24"/>
+        </w:rPr>
+      </w:pPr>
+    </w:p>
+    <w:p>
+      <w:pPr>
+        <w:pStyle w:val="Corps"/>
+        <w:rPr>
+          <w:rFonts w:ascii="Times New Roman" w:hAnsi="Times New Roman" w:cs="Times New Roman"/>
+          <w:sz w:val="24"/>
+          <w:szCs w:val="24"/>
+        </w:rPr>
+      </w:pPr>
+    </w:p>
+    <w:p>
+      <w:pPr>
+        <w:pStyle w:val="Corps"/>
+        <w:rPr>
+          <w:rFonts w:ascii="Times New Roman" w:hAnsi="Times New Roman" w:cs="Times New Roman"/>
+          <w:sz w:val="24"/>
+          <w:szCs w:val="24"/>
+        </w:rPr>
+      </w:pPr>
+    </w:p>
+    <w:p>
+      <w:pPr>
+        <w:pStyle w:val="Corps"/>
+        <w:rPr>
+          <w:rFonts w:ascii="Times New Roman" w:hAnsi="Times New Roman" w:cs="Times New Roman"/>
+          <w:sz w:val="24"/>
+          <w:szCs w:val="24"/>
+        </w:rPr>
+      </w:pPr>
+    </w:p>
+    <w:p>
+      <w:pPr>
+        <w:pStyle w:val="Corps"/>
+        <w:rPr>
+          <w:rFonts w:ascii="Times New Roman" w:hAnsi="Times New Roman" w:cs="Times New Roman"/>
+          <w:sz w:val="24"/>
+          <w:szCs w:val="24"/>
+        </w:rPr>
+      </w:pPr>
+    </w:p>
+    <w:p>
+      <w:pPr>
+        <w:pStyle w:val="Corps"/>
+        <w:rPr>
+          <w:rFonts w:ascii="Times New Roman" w:hAnsi="Times New Roman" w:cs="Times New Roman"/>
+          <w:sz w:val="24"/>
+          <w:szCs w:val="24"/>
+        </w:rPr>
+      </w:pPr>
+    </w:p>
+    <w:p>
+      <w:pPr>
+        <w:pStyle w:val="Corps"/>
+        <w:rPr>
+          <w:rFonts w:ascii="Times New Roman" w:hAnsi="Times New Roman" w:cs="Times New Roman"/>
+          <w:sz w:val="24"/>
+          <w:szCs w:val="24"/>
+        </w:rPr>
+      </w:pPr>
+    </w:p>
+    <w:p>
+      <w:pPr>
+        <w:pStyle w:val="Corps"/>
+        <w:rPr>
+          <w:rFonts w:ascii="Times New Roman" w:hAnsi="Times New Roman" w:cs="Times New Roman"/>
+          <w:sz w:val="24"/>
+          <w:szCs w:val="24"/>
+        </w:rPr>
+      </w:pPr>
+    </w:p>
+    <w:p>
+      <w:pPr>
+        <w:pStyle w:val="Corps"/>
+        <w:rPr>
+          <w:rFonts w:ascii="Times New Roman" w:hAnsi="Times New Roman" w:cs="Times New Roman"/>
+          <w:sz w:val="24"/>
+          <w:szCs w:val="24"/>
+        </w:rPr>
+      </w:pPr>
+    </w:p>
+    <w:p>
+      <w:pPr>
+        <w:pStyle w:val="Corps"/>
+        <w:rPr>
+          <w:rFonts w:ascii="Times New Roman" w:hAnsi="Times New Roman" w:cs="Times New Roman"/>
+          <w:sz w:val="24"/>
+          <w:szCs w:val="24"/>
+        </w:rPr>
+      </w:pPr>
+    </w:p>
+    <w:p>
+      <w:pPr>
+        <w:pStyle w:val="Corps"/>
+        <w:rPr>
+          <w:rFonts w:ascii="Times New Roman" w:hAnsi="Times New Roman" w:cs="Times New Roman"/>
+          <w:sz w:val="24"/>
+          <w:szCs w:val="24"/>
+        </w:rPr>
+      </w:pPr>
+    </w:p>
+    <w:p>
+      <w:pPr>
+        <w:pStyle w:val="Corps"/>
+        <w:rPr>
+          <w:rFonts w:ascii="Times New Roman" w:hAnsi="Times New Roman" w:cs="Times New Roman"/>
+          <w:sz w:val="24"/>
+          <w:szCs w:val="24"/>
+        </w:rPr>
+      </w:pPr>
+    </w:p>
+    <w:p>
+      <w:pPr>
+        <w:pStyle w:val="Titre3"/>
+      </w:pPr>
+      <w:r>
+        <w:lastRenderedPageBreak/>
+        <w:t>Détails de la « Gestion de la recherche des fournisseurs »</w:t>
+      </w:r>
+    </w:p>
+    <w:p>
+      <w:pPr>
+        <w:tabs>
+          <w:tab w:val="left" w:pos="2010"/>
+        </w:tabs>
+      </w:pPr>
+      <w:bookmarkStart w:id="0" w:name="_GoBack"/>
+      <w:bookmarkEnd w:id="0"/>
+    </w:p>
     <w:sectPr>
-      <w:footerReference w:type="default" r:id="rId22"/>
+      <w:footerReference w:type="default" r:id="rId27"/>
       <w:pgSz w:w="12240" w:h="15840"/>
       <w:pgMar w:top="1418" w:right="1418" w:bottom="1418" w:left="1418" w:header="720" w:footer="720" w:gutter="0"/>
       <w:pgNumType w:start="0"/>
@@ -4218,7 +6120,7 @@
               <w:noProof/>
               <w:color w:val="FFFFFF" w:themeColor="background1"/>
             </w:rPr>
-            <w:t>11</w:t>
+            <w:t>18</w:t>
           </w:r>
           <w:r>
             <w:rPr>
@@ -4266,6 +6168,119 @@
 <file path=word/numbering.xml><?xml version="1.0" encoding="utf-8"?>
 <w:numbering xmlns:wpc="http://schemas.microsoft.com/office/word/2010/wordprocessingCanvas" xmlns:mo="http://schemas.microsoft.com/office/mac/office/2008/main" xmlns:mc="http://schemas.openxmlformats.org/markup-compatibility/2006" xmlns:mv="urn:schemas-microsoft-com:mac:vml" xmlns:o="urn:schemas-microsoft-com:office:office" xmlns:r="http://schemas.openxmlformats.org/officeDocument/2006/relationships" xmlns:m="http://schemas.openxmlformats.org/officeDocument/2006/math" xmlns:v="urn:schemas-microsoft-com:vml" xmlns:wp14="http://schemas.microsoft.com/office/word/2010/wordprocessingDrawing" xmlns:wp="http://schemas.openxmlformats.org/drawingml/2006/wordprocessingDrawing" xmlns:w10="urn:schemas-microsoft-com:office:word" xmlns:w="http://schemas.openxmlformats.org/wordprocessingml/2006/main" xmlns:w14="http://schemas.microsoft.com/office/word/2010/wordml" xmlns:wpg="http://schemas.microsoft.com/office/word/2010/wordprocessingGroup" xmlns:wpi="http://schemas.microsoft.com/office/word/2010/wordprocessingInk" xmlns:wne="http://schemas.microsoft.com/office/word/2006/wordml" xmlns:wps="http://schemas.microsoft.com/office/word/2010/wordprocessingShape" mc:Ignorable="w14 wp14">
   <w:abstractNum w:abstractNumId="0">
+    <w:nsid w:val="048A4A90"/>
+    <w:multiLevelType w:val="hybridMultilevel"/>
+    <w:tmpl w:val="B44E80E4"/>
+    <w:lvl w:ilvl="0" w:tplc="040C000B">
+      <w:start w:val="1"/>
+      <w:numFmt w:val="bullet"/>
+      <w:lvlText w:val=""/>
+      <w:lvlJc w:val="left"/>
+      <w:pPr>
+        <w:ind w:left="720" w:hanging="360"/>
+      </w:pPr>
+      <w:rPr>
+        <w:rFonts w:ascii="Wingdings" w:hAnsi="Wingdings" w:hint="default"/>
+      </w:rPr>
+    </w:lvl>
+    <w:lvl w:ilvl="1" w:tplc="040C0003" w:tentative="1">
+      <w:start w:val="1"/>
+      <w:numFmt w:val="bullet"/>
+      <w:lvlText w:val="o"/>
+      <w:lvlJc w:val="left"/>
+      <w:pPr>
+        <w:ind w:left="1440" w:hanging="360"/>
+      </w:pPr>
+      <w:rPr>
+        <w:rFonts w:ascii="Courier New" w:hAnsi="Courier New" w:hint="default"/>
+      </w:rPr>
+    </w:lvl>
+    <w:lvl w:ilvl="2" w:tplc="040C0005" w:tentative="1">
+      <w:start w:val="1"/>
+      <w:numFmt w:val="bullet"/>
+      <w:lvlText w:val=""/>
+      <w:lvlJc w:val="left"/>
+      <w:pPr>
+        <w:ind w:left="2160" w:hanging="360"/>
+      </w:pPr>
+      <w:rPr>
+        <w:rFonts w:ascii="Wingdings" w:hAnsi="Wingdings" w:hint="default"/>
+      </w:rPr>
+    </w:lvl>
+    <w:lvl w:ilvl="3" w:tplc="040C0001" w:tentative="1">
+      <w:start w:val="1"/>
+      <w:numFmt w:val="bullet"/>
+      <w:lvlText w:val=""/>
+      <w:lvlJc w:val="left"/>
+      <w:pPr>
+        <w:ind w:left="2880" w:hanging="360"/>
+      </w:pPr>
+      <w:rPr>
+        <w:rFonts w:ascii="Symbol" w:hAnsi="Symbol" w:hint="default"/>
+      </w:rPr>
+    </w:lvl>
+    <w:lvl w:ilvl="4" w:tplc="040C0003" w:tentative="1">
+      <w:start w:val="1"/>
+      <w:numFmt w:val="bullet"/>
+      <w:lvlText w:val="o"/>
+      <w:lvlJc w:val="left"/>
+      <w:pPr>
+        <w:ind w:left="3600" w:hanging="360"/>
+      </w:pPr>
+      <w:rPr>
+        <w:rFonts w:ascii="Courier New" w:hAnsi="Courier New" w:hint="default"/>
+      </w:rPr>
+    </w:lvl>
+    <w:lvl w:ilvl="5" w:tplc="040C0005" w:tentative="1">
+      <w:start w:val="1"/>
+      <w:numFmt w:val="bullet"/>
+      <w:lvlText w:val=""/>
+      <w:lvlJc w:val="left"/>
+      <w:pPr>
+        <w:ind w:left="4320" w:hanging="360"/>
+      </w:pPr>
+      <w:rPr>
+        <w:rFonts w:ascii="Wingdings" w:hAnsi="Wingdings" w:hint="default"/>
+      </w:rPr>
+    </w:lvl>
+    <w:lvl w:ilvl="6" w:tplc="040C0001" w:tentative="1">
+      <w:start w:val="1"/>
+      <w:numFmt w:val="bullet"/>
+      <w:lvlText w:val=""/>
+      <w:lvlJc w:val="left"/>
+      <w:pPr>
+        <w:ind w:left="5040" w:hanging="360"/>
+      </w:pPr>
+      <w:rPr>
+        <w:rFonts w:ascii="Symbol" w:hAnsi="Symbol" w:hint="default"/>
+      </w:rPr>
+    </w:lvl>
+    <w:lvl w:ilvl="7" w:tplc="040C0003" w:tentative="1">
+      <w:start w:val="1"/>
+      <w:numFmt w:val="bullet"/>
+      <w:lvlText w:val="o"/>
+      <w:lvlJc w:val="left"/>
+      <w:pPr>
+        <w:ind w:left="5760" w:hanging="360"/>
+      </w:pPr>
+      <w:rPr>
+        <w:rFonts w:ascii="Courier New" w:hAnsi="Courier New" w:hint="default"/>
+      </w:rPr>
+    </w:lvl>
+    <w:lvl w:ilvl="8" w:tplc="040C0005" w:tentative="1">
+      <w:start w:val="1"/>
+      <w:numFmt w:val="bullet"/>
+      <w:lvlText w:val=""/>
+      <w:lvlJc w:val="left"/>
+      <w:pPr>
+        <w:ind w:left="6480" w:hanging="360"/>
+      </w:pPr>
+      <w:rPr>
+        <w:rFonts w:ascii="Wingdings" w:hAnsi="Wingdings" w:hint="default"/>
+      </w:rPr>
+    </w:lvl>
+  </w:abstractNum>
+  <w:abstractNum w:abstractNumId="1">
     <w:nsid w:val="06785CBA"/>
     <w:multiLevelType w:val="hybridMultilevel"/>
     <w:tmpl w:val="21B0BF4E"/>
@@ -4378,7 +6393,7 @@
       </w:rPr>
     </w:lvl>
   </w:abstractNum>
-  <w:abstractNum w:abstractNumId="1">
+  <w:abstractNum w:abstractNumId="2">
     <w:nsid w:val="08EA287F"/>
     <w:multiLevelType w:val="hybridMultilevel"/>
     <w:tmpl w:val="80D4AB16"/>
@@ -4491,10 +6506,10 @@
       </w:rPr>
     </w:lvl>
   </w:abstractNum>
-  <w:abstractNum w:abstractNumId="2">
+  <w:abstractNum w:abstractNumId="3">
     <w:nsid w:val="103864C5"/>
     <w:multiLevelType w:val="hybridMultilevel"/>
-    <w:tmpl w:val="0472D728"/>
+    <w:tmpl w:val="5A087952"/>
     <w:lvl w:ilvl="0" w:tplc="040C000B">
       <w:start w:val="1"/>
       <w:numFmt w:val="bullet"/>
@@ -4604,7 +6619,7 @@
       </w:rPr>
     </w:lvl>
   </w:abstractNum>
-  <w:abstractNum w:abstractNumId="3">
+  <w:abstractNum w:abstractNumId="4">
     <w:nsid w:val="13DE6D64"/>
     <w:multiLevelType w:val="hybridMultilevel"/>
     <w:tmpl w:val="A9B87024"/>
@@ -4717,7 +6732,7 @@
       </w:rPr>
     </w:lvl>
   </w:abstractNum>
-  <w:abstractNum w:abstractNumId="4">
+  <w:abstractNum w:abstractNumId="5">
     <w:nsid w:val="1482775B"/>
     <w:multiLevelType w:val="multilevel"/>
     <w:tmpl w:val="A0F43ECE"/>
@@ -4815,7 +6830,7 @@
       </w:pPr>
     </w:lvl>
   </w:abstractNum>
-  <w:abstractNum w:abstractNumId="5">
+  <w:abstractNum w:abstractNumId="6">
     <w:nsid w:val="155C107B"/>
     <w:multiLevelType w:val="multilevel"/>
     <w:tmpl w:val="5AE465FA"/>
@@ -4928,7 +6943,7 @@
       </w:rPr>
     </w:lvl>
   </w:abstractNum>
-  <w:abstractNum w:abstractNumId="6">
+  <w:abstractNum w:abstractNumId="7">
     <w:nsid w:val="19353B88"/>
     <w:multiLevelType w:val="hybridMultilevel"/>
     <w:tmpl w:val="301CED46"/>
@@ -5041,7 +7056,7 @@
       </w:rPr>
     </w:lvl>
   </w:abstractNum>
-  <w:abstractNum w:abstractNumId="7">
+  <w:abstractNum w:abstractNumId="8">
     <w:nsid w:val="19806D98"/>
     <w:multiLevelType w:val="hybridMultilevel"/>
     <w:tmpl w:val="915AC0BC"/>
@@ -5130,7 +7145,7 @@
       </w:pPr>
     </w:lvl>
   </w:abstractNum>
-  <w:abstractNum w:abstractNumId="8">
+  <w:abstractNum w:abstractNumId="9">
     <w:nsid w:val="1CD557DB"/>
     <w:multiLevelType w:val="multilevel"/>
     <w:tmpl w:val="6D8E6C36"/>
@@ -5243,7 +7258,7 @@
       </w:rPr>
     </w:lvl>
   </w:abstractNum>
-  <w:abstractNum w:abstractNumId="9">
+  <w:abstractNum w:abstractNumId="10">
     <w:nsid w:val="29AF64F5"/>
     <w:multiLevelType w:val="hybridMultilevel"/>
     <w:tmpl w:val="B42A5324"/>
@@ -5356,7 +7371,7 @@
       </w:rPr>
     </w:lvl>
   </w:abstractNum>
-  <w:abstractNum w:abstractNumId="10">
+  <w:abstractNum w:abstractNumId="11">
     <w:nsid w:val="33120202"/>
     <w:multiLevelType w:val="hybridMultilevel"/>
     <w:tmpl w:val="4F70F0EA"/>
@@ -5469,7 +7484,7 @@
       </w:rPr>
     </w:lvl>
   </w:abstractNum>
-  <w:abstractNum w:abstractNumId="11">
+  <w:abstractNum w:abstractNumId="12">
     <w:nsid w:val="385B4757"/>
     <w:multiLevelType w:val="hybridMultilevel"/>
     <w:tmpl w:val="4EBAA62A"/>
@@ -5582,7 +7597,148 @@
       </w:rPr>
     </w:lvl>
   </w:abstractNum>
-  <w:abstractNum w:abstractNumId="12">
+  <w:abstractNum w:abstractNumId="13">
+    <w:nsid w:val="41B15413"/>
+    <w:multiLevelType w:val="multilevel"/>
+    <w:tmpl w:val="40DCB396"/>
+    <w:styleLink w:val="Nombres"/>
+    <w:lvl w:ilvl="0">
+      <w:start w:val="1"/>
+      <w:numFmt w:val="decimal"/>
+      <w:lvlText w:val="%1."/>
+      <w:lvlJc w:val="left"/>
+      <w:pPr>
+        <w:tabs>
+          <w:tab w:val="num" w:pos="360"/>
+        </w:tabs>
+        <w:ind w:left="360" w:hanging="360"/>
+      </w:pPr>
+      <w:rPr>
+        <w:position w:val="0"/>
+      </w:rPr>
+    </w:lvl>
+    <w:lvl w:ilvl="1">
+      <w:start w:val="1"/>
+      <w:numFmt w:val="decimal"/>
+      <w:lvlText w:val="%2."/>
+      <w:lvlJc w:val="left"/>
+      <w:pPr>
+        <w:tabs>
+          <w:tab w:val="num" w:pos="720"/>
+        </w:tabs>
+        <w:ind w:left="720" w:hanging="360"/>
+      </w:pPr>
+      <w:rPr>
+        <w:position w:val="0"/>
+      </w:rPr>
+    </w:lvl>
+    <w:lvl w:ilvl="2">
+      <w:start w:val="1"/>
+      <w:numFmt w:val="decimal"/>
+      <w:lvlText w:val="%3."/>
+      <w:lvlJc w:val="left"/>
+      <w:pPr>
+        <w:tabs>
+          <w:tab w:val="num" w:pos="1080"/>
+        </w:tabs>
+        <w:ind w:left="1080" w:hanging="360"/>
+      </w:pPr>
+      <w:rPr>
+        <w:position w:val="0"/>
+      </w:rPr>
+    </w:lvl>
+    <w:lvl w:ilvl="3">
+      <w:start w:val="1"/>
+      <w:numFmt w:val="decimal"/>
+      <w:lvlText w:val="%4."/>
+      <w:lvlJc w:val="left"/>
+      <w:pPr>
+        <w:tabs>
+          <w:tab w:val="num" w:pos="1440"/>
+        </w:tabs>
+        <w:ind w:left="1440" w:hanging="360"/>
+      </w:pPr>
+      <w:rPr>
+        <w:position w:val="0"/>
+      </w:rPr>
+    </w:lvl>
+    <w:lvl w:ilvl="4">
+      <w:start w:val="1"/>
+      <w:numFmt w:val="decimal"/>
+      <w:lvlText w:val="%5."/>
+      <w:lvlJc w:val="left"/>
+      <w:pPr>
+        <w:tabs>
+          <w:tab w:val="num" w:pos="1800"/>
+        </w:tabs>
+        <w:ind w:left="1800" w:hanging="360"/>
+      </w:pPr>
+      <w:rPr>
+        <w:position w:val="0"/>
+      </w:rPr>
+    </w:lvl>
+    <w:lvl w:ilvl="5">
+      <w:start w:val="1"/>
+      <w:numFmt w:val="decimal"/>
+      <w:lvlText w:val="%6."/>
+      <w:lvlJc w:val="left"/>
+      <w:pPr>
+        <w:tabs>
+          <w:tab w:val="num" w:pos="2160"/>
+        </w:tabs>
+        <w:ind w:left="2160" w:hanging="360"/>
+      </w:pPr>
+      <w:rPr>
+        <w:position w:val="0"/>
+      </w:rPr>
+    </w:lvl>
+    <w:lvl w:ilvl="6">
+      <w:start w:val="1"/>
+      <w:numFmt w:val="decimal"/>
+      <w:lvlText w:val="%7."/>
+      <w:lvlJc w:val="left"/>
+      <w:pPr>
+        <w:tabs>
+          <w:tab w:val="num" w:pos="2520"/>
+        </w:tabs>
+        <w:ind w:left="2520" w:hanging="360"/>
+      </w:pPr>
+      <w:rPr>
+        <w:position w:val="0"/>
+      </w:rPr>
+    </w:lvl>
+    <w:lvl w:ilvl="7">
+      <w:start w:val="1"/>
+      <w:numFmt w:val="decimal"/>
+      <w:lvlText w:val="%8."/>
+      <w:lvlJc w:val="left"/>
+      <w:pPr>
+        <w:tabs>
+          <w:tab w:val="num" w:pos="2880"/>
+        </w:tabs>
+        <w:ind w:left="2880" w:hanging="360"/>
+      </w:pPr>
+      <w:rPr>
+        <w:position w:val="0"/>
+      </w:rPr>
+    </w:lvl>
+    <w:lvl w:ilvl="8">
+      <w:start w:val="1"/>
+      <w:numFmt w:val="decimal"/>
+      <w:lvlText w:val="%9."/>
+      <w:lvlJc w:val="left"/>
+      <w:pPr>
+        <w:tabs>
+          <w:tab w:val="num" w:pos="3240"/>
+        </w:tabs>
+        <w:ind w:left="3240" w:hanging="360"/>
+      </w:pPr>
+      <w:rPr>
+        <w:position w:val="0"/>
+      </w:rPr>
+    </w:lvl>
+  </w:abstractNum>
+  <w:abstractNum w:abstractNumId="14">
     <w:nsid w:val="459B0446"/>
     <w:multiLevelType w:val="hybridMultilevel"/>
     <w:tmpl w:val="5AE465FA"/>
@@ -5695,7 +7851,7 @@
       </w:rPr>
     </w:lvl>
   </w:abstractNum>
-  <w:abstractNum w:abstractNumId="13">
+  <w:abstractNum w:abstractNumId="15">
     <w:nsid w:val="47984F87"/>
     <w:multiLevelType w:val="hybridMultilevel"/>
     <w:tmpl w:val="6A56F3A2"/>
@@ -5808,7 +7964,7 @@
       </w:rPr>
     </w:lvl>
   </w:abstractNum>
-  <w:abstractNum w:abstractNumId="14">
+  <w:abstractNum w:abstractNumId="16">
     <w:nsid w:val="47E97E08"/>
     <w:multiLevelType w:val="hybridMultilevel"/>
     <w:tmpl w:val="98AA2ECE"/>
@@ -5921,7 +8077,7 @@
       </w:rPr>
     </w:lvl>
   </w:abstractNum>
-  <w:abstractNum w:abstractNumId="15">
+  <w:abstractNum w:abstractNumId="17">
     <w:nsid w:val="516E2710"/>
     <w:multiLevelType w:val="hybridMultilevel"/>
     <w:tmpl w:val="BB6CA222"/>
@@ -6034,7 +8190,7 @@
       </w:rPr>
     </w:lvl>
   </w:abstractNum>
-  <w:abstractNum w:abstractNumId="16">
+  <w:abstractNum w:abstractNumId="18">
     <w:nsid w:val="51DD3FBC"/>
     <w:multiLevelType w:val="hybridMultilevel"/>
     <w:tmpl w:val="8D26712C"/>
@@ -6147,7 +8303,7 @@
       </w:rPr>
     </w:lvl>
   </w:abstractNum>
-  <w:abstractNum w:abstractNumId="17">
+  <w:abstractNum w:abstractNumId="19">
     <w:nsid w:val="56D14711"/>
     <w:multiLevelType w:val="hybridMultilevel"/>
     <w:tmpl w:val="4BC8C670"/>
@@ -6260,7 +8416,7 @@
       </w:rPr>
     </w:lvl>
   </w:abstractNum>
-  <w:abstractNum w:abstractNumId="18">
+  <w:abstractNum w:abstractNumId="20">
     <w:nsid w:val="5916787A"/>
     <w:multiLevelType w:val="hybridMultilevel"/>
     <w:tmpl w:val="87400B66"/>
@@ -6349,7 +8505,7 @@
       </w:pPr>
     </w:lvl>
   </w:abstractNum>
-  <w:abstractNum w:abstractNumId="19">
+  <w:abstractNum w:abstractNumId="21">
     <w:nsid w:val="5A1A67A0"/>
     <w:multiLevelType w:val="hybridMultilevel"/>
     <w:tmpl w:val="4620BED0"/>
@@ -6462,7 +8618,7 @@
       </w:rPr>
     </w:lvl>
   </w:abstractNum>
-  <w:abstractNum w:abstractNumId="20">
+  <w:abstractNum w:abstractNumId="22">
     <w:nsid w:val="68DB65A6"/>
     <w:multiLevelType w:val="hybridMultilevel"/>
     <w:tmpl w:val="6D7EF99A"/>
@@ -6551,7 +8707,7 @@
       </w:pPr>
     </w:lvl>
   </w:abstractNum>
-  <w:abstractNum w:abstractNumId="21">
+  <w:abstractNum w:abstractNumId="23">
     <w:nsid w:val="72F31500"/>
     <w:multiLevelType w:val="hybridMultilevel"/>
     <w:tmpl w:val="C11E4C84"/>
@@ -6664,7 +8820,7 @@
       </w:rPr>
     </w:lvl>
   </w:abstractNum>
-  <w:abstractNum w:abstractNumId="22">
+  <w:abstractNum w:abstractNumId="24">
     <w:nsid w:val="790F7B17"/>
     <w:multiLevelType w:val="hybridMultilevel"/>
     <w:tmpl w:val="458A1524"/>
@@ -6778,130 +8934,136 @@
     </w:lvl>
   </w:abstractNum>
   <w:num w:numId="1">
+    <w:abstractNumId w:val="5"/>
+  </w:num>
+  <w:num w:numId="2">
+    <w:abstractNumId w:val="5"/>
+  </w:num>
+  <w:num w:numId="3">
+    <w:abstractNumId w:val="5"/>
+  </w:num>
+  <w:num w:numId="4">
+    <w:abstractNumId w:val="5"/>
+  </w:num>
+  <w:num w:numId="5">
+    <w:abstractNumId w:val="5"/>
+  </w:num>
+  <w:num w:numId="6">
+    <w:abstractNumId w:val="5"/>
+  </w:num>
+  <w:num w:numId="7">
+    <w:abstractNumId w:val="5"/>
+  </w:num>
+  <w:num w:numId="8">
+    <w:abstractNumId w:val="5"/>
+  </w:num>
+  <w:num w:numId="9">
+    <w:abstractNumId w:val="5"/>
+  </w:num>
+  <w:num w:numId="10">
+    <w:abstractNumId w:val="5"/>
+  </w:num>
+  <w:num w:numId="11">
+    <w:abstractNumId w:val="11"/>
+  </w:num>
+  <w:num w:numId="12">
+    <w:abstractNumId w:val="19"/>
+  </w:num>
+  <w:num w:numId="13">
+    <w:abstractNumId w:val="23"/>
+  </w:num>
+  <w:num w:numId="14">
+    <w:abstractNumId w:val="5"/>
+  </w:num>
+  <w:num w:numId="15">
+    <w:abstractNumId w:val="5"/>
+  </w:num>
+  <w:num w:numId="16">
+    <w:abstractNumId w:val="5"/>
+  </w:num>
+  <w:num w:numId="17">
+    <w:abstractNumId w:val="5"/>
+  </w:num>
+  <w:num w:numId="18">
+    <w:abstractNumId w:val="5"/>
+  </w:num>
+  <w:num w:numId="19">
+    <w:abstractNumId w:val="5"/>
+  </w:num>
+  <w:num w:numId="20">
+    <w:abstractNumId w:val="5"/>
+  </w:num>
+  <w:num w:numId="21">
+    <w:abstractNumId w:val="5"/>
+  </w:num>
+  <w:num w:numId="22">
+    <w:abstractNumId w:val="5"/>
+  </w:num>
+  <w:num w:numId="23">
+    <w:abstractNumId w:val="5"/>
+  </w:num>
+  <w:num w:numId="24">
+    <w:abstractNumId w:val="21"/>
+  </w:num>
+  <w:num w:numId="25">
+    <w:abstractNumId w:val="1"/>
+  </w:num>
+  <w:num w:numId="26">
+    <w:abstractNumId w:val="18"/>
+  </w:num>
+  <w:num w:numId="27">
+    <w:abstractNumId w:val="10"/>
+  </w:num>
+  <w:num w:numId="28">
+    <w:abstractNumId w:val="17"/>
+  </w:num>
+  <w:num w:numId="29">
+    <w:abstractNumId w:val="7"/>
+  </w:num>
+  <w:num w:numId="30">
+    <w:abstractNumId w:val="15"/>
+  </w:num>
+  <w:num w:numId="31">
+    <w:abstractNumId w:val="14"/>
+  </w:num>
+  <w:num w:numId="32">
+    <w:abstractNumId w:val="6"/>
+  </w:num>
+  <w:num w:numId="33">
     <w:abstractNumId w:val="4"/>
   </w:num>
-  <w:num w:numId="2">
-    <w:abstractNumId w:val="4"/>
-  </w:num>
-  <w:num w:numId="3">
-    <w:abstractNumId w:val="4"/>
-  </w:num>
-  <w:num w:numId="4">
-    <w:abstractNumId w:val="4"/>
-  </w:num>
-  <w:num w:numId="5">
-    <w:abstractNumId w:val="4"/>
-  </w:num>
-  <w:num w:numId="6">
-    <w:abstractNumId w:val="4"/>
-  </w:num>
-  <w:num w:numId="7">
-    <w:abstractNumId w:val="4"/>
-  </w:num>
-  <w:num w:numId="8">
-    <w:abstractNumId w:val="4"/>
-  </w:num>
-  <w:num w:numId="9">
-    <w:abstractNumId w:val="4"/>
-  </w:num>
-  <w:num w:numId="10">
-    <w:abstractNumId w:val="4"/>
-  </w:num>
-  <w:num w:numId="11">
-    <w:abstractNumId w:val="10"/>
-  </w:num>
-  <w:num w:numId="12">
-    <w:abstractNumId w:val="17"/>
-  </w:num>
-  <w:num w:numId="13">
-    <w:abstractNumId w:val="21"/>
-  </w:num>
-  <w:num w:numId="14">
-    <w:abstractNumId w:val="4"/>
-  </w:num>
-  <w:num w:numId="15">
-    <w:abstractNumId w:val="4"/>
-  </w:num>
-  <w:num w:numId="16">
-    <w:abstractNumId w:val="4"/>
-  </w:num>
-  <w:num w:numId="17">
-    <w:abstractNumId w:val="4"/>
-  </w:num>
-  <w:num w:numId="18">
-    <w:abstractNumId w:val="4"/>
-  </w:num>
-  <w:num w:numId="19">
-    <w:abstractNumId w:val="4"/>
-  </w:num>
-  <w:num w:numId="20">
-    <w:abstractNumId w:val="4"/>
-  </w:num>
-  <w:num w:numId="21">
-    <w:abstractNumId w:val="4"/>
-  </w:num>
-  <w:num w:numId="22">
-    <w:abstractNumId w:val="4"/>
-  </w:num>
-  <w:num w:numId="23">
-    <w:abstractNumId w:val="4"/>
-  </w:num>
-  <w:num w:numId="24">
-    <w:abstractNumId w:val="19"/>
-  </w:num>
-  <w:num w:numId="25">
-    <w:abstractNumId w:val="0"/>
-  </w:num>
-  <w:num w:numId="26">
+  <w:num w:numId="34">
     <w:abstractNumId w:val="16"/>
   </w:num>
-  <w:num w:numId="27">
+  <w:num w:numId="35">
+    <w:abstractNumId w:val="24"/>
+  </w:num>
+  <w:num w:numId="36">
+    <w:abstractNumId w:val="3"/>
+  </w:num>
+  <w:num w:numId="37">
+    <w:abstractNumId w:val="20"/>
+  </w:num>
+  <w:num w:numId="38">
+    <w:abstractNumId w:val="22"/>
+  </w:num>
+  <w:num w:numId="39">
     <w:abstractNumId w:val="9"/>
   </w:num>
-  <w:num w:numId="28">
-    <w:abstractNumId w:val="15"/>
+  <w:num w:numId="40">
+    <w:abstractNumId w:val="12"/>
   </w:num>
-  <w:num w:numId="29">
-    <w:abstractNumId w:val="6"/>
+  <w:num w:numId="41">
+    <w:abstractNumId w:val="2"/>
   </w:num>
-  <w:num w:numId="30">
+  <w:num w:numId="42">
+    <w:abstractNumId w:val="8"/>
+  </w:num>
+  <w:num w:numId="43">
     <w:abstractNumId w:val="13"/>
   </w:num>
-  <w:num w:numId="31">
-    <w:abstractNumId w:val="12"/>
-  </w:num>
-  <w:num w:numId="32">
-    <w:abstractNumId w:val="5"/>
-  </w:num>
-  <w:num w:numId="33">
-    <w:abstractNumId w:val="3"/>
-  </w:num>
-  <w:num w:numId="34">
-    <w:abstractNumId w:val="14"/>
-  </w:num>
-  <w:num w:numId="35">
-    <w:abstractNumId w:val="22"/>
-  </w:num>
-  <w:num w:numId="36">
-    <w:abstractNumId w:val="2"/>
-  </w:num>
-  <w:num w:numId="37">
-    <w:abstractNumId w:val="18"/>
-  </w:num>
-  <w:num w:numId="38">
-    <w:abstractNumId w:val="20"/>
-  </w:num>
-  <w:num w:numId="39">
-    <w:abstractNumId w:val="8"/>
-  </w:num>
-  <w:num w:numId="40">
-    <w:abstractNumId w:val="11"/>
-  </w:num>
-  <w:num w:numId="41">
-    <w:abstractNumId w:val="1"/>
-  </w:num>
-  <w:num w:numId="42">
-    <w:abstractNumId w:val="7"/>
+  <w:num w:numId="44">
+    <w:abstractNumId w:val="0"/>
   </w:num>
 </w:numbering>
 </file>
@@ -7959,6 +10121,60 @@
       <w:szCs w:val="18"/>
     </w:rPr>
   </w:style>
+  <w:style w:type="paragraph" w:customStyle="1" w:styleId="Corps">
+    <w:name w:val="Corps"/>
+    <w:rsid w:val="00B669E4"/>
+    <w:pPr>
+      <w:pBdr>
+        <w:top w:val="nil"/>
+        <w:left w:val="nil"/>
+        <w:bottom w:val="nil"/>
+        <w:right w:val="nil"/>
+        <w:between w:val="nil"/>
+        <w:bar w:val="nil"/>
+      </w:pBdr>
+      <w:spacing w:after="0" w:line="240" w:lineRule="auto"/>
+    </w:pPr>
+    <w:rPr>
+      <w:rFonts w:ascii="Helvetica" w:eastAsia="Arial Unicode MS" w:hAnsi="Arial Unicode MS" w:cs="Arial Unicode MS"/>
+      <w:color w:val="000000"/>
+      <w:bdr w:val="nil"/>
+    </w:rPr>
+  </w:style>
+  <w:style w:type="numbering" w:customStyle="1" w:styleId="Nombres">
+    <w:name w:val="Nombres"/>
+    <w:rsid w:val="00B669E4"/>
+    <w:pPr>
+      <w:numPr>
+        <w:numId w:val="43"/>
+      </w:numPr>
+    </w:pPr>
+  </w:style>
+  <w:style w:type="paragraph" w:customStyle="1" w:styleId="Ss-section3">
+    <w:name w:val="Ss-section 3"/>
+    <w:next w:val="Corps"/>
+    <w:rsid w:val="00B669E4"/>
+    <w:pPr>
+      <w:pBdr>
+        <w:top w:val="nil"/>
+        <w:left w:val="nil"/>
+        <w:bottom w:val="nil"/>
+        <w:right w:val="nil"/>
+        <w:between w:val="nil"/>
+        <w:bar w:val="nil"/>
+      </w:pBdr>
+      <w:spacing w:before="360" w:after="40" w:line="288" w:lineRule="auto"/>
+      <w:outlineLvl w:val="2"/>
+    </w:pPr>
+    <w:rPr>
+      <w:rFonts w:ascii="Helvetica Light" w:eastAsia="Arial Unicode MS" w:hAnsi="Arial Unicode MS" w:cs="Arial Unicode MS"/>
+      <w:color w:val="000000"/>
+      <w:spacing w:val="5"/>
+      <w:sz w:val="28"/>
+      <w:szCs w:val="28"/>
+      <w:bdr w:val="nil"/>
+    </w:rPr>
+  </w:style>
 </w:styles>
 </file>
 
@@ -9013,6 +11229,60 @@
       <w:rFonts w:ascii="Lucida Grande" w:hAnsi="Lucida Grande" w:cs="Lucida Grande"/>
       <w:sz w:val="18"/>
       <w:szCs w:val="18"/>
+    </w:rPr>
+  </w:style>
+  <w:style w:type="paragraph" w:customStyle="1" w:styleId="Corps">
+    <w:name w:val="Corps"/>
+    <w:rsid w:val="00B669E4"/>
+    <w:pPr>
+      <w:pBdr>
+        <w:top w:val="nil"/>
+        <w:left w:val="nil"/>
+        <w:bottom w:val="nil"/>
+        <w:right w:val="nil"/>
+        <w:between w:val="nil"/>
+        <w:bar w:val="nil"/>
+      </w:pBdr>
+      <w:spacing w:after="0" w:line="240" w:lineRule="auto"/>
+    </w:pPr>
+    <w:rPr>
+      <w:rFonts w:ascii="Helvetica" w:eastAsia="Arial Unicode MS" w:hAnsi="Arial Unicode MS" w:cs="Arial Unicode MS"/>
+      <w:color w:val="000000"/>
+      <w:bdr w:val="nil"/>
+    </w:rPr>
+  </w:style>
+  <w:style w:type="numbering" w:customStyle="1" w:styleId="Nombres">
+    <w:name w:val="Nombres"/>
+    <w:rsid w:val="00B669E4"/>
+    <w:pPr>
+      <w:numPr>
+        <w:numId w:val="43"/>
+      </w:numPr>
+    </w:pPr>
+  </w:style>
+  <w:style w:type="paragraph" w:customStyle="1" w:styleId="Ss-section3">
+    <w:name w:val="Ss-section 3"/>
+    <w:next w:val="Corps"/>
+    <w:rsid w:val="00B669E4"/>
+    <w:pPr>
+      <w:pBdr>
+        <w:top w:val="nil"/>
+        <w:left w:val="nil"/>
+        <w:bottom w:val="nil"/>
+        <w:right w:val="nil"/>
+        <w:between w:val="nil"/>
+        <w:bar w:val="nil"/>
+      </w:pBdr>
+      <w:spacing w:before="360" w:after="40" w:line="288" w:lineRule="auto"/>
+      <w:outlineLvl w:val="2"/>
+    </w:pPr>
+    <w:rPr>
+      <w:rFonts w:ascii="Helvetica Light" w:eastAsia="Arial Unicode MS" w:hAnsi="Arial Unicode MS" w:cs="Arial Unicode MS"/>
+      <w:color w:val="000000"/>
+      <w:spacing w:val="5"/>
+      <w:sz w:val="28"/>
+      <w:szCs w:val="28"/>
+      <w:bdr w:val="nil"/>
     </w:rPr>
   </w:style>
 </w:styles>
@@ -9327,7 +11597,7 @@
 </file>
 
 <file path=customXml/itemProps4.xml><?xml version="1.0" encoding="utf-8"?>
-<ds:datastoreItem xmlns:ds="http://schemas.openxmlformats.org/officeDocument/2006/customXml" ds:itemID="{98980A98-601E-264F-9308-A494EAB6EF82}">
+<ds:datastoreItem xmlns:ds="http://schemas.openxmlformats.org/officeDocument/2006/customXml" ds:itemID="{96F80A4C-5AC2-9C4F-BF77-D1C0F1450CD4}">
   <ds:schemaRefs>
     <ds:schemaRef ds:uri="http://schemas.openxmlformats.org/officeDocument/2006/bibliography"/>
   </ds:schemaRefs>

</xml_diff>

<commit_message>
Modification diagramme CU_RechercheFournisseur et ajout diagramme séquence Planifier un entretien
</commit_message>
<xml_diff>
--- a/Ly_Ha.docx
+++ b/Ly_Ha.docx
@@ -115,33 +115,8 @@
                                   <w:color w:val="FFFFFF"/>
                                   <w:lang w:val="en-US"/>
                                 </w:rPr>
-                                <w:t xml:space="preserve">HA </w:t>
+                                <w:t>HA Kévin – LY Jean-michel</w:t>
                               </w:r>
-                              <w:proofErr w:type="spellStart"/>
-                              <w:r>
-                                <w:rPr>
-                                  <w:color w:val="FFFFFF"/>
-                                  <w:lang w:val="en-US"/>
-                                </w:rPr>
-                                <w:t>Kévin</w:t>
-                              </w:r>
-                              <w:proofErr w:type="spellEnd"/>
-                              <w:r>
-                                <w:rPr>
-                                  <w:color w:val="FFFFFF"/>
-                                  <w:lang w:val="en-US"/>
-                                </w:rPr>
-                                <w:t xml:space="preserve"> – LY Jean-</w:t>
-                              </w:r>
-                              <w:proofErr w:type="spellStart"/>
-                              <w:r>
-                                <w:rPr>
-                                  <w:color w:val="FFFFFF"/>
-                                  <w:lang w:val="en-US"/>
-                                </w:rPr>
-                                <w:t>michel</w:t>
-                              </w:r>
-                              <w:proofErr w:type="spellEnd"/>
                             </w:p>
                             <w:p>
                               <w:pPr>
@@ -2133,21 +2108,7 @@
         <w:rPr>
           <w:rFonts w:ascii="Times New Roman" w:hAnsi="Times New Roman" w:cs="Times New Roman"/>
         </w:rPr>
-        <w:t xml:space="preserve">Les relations des fournisseurs avec leurs contrats ne sont pas </w:t>
-      </w:r>
-      <w:proofErr w:type="gramStart"/>
-      <w:r>
-        <w:rPr>
-          <w:rFonts w:ascii="Times New Roman" w:hAnsi="Times New Roman" w:cs="Times New Roman"/>
-        </w:rPr>
-        <w:t>complet</w:t>
-      </w:r>
-      <w:proofErr w:type="gramEnd"/>
-      <w:r>
-        <w:rPr>
-          <w:rFonts w:ascii="Times New Roman" w:hAnsi="Times New Roman" w:cs="Times New Roman"/>
-        </w:rPr>
-        <w:t>.</w:t>
+        <w:t>Les relations des fournisseurs avec leurs contrats ne sont pas complet.</w:t>
       </w:r>
     </w:p>
     <w:p>
@@ -2714,10 +2675,10 @@
           <w:noProof/>
         </w:rPr>
         <w:drawing>
-          <wp:anchor distT="0" distB="0" distL="114300" distR="114300" simplePos="0" relativeHeight="251669504" behindDoc="0" locked="0" layoutInCell="1" allowOverlap="1" wp14:anchorId="3755A16C" wp14:editId="61BA850A">
+          <wp:anchor distT="0" distB="0" distL="114300" distR="114300" simplePos="0" relativeHeight="251678720" behindDoc="0" locked="0" layoutInCell="1" allowOverlap="1" wp14:anchorId="284A33DC" wp14:editId="24FA7596">
             <wp:simplePos x="0" y="0"/>
             <wp:positionH relativeFrom="column">
-              <wp:posOffset>-114300</wp:posOffset>
+              <wp:posOffset>0</wp:posOffset>
             </wp:positionH>
             <wp:positionV relativeFrom="paragraph">
               <wp:posOffset>116840</wp:posOffset>
@@ -2725,7 +2686,7 @@
             <wp:extent cx="5969000" cy="4362450"/>
             <wp:effectExtent l="0" t="0" r="0" b="6350"/>
             <wp:wrapSquare wrapText="bothSides"/>
-            <wp:docPr id="17" name="Image 17" descr="Macintosh HD:Users:jean-michelly:Projets:Diagrammes cas d'utilisation:CU_RechercheFournisseur.png"/>
+            <wp:docPr id="23" name="Image 23" descr="Macintosh HD:Users:jean-michelly:Projets:Diagrammes cas d'utilisation:CU_RechercheFournisseur.png"/>
             <wp:cNvGraphicFramePr>
               <a:graphicFrameLocks xmlns:a="http://schemas.openxmlformats.org/drawingml/2006/main" noChangeAspect="1"/>
             </wp:cNvGraphicFramePr>
@@ -2733,7 +2694,7 @@
               <a:graphicData uri="http://schemas.openxmlformats.org/drawingml/2006/picture">
                 <pic:pic xmlns:pic="http://schemas.openxmlformats.org/drawingml/2006/picture">
                   <pic:nvPicPr>
-                    <pic:cNvPr id="0" name="Picture 4" descr="Macintosh HD:Users:jean-michelly:Projets:Diagrammes cas d'utilisation:CU_RechercheFournisseur.png"/>
+                    <pic:cNvPr id="0" name="Picture 3" descr="Macintosh HD:Users:jean-michelly:Projets:Diagrammes cas d'utilisation:CU_RechercheFournisseur.png"/>
                     <pic:cNvPicPr>
                       <a:picLocks noChangeAspect="1" noChangeArrowheads="1"/>
                     </pic:cNvPicPr>
@@ -2911,21 +2872,7 @@
         <w:rPr>
           <w:rFonts w:ascii="Times New Roman" w:hAnsi="Times New Roman" w:cs="Times New Roman"/>
         </w:rPr>
-        <w:t>fragment « </w:t>
-      </w:r>
-      <w:proofErr w:type="spellStart"/>
-      <w:r>
-        <w:rPr>
-          <w:rFonts w:ascii="Times New Roman" w:hAnsi="Times New Roman" w:cs="Times New Roman"/>
-        </w:rPr>
-        <w:t>Ref</w:t>
-      </w:r>
-      <w:proofErr w:type="spellEnd"/>
-      <w:r>
-        <w:rPr>
-          <w:rFonts w:ascii="Times New Roman" w:hAnsi="Times New Roman" w:cs="Times New Roman"/>
-        </w:rPr>
-        <w:t xml:space="preserve"> vers Authentification »</w:t>
+        <w:t>fragment « Ref vers Authentification »</w:t>
       </w:r>
     </w:p>
     <w:p>
@@ -3073,13 +3020,8 @@
         </w:numPr>
       </w:pPr>
       <w:r>
-        <w:t xml:space="preserve">L’utilisateur rentre son login et son </w:t>
-      </w:r>
-      <w:proofErr w:type="spellStart"/>
-      <w:r>
-        <w:t>password</w:t>
-      </w:r>
-      <w:proofErr w:type="spellEnd"/>
+        <w:t>L’utilisateur rentre son login et son password</w:t>
+      </w:r>
     </w:p>
     <w:p>
       <w:pPr>
@@ -3102,15 +3044,7 @@
         </w:numPr>
       </w:pPr>
       <w:r>
-        <w:t>Le système accède à la table « </w:t>
-      </w:r>
-      <w:proofErr w:type="spellStart"/>
-      <w:r>
-        <w:t>Account</w:t>
-      </w:r>
-      <w:proofErr w:type="spellEnd"/>
-      <w:r>
-        <w:t> » dans la base de données et valide que l’authentification est correcte</w:t>
+        <w:t>Le système accède à la table « Account » dans la base de données et valide que l’authentification est correcte</w:t>
       </w:r>
     </w:p>
     <w:p>
@@ -4020,61 +3954,116 @@
     <w:p>
       <w:pPr>
         <w:spacing w:after="0"/>
-      </w:pPr>
-      <w:r>
-        <w:rPr>
-          <w:rFonts w:ascii="Times New Roman" w:hAnsi="Times New Roman" w:cs="Times New Roman"/>
-        </w:rPr>
-        <w:t>Acteur secondaire :</w:t>
-      </w:r>
-      <w:r>
-        <w:t xml:space="preserve"> </w:t>
+        <w:rPr>
+          <w:rFonts w:ascii="Times New Roman" w:hAnsi="Times New Roman" w:cs="Times New Roman"/>
+        </w:rPr>
+      </w:pPr>
+      <w:r>
+        <w:rPr>
+          <w:rFonts w:ascii="Times New Roman" w:hAnsi="Times New Roman" w:cs="Times New Roman"/>
+        </w:rPr>
+        <w:t xml:space="preserve">Acteur secondaire : </w:t>
       </w:r>
     </w:p>
     <w:p>
       <w:pPr>
         <w:spacing w:after="0"/>
-      </w:pPr>
-      <w:r>
+        <w:rPr>
+          <w:rFonts w:ascii="Times New Roman" w:hAnsi="Times New Roman" w:cs="Times New Roman"/>
+        </w:rPr>
+      </w:pPr>
+      <w:r>
+        <w:rPr>
+          <w:rFonts w:ascii="Times New Roman" w:hAnsi="Times New Roman" w:cs="Times New Roman"/>
+        </w:rPr>
         <w:t xml:space="preserve">Objectifs : </w:t>
       </w:r>
       <w:r>
+        <w:rPr>
+          <w:rFonts w:ascii="Times New Roman" w:hAnsi="Times New Roman" w:cs="Times New Roman"/>
+        </w:rPr>
         <w:t>Consulter ses informations</w:t>
       </w:r>
     </w:p>
     <w:p>
       <w:pPr>
         <w:spacing w:after="0"/>
-      </w:pPr>
-      <w:r>
+        <w:rPr>
+          <w:rFonts w:ascii="Times New Roman" w:hAnsi="Times New Roman" w:cs="Times New Roman"/>
+        </w:rPr>
+      </w:pPr>
+      <w:r>
+        <w:rPr>
+          <w:rFonts w:ascii="Times New Roman" w:hAnsi="Times New Roman" w:cs="Times New Roman"/>
+        </w:rPr>
         <w:t>Pré-conditions : Le client existe déjà dans le système</w:t>
       </w:r>
     </w:p>
     <w:p>
       <w:pPr>
         <w:spacing w:after="0"/>
-      </w:pPr>
-      <w:r>
+        <w:rPr>
+          <w:rFonts w:ascii="Times New Roman" w:hAnsi="Times New Roman" w:cs="Times New Roman"/>
+        </w:rPr>
+      </w:pPr>
+      <w:r>
+        <w:rPr>
+          <w:rFonts w:ascii="Times New Roman" w:hAnsi="Times New Roman" w:cs="Times New Roman"/>
+        </w:rPr>
         <w:t xml:space="preserve">Post-conditions : </w:t>
       </w:r>
       <w:r>
+        <w:rPr>
+          <w:rFonts w:ascii="Times New Roman" w:hAnsi="Times New Roman" w:cs="Times New Roman"/>
+        </w:rPr>
         <w:t>Le client consulte ses informations</w:t>
       </w:r>
     </w:p>
     <w:p>
       <w:pPr>
         <w:spacing w:after="0"/>
-      </w:pPr>
-      <w:r>
+        <w:rPr>
+          <w:rFonts w:ascii="Times New Roman" w:hAnsi="Times New Roman" w:cs="Times New Roman"/>
+        </w:rPr>
+      </w:pPr>
+      <w:r>
+        <w:rPr>
+          <w:rFonts w:ascii="Times New Roman" w:hAnsi="Times New Roman" w:cs="Times New Roman"/>
+        </w:rPr>
         <w:t>Exigences non fonctionnelles :</w:t>
       </w:r>
     </w:p>
     <w:p>
       <w:pPr>
         <w:spacing w:after="0"/>
-      </w:pPr>
-      <w:r>
+        <w:rPr>
+          <w:rFonts w:ascii="Times New Roman" w:hAnsi="Times New Roman" w:cs="Times New Roman"/>
+        </w:rPr>
+      </w:pPr>
+      <w:r>
+        <w:rPr>
+          <w:rFonts w:ascii="Times New Roman" w:hAnsi="Times New Roman" w:cs="Times New Roman"/>
+        </w:rPr>
         <w:t xml:space="preserve">Flot d’évènements : </w:t>
+      </w:r>
+    </w:p>
+    <w:p>
+      <w:pPr>
+        <w:pStyle w:val="Paragraphedeliste"/>
+        <w:numPr>
+          <w:ilvl w:val="0"/>
+          <w:numId w:val="45"/>
+        </w:numPr>
+        <w:spacing w:after="0"/>
+        <w:rPr>
+          <w:rFonts w:ascii="Times New Roman" w:hAnsi="Times New Roman" w:cs="Times New Roman"/>
+        </w:rPr>
+      </w:pPr>
+      <w:r>
+        <w:rPr>
+          <w:rFonts w:ascii="Times New Roman" w:hAnsi="Times New Roman" w:cs="Times New Roman"/>
+        </w:rPr>
+        <w:t>Le client clique sur le bouton « Profil »</w:t>
       </w:r>
     </w:p>
     <w:p>
@@ -4082,26 +4071,17 @@
         <w:pStyle w:val="Corps"/>
         <w:numPr>
           <w:ilvl w:val="0"/>
-          <w:numId w:val="43"/>
+          <w:numId w:val="45"/>
         </w:numPr>
-      </w:pPr>
-      <w:r>
-        <w:t xml:space="preserve">Le client clique sur le bouton </w:t>
-      </w:r>
-      <w:r>
-        <w:rPr>
-          <w:rFonts w:hAnsi="Helvetica"/>
-        </w:rPr>
-        <w:t>« </w:t>
-      </w:r>
-      <w:r>
-        <w:t>Profil</w:t>
-      </w:r>
-      <w:r>
-        <w:rPr>
-          <w:rFonts w:hAnsi="Helvetica"/>
-        </w:rPr>
-        <w:t> »</w:t>
+        <w:rPr>
+          <w:rFonts w:ascii="Times New Roman" w:hAnsi="Times New Roman" w:cs="Times New Roman"/>
+        </w:rPr>
+      </w:pPr>
+      <w:r>
+        <w:rPr>
+          <w:rFonts w:ascii="Times New Roman" w:hAnsi="Times New Roman" w:cs="Times New Roman"/>
+        </w:rPr>
+        <w:t>Le système cherche son profil dans la base</w:t>
       </w:r>
     </w:p>
     <w:p>
@@ -4109,50 +4089,43 @@
         <w:pStyle w:val="Corps"/>
         <w:numPr>
           <w:ilvl w:val="0"/>
-          <w:numId w:val="43"/>
+          <w:numId w:val="45"/>
         </w:numPr>
-      </w:pPr>
-      <w:r>
-        <w:t>Le syst</w:t>
-      </w:r>
-      <w:r>
-        <w:rPr>
-          <w:rFonts w:hAnsi="Helvetica"/>
-        </w:rPr>
-        <w:t>è</w:t>
-      </w:r>
-      <w:r>
-        <w:t>me cherche son profil dans la base</w:t>
-      </w:r>
-    </w:p>
-    <w:p>
-      <w:pPr>
-        <w:pStyle w:val="Corps"/>
-        <w:numPr>
-          <w:ilvl w:val="0"/>
-          <w:numId w:val="43"/>
-        </w:numPr>
-      </w:pPr>
-      <w:r>
+        <w:rPr>
+          <w:rFonts w:ascii="Times New Roman" w:hAnsi="Times New Roman" w:cs="Times New Roman"/>
+        </w:rPr>
+      </w:pPr>
+      <w:r>
+        <w:rPr>
+          <w:rFonts w:ascii="Times New Roman" w:hAnsi="Times New Roman" w:cs="Times New Roman"/>
+        </w:rPr>
         <w:t>Le client consulte ses informations</w:t>
       </w:r>
     </w:p>
     <w:p>
       <w:pPr>
         <w:spacing w:after="0"/>
+        <w:rPr>
+          <w:rFonts w:ascii="Times New Roman" w:hAnsi="Times New Roman" w:cs="Times New Roman"/>
+        </w:rPr>
+      </w:pPr>
+    </w:p>
+    <w:p>
+      <w:pPr>
+        <w:spacing w:after="0"/>
       </w:pPr>
       <w:r>
         <w:rPr>
           <w:noProof/>
         </w:rPr>
         <w:drawing>
-          <wp:anchor distT="0" distB="0" distL="114300" distR="114300" simplePos="0" relativeHeight="251673600" behindDoc="0" locked="0" layoutInCell="1" allowOverlap="1" wp14:anchorId="0A09EC07" wp14:editId="4ABC1883">
+          <wp:anchor distT="0" distB="0" distL="114300" distR="114300" simplePos="0" relativeHeight="251673600" behindDoc="0" locked="0" layoutInCell="1" allowOverlap="1" wp14:anchorId="0A09EC07" wp14:editId="209DC760">
             <wp:simplePos x="0" y="0"/>
             <wp:positionH relativeFrom="column">
               <wp:posOffset>0</wp:posOffset>
             </wp:positionH>
             <wp:positionV relativeFrom="paragraph">
-              <wp:posOffset>492125</wp:posOffset>
+              <wp:posOffset>11430</wp:posOffset>
             </wp:positionV>
             <wp:extent cx="5969000" cy="3257550"/>
             <wp:effectExtent l="0" t="0" r="0" b="0"/>
@@ -4389,92 +4362,111 @@
     <w:p>
       <w:pPr>
         <w:pStyle w:val="Corps"/>
-        <w:rPr>
-          <w:rFonts w:ascii="Times New Roman" w:hAnsi="Times New Roman" w:cs="Times New Roman"/>
-          <w:sz w:val="24"/>
-          <w:szCs w:val="24"/>
-        </w:rPr>
-      </w:pPr>
-      <w:r>
-        <w:rPr>
-          <w:rFonts w:ascii="Times New Roman" w:hAnsi="Times New Roman" w:cs="Times New Roman"/>
-          <w:sz w:val="24"/>
-          <w:szCs w:val="24"/>
-        </w:rPr>
-        <w:t xml:space="preserve">1. Le chargé d'affaire clique sur le bouton attacher une annonce </w:t>
+        <w:numPr>
+          <w:ilvl w:val="0"/>
+          <w:numId w:val="46"/>
+        </w:numPr>
+        <w:rPr>
+          <w:rFonts w:ascii="Times New Roman" w:hAnsi="Times New Roman" w:cs="Times New Roman"/>
+          <w:sz w:val="24"/>
+          <w:szCs w:val="24"/>
+        </w:rPr>
+      </w:pPr>
+      <w:r>
+        <w:rPr>
+          <w:rFonts w:ascii="Times New Roman" w:hAnsi="Times New Roman" w:cs="Times New Roman"/>
+          <w:sz w:val="24"/>
+          <w:szCs w:val="24"/>
+        </w:rPr>
+        <w:t>Le chargé d’affaire clique sur le bouton attacher une annonce</w:t>
       </w:r>
     </w:p>
     <w:p>
       <w:pPr>
         <w:pStyle w:val="Corps"/>
-        <w:rPr>
-          <w:rFonts w:ascii="Times New Roman" w:hAnsi="Times New Roman" w:cs="Times New Roman"/>
-          <w:sz w:val="24"/>
-          <w:szCs w:val="24"/>
-        </w:rPr>
-      </w:pPr>
-      <w:r>
-        <w:rPr>
-          <w:rFonts w:ascii="Times New Roman" w:hAnsi="Times New Roman" w:cs="Times New Roman"/>
-          <w:sz w:val="24"/>
-          <w:szCs w:val="24"/>
-        </w:rPr>
-        <w:t>2. Le système recherche l’annonce dans sa base</w:t>
+        <w:numPr>
+          <w:ilvl w:val="0"/>
+          <w:numId w:val="46"/>
+        </w:numPr>
+        <w:rPr>
+          <w:rFonts w:ascii="Times New Roman" w:hAnsi="Times New Roman" w:cs="Times New Roman"/>
+          <w:sz w:val="24"/>
+          <w:szCs w:val="24"/>
+        </w:rPr>
+      </w:pPr>
+      <w:r>
+        <w:rPr>
+          <w:rFonts w:ascii="Times New Roman" w:hAnsi="Times New Roman" w:cs="Times New Roman"/>
+          <w:sz w:val="24"/>
+          <w:szCs w:val="24"/>
+        </w:rPr>
+        <w:t>Le système recherche l’annonce dans sa base</w:t>
       </w:r>
     </w:p>
     <w:p>
       <w:pPr>
         <w:pStyle w:val="Corps"/>
-        <w:rPr>
-          <w:rFonts w:ascii="Times New Roman" w:hAnsi="Times New Roman" w:cs="Times New Roman"/>
-          <w:sz w:val="24"/>
-          <w:szCs w:val="24"/>
-        </w:rPr>
-      </w:pPr>
-      <w:r>
-        <w:rPr>
-          <w:rFonts w:ascii="Times New Roman" w:hAnsi="Times New Roman" w:cs="Times New Roman"/>
-          <w:sz w:val="24"/>
-          <w:szCs w:val="24"/>
-        </w:rPr>
-        <w:tab/>
-        <w:t>2.1 L’annonce n’existe pas, le chargé d’affaire la créer</w:t>
+        <w:numPr>
+          <w:ilvl w:val="1"/>
+          <w:numId w:val="46"/>
+        </w:numPr>
+        <w:rPr>
+          <w:rFonts w:ascii="Times New Roman" w:hAnsi="Times New Roman" w:cs="Times New Roman"/>
+          <w:sz w:val="24"/>
+          <w:szCs w:val="24"/>
+        </w:rPr>
+      </w:pPr>
+      <w:r>
+        <w:rPr>
+          <w:rFonts w:ascii="Times New Roman" w:hAnsi="Times New Roman" w:cs="Times New Roman"/>
+          <w:sz w:val="24"/>
+          <w:szCs w:val="24"/>
+        </w:rPr>
+        <w:t>L’annonce n’existe pas, le chargé d’affaire la créer</w:t>
       </w:r>
     </w:p>
     <w:p>
       <w:pPr>
         <w:pStyle w:val="Corps"/>
-        <w:rPr>
-          <w:rFonts w:ascii="Times New Roman" w:hAnsi="Times New Roman" w:cs="Times New Roman"/>
-          <w:sz w:val="24"/>
-          <w:szCs w:val="24"/>
-        </w:rPr>
-      </w:pPr>
-      <w:r>
-        <w:rPr>
-          <w:rFonts w:ascii="Times New Roman" w:hAnsi="Times New Roman" w:cs="Times New Roman"/>
-          <w:sz w:val="24"/>
-          <w:szCs w:val="24"/>
-        </w:rPr>
-        <w:t>3. Le chargé d'affaire sélectionne le client pour lequel il veut attacher l’annonce</w:t>
+        <w:numPr>
+          <w:ilvl w:val="0"/>
+          <w:numId w:val="46"/>
+        </w:numPr>
+        <w:rPr>
+          <w:rFonts w:ascii="Times New Roman" w:hAnsi="Times New Roman" w:cs="Times New Roman"/>
+          <w:sz w:val="24"/>
+          <w:szCs w:val="24"/>
+        </w:rPr>
+      </w:pPr>
+      <w:r>
+        <w:rPr>
+          <w:rFonts w:ascii="Times New Roman" w:hAnsi="Times New Roman" w:cs="Times New Roman"/>
+          <w:sz w:val="24"/>
+          <w:szCs w:val="24"/>
+        </w:rPr>
+        <w:t>Le chargé d’affaire sélectionne le client pour lequel il veut attacher l’annonce</w:t>
       </w:r>
     </w:p>
     <w:p>
       <w:pPr>
         <w:pStyle w:val="Corps"/>
-        <w:rPr>
-          <w:rFonts w:ascii="Times New Roman" w:hAnsi="Times New Roman" w:cs="Times New Roman"/>
-          <w:sz w:val="24"/>
-          <w:szCs w:val="24"/>
-        </w:rPr>
-      </w:pPr>
-      <w:r>
-        <w:rPr>
-          <w:rFonts w:ascii="Times New Roman" w:hAnsi="Times New Roman" w:cs="Times New Roman"/>
-          <w:sz w:val="24"/>
-          <w:szCs w:val="24"/>
-        </w:rPr>
-        <w:t xml:space="preserve">4. Le système valide l’association </w:t>
+        <w:numPr>
+          <w:ilvl w:val="0"/>
+          <w:numId w:val="46"/>
+        </w:numPr>
+        <w:rPr>
+          <w:rFonts w:ascii="Times New Roman" w:hAnsi="Times New Roman" w:cs="Times New Roman"/>
+          <w:sz w:val="24"/>
+          <w:szCs w:val="24"/>
+        </w:rPr>
+      </w:pPr>
+      <w:r>
+        <w:rPr>
+          <w:rFonts w:ascii="Times New Roman" w:hAnsi="Times New Roman" w:cs="Times New Roman"/>
+          <w:sz w:val="24"/>
+          <w:szCs w:val="24"/>
+        </w:rPr>
+        <w:t>Le système valide l’association</w:t>
       </w:r>
     </w:p>
     <w:p>
@@ -4740,101 +4732,105 @@
     <w:p>
       <w:pPr>
         <w:pStyle w:val="Corps"/>
-        <w:rPr>
-          <w:rFonts w:ascii="Times New Roman" w:hAnsi="Times New Roman" w:cs="Times New Roman"/>
-          <w:sz w:val="24"/>
-          <w:szCs w:val="24"/>
-        </w:rPr>
-      </w:pPr>
-      <w:r>
-        <w:rPr>
-          <w:rFonts w:ascii="Times New Roman" w:hAnsi="Times New Roman" w:cs="Times New Roman"/>
-          <w:sz w:val="24"/>
-          <w:szCs w:val="24"/>
-        </w:rPr>
-        <w:t xml:space="preserve">1. Le chargé d'affaire clique sur le bouton publier une annonce </w:t>
+        <w:numPr>
+          <w:ilvl w:val="0"/>
+          <w:numId w:val="47"/>
+        </w:numPr>
+        <w:rPr>
+          <w:rFonts w:ascii="Times New Roman" w:hAnsi="Times New Roman" w:cs="Times New Roman"/>
+          <w:sz w:val="24"/>
+          <w:szCs w:val="24"/>
+        </w:rPr>
+      </w:pPr>
+      <w:r>
+        <w:rPr>
+          <w:rFonts w:ascii="Times New Roman" w:hAnsi="Times New Roman" w:cs="Times New Roman"/>
+          <w:sz w:val="24"/>
+          <w:szCs w:val="24"/>
+        </w:rPr>
+        <w:t xml:space="preserve">Le </w:t>
+      </w:r>
+      <w:r>
+        <w:rPr>
+          <w:rFonts w:ascii="Times New Roman" w:hAnsi="Times New Roman" w:cs="Times New Roman"/>
+          <w:sz w:val="24"/>
+          <w:szCs w:val="24"/>
+        </w:rPr>
+        <w:t xml:space="preserve">chargé d'affaire clique sur le bouton publier une annonce </w:t>
       </w:r>
     </w:p>
     <w:p>
       <w:pPr>
         <w:pStyle w:val="Corps"/>
-        <w:rPr>
-          <w:rFonts w:ascii="Times New Roman" w:hAnsi="Times New Roman" w:cs="Times New Roman"/>
-          <w:sz w:val="24"/>
-          <w:szCs w:val="24"/>
-        </w:rPr>
-      </w:pPr>
-      <w:r>
-        <w:rPr>
-          <w:rFonts w:ascii="Times New Roman" w:hAnsi="Times New Roman" w:cs="Times New Roman"/>
-          <w:sz w:val="24"/>
-          <w:szCs w:val="24"/>
-        </w:rPr>
-        <w:t xml:space="preserve">2. Le système </w:t>
-      </w:r>
-      <w:proofErr w:type="spellStart"/>
-      <w:r>
-        <w:rPr>
-          <w:rFonts w:ascii="Times New Roman" w:hAnsi="Times New Roman" w:cs="Times New Roman"/>
-          <w:sz w:val="24"/>
-          <w:szCs w:val="24"/>
-        </w:rPr>
-        <w:t>renvoit</w:t>
-      </w:r>
-      <w:proofErr w:type="spellEnd"/>
-      <w:r>
-        <w:rPr>
-          <w:rFonts w:ascii="Times New Roman" w:hAnsi="Times New Roman" w:cs="Times New Roman"/>
-          <w:sz w:val="24"/>
-          <w:szCs w:val="24"/>
-        </w:rPr>
-        <w:t xml:space="preserve"> un formulaire </w:t>
+        <w:numPr>
+          <w:ilvl w:val="0"/>
+          <w:numId w:val="47"/>
+        </w:numPr>
+        <w:rPr>
+          <w:rFonts w:ascii="Times New Roman" w:hAnsi="Times New Roman" w:cs="Times New Roman"/>
+          <w:sz w:val="24"/>
+          <w:szCs w:val="24"/>
+        </w:rPr>
+      </w:pPr>
+      <w:r>
+        <w:rPr>
+          <w:rFonts w:ascii="Times New Roman" w:hAnsi="Times New Roman" w:cs="Times New Roman"/>
+          <w:sz w:val="24"/>
+          <w:szCs w:val="24"/>
+        </w:rPr>
+        <w:t xml:space="preserve">Le </w:t>
+      </w:r>
+      <w:r>
+        <w:rPr>
+          <w:rFonts w:ascii="Times New Roman" w:hAnsi="Times New Roman" w:cs="Times New Roman"/>
+          <w:sz w:val="24"/>
+          <w:szCs w:val="24"/>
+        </w:rPr>
+        <w:t>système renvoit un formulaire</w:t>
       </w:r>
     </w:p>
     <w:p>
       <w:pPr>
         <w:pStyle w:val="Corps"/>
-        <w:rPr>
-          <w:rFonts w:ascii="Times New Roman" w:hAnsi="Times New Roman" w:cs="Times New Roman"/>
-          <w:sz w:val="24"/>
-          <w:szCs w:val="24"/>
-        </w:rPr>
-      </w:pPr>
-      <w:r>
-        <w:rPr>
-          <w:rFonts w:ascii="Times New Roman" w:hAnsi="Times New Roman" w:cs="Times New Roman"/>
-          <w:sz w:val="24"/>
-          <w:szCs w:val="24"/>
-        </w:rPr>
-        <w:t xml:space="preserve">3. Le chargé d'affaire remplit avec les besoins </w:t>
-      </w:r>
-      <w:proofErr w:type="gramStart"/>
-      <w:r>
-        <w:rPr>
-          <w:rFonts w:ascii="Times New Roman" w:hAnsi="Times New Roman" w:cs="Times New Roman"/>
-          <w:sz w:val="24"/>
-          <w:szCs w:val="24"/>
-        </w:rPr>
-        <w:t>du clients</w:t>
-      </w:r>
-      <w:proofErr w:type="gramEnd"/>
+        <w:numPr>
+          <w:ilvl w:val="0"/>
+          <w:numId w:val="47"/>
+        </w:numPr>
+        <w:rPr>
+          <w:rFonts w:ascii="Times New Roman" w:hAnsi="Times New Roman" w:cs="Times New Roman"/>
+          <w:sz w:val="24"/>
+          <w:szCs w:val="24"/>
+        </w:rPr>
+      </w:pPr>
+      <w:r>
+        <w:rPr>
+          <w:rFonts w:ascii="Times New Roman" w:hAnsi="Times New Roman" w:cs="Times New Roman"/>
+          <w:sz w:val="24"/>
+          <w:szCs w:val="24"/>
+        </w:rPr>
+        <w:t>Le chargé d’affaire remplit avec les besoins du client</w:t>
+      </w:r>
     </w:p>
     <w:p>
       <w:pPr>
         <w:pStyle w:val="Corps"/>
-        <w:rPr>
-          <w:rFonts w:ascii="Times New Roman" w:hAnsi="Times New Roman" w:cs="Times New Roman"/>
-          <w:sz w:val="24"/>
-          <w:szCs w:val="24"/>
-        </w:rPr>
-      </w:pPr>
-      <w:r>
-        <w:rPr>
-          <w:rFonts w:ascii="Times New Roman" w:hAnsi="Times New Roman" w:cs="Times New Roman"/>
-          <w:sz w:val="24"/>
-          <w:szCs w:val="24"/>
-        </w:rPr>
-        <w:t>4. Le système publie l’annonce du client</w:t>
+        <w:numPr>
+          <w:ilvl w:val="0"/>
+          <w:numId w:val="47"/>
+        </w:numPr>
+        <w:rPr>
+          <w:rFonts w:ascii="Times New Roman" w:hAnsi="Times New Roman" w:cs="Times New Roman"/>
+          <w:sz w:val="24"/>
+          <w:szCs w:val="24"/>
+        </w:rPr>
+      </w:pPr>
+      <w:r>
+        <w:rPr>
+          <w:rFonts w:ascii="Times New Roman" w:hAnsi="Times New Roman" w:cs="Times New Roman"/>
+          <w:sz w:val="24"/>
+          <w:szCs w:val="24"/>
+        </w:rPr>
+        <w:t>Le système publie l’annonce du client</w:t>
       </w:r>
     </w:p>
     <w:p>
@@ -5054,25 +5050,7 @@
           <w:sz w:val="24"/>
           <w:szCs w:val="24"/>
         </w:rPr>
-        <w:t xml:space="preserve">Pré-conditions : L’annonce a été </w:t>
-      </w:r>
-      <w:proofErr w:type="gramStart"/>
-      <w:r>
-        <w:rPr>
-          <w:rFonts w:ascii="Times New Roman" w:hAnsi="Times New Roman" w:cs="Times New Roman"/>
-          <w:sz w:val="24"/>
-          <w:szCs w:val="24"/>
-        </w:rPr>
-        <w:t>associé</w:t>
-      </w:r>
-      <w:proofErr w:type="gramEnd"/>
-      <w:r>
-        <w:rPr>
-          <w:rFonts w:ascii="Times New Roman" w:hAnsi="Times New Roman" w:cs="Times New Roman"/>
-          <w:sz w:val="24"/>
-          <w:szCs w:val="24"/>
-        </w:rPr>
-        <w:t xml:space="preserve"> à un client</w:t>
+        <w:t>Pré-conditions : L’annonce a été associé à un client</w:t>
       </w:r>
     </w:p>
     <w:p>
@@ -5114,145 +5092,234 @@
     <w:p>
       <w:pPr>
         <w:pStyle w:val="Corps"/>
-        <w:rPr>
-          <w:rFonts w:ascii="Times New Roman" w:hAnsi="Times New Roman" w:cs="Times New Roman"/>
-          <w:sz w:val="24"/>
-          <w:szCs w:val="24"/>
-        </w:rPr>
-      </w:pPr>
-      <w:r>
-        <w:rPr>
-          <w:rFonts w:ascii="Times New Roman" w:hAnsi="Times New Roman" w:cs="Times New Roman"/>
-          <w:sz w:val="24"/>
-          <w:szCs w:val="24"/>
-        </w:rPr>
-        <w:t xml:space="preserve">1. Le chargé d'affaire clique sur le bouton éditer une annonce </w:t>
+        <w:numPr>
+          <w:ilvl w:val="0"/>
+          <w:numId w:val="48"/>
+        </w:numPr>
+        <w:rPr>
+          <w:rFonts w:ascii="Times New Roman" w:hAnsi="Times New Roman" w:cs="Times New Roman"/>
+          <w:sz w:val="24"/>
+          <w:szCs w:val="24"/>
+        </w:rPr>
+      </w:pPr>
+      <w:r>
+        <w:rPr>
+          <w:rFonts w:ascii="Times New Roman" w:hAnsi="Times New Roman" w:cs="Times New Roman"/>
+          <w:sz w:val="24"/>
+          <w:szCs w:val="24"/>
+        </w:rPr>
+        <w:t xml:space="preserve">Le chargé </w:t>
+      </w:r>
+      <w:r>
+        <w:rPr>
+          <w:rFonts w:ascii="Times New Roman" w:hAnsi="Times New Roman" w:cs="Times New Roman"/>
+          <w:sz w:val="24"/>
+          <w:szCs w:val="24"/>
+        </w:rPr>
+        <w:t>d'affaire clique sur le bouton éditer une annonce</w:t>
       </w:r>
     </w:p>
     <w:p>
       <w:pPr>
         <w:pStyle w:val="Corps"/>
-        <w:rPr>
-          <w:rFonts w:ascii="Times New Roman" w:hAnsi="Times New Roman" w:cs="Times New Roman"/>
-          <w:sz w:val="24"/>
-          <w:szCs w:val="24"/>
-        </w:rPr>
-      </w:pPr>
-      <w:r>
-        <w:rPr>
-          <w:rFonts w:ascii="Times New Roman" w:hAnsi="Times New Roman" w:cs="Times New Roman"/>
-          <w:sz w:val="24"/>
-          <w:szCs w:val="24"/>
-        </w:rPr>
-        <w:t>2. Le système interroge le chargé d’affaire sur l’annonce de quel client qu’il souhaite modifier</w:t>
+        <w:numPr>
+          <w:ilvl w:val="0"/>
+          <w:numId w:val="48"/>
+        </w:numPr>
+        <w:rPr>
+          <w:rFonts w:ascii="Times New Roman" w:hAnsi="Times New Roman" w:cs="Times New Roman"/>
+          <w:sz w:val="24"/>
+          <w:szCs w:val="24"/>
+        </w:rPr>
+      </w:pPr>
+      <w:r>
+        <w:rPr>
+          <w:rFonts w:ascii="Times New Roman" w:hAnsi="Times New Roman" w:cs="Times New Roman"/>
+          <w:sz w:val="24"/>
+          <w:szCs w:val="24"/>
+        </w:rPr>
+        <w:t xml:space="preserve">Le </w:t>
+      </w:r>
+      <w:r>
+        <w:rPr>
+          <w:rFonts w:ascii="Times New Roman" w:hAnsi="Times New Roman" w:cs="Times New Roman"/>
+          <w:sz w:val="24"/>
+          <w:szCs w:val="24"/>
+        </w:rPr>
+        <w:t>système interroge le chargé d’affaire sur l’annonce de quel client qu’il souhaite modifier</w:t>
       </w:r>
     </w:p>
     <w:p>
       <w:pPr>
         <w:pStyle w:val="Corps"/>
-        <w:rPr>
-          <w:rFonts w:ascii="Times New Roman" w:hAnsi="Times New Roman" w:cs="Times New Roman"/>
-          <w:sz w:val="24"/>
-          <w:szCs w:val="24"/>
-        </w:rPr>
-      </w:pPr>
-      <w:r>
-        <w:rPr>
-          <w:rFonts w:ascii="Times New Roman" w:hAnsi="Times New Roman" w:cs="Times New Roman"/>
-          <w:sz w:val="24"/>
-          <w:szCs w:val="24"/>
-        </w:rPr>
-        <w:t>3. Le chargé d'affaire sélectionne le client</w:t>
+        <w:numPr>
+          <w:ilvl w:val="0"/>
+          <w:numId w:val="48"/>
+        </w:numPr>
+        <w:rPr>
+          <w:rFonts w:ascii="Times New Roman" w:hAnsi="Times New Roman" w:cs="Times New Roman"/>
+          <w:sz w:val="24"/>
+          <w:szCs w:val="24"/>
+        </w:rPr>
+      </w:pPr>
+      <w:r>
+        <w:rPr>
+          <w:rFonts w:ascii="Times New Roman" w:hAnsi="Times New Roman" w:cs="Times New Roman"/>
+          <w:sz w:val="24"/>
+          <w:szCs w:val="24"/>
+        </w:rPr>
+        <w:t xml:space="preserve">Le </w:t>
+      </w:r>
+      <w:r>
+        <w:rPr>
+          <w:rFonts w:ascii="Times New Roman" w:hAnsi="Times New Roman" w:cs="Times New Roman"/>
+          <w:sz w:val="24"/>
+          <w:szCs w:val="24"/>
+        </w:rPr>
+        <w:t>chargé d'affaire sélectionne le client</w:t>
       </w:r>
     </w:p>
     <w:p>
       <w:pPr>
         <w:pStyle w:val="Corps"/>
-        <w:rPr>
-          <w:rFonts w:ascii="Times New Roman" w:hAnsi="Times New Roman" w:cs="Times New Roman"/>
-          <w:sz w:val="24"/>
-          <w:szCs w:val="24"/>
-        </w:rPr>
-      </w:pPr>
-      <w:r>
-        <w:rPr>
-          <w:rFonts w:ascii="Times New Roman" w:hAnsi="Times New Roman" w:cs="Times New Roman"/>
-          <w:sz w:val="24"/>
-          <w:szCs w:val="24"/>
-        </w:rPr>
-        <w:t>4. Le système affiche le profil du client et son annonce</w:t>
+        <w:numPr>
+          <w:ilvl w:val="0"/>
+          <w:numId w:val="48"/>
+        </w:numPr>
+        <w:rPr>
+          <w:rFonts w:ascii="Times New Roman" w:hAnsi="Times New Roman" w:cs="Times New Roman"/>
+          <w:sz w:val="24"/>
+          <w:szCs w:val="24"/>
+        </w:rPr>
+      </w:pPr>
+      <w:r>
+        <w:rPr>
+          <w:rFonts w:ascii="Times New Roman" w:hAnsi="Times New Roman" w:cs="Times New Roman"/>
+          <w:sz w:val="24"/>
+          <w:szCs w:val="24"/>
+        </w:rPr>
+        <w:t xml:space="preserve">Le </w:t>
+      </w:r>
+      <w:r>
+        <w:rPr>
+          <w:rFonts w:ascii="Times New Roman" w:hAnsi="Times New Roman" w:cs="Times New Roman"/>
+          <w:sz w:val="24"/>
+          <w:szCs w:val="24"/>
+        </w:rPr>
+        <w:t>système affiche le profil du client et son annonce</w:t>
       </w:r>
     </w:p>
     <w:p>
       <w:pPr>
         <w:pStyle w:val="Corps"/>
-        <w:rPr>
-          <w:rFonts w:ascii="Times New Roman" w:hAnsi="Times New Roman" w:cs="Times New Roman"/>
-          <w:sz w:val="24"/>
-          <w:szCs w:val="24"/>
-        </w:rPr>
-      </w:pPr>
-      <w:r>
-        <w:rPr>
-          <w:rFonts w:ascii="Times New Roman" w:hAnsi="Times New Roman" w:cs="Times New Roman"/>
-          <w:sz w:val="24"/>
-          <w:szCs w:val="24"/>
-        </w:rPr>
-        <w:t>5. Le chargé d’affaire modifie l’annonce</w:t>
+        <w:numPr>
+          <w:ilvl w:val="0"/>
+          <w:numId w:val="48"/>
+        </w:numPr>
+        <w:rPr>
+          <w:rFonts w:ascii="Times New Roman" w:hAnsi="Times New Roman" w:cs="Times New Roman"/>
+          <w:sz w:val="24"/>
+          <w:szCs w:val="24"/>
+        </w:rPr>
+      </w:pPr>
+      <w:r>
+        <w:rPr>
+          <w:rFonts w:ascii="Times New Roman" w:hAnsi="Times New Roman" w:cs="Times New Roman"/>
+          <w:sz w:val="24"/>
+          <w:szCs w:val="24"/>
+        </w:rPr>
+        <w:t xml:space="preserve">Le </w:t>
+      </w:r>
+      <w:r>
+        <w:rPr>
+          <w:rFonts w:ascii="Times New Roman" w:hAnsi="Times New Roman" w:cs="Times New Roman"/>
+          <w:sz w:val="24"/>
+          <w:szCs w:val="24"/>
+        </w:rPr>
+        <w:t>chargé d’affaire modifie l’annonce</w:t>
       </w:r>
     </w:p>
     <w:p>
       <w:pPr>
         <w:pStyle w:val="Corps"/>
-        <w:rPr>
-          <w:rFonts w:ascii="Times New Roman" w:hAnsi="Times New Roman" w:cs="Times New Roman"/>
-          <w:sz w:val="24"/>
-          <w:szCs w:val="24"/>
-        </w:rPr>
-      </w:pPr>
-      <w:r>
-        <w:rPr>
-          <w:rFonts w:ascii="Times New Roman" w:hAnsi="Times New Roman" w:cs="Times New Roman"/>
-          <w:sz w:val="24"/>
-          <w:szCs w:val="24"/>
-        </w:rPr>
-        <w:t xml:space="preserve">6. Le chargé d’affaire enregistre ses modifications </w:t>
+        <w:numPr>
+          <w:ilvl w:val="0"/>
+          <w:numId w:val="48"/>
+        </w:numPr>
+        <w:rPr>
+          <w:rFonts w:ascii="Times New Roman" w:hAnsi="Times New Roman" w:cs="Times New Roman"/>
+          <w:sz w:val="24"/>
+          <w:szCs w:val="24"/>
+        </w:rPr>
+      </w:pPr>
+      <w:r>
+        <w:rPr>
+          <w:rFonts w:ascii="Times New Roman" w:hAnsi="Times New Roman" w:cs="Times New Roman"/>
+          <w:sz w:val="24"/>
+          <w:szCs w:val="24"/>
+        </w:rPr>
+        <w:t xml:space="preserve">Le </w:t>
+      </w:r>
+      <w:r>
+        <w:rPr>
+          <w:rFonts w:ascii="Times New Roman" w:hAnsi="Times New Roman" w:cs="Times New Roman"/>
+          <w:sz w:val="24"/>
+          <w:szCs w:val="24"/>
+        </w:rPr>
+        <w:t>chargé d’affaire enregistre ses modifications</w:t>
       </w:r>
     </w:p>
     <w:p>
       <w:pPr>
         <w:pStyle w:val="Corps"/>
-        <w:rPr>
-          <w:rFonts w:ascii="Times New Roman" w:hAnsi="Times New Roman" w:cs="Times New Roman"/>
-          <w:sz w:val="24"/>
-          <w:szCs w:val="24"/>
-        </w:rPr>
-      </w:pPr>
-      <w:r>
-        <w:rPr>
-          <w:rFonts w:ascii="Times New Roman" w:hAnsi="Times New Roman" w:cs="Times New Roman"/>
-          <w:sz w:val="24"/>
-          <w:szCs w:val="24"/>
-        </w:rPr>
-        <w:t>7. Le système met à jour le profil du client et l’annonce</w:t>
-      </w:r>
-    </w:p>
-    <w:p>
-      <w:pPr>
-        <w:pStyle w:val="Ss-section3"/>
+        <w:numPr>
+          <w:ilvl w:val="0"/>
+          <w:numId w:val="48"/>
+        </w:numPr>
+        <w:rPr>
+          <w:rFonts w:ascii="Times New Roman" w:hAnsi="Times New Roman" w:cs="Times New Roman"/>
+          <w:sz w:val="24"/>
+          <w:szCs w:val="24"/>
+        </w:rPr>
+      </w:pPr>
+      <w:r>
+        <w:rPr>
+          <w:rFonts w:ascii="Times New Roman" w:hAnsi="Times New Roman" w:cs="Times New Roman"/>
+          <w:sz w:val="24"/>
+          <w:szCs w:val="24"/>
+        </w:rPr>
+        <w:t xml:space="preserve">Le </w:t>
+      </w:r>
+      <w:r>
+        <w:rPr>
+          <w:rFonts w:ascii="Times New Roman" w:hAnsi="Times New Roman" w:cs="Times New Roman"/>
+          <w:sz w:val="24"/>
+          <w:szCs w:val="24"/>
+        </w:rPr>
+        <w:t>système met à jour le profil du client et l’annonce</w:t>
+      </w:r>
+    </w:p>
+    <w:p>
+      <w:pPr>
+        <w:pStyle w:val="Corps"/>
+        <w:rPr>
+          <w:rFonts w:ascii="Times New Roman" w:hAnsi="Times New Roman" w:cs="Times New Roman"/>
+          <w:sz w:val="24"/>
+          <w:szCs w:val="24"/>
+        </w:rPr>
       </w:pPr>
       <w:r>
         <w:rPr>
           <w:noProof/>
         </w:rPr>
         <w:drawing>
-          <wp:anchor distT="0" distB="0" distL="114300" distR="114300" simplePos="0" relativeHeight="251675648" behindDoc="0" locked="0" layoutInCell="1" allowOverlap="1" wp14:anchorId="272AAC04" wp14:editId="4DD312A4">
+          <wp:anchor distT="0" distB="0" distL="114300" distR="114300" simplePos="0" relativeHeight="251675648" behindDoc="0" locked="0" layoutInCell="1" allowOverlap="1" wp14:anchorId="272AAC04" wp14:editId="5518DE9C">
             <wp:simplePos x="0" y="0"/>
             <wp:positionH relativeFrom="column">
-              <wp:posOffset>0</wp:posOffset>
+              <wp:posOffset>114300</wp:posOffset>
             </wp:positionH>
             <wp:positionV relativeFrom="paragraph">
-              <wp:posOffset>168275</wp:posOffset>
+              <wp:posOffset>107315</wp:posOffset>
             </wp:positionV>
             <wp:extent cx="5962650" cy="4610100"/>
             <wp:effectExtent l="0" t="0" r="6350" b="12700"/>
@@ -5317,6 +5384,11 @@
     <w:p>
       <w:pPr>
         <w:pStyle w:val="Ss-section3"/>
+      </w:pPr>
+    </w:p>
+    <w:p>
+      <w:pPr>
+        <w:pStyle w:val="Ss-section3"/>
         <w:numPr>
           <w:ilvl w:val="0"/>
           <w:numId w:val="44"/>
@@ -5336,43 +5408,7 @@
           <w:u w:val="single"/>
         </w:rPr>
         <w:lastRenderedPageBreak/>
-        <w:t>Valider</w:t>
-      </w:r>
-      <w:r>
-        <w:rPr>
-          <w:rFonts w:ascii="Times New Roman" w:hAnsi="Times New Roman" w:cs="Times New Roman"/>
-          <w:sz w:val="24"/>
-          <w:szCs w:val="24"/>
-          <w:u w:val="single"/>
-        </w:rPr>
-        <w:t xml:space="preserve"> une a</w:t>
-      </w:r>
-      <w:r>
-        <w:rPr>
-          <w:rFonts w:ascii="Times New Roman" w:hAnsi="Times New Roman" w:cs="Times New Roman"/>
-          <w:sz w:val="24"/>
-          <w:szCs w:val="24"/>
-          <w:u w:val="single"/>
-        </w:rPr>
-        <w:t>nnonce</w:t>
-      </w:r>
-      <w:r>
-        <w:rPr>
-          <w:rFonts w:ascii="Times New Roman" w:hAnsi="Times New Roman" w:cs="Times New Roman"/>
-          <w:sz w:val="24"/>
-          <w:szCs w:val="24"/>
-          <w:u w:val="single"/>
-        </w:rPr>
-        <w:t xml:space="preserve"> </w:t>
-      </w:r>
-      <w:r>
-        <w:rPr>
-          <w:rFonts w:ascii="Times New Roman" w:hAnsi="Times New Roman" w:cs="Times New Roman"/>
-          <w:sz w:val="24"/>
-          <w:szCs w:val="24"/>
-          <w:u w:val="single"/>
-        </w:rPr>
-        <w:t>:</w:t>
+        <w:t>Valider une annonce :</w:t>
       </w:r>
     </w:p>
     <w:p>
@@ -5504,84 +5540,92 @@
     <w:p>
       <w:pPr>
         <w:pStyle w:val="Corps"/>
-        <w:rPr>
-          <w:rFonts w:ascii="Times New Roman" w:hAnsi="Times New Roman" w:cs="Times New Roman"/>
-          <w:sz w:val="24"/>
-          <w:szCs w:val="24"/>
-        </w:rPr>
-      </w:pPr>
-      <w:r>
-        <w:rPr>
-          <w:rFonts w:ascii="Times New Roman" w:hAnsi="Times New Roman" w:cs="Times New Roman"/>
-          <w:sz w:val="24"/>
-          <w:szCs w:val="24"/>
-        </w:rPr>
-        <w:t xml:space="preserve">1. Le client s’authentifie </w:t>
+        <w:numPr>
+          <w:ilvl w:val="0"/>
+          <w:numId w:val="49"/>
+        </w:numPr>
+        <w:rPr>
+          <w:rFonts w:ascii="Times New Roman" w:hAnsi="Times New Roman" w:cs="Times New Roman"/>
+          <w:sz w:val="24"/>
+          <w:szCs w:val="24"/>
+        </w:rPr>
+      </w:pPr>
+      <w:r>
+        <w:rPr>
+          <w:rFonts w:ascii="Times New Roman" w:hAnsi="Times New Roman" w:cs="Times New Roman"/>
+          <w:sz w:val="24"/>
+          <w:szCs w:val="24"/>
+        </w:rPr>
+        <w:t xml:space="preserve">Le client </w:t>
+      </w:r>
+      <w:r>
+        <w:rPr>
+          <w:rFonts w:ascii="Times New Roman" w:hAnsi="Times New Roman" w:cs="Times New Roman"/>
+          <w:sz w:val="24"/>
+          <w:szCs w:val="24"/>
+        </w:rPr>
+        <w:t>consulte son profil</w:t>
       </w:r>
     </w:p>
     <w:p>
       <w:pPr>
         <w:pStyle w:val="Corps"/>
-        <w:rPr>
-          <w:rFonts w:ascii="Times New Roman" w:hAnsi="Times New Roman" w:cs="Times New Roman"/>
-          <w:sz w:val="24"/>
-          <w:szCs w:val="24"/>
-        </w:rPr>
-      </w:pPr>
-      <w:r>
-        <w:rPr>
-          <w:rFonts w:ascii="Times New Roman" w:hAnsi="Times New Roman" w:cs="Times New Roman"/>
-          <w:sz w:val="24"/>
-          <w:szCs w:val="24"/>
-        </w:rPr>
-        <w:t>2. Le client consulte son profil</w:t>
+        <w:numPr>
+          <w:ilvl w:val="0"/>
+          <w:numId w:val="49"/>
+        </w:numPr>
+        <w:rPr>
+          <w:rFonts w:ascii="Times New Roman" w:hAnsi="Times New Roman" w:cs="Times New Roman"/>
+          <w:sz w:val="24"/>
+          <w:szCs w:val="24"/>
+        </w:rPr>
+      </w:pPr>
+      <w:r>
+        <w:rPr>
+          <w:rFonts w:ascii="Times New Roman" w:hAnsi="Times New Roman" w:cs="Times New Roman"/>
+          <w:sz w:val="24"/>
+          <w:szCs w:val="24"/>
+        </w:rPr>
+        <w:t xml:space="preserve">Le client </w:t>
+      </w:r>
+      <w:r>
+        <w:rPr>
+          <w:rFonts w:ascii="Times New Roman" w:hAnsi="Times New Roman" w:cs="Times New Roman"/>
+          <w:sz w:val="24"/>
+          <w:szCs w:val="24"/>
+        </w:rPr>
+        <w:t>valide une annonce</w:t>
       </w:r>
     </w:p>
     <w:p>
       <w:pPr>
         <w:pStyle w:val="Corps"/>
-        <w:rPr>
-          <w:rFonts w:ascii="Times New Roman" w:hAnsi="Times New Roman" w:cs="Times New Roman"/>
-          <w:sz w:val="24"/>
-          <w:szCs w:val="24"/>
-        </w:rPr>
-      </w:pPr>
-      <w:r>
-        <w:rPr>
-          <w:rFonts w:ascii="Times New Roman" w:hAnsi="Times New Roman" w:cs="Times New Roman"/>
-          <w:sz w:val="24"/>
-          <w:szCs w:val="24"/>
-        </w:rPr>
-        <w:t>3. Le client valide une annonce</w:t>
-      </w:r>
-    </w:p>
-    <w:p>
-      <w:pPr>
-        <w:pStyle w:val="Corps"/>
-        <w:rPr>
-          <w:rFonts w:ascii="Times New Roman" w:hAnsi="Times New Roman" w:cs="Times New Roman"/>
-          <w:sz w:val="24"/>
-          <w:szCs w:val="24"/>
-        </w:rPr>
-      </w:pPr>
-      <w:r>
-        <w:rPr>
-          <w:rFonts w:ascii="Times New Roman" w:hAnsi="Times New Roman" w:cs="Times New Roman"/>
-          <w:sz w:val="24"/>
-          <w:szCs w:val="24"/>
-        </w:rPr>
-        <w:t>4. Le système notifie le client de la validation</w:t>
-      </w:r>
-    </w:p>
-    <w:p>
-      <w:pPr>
-        <w:pStyle w:val="Corps"/>
-        <w:rPr>
-          <w:rFonts w:ascii="Times New Roman" w:hAnsi="Times New Roman" w:cs="Times New Roman"/>
-          <w:sz w:val="24"/>
-          <w:szCs w:val="24"/>
-        </w:rPr>
-      </w:pPr>
+        <w:numPr>
+          <w:ilvl w:val="0"/>
+          <w:numId w:val="49"/>
+        </w:numPr>
+        <w:rPr>
+          <w:rFonts w:ascii="Times New Roman" w:hAnsi="Times New Roman" w:cs="Times New Roman"/>
+          <w:sz w:val="24"/>
+          <w:szCs w:val="24"/>
+        </w:rPr>
+      </w:pPr>
+      <w:r>
+        <w:rPr>
+          <w:rFonts w:ascii="Times New Roman" w:hAnsi="Times New Roman" w:cs="Times New Roman"/>
+          <w:sz w:val="24"/>
+          <w:szCs w:val="24"/>
+        </w:rPr>
+        <w:t xml:space="preserve">Le </w:t>
+      </w:r>
+      <w:r>
+        <w:rPr>
+          <w:rFonts w:ascii="Times New Roman" w:hAnsi="Times New Roman" w:cs="Times New Roman"/>
+          <w:sz w:val="24"/>
+          <w:szCs w:val="24"/>
+        </w:rPr>
+        <w:t>système notifie le client de la validation</w:t>
+      </w:r>
     </w:p>
     <w:p>
       <w:pPr>
@@ -5967,11 +6011,553 @@
     </w:p>
     <w:p>
       <w:pPr>
+        <w:pStyle w:val="Corps"/>
+        <w:rPr>
+          <w:rFonts w:ascii="Times New Roman" w:hAnsi="Times New Roman" w:cs="Times New Roman"/>
+          <w:sz w:val="24"/>
+          <w:szCs w:val="24"/>
+        </w:rPr>
+      </w:pPr>
+    </w:p>
+    <w:p>
+      <w:pPr>
+        <w:pStyle w:val="Corps"/>
+        <w:rPr>
+          <w:rFonts w:ascii="Times New Roman" w:hAnsi="Times New Roman" w:cs="Times New Roman"/>
+          <w:sz w:val="24"/>
+          <w:szCs w:val="24"/>
+        </w:rPr>
+      </w:pPr>
+    </w:p>
+    <w:p>
+      <w:pPr>
+        <w:pStyle w:val="Corps"/>
+        <w:rPr>
+          <w:rFonts w:ascii="Times New Roman" w:hAnsi="Times New Roman" w:cs="Times New Roman"/>
+          <w:sz w:val="24"/>
+          <w:szCs w:val="24"/>
+        </w:rPr>
+      </w:pPr>
+    </w:p>
+    <w:p>
+      <w:pPr>
         <w:pStyle w:val="Titre3"/>
       </w:pPr>
       <w:r>
         <w:lastRenderedPageBreak/>
         <w:t>Détails de la « Gestion de la recherche des fournisseurs »</w:t>
+      </w:r>
+    </w:p>
+    <w:p>
+      <w:pPr>
+        <w:pStyle w:val="Ss-section3"/>
+        <w:numPr>
+          <w:ilvl w:val="0"/>
+          <w:numId w:val="44"/>
+        </w:numPr>
+        <w:rPr>
+          <w:rFonts w:ascii="Times New Roman" w:hAnsi="Times New Roman" w:cs="Times New Roman"/>
+          <w:sz w:val="24"/>
+          <w:szCs w:val="24"/>
+          <w:u w:val="single"/>
+        </w:rPr>
+      </w:pPr>
+      <w:r>
+        <w:rPr>
+          <w:rFonts w:ascii="Times New Roman" w:hAnsi="Times New Roman" w:cs="Times New Roman"/>
+          <w:sz w:val="24"/>
+          <w:szCs w:val="24"/>
+          <w:u w:val="single"/>
+        </w:rPr>
+        <w:t xml:space="preserve">Planifier un entretien </w:t>
+      </w:r>
+      <w:r>
+        <w:rPr>
+          <w:rFonts w:ascii="Times New Roman" w:hAnsi="Times New Roman" w:cs="Times New Roman"/>
+          <w:sz w:val="24"/>
+          <w:szCs w:val="24"/>
+          <w:u w:val="single"/>
+        </w:rPr>
+        <w:t>:</w:t>
+      </w:r>
+    </w:p>
+    <w:p>
+      <w:pPr>
+        <w:pStyle w:val="Corps"/>
+        <w:rPr>
+          <w:rFonts w:ascii="Times New Roman" w:hAnsi="Times New Roman" w:cs="Times New Roman"/>
+          <w:sz w:val="24"/>
+          <w:szCs w:val="24"/>
+        </w:rPr>
+      </w:pPr>
+      <w:r>
+        <w:rPr>
+          <w:rFonts w:ascii="Times New Roman" w:hAnsi="Times New Roman" w:cs="Times New Roman"/>
+          <w:sz w:val="24"/>
+          <w:szCs w:val="24"/>
+        </w:rPr>
+        <w:t xml:space="preserve">Titre : </w:t>
+      </w:r>
+      <w:r>
+        <w:rPr>
+          <w:rFonts w:ascii="Times New Roman" w:hAnsi="Times New Roman" w:cs="Times New Roman"/>
+          <w:sz w:val="24"/>
+          <w:szCs w:val="24"/>
+        </w:rPr>
+        <w:t>Planifier un entretien</w:t>
+      </w:r>
+    </w:p>
+    <w:p>
+      <w:pPr>
+        <w:pStyle w:val="Corps"/>
+        <w:rPr>
+          <w:rFonts w:ascii="Times New Roman" w:hAnsi="Times New Roman" w:cs="Times New Roman"/>
+          <w:sz w:val="24"/>
+          <w:szCs w:val="24"/>
+        </w:rPr>
+      </w:pPr>
+      <w:r>
+        <w:rPr>
+          <w:rFonts w:ascii="Times New Roman" w:hAnsi="Times New Roman" w:cs="Times New Roman"/>
+          <w:sz w:val="24"/>
+          <w:szCs w:val="24"/>
+        </w:rPr>
+        <w:t xml:space="preserve">Acteur principal : </w:t>
+      </w:r>
+      <w:r>
+        <w:rPr>
+          <w:rFonts w:ascii="Times New Roman" w:hAnsi="Times New Roman" w:cs="Times New Roman"/>
+          <w:sz w:val="24"/>
+          <w:szCs w:val="24"/>
+        </w:rPr>
+        <w:t>Chargé d’affaire</w:t>
+      </w:r>
+    </w:p>
+    <w:p>
+      <w:pPr>
+        <w:pStyle w:val="Corps"/>
+        <w:rPr>
+          <w:rFonts w:ascii="Times New Roman" w:hAnsi="Times New Roman" w:cs="Times New Roman"/>
+          <w:sz w:val="24"/>
+          <w:szCs w:val="24"/>
+        </w:rPr>
+      </w:pPr>
+      <w:r>
+        <w:rPr>
+          <w:rFonts w:ascii="Times New Roman" w:hAnsi="Times New Roman" w:cs="Times New Roman"/>
+          <w:sz w:val="24"/>
+          <w:szCs w:val="24"/>
+        </w:rPr>
+        <w:t xml:space="preserve">Acteur secondaire : </w:t>
+      </w:r>
+    </w:p>
+    <w:p>
+      <w:pPr>
+        <w:pStyle w:val="Corps"/>
+        <w:rPr>
+          <w:rFonts w:ascii="Times New Roman" w:hAnsi="Times New Roman" w:cs="Times New Roman"/>
+          <w:sz w:val="24"/>
+          <w:szCs w:val="24"/>
+        </w:rPr>
+      </w:pPr>
+      <w:r>
+        <w:rPr>
+          <w:rFonts w:ascii="Times New Roman" w:hAnsi="Times New Roman" w:cs="Times New Roman"/>
+          <w:sz w:val="24"/>
+          <w:szCs w:val="24"/>
+        </w:rPr>
+        <w:t xml:space="preserve">Objectifs : </w:t>
+      </w:r>
+      <w:r>
+        <w:rPr>
+          <w:rFonts w:ascii="Times New Roman" w:hAnsi="Times New Roman" w:cs="Times New Roman"/>
+          <w:sz w:val="24"/>
+          <w:szCs w:val="24"/>
+        </w:rPr>
+        <w:t xml:space="preserve">Référencer les </w:t>
+      </w:r>
+      <w:r>
+        <w:rPr>
+          <w:rFonts w:ascii="Times New Roman" w:hAnsi="Times New Roman" w:cs="Times New Roman"/>
+          <w:sz w:val="24"/>
+          <w:szCs w:val="24"/>
+        </w:rPr>
+        <w:t>entretiens</w:t>
+      </w:r>
+    </w:p>
+    <w:p>
+      <w:pPr>
+        <w:pStyle w:val="Corps"/>
+        <w:rPr>
+          <w:rFonts w:ascii="Times New Roman" w:hAnsi="Times New Roman" w:cs="Times New Roman"/>
+          <w:sz w:val="24"/>
+          <w:szCs w:val="24"/>
+        </w:rPr>
+      </w:pPr>
+      <w:r>
+        <w:rPr>
+          <w:rFonts w:ascii="Times New Roman" w:hAnsi="Times New Roman" w:cs="Times New Roman"/>
+          <w:sz w:val="24"/>
+          <w:szCs w:val="24"/>
+        </w:rPr>
+        <w:t xml:space="preserve">Pré-conditions : </w:t>
+      </w:r>
+      <w:r>
+        <w:rPr>
+          <w:rFonts w:ascii="Times New Roman" w:hAnsi="Times New Roman" w:cs="Times New Roman"/>
+          <w:sz w:val="24"/>
+          <w:szCs w:val="24"/>
+        </w:rPr>
+        <w:t>Le client à sélectionner les fournisseurs potentiels</w:t>
+      </w:r>
+    </w:p>
+    <w:p>
+      <w:pPr>
+        <w:pStyle w:val="Corps"/>
+        <w:rPr>
+          <w:rFonts w:ascii="Times New Roman" w:hAnsi="Times New Roman" w:cs="Times New Roman"/>
+          <w:sz w:val="24"/>
+          <w:szCs w:val="24"/>
+        </w:rPr>
+      </w:pPr>
+      <w:r>
+        <w:rPr>
+          <w:rFonts w:ascii="Times New Roman" w:hAnsi="Times New Roman" w:cs="Times New Roman"/>
+          <w:sz w:val="24"/>
+          <w:szCs w:val="24"/>
+        </w:rPr>
+        <w:t xml:space="preserve">Post-conditions : </w:t>
+      </w:r>
+      <w:r>
+        <w:rPr>
+          <w:rFonts w:ascii="Times New Roman" w:hAnsi="Times New Roman" w:cs="Times New Roman"/>
+          <w:sz w:val="24"/>
+          <w:szCs w:val="24"/>
+        </w:rPr>
+        <w:t>Le planning comporte le ticket d’entretien</w:t>
+      </w:r>
+    </w:p>
+    <w:p>
+      <w:pPr>
+        <w:pStyle w:val="Corps"/>
+        <w:rPr>
+          <w:rFonts w:ascii="Times New Roman" w:hAnsi="Times New Roman" w:cs="Times New Roman"/>
+          <w:sz w:val="24"/>
+          <w:szCs w:val="24"/>
+        </w:rPr>
+      </w:pPr>
+      <w:r>
+        <w:rPr>
+          <w:rFonts w:ascii="Times New Roman" w:hAnsi="Times New Roman" w:cs="Times New Roman"/>
+          <w:sz w:val="24"/>
+          <w:szCs w:val="24"/>
+        </w:rPr>
+        <w:t xml:space="preserve">Flots d'évènements : </w:t>
+      </w:r>
+    </w:p>
+    <w:p>
+      <w:pPr>
+        <w:pStyle w:val="Paragraphedeliste"/>
+        <w:numPr>
+          <w:ilvl w:val="0"/>
+          <w:numId w:val="50"/>
+        </w:numPr>
+      </w:pPr>
+      <w:r>
+        <w:t>Le chargé d’affaire clique sur le bouton « Planifier un entretien »</w:t>
+      </w:r>
+    </w:p>
+    <w:p>
+      <w:pPr>
+        <w:pStyle w:val="Paragraphedeliste"/>
+        <w:numPr>
+          <w:ilvl w:val="0"/>
+          <w:numId w:val="50"/>
+        </w:numPr>
+      </w:pPr>
+      <w:r>
+        <w:t>Le système affiche un formulaire</w:t>
+      </w:r>
+    </w:p>
+    <w:p>
+      <w:pPr>
+        <w:pStyle w:val="Paragraphedeliste"/>
+        <w:numPr>
+          <w:ilvl w:val="0"/>
+          <w:numId w:val="50"/>
+        </w:numPr>
+      </w:pPr>
+      <w:r>
+        <w:t>Il sélectionne un client</w:t>
+      </w:r>
+    </w:p>
+    <w:p>
+      <w:pPr>
+        <w:pStyle w:val="Paragraphedeliste"/>
+        <w:numPr>
+          <w:ilvl w:val="0"/>
+          <w:numId w:val="50"/>
+        </w:numPr>
+      </w:pPr>
+      <w:r>
+        <w:t>Il sélectionne un fournisseur ou lui même</w:t>
+      </w:r>
+    </w:p>
+    <w:p>
+      <w:pPr>
+        <w:pStyle w:val="Paragraphedeliste"/>
+        <w:numPr>
+          <w:ilvl w:val="0"/>
+          <w:numId w:val="50"/>
+        </w:numPr>
+      </w:pPr>
+      <w:r>
+        <w:t>Il saisie les informations correspondant à l’entretien</w:t>
+      </w:r>
+    </w:p>
+    <w:p>
+      <w:pPr>
+        <w:pStyle w:val="Paragraphedeliste"/>
+        <w:numPr>
+          <w:ilvl w:val="0"/>
+          <w:numId w:val="50"/>
+        </w:numPr>
+      </w:pPr>
+      <w:r>
+        <w:t>Il clique sur « créer un ticket entretien »</w:t>
+      </w:r>
+    </w:p>
+    <w:p>
+      <w:pPr>
+        <w:pStyle w:val="Paragraphedeliste"/>
+        <w:numPr>
+          <w:ilvl w:val="0"/>
+          <w:numId w:val="50"/>
+        </w:numPr>
+      </w:pPr>
+      <w:r>
+        <w:t>Le système envoie une notification</w:t>
+      </w:r>
+    </w:p>
+    <w:p>
+      <w:pPr>
+        <w:ind w:left="360"/>
+      </w:pPr>
+      <w:r>
+        <w:rPr>
+          <w:noProof/>
+        </w:rPr>
+        <w:drawing>
+          <wp:inline distT="0" distB="0" distL="0" distR="0" wp14:anchorId="6D2A92AA" wp14:editId="0932532D">
+            <wp:extent cx="5962650" cy="4108450"/>
+            <wp:effectExtent l="0" t="0" r="6350" b="6350"/>
+            <wp:docPr id="29" name="Image 29" descr="Macintosh HD:Users:jean-michelly:Projets:Diagramme de séquence:Séquence RechercheFournisseur:Sequence_PlanifierEntretien.png"/>
+            <wp:cNvGraphicFramePr>
+              <a:graphicFrameLocks xmlns:a="http://schemas.openxmlformats.org/drawingml/2006/main" noChangeAspect="1"/>
+            </wp:cNvGraphicFramePr>
+            <a:graphic xmlns:a="http://schemas.openxmlformats.org/drawingml/2006/main">
+              <a:graphicData uri="http://schemas.openxmlformats.org/drawingml/2006/picture">
+                <pic:pic xmlns:pic="http://schemas.openxmlformats.org/drawingml/2006/picture">
+                  <pic:nvPicPr>
+                    <pic:cNvPr id="0" name="Picture 5" descr="Macintosh HD:Users:jean-michelly:Projets:Diagramme de séquence:Séquence RechercheFournisseur:Sequence_PlanifierEntretien.png"/>
+                    <pic:cNvPicPr>
+                      <a:picLocks noChangeAspect="1" noChangeArrowheads="1"/>
+                    </pic:cNvPicPr>
+                  </pic:nvPicPr>
+                  <pic:blipFill>
+                    <a:blip r:embed="rId27">
+                      <a:extLst>
+                        <a:ext uri="{28A0092B-C50C-407E-A947-70E740481C1C}">
+                          <a14:useLocalDpi xmlns:a14="http://schemas.microsoft.com/office/drawing/2010/main" val="0"/>
+                        </a:ext>
+                      </a:extLst>
+                    </a:blip>
+                    <a:srcRect/>
+                    <a:stretch>
+                      <a:fillRect/>
+                    </a:stretch>
+                  </pic:blipFill>
+                  <pic:spPr bwMode="auto">
+                    <a:xfrm>
+                      <a:off x="0" y="0"/>
+                      <a:ext cx="5962650" cy="4108450"/>
+                    </a:xfrm>
+                    <a:prstGeom prst="rect">
+                      <a:avLst/>
+                    </a:prstGeom>
+                    <a:noFill/>
+                    <a:ln>
+                      <a:noFill/>
+                    </a:ln>
+                  </pic:spPr>
+                </pic:pic>
+              </a:graphicData>
+            </a:graphic>
+          </wp:inline>
+        </w:drawing>
+      </w:r>
+      <w:r>
+        <w:br w:type="column"/>
+      </w:r>
+      <w:bookmarkStart w:id="0" w:name="_GoBack"/>
+      <w:bookmarkEnd w:id="0"/>
+      <w:r>
+        <w:lastRenderedPageBreak/>
+        <w:br w:type="column"/>
+      </w:r>
+      <w:r>
+        <w:lastRenderedPageBreak/>
+        <w:br w:type="column"/>
+      </w:r>
+    </w:p>
+    <w:p>
+      <w:pPr>
+        <w:pStyle w:val="Ss-section3"/>
+        <w:numPr>
+          <w:ilvl w:val="0"/>
+          <w:numId w:val="44"/>
+        </w:numPr>
+        <w:rPr>
+          <w:rFonts w:ascii="Times New Roman" w:hAnsi="Times New Roman" w:cs="Times New Roman"/>
+          <w:sz w:val="24"/>
+          <w:szCs w:val="24"/>
+          <w:u w:val="single"/>
+        </w:rPr>
+      </w:pPr>
+      <w:r>
+        <w:rPr>
+          <w:rFonts w:ascii="Times New Roman" w:hAnsi="Times New Roman" w:cs="Times New Roman"/>
+          <w:sz w:val="24"/>
+          <w:szCs w:val="24"/>
+          <w:u w:val="single"/>
+        </w:rPr>
+        <w:t>:</w:t>
+      </w:r>
+    </w:p>
+    <w:p>
+      <w:pPr>
+        <w:pStyle w:val="Corps"/>
+        <w:rPr>
+          <w:rFonts w:ascii="Times New Roman" w:hAnsi="Times New Roman" w:cs="Times New Roman"/>
+          <w:sz w:val="24"/>
+          <w:szCs w:val="24"/>
+        </w:rPr>
+      </w:pPr>
+      <w:r>
+        <w:rPr>
+          <w:rFonts w:ascii="Times New Roman" w:hAnsi="Times New Roman" w:cs="Times New Roman"/>
+          <w:sz w:val="24"/>
+          <w:szCs w:val="24"/>
+        </w:rPr>
+        <w:t xml:space="preserve">Titre : </w:t>
+      </w:r>
+    </w:p>
+    <w:p>
+      <w:pPr>
+        <w:pStyle w:val="Corps"/>
+        <w:rPr>
+          <w:rFonts w:ascii="Times New Roman" w:hAnsi="Times New Roman" w:cs="Times New Roman"/>
+          <w:sz w:val="24"/>
+          <w:szCs w:val="24"/>
+        </w:rPr>
+      </w:pPr>
+      <w:r>
+        <w:rPr>
+          <w:rFonts w:ascii="Times New Roman" w:hAnsi="Times New Roman" w:cs="Times New Roman"/>
+          <w:sz w:val="24"/>
+          <w:szCs w:val="24"/>
+        </w:rPr>
+        <w:t xml:space="preserve">Acteur principal : </w:t>
+      </w:r>
+    </w:p>
+    <w:p>
+      <w:pPr>
+        <w:pStyle w:val="Corps"/>
+        <w:rPr>
+          <w:rFonts w:ascii="Times New Roman" w:hAnsi="Times New Roman" w:cs="Times New Roman"/>
+          <w:sz w:val="24"/>
+          <w:szCs w:val="24"/>
+        </w:rPr>
+      </w:pPr>
+      <w:r>
+        <w:rPr>
+          <w:rFonts w:ascii="Times New Roman" w:hAnsi="Times New Roman" w:cs="Times New Roman"/>
+          <w:sz w:val="24"/>
+          <w:szCs w:val="24"/>
+        </w:rPr>
+        <w:t xml:space="preserve">Acteur secondaire : </w:t>
+      </w:r>
+    </w:p>
+    <w:p>
+      <w:pPr>
+        <w:pStyle w:val="Corps"/>
+        <w:rPr>
+          <w:rFonts w:ascii="Times New Roman" w:hAnsi="Times New Roman" w:cs="Times New Roman"/>
+          <w:sz w:val="24"/>
+          <w:szCs w:val="24"/>
+        </w:rPr>
+      </w:pPr>
+      <w:r>
+        <w:rPr>
+          <w:rFonts w:ascii="Times New Roman" w:hAnsi="Times New Roman" w:cs="Times New Roman"/>
+          <w:sz w:val="24"/>
+          <w:szCs w:val="24"/>
+        </w:rPr>
+        <w:t xml:space="preserve">Objectifs : </w:t>
+      </w:r>
+    </w:p>
+    <w:p>
+      <w:pPr>
+        <w:pStyle w:val="Corps"/>
+        <w:rPr>
+          <w:rFonts w:ascii="Times New Roman" w:hAnsi="Times New Roman" w:cs="Times New Roman"/>
+          <w:sz w:val="24"/>
+          <w:szCs w:val="24"/>
+        </w:rPr>
+      </w:pPr>
+      <w:r>
+        <w:rPr>
+          <w:rFonts w:ascii="Times New Roman" w:hAnsi="Times New Roman" w:cs="Times New Roman"/>
+          <w:sz w:val="24"/>
+          <w:szCs w:val="24"/>
+        </w:rPr>
+        <w:t xml:space="preserve">Pré-conditions : </w:t>
+      </w:r>
+    </w:p>
+    <w:p>
+      <w:pPr>
+        <w:pStyle w:val="Corps"/>
+        <w:rPr>
+          <w:rFonts w:ascii="Times New Roman" w:hAnsi="Times New Roman" w:cs="Times New Roman"/>
+          <w:sz w:val="24"/>
+          <w:szCs w:val="24"/>
+        </w:rPr>
+      </w:pPr>
+      <w:r>
+        <w:rPr>
+          <w:rFonts w:ascii="Times New Roman" w:hAnsi="Times New Roman" w:cs="Times New Roman"/>
+          <w:sz w:val="24"/>
+          <w:szCs w:val="24"/>
+        </w:rPr>
+        <w:t xml:space="preserve">Post-conditions : </w:t>
+      </w:r>
+    </w:p>
+    <w:p>
+      <w:pPr>
+        <w:pStyle w:val="Corps"/>
+        <w:rPr>
+          <w:rFonts w:ascii="Times New Roman" w:hAnsi="Times New Roman" w:cs="Times New Roman"/>
+          <w:sz w:val="24"/>
+          <w:szCs w:val="24"/>
+        </w:rPr>
+      </w:pPr>
+      <w:r>
+        <w:rPr>
+          <w:rFonts w:ascii="Times New Roman" w:hAnsi="Times New Roman" w:cs="Times New Roman"/>
+          <w:sz w:val="24"/>
+          <w:szCs w:val="24"/>
+        </w:rPr>
+        <w:t xml:space="preserve">Flots d'évènements : </w:t>
       </w:r>
     </w:p>
     <w:p>
@@ -5980,11 +6566,9 @@
           <w:tab w:val="left" w:pos="2010"/>
         </w:tabs>
       </w:pPr>
-      <w:bookmarkStart w:id="0" w:name="_GoBack"/>
-      <w:bookmarkEnd w:id="0"/>
     </w:p>
     <w:sectPr>
-      <w:footerReference w:type="default" r:id="rId27"/>
+      <w:footerReference w:type="default" r:id="rId28"/>
       <w:pgSz w:w="12240" w:h="15840"/>
       <w:pgMar w:top="1418" w:right="1418" w:bottom="1418" w:left="1418" w:header="720" w:footer="720" w:gutter="0"/>
       <w:pgNumType w:start="0"/>
@@ -6120,7 +6704,7 @@
               <w:noProof/>
               <w:color w:val="FFFFFF" w:themeColor="background1"/>
             </w:rPr>
-            <w:t>18</w:t>
+            <w:t>19</w:t>
           </w:r>
           <w:r>
             <w:rPr>
@@ -6507,6 +7091,95 @@
     </w:lvl>
   </w:abstractNum>
   <w:abstractNum w:abstractNumId="3">
+    <w:nsid w:val="0D9D7855"/>
+    <w:multiLevelType w:val="hybridMultilevel"/>
+    <w:tmpl w:val="B1FC91A8"/>
+    <w:lvl w:ilvl="0" w:tplc="040C000F">
+      <w:start w:val="1"/>
+      <w:numFmt w:val="decimal"/>
+      <w:lvlText w:val="%1."/>
+      <w:lvlJc w:val="left"/>
+      <w:pPr>
+        <w:ind w:left="720" w:hanging="360"/>
+      </w:pPr>
+      <w:rPr>
+        <w:rFonts w:hint="default"/>
+      </w:rPr>
+    </w:lvl>
+    <w:lvl w:ilvl="1" w:tplc="040C0019" w:tentative="1">
+      <w:start w:val="1"/>
+      <w:numFmt w:val="lowerLetter"/>
+      <w:lvlText w:val="%2."/>
+      <w:lvlJc w:val="left"/>
+      <w:pPr>
+        <w:ind w:left="1440" w:hanging="360"/>
+      </w:pPr>
+    </w:lvl>
+    <w:lvl w:ilvl="2" w:tplc="040C001B" w:tentative="1">
+      <w:start w:val="1"/>
+      <w:numFmt w:val="lowerRoman"/>
+      <w:lvlText w:val="%3."/>
+      <w:lvlJc w:val="right"/>
+      <w:pPr>
+        <w:ind w:left="2160" w:hanging="180"/>
+      </w:pPr>
+    </w:lvl>
+    <w:lvl w:ilvl="3" w:tplc="040C000F" w:tentative="1">
+      <w:start w:val="1"/>
+      <w:numFmt w:val="decimal"/>
+      <w:lvlText w:val="%4."/>
+      <w:lvlJc w:val="left"/>
+      <w:pPr>
+        <w:ind w:left="2880" w:hanging="360"/>
+      </w:pPr>
+    </w:lvl>
+    <w:lvl w:ilvl="4" w:tplc="040C0019" w:tentative="1">
+      <w:start w:val="1"/>
+      <w:numFmt w:val="lowerLetter"/>
+      <w:lvlText w:val="%5."/>
+      <w:lvlJc w:val="left"/>
+      <w:pPr>
+        <w:ind w:left="3600" w:hanging="360"/>
+      </w:pPr>
+    </w:lvl>
+    <w:lvl w:ilvl="5" w:tplc="040C001B" w:tentative="1">
+      <w:start w:val="1"/>
+      <w:numFmt w:val="lowerRoman"/>
+      <w:lvlText w:val="%6."/>
+      <w:lvlJc w:val="right"/>
+      <w:pPr>
+        <w:ind w:left="4320" w:hanging="180"/>
+      </w:pPr>
+    </w:lvl>
+    <w:lvl w:ilvl="6" w:tplc="040C000F" w:tentative="1">
+      <w:start w:val="1"/>
+      <w:numFmt w:val="decimal"/>
+      <w:lvlText w:val="%7."/>
+      <w:lvlJc w:val="left"/>
+      <w:pPr>
+        <w:ind w:left="5040" w:hanging="360"/>
+      </w:pPr>
+    </w:lvl>
+    <w:lvl w:ilvl="7" w:tplc="040C0019" w:tentative="1">
+      <w:start w:val="1"/>
+      <w:numFmt w:val="lowerLetter"/>
+      <w:lvlText w:val="%8."/>
+      <w:lvlJc w:val="left"/>
+      <w:pPr>
+        <w:ind w:left="5760" w:hanging="360"/>
+      </w:pPr>
+    </w:lvl>
+    <w:lvl w:ilvl="8" w:tplc="040C001B" w:tentative="1">
+      <w:start w:val="1"/>
+      <w:numFmt w:val="lowerRoman"/>
+      <w:lvlText w:val="%9."/>
+      <w:lvlJc w:val="right"/>
+      <w:pPr>
+        <w:ind w:left="6480" w:hanging="180"/>
+      </w:pPr>
+    </w:lvl>
+  </w:abstractNum>
+  <w:abstractNum w:abstractNumId="4">
     <w:nsid w:val="103864C5"/>
     <w:multiLevelType w:val="hybridMultilevel"/>
     <w:tmpl w:val="5A087952"/>
@@ -6619,7 +7292,7 @@
       </w:rPr>
     </w:lvl>
   </w:abstractNum>
-  <w:abstractNum w:abstractNumId="4">
+  <w:abstractNum w:abstractNumId="5">
     <w:nsid w:val="13DE6D64"/>
     <w:multiLevelType w:val="hybridMultilevel"/>
     <w:tmpl w:val="A9B87024"/>
@@ -6732,7 +7405,7 @@
       </w:rPr>
     </w:lvl>
   </w:abstractNum>
-  <w:abstractNum w:abstractNumId="5">
+  <w:abstractNum w:abstractNumId="6">
     <w:nsid w:val="1482775B"/>
     <w:multiLevelType w:val="multilevel"/>
     <w:tmpl w:val="A0F43ECE"/>
@@ -6830,7 +7503,7 @@
       </w:pPr>
     </w:lvl>
   </w:abstractNum>
-  <w:abstractNum w:abstractNumId="6">
+  <w:abstractNum w:abstractNumId="7">
     <w:nsid w:val="155C107B"/>
     <w:multiLevelType w:val="multilevel"/>
     <w:tmpl w:val="5AE465FA"/>
@@ -6943,7 +7616,7 @@
       </w:rPr>
     </w:lvl>
   </w:abstractNum>
-  <w:abstractNum w:abstractNumId="7">
+  <w:abstractNum w:abstractNumId="8">
     <w:nsid w:val="19353B88"/>
     <w:multiLevelType w:val="hybridMultilevel"/>
     <w:tmpl w:val="301CED46"/>
@@ -7056,7 +7729,7 @@
       </w:rPr>
     </w:lvl>
   </w:abstractNum>
-  <w:abstractNum w:abstractNumId="8">
+  <w:abstractNum w:abstractNumId="9">
     <w:nsid w:val="19806D98"/>
     <w:multiLevelType w:val="hybridMultilevel"/>
     <w:tmpl w:val="915AC0BC"/>
@@ -7145,7 +7818,7 @@
       </w:pPr>
     </w:lvl>
   </w:abstractNum>
-  <w:abstractNum w:abstractNumId="9">
+  <w:abstractNum w:abstractNumId="10">
     <w:nsid w:val="1CD557DB"/>
     <w:multiLevelType w:val="multilevel"/>
     <w:tmpl w:val="6D8E6C36"/>
@@ -7258,7 +7931,7 @@
       </w:rPr>
     </w:lvl>
   </w:abstractNum>
-  <w:abstractNum w:abstractNumId="10">
+  <w:abstractNum w:abstractNumId="11">
     <w:nsid w:val="29AF64F5"/>
     <w:multiLevelType w:val="hybridMultilevel"/>
     <w:tmpl w:val="B42A5324"/>
@@ -7371,7 +8044,185 @@
       </w:rPr>
     </w:lvl>
   </w:abstractNum>
-  <w:abstractNum w:abstractNumId="11">
+  <w:abstractNum w:abstractNumId="12">
+    <w:nsid w:val="2C322997"/>
+    <w:multiLevelType w:val="hybridMultilevel"/>
+    <w:tmpl w:val="93780C96"/>
+    <w:lvl w:ilvl="0" w:tplc="040C000F">
+      <w:start w:val="1"/>
+      <w:numFmt w:val="decimal"/>
+      <w:lvlText w:val="%1."/>
+      <w:lvlJc w:val="left"/>
+      <w:pPr>
+        <w:ind w:left="720" w:hanging="360"/>
+      </w:pPr>
+      <w:rPr>
+        <w:rFonts w:hint="default"/>
+      </w:rPr>
+    </w:lvl>
+    <w:lvl w:ilvl="1" w:tplc="040C0019">
+      <w:start w:val="1"/>
+      <w:numFmt w:val="lowerLetter"/>
+      <w:lvlText w:val="%2."/>
+      <w:lvlJc w:val="left"/>
+      <w:pPr>
+        <w:ind w:left="1440" w:hanging="360"/>
+      </w:pPr>
+    </w:lvl>
+    <w:lvl w:ilvl="2" w:tplc="040C001B" w:tentative="1">
+      <w:start w:val="1"/>
+      <w:numFmt w:val="lowerRoman"/>
+      <w:lvlText w:val="%3."/>
+      <w:lvlJc w:val="right"/>
+      <w:pPr>
+        <w:ind w:left="2160" w:hanging="180"/>
+      </w:pPr>
+    </w:lvl>
+    <w:lvl w:ilvl="3" w:tplc="040C000F" w:tentative="1">
+      <w:start w:val="1"/>
+      <w:numFmt w:val="decimal"/>
+      <w:lvlText w:val="%4."/>
+      <w:lvlJc w:val="left"/>
+      <w:pPr>
+        <w:ind w:left="2880" w:hanging="360"/>
+      </w:pPr>
+    </w:lvl>
+    <w:lvl w:ilvl="4" w:tplc="040C0019" w:tentative="1">
+      <w:start w:val="1"/>
+      <w:numFmt w:val="lowerLetter"/>
+      <w:lvlText w:val="%5."/>
+      <w:lvlJc w:val="left"/>
+      <w:pPr>
+        <w:ind w:left="3600" w:hanging="360"/>
+      </w:pPr>
+    </w:lvl>
+    <w:lvl w:ilvl="5" w:tplc="040C001B" w:tentative="1">
+      <w:start w:val="1"/>
+      <w:numFmt w:val="lowerRoman"/>
+      <w:lvlText w:val="%6."/>
+      <w:lvlJc w:val="right"/>
+      <w:pPr>
+        <w:ind w:left="4320" w:hanging="180"/>
+      </w:pPr>
+    </w:lvl>
+    <w:lvl w:ilvl="6" w:tplc="040C000F" w:tentative="1">
+      <w:start w:val="1"/>
+      <w:numFmt w:val="decimal"/>
+      <w:lvlText w:val="%7."/>
+      <w:lvlJc w:val="left"/>
+      <w:pPr>
+        <w:ind w:left="5040" w:hanging="360"/>
+      </w:pPr>
+    </w:lvl>
+    <w:lvl w:ilvl="7" w:tplc="040C0019" w:tentative="1">
+      <w:start w:val="1"/>
+      <w:numFmt w:val="lowerLetter"/>
+      <w:lvlText w:val="%8."/>
+      <w:lvlJc w:val="left"/>
+      <w:pPr>
+        <w:ind w:left="5760" w:hanging="360"/>
+      </w:pPr>
+    </w:lvl>
+    <w:lvl w:ilvl="8" w:tplc="040C001B" w:tentative="1">
+      <w:start w:val="1"/>
+      <w:numFmt w:val="lowerRoman"/>
+      <w:lvlText w:val="%9."/>
+      <w:lvlJc w:val="right"/>
+      <w:pPr>
+        <w:ind w:left="6480" w:hanging="180"/>
+      </w:pPr>
+    </w:lvl>
+  </w:abstractNum>
+  <w:abstractNum w:abstractNumId="13">
+    <w:nsid w:val="32C572D8"/>
+    <w:multiLevelType w:val="hybridMultilevel"/>
+    <w:tmpl w:val="CC849DE0"/>
+    <w:lvl w:ilvl="0" w:tplc="040C000F">
+      <w:start w:val="1"/>
+      <w:numFmt w:val="decimal"/>
+      <w:lvlText w:val="%1."/>
+      <w:lvlJc w:val="left"/>
+      <w:pPr>
+        <w:ind w:left="720" w:hanging="360"/>
+      </w:pPr>
+      <w:rPr>
+        <w:rFonts w:hint="default"/>
+      </w:rPr>
+    </w:lvl>
+    <w:lvl w:ilvl="1" w:tplc="040C0019" w:tentative="1">
+      <w:start w:val="1"/>
+      <w:numFmt w:val="lowerLetter"/>
+      <w:lvlText w:val="%2."/>
+      <w:lvlJc w:val="left"/>
+      <w:pPr>
+        <w:ind w:left="1440" w:hanging="360"/>
+      </w:pPr>
+    </w:lvl>
+    <w:lvl w:ilvl="2" w:tplc="040C001B" w:tentative="1">
+      <w:start w:val="1"/>
+      <w:numFmt w:val="lowerRoman"/>
+      <w:lvlText w:val="%3."/>
+      <w:lvlJc w:val="right"/>
+      <w:pPr>
+        <w:ind w:left="2160" w:hanging="180"/>
+      </w:pPr>
+    </w:lvl>
+    <w:lvl w:ilvl="3" w:tplc="040C000F" w:tentative="1">
+      <w:start w:val="1"/>
+      <w:numFmt w:val="decimal"/>
+      <w:lvlText w:val="%4."/>
+      <w:lvlJc w:val="left"/>
+      <w:pPr>
+        <w:ind w:left="2880" w:hanging="360"/>
+      </w:pPr>
+    </w:lvl>
+    <w:lvl w:ilvl="4" w:tplc="040C0019" w:tentative="1">
+      <w:start w:val="1"/>
+      <w:numFmt w:val="lowerLetter"/>
+      <w:lvlText w:val="%5."/>
+      <w:lvlJc w:val="left"/>
+      <w:pPr>
+        <w:ind w:left="3600" w:hanging="360"/>
+      </w:pPr>
+    </w:lvl>
+    <w:lvl w:ilvl="5" w:tplc="040C001B" w:tentative="1">
+      <w:start w:val="1"/>
+      <w:numFmt w:val="lowerRoman"/>
+      <w:lvlText w:val="%6."/>
+      <w:lvlJc w:val="right"/>
+      <w:pPr>
+        <w:ind w:left="4320" w:hanging="180"/>
+      </w:pPr>
+    </w:lvl>
+    <w:lvl w:ilvl="6" w:tplc="040C000F" w:tentative="1">
+      <w:start w:val="1"/>
+      <w:numFmt w:val="decimal"/>
+      <w:lvlText w:val="%7."/>
+      <w:lvlJc w:val="left"/>
+      <w:pPr>
+        <w:ind w:left="5040" w:hanging="360"/>
+      </w:pPr>
+    </w:lvl>
+    <w:lvl w:ilvl="7" w:tplc="040C0019" w:tentative="1">
+      <w:start w:val="1"/>
+      <w:numFmt w:val="lowerLetter"/>
+      <w:lvlText w:val="%8."/>
+      <w:lvlJc w:val="left"/>
+      <w:pPr>
+        <w:ind w:left="5760" w:hanging="360"/>
+      </w:pPr>
+    </w:lvl>
+    <w:lvl w:ilvl="8" w:tplc="040C001B" w:tentative="1">
+      <w:start w:val="1"/>
+      <w:numFmt w:val="lowerRoman"/>
+      <w:lvlText w:val="%9."/>
+      <w:lvlJc w:val="right"/>
+      <w:pPr>
+        <w:ind w:left="6480" w:hanging="180"/>
+      </w:pPr>
+    </w:lvl>
+  </w:abstractNum>
+  <w:abstractNum w:abstractNumId="14">
     <w:nsid w:val="33120202"/>
     <w:multiLevelType w:val="hybridMultilevel"/>
     <w:tmpl w:val="4F70F0EA"/>
@@ -7484,7 +8335,7 @@
       </w:rPr>
     </w:lvl>
   </w:abstractNum>
-  <w:abstractNum w:abstractNumId="12">
+  <w:abstractNum w:abstractNumId="15">
     <w:nsid w:val="385B4757"/>
     <w:multiLevelType w:val="hybridMultilevel"/>
     <w:tmpl w:val="4EBAA62A"/>
@@ -7597,7 +8448,7 @@
       </w:rPr>
     </w:lvl>
   </w:abstractNum>
-  <w:abstractNum w:abstractNumId="13">
+  <w:abstractNum w:abstractNumId="16">
     <w:nsid w:val="41B15413"/>
     <w:multiLevelType w:val="multilevel"/>
     <w:tmpl w:val="40DCB396"/>
@@ -7738,7 +8589,7 @@
       </w:rPr>
     </w:lvl>
   </w:abstractNum>
-  <w:abstractNum w:abstractNumId="14">
+  <w:abstractNum w:abstractNumId="17">
     <w:nsid w:val="459B0446"/>
     <w:multiLevelType w:val="hybridMultilevel"/>
     <w:tmpl w:val="5AE465FA"/>
@@ -7851,7 +8702,7 @@
       </w:rPr>
     </w:lvl>
   </w:abstractNum>
-  <w:abstractNum w:abstractNumId="15">
+  <w:abstractNum w:abstractNumId="18">
     <w:nsid w:val="47984F87"/>
     <w:multiLevelType w:val="hybridMultilevel"/>
     <w:tmpl w:val="6A56F3A2"/>
@@ -7964,7 +8815,7 @@
       </w:rPr>
     </w:lvl>
   </w:abstractNum>
-  <w:abstractNum w:abstractNumId="16">
+  <w:abstractNum w:abstractNumId="19">
     <w:nsid w:val="47E97E08"/>
     <w:multiLevelType w:val="hybridMultilevel"/>
     <w:tmpl w:val="98AA2ECE"/>
@@ -8077,7 +8928,7 @@
       </w:rPr>
     </w:lvl>
   </w:abstractNum>
-  <w:abstractNum w:abstractNumId="17">
+  <w:abstractNum w:abstractNumId="20">
     <w:nsid w:val="516E2710"/>
     <w:multiLevelType w:val="hybridMultilevel"/>
     <w:tmpl w:val="BB6CA222"/>
@@ -8190,7 +9041,7 @@
       </w:rPr>
     </w:lvl>
   </w:abstractNum>
-  <w:abstractNum w:abstractNumId="18">
+  <w:abstractNum w:abstractNumId="21">
     <w:nsid w:val="51DD3FBC"/>
     <w:multiLevelType w:val="hybridMultilevel"/>
     <w:tmpl w:val="8D26712C"/>
@@ -8303,7 +9154,185 @@
       </w:rPr>
     </w:lvl>
   </w:abstractNum>
-  <w:abstractNum w:abstractNumId="19">
+  <w:abstractNum w:abstractNumId="22">
+    <w:nsid w:val="549E69C5"/>
+    <w:multiLevelType w:val="hybridMultilevel"/>
+    <w:tmpl w:val="36B06F02"/>
+    <w:lvl w:ilvl="0" w:tplc="040C000F">
+      <w:start w:val="1"/>
+      <w:numFmt w:val="decimal"/>
+      <w:lvlText w:val="%1."/>
+      <w:lvlJc w:val="left"/>
+      <w:pPr>
+        <w:ind w:left="720" w:hanging="360"/>
+      </w:pPr>
+      <w:rPr>
+        <w:rFonts w:hint="default"/>
+      </w:rPr>
+    </w:lvl>
+    <w:lvl w:ilvl="1" w:tplc="040C0019" w:tentative="1">
+      <w:start w:val="1"/>
+      <w:numFmt w:val="lowerLetter"/>
+      <w:lvlText w:val="%2."/>
+      <w:lvlJc w:val="left"/>
+      <w:pPr>
+        <w:ind w:left="1440" w:hanging="360"/>
+      </w:pPr>
+    </w:lvl>
+    <w:lvl w:ilvl="2" w:tplc="040C001B" w:tentative="1">
+      <w:start w:val="1"/>
+      <w:numFmt w:val="lowerRoman"/>
+      <w:lvlText w:val="%3."/>
+      <w:lvlJc w:val="right"/>
+      <w:pPr>
+        <w:ind w:left="2160" w:hanging="180"/>
+      </w:pPr>
+    </w:lvl>
+    <w:lvl w:ilvl="3" w:tplc="040C000F" w:tentative="1">
+      <w:start w:val="1"/>
+      <w:numFmt w:val="decimal"/>
+      <w:lvlText w:val="%4."/>
+      <w:lvlJc w:val="left"/>
+      <w:pPr>
+        <w:ind w:left="2880" w:hanging="360"/>
+      </w:pPr>
+    </w:lvl>
+    <w:lvl w:ilvl="4" w:tplc="040C0019" w:tentative="1">
+      <w:start w:val="1"/>
+      <w:numFmt w:val="lowerLetter"/>
+      <w:lvlText w:val="%5."/>
+      <w:lvlJc w:val="left"/>
+      <w:pPr>
+        <w:ind w:left="3600" w:hanging="360"/>
+      </w:pPr>
+    </w:lvl>
+    <w:lvl w:ilvl="5" w:tplc="040C001B" w:tentative="1">
+      <w:start w:val="1"/>
+      <w:numFmt w:val="lowerRoman"/>
+      <w:lvlText w:val="%6."/>
+      <w:lvlJc w:val="right"/>
+      <w:pPr>
+        <w:ind w:left="4320" w:hanging="180"/>
+      </w:pPr>
+    </w:lvl>
+    <w:lvl w:ilvl="6" w:tplc="040C000F" w:tentative="1">
+      <w:start w:val="1"/>
+      <w:numFmt w:val="decimal"/>
+      <w:lvlText w:val="%7."/>
+      <w:lvlJc w:val="left"/>
+      <w:pPr>
+        <w:ind w:left="5040" w:hanging="360"/>
+      </w:pPr>
+    </w:lvl>
+    <w:lvl w:ilvl="7" w:tplc="040C0019" w:tentative="1">
+      <w:start w:val="1"/>
+      <w:numFmt w:val="lowerLetter"/>
+      <w:lvlText w:val="%8."/>
+      <w:lvlJc w:val="left"/>
+      <w:pPr>
+        <w:ind w:left="5760" w:hanging="360"/>
+      </w:pPr>
+    </w:lvl>
+    <w:lvl w:ilvl="8" w:tplc="040C001B" w:tentative="1">
+      <w:start w:val="1"/>
+      <w:numFmt w:val="lowerRoman"/>
+      <w:lvlText w:val="%9."/>
+      <w:lvlJc w:val="right"/>
+      <w:pPr>
+        <w:ind w:left="6480" w:hanging="180"/>
+      </w:pPr>
+    </w:lvl>
+  </w:abstractNum>
+  <w:abstractNum w:abstractNumId="23">
+    <w:nsid w:val="54FC7F39"/>
+    <w:multiLevelType w:val="hybridMultilevel"/>
+    <w:tmpl w:val="85BCE152"/>
+    <w:lvl w:ilvl="0" w:tplc="040C000F">
+      <w:start w:val="1"/>
+      <w:numFmt w:val="decimal"/>
+      <w:lvlText w:val="%1."/>
+      <w:lvlJc w:val="left"/>
+      <w:pPr>
+        <w:ind w:left="720" w:hanging="360"/>
+      </w:pPr>
+      <w:rPr>
+        <w:rFonts w:hint="default"/>
+      </w:rPr>
+    </w:lvl>
+    <w:lvl w:ilvl="1" w:tplc="040C0019" w:tentative="1">
+      <w:start w:val="1"/>
+      <w:numFmt w:val="lowerLetter"/>
+      <w:lvlText w:val="%2."/>
+      <w:lvlJc w:val="left"/>
+      <w:pPr>
+        <w:ind w:left="1440" w:hanging="360"/>
+      </w:pPr>
+    </w:lvl>
+    <w:lvl w:ilvl="2" w:tplc="040C001B" w:tentative="1">
+      <w:start w:val="1"/>
+      <w:numFmt w:val="lowerRoman"/>
+      <w:lvlText w:val="%3."/>
+      <w:lvlJc w:val="right"/>
+      <w:pPr>
+        <w:ind w:left="2160" w:hanging="180"/>
+      </w:pPr>
+    </w:lvl>
+    <w:lvl w:ilvl="3" w:tplc="040C000F" w:tentative="1">
+      <w:start w:val="1"/>
+      <w:numFmt w:val="decimal"/>
+      <w:lvlText w:val="%4."/>
+      <w:lvlJc w:val="left"/>
+      <w:pPr>
+        <w:ind w:left="2880" w:hanging="360"/>
+      </w:pPr>
+    </w:lvl>
+    <w:lvl w:ilvl="4" w:tplc="040C0019" w:tentative="1">
+      <w:start w:val="1"/>
+      <w:numFmt w:val="lowerLetter"/>
+      <w:lvlText w:val="%5."/>
+      <w:lvlJc w:val="left"/>
+      <w:pPr>
+        <w:ind w:left="3600" w:hanging="360"/>
+      </w:pPr>
+    </w:lvl>
+    <w:lvl w:ilvl="5" w:tplc="040C001B" w:tentative="1">
+      <w:start w:val="1"/>
+      <w:numFmt w:val="lowerRoman"/>
+      <w:lvlText w:val="%6."/>
+      <w:lvlJc w:val="right"/>
+      <w:pPr>
+        <w:ind w:left="4320" w:hanging="180"/>
+      </w:pPr>
+    </w:lvl>
+    <w:lvl w:ilvl="6" w:tplc="040C000F" w:tentative="1">
+      <w:start w:val="1"/>
+      <w:numFmt w:val="decimal"/>
+      <w:lvlText w:val="%7."/>
+      <w:lvlJc w:val="left"/>
+      <w:pPr>
+        <w:ind w:left="5040" w:hanging="360"/>
+      </w:pPr>
+    </w:lvl>
+    <w:lvl w:ilvl="7" w:tplc="040C0019" w:tentative="1">
+      <w:start w:val="1"/>
+      <w:numFmt w:val="lowerLetter"/>
+      <w:lvlText w:val="%8."/>
+      <w:lvlJc w:val="left"/>
+      <w:pPr>
+        <w:ind w:left="5760" w:hanging="360"/>
+      </w:pPr>
+    </w:lvl>
+    <w:lvl w:ilvl="8" w:tplc="040C001B" w:tentative="1">
+      <w:start w:val="1"/>
+      <w:numFmt w:val="lowerRoman"/>
+      <w:lvlText w:val="%9."/>
+      <w:lvlJc w:val="right"/>
+      <w:pPr>
+        <w:ind w:left="6480" w:hanging="180"/>
+      </w:pPr>
+    </w:lvl>
+  </w:abstractNum>
+  <w:abstractNum w:abstractNumId="24">
     <w:nsid w:val="56D14711"/>
     <w:multiLevelType w:val="hybridMultilevel"/>
     <w:tmpl w:val="4BC8C670"/>
@@ -8416,7 +9445,7 @@
       </w:rPr>
     </w:lvl>
   </w:abstractNum>
-  <w:abstractNum w:abstractNumId="20">
+  <w:abstractNum w:abstractNumId="25">
     <w:nsid w:val="5916787A"/>
     <w:multiLevelType w:val="hybridMultilevel"/>
     <w:tmpl w:val="87400B66"/>
@@ -8505,7 +9534,7 @@
       </w:pPr>
     </w:lvl>
   </w:abstractNum>
-  <w:abstractNum w:abstractNumId="21">
+  <w:abstractNum w:abstractNumId="26">
     <w:nsid w:val="5A1A67A0"/>
     <w:multiLevelType w:val="hybridMultilevel"/>
     <w:tmpl w:val="4620BED0"/>
@@ -8618,7 +9647,7 @@
       </w:rPr>
     </w:lvl>
   </w:abstractNum>
-  <w:abstractNum w:abstractNumId="22">
+  <w:abstractNum w:abstractNumId="27">
     <w:nsid w:val="68DB65A6"/>
     <w:multiLevelType w:val="hybridMultilevel"/>
     <w:tmpl w:val="6D7EF99A"/>
@@ -8707,7 +9736,96 @@
       </w:pPr>
     </w:lvl>
   </w:abstractNum>
-  <w:abstractNum w:abstractNumId="23">
+  <w:abstractNum w:abstractNumId="28">
+    <w:nsid w:val="718B2063"/>
+    <w:multiLevelType w:val="hybridMultilevel"/>
+    <w:tmpl w:val="C83AE6A4"/>
+    <w:lvl w:ilvl="0" w:tplc="040C000F">
+      <w:start w:val="1"/>
+      <w:numFmt w:val="decimal"/>
+      <w:lvlText w:val="%1."/>
+      <w:lvlJc w:val="left"/>
+      <w:pPr>
+        <w:ind w:left="720" w:hanging="360"/>
+      </w:pPr>
+      <w:rPr>
+        <w:rFonts w:hint="default"/>
+      </w:rPr>
+    </w:lvl>
+    <w:lvl w:ilvl="1" w:tplc="040C0019" w:tentative="1">
+      <w:start w:val="1"/>
+      <w:numFmt w:val="lowerLetter"/>
+      <w:lvlText w:val="%2."/>
+      <w:lvlJc w:val="left"/>
+      <w:pPr>
+        <w:ind w:left="1440" w:hanging="360"/>
+      </w:pPr>
+    </w:lvl>
+    <w:lvl w:ilvl="2" w:tplc="040C001B" w:tentative="1">
+      <w:start w:val="1"/>
+      <w:numFmt w:val="lowerRoman"/>
+      <w:lvlText w:val="%3."/>
+      <w:lvlJc w:val="right"/>
+      <w:pPr>
+        <w:ind w:left="2160" w:hanging="180"/>
+      </w:pPr>
+    </w:lvl>
+    <w:lvl w:ilvl="3" w:tplc="040C000F" w:tentative="1">
+      <w:start w:val="1"/>
+      <w:numFmt w:val="decimal"/>
+      <w:lvlText w:val="%4."/>
+      <w:lvlJc w:val="left"/>
+      <w:pPr>
+        <w:ind w:left="2880" w:hanging="360"/>
+      </w:pPr>
+    </w:lvl>
+    <w:lvl w:ilvl="4" w:tplc="040C0019" w:tentative="1">
+      <w:start w:val="1"/>
+      <w:numFmt w:val="lowerLetter"/>
+      <w:lvlText w:val="%5."/>
+      <w:lvlJc w:val="left"/>
+      <w:pPr>
+        <w:ind w:left="3600" w:hanging="360"/>
+      </w:pPr>
+    </w:lvl>
+    <w:lvl w:ilvl="5" w:tplc="040C001B" w:tentative="1">
+      <w:start w:val="1"/>
+      <w:numFmt w:val="lowerRoman"/>
+      <w:lvlText w:val="%6."/>
+      <w:lvlJc w:val="right"/>
+      <w:pPr>
+        <w:ind w:left="4320" w:hanging="180"/>
+      </w:pPr>
+    </w:lvl>
+    <w:lvl w:ilvl="6" w:tplc="040C000F" w:tentative="1">
+      <w:start w:val="1"/>
+      <w:numFmt w:val="decimal"/>
+      <w:lvlText w:val="%7."/>
+      <w:lvlJc w:val="left"/>
+      <w:pPr>
+        <w:ind w:left="5040" w:hanging="360"/>
+      </w:pPr>
+    </w:lvl>
+    <w:lvl w:ilvl="7" w:tplc="040C0019" w:tentative="1">
+      <w:start w:val="1"/>
+      <w:numFmt w:val="lowerLetter"/>
+      <w:lvlText w:val="%8."/>
+      <w:lvlJc w:val="left"/>
+      <w:pPr>
+        <w:ind w:left="5760" w:hanging="360"/>
+      </w:pPr>
+    </w:lvl>
+    <w:lvl w:ilvl="8" w:tplc="040C001B" w:tentative="1">
+      <w:start w:val="1"/>
+      <w:numFmt w:val="lowerRoman"/>
+      <w:lvlText w:val="%9."/>
+      <w:lvlJc w:val="right"/>
+      <w:pPr>
+        <w:ind w:left="6480" w:hanging="180"/>
+      </w:pPr>
+    </w:lvl>
+  </w:abstractNum>
+  <w:abstractNum w:abstractNumId="29">
     <w:nsid w:val="72F31500"/>
     <w:multiLevelType w:val="hybridMultilevel"/>
     <w:tmpl w:val="C11E4C84"/>
@@ -8820,7 +9938,7 @@
       </w:rPr>
     </w:lvl>
   </w:abstractNum>
-  <w:abstractNum w:abstractNumId="24">
+  <w:abstractNum w:abstractNumId="30">
     <w:nsid w:val="790F7B17"/>
     <w:multiLevelType w:val="hybridMultilevel"/>
     <w:tmpl w:val="458A1524"/>
@@ -8934,136 +10052,154 @@
     </w:lvl>
   </w:abstractNum>
   <w:num w:numId="1">
-    <w:abstractNumId w:val="5"/>
+    <w:abstractNumId w:val="6"/>
   </w:num>
   <w:num w:numId="2">
-    <w:abstractNumId w:val="5"/>
+    <w:abstractNumId w:val="6"/>
   </w:num>
   <w:num w:numId="3">
-    <w:abstractNumId w:val="5"/>
+    <w:abstractNumId w:val="6"/>
   </w:num>
   <w:num w:numId="4">
-    <w:abstractNumId w:val="5"/>
+    <w:abstractNumId w:val="6"/>
   </w:num>
   <w:num w:numId="5">
-    <w:abstractNumId w:val="5"/>
+    <w:abstractNumId w:val="6"/>
   </w:num>
   <w:num w:numId="6">
-    <w:abstractNumId w:val="5"/>
+    <w:abstractNumId w:val="6"/>
   </w:num>
   <w:num w:numId="7">
-    <w:abstractNumId w:val="5"/>
+    <w:abstractNumId w:val="6"/>
   </w:num>
   <w:num w:numId="8">
-    <w:abstractNumId w:val="5"/>
+    <w:abstractNumId w:val="6"/>
   </w:num>
   <w:num w:numId="9">
-    <w:abstractNumId w:val="5"/>
+    <w:abstractNumId w:val="6"/>
   </w:num>
   <w:num w:numId="10">
-    <w:abstractNumId w:val="5"/>
+    <w:abstractNumId w:val="6"/>
   </w:num>
   <w:num w:numId="11">
-    <w:abstractNumId w:val="11"/>
+    <w:abstractNumId w:val="14"/>
   </w:num>
   <w:num w:numId="12">
-    <w:abstractNumId w:val="19"/>
+    <w:abstractNumId w:val="24"/>
   </w:num>
   <w:num w:numId="13">
-    <w:abstractNumId w:val="23"/>
+    <w:abstractNumId w:val="29"/>
   </w:num>
   <w:num w:numId="14">
-    <w:abstractNumId w:val="5"/>
+    <w:abstractNumId w:val="6"/>
   </w:num>
   <w:num w:numId="15">
-    <w:abstractNumId w:val="5"/>
+    <w:abstractNumId w:val="6"/>
   </w:num>
   <w:num w:numId="16">
-    <w:abstractNumId w:val="5"/>
+    <w:abstractNumId w:val="6"/>
   </w:num>
   <w:num w:numId="17">
-    <w:abstractNumId w:val="5"/>
+    <w:abstractNumId w:val="6"/>
   </w:num>
   <w:num w:numId="18">
-    <w:abstractNumId w:val="5"/>
+    <w:abstractNumId w:val="6"/>
   </w:num>
   <w:num w:numId="19">
-    <w:abstractNumId w:val="5"/>
+    <w:abstractNumId w:val="6"/>
   </w:num>
   <w:num w:numId="20">
-    <w:abstractNumId w:val="5"/>
+    <w:abstractNumId w:val="6"/>
   </w:num>
   <w:num w:numId="21">
-    <w:abstractNumId w:val="5"/>
+    <w:abstractNumId w:val="6"/>
   </w:num>
   <w:num w:numId="22">
-    <w:abstractNumId w:val="5"/>
+    <w:abstractNumId w:val="6"/>
   </w:num>
   <w:num w:numId="23">
-    <w:abstractNumId w:val="5"/>
+    <w:abstractNumId w:val="6"/>
   </w:num>
   <w:num w:numId="24">
-    <w:abstractNumId w:val="21"/>
+    <w:abstractNumId w:val="26"/>
   </w:num>
   <w:num w:numId="25">
     <w:abstractNumId w:val="1"/>
   </w:num>
   <w:num w:numId="26">
+    <w:abstractNumId w:val="21"/>
+  </w:num>
+  <w:num w:numId="27">
+    <w:abstractNumId w:val="11"/>
+  </w:num>
+  <w:num w:numId="28">
+    <w:abstractNumId w:val="20"/>
+  </w:num>
+  <w:num w:numId="29">
+    <w:abstractNumId w:val="8"/>
+  </w:num>
+  <w:num w:numId="30">
     <w:abstractNumId w:val="18"/>
   </w:num>
-  <w:num w:numId="27">
+  <w:num w:numId="31">
+    <w:abstractNumId w:val="17"/>
+  </w:num>
+  <w:num w:numId="32">
+    <w:abstractNumId w:val="7"/>
+  </w:num>
+  <w:num w:numId="33">
+    <w:abstractNumId w:val="5"/>
+  </w:num>
+  <w:num w:numId="34">
+    <w:abstractNumId w:val="19"/>
+  </w:num>
+  <w:num w:numId="35">
+    <w:abstractNumId w:val="30"/>
+  </w:num>
+  <w:num w:numId="36">
+    <w:abstractNumId w:val="4"/>
+  </w:num>
+  <w:num w:numId="37">
+    <w:abstractNumId w:val="25"/>
+  </w:num>
+  <w:num w:numId="38">
+    <w:abstractNumId w:val="27"/>
+  </w:num>
+  <w:num w:numId="39">
     <w:abstractNumId w:val="10"/>
   </w:num>
-  <w:num w:numId="28">
-    <w:abstractNumId w:val="17"/>
-  </w:num>
-  <w:num w:numId="29">
-    <w:abstractNumId w:val="7"/>
-  </w:num>
-  <w:num w:numId="30">
+  <w:num w:numId="40">
     <w:abstractNumId w:val="15"/>
-  </w:num>
-  <w:num w:numId="31">
-    <w:abstractNumId w:val="14"/>
-  </w:num>
-  <w:num w:numId="32">
-    <w:abstractNumId w:val="6"/>
-  </w:num>
-  <w:num w:numId="33">
-    <w:abstractNumId w:val="4"/>
-  </w:num>
-  <w:num w:numId="34">
-    <w:abstractNumId w:val="16"/>
-  </w:num>
-  <w:num w:numId="35">
-    <w:abstractNumId w:val="24"/>
-  </w:num>
-  <w:num w:numId="36">
-    <w:abstractNumId w:val="3"/>
-  </w:num>
-  <w:num w:numId="37">
-    <w:abstractNumId w:val="20"/>
-  </w:num>
-  <w:num w:numId="38">
-    <w:abstractNumId w:val="22"/>
-  </w:num>
-  <w:num w:numId="39">
-    <w:abstractNumId w:val="9"/>
-  </w:num>
-  <w:num w:numId="40">
-    <w:abstractNumId w:val="12"/>
   </w:num>
   <w:num w:numId="41">
     <w:abstractNumId w:val="2"/>
   </w:num>
   <w:num w:numId="42">
-    <w:abstractNumId w:val="8"/>
+    <w:abstractNumId w:val="9"/>
   </w:num>
   <w:num w:numId="43">
-    <w:abstractNumId w:val="13"/>
+    <w:abstractNumId w:val="16"/>
   </w:num>
   <w:num w:numId="44">
     <w:abstractNumId w:val="0"/>
+  </w:num>
+  <w:num w:numId="45">
+    <w:abstractNumId w:val="28"/>
+  </w:num>
+  <w:num w:numId="46">
+    <w:abstractNumId w:val="12"/>
+  </w:num>
+  <w:num w:numId="47">
+    <w:abstractNumId w:val="23"/>
+  </w:num>
+  <w:num w:numId="48">
+    <w:abstractNumId w:val="22"/>
+  </w:num>
+  <w:num w:numId="49">
+    <w:abstractNumId w:val="13"/>
+  </w:num>
+  <w:num w:numId="50">
+    <w:abstractNumId w:val="3"/>
   </w:num>
 </w:numbering>
 </file>
@@ -11597,7 +12733,7 @@
 </file>
 
 <file path=customXml/itemProps4.xml><?xml version="1.0" encoding="utf-8"?>
-<ds:datastoreItem xmlns:ds="http://schemas.openxmlformats.org/officeDocument/2006/customXml" ds:itemID="{96F80A4C-5AC2-9C4F-BF77-D1C0F1450CD4}">
+<ds:datastoreItem xmlns:ds="http://schemas.openxmlformats.org/officeDocument/2006/customXml" ds:itemID="{963E2F1F-B0A5-8649-B79D-8C85973779F6}">
   <ds:schemaRefs>
     <ds:schemaRef ds:uri="http://schemas.openxmlformats.org/officeDocument/2006/bibliography"/>
   </ds:schemaRefs>

</xml_diff>

<commit_message>
Ajout diagramme séquence affecter une relation entre un client et un fournisseur
</commit_message>
<xml_diff>
--- a/Ly_Ha.docx
+++ b/Ly_Ha.docx
@@ -115,8 +115,33 @@
                                   <w:color w:val="FFFFFF"/>
                                   <w:lang w:val="en-US"/>
                                 </w:rPr>
-                                <w:t>HA Kévin – LY Jean-michel</w:t>
+                                <w:t xml:space="preserve">HA </w:t>
                               </w:r>
+                              <w:proofErr w:type="spellStart"/>
+                              <w:r>
+                                <w:rPr>
+                                  <w:color w:val="FFFFFF"/>
+                                  <w:lang w:val="en-US"/>
+                                </w:rPr>
+                                <w:t>Kévin</w:t>
+                              </w:r>
+                              <w:proofErr w:type="spellEnd"/>
+                              <w:r>
+                                <w:rPr>
+                                  <w:color w:val="FFFFFF"/>
+                                  <w:lang w:val="en-US"/>
+                                </w:rPr>
+                                <w:t xml:space="preserve"> – LY Jean-</w:t>
+                              </w:r>
+                              <w:proofErr w:type="spellStart"/>
+                              <w:r>
+                                <w:rPr>
+                                  <w:color w:val="FFFFFF"/>
+                                  <w:lang w:val="en-US"/>
+                                </w:rPr>
+                                <w:t>michel</w:t>
+                              </w:r>
+                              <w:proofErr w:type="spellEnd"/>
                             </w:p>
                             <w:p>
                               <w:pPr>
@@ -1569,7 +1594,7 @@
         <w:pStyle w:val="Paragraphedeliste"/>
         <w:numPr>
           <w:ilvl w:val="0"/>
-          <w:numId w:val="34"/>
+          <w:numId w:val="5"/>
         </w:numPr>
         <w:rPr>
           <w:rFonts w:ascii="Times New Roman" w:hAnsi="Times New Roman" w:cs="Times New Roman"/>
@@ -1587,7 +1612,7 @@
         <w:pStyle w:val="Paragraphedeliste"/>
         <w:numPr>
           <w:ilvl w:val="1"/>
-          <w:numId w:val="34"/>
+          <w:numId w:val="5"/>
         </w:numPr>
         <w:rPr>
           <w:rFonts w:ascii="Times New Roman" w:hAnsi="Times New Roman" w:cs="Times New Roman"/>
@@ -1605,7 +1630,7 @@
         <w:pStyle w:val="Paragraphedeliste"/>
         <w:numPr>
           <w:ilvl w:val="1"/>
-          <w:numId w:val="34"/>
+          <w:numId w:val="5"/>
         </w:numPr>
         <w:rPr>
           <w:rFonts w:ascii="Times New Roman" w:hAnsi="Times New Roman" w:cs="Times New Roman"/>
@@ -1623,7 +1648,7 @@
         <w:pStyle w:val="Paragraphedeliste"/>
         <w:numPr>
           <w:ilvl w:val="0"/>
-          <w:numId w:val="34"/>
+          <w:numId w:val="5"/>
         </w:numPr>
         <w:rPr>
           <w:rFonts w:ascii="Times New Roman" w:hAnsi="Times New Roman" w:cs="Times New Roman"/>
@@ -1641,7 +1666,7 @@
         <w:pStyle w:val="Paragraphedeliste"/>
         <w:numPr>
           <w:ilvl w:val="0"/>
-          <w:numId w:val="34"/>
+          <w:numId w:val="5"/>
         </w:numPr>
         <w:rPr>
           <w:rFonts w:ascii="Times New Roman" w:hAnsi="Times New Roman" w:cs="Times New Roman"/>
@@ -1810,7 +1835,7 @@
         <w:pStyle w:val="Paragraphedeliste"/>
         <w:numPr>
           <w:ilvl w:val="0"/>
-          <w:numId w:val="35"/>
+          <w:numId w:val="6"/>
         </w:numPr>
         <w:jc w:val="both"/>
         <w:rPr>
@@ -1923,7 +1948,7 @@
         <w:pStyle w:val="Paragraphedeliste"/>
         <w:numPr>
           <w:ilvl w:val="0"/>
-          <w:numId w:val="35"/>
+          <w:numId w:val="6"/>
         </w:numPr>
         <w:jc w:val="both"/>
         <w:rPr>
@@ -1986,7 +2011,7 @@
         <w:pStyle w:val="Paragraphedeliste"/>
         <w:numPr>
           <w:ilvl w:val="0"/>
-          <w:numId w:val="35"/>
+          <w:numId w:val="6"/>
         </w:numPr>
         <w:jc w:val="both"/>
         <w:rPr>
@@ -2062,7 +2087,7 @@
         <w:pStyle w:val="Paragraphedeliste"/>
         <w:numPr>
           <w:ilvl w:val="0"/>
-          <w:numId w:val="30"/>
+          <w:numId w:val="3"/>
         </w:numPr>
         <w:rPr>
           <w:rFonts w:ascii="Times New Roman" w:hAnsi="Times New Roman" w:cs="Times New Roman"/>
@@ -2080,7 +2105,7 @@
         <w:pStyle w:val="Paragraphedeliste"/>
         <w:numPr>
           <w:ilvl w:val="0"/>
-          <w:numId w:val="30"/>
+          <w:numId w:val="3"/>
         </w:numPr>
         <w:rPr>
           <w:rFonts w:ascii="Times New Roman" w:hAnsi="Times New Roman" w:cs="Times New Roman"/>
@@ -2098,7 +2123,7 @@
         <w:pStyle w:val="Paragraphedeliste"/>
         <w:numPr>
           <w:ilvl w:val="0"/>
-          <w:numId w:val="30"/>
+          <w:numId w:val="3"/>
         </w:numPr>
         <w:rPr>
           <w:rFonts w:ascii="Times New Roman" w:hAnsi="Times New Roman" w:cs="Times New Roman"/>
@@ -2108,7 +2133,21 @@
         <w:rPr>
           <w:rFonts w:ascii="Times New Roman" w:hAnsi="Times New Roman" w:cs="Times New Roman"/>
         </w:rPr>
-        <w:t>Les relations des fournisseurs avec leurs contrats ne sont pas complet.</w:t>
+        <w:t xml:space="preserve">Les relations des fournisseurs avec leurs contrats ne sont pas </w:t>
+      </w:r>
+      <w:proofErr w:type="gramStart"/>
+      <w:r>
+        <w:rPr>
+          <w:rFonts w:ascii="Times New Roman" w:hAnsi="Times New Roman" w:cs="Times New Roman"/>
+        </w:rPr>
+        <w:t>complet</w:t>
+      </w:r>
+      <w:proofErr w:type="gramEnd"/>
+      <w:r>
+        <w:rPr>
+          <w:rFonts w:ascii="Times New Roman" w:hAnsi="Times New Roman" w:cs="Times New Roman"/>
+        </w:rPr>
+        <w:t>.</w:t>
       </w:r>
     </w:p>
     <w:p>
@@ -2116,7 +2155,7 @@
         <w:pStyle w:val="Paragraphedeliste"/>
         <w:numPr>
           <w:ilvl w:val="0"/>
-          <w:numId w:val="30"/>
+          <w:numId w:val="3"/>
         </w:numPr>
         <w:rPr>
           <w:rFonts w:ascii="Times New Roman" w:hAnsi="Times New Roman" w:cs="Times New Roman"/>
@@ -2170,7 +2209,7 @@
         <w:pStyle w:val="Paragraphedeliste"/>
         <w:numPr>
           <w:ilvl w:val="0"/>
-          <w:numId w:val="31"/>
+          <w:numId w:val="4"/>
         </w:numPr>
         <w:rPr>
           <w:rFonts w:ascii="Times New Roman" w:hAnsi="Times New Roman" w:cs="Times New Roman"/>
@@ -2188,7 +2227,7 @@
         <w:pStyle w:val="Paragraphedeliste"/>
         <w:numPr>
           <w:ilvl w:val="0"/>
-          <w:numId w:val="31"/>
+          <w:numId w:val="4"/>
         </w:numPr>
         <w:rPr>
           <w:rFonts w:ascii="Times New Roman" w:hAnsi="Times New Roman" w:cs="Times New Roman"/>
@@ -2206,7 +2245,7 @@
         <w:pStyle w:val="Paragraphedeliste"/>
         <w:numPr>
           <w:ilvl w:val="0"/>
-          <w:numId w:val="31"/>
+          <w:numId w:val="4"/>
         </w:numPr>
         <w:rPr>
           <w:rFonts w:ascii="Times New Roman" w:hAnsi="Times New Roman" w:cs="Times New Roman"/>
@@ -2224,7 +2263,7 @@
         <w:pStyle w:val="Paragraphedeliste"/>
         <w:numPr>
           <w:ilvl w:val="0"/>
-          <w:numId w:val="31"/>
+          <w:numId w:val="4"/>
         </w:numPr>
         <w:rPr>
           <w:rFonts w:ascii="Times New Roman" w:hAnsi="Times New Roman" w:cs="Times New Roman"/>
@@ -2872,7 +2911,21 @@
         <w:rPr>
           <w:rFonts w:ascii="Times New Roman" w:hAnsi="Times New Roman" w:cs="Times New Roman"/>
         </w:rPr>
-        <w:t>fragment « Ref vers Authentification »</w:t>
+        <w:t>fragment « </w:t>
+      </w:r>
+      <w:proofErr w:type="spellStart"/>
+      <w:r>
+        <w:rPr>
+          <w:rFonts w:ascii="Times New Roman" w:hAnsi="Times New Roman" w:cs="Times New Roman"/>
+        </w:rPr>
+        <w:t>Ref</w:t>
+      </w:r>
+      <w:proofErr w:type="spellEnd"/>
+      <w:r>
+        <w:rPr>
+          <w:rFonts w:ascii="Times New Roman" w:hAnsi="Times New Roman" w:cs="Times New Roman"/>
+        </w:rPr>
+        <w:t xml:space="preserve"> vers Authentification »</w:t>
       </w:r>
     </w:p>
     <w:p>
@@ -2880,7 +2933,7 @@
         <w:pStyle w:val="Paragraphedeliste"/>
         <w:numPr>
           <w:ilvl w:val="0"/>
-          <w:numId w:val="41"/>
+          <w:numId w:val="10"/>
         </w:numPr>
         <w:spacing w:after="0"/>
         <w:rPr>
@@ -2980,7 +3033,7 @@
         <w:pStyle w:val="Paragraphedeliste"/>
         <w:numPr>
           <w:ilvl w:val="0"/>
-          <w:numId w:val="42"/>
+          <w:numId w:val="11"/>
         </w:numPr>
       </w:pPr>
       <w:r>
@@ -2995,7 +3048,7 @@
         <w:pStyle w:val="Paragraphedeliste"/>
         <w:numPr>
           <w:ilvl w:val="0"/>
-          <w:numId w:val="42"/>
+          <w:numId w:val="11"/>
         </w:numPr>
       </w:pPr>
       <w:r>
@@ -3016,19 +3069,24 @@
         <w:pStyle w:val="Paragraphedeliste"/>
         <w:numPr>
           <w:ilvl w:val="0"/>
-          <w:numId w:val="42"/>
+          <w:numId w:val="11"/>
         </w:numPr>
       </w:pPr>
       <w:r>
-        <w:t>L’utilisateur rentre son login et son password</w:t>
-      </w:r>
+        <w:t xml:space="preserve">L’utilisateur rentre son login et son </w:t>
+      </w:r>
+      <w:proofErr w:type="spellStart"/>
+      <w:r>
+        <w:t>password</w:t>
+      </w:r>
+      <w:proofErr w:type="spellEnd"/>
     </w:p>
     <w:p>
       <w:pPr>
         <w:pStyle w:val="Paragraphedeliste"/>
         <w:numPr>
           <w:ilvl w:val="0"/>
-          <w:numId w:val="42"/>
+          <w:numId w:val="11"/>
         </w:numPr>
       </w:pPr>
       <w:r>
@@ -3040,11 +3098,19 @@
         <w:pStyle w:val="Paragraphedeliste"/>
         <w:numPr>
           <w:ilvl w:val="0"/>
-          <w:numId w:val="42"/>
+          <w:numId w:val="11"/>
         </w:numPr>
       </w:pPr>
       <w:r>
-        <w:t>Le système accède à la table « Account » dans la base de données et valide que l’authentification est correcte</w:t>
+        <w:t>Le système accède à la table « </w:t>
+      </w:r>
+      <w:proofErr w:type="spellStart"/>
+      <w:r>
+        <w:t>Account</w:t>
+      </w:r>
+      <w:proofErr w:type="spellEnd"/>
+      <w:r>
+        <w:t> » dans la base de données et valide que l’authentification est correcte</w:t>
       </w:r>
     </w:p>
     <w:p>
@@ -3052,7 +3118,7 @@
         <w:pStyle w:val="Paragraphedeliste"/>
         <w:numPr>
           <w:ilvl w:val="0"/>
-          <w:numId w:val="42"/>
+          <w:numId w:val="11"/>
         </w:numPr>
       </w:pPr>
       <w:r>
@@ -3136,7 +3202,7 @@
         <w:pStyle w:val="Paragraphedeliste"/>
         <w:numPr>
           <w:ilvl w:val="0"/>
-          <w:numId w:val="36"/>
+          <w:numId w:val="7"/>
         </w:numPr>
         <w:rPr>
           <w:rFonts w:ascii="Times New Roman" w:hAnsi="Times New Roman" w:cs="Times New Roman"/>
@@ -3252,7 +3318,7 @@
         <w:pStyle w:val="Paragraphedeliste"/>
         <w:numPr>
           <w:ilvl w:val="0"/>
-          <w:numId w:val="37"/>
+          <w:numId w:val="8"/>
         </w:numPr>
         <w:spacing w:after="0"/>
       </w:pPr>
@@ -3265,7 +3331,7 @@
         <w:pStyle w:val="Paragraphedeliste"/>
         <w:numPr>
           <w:ilvl w:val="0"/>
-          <w:numId w:val="37"/>
+          <w:numId w:val="8"/>
         </w:numPr>
         <w:spacing w:after="0"/>
       </w:pPr>
@@ -3278,7 +3344,7 @@
         <w:pStyle w:val="Paragraphedeliste"/>
         <w:numPr>
           <w:ilvl w:val="1"/>
-          <w:numId w:val="37"/>
+          <w:numId w:val="8"/>
         </w:numPr>
         <w:spacing w:after="0"/>
       </w:pPr>
@@ -3291,7 +3357,7 @@
         <w:pStyle w:val="Paragraphedeliste"/>
         <w:numPr>
           <w:ilvl w:val="1"/>
-          <w:numId w:val="37"/>
+          <w:numId w:val="8"/>
         </w:numPr>
         <w:spacing w:after="0"/>
       </w:pPr>
@@ -3304,7 +3370,7 @@
         <w:pStyle w:val="Paragraphedeliste"/>
         <w:numPr>
           <w:ilvl w:val="0"/>
-          <w:numId w:val="37"/>
+          <w:numId w:val="8"/>
         </w:numPr>
         <w:spacing w:after="0"/>
       </w:pPr>
@@ -3389,7 +3455,7 @@
         <w:pStyle w:val="Paragraphedeliste"/>
         <w:numPr>
           <w:ilvl w:val="0"/>
-          <w:numId w:val="36"/>
+          <w:numId w:val="7"/>
         </w:numPr>
         <w:rPr>
           <w:rFonts w:ascii="Times New Roman" w:hAnsi="Times New Roman" w:cs="Times New Roman"/>
@@ -3507,7 +3573,7 @@
         <w:pStyle w:val="Paragraphedeliste"/>
         <w:numPr>
           <w:ilvl w:val="0"/>
-          <w:numId w:val="38"/>
+          <w:numId w:val="9"/>
         </w:numPr>
         <w:spacing w:after="0"/>
       </w:pPr>
@@ -3520,7 +3586,7 @@
         <w:pStyle w:val="Paragraphedeliste"/>
         <w:numPr>
           <w:ilvl w:val="0"/>
-          <w:numId w:val="38"/>
+          <w:numId w:val="9"/>
         </w:numPr>
         <w:spacing w:after="0"/>
       </w:pPr>
@@ -3533,7 +3599,7 @@
         <w:pStyle w:val="Paragraphedeliste"/>
         <w:numPr>
           <w:ilvl w:val="0"/>
-          <w:numId w:val="38"/>
+          <w:numId w:val="9"/>
         </w:numPr>
         <w:spacing w:after="0"/>
       </w:pPr>
@@ -3881,7 +3947,7 @@
         <w:pStyle w:val="Paragraphedeliste"/>
         <w:numPr>
           <w:ilvl w:val="0"/>
-          <w:numId w:val="36"/>
+          <w:numId w:val="7"/>
         </w:numPr>
         <w:rPr>
           <w:rFonts w:ascii="Times New Roman" w:hAnsi="Times New Roman" w:cs="Times New Roman"/>
@@ -4052,7 +4118,7 @@
         <w:pStyle w:val="Paragraphedeliste"/>
         <w:numPr>
           <w:ilvl w:val="0"/>
-          <w:numId w:val="45"/>
+          <w:numId w:val="14"/>
         </w:numPr>
         <w:spacing w:after="0"/>
         <w:rPr>
@@ -4071,7 +4137,7 @@
         <w:pStyle w:val="Corps"/>
         <w:numPr>
           <w:ilvl w:val="0"/>
-          <w:numId w:val="45"/>
+          <w:numId w:val="14"/>
         </w:numPr>
         <w:rPr>
           <w:rFonts w:ascii="Times New Roman" w:hAnsi="Times New Roman" w:cs="Times New Roman"/>
@@ -4089,7 +4155,7 @@
         <w:pStyle w:val="Corps"/>
         <w:numPr>
           <w:ilvl w:val="0"/>
-          <w:numId w:val="45"/>
+          <w:numId w:val="14"/>
         </w:numPr>
         <w:rPr>
           <w:rFonts w:ascii="Times New Roman" w:hAnsi="Times New Roman" w:cs="Times New Roman"/>
@@ -4192,7 +4258,7 @@
         <w:pStyle w:val="Ss-section3"/>
         <w:numPr>
           <w:ilvl w:val="0"/>
-          <w:numId w:val="36"/>
+          <w:numId w:val="7"/>
         </w:numPr>
         <w:rPr>
           <w:rFonts w:ascii="Times New Roman" w:hAnsi="Times New Roman" w:cs="Times New Roman"/>
@@ -4364,7 +4430,7 @@
         <w:pStyle w:val="Corps"/>
         <w:numPr>
           <w:ilvl w:val="0"/>
-          <w:numId w:val="46"/>
+          <w:numId w:val="15"/>
         </w:numPr>
         <w:rPr>
           <w:rFonts w:ascii="Times New Roman" w:hAnsi="Times New Roman" w:cs="Times New Roman"/>
@@ -4386,7 +4452,7 @@
         <w:pStyle w:val="Corps"/>
         <w:numPr>
           <w:ilvl w:val="0"/>
-          <w:numId w:val="46"/>
+          <w:numId w:val="15"/>
         </w:numPr>
         <w:rPr>
           <w:rFonts w:ascii="Times New Roman" w:hAnsi="Times New Roman" w:cs="Times New Roman"/>
@@ -4408,7 +4474,7 @@
         <w:pStyle w:val="Corps"/>
         <w:numPr>
           <w:ilvl w:val="1"/>
-          <w:numId w:val="46"/>
+          <w:numId w:val="15"/>
         </w:numPr>
         <w:rPr>
           <w:rFonts w:ascii="Times New Roman" w:hAnsi="Times New Roman" w:cs="Times New Roman"/>
@@ -4430,7 +4496,7 @@
         <w:pStyle w:val="Corps"/>
         <w:numPr>
           <w:ilvl w:val="0"/>
-          <w:numId w:val="46"/>
+          <w:numId w:val="15"/>
         </w:numPr>
         <w:rPr>
           <w:rFonts w:ascii="Times New Roman" w:hAnsi="Times New Roman" w:cs="Times New Roman"/>
@@ -4452,7 +4518,7 @@
         <w:pStyle w:val="Corps"/>
         <w:numPr>
           <w:ilvl w:val="0"/>
-          <w:numId w:val="46"/>
+          <w:numId w:val="15"/>
         </w:numPr>
         <w:rPr>
           <w:rFonts w:ascii="Times New Roman" w:hAnsi="Times New Roman" w:cs="Times New Roman"/>
@@ -4544,7 +4610,7 @@
         <w:pStyle w:val="Ss-section3"/>
         <w:numPr>
           <w:ilvl w:val="0"/>
-          <w:numId w:val="44"/>
+          <w:numId w:val="13"/>
         </w:numPr>
         <w:rPr>
           <w:rFonts w:ascii="Times New Roman" w:hAnsi="Times New Roman" w:cs="Times New Roman"/>
@@ -4734,7 +4800,7 @@
         <w:pStyle w:val="Corps"/>
         <w:numPr>
           <w:ilvl w:val="0"/>
-          <w:numId w:val="47"/>
+          <w:numId w:val="16"/>
         </w:numPr>
         <w:rPr>
           <w:rFonts w:ascii="Times New Roman" w:hAnsi="Times New Roman" w:cs="Times New Roman"/>
@@ -4764,7 +4830,7 @@
         <w:pStyle w:val="Corps"/>
         <w:numPr>
           <w:ilvl w:val="0"/>
-          <w:numId w:val="47"/>
+          <w:numId w:val="16"/>
         </w:numPr>
         <w:rPr>
           <w:rFonts w:ascii="Times New Roman" w:hAnsi="Times New Roman" w:cs="Times New Roman"/>
@@ -4786,7 +4852,25 @@
           <w:sz w:val="24"/>
           <w:szCs w:val="24"/>
         </w:rPr>
-        <w:t>système renvoit un formulaire</w:t>
+        <w:t xml:space="preserve">système </w:t>
+      </w:r>
+      <w:proofErr w:type="spellStart"/>
+      <w:r>
+        <w:rPr>
+          <w:rFonts w:ascii="Times New Roman" w:hAnsi="Times New Roman" w:cs="Times New Roman"/>
+          <w:sz w:val="24"/>
+          <w:szCs w:val="24"/>
+        </w:rPr>
+        <w:t>renvoit</w:t>
+      </w:r>
+      <w:proofErr w:type="spellEnd"/>
+      <w:r>
+        <w:rPr>
+          <w:rFonts w:ascii="Times New Roman" w:hAnsi="Times New Roman" w:cs="Times New Roman"/>
+          <w:sz w:val="24"/>
+          <w:szCs w:val="24"/>
+        </w:rPr>
+        <w:t xml:space="preserve"> un formulaire</w:t>
       </w:r>
     </w:p>
     <w:p>
@@ -4794,7 +4878,7 @@
         <w:pStyle w:val="Corps"/>
         <w:numPr>
           <w:ilvl w:val="0"/>
-          <w:numId w:val="47"/>
+          <w:numId w:val="16"/>
         </w:numPr>
         <w:rPr>
           <w:rFonts w:ascii="Times New Roman" w:hAnsi="Times New Roman" w:cs="Times New Roman"/>
@@ -4816,7 +4900,7 @@
         <w:pStyle w:val="Corps"/>
         <w:numPr>
           <w:ilvl w:val="0"/>
-          <w:numId w:val="47"/>
+          <w:numId w:val="16"/>
         </w:numPr>
         <w:rPr>
           <w:rFonts w:ascii="Times New Roman" w:hAnsi="Times New Roman" w:cs="Times New Roman"/>
@@ -4925,7 +5009,7 @@
         <w:pStyle w:val="Ss-section3"/>
         <w:numPr>
           <w:ilvl w:val="0"/>
-          <w:numId w:val="44"/>
+          <w:numId w:val="13"/>
         </w:numPr>
         <w:rPr>
           <w:rFonts w:ascii="Times New Roman" w:hAnsi="Times New Roman" w:cs="Times New Roman"/>
@@ -5050,7 +5134,25 @@
           <w:sz w:val="24"/>
           <w:szCs w:val="24"/>
         </w:rPr>
-        <w:t>Pré-conditions : L’annonce a été associé à un client</w:t>
+        <w:t xml:space="preserve">Pré-conditions : L’annonce a été </w:t>
+      </w:r>
+      <w:proofErr w:type="gramStart"/>
+      <w:r>
+        <w:rPr>
+          <w:rFonts w:ascii="Times New Roman" w:hAnsi="Times New Roman" w:cs="Times New Roman"/>
+          <w:sz w:val="24"/>
+          <w:szCs w:val="24"/>
+        </w:rPr>
+        <w:t>associé</w:t>
+      </w:r>
+      <w:proofErr w:type="gramEnd"/>
+      <w:r>
+        <w:rPr>
+          <w:rFonts w:ascii="Times New Roman" w:hAnsi="Times New Roman" w:cs="Times New Roman"/>
+          <w:sz w:val="24"/>
+          <w:szCs w:val="24"/>
+        </w:rPr>
+        <w:t xml:space="preserve"> à un client</w:t>
       </w:r>
     </w:p>
     <w:p>
@@ -5094,7 +5196,7 @@
         <w:pStyle w:val="Corps"/>
         <w:numPr>
           <w:ilvl w:val="0"/>
-          <w:numId w:val="48"/>
+          <w:numId w:val="17"/>
         </w:numPr>
         <w:rPr>
           <w:rFonts w:ascii="Times New Roman" w:hAnsi="Times New Roman" w:cs="Times New Roman"/>
@@ -5124,7 +5226,7 @@
         <w:pStyle w:val="Corps"/>
         <w:numPr>
           <w:ilvl w:val="0"/>
-          <w:numId w:val="48"/>
+          <w:numId w:val="17"/>
         </w:numPr>
         <w:rPr>
           <w:rFonts w:ascii="Times New Roman" w:hAnsi="Times New Roman" w:cs="Times New Roman"/>
@@ -5154,7 +5256,7 @@
         <w:pStyle w:val="Corps"/>
         <w:numPr>
           <w:ilvl w:val="0"/>
-          <w:numId w:val="48"/>
+          <w:numId w:val="17"/>
         </w:numPr>
         <w:rPr>
           <w:rFonts w:ascii="Times New Roman" w:hAnsi="Times New Roman" w:cs="Times New Roman"/>
@@ -5184,7 +5286,7 @@
         <w:pStyle w:val="Corps"/>
         <w:numPr>
           <w:ilvl w:val="0"/>
-          <w:numId w:val="48"/>
+          <w:numId w:val="17"/>
         </w:numPr>
         <w:rPr>
           <w:rFonts w:ascii="Times New Roman" w:hAnsi="Times New Roman" w:cs="Times New Roman"/>
@@ -5214,7 +5316,7 @@
         <w:pStyle w:val="Corps"/>
         <w:numPr>
           <w:ilvl w:val="0"/>
-          <w:numId w:val="48"/>
+          <w:numId w:val="17"/>
         </w:numPr>
         <w:rPr>
           <w:rFonts w:ascii="Times New Roman" w:hAnsi="Times New Roman" w:cs="Times New Roman"/>
@@ -5244,7 +5346,7 @@
         <w:pStyle w:val="Corps"/>
         <w:numPr>
           <w:ilvl w:val="0"/>
-          <w:numId w:val="48"/>
+          <w:numId w:val="17"/>
         </w:numPr>
         <w:rPr>
           <w:rFonts w:ascii="Times New Roman" w:hAnsi="Times New Roman" w:cs="Times New Roman"/>
@@ -5274,7 +5376,7 @@
         <w:pStyle w:val="Corps"/>
         <w:numPr>
           <w:ilvl w:val="0"/>
-          <w:numId w:val="48"/>
+          <w:numId w:val="17"/>
         </w:numPr>
         <w:rPr>
           <w:rFonts w:ascii="Times New Roman" w:hAnsi="Times New Roman" w:cs="Times New Roman"/>
@@ -5391,7 +5493,7 @@
         <w:pStyle w:val="Ss-section3"/>
         <w:numPr>
           <w:ilvl w:val="0"/>
-          <w:numId w:val="44"/>
+          <w:numId w:val="13"/>
         </w:numPr>
         <w:rPr>
           <w:rFonts w:ascii="Times New Roman" w:hAnsi="Times New Roman" w:cs="Times New Roman"/>
@@ -5542,7 +5644,7 @@
         <w:pStyle w:val="Corps"/>
         <w:numPr>
           <w:ilvl w:val="0"/>
-          <w:numId w:val="49"/>
+          <w:numId w:val="18"/>
         </w:numPr>
         <w:rPr>
           <w:rFonts w:ascii="Times New Roman" w:hAnsi="Times New Roman" w:cs="Times New Roman"/>
@@ -5572,7 +5674,7 @@
         <w:pStyle w:val="Corps"/>
         <w:numPr>
           <w:ilvl w:val="0"/>
-          <w:numId w:val="49"/>
+          <w:numId w:val="18"/>
         </w:numPr>
         <w:rPr>
           <w:rFonts w:ascii="Times New Roman" w:hAnsi="Times New Roman" w:cs="Times New Roman"/>
@@ -5602,7 +5704,7 @@
         <w:pStyle w:val="Corps"/>
         <w:numPr>
           <w:ilvl w:val="0"/>
-          <w:numId w:val="49"/>
+          <w:numId w:val="18"/>
         </w:numPr>
         <w:rPr>
           <w:rFonts w:ascii="Times New Roman" w:hAnsi="Times New Roman" w:cs="Times New Roman"/>
@@ -6053,7 +6155,7 @@
         <w:pStyle w:val="Ss-section3"/>
         <w:numPr>
           <w:ilvl w:val="0"/>
-          <w:numId w:val="44"/>
+          <w:numId w:val="13"/>
         </w:numPr>
         <w:rPr>
           <w:rFonts w:ascii="Times New Roman" w:hAnsi="Times New Roman" w:cs="Times New Roman"/>
@@ -6260,7 +6362,7 @@
         <w:pStyle w:val="Paragraphedeliste"/>
         <w:numPr>
           <w:ilvl w:val="0"/>
-          <w:numId w:val="50"/>
+          <w:numId w:val="19"/>
         </w:numPr>
       </w:pPr>
       <w:r>
@@ -6272,7 +6374,7 @@
         <w:pStyle w:val="Paragraphedeliste"/>
         <w:numPr>
           <w:ilvl w:val="0"/>
-          <w:numId w:val="50"/>
+          <w:numId w:val="19"/>
         </w:numPr>
       </w:pPr>
       <w:r>
@@ -6284,7 +6386,7 @@
         <w:pStyle w:val="Paragraphedeliste"/>
         <w:numPr>
           <w:ilvl w:val="0"/>
-          <w:numId w:val="50"/>
+          <w:numId w:val="19"/>
         </w:numPr>
       </w:pPr>
       <w:r>
@@ -6296,7 +6398,7 @@
         <w:pStyle w:val="Paragraphedeliste"/>
         <w:numPr>
           <w:ilvl w:val="0"/>
-          <w:numId w:val="50"/>
+          <w:numId w:val="19"/>
         </w:numPr>
       </w:pPr>
       <w:r>
@@ -6308,7 +6410,7 @@
         <w:pStyle w:val="Paragraphedeliste"/>
         <w:numPr>
           <w:ilvl w:val="0"/>
-          <w:numId w:val="50"/>
+          <w:numId w:val="19"/>
         </w:numPr>
       </w:pPr>
       <w:r>
@@ -6320,7 +6422,7 @@
         <w:pStyle w:val="Paragraphedeliste"/>
         <w:numPr>
           <w:ilvl w:val="0"/>
-          <w:numId w:val="50"/>
+          <w:numId w:val="19"/>
         </w:numPr>
       </w:pPr>
       <w:r>
@@ -6332,7 +6434,7 @@
         <w:pStyle w:val="Paragraphedeliste"/>
         <w:numPr>
           <w:ilvl w:val="0"/>
-          <w:numId w:val="50"/>
+          <w:numId w:val="19"/>
         </w:numPr>
       </w:pPr>
       <w:r>
@@ -6341,16 +6443,31 @@
     </w:p>
     <w:p>
       <w:pPr>
+        <w:pStyle w:val="Ss-section3"/>
         <w:ind w:left="360"/>
+        <w:rPr>
+          <w:rFonts w:ascii="Times New Roman" w:hAnsi="Times New Roman" w:cs="Times New Roman"/>
+          <w:sz w:val="24"/>
+          <w:szCs w:val="24"/>
+          <w:u w:val="single"/>
+        </w:rPr>
       </w:pPr>
       <w:r>
         <w:rPr>
           <w:noProof/>
         </w:rPr>
         <w:drawing>
-          <wp:inline distT="0" distB="0" distL="0" distR="0" wp14:anchorId="6D2A92AA" wp14:editId="0932532D">
-            <wp:extent cx="5962650" cy="4108450"/>
-            <wp:effectExtent l="0" t="0" r="6350" b="6350"/>
+          <wp:anchor distT="0" distB="0" distL="114300" distR="114300" simplePos="0" relativeHeight="251679744" behindDoc="0" locked="0" layoutInCell="1" allowOverlap="1" wp14:anchorId="786874BF" wp14:editId="2FA9B179">
+            <wp:simplePos x="0" y="0"/>
+            <wp:positionH relativeFrom="column">
+              <wp:posOffset>228600</wp:posOffset>
+            </wp:positionH>
+            <wp:positionV relativeFrom="paragraph">
+              <wp:posOffset>30480</wp:posOffset>
+            </wp:positionV>
+            <wp:extent cx="5805805" cy="4000500"/>
+            <wp:effectExtent l="0" t="0" r="10795" b="12700"/>
+            <wp:wrapSquare wrapText="bothSides"/>
             <wp:docPr id="29" name="Image 29" descr="Macintosh HD:Users:jean-michelly:Projets:Diagramme de séquence:Séquence RechercheFournisseur:Sequence_PlanifierEntretien.png"/>
             <wp:cNvGraphicFramePr>
               <a:graphicFrameLocks xmlns:a="http://schemas.openxmlformats.org/drawingml/2006/main" noChangeAspect="1"/>
@@ -6380,7 +6497,7 @@
                   <pic:spPr bwMode="auto">
                     <a:xfrm>
                       <a:off x="0" y="0"/>
-                      <a:ext cx="5962650" cy="4108450"/>
+                      <a:ext cx="5805805" cy="4000500"/>
                     </a:xfrm>
                     <a:prstGeom prst="rect">
                       <a:avLst/>
@@ -6389,25 +6506,23 @@
                     <a:ln>
                       <a:noFill/>
                     </a:ln>
+                    <a:extLst>
+                      <a:ext uri="{FAA26D3D-D897-4be2-8F04-BA451C77F1D7}">
+                        <ma14:placeholderFlag xmlns:ma14="http://schemas.microsoft.com/office/mac/drawingml/2011/main"/>
+                      </a:ext>
+                    </a:extLst>
                   </pic:spPr>
                 </pic:pic>
               </a:graphicData>
             </a:graphic>
-          </wp:inline>
+            <wp14:sizeRelH relativeFrom="page">
+              <wp14:pctWidth>0</wp14:pctWidth>
+            </wp14:sizeRelH>
+            <wp14:sizeRelV relativeFrom="page">
+              <wp14:pctHeight>0</wp14:pctHeight>
+            </wp14:sizeRelV>
+          </wp:anchor>
         </w:drawing>
-      </w:r>
-      <w:r>
-        <w:br w:type="column"/>
-      </w:r>
-      <w:bookmarkStart w:id="0" w:name="_GoBack"/>
-      <w:bookmarkEnd w:id="0"/>
-      <w:r>
-        <w:lastRenderedPageBreak/>
-        <w:br w:type="column"/>
-      </w:r>
-      <w:r>
-        <w:lastRenderedPageBreak/>
-        <w:br w:type="column"/>
       </w:r>
     </w:p>
     <w:p>
@@ -6415,7 +6530,663 @@
         <w:pStyle w:val="Ss-section3"/>
         <w:numPr>
           <w:ilvl w:val="0"/>
-          <w:numId w:val="44"/>
+          <w:numId w:val="13"/>
+        </w:numPr>
+        <w:rPr>
+          <w:rFonts w:ascii="Times New Roman" w:hAnsi="Times New Roman" w:cs="Times New Roman"/>
+          <w:sz w:val="24"/>
+          <w:szCs w:val="24"/>
+          <w:u w:val="single"/>
+        </w:rPr>
+      </w:pPr>
+      <w:r>
+        <w:rPr>
+          <w:rFonts w:ascii="Times New Roman" w:hAnsi="Times New Roman" w:cs="Times New Roman"/>
+          <w:sz w:val="24"/>
+          <w:szCs w:val="24"/>
+          <w:u w:val="single"/>
+        </w:rPr>
+        <w:lastRenderedPageBreak/>
+        <w:t>Affecter une relation entre un fournisseur et un client</w:t>
+      </w:r>
+      <w:r>
+        <w:rPr>
+          <w:rFonts w:ascii="Times New Roman" w:hAnsi="Times New Roman" w:cs="Times New Roman"/>
+          <w:sz w:val="24"/>
+          <w:szCs w:val="24"/>
+          <w:u w:val="single"/>
+        </w:rPr>
+        <w:t>:</w:t>
+      </w:r>
+    </w:p>
+    <w:p>
+      <w:pPr>
+        <w:pStyle w:val="Corps"/>
+        <w:rPr>
+          <w:rFonts w:ascii="Times New Roman" w:hAnsi="Times New Roman" w:cs="Times New Roman"/>
+          <w:sz w:val="24"/>
+          <w:szCs w:val="24"/>
+        </w:rPr>
+      </w:pPr>
+      <w:r>
+        <w:rPr>
+          <w:rFonts w:ascii="Times New Roman" w:hAnsi="Times New Roman" w:cs="Times New Roman"/>
+          <w:sz w:val="24"/>
+          <w:szCs w:val="24"/>
+        </w:rPr>
+        <w:t xml:space="preserve">Titre : </w:t>
+      </w:r>
+      <w:r>
+        <w:rPr>
+          <w:rFonts w:ascii="Times New Roman" w:hAnsi="Times New Roman" w:cs="Times New Roman"/>
+          <w:sz w:val="24"/>
+          <w:szCs w:val="24"/>
+        </w:rPr>
+        <w:t>Affecter une relation entre un fournisseur et un client</w:t>
+      </w:r>
+    </w:p>
+    <w:p>
+      <w:pPr>
+        <w:pStyle w:val="Corps"/>
+        <w:rPr>
+          <w:rFonts w:ascii="Times New Roman" w:hAnsi="Times New Roman" w:cs="Times New Roman"/>
+          <w:sz w:val="24"/>
+          <w:szCs w:val="24"/>
+        </w:rPr>
+      </w:pPr>
+      <w:r>
+        <w:rPr>
+          <w:rFonts w:ascii="Times New Roman" w:hAnsi="Times New Roman" w:cs="Times New Roman"/>
+          <w:sz w:val="24"/>
+          <w:szCs w:val="24"/>
+        </w:rPr>
+        <w:t xml:space="preserve">Acteur principal : </w:t>
+      </w:r>
+      <w:r>
+        <w:rPr>
+          <w:rFonts w:ascii="Times New Roman" w:hAnsi="Times New Roman" w:cs="Times New Roman"/>
+          <w:sz w:val="24"/>
+          <w:szCs w:val="24"/>
+        </w:rPr>
+        <w:t>Chargé d’affaire</w:t>
+      </w:r>
+    </w:p>
+    <w:p>
+      <w:pPr>
+        <w:pStyle w:val="Corps"/>
+        <w:rPr>
+          <w:rFonts w:ascii="Times New Roman" w:hAnsi="Times New Roman" w:cs="Times New Roman"/>
+          <w:sz w:val="24"/>
+          <w:szCs w:val="24"/>
+        </w:rPr>
+      </w:pPr>
+      <w:r>
+        <w:rPr>
+          <w:rFonts w:ascii="Times New Roman" w:hAnsi="Times New Roman" w:cs="Times New Roman"/>
+          <w:sz w:val="24"/>
+          <w:szCs w:val="24"/>
+        </w:rPr>
+        <w:t xml:space="preserve">Acteur secondaire : </w:t>
+      </w:r>
+    </w:p>
+    <w:p>
+      <w:pPr>
+        <w:pStyle w:val="Corps"/>
+        <w:rPr>
+          <w:rFonts w:ascii="Times New Roman" w:hAnsi="Times New Roman" w:cs="Times New Roman"/>
+          <w:sz w:val="24"/>
+          <w:szCs w:val="24"/>
+        </w:rPr>
+      </w:pPr>
+      <w:r>
+        <w:rPr>
+          <w:rFonts w:ascii="Times New Roman" w:hAnsi="Times New Roman" w:cs="Times New Roman"/>
+          <w:sz w:val="24"/>
+          <w:szCs w:val="24"/>
+        </w:rPr>
+        <w:t xml:space="preserve">Objectifs : </w:t>
+      </w:r>
+      <w:r>
+        <w:rPr>
+          <w:rFonts w:ascii="Times New Roman" w:hAnsi="Times New Roman" w:cs="Times New Roman"/>
+          <w:sz w:val="24"/>
+          <w:szCs w:val="24"/>
+        </w:rPr>
+        <w:t xml:space="preserve">Référencer les différentes collaborations </w:t>
+      </w:r>
+      <w:r>
+        <w:rPr>
+          <w:rFonts w:ascii="Times New Roman" w:hAnsi="Times New Roman" w:cs="Times New Roman"/>
+          <w:sz w:val="24"/>
+          <w:szCs w:val="24"/>
+        </w:rPr>
+        <w:t>à n’importe quel moment dans l’entreprise</w:t>
+      </w:r>
+    </w:p>
+    <w:p>
+      <w:pPr>
+        <w:pStyle w:val="Corps"/>
+        <w:rPr>
+          <w:rFonts w:ascii="Times New Roman" w:hAnsi="Times New Roman" w:cs="Times New Roman"/>
+          <w:sz w:val="24"/>
+          <w:szCs w:val="24"/>
+        </w:rPr>
+      </w:pPr>
+      <w:r>
+        <w:rPr>
+          <w:rFonts w:ascii="Times New Roman" w:hAnsi="Times New Roman" w:cs="Times New Roman"/>
+          <w:sz w:val="24"/>
+          <w:szCs w:val="24"/>
+        </w:rPr>
+        <w:t xml:space="preserve">Pré-conditions : </w:t>
+      </w:r>
+      <w:r>
+        <w:rPr>
+          <w:rFonts w:ascii="Times New Roman" w:hAnsi="Times New Roman" w:cs="Times New Roman"/>
+          <w:sz w:val="24"/>
+          <w:szCs w:val="24"/>
+        </w:rPr>
+        <w:t>Le client a validé le fournisseur adéquat</w:t>
+      </w:r>
+    </w:p>
+    <w:p>
+      <w:pPr>
+        <w:pStyle w:val="Corps"/>
+        <w:rPr>
+          <w:rFonts w:ascii="Times New Roman" w:hAnsi="Times New Roman" w:cs="Times New Roman"/>
+          <w:sz w:val="24"/>
+          <w:szCs w:val="24"/>
+        </w:rPr>
+      </w:pPr>
+      <w:r>
+        <w:rPr>
+          <w:rFonts w:ascii="Times New Roman" w:hAnsi="Times New Roman" w:cs="Times New Roman"/>
+          <w:sz w:val="24"/>
+          <w:szCs w:val="24"/>
+        </w:rPr>
+        <w:t xml:space="preserve">Post-conditions : </w:t>
+      </w:r>
+      <w:r>
+        <w:rPr>
+          <w:rFonts w:ascii="Times New Roman" w:hAnsi="Times New Roman" w:cs="Times New Roman"/>
+          <w:sz w:val="24"/>
+          <w:szCs w:val="24"/>
+        </w:rPr>
+        <w:t>Le client et le fournisseur peuvent s’échanger des informations à travers le logiciel</w:t>
+      </w:r>
+    </w:p>
+    <w:p>
+      <w:pPr>
+        <w:pStyle w:val="Corps"/>
+        <w:rPr>
+          <w:rFonts w:ascii="Times New Roman" w:hAnsi="Times New Roman" w:cs="Times New Roman"/>
+          <w:sz w:val="24"/>
+          <w:szCs w:val="24"/>
+        </w:rPr>
+      </w:pPr>
+      <w:r>
+        <w:rPr>
+          <w:rFonts w:ascii="Times New Roman" w:hAnsi="Times New Roman" w:cs="Times New Roman"/>
+          <w:sz w:val="24"/>
+          <w:szCs w:val="24"/>
+        </w:rPr>
+        <w:t xml:space="preserve">Flots d'évènements : </w:t>
+      </w:r>
+    </w:p>
+    <w:p>
+      <w:pPr>
+        <w:pStyle w:val="Corps"/>
+        <w:numPr>
+          <w:ilvl w:val="0"/>
+          <w:numId w:val="20"/>
+        </w:numPr>
+        <w:rPr>
+          <w:rFonts w:ascii="Times New Roman" w:hAnsi="Times New Roman" w:cs="Times New Roman"/>
+          <w:sz w:val="24"/>
+          <w:szCs w:val="24"/>
+        </w:rPr>
+      </w:pPr>
+      <w:r>
+        <w:rPr>
+          <w:rFonts w:ascii="Times New Roman" w:hAnsi="Times New Roman" w:cs="Times New Roman"/>
+          <w:sz w:val="24"/>
+          <w:szCs w:val="24"/>
+        </w:rPr>
+        <w:t>Le chargé d’affaire clique sur le bouton « Affecter une relation entre un client et un fournisseur »</w:t>
+      </w:r>
+    </w:p>
+    <w:p>
+      <w:pPr>
+        <w:pStyle w:val="Corps"/>
+        <w:numPr>
+          <w:ilvl w:val="0"/>
+          <w:numId w:val="20"/>
+        </w:numPr>
+        <w:rPr>
+          <w:rFonts w:ascii="Times New Roman" w:hAnsi="Times New Roman" w:cs="Times New Roman"/>
+          <w:sz w:val="24"/>
+          <w:szCs w:val="24"/>
+        </w:rPr>
+      </w:pPr>
+      <w:r>
+        <w:rPr>
+          <w:rFonts w:ascii="Times New Roman" w:hAnsi="Times New Roman" w:cs="Times New Roman"/>
+          <w:sz w:val="24"/>
+          <w:szCs w:val="24"/>
+        </w:rPr>
+        <w:t>Le système renvoie un formulaire</w:t>
+      </w:r>
+    </w:p>
+    <w:p>
+      <w:pPr>
+        <w:pStyle w:val="Corps"/>
+        <w:numPr>
+          <w:ilvl w:val="0"/>
+          <w:numId w:val="20"/>
+        </w:numPr>
+        <w:rPr>
+          <w:rFonts w:ascii="Times New Roman" w:hAnsi="Times New Roman" w:cs="Times New Roman"/>
+          <w:sz w:val="24"/>
+          <w:szCs w:val="24"/>
+        </w:rPr>
+      </w:pPr>
+      <w:r>
+        <w:rPr>
+          <w:rFonts w:ascii="Times New Roman" w:hAnsi="Times New Roman" w:cs="Times New Roman"/>
+          <w:sz w:val="24"/>
+          <w:szCs w:val="24"/>
+        </w:rPr>
+        <w:t>Il sélectionne un client</w:t>
+      </w:r>
+    </w:p>
+    <w:p>
+      <w:pPr>
+        <w:pStyle w:val="Corps"/>
+        <w:numPr>
+          <w:ilvl w:val="1"/>
+          <w:numId w:val="20"/>
+        </w:numPr>
+        <w:rPr>
+          <w:rFonts w:ascii="Times New Roman" w:hAnsi="Times New Roman" w:cs="Times New Roman"/>
+          <w:sz w:val="24"/>
+          <w:szCs w:val="24"/>
+        </w:rPr>
+      </w:pPr>
+      <w:r>
+        <w:rPr>
+          <w:rFonts w:ascii="Times New Roman" w:hAnsi="Times New Roman" w:cs="Times New Roman"/>
+          <w:sz w:val="24"/>
+          <w:szCs w:val="24"/>
+        </w:rPr>
+        <w:t>Si u</w:t>
+      </w:r>
+      <w:r>
+        <w:rPr>
+          <w:rFonts w:ascii="Times New Roman" w:hAnsi="Times New Roman" w:cs="Times New Roman"/>
+          <w:sz w:val="24"/>
+          <w:szCs w:val="24"/>
+        </w:rPr>
+        <w:t>n fournisseur est en attente de validation e</w:t>
+      </w:r>
+      <w:r>
+        <w:rPr>
+          <w:rFonts w:ascii="Times New Roman" w:hAnsi="Times New Roman" w:cs="Times New Roman"/>
+          <w:sz w:val="24"/>
+          <w:szCs w:val="24"/>
+        </w:rPr>
+        <w:t>t la liste est vide et la date est supérieure à</w:t>
+      </w:r>
+      <w:r>
+        <w:rPr>
+          <w:rFonts w:ascii="Times New Roman" w:hAnsi="Times New Roman" w:cs="Times New Roman"/>
+          <w:sz w:val="24"/>
+          <w:szCs w:val="24"/>
+        </w:rPr>
+        <w:t xml:space="preserve"> la date limite</w:t>
+      </w:r>
+      <w:r>
+        <w:rPr>
+          <w:rFonts w:ascii="Times New Roman" w:hAnsi="Times New Roman" w:cs="Times New Roman"/>
+          <w:sz w:val="24"/>
+          <w:szCs w:val="24"/>
+        </w:rPr>
+        <w:t xml:space="preserve"> alors contacter le client</w:t>
+      </w:r>
+    </w:p>
+    <w:p>
+      <w:pPr>
+        <w:pStyle w:val="Corps"/>
+        <w:numPr>
+          <w:ilvl w:val="0"/>
+          <w:numId w:val="20"/>
+        </w:numPr>
+        <w:rPr>
+          <w:rFonts w:ascii="Times New Roman" w:hAnsi="Times New Roman" w:cs="Times New Roman"/>
+          <w:sz w:val="24"/>
+          <w:szCs w:val="24"/>
+        </w:rPr>
+      </w:pPr>
+      <w:r>
+        <w:rPr>
+          <w:rFonts w:ascii="Times New Roman" w:hAnsi="Times New Roman" w:cs="Times New Roman"/>
+          <w:sz w:val="24"/>
+          <w:szCs w:val="24"/>
+        </w:rPr>
+        <w:t>Il sélectionne un fournisseur</w:t>
+      </w:r>
+    </w:p>
+    <w:p>
+      <w:pPr>
+        <w:pStyle w:val="Corps"/>
+        <w:numPr>
+          <w:ilvl w:val="0"/>
+          <w:numId w:val="20"/>
+        </w:numPr>
+        <w:rPr>
+          <w:rFonts w:ascii="Times New Roman" w:hAnsi="Times New Roman" w:cs="Times New Roman"/>
+          <w:sz w:val="24"/>
+          <w:szCs w:val="24"/>
+        </w:rPr>
+      </w:pPr>
+      <w:r>
+        <w:rPr>
+          <w:rFonts w:ascii="Times New Roman" w:hAnsi="Times New Roman" w:cs="Times New Roman"/>
+          <w:sz w:val="24"/>
+          <w:szCs w:val="24"/>
+        </w:rPr>
+        <w:t>Le chargé d’affaire clique sur le bouton « Créer l’affectation »</w:t>
+      </w:r>
+    </w:p>
+    <w:p>
+      <w:pPr>
+        <w:pStyle w:val="Ss-section3"/>
+        <w:ind w:left="360"/>
+      </w:pPr>
+      <w:r>
+        <w:rPr>
+          <w:noProof/>
+        </w:rPr>
+        <w:drawing>
+          <wp:anchor distT="0" distB="0" distL="114300" distR="114300" simplePos="0" relativeHeight="251680768" behindDoc="0" locked="0" layoutInCell="1" allowOverlap="1" wp14:anchorId="5A41566C" wp14:editId="6DB0A181">
+            <wp:simplePos x="0" y="0"/>
+            <wp:positionH relativeFrom="column">
+              <wp:posOffset>228600</wp:posOffset>
+            </wp:positionH>
+            <wp:positionV relativeFrom="paragraph">
+              <wp:posOffset>160655</wp:posOffset>
+            </wp:positionV>
+            <wp:extent cx="5962650" cy="3467100"/>
+            <wp:effectExtent l="0" t="0" r="6350" b="12700"/>
+            <wp:wrapSquare wrapText="bothSides"/>
+            <wp:docPr id="30" name="Image 30" descr="Macintosh HD:Users:jean-michelly:Projets:Diagramme de séquence:Séquence RechercheFournisseur:Sequence_AffecterRelationClientFournisseur.png"/>
+            <wp:cNvGraphicFramePr>
+              <a:graphicFrameLocks xmlns:a="http://schemas.openxmlformats.org/drawingml/2006/main" noChangeAspect="1"/>
+            </wp:cNvGraphicFramePr>
+            <a:graphic xmlns:a="http://schemas.openxmlformats.org/drawingml/2006/main">
+              <a:graphicData uri="http://schemas.openxmlformats.org/drawingml/2006/picture">
+                <pic:pic xmlns:pic="http://schemas.openxmlformats.org/drawingml/2006/picture">
+                  <pic:nvPicPr>
+                    <pic:cNvPr id="0" name="Picture 6" descr="Macintosh HD:Users:jean-michelly:Projets:Diagramme de séquence:Séquence RechercheFournisseur:Sequence_AffecterRelationClientFournisseur.png"/>
+                    <pic:cNvPicPr>
+                      <a:picLocks noChangeAspect="1" noChangeArrowheads="1"/>
+                    </pic:cNvPicPr>
+                  </pic:nvPicPr>
+                  <pic:blipFill>
+                    <a:blip r:embed="rId28">
+                      <a:extLst>
+                        <a:ext uri="{28A0092B-C50C-407E-A947-70E740481C1C}">
+                          <a14:useLocalDpi xmlns:a14="http://schemas.microsoft.com/office/drawing/2010/main" val="0"/>
+                        </a:ext>
+                      </a:extLst>
+                    </a:blip>
+                    <a:srcRect/>
+                    <a:stretch>
+                      <a:fillRect/>
+                    </a:stretch>
+                  </pic:blipFill>
+                  <pic:spPr bwMode="auto">
+                    <a:xfrm>
+                      <a:off x="0" y="0"/>
+                      <a:ext cx="5962650" cy="3467100"/>
+                    </a:xfrm>
+                    <a:prstGeom prst="rect">
+                      <a:avLst/>
+                    </a:prstGeom>
+                    <a:noFill/>
+                    <a:ln>
+                      <a:noFill/>
+                    </a:ln>
+                    <a:extLst>
+                      <a:ext uri="{FAA26D3D-D897-4be2-8F04-BA451C77F1D7}">
+                        <ma14:placeholderFlag xmlns:ma14="http://schemas.microsoft.com/office/mac/drawingml/2011/main"/>
+                      </a:ext>
+                    </a:extLst>
+                  </pic:spPr>
+                </pic:pic>
+              </a:graphicData>
+            </a:graphic>
+            <wp14:sizeRelH relativeFrom="page">
+              <wp14:pctWidth>0</wp14:pctWidth>
+            </wp14:sizeRelH>
+            <wp14:sizeRelV relativeFrom="page">
+              <wp14:pctHeight>0</wp14:pctHeight>
+            </wp14:sizeRelV>
+          </wp:anchor>
+        </w:drawing>
+      </w:r>
+    </w:p>
+    <w:p>
+      <w:pPr>
+        <w:pStyle w:val="Corps"/>
+      </w:pPr>
+    </w:p>
+    <w:p>
+      <w:pPr>
+        <w:pStyle w:val="Corps"/>
+      </w:pPr>
+    </w:p>
+    <w:p>
+      <w:pPr>
+        <w:pStyle w:val="Corps"/>
+      </w:pPr>
+    </w:p>
+    <w:p>
+      <w:pPr>
+        <w:pStyle w:val="Corps"/>
+      </w:pPr>
+    </w:p>
+    <w:p>
+      <w:pPr>
+        <w:pStyle w:val="Ss-section3"/>
+        <w:numPr>
+          <w:ilvl w:val="0"/>
+          <w:numId w:val="13"/>
+        </w:numPr>
+        <w:rPr>
+          <w:rFonts w:ascii="Times New Roman" w:hAnsi="Times New Roman" w:cs="Times New Roman"/>
+          <w:sz w:val="24"/>
+          <w:szCs w:val="24"/>
+          <w:u w:val="single"/>
+        </w:rPr>
+      </w:pPr>
+      <w:bookmarkStart w:id="0" w:name="_GoBack"/>
+      <w:bookmarkEnd w:id="0"/>
+      <w:r>
+        <w:rPr>
+          <w:rFonts w:ascii="Times New Roman" w:hAnsi="Times New Roman" w:cs="Times New Roman"/>
+          <w:sz w:val="24"/>
+          <w:szCs w:val="24"/>
+          <w:u w:val="single"/>
+        </w:rPr>
+        <w:lastRenderedPageBreak/>
+        <w:t>:</w:t>
+      </w:r>
+    </w:p>
+    <w:p>
+      <w:pPr>
+        <w:pStyle w:val="Corps"/>
+        <w:rPr>
+          <w:rFonts w:ascii="Times New Roman" w:hAnsi="Times New Roman" w:cs="Times New Roman"/>
+          <w:sz w:val="24"/>
+          <w:szCs w:val="24"/>
+        </w:rPr>
+      </w:pPr>
+      <w:r>
+        <w:rPr>
+          <w:rFonts w:ascii="Times New Roman" w:hAnsi="Times New Roman" w:cs="Times New Roman"/>
+          <w:sz w:val="24"/>
+          <w:szCs w:val="24"/>
+        </w:rPr>
+        <w:t xml:space="preserve">Titre : </w:t>
+      </w:r>
+    </w:p>
+    <w:p>
+      <w:pPr>
+        <w:pStyle w:val="Corps"/>
+        <w:rPr>
+          <w:rFonts w:ascii="Times New Roman" w:hAnsi="Times New Roman" w:cs="Times New Roman"/>
+          <w:sz w:val="24"/>
+          <w:szCs w:val="24"/>
+        </w:rPr>
+      </w:pPr>
+      <w:r>
+        <w:rPr>
+          <w:rFonts w:ascii="Times New Roman" w:hAnsi="Times New Roman" w:cs="Times New Roman"/>
+          <w:sz w:val="24"/>
+          <w:szCs w:val="24"/>
+        </w:rPr>
+        <w:t xml:space="preserve">Acteur principal : </w:t>
+      </w:r>
+    </w:p>
+    <w:p>
+      <w:pPr>
+        <w:pStyle w:val="Corps"/>
+        <w:rPr>
+          <w:rFonts w:ascii="Times New Roman" w:hAnsi="Times New Roman" w:cs="Times New Roman"/>
+          <w:sz w:val="24"/>
+          <w:szCs w:val="24"/>
+        </w:rPr>
+      </w:pPr>
+      <w:r>
+        <w:rPr>
+          <w:rFonts w:ascii="Times New Roman" w:hAnsi="Times New Roman" w:cs="Times New Roman"/>
+          <w:sz w:val="24"/>
+          <w:szCs w:val="24"/>
+        </w:rPr>
+        <w:t xml:space="preserve">Acteur secondaire : </w:t>
+      </w:r>
+    </w:p>
+    <w:p>
+      <w:pPr>
+        <w:pStyle w:val="Corps"/>
+        <w:rPr>
+          <w:rFonts w:ascii="Times New Roman" w:hAnsi="Times New Roman" w:cs="Times New Roman"/>
+          <w:sz w:val="24"/>
+          <w:szCs w:val="24"/>
+        </w:rPr>
+      </w:pPr>
+      <w:r>
+        <w:rPr>
+          <w:rFonts w:ascii="Times New Roman" w:hAnsi="Times New Roman" w:cs="Times New Roman"/>
+          <w:sz w:val="24"/>
+          <w:szCs w:val="24"/>
+        </w:rPr>
+        <w:t xml:space="preserve">Objectifs : </w:t>
+      </w:r>
+    </w:p>
+    <w:p>
+      <w:pPr>
+        <w:pStyle w:val="Corps"/>
+        <w:rPr>
+          <w:rFonts w:ascii="Times New Roman" w:hAnsi="Times New Roman" w:cs="Times New Roman"/>
+          <w:sz w:val="24"/>
+          <w:szCs w:val="24"/>
+        </w:rPr>
+      </w:pPr>
+      <w:r>
+        <w:rPr>
+          <w:rFonts w:ascii="Times New Roman" w:hAnsi="Times New Roman" w:cs="Times New Roman"/>
+          <w:sz w:val="24"/>
+          <w:szCs w:val="24"/>
+        </w:rPr>
+        <w:t xml:space="preserve">Pré-conditions : </w:t>
+      </w:r>
+    </w:p>
+    <w:p>
+      <w:pPr>
+        <w:pStyle w:val="Corps"/>
+        <w:rPr>
+          <w:rFonts w:ascii="Times New Roman" w:hAnsi="Times New Roman" w:cs="Times New Roman"/>
+          <w:sz w:val="24"/>
+          <w:szCs w:val="24"/>
+        </w:rPr>
+      </w:pPr>
+      <w:r>
+        <w:rPr>
+          <w:rFonts w:ascii="Times New Roman" w:hAnsi="Times New Roman" w:cs="Times New Roman"/>
+          <w:sz w:val="24"/>
+          <w:szCs w:val="24"/>
+        </w:rPr>
+        <w:t xml:space="preserve">Post-conditions : </w:t>
+      </w:r>
+    </w:p>
+    <w:p>
+      <w:pPr>
+        <w:pStyle w:val="Corps"/>
+        <w:rPr>
+          <w:rFonts w:ascii="Times New Roman" w:hAnsi="Times New Roman" w:cs="Times New Roman"/>
+          <w:sz w:val="24"/>
+          <w:szCs w:val="24"/>
+        </w:rPr>
+      </w:pPr>
+      <w:r>
+        <w:rPr>
+          <w:rFonts w:ascii="Times New Roman" w:hAnsi="Times New Roman" w:cs="Times New Roman"/>
+          <w:sz w:val="24"/>
+          <w:szCs w:val="24"/>
+        </w:rPr>
+        <w:t xml:space="preserve">Flots d'évènements : </w:t>
+      </w:r>
+    </w:p>
+    <w:p>
+      <w:pPr>
+        <w:pStyle w:val="Ss-section3"/>
+        <w:ind w:left="720"/>
+        <w:rPr>
+          <w:rFonts w:ascii="Times New Roman" w:hAnsi="Times New Roman" w:cs="Times New Roman"/>
+          <w:sz w:val="24"/>
+          <w:szCs w:val="24"/>
+          <w:u w:val="single"/>
+        </w:rPr>
+      </w:pPr>
+    </w:p>
+    <w:p>
+      <w:pPr>
+        <w:pStyle w:val="Ss-section3"/>
+        <w:ind w:left="720"/>
+        <w:rPr>
+          <w:rFonts w:ascii="Times New Roman" w:hAnsi="Times New Roman" w:cs="Times New Roman"/>
+          <w:sz w:val="24"/>
+          <w:szCs w:val="24"/>
+          <w:u w:val="single"/>
+        </w:rPr>
+      </w:pPr>
+      <w:r>
+        <w:rPr>
+          <w:rFonts w:ascii="Times New Roman" w:hAnsi="Times New Roman" w:cs="Times New Roman"/>
+          <w:sz w:val="24"/>
+          <w:szCs w:val="24"/>
+          <w:u w:val="single"/>
+        </w:rPr>
+        <w:br w:type="column"/>
+      </w:r>
+    </w:p>
+    <w:p>
+      <w:pPr>
+        <w:pStyle w:val="Ss-section3"/>
+        <w:numPr>
+          <w:ilvl w:val="0"/>
+          <w:numId w:val="13"/>
         </w:numPr>
         <w:rPr>
           <w:rFonts w:ascii="Times New Roman" w:hAnsi="Times New Roman" w:cs="Times New Roman"/>
@@ -6568,7 +7339,7 @@
       </w:pPr>
     </w:p>
     <w:sectPr>
-      <w:footerReference w:type="default" r:id="rId28"/>
+      <w:footerReference w:type="default" r:id="rId29"/>
       <w:pgSz w:w="12240" w:h="15840"/>
       <w:pgMar w:top="1418" w:right="1418" w:bottom="1418" w:left="1418" w:header="720" w:footer="720" w:gutter="0"/>
       <w:pgNumType w:start="0"/>
@@ -6704,7 +7475,7 @@
               <w:noProof/>
               <w:color w:val="FFFFFF" w:themeColor="background1"/>
             </w:rPr>
-            <w:t>19</w:t>
+            <w:t>20</w:t>
           </w:r>
           <w:r>
             <w:rPr>
@@ -6865,119 +7636,6 @@
     </w:lvl>
   </w:abstractNum>
   <w:abstractNum w:abstractNumId="1">
-    <w:nsid w:val="06785CBA"/>
-    <w:multiLevelType w:val="hybridMultilevel"/>
-    <w:tmpl w:val="21B0BF4E"/>
-    <w:lvl w:ilvl="0" w:tplc="040C0001">
-      <w:start w:val="1"/>
-      <w:numFmt w:val="bullet"/>
-      <w:lvlText w:val=""/>
-      <w:lvlJc w:val="left"/>
-      <w:pPr>
-        <w:ind w:left="720" w:hanging="360"/>
-      </w:pPr>
-      <w:rPr>
-        <w:rFonts w:ascii="Symbol" w:hAnsi="Symbol" w:hint="default"/>
-      </w:rPr>
-    </w:lvl>
-    <w:lvl w:ilvl="1" w:tplc="040C0003" w:tentative="1">
-      <w:start w:val="1"/>
-      <w:numFmt w:val="bullet"/>
-      <w:lvlText w:val="o"/>
-      <w:lvlJc w:val="left"/>
-      <w:pPr>
-        <w:ind w:left="1440" w:hanging="360"/>
-      </w:pPr>
-      <w:rPr>
-        <w:rFonts w:ascii="Courier New" w:hAnsi="Courier New" w:cs="Courier New" w:hint="default"/>
-      </w:rPr>
-    </w:lvl>
-    <w:lvl w:ilvl="2" w:tplc="040C0005" w:tentative="1">
-      <w:start w:val="1"/>
-      <w:numFmt w:val="bullet"/>
-      <w:lvlText w:val=""/>
-      <w:lvlJc w:val="left"/>
-      <w:pPr>
-        <w:ind w:left="2160" w:hanging="360"/>
-      </w:pPr>
-      <w:rPr>
-        <w:rFonts w:ascii="Wingdings" w:hAnsi="Wingdings" w:hint="default"/>
-      </w:rPr>
-    </w:lvl>
-    <w:lvl w:ilvl="3" w:tplc="040C0001" w:tentative="1">
-      <w:start w:val="1"/>
-      <w:numFmt w:val="bullet"/>
-      <w:lvlText w:val=""/>
-      <w:lvlJc w:val="left"/>
-      <w:pPr>
-        <w:ind w:left="2880" w:hanging="360"/>
-      </w:pPr>
-      <w:rPr>
-        <w:rFonts w:ascii="Symbol" w:hAnsi="Symbol" w:hint="default"/>
-      </w:rPr>
-    </w:lvl>
-    <w:lvl w:ilvl="4" w:tplc="040C0003" w:tentative="1">
-      <w:start w:val="1"/>
-      <w:numFmt w:val="bullet"/>
-      <w:lvlText w:val="o"/>
-      <w:lvlJc w:val="left"/>
-      <w:pPr>
-        <w:ind w:left="3600" w:hanging="360"/>
-      </w:pPr>
-      <w:rPr>
-        <w:rFonts w:ascii="Courier New" w:hAnsi="Courier New" w:cs="Courier New" w:hint="default"/>
-      </w:rPr>
-    </w:lvl>
-    <w:lvl w:ilvl="5" w:tplc="040C0005" w:tentative="1">
-      <w:start w:val="1"/>
-      <w:numFmt w:val="bullet"/>
-      <w:lvlText w:val=""/>
-      <w:lvlJc w:val="left"/>
-      <w:pPr>
-        <w:ind w:left="4320" w:hanging="360"/>
-      </w:pPr>
-      <w:rPr>
-        <w:rFonts w:ascii="Wingdings" w:hAnsi="Wingdings" w:hint="default"/>
-      </w:rPr>
-    </w:lvl>
-    <w:lvl w:ilvl="6" w:tplc="040C0001" w:tentative="1">
-      <w:start w:val="1"/>
-      <w:numFmt w:val="bullet"/>
-      <w:lvlText w:val=""/>
-      <w:lvlJc w:val="left"/>
-      <w:pPr>
-        <w:ind w:left="5040" w:hanging="360"/>
-      </w:pPr>
-      <w:rPr>
-        <w:rFonts w:ascii="Symbol" w:hAnsi="Symbol" w:hint="default"/>
-      </w:rPr>
-    </w:lvl>
-    <w:lvl w:ilvl="7" w:tplc="040C0003" w:tentative="1">
-      <w:start w:val="1"/>
-      <w:numFmt w:val="bullet"/>
-      <w:lvlText w:val="o"/>
-      <w:lvlJc w:val="left"/>
-      <w:pPr>
-        <w:ind w:left="5760" w:hanging="360"/>
-      </w:pPr>
-      <w:rPr>
-        <w:rFonts w:ascii="Courier New" w:hAnsi="Courier New" w:cs="Courier New" w:hint="default"/>
-      </w:rPr>
-    </w:lvl>
-    <w:lvl w:ilvl="8" w:tplc="040C0005" w:tentative="1">
-      <w:start w:val="1"/>
-      <w:numFmt w:val="bullet"/>
-      <w:lvlText w:val=""/>
-      <w:lvlJc w:val="left"/>
-      <w:pPr>
-        <w:ind w:left="6480" w:hanging="360"/>
-      </w:pPr>
-      <w:rPr>
-        <w:rFonts w:ascii="Wingdings" w:hAnsi="Wingdings" w:hint="default"/>
-      </w:rPr>
-    </w:lvl>
-  </w:abstractNum>
-  <w:abstractNum w:abstractNumId="2">
     <w:nsid w:val="08EA287F"/>
     <w:multiLevelType w:val="hybridMultilevel"/>
     <w:tmpl w:val="80D4AB16"/>
@@ -7090,7 +7748,7 @@
       </w:rPr>
     </w:lvl>
   </w:abstractNum>
-  <w:abstractNum w:abstractNumId="3">
+  <w:abstractNum w:abstractNumId="2">
     <w:nsid w:val="0D9D7855"/>
     <w:multiLevelType w:val="hybridMultilevel"/>
     <w:tmpl w:val="B1FC91A8"/>
@@ -7179,7 +7837,7 @@
       </w:pPr>
     </w:lvl>
   </w:abstractNum>
-  <w:abstractNum w:abstractNumId="4">
+  <w:abstractNum w:abstractNumId="3">
     <w:nsid w:val="103864C5"/>
     <w:multiLevelType w:val="hybridMultilevel"/>
     <w:tmpl w:val="5A087952"/>
@@ -7292,120 +7950,7 @@
       </w:rPr>
     </w:lvl>
   </w:abstractNum>
-  <w:abstractNum w:abstractNumId="5">
-    <w:nsid w:val="13DE6D64"/>
-    <w:multiLevelType w:val="hybridMultilevel"/>
-    <w:tmpl w:val="A9B87024"/>
-    <w:lvl w:ilvl="0" w:tplc="040C0001">
-      <w:start w:val="1"/>
-      <w:numFmt w:val="bullet"/>
-      <w:lvlText w:val=""/>
-      <w:lvlJc w:val="left"/>
-      <w:pPr>
-        <w:ind w:left="720" w:hanging="360"/>
-      </w:pPr>
-      <w:rPr>
-        <w:rFonts w:ascii="Symbol" w:hAnsi="Symbol" w:hint="default"/>
-      </w:rPr>
-    </w:lvl>
-    <w:lvl w:ilvl="1" w:tplc="040C0003" w:tentative="1">
-      <w:start w:val="1"/>
-      <w:numFmt w:val="bullet"/>
-      <w:lvlText w:val="o"/>
-      <w:lvlJc w:val="left"/>
-      <w:pPr>
-        <w:ind w:left="1440" w:hanging="360"/>
-      </w:pPr>
-      <w:rPr>
-        <w:rFonts w:ascii="Courier New" w:hAnsi="Courier New" w:hint="default"/>
-      </w:rPr>
-    </w:lvl>
-    <w:lvl w:ilvl="2" w:tplc="040C0005" w:tentative="1">
-      <w:start w:val="1"/>
-      <w:numFmt w:val="bullet"/>
-      <w:lvlText w:val=""/>
-      <w:lvlJc w:val="left"/>
-      <w:pPr>
-        <w:ind w:left="2160" w:hanging="360"/>
-      </w:pPr>
-      <w:rPr>
-        <w:rFonts w:ascii="Wingdings" w:hAnsi="Wingdings" w:hint="default"/>
-      </w:rPr>
-    </w:lvl>
-    <w:lvl w:ilvl="3" w:tplc="040C0001" w:tentative="1">
-      <w:start w:val="1"/>
-      <w:numFmt w:val="bullet"/>
-      <w:lvlText w:val=""/>
-      <w:lvlJc w:val="left"/>
-      <w:pPr>
-        <w:ind w:left="2880" w:hanging="360"/>
-      </w:pPr>
-      <w:rPr>
-        <w:rFonts w:ascii="Symbol" w:hAnsi="Symbol" w:hint="default"/>
-      </w:rPr>
-    </w:lvl>
-    <w:lvl w:ilvl="4" w:tplc="040C0003" w:tentative="1">
-      <w:start w:val="1"/>
-      <w:numFmt w:val="bullet"/>
-      <w:lvlText w:val="o"/>
-      <w:lvlJc w:val="left"/>
-      <w:pPr>
-        <w:ind w:left="3600" w:hanging="360"/>
-      </w:pPr>
-      <w:rPr>
-        <w:rFonts w:ascii="Courier New" w:hAnsi="Courier New" w:hint="default"/>
-      </w:rPr>
-    </w:lvl>
-    <w:lvl w:ilvl="5" w:tplc="040C0005" w:tentative="1">
-      <w:start w:val="1"/>
-      <w:numFmt w:val="bullet"/>
-      <w:lvlText w:val=""/>
-      <w:lvlJc w:val="left"/>
-      <w:pPr>
-        <w:ind w:left="4320" w:hanging="360"/>
-      </w:pPr>
-      <w:rPr>
-        <w:rFonts w:ascii="Wingdings" w:hAnsi="Wingdings" w:hint="default"/>
-      </w:rPr>
-    </w:lvl>
-    <w:lvl w:ilvl="6" w:tplc="040C0001" w:tentative="1">
-      <w:start w:val="1"/>
-      <w:numFmt w:val="bullet"/>
-      <w:lvlText w:val=""/>
-      <w:lvlJc w:val="left"/>
-      <w:pPr>
-        <w:ind w:left="5040" w:hanging="360"/>
-      </w:pPr>
-      <w:rPr>
-        <w:rFonts w:ascii="Symbol" w:hAnsi="Symbol" w:hint="default"/>
-      </w:rPr>
-    </w:lvl>
-    <w:lvl w:ilvl="7" w:tplc="040C0003" w:tentative="1">
-      <w:start w:val="1"/>
-      <w:numFmt w:val="bullet"/>
-      <w:lvlText w:val="o"/>
-      <w:lvlJc w:val="left"/>
-      <w:pPr>
-        <w:ind w:left="5760" w:hanging="360"/>
-      </w:pPr>
-      <w:rPr>
-        <w:rFonts w:ascii="Courier New" w:hAnsi="Courier New" w:hint="default"/>
-      </w:rPr>
-    </w:lvl>
-    <w:lvl w:ilvl="8" w:tplc="040C0005" w:tentative="1">
-      <w:start w:val="1"/>
-      <w:numFmt w:val="bullet"/>
-      <w:lvlText w:val=""/>
-      <w:lvlJc w:val="left"/>
-      <w:pPr>
-        <w:ind w:left="6480" w:hanging="360"/>
-      </w:pPr>
-      <w:rPr>
-        <w:rFonts w:ascii="Wingdings" w:hAnsi="Wingdings" w:hint="default"/>
-      </w:rPr>
-    </w:lvl>
-  </w:abstractNum>
-  <w:abstractNum w:abstractNumId="6">
+  <w:abstractNum w:abstractNumId="4">
     <w:nsid w:val="1482775B"/>
     <w:multiLevelType w:val="multilevel"/>
     <w:tmpl w:val="A0F43ECE"/>
@@ -7503,233 +8048,7 @@
       </w:pPr>
     </w:lvl>
   </w:abstractNum>
-  <w:abstractNum w:abstractNumId="7">
-    <w:nsid w:val="155C107B"/>
-    <w:multiLevelType w:val="multilevel"/>
-    <w:tmpl w:val="5AE465FA"/>
-    <w:lvl w:ilvl="0">
-      <w:start w:val="1"/>
-      <w:numFmt w:val="bullet"/>
-      <w:lvlText w:val=""/>
-      <w:lvlJc w:val="left"/>
-      <w:pPr>
-        <w:ind w:left="720" w:hanging="360"/>
-      </w:pPr>
-      <w:rPr>
-        <w:rFonts w:ascii="Symbol" w:hAnsi="Symbol" w:hint="default"/>
-      </w:rPr>
-    </w:lvl>
-    <w:lvl w:ilvl="1">
-      <w:start w:val="1"/>
-      <w:numFmt w:val="bullet"/>
-      <w:lvlText w:val="o"/>
-      <w:lvlJc w:val="left"/>
-      <w:pPr>
-        <w:ind w:left="1440" w:hanging="360"/>
-      </w:pPr>
-      <w:rPr>
-        <w:rFonts w:ascii="Courier New" w:hAnsi="Courier New" w:cs="Courier New" w:hint="default"/>
-      </w:rPr>
-    </w:lvl>
-    <w:lvl w:ilvl="2">
-      <w:start w:val="1"/>
-      <w:numFmt w:val="bullet"/>
-      <w:lvlText w:val=""/>
-      <w:lvlJc w:val="left"/>
-      <w:pPr>
-        <w:ind w:left="2160" w:hanging="360"/>
-      </w:pPr>
-      <w:rPr>
-        <w:rFonts w:ascii="Wingdings" w:hAnsi="Wingdings" w:hint="default"/>
-      </w:rPr>
-    </w:lvl>
-    <w:lvl w:ilvl="3">
-      <w:start w:val="1"/>
-      <w:numFmt w:val="bullet"/>
-      <w:lvlText w:val=""/>
-      <w:lvlJc w:val="left"/>
-      <w:pPr>
-        <w:ind w:left="2880" w:hanging="360"/>
-      </w:pPr>
-      <w:rPr>
-        <w:rFonts w:ascii="Symbol" w:hAnsi="Symbol" w:hint="default"/>
-      </w:rPr>
-    </w:lvl>
-    <w:lvl w:ilvl="4">
-      <w:start w:val="1"/>
-      <w:numFmt w:val="bullet"/>
-      <w:lvlText w:val="o"/>
-      <w:lvlJc w:val="left"/>
-      <w:pPr>
-        <w:ind w:left="3600" w:hanging="360"/>
-      </w:pPr>
-      <w:rPr>
-        <w:rFonts w:ascii="Courier New" w:hAnsi="Courier New" w:cs="Courier New" w:hint="default"/>
-      </w:rPr>
-    </w:lvl>
-    <w:lvl w:ilvl="5">
-      <w:start w:val="1"/>
-      <w:numFmt w:val="bullet"/>
-      <w:lvlText w:val=""/>
-      <w:lvlJc w:val="left"/>
-      <w:pPr>
-        <w:ind w:left="4320" w:hanging="360"/>
-      </w:pPr>
-      <w:rPr>
-        <w:rFonts w:ascii="Wingdings" w:hAnsi="Wingdings" w:hint="default"/>
-      </w:rPr>
-    </w:lvl>
-    <w:lvl w:ilvl="6">
-      <w:start w:val="1"/>
-      <w:numFmt w:val="bullet"/>
-      <w:lvlText w:val=""/>
-      <w:lvlJc w:val="left"/>
-      <w:pPr>
-        <w:ind w:left="5040" w:hanging="360"/>
-      </w:pPr>
-      <w:rPr>
-        <w:rFonts w:ascii="Symbol" w:hAnsi="Symbol" w:hint="default"/>
-      </w:rPr>
-    </w:lvl>
-    <w:lvl w:ilvl="7">
-      <w:start w:val="1"/>
-      <w:numFmt w:val="bullet"/>
-      <w:lvlText w:val="o"/>
-      <w:lvlJc w:val="left"/>
-      <w:pPr>
-        <w:ind w:left="5760" w:hanging="360"/>
-      </w:pPr>
-      <w:rPr>
-        <w:rFonts w:ascii="Courier New" w:hAnsi="Courier New" w:cs="Courier New" w:hint="default"/>
-      </w:rPr>
-    </w:lvl>
-    <w:lvl w:ilvl="8">
-      <w:start w:val="1"/>
-      <w:numFmt w:val="bullet"/>
-      <w:lvlText w:val=""/>
-      <w:lvlJc w:val="left"/>
-      <w:pPr>
-        <w:ind w:left="6480" w:hanging="360"/>
-      </w:pPr>
-      <w:rPr>
-        <w:rFonts w:ascii="Wingdings" w:hAnsi="Wingdings" w:hint="default"/>
-      </w:rPr>
-    </w:lvl>
-  </w:abstractNum>
-  <w:abstractNum w:abstractNumId="8">
-    <w:nsid w:val="19353B88"/>
-    <w:multiLevelType w:val="hybridMultilevel"/>
-    <w:tmpl w:val="301CED46"/>
-    <w:lvl w:ilvl="0" w:tplc="040C0001">
-      <w:start w:val="1"/>
-      <w:numFmt w:val="bullet"/>
-      <w:lvlText w:val=""/>
-      <w:lvlJc w:val="left"/>
-      <w:pPr>
-        <w:ind w:left="720" w:hanging="360"/>
-      </w:pPr>
-      <w:rPr>
-        <w:rFonts w:ascii="Symbol" w:hAnsi="Symbol" w:hint="default"/>
-      </w:rPr>
-    </w:lvl>
-    <w:lvl w:ilvl="1" w:tplc="040C0003" w:tentative="1">
-      <w:start w:val="1"/>
-      <w:numFmt w:val="bullet"/>
-      <w:lvlText w:val="o"/>
-      <w:lvlJc w:val="left"/>
-      <w:pPr>
-        <w:ind w:left="1440" w:hanging="360"/>
-      </w:pPr>
-      <w:rPr>
-        <w:rFonts w:ascii="Courier New" w:hAnsi="Courier New" w:hint="default"/>
-      </w:rPr>
-    </w:lvl>
-    <w:lvl w:ilvl="2" w:tplc="040C0005" w:tentative="1">
-      <w:start w:val="1"/>
-      <w:numFmt w:val="bullet"/>
-      <w:lvlText w:val=""/>
-      <w:lvlJc w:val="left"/>
-      <w:pPr>
-        <w:ind w:left="2160" w:hanging="360"/>
-      </w:pPr>
-      <w:rPr>
-        <w:rFonts w:ascii="Wingdings" w:hAnsi="Wingdings" w:hint="default"/>
-      </w:rPr>
-    </w:lvl>
-    <w:lvl w:ilvl="3" w:tplc="040C0001" w:tentative="1">
-      <w:start w:val="1"/>
-      <w:numFmt w:val="bullet"/>
-      <w:lvlText w:val=""/>
-      <w:lvlJc w:val="left"/>
-      <w:pPr>
-        <w:ind w:left="2880" w:hanging="360"/>
-      </w:pPr>
-      <w:rPr>
-        <w:rFonts w:ascii="Symbol" w:hAnsi="Symbol" w:hint="default"/>
-      </w:rPr>
-    </w:lvl>
-    <w:lvl w:ilvl="4" w:tplc="040C0003" w:tentative="1">
-      <w:start w:val="1"/>
-      <w:numFmt w:val="bullet"/>
-      <w:lvlText w:val="o"/>
-      <w:lvlJc w:val="left"/>
-      <w:pPr>
-        <w:ind w:left="3600" w:hanging="360"/>
-      </w:pPr>
-      <w:rPr>
-        <w:rFonts w:ascii="Courier New" w:hAnsi="Courier New" w:hint="default"/>
-      </w:rPr>
-    </w:lvl>
-    <w:lvl w:ilvl="5" w:tplc="040C0005" w:tentative="1">
-      <w:start w:val="1"/>
-      <w:numFmt w:val="bullet"/>
-      <w:lvlText w:val=""/>
-      <w:lvlJc w:val="left"/>
-      <w:pPr>
-        <w:ind w:left="4320" w:hanging="360"/>
-      </w:pPr>
-      <w:rPr>
-        <w:rFonts w:ascii="Wingdings" w:hAnsi="Wingdings" w:hint="default"/>
-      </w:rPr>
-    </w:lvl>
-    <w:lvl w:ilvl="6" w:tplc="040C0001" w:tentative="1">
-      <w:start w:val="1"/>
-      <w:numFmt w:val="bullet"/>
-      <w:lvlText w:val=""/>
-      <w:lvlJc w:val="left"/>
-      <w:pPr>
-        <w:ind w:left="5040" w:hanging="360"/>
-      </w:pPr>
-      <w:rPr>
-        <w:rFonts w:ascii="Symbol" w:hAnsi="Symbol" w:hint="default"/>
-      </w:rPr>
-    </w:lvl>
-    <w:lvl w:ilvl="7" w:tplc="040C0003" w:tentative="1">
-      <w:start w:val="1"/>
-      <w:numFmt w:val="bullet"/>
-      <w:lvlText w:val="o"/>
-      <w:lvlJc w:val="left"/>
-      <w:pPr>
-        <w:ind w:left="5760" w:hanging="360"/>
-      </w:pPr>
-      <w:rPr>
-        <w:rFonts w:ascii="Courier New" w:hAnsi="Courier New" w:hint="default"/>
-      </w:rPr>
-    </w:lvl>
-    <w:lvl w:ilvl="8" w:tplc="040C0005" w:tentative="1">
-      <w:start w:val="1"/>
-      <w:numFmt w:val="bullet"/>
-      <w:lvlText w:val=""/>
-      <w:lvlJc w:val="left"/>
-      <w:pPr>
-        <w:ind w:left="6480" w:hanging="360"/>
-      </w:pPr>
-      <w:rPr>
-        <w:rFonts w:ascii="Wingdings" w:hAnsi="Wingdings" w:hint="default"/>
-      </w:rPr>
-    </w:lvl>
-  </w:abstractNum>
-  <w:abstractNum w:abstractNumId="9">
+  <w:abstractNum w:abstractNumId="5">
     <w:nsid w:val="19806D98"/>
     <w:multiLevelType w:val="hybridMultilevel"/>
     <w:tmpl w:val="915AC0BC"/>
@@ -7818,233 +8137,7 @@
       </w:pPr>
     </w:lvl>
   </w:abstractNum>
-  <w:abstractNum w:abstractNumId="10">
-    <w:nsid w:val="1CD557DB"/>
-    <w:multiLevelType w:val="multilevel"/>
-    <w:tmpl w:val="6D8E6C36"/>
-    <w:lvl w:ilvl="0">
-      <w:start w:val="1"/>
-      <w:numFmt w:val="bullet"/>
-      <w:lvlText w:val=""/>
-      <w:lvlJc w:val="left"/>
-      <w:pPr>
-        <w:ind w:left="720" w:hanging="360"/>
-      </w:pPr>
-      <w:rPr>
-        <w:rFonts w:ascii="Wingdings" w:hAnsi="Wingdings" w:hint="default"/>
-      </w:rPr>
-    </w:lvl>
-    <w:lvl w:ilvl="1">
-      <w:start w:val="1"/>
-      <w:numFmt w:val="bullet"/>
-      <w:lvlText w:val="o"/>
-      <w:lvlJc w:val="left"/>
-      <w:pPr>
-        <w:ind w:left="1440" w:hanging="360"/>
-      </w:pPr>
-      <w:rPr>
-        <w:rFonts w:ascii="Courier New" w:hAnsi="Courier New" w:hint="default"/>
-      </w:rPr>
-    </w:lvl>
-    <w:lvl w:ilvl="2">
-      <w:start w:val="1"/>
-      <w:numFmt w:val="bullet"/>
-      <w:lvlText w:val=""/>
-      <w:lvlJc w:val="left"/>
-      <w:pPr>
-        <w:ind w:left="2160" w:hanging="360"/>
-      </w:pPr>
-      <w:rPr>
-        <w:rFonts w:ascii="Wingdings" w:hAnsi="Wingdings" w:hint="default"/>
-      </w:rPr>
-    </w:lvl>
-    <w:lvl w:ilvl="3">
-      <w:start w:val="1"/>
-      <w:numFmt w:val="bullet"/>
-      <w:lvlText w:val=""/>
-      <w:lvlJc w:val="left"/>
-      <w:pPr>
-        <w:ind w:left="2880" w:hanging="360"/>
-      </w:pPr>
-      <w:rPr>
-        <w:rFonts w:ascii="Symbol" w:hAnsi="Symbol" w:hint="default"/>
-      </w:rPr>
-    </w:lvl>
-    <w:lvl w:ilvl="4">
-      <w:start w:val="1"/>
-      <w:numFmt w:val="bullet"/>
-      <w:lvlText w:val="o"/>
-      <w:lvlJc w:val="left"/>
-      <w:pPr>
-        <w:ind w:left="3600" w:hanging="360"/>
-      </w:pPr>
-      <w:rPr>
-        <w:rFonts w:ascii="Courier New" w:hAnsi="Courier New" w:hint="default"/>
-      </w:rPr>
-    </w:lvl>
-    <w:lvl w:ilvl="5">
-      <w:start w:val="1"/>
-      <w:numFmt w:val="bullet"/>
-      <w:lvlText w:val=""/>
-      <w:lvlJc w:val="left"/>
-      <w:pPr>
-        <w:ind w:left="4320" w:hanging="360"/>
-      </w:pPr>
-      <w:rPr>
-        <w:rFonts w:ascii="Wingdings" w:hAnsi="Wingdings" w:hint="default"/>
-      </w:rPr>
-    </w:lvl>
-    <w:lvl w:ilvl="6">
-      <w:start w:val="1"/>
-      <w:numFmt w:val="bullet"/>
-      <w:lvlText w:val=""/>
-      <w:lvlJc w:val="left"/>
-      <w:pPr>
-        <w:ind w:left="5040" w:hanging="360"/>
-      </w:pPr>
-      <w:rPr>
-        <w:rFonts w:ascii="Symbol" w:hAnsi="Symbol" w:hint="default"/>
-      </w:rPr>
-    </w:lvl>
-    <w:lvl w:ilvl="7">
-      <w:start w:val="1"/>
-      <w:numFmt w:val="bullet"/>
-      <w:lvlText w:val="o"/>
-      <w:lvlJc w:val="left"/>
-      <w:pPr>
-        <w:ind w:left="5760" w:hanging="360"/>
-      </w:pPr>
-      <w:rPr>
-        <w:rFonts w:ascii="Courier New" w:hAnsi="Courier New" w:hint="default"/>
-      </w:rPr>
-    </w:lvl>
-    <w:lvl w:ilvl="8">
-      <w:start w:val="1"/>
-      <w:numFmt w:val="bullet"/>
-      <w:lvlText w:val=""/>
-      <w:lvlJc w:val="left"/>
-      <w:pPr>
-        <w:ind w:left="6480" w:hanging="360"/>
-      </w:pPr>
-      <w:rPr>
-        <w:rFonts w:ascii="Wingdings" w:hAnsi="Wingdings" w:hint="default"/>
-      </w:rPr>
-    </w:lvl>
-  </w:abstractNum>
-  <w:abstractNum w:abstractNumId="11">
-    <w:nsid w:val="29AF64F5"/>
-    <w:multiLevelType w:val="hybridMultilevel"/>
-    <w:tmpl w:val="B42A5324"/>
-    <w:lvl w:ilvl="0" w:tplc="040C0001">
-      <w:start w:val="1"/>
-      <w:numFmt w:val="bullet"/>
-      <w:lvlText w:val=""/>
-      <w:lvlJc w:val="left"/>
-      <w:pPr>
-        <w:ind w:left="720" w:hanging="360"/>
-      </w:pPr>
-      <w:rPr>
-        <w:rFonts w:ascii="Symbol" w:hAnsi="Symbol" w:hint="default"/>
-      </w:rPr>
-    </w:lvl>
-    <w:lvl w:ilvl="1" w:tplc="040C0003" w:tentative="1">
-      <w:start w:val="1"/>
-      <w:numFmt w:val="bullet"/>
-      <w:lvlText w:val="o"/>
-      <w:lvlJc w:val="left"/>
-      <w:pPr>
-        <w:ind w:left="1440" w:hanging="360"/>
-      </w:pPr>
-      <w:rPr>
-        <w:rFonts w:ascii="Courier New" w:hAnsi="Courier New" w:hint="default"/>
-      </w:rPr>
-    </w:lvl>
-    <w:lvl w:ilvl="2" w:tplc="040C0005" w:tentative="1">
-      <w:start w:val="1"/>
-      <w:numFmt w:val="bullet"/>
-      <w:lvlText w:val=""/>
-      <w:lvlJc w:val="left"/>
-      <w:pPr>
-        <w:ind w:left="2160" w:hanging="360"/>
-      </w:pPr>
-      <w:rPr>
-        <w:rFonts w:ascii="Wingdings" w:hAnsi="Wingdings" w:hint="default"/>
-      </w:rPr>
-    </w:lvl>
-    <w:lvl w:ilvl="3" w:tplc="040C0001" w:tentative="1">
-      <w:start w:val="1"/>
-      <w:numFmt w:val="bullet"/>
-      <w:lvlText w:val=""/>
-      <w:lvlJc w:val="left"/>
-      <w:pPr>
-        <w:ind w:left="2880" w:hanging="360"/>
-      </w:pPr>
-      <w:rPr>
-        <w:rFonts w:ascii="Symbol" w:hAnsi="Symbol" w:hint="default"/>
-      </w:rPr>
-    </w:lvl>
-    <w:lvl w:ilvl="4" w:tplc="040C0003" w:tentative="1">
-      <w:start w:val="1"/>
-      <w:numFmt w:val="bullet"/>
-      <w:lvlText w:val="o"/>
-      <w:lvlJc w:val="left"/>
-      <w:pPr>
-        <w:ind w:left="3600" w:hanging="360"/>
-      </w:pPr>
-      <w:rPr>
-        <w:rFonts w:ascii="Courier New" w:hAnsi="Courier New" w:hint="default"/>
-      </w:rPr>
-    </w:lvl>
-    <w:lvl w:ilvl="5" w:tplc="040C0005" w:tentative="1">
-      <w:start w:val="1"/>
-      <w:numFmt w:val="bullet"/>
-      <w:lvlText w:val=""/>
-      <w:lvlJc w:val="left"/>
-      <w:pPr>
-        <w:ind w:left="4320" w:hanging="360"/>
-      </w:pPr>
-      <w:rPr>
-        <w:rFonts w:ascii="Wingdings" w:hAnsi="Wingdings" w:hint="default"/>
-      </w:rPr>
-    </w:lvl>
-    <w:lvl w:ilvl="6" w:tplc="040C0001" w:tentative="1">
-      <w:start w:val="1"/>
-      <w:numFmt w:val="bullet"/>
-      <w:lvlText w:val=""/>
-      <w:lvlJc w:val="left"/>
-      <w:pPr>
-        <w:ind w:left="5040" w:hanging="360"/>
-      </w:pPr>
-      <w:rPr>
-        <w:rFonts w:ascii="Symbol" w:hAnsi="Symbol" w:hint="default"/>
-      </w:rPr>
-    </w:lvl>
-    <w:lvl w:ilvl="7" w:tplc="040C0003" w:tentative="1">
-      <w:start w:val="1"/>
-      <w:numFmt w:val="bullet"/>
-      <w:lvlText w:val="o"/>
-      <w:lvlJc w:val="left"/>
-      <w:pPr>
-        <w:ind w:left="5760" w:hanging="360"/>
-      </w:pPr>
-      <w:rPr>
-        <w:rFonts w:ascii="Courier New" w:hAnsi="Courier New" w:hint="default"/>
-      </w:rPr>
-    </w:lvl>
-    <w:lvl w:ilvl="8" w:tplc="040C0005" w:tentative="1">
-      <w:start w:val="1"/>
-      <w:numFmt w:val="bullet"/>
-      <w:lvlText w:val=""/>
-      <w:lvlJc w:val="left"/>
-      <w:pPr>
-        <w:ind w:left="6480" w:hanging="360"/>
-      </w:pPr>
-      <w:rPr>
-        <w:rFonts w:ascii="Wingdings" w:hAnsi="Wingdings" w:hint="default"/>
-      </w:rPr>
-    </w:lvl>
-  </w:abstractNum>
-  <w:abstractNum w:abstractNumId="12">
+  <w:abstractNum w:abstractNumId="6">
     <w:nsid w:val="2C322997"/>
     <w:multiLevelType w:val="hybridMultilevel"/>
     <w:tmpl w:val="93780C96"/>
@@ -8133,7 +8226,7 @@
       </w:pPr>
     </w:lvl>
   </w:abstractNum>
-  <w:abstractNum w:abstractNumId="13">
+  <w:abstractNum w:abstractNumId="7">
     <w:nsid w:val="32C572D8"/>
     <w:multiLevelType w:val="hybridMultilevel"/>
     <w:tmpl w:val="CC849DE0"/>
@@ -8222,233 +8315,7 @@
       </w:pPr>
     </w:lvl>
   </w:abstractNum>
-  <w:abstractNum w:abstractNumId="14">
-    <w:nsid w:val="33120202"/>
-    <w:multiLevelType w:val="hybridMultilevel"/>
-    <w:tmpl w:val="4F70F0EA"/>
-    <w:lvl w:ilvl="0" w:tplc="040C0001">
-      <w:start w:val="1"/>
-      <w:numFmt w:val="bullet"/>
-      <w:lvlText w:val=""/>
-      <w:lvlJc w:val="left"/>
-      <w:pPr>
-        <w:ind w:left="720" w:hanging="360"/>
-      </w:pPr>
-      <w:rPr>
-        <w:rFonts w:ascii="Symbol" w:hAnsi="Symbol" w:hint="default"/>
-      </w:rPr>
-    </w:lvl>
-    <w:lvl w:ilvl="1" w:tplc="040C0003">
-      <w:start w:val="1"/>
-      <w:numFmt w:val="bullet"/>
-      <w:lvlText w:val="o"/>
-      <w:lvlJc w:val="left"/>
-      <w:pPr>
-        <w:ind w:left="1440" w:hanging="360"/>
-      </w:pPr>
-      <w:rPr>
-        <w:rFonts w:ascii="Courier New" w:hAnsi="Courier New" w:cs="Courier New" w:hint="default"/>
-      </w:rPr>
-    </w:lvl>
-    <w:lvl w:ilvl="2" w:tplc="040C0005" w:tentative="1">
-      <w:start w:val="1"/>
-      <w:numFmt w:val="bullet"/>
-      <w:lvlText w:val=""/>
-      <w:lvlJc w:val="left"/>
-      <w:pPr>
-        <w:ind w:left="2160" w:hanging="360"/>
-      </w:pPr>
-      <w:rPr>
-        <w:rFonts w:ascii="Wingdings" w:hAnsi="Wingdings" w:hint="default"/>
-      </w:rPr>
-    </w:lvl>
-    <w:lvl w:ilvl="3" w:tplc="040C0001" w:tentative="1">
-      <w:start w:val="1"/>
-      <w:numFmt w:val="bullet"/>
-      <w:lvlText w:val=""/>
-      <w:lvlJc w:val="left"/>
-      <w:pPr>
-        <w:ind w:left="2880" w:hanging="360"/>
-      </w:pPr>
-      <w:rPr>
-        <w:rFonts w:ascii="Symbol" w:hAnsi="Symbol" w:hint="default"/>
-      </w:rPr>
-    </w:lvl>
-    <w:lvl w:ilvl="4" w:tplc="040C0003" w:tentative="1">
-      <w:start w:val="1"/>
-      <w:numFmt w:val="bullet"/>
-      <w:lvlText w:val="o"/>
-      <w:lvlJc w:val="left"/>
-      <w:pPr>
-        <w:ind w:left="3600" w:hanging="360"/>
-      </w:pPr>
-      <w:rPr>
-        <w:rFonts w:ascii="Courier New" w:hAnsi="Courier New" w:cs="Courier New" w:hint="default"/>
-      </w:rPr>
-    </w:lvl>
-    <w:lvl w:ilvl="5" w:tplc="040C0005" w:tentative="1">
-      <w:start w:val="1"/>
-      <w:numFmt w:val="bullet"/>
-      <w:lvlText w:val=""/>
-      <w:lvlJc w:val="left"/>
-      <w:pPr>
-        <w:ind w:left="4320" w:hanging="360"/>
-      </w:pPr>
-      <w:rPr>
-        <w:rFonts w:ascii="Wingdings" w:hAnsi="Wingdings" w:hint="default"/>
-      </w:rPr>
-    </w:lvl>
-    <w:lvl w:ilvl="6" w:tplc="040C0001" w:tentative="1">
-      <w:start w:val="1"/>
-      <w:numFmt w:val="bullet"/>
-      <w:lvlText w:val=""/>
-      <w:lvlJc w:val="left"/>
-      <w:pPr>
-        <w:ind w:left="5040" w:hanging="360"/>
-      </w:pPr>
-      <w:rPr>
-        <w:rFonts w:ascii="Symbol" w:hAnsi="Symbol" w:hint="default"/>
-      </w:rPr>
-    </w:lvl>
-    <w:lvl w:ilvl="7" w:tplc="040C0003" w:tentative="1">
-      <w:start w:val="1"/>
-      <w:numFmt w:val="bullet"/>
-      <w:lvlText w:val="o"/>
-      <w:lvlJc w:val="left"/>
-      <w:pPr>
-        <w:ind w:left="5760" w:hanging="360"/>
-      </w:pPr>
-      <w:rPr>
-        <w:rFonts w:ascii="Courier New" w:hAnsi="Courier New" w:cs="Courier New" w:hint="default"/>
-      </w:rPr>
-    </w:lvl>
-    <w:lvl w:ilvl="8" w:tplc="040C0005" w:tentative="1">
-      <w:start w:val="1"/>
-      <w:numFmt w:val="bullet"/>
-      <w:lvlText w:val=""/>
-      <w:lvlJc w:val="left"/>
-      <w:pPr>
-        <w:ind w:left="6480" w:hanging="360"/>
-      </w:pPr>
-      <w:rPr>
-        <w:rFonts w:ascii="Wingdings" w:hAnsi="Wingdings" w:hint="default"/>
-      </w:rPr>
-    </w:lvl>
-  </w:abstractNum>
-  <w:abstractNum w:abstractNumId="15">
-    <w:nsid w:val="385B4757"/>
-    <w:multiLevelType w:val="hybridMultilevel"/>
-    <w:tmpl w:val="4EBAA62A"/>
-    <w:lvl w:ilvl="0" w:tplc="040C000B">
-      <w:start w:val="1"/>
-      <w:numFmt w:val="bullet"/>
-      <w:lvlText w:val=""/>
-      <w:lvlJc w:val="left"/>
-      <w:pPr>
-        <w:ind w:left="720" w:hanging="360"/>
-      </w:pPr>
-      <w:rPr>
-        <w:rFonts w:ascii="Wingdings" w:hAnsi="Wingdings" w:hint="default"/>
-      </w:rPr>
-    </w:lvl>
-    <w:lvl w:ilvl="1" w:tplc="040C0003" w:tentative="1">
-      <w:start w:val="1"/>
-      <w:numFmt w:val="bullet"/>
-      <w:lvlText w:val="o"/>
-      <w:lvlJc w:val="left"/>
-      <w:pPr>
-        <w:ind w:left="1440" w:hanging="360"/>
-      </w:pPr>
-      <w:rPr>
-        <w:rFonts w:ascii="Courier New" w:hAnsi="Courier New" w:hint="default"/>
-      </w:rPr>
-    </w:lvl>
-    <w:lvl w:ilvl="2" w:tplc="040C0005" w:tentative="1">
-      <w:start w:val="1"/>
-      <w:numFmt w:val="bullet"/>
-      <w:lvlText w:val=""/>
-      <w:lvlJc w:val="left"/>
-      <w:pPr>
-        <w:ind w:left="2160" w:hanging="360"/>
-      </w:pPr>
-      <w:rPr>
-        <w:rFonts w:ascii="Wingdings" w:hAnsi="Wingdings" w:hint="default"/>
-      </w:rPr>
-    </w:lvl>
-    <w:lvl w:ilvl="3" w:tplc="040C0001" w:tentative="1">
-      <w:start w:val="1"/>
-      <w:numFmt w:val="bullet"/>
-      <w:lvlText w:val=""/>
-      <w:lvlJc w:val="left"/>
-      <w:pPr>
-        <w:ind w:left="2880" w:hanging="360"/>
-      </w:pPr>
-      <w:rPr>
-        <w:rFonts w:ascii="Symbol" w:hAnsi="Symbol" w:hint="default"/>
-      </w:rPr>
-    </w:lvl>
-    <w:lvl w:ilvl="4" w:tplc="040C0003" w:tentative="1">
-      <w:start w:val="1"/>
-      <w:numFmt w:val="bullet"/>
-      <w:lvlText w:val="o"/>
-      <w:lvlJc w:val="left"/>
-      <w:pPr>
-        <w:ind w:left="3600" w:hanging="360"/>
-      </w:pPr>
-      <w:rPr>
-        <w:rFonts w:ascii="Courier New" w:hAnsi="Courier New" w:hint="default"/>
-      </w:rPr>
-    </w:lvl>
-    <w:lvl w:ilvl="5" w:tplc="040C0005" w:tentative="1">
-      <w:start w:val="1"/>
-      <w:numFmt w:val="bullet"/>
-      <w:lvlText w:val=""/>
-      <w:lvlJc w:val="left"/>
-      <w:pPr>
-        <w:ind w:left="4320" w:hanging="360"/>
-      </w:pPr>
-      <w:rPr>
-        <w:rFonts w:ascii="Wingdings" w:hAnsi="Wingdings" w:hint="default"/>
-      </w:rPr>
-    </w:lvl>
-    <w:lvl w:ilvl="6" w:tplc="040C0001" w:tentative="1">
-      <w:start w:val="1"/>
-      <w:numFmt w:val="bullet"/>
-      <w:lvlText w:val=""/>
-      <w:lvlJc w:val="left"/>
-      <w:pPr>
-        <w:ind w:left="5040" w:hanging="360"/>
-      </w:pPr>
-      <w:rPr>
-        <w:rFonts w:ascii="Symbol" w:hAnsi="Symbol" w:hint="default"/>
-      </w:rPr>
-    </w:lvl>
-    <w:lvl w:ilvl="7" w:tplc="040C0003" w:tentative="1">
-      <w:start w:val="1"/>
-      <w:numFmt w:val="bullet"/>
-      <w:lvlText w:val="o"/>
-      <w:lvlJc w:val="left"/>
-      <w:pPr>
-        <w:ind w:left="5760" w:hanging="360"/>
-      </w:pPr>
-      <w:rPr>
-        <w:rFonts w:ascii="Courier New" w:hAnsi="Courier New" w:hint="default"/>
-      </w:rPr>
-    </w:lvl>
-    <w:lvl w:ilvl="8" w:tplc="040C0005" w:tentative="1">
-      <w:start w:val="1"/>
-      <w:numFmt w:val="bullet"/>
-      <w:lvlText w:val=""/>
-      <w:lvlJc w:val="left"/>
-      <w:pPr>
-        <w:ind w:left="6480" w:hanging="360"/>
-      </w:pPr>
-      <w:rPr>
-        <w:rFonts w:ascii="Wingdings" w:hAnsi="Wingdings" w:hint="default"/>
-      </w:rPr>
-    </w:lvl>
-  </w:abstractNum>
-  <w:abstractNum w:abstractNumId="16">
+  <w:abstractNum w:abstractNumId="8">
     <w:nsid w:val="41B15413"/>
     <w:multiLevelType w:val="multilevel"/>
     <w:tmpl w:val="40DCB396"/>
@@ -8589,7 +8456,7 @@
       </w:rPr>
     </w:lvl>
   </w:abstractNum>
-  <w:abstractNum w:abstractNumId="17">
+  <w:abstractNum w:abstractNumId="9">
     <w:nsid w:val="459B0446"/>
     <w:multiLevelType w:val="hybridMultilevel"/>
     <w:tmpl w:val="5AE465FA"/>
@@ -8702,7 +8569,7 @@
       </w:rPr>
     </w:lvl>
   </w:abstractNum>
-  <w:abstractNum w:abstractNumId="18">
+  <w:abstractNum w:abstractNumId="10">
     <w:nsid w:val="47984F87"/>
     <w:multiLevelType w:val="hybridMultilevel"/>
     <w:tmpl w:val="6A56F3A2"/>
@@ -8815,7 +8682,7 @@
       </w:rPr>
     </w:lvl>
   </w:abstractNum>
-  <w:abstractNum w:abstractNumId="19">
+  <w:abstractNum w:abstractNumId="11">
     <w:nsid w:val="47E97E08"/>
     <w:multiLevelType w:val="hybridMultilevel"/>
     <w:tmpl w:val="98AA2ECE"/>
@@ -8928,233 +8795,96 @@
       </w:rPr>
     </w:lvl>
   </w:abstractNum>
-  <w:abstractNum w:abstractNumId="20">
-    <w:nsid w:val="516E2710"/>
+  <w:abstractNum w:abstractNumId="12">
+    <w:nsid w:val="4A7C2873"/>
     <w:multiLevelType w:val="hybridMultilevel"/>
-    <w:tmpl w:val="BB6CA222"/>
-    <w:lvl w:ilvl="0" w:tplc="040C0003">
-      <w:start w:val="1"/>
-      <w:numFmt w:val="bullet"/>
-      <w:lvlText w:val="o"/>
-      <w:lvlJc w:val="left"/>
-      <w:pPr>
-        <w:ind w:left="2160" w:hanging="360"/>
+    <w:tmpl w:val="F93C3BB6"/>
+    <w:lvl w:ilvl="0" w:tplc="040C000F">
+      <w:start w:val="1"/>
+      <w:numFmt w:val="decimal"/>
+      <w:lvlText w:val="%1."/>
+      <w:lvlJc w:val="left"/>
+      <w:pPr>
+        <w:ind w:left="720" w:hanging="360"/>
       </w:pPr>
       <w:rPr>
-        <w:rFonts w:ascii="Courier New" w:hAnsi="Courier New" w:hint="default"/>
+        <w:rFonts w:hint="default"/>
       </w:rPr>
     </w:lvl>
-    <w:lvl w:ilvl="1" w:tplc="040C0003" w:tentative="1">
-      <w:start w:val="1"/>
-      <w:numFmt w:val="bullet"/>
-      <w:lvlText w:val="o"/>
+    <w:lvl w:ilvl="1" w:tplc="040C0019">
+      <w:start w:val="1"/>
+      <w:numFmt w:val="lowerLetter"/>
+      <w:lvlText w:val="%2."/>
+      <w:lvlJc w:val="left"/>
+      <w:pPr>
+        <w:ind w:left="1440" w:hanging="360"/>
+      </w:pPr>
+    </w:lvl>
+    <w:lvl w:ilvl="2" w:tplc="040C001B" w:tentative="1">
+      <w:start w:val="1"/>
+      <w:numFmt w:val="lowerRoman"/>
+      <w:lvlText w:val="%3."/>
+      <w:lvlJc w:val="right"/>
+      <w:pPr>
+        <w:ind w:left="2160" w:hanging="180"/>
+      </w:pPr>
+    </w:lvl>
+    <w:lvl w:ilvl="3" w:tplc="040C000F" w:tentative="1">
+      <w:start w:val="1"/>
+      <w:numFmt w:val="decimal"/>
+      <w:lvlText w:val="%4."/>
       <w:lvlJc w:val="left"/>
       <w:pPr>
         <w:ind w:left="2880" w:hanging="360"/>
       </w:pPr>
-      <w:rPr>
-        <w:rFonts w:ascii="Courier New" w:hAnsi="Courier New" w:hint="default"/>
-      </w:rPr>
-    </w:lvl>
-    <w:lvl w:ilvl="2" w:tplc="040C0005" w:tentative="1">
-      <w:start w:val="1"/>
-      <w:numFmt w:val="bullet"/>
-      <w:lvlText w:val=""/>
+    </w:lvl>
+    <w:lvl w:ilvl="4" w:tplc="040C0019" w:tentative="1">
+      <w:start w:val="1"/>
+      <w:numFmt w:val="lowerLetter"/>
+      <w:lvlText w:val="%5."/>
       <w:lvlJc w:val="left"/>
       <w:pPr>
         <w:ind w:left="3600" w:hanging="360"/>
       </w:pPr>
-      <w:rPr>
-        <w:rFonts w:ascii="Wingdings" w:hAnsi="Wingdings" w:hint="default"/>
-      </w:rPr>
-    </w:lvl>
-    <w:lvl w:ilvl="3" w:tplc="040C0001" w:tentative="1">
-      <w:start w:val="1"/>
-      <w:numFmt w:val="bullet"/>
-      <w:lvlText w:val=""/>
-      <w:lvlJc w:val="left"/>
-      <w:pPr>
-        <w:ind w:left="4320" w:hanging="360"/>
-      </w:pPr>
-      <w:rPr>
-        <w:rFonts w:ascii="Symbol" w:hAnsi="Symbol" w:hint="default"/>
-      </w:rPr>
-    </w:lvl>
-    <w:lvl w:ilvl="4" w:tplc="040C0003" w:tentative="1">
-      <w:start w:val="1"/>
-      <w:numFmt w:val="bullet"/>
-      <w:lvlText w:val="o"/>
+    </w:lvl>
+    <w:lvl w:ilvl="5" w:tplc="040C001B" w:tentative="1">
+      <w:start w:val="1"/>
+      <w:numFmt w:val="lowerRoman"/>
+      <w:lvlText w:val="%6."/>
+      <w:lvlJc w:val="right"/>
+      <w:pPr>
+        <w:ind w:left="4320" w:hanging="180"/>
+      </w:pPr>
+    </w:lvl>
+    <w:lvl w:ilvl="6" w:tplc="040C000F" w:tentative="1">
+      <w:start w:val="1"/>
+      <w:numFmt w:val="decimal"/>
+      <w:lvlText w:val="%7."/>
       <w:lvlJc w:val="left"/>
       <w:pPr>
         <w:ind w:left="5040" w:hanging="360"/>
       </w:pPr>
-      <w:rPr>
-        <w:rFonts w:ascii="Courier New" w:hAnsi="Courier New" w:hint="default"/>
-      </w:rPr>
-    </w:lvl>
-    <w:lvl w:ilvl="5" w:tplc="040C0005" w:tentative="1">
-      <w:start w:val="1"/>
-      <w:numFmt w:val="bullet"/>
-      <w:lvlText w:val=""/>
+    </w:lvl>
+    <w:lvl w:ilvl="7" w:tplc="040C0019" w:tentative="1">
+      <w:start w:val="1"/>
+      <w:numFmt w:val="lowerLetter"/>
+      <w:lvlText w:val="%8."/>
       <w:lvlJc w:val="left"/>
       <w:pPr>
         <w:ind w:left="5760" w:hanging="360"/>
       </w:pPr>
-      <w:rPr>
-        <w:rFonts w:ascii="Wingdings" w:hAnsi="Wingdings" w:hint="default"/>
-      </w:rPr>
-    </w:lvl>
-    <w:lvl w:ilvl="6" w:tplc="040C0001" w:tentative="1">
-      <w:start w:val="1"/>
-      <w:numFmt w:val="bullet"/>
-      <w:lvlText w:val=""/>
-      <w:lvlJc w:val="left"/>
-      <w:pPr>
-        <w:ind w:left="6480" w:hanging="360"/>
-      </w:pPr>
-      <w:rPr>
-        <w:rFonts w:ascii="Symbol" w:hAnsi="Symbol" w:hint="default"/>
-      </w:rPr>
-    </w:lvl>
-    <w:lvl w:ilvl="7" w:tplc="040C0003" w:tentative="1">
-      <w:start w:val="1"/>
-      <w:numFmt w:val="bullet"/>
-      <w:lvlText w:val="o"/>
-      <w:lvlJc w:val="left"/>
-      <w:pPr>
-        <w:ind w:left="7200" w:hanging="360"/>
-      </w:pPr>
-      <w:rPr>
-        <w:rFonts w:ascii="Courier New" w:hAnsi="Courier New" w:hint="default"/>
-      </w:rPr>
-    </w:lvl>
-    <w:lvl w:ilvl="8" w:tplc="040C0005" w:tentative="1">
-      <w:start w:val="1"/>
-      <w:numFmt w:val="bullet"/>
-      <w:lvlText w:val=""/>
-      <w:lvlJc w:val="left"/>
-      <w:pPr>
-        <w:ind w:left="7920" w:hanging="360"/>
-      </w:pPr>
-      <w:rPr>
-        <w:rFonts w:ascii="Wingdings" w:hAnsi="Wingdings" w:hint="default"/>
-      </w:rPr>
+    </w:lvl>
+    <w:lvl w:ilvl="8" w:tplc="040C001B" w:tentative="1">
+      <w:start w:val="1"/>
+      <w:numFmt w:val="lowerRoman"/>
+      <w:lvlText w:val="%9."/>
+      <w:lvlJc w:val="right"/>
+      <w:pPr>
+        <w:ind w:left="6480" w:hanging="180"/>
+      </w:pPr>
     </w:lvl>
   </w:abstractNum>
-  <w:abstractNum w:abstractNumId="21">
-    <w:nsid w:val="51DD3FBC"/>
-    <w:multiLevelType w:val="hybridMultilevel"/>
-    <w:tmpl w:val="8D26712C"/>
-    <w:lvl w:ilvl="0" w:tplc="040C0001">
-      <w:start w:val="1"/>
-      <w:numFmt w:val="bullet"/>
-      <w:lvlText w:val=""/>
-      <w:lvlJc w:val="left"/>
-      <w:pPr>
-        <w:ind w:left="1152" w:hanging="360"/>
-      </w:pPr>
-      <w:rPr>
-        <w:rFonts w:ascii="Symbol" w:hAnsi="Symbol" w:hint="default"/>
-      </w:rPr>
-    </w:lvl>
-    <w:lvl w:ilvl="1" w:tplc="040C0003" w:tentative="1">
-      <w:start w:val="1"/>
-      <w:numFmt w:val="bullet"/>
-      <w:lvlText w:val="o"/>
-      <w:lvlJc w:val="left"/>
-      <w:pPr>
-        <w:ind w:left="1872" w:hanging="360"/>
-      </w:pPr>
-      <w:rPr>
-        <w:rFonts w:ascii="Courier New" w:hAnsi="Courier New" w:hint="default"/>
-      </w:rPr>
-    </w:lvl>
-    <w:lvl w:ilvl="2" w:tplc="040C0005" w:tentative="1">
-      <w:start w:val="1"/>
-      <w:numFmt w:val="bullet"/>
-      <w:lvlText w:val=""/>
-      <w:lvlJc w:val="left"/>
-      <w:pPr>
-        <w:ind w:left="2592" w:hanging="360"/>
-      </w:pPr>
-      <w:rPr>
-        <w:rFonts w:ascii="Wingdings" w:hAnsi="Wingdings" w:hint="default"/>
-      </w:rPr>
-    </w:lvl>
-    <w:lvl w:ilvl="3" w:tplc="040C0001" w:tentative="1">
-      <w:start w:val="1"/>
-      <w:numFmt w:val="bullet"/>
-      <w:lvlText w:val=""/>
-      <w:lvlJc w:val="left"/>
-      <w:pPr>
-        <w:ind w:left="3312" w:hanging="360"/>
-      </w:pPr>
-      <w:rPr>
-        <w:rFonts w:ascii="Symbol" w:hAnsi="Symbol" w:hint="default"/>
-      </w:rPr>
-    </w:lvl>
-    <w:lvl w:ilvl="4" w:tplc="040C0003" w:tentative="1">
-      <w:start w:val="1"/>
-      <w:numFmt w:val="bullet"/>
-      <w:lvlText w:val="o"/>
-      <w:lvlJc w:val="left"/>
-      <w:pPr>
-        <w:ind w:left="4032" w:hanging="360"/>
-      </w:pPr>
-      <w:rPr>
-        <w:rFonts w:ascii="Courier New" w:hAnsi="Courier New" w:hint="default"/>
-      </w:rPr>
-    </w:lvl>
-    <w:lvl w:ilvl="5" w:tplc="040C0005" w:tentative="1">
-      <w:start w:val="1"/>
-      <w:numFmt w:val="bullet"/>
-      <w:lvlText w:val=""/>
-      <w:lvlJc w:val="left"/>
-      <w:pPr>
-        <w:ind w:left="4752" w:hanging="360"/>
-      </w:pPr>
-      <w:rPr>
-        <w:rFonts w:ascii="Wingdings" w:hAnsi="Wingdings" w:hint="default"/>
-      </w:rPr>
-    </w:lvl>
-    <w:lvl w:ilvl="6" w:tplc="040C0001" w:tentative="1">
-      <w:start w:val="1"/>
-      <w:numFmt w:val="bullet"/>
-      <w:lvlText w:val=""/>
-      <w:lvlJc w:val="left"/>
-      <w:pPr>
-        <w:ind w:left="5472" w:hanging="360"/>
-      </w:pPr>
-      <w:rPr>
-        <w:rFonts w:ascii="Symbol" w:hAnsi="Symbol" w:hint="default"/>
-      </w:rPr>
-    </w:lvl>
-    <w:lvl w:ilvl="7" w:tplc="040C0003" w:tentative="1">
-      <w:start w:val="1"/>
-      <w:numFmt w:val="bullet"/>
-      <w:lvlText w:val="o"/>
-      <w:lvlJc w:val="left"/>
-      <w:pPr>
-        <w:ind w:left="6192" w:hanging="360"/>
-      </w:pPr>
-      <w:rPr>
-        <w:rFonts w:ascii="Courier New" w:hAnsi="Courier New" w:hint="default"/>
-      </w:rPr>
-    </w:lvl>
-    <w:lvl w:ilvl="8" w:tplc="040C0005" w:tentative="1">
-      <w:start w:val="1"/>
-      <w:numFmt w:val="bullet"/>
-      <w:lvlText w:val=""/>
-      <w:lvlJc w:val="left"/>
-      <w:pPr>
-        <w:ind w:left="6912" w:hanging="360"/>
-      </w:pPr>
-      <w:rPr>
-        <w:rFonts w:ascii="Wingdings" w:hAnsi="Wingdings" w:hint="default"/>
-      </w:rPr>
-    </w:lvl>
-  </w:abstractNum>
-  <w:abstractNum w:abstractNumId="22">
+  <w:abstractNum w:abstractNumId="13">
     <w:nsid w:val="549E69C5"/>
     <w:multiLevelType w:val="hybridMultilevel"/>
     <w:tmpl w:val="36B06F02"/>
@@ -9243,7 +8973,7 @@
       </w:pPr>
     </w:lvl>
   </w:abstractNum>
-  <w:abstractNum w:abstractNumId="23">
+  <w:abstractNum w:abstractNumId="14">
     <w:nsid w:val="54FC7F39"/>
     <w:multiLevelType w:val="hybridMultilevel"/>
     <w:tmpl w:val="85BCE152"/>
@@ -9332,120 +9062,7 @@
       </w:pPr>
     </w:lvl>
   </w:abstractNum>
-  <w:abstractNum w:abstractNumId="24">
-    <w:nsid w:val="56D14711"/>
-    <w:multiLevelType w:val="hybridMultilevel"/>
-    <w:tmpl w:val="4BC8C670"/>
-    <w:lvl w:ilvl="0" w:tplc="040C0001">
-      <w:start w:val="1"/>
-      <w:numFmt w:val="bullet"/>
-      <w:lvlText w:val=""/>
-      <w:lvlJc w:val="left"/>
-      <w:pPr>
-        <w:ind w:left="720" w:hanging="360"/>
-      </w:pPr>
-      <w:rPr>
-        <w:rFonts w:ascii="Symbol" w:hAnsi="Symbol" w:hint="default"/>
-      </w:rPr>
-    </w:lvl>
-    <w:lvl w:ilvl="1" w:tplc="040C0003" w:tentative="1">
-      <w:start w:val="1"/>
-      <w:numFmt w:val="bullet"/>
-      <w:lvlText w:val="o"/>
-      <w:lvlJc w:val="left"/>
-      <w:pPr>
-        <w:ind w:left="1440" w:hanging="360"/>
-      </w:pPr>
-      <w:rPr>
-        <w:rFonts w:ascii="Courier New" w:hAnsi="Courier New" w:cs="Courier New" w:hint="default"/>
-      </w:rPr>
-    </w:lvl>
-    <w:lvl w:ilvl="2" w:tplc="040C0005" w:tentative="1">
-      <w:start w:val="1"/>
-      <w:numFmt w:val="bullet"/>
-      <w:lvlText w:val=""/>
-      <w:lvlJc w:val="left"/>
-      <w:pPr>
-        <w:ind w:left="2160" w:hanging="360"/>
-      </w:pPr>
-      <w:rPr>
-        <w:rFonts w:ascii="Wingdings" w:hAnsi="Wingdings" w:hint="default"/>
-      </w:rPr>
-    </w:lvl>
-    <w:lvl w:ilvl="3" w:tplc="040C0001" w:tentative="1">
-      <w:start w:val="1"/>
-      <w:numFmt w:val="bullet"/>
-      <w:lvlText w:val=""/>
-      <w:lvlJc w:val="left"/>
-      <w:pPr>
-        <w:ind w:left="2880" w:hanging="360"/>
-      </w:pPr>
-      <w:rPr>
-        <w:rFonts w:ascii="Symbol" w:hAnsi="Symbol" w:hint="default"/>
-      </w:rPr>
-    </w:lvl>
-    <w:lvl w:ilvl="4" w:tplc="040C0003" w:tentative="1">
-      <w:start w:val="1"/>
-      <w:numFmt w:val="bullet"/>
-      <w:lvlText w:val="o"/>
-      <w:lvlJc w:val="left"/>
-      <w:pPr>
-        <w:ind w:left="3600" w:hanging="360"/>
-      </w:pPr>
-      <w:rPr>
-        <w:rFonts w:ascii="Courier New" w:hAnsi="Courier New" w:cs="Courier New" w:hint="default"/>
-      </w:rPr>
-    </w:lvl>
-    <w:lvl w:ilvl="5" w:tplc="040C0005" w:tentative="1">
-      <w:start w:val="1"/>
-      <w:numFmt w:val="bullet"/>
-      <w:lvlText w:val=""/>
-      <w:lvlJc w:val="left"/>
-      <w:pPr>
-        <w:ind w:left="4320" w:hanging="360"/>
-      </w:pPr>
-      <w:rPr>
-        <w:rFonts w:ascii="Wingdings" w:hAnsi="Wingdings" w:hint="default"/>
-      </w:rPr>
-    </w:lvl>
-    <w:lvl w:ilvl="6" w:tplc="040C0001" w:tentative="1">
-      <w:start w:val="1"/>
-      <w:numFmt w:val="bullet"/>
-      <w:lvlText w:val=""/>
-      <w:lvlJc w:val="left"/>
-      <w:pPr>
-        <w:ind w:left="5040" w:hanging="360"/>
-      </w:pPr>
-      <w:rPr>
-        <w:rFonts w:ascii="Symbol" w:hAnsi="Symbol" w:hint="default"/>
-      </w:rPr>
-    </w:lvl>
-    <w:lvl w:ilvl="7" w:tplc="040C0003" w:tentative="1">
-      <w:start w:val="1"/>
-      <w:numFmt w:val="bullet"/>
-      <w:lvlText w:val="o"/>
-      <w:lvlJc w:val="left"/>
-      <w:pPr>
-        <w:ind w:left="5760" w:hanging="360"/>
-      </w:pPr>
-      <w:rPr>
-        <w:rFonts w:ascii="Courier New" w:hAnsi="Courier New" w:cs="Courier New" w:hint="default"/>
-      </w:rPr>
-    </w:lvl>
-    <w:lvl w:ilvl="8" w:tplc="040C0005" w:tentative="1">
-      <w:start w:val="1"/>
-      <w:numFmt w:val="bullet"/>
-      <w:lvlText w:val=""/>
-      <w:lvlJc w:val="left"/>
-      <w:pPr>
-        <w:ind w:left="6480" w:hanging="360"/>
-      </w:pPr>
-      <w:rPr>
-        <w:rFonts w:ascii="Wingdings" w:hAnsi="Wingdings" w:hint="default"/>
-      </w:rPr>
-    </w:lvl>
-  </w:abstractNum>
-  <w:abstractNum w:abstractNumId="25">
+  <w:abstractNum w:abstractNumId="15">
     <w:nsid w:val="5916787A"/>
     <w:multiLevelType w:val="hybridMultilevel"/>
     <w:tmpl w:val="87400B66"/>
@@ -9534,120 +9151,7 @@
       </w:pPr>
     </w:lvl>
   </w:abstractNum>
-  <w:abstractNum w:abstractNumId="26">
-    <w:nsid w:val="5A1A67A0"/>
-    <w:multiLevelType w:val="hybridMultilevel"/>
-    <w:tmpl w:val="4620BED0"/>
-    <w:lvl w:ilvl="0" w:tplc="040C0001">
-      <w:start w:val="1"/>
-      <w:numFmt w:val="bullet"/>
-      <w:lvlText w:val=""/>
-      <w:lvlJc w:val="left"/>
-      <w:pPr>
-        <w:ind w:left="720" w:hanging="360"/>
-      </w:pPr>
-      <w:rPr>
-        <w:rFonts w:ascii="Symbol" w:hAnsi="Symbol" w:hint="default"/>
-      </w:rPr>
-    </w:lvl>
-    <w:lvl w:ilvl="1" w:tplc="040C0003" w:tentative="1">
-      <w:start w:val="1"/>
-      <w:numFmt w:val="bullet"/>
-      <w:lvlText w:val="o"/>
-      <w:lvlJc w:val="left"/>
-      <w:pPr>
-        <w:ind w:left="1440" w:hanging="360"/>
-      </w:pPr>
-      <w:rPr>
-        <w:rFonts w:ascii="Courier New" w:hAnsi="Courier New" w:cs="Courier New" w:hint="default"/>
-      </w:rPr>
-    </w:lvl>
-    <w:lvl w:ilvl="2" w:tplc="040C0005" w:tentative="1">
-      <w:start w:val="1"/>
-      <w:numFmt w:val="bullet"/>
-      <w:lvlText w:val=""/>
-      <w:lvlJc w:val="left"/>
-      <w:pPr>
-        <w:ind w:left="2160" w:hanging="360"/>
-      </w:pPr>
-      <w:rPr>
-        <w:rFonts w:ascii="Wingdings" w:hAnsi="Wingdings" w:hint="default"/>
-      </w:rPr>
-    </w:lvl>
-    <w:lvl w:ilvl="3" w:tplc="040C0001" w:tentative="1">
-      <w:start w:val="1"/>
-      <w:numFmt w:val="bullet"/>
-      <w:lvlText w:val=""/>
-      <w:lvlJc w:val="left"/>
-      <w:pPr>
-        <w:ind w:left="2880" w:hanging="360"/>
-      </w:pPr>
-      <w:rPr>
-        <w:rFonts w:ascii="Symbol" w:hAnsi="Symbol" w:hint="default"/>
-      </w:rPr>
-    </w:lvl>
-    <w:lvl w:ilvl="4" w:tplc="040C0003" w:tentative="1">
-      <w:start w:val="1"/>
-      <w:numFmt w:val="bullet"/>
-      <w:lvlText w:val="o"/>
-      <w:lvlJc w:val="left"/>
-      <w:pPr>
-        <w:ind w:left="3600" w:hanging="360"/>
-      </w:pPr>
-      <w:rPr>
-        <w:rFonts w:ascii="Courier New" w:hAnsi="Courier New" w:cs="Courier New" w:hint="default"/>
-      </w:rPr>
-    </w:lvl>
-    <w:lvl w:ilvl="5" w:tplc="040C0005" w:tentative="1">
-      <w:start w:val="1"/>
-      <w:numFmt w:val="bullet"/>
-      <w:lvlText w:val=""/>
-      <w:lvlJc w:val="left"/>
-      <w:pPr>
-        <w:ind w:left="4320" w:hanging="360"/>
-      </w:pPr>
-      <w:rPr>
-        <w:rFonts w:ascii="Wingdings" w:hAnsi="Wingdings" w:hint="default"/>
-      </w:rPr>
-    </w:lvl>
-    <w:lvl w:ilvl="6" w:tplc="040C0001" w:tentative="1">
-      <w:start w:val="1"/>
-      <w:numFmt w:val="bullet"/>
-      <w:lvlText w:val=""/>
-      <w:lvlJc w:val="left"/>
-      <w:pPr>
-        <w:ind w:left="5040" w:hanging="360"/>
-      </w:pPr>
-      <w:rPr>
-        <w:rFonts w:ascii="Symbol" w:hAnsi="Symbol" w:hint="default"/>
-      </w:rPr>
-    </w:lvl>
-    <w:lvl w:ilvl="7" w:tplc="040C0003" w:tentative="1">
-      <w:start w:val="1"/>
-      <w:numFmt w:val="bullet"/>
-      <w:lvlText w:val="o"/>
-      <w:lvlJc w:val="left"/>
-      <w:pPr>
-        <w:ind w:left="5760" w:hanging="360"/>
-      </w:pPr>
-      <w:rPr>
-        <w:rFonts w:ascii="Courier New" w:hAnsi="Courier New" w:cs="Courier New" w:hint="default"/>
-      </w:rPr>
-    </w:lvl>
-    <w:lvl w:ilvl="8" w:tplc="040C0005" w:tentative="1">
-      <w:start w:val="1"/>
-      <w:numFmt w:val="bullet"/>
-      <w:lvlText w:val=""/>
-      <w:lvlJc w:val="left"/>
-      <w:pPr>
-        <w:ind w:left="6480" w:hanging="360"/>
-      </w:pPr>
-      <w:rPr>
-        <w:rFonts w:ascii="Wingdings" w:hAnsi="Wingdings" w:hint="default"/>
-      </w:rPr>
-    </w:lvl>
-  </w:abstractNum>
-  <w:abstractNum w:abstractNumId="27">
+  <w:abstractNum w:abstractNumId="16">
     <w:nsid w:val="68DB65A6"/>
     <w:multiLevelType w:val="hybridMultilevel"/>
     <w:tmpl w:val="6D7EF99A"/>
@@ -9736,7 +9240,7 @@
       </w:pPr>
     </w:lvl>
   </w:abstractNum>
-  <w:abstractNum w:abstractNumId="28">
+  <w:abstractNum w:abstractNumId="17">
     <w:nsid w:val="718B2063"/>
     <w:multiLevelType w:val="hybridMultilevel"/>
     <w:tmpl w:val="C83AE6A4"/>
@@ -9825,120 +9329,7 @@
       </w:pPr>
     </w:lvl>
   </w:abstractNum>
-  <w:abstractNum w:abstractNumId="29">
-    <w:nsid w:val="72F31500"/>
-    <w:multiLevelType w:val="hybridMultilevel"/>
-    <w:tmpl w:val="C11E4C84"/>
-    <w:lvl w:ilvl="0" w:tplc="040C0001">
-      <w:start w:val="1"/>
-      <w:numFmt w:val="bullet"/>
-      <w:lvlText w:val=""/>
-      <w:lvlJc w:val="left"/>
-      <w:pPr>
-        <w:ind w:left="720" w:hanging="360"/>
-      </w:pPr>
-      <w:rPr>
-        <w:rFonts w:ascii="Symbol" w:hAnsi="Symbol" w:hint="default"/>
-      </w:rPr>
-    </w:lvl>
-    <w:lvl w:ilvl="1" w:tplc="040C0003" w:tentative="1">
-      <w:start w:val="1"/>
-      <w:numFmt w:val="bullet"/>
-      <w:lvlText w:val="o"/>
-      <w:lvlJc w:val="left"/>
-      <w:pPr>
-        <w:ind w:left="1440" w:hanging="360"/>
-      </w:pPr>
-      <w:rPr>
-        <w:rFonts w:ascii="Courier New" w:hAnsi="Courier New" w:cs="Courier New" w:hint="default"/>
-      </w:rPr>
-    </w:lvl>
-    <w:lvl w:ilvl="2" w:tplc="040C0005" w:tentative="1">
-      <w:start w:val="1"/>
-      <w:numFmt w:val="bullet"/>
-      <w:lvlText w:val=""/>
-      <w:lvlJc w:val="left"/>
-      <w:pPr>
-        <w:ind w:left="2160" w:hanging="360"/>
-      </w:pPr>
-      <w:rPr>
-        <w:rFonts w:ascii="Wingdings" w:hAnsi="Wingdings" w:hint="default"/>
-      </w:rPr>
-    </w:lvl>
-    <w:lvl w:ilvl="3" w:tplc="040C0001" w:tentative="1">
-      <w:start w:val="1"/>
-      <w:numFmt w:val="bullet"/>
-      <w:lvlText w:val=""/>
-      <w:lvlJc w:val="left"/>
-      <w:pPr>
-        <w:ind w:left="2880" w:hanging="360"/>
-      </w:pPr>
-      <w:rPr>
-        <w:rFonts w:ascii="Symbol" w:hAnsi="Symbol" w:hint="default"/>
-      </w:rPr>
-    </w:lvl>
-    <w:lvl w:ilvl="4" w:tplc="040C0003" w:tentative="1">
-      <w:start w:val="1"/>
-      <w:numFmt w:val="bullet"/>
-      <w:lvlText w:val="o"/>
-      <w:lvlJc w:val="left"/>
-      <w:pPr>
-        <w:ind w:left="3600" w:hanging="360"/>
-      </w:pPr>
-      <w:rPr>
-        <w:rFonts w:ascii="Courier New" w:hAnsi="Courier New" w:cs="Courier New" w:hint="default"/>
-      </w:rPr>
-    </w:lvl>
-    <w:lvl w:ilvl="5" w:tplc="040C0005" w:tentative="1">
-      <w:start w:val="1"/>
-      <w:numFmt w:val="bullet"/>
-      <w:lvlText w:val=""/>
-      <w:lvlJc w:val="left"/>
-      <w:pPr>
-        <w:ind w:left="4320" w:hanging="360"/>
-      </w:pPr>
-      <w:rPr>
-        <w:rFonts w:ascii="Wingdings" w:hAnsi="Wingdings" w:hint="default"/>
-      </w:rPr>
-    </w:lvl>
-    <w:lvl w:ilvl="6" w:tplc="040C0001" w:tentative="1">
-      <w:start w:val="1"/>
-      <w:numFmt w:val="bullet"/>
-      <w:lvlText w:val=""/>
-      <w:lvlJc w:val="left"/>
-      <w:pPr>
-        <w:ind w:left="5040" w:hanging="360"/>
-      </w:pPr>
-      <w:rPr>
-        <w:rFonts w:ascii="Symbol" w:hAnsi="Symbol" w:hint="default"/>
-      </w:rPr>
-    </w:lvl>
-    <w:lvl w:ilvl="7" w:tplc="040C0003" w:tentative="1">
-      <w:start w:val="1"/>
-      <w:numFmt w:val="bullet"/>
-      <w:lvlText w:val="o"/>
-      <w:lvlJc w:val="left"/>
-      <w:pPr>
-        <w:ind w:left="5760" w:hanging="360"/>
-      </w:pPr>
-      <w:rPr>
-        <w:rFonts w:ascii="Courier New" w:hAnsi="Courier New" w:cs="Courier New" w:hint="default"/>
-      </w:rPr>
-    </w:lvl>
-    <w:lvl w:ilvl="8" w:tplc="040C0005" w:tentative="1">
-      <w:start w:val="1"/>
-      <w:numFmt w:val="bullet"/>
-      <w:lvlText w:val=""/>
-      <w:lvlJc w:val="left"/>
-      <w:pPr>
-        <w:ind w:left="6480" w:hanging="360"/>
-      </w:pPr>
-      <w:rPr>
-        <w:rFonts w:ascii="Wingdings" w:hAnsi="Wingdings" w:hint="default"/>
-      </w:rPr>
-    </w:lvl>
-  </w:abstractNum>
-  <w:abstractNum w:abstractNumId="30">
+  <w:abstractNum w:abstractNumId="18">
     <w:nsid w:val="790F7B17"/>
     <w:multiLevelType w:val="hybridMultilevel"/>
     <w:tmpl w:val="458A1524"/>
@@ -10052,155 +9443,66 @@
     </w:lvl>
   </w:abstractNum>
   <w:num w:numId="1">
-    <w:abstractNumId w:val="6"/>
+    <w:abstractNumId w:val="4"/>
   </w:num>
   <w:num w:numId="2">
-    <w:abstractNumId w:val="6"/>
+    <w:abstractNumId w:val="4"/>
   </w:num>
   <w:num w:numId="3">
-    <w:abstractNumId w:val="6"/>
+    <w:abstractNumId w:val="10"/>
   </w:num>
   <w:num w:numId="4">
-    <w:abstractNumId w:val="6"/>
+    <w:abstractNumId w:val="9"/>
   </w:num>
   <w:num w:numId="5">
-    <w:abstractNumId w:val="6"/>
+    <w:abstractNumId w:val="11"/>
   </w:num>
   <w:num w:numId="6">
-    <w:abstractNumId w:val="6"/>
+    <w:abstractNumId w:val="18"/>
   </w:num>
   <w:num w:numId="7">
-    <w:abstractNumId w:val="6"/>
+    <w:abstractNumId w:val="3"/>
   </w:num>
   <w:num w:numId="8">
-    <w:abstractNumId w:val="6"/>
+    <w:abstractNumId w:val="15"/>
   </w:num>
   <w:num w:numId="9">
-    <w:abstractNumId w:val="6"/>
+    <w:abstractNumId w:val="16"/>
   </w:num>
   <w:num w:numId="10">
-    <w:abstractNumId w:val="6"/>
+    <w:abstractNumId w:val="1"/>
   </w:num>
   <w:num w:numId="11">
-    <w:abstractNumId w:val="14"/>
+    <w:abstractNumId w:val="5"/>
   </w:num>
   <w:num w:numId="12">
-    <w:abstractNumId w:val="24"/>
+    <w:abstractNumId w:val="8"/>
   </w:num>
   <w:num w:numId="13">
-    <w:abstractNumId w:val="29"/>
+    <w:abstractNumId w:val="0"/>
   </w:num>
   <w:num w:numId="14">
-    <w:abstractNumId w:val="6"/>
+    <w:abstractNumId w:val="17"/>
   </w:num>
   <w:num w:numId="15">
     <w:abstractNumId w:val="6"/>
   </w:num>
   <w:num w:numId="16">
-    <w:abstractNumId w:val="6"/>
+    <w:abstractNumId w:val="14"/>
   </w:num>
   <w:num w:numId="17">
-    <w:abstractNumId w:val="6"/>
+    <w:abstractNumId w:val="13"/>
   </w:num>
   <w:num w:numId="18">
-    <w:abstractNumId w:val="6"/>
+    <w:abstractNumId w:val="7"/>
   </w:num>
   <w:num w:numId="19">
-    <w:abstractNumId w:val="6"/>
+    <w:abstractNumId w:val="2"/>
   </w:num>
   <w:num w:numId="20">
-    <w:abstractNumId w:val="6"/>
-  </w:num>
-  <w:num w:numId="21">
-    <w:abstractNumId w:val="6"/>
-  </w:num>
-  <w:num w:numId="22">
-    <w:abstractNumId w:val="6"/>
-  </w:num>
-  <w:num w:numId="23">
-    <w:abstractNumId w:val="6"/>
-  </w:num>
-  <w:num w:numId="24">
-    <w:abstractNumId w:val="26"/>
-  </w:num>
-  <w:num w:numId="25">
-    <w:abstractNumId w:val="1"/>
-  </w:num>
-  <w:num w:numId="26">
-    <w:abstractNumId w:val="21"/>
-  </w:num>
-  <w:num w:numId="27">
-    <w:abstractNumId w:val="11"/>
-  </w:num>
-  <w:num w:numId="28">
-    <w:abstractNumId w:val="20"/>
-  </w:num>
-  <w:num w:numId="29">
-    <w:abstractNumId w:val="8"/>
-  </w:num>
-  <w:num w:numId="30">
-    <w:abstractNumId w:val="18"/>
-  </w:num>
-  <w:num w:numId="31">
-    <w:abstractNumId w:val="17"/>
-  </w:num>
-  <w:num w:numId="32">
-    <w:abstractNumId w:val="7"/>
-  </w:num>
-  <w:num w:numId="33">
-    <w:abstractNumId w:val="5"/>
-  </w:num>
-  <w:num w:numId="34">
-    <w:abstractNumId w:val="19"/>
-  </w:num>
-  <w:num w:numId="35">
-    <w:abstractNumId w:val="30"/>
-  </w:num>
-  <w:num w:numId="36">
-    <w:abstractNumId w:val="4"/>
-  </w:num>
-  <w:num w:numId="37">
-    <w:abstractNumId w:val="25"/>
-  </w:num>
-  <w:num w:numId="38">
-    <w:abstractNumId w:val="27"/>
-  </w:num>
-  <w:num w:numId="39">
-    <w:abstractNumId w:val="10"/>
-  </w:num>
-  <w:num w:numId="40">
-    <w:abstractNumId w:val="15"/>
-  </w:num>
-  <w:num w:numId="41">
-    <w:abstractNumId w:val="2"/>
-  </w:num>
-  <w:num w:numId="42">
-    <w:abstractNumId w:val="9"/>
-  </w:num>
-  <w:num w:numId="43">
-    <w:abstractNumId w:val="16"/>
-  </w:num>
-  <w:num w:numId="44">
-    <w:abstractNumId w:val="0"/>
-  </w:num>
-  <w:num w:numId="45">
-    <w:abstractNumId w:val="28"/>
-  </w:num>
-  <w:num w:numId="46">
     <w:abstractNumId w:val="12"/>
   </w:num>
-  <w:num w:numId="47">
-    <w:abstractNumId w:val="23"/>
-  </w:num>
-  <w:num w:numId="48">
-    <w:abstractNumId w:val="22"/>
-  </w:num>
-  <w:num w:numId="49">
-    <w:abstractNumId w:val="13"/>
-  </w:num>
-  <w:num w:numId="50">
-    <w:abstractNumId w:val="3"/>
-  </w:num>
+  <w:numIdMacAtCleanup w:val="20"/>
 </w:numbering>
 </file>
 
@@ -10389,7 +9691,7 @@
       <w:keepNext/>
       <w:keepLines/>
       <w:numPr>
-        <w:numId w:val="23"/>
+        <w:numId w:val="2"/>
       </w:numPr>
       <w:pBdr>
         <w:bottom w:val="single" w:sz="4" w:space="1" w:color="595959" w:themeColor="text1" w:themeTint="A6"/>
@@ -10421,7 +9723,7 @@
       <w:keepLines/>
       <w:numPr>
         <w:ilvl w:val="1"/>
-        <w:numId w:val="23"/>
+        <w:numId w:val="2"/>
       </w:numPr>
       <w:spacing w:before="360" w:after="0"/>
       <w:outlineLvl w:val="1"/>
@@ -10450,7 +9752,7 @@
       <w:keepLines/>
       <w:numPr>
         <w:ilvl w:val="2"/>
-        <w:numId w:val="23"/>
+        <w:numId w:val="2"/>
       </w:numPr>
       <w:spacing w:before="200" w:after="0"/>
       <w:ind w:left="720"/>
@@ -10477,7 +9779,7 @@
       <w:keepLines/>
       <w:numPr>
         <w:ilvl w:val="3"/>
-        <w:numId w:val="23"/>
+        <w:numId w:val="2"/>
       </w:numPr>
       <w:spacing w:before="200" w:after="0"/>
       <w:ind w:left="864"/>
@@ -10506,7 +9808,7 @@
       <w:keepLines/>
       <w:numPr>
         <w:ilvl w:val="4"/>
-        <w:numId w:val="23"/>
+        <w:numId w:val="2"/>
       </w:numPr>
       <w:spacing w:before="200" w:after="0"/>
       <w:outlineLvl w:val="4"/>
@@ -10531,7 +9833,7 @@
       <w:keepLines/>
       <w:numPr>
         <w:ilvl w:val="5"/>
-        <w:numId w:val="23"/>
+        <w:numId w:val="2"/>
       </w:numPr>
       <w:spacing w:before="200" w:after="0"/>
       <w:outlineLvl w:val="5"/>
@@ -10558,7 +9860,7 @@
       <w:keepLines/>
       <w:numPr>
         <w:ilvl w:val="6"/>
-        <w:numId w:val="23"/>
+        <w:numId w:val="2"/>
       </w:numPr>
       <w:spacing w:before="200" w:after="0"/>
       <w:outlineLvl w:val="6"/>
@@ -10585,7 +9887,7 @@
       <w:keepLines/>
       <w:numPr>
         <w:ilvl w:val="7"/>
-        <w:numId w:val="23"/>
+        <w:numId w:val="2"/>
       </w:numPr>
       <w:spacing w:before="200" w:after="0"/>
       <w:outlineLvl w:val="7"/>
@@ -10612,7 +9914,7 @@
       <w:keepLines/>
       <w:numPr>
         <w:ilvl w:val="8"/>
-        <w:numId w:val="23"/>
+        <w:numId w:val="2"/>
       </w:numPr>
       <w:spacing w:before="200" w:after="0"/>
       <w:outlineLvl w:val="8"/>
@@ -10794,6 +10096,7 @@
       <w:b/>
       <w:bCs/>
       <w:color w:val="000000" w:themeColor="text1"/>
+      <w:sz w:val="24"/>
     </w:rPr>
   </w:style>
   <w:style w:type="character" w:customStyle="1" w:styleId="Titre4Car">
@@ -10809,6 +10112,7 @@
       <w:i/>
       <w:iCs/>
       <w:color w:val="000000" w:themeColor="text1"/>
+      <w:sz w:val="24"/>
     </w:rPr>
   </w:style>
   <w:style w:type="character" w:customStyle="1" w:styleId="Titre5Car">
@@ -10820,6 +10124,7 @@
     <w:rPr>
       <w:rFonts w:asciiTheme="majorHAnsi" w:eastAsiaTheme="majorEastAsia" w:hAnsiTheme="majorHAnsi" w:cstheme="majorBidi"/>
       <w:color w:val="1B1D3D" w:themeColor="text2" w:themeShade="BF"/>
+      <w:sz w:val="24"/>
     </w:rPr>
   </w:style>
   <w:style w:type="character" w:customStyle="1" w:styleId="Titre6Car">
@@ -10834,6 +10139,7 @@
       <w:i/>
       <w:iCs/>
       <w:color w:val="1B1D3D" w:themeColor="text2" w:themeShade="BF"/>
+      <w:sz w:val="24"/>
     </w:rPr>
   </w:style>
   <w:style w:type="character" w:customStyle="1" w:styleId="Titre7Car">
@@ -10848,6 +10154,7 @@
       <w:i/>
       <w:iCs/>
       <w:color w:val="404040" w:themeColor="text1" w:themeTint="BF"/>
+      <w:sz w:val="24"/>
     </w:rPr>
   </w:style>
   <w:style w:type="character" w:customStyle="1" w:styleId="Titre8Car">
@@ -11282,7 +10589,7 @@
     <w:rsid w:val="00B669E4"/>
     <w:pPr>
       <w:numPr>
-        <w:numId w:val="43"/>
+        <w:numId w:val="12"/>
       </w:numPr>
     </w:pPr>
   </w:style>
@@ -11499,7 +10806,7 @@
       <w:keepNext/>
       <w:keepLines/>
       <w:numPr>
-        <w:numId w:val="23"/>
+        <w:numId w:val="2"/>
       </w:numPr>
       <w:pBdr>
         <w:bottom w:val="single" w:sz="4" w:space="1" w:color="595959" w:themeColor="text1" w:themeTint="A6"/>
@@ -11531,7 +10838,7 @@
       <w:keepLines/>
       <w:numPr>
         <w:ilvl w:val="1"/>
-        <w:numId w:val="23"/>
+        <w:numId w:val="2"/>
       </w:numPr>
       <w:spacing w:before="360" w:after="0"/>
       <w:outlineLvl w:val="1"/>
@@ -11560,7 +10867,7 @@
       <w:keepLines/>
       <w:numPr>
         <w:ilvl w:val="2"/>
-        <w:numId w:val="23"/>
+        <w:numId w:val="2"/>
       </w:numPr>
       <w:spacing w:before="200" w:after="0"/>
       <w:ind w:left="720"/>
@@ -11587,7 +10894,7 @@
       <w:keepLines/>
       <w:numPr>
         <w:ilvl w:val="3"/>
-        <w:numId w:val="23"/>
+        <w:numId w:val="2"/>
       </w:numPr>
       <w:spacing w:before="200" w:after="0"/>
       <w:ind w:left="864"/>
@@ -11616,7 +10923,7 @@
       <w:keepLines/>
       <w:numPr>
         <w:ilvl w:val="4"/>
-        <w:numId w:val="23"/>
+        <w:numId w:val="2"/>
       </w:numPr>
       <w:spacing w:before="200" w:after="0"/>
       <w:outlineLvl w:val="4"/>
@@ -11641,7 +10948,7 @@
       <w:keepLines/>
       <w:numPr>
         <w:ilvl w:val="5"/>
-        <w:numId w:val="23"/>
+        <w:numId w:val="2"/>
       </w:numPr>
       <w:spacing w:before="200" w:after="0"/>
       <w:outlineLvl w:val="5"/>
@@ -11668,7 +10975,7 @@
       <w:keepLines/>
       <w:numPr>
         <w:ilvl w:val="6"/>
-        <w:numId w:val="23"/>
+        <w:numId w:val="2"/>
       </w:numPr>
       <w:spacing w:before="200" w:after="0"/>
       <w:outlineLvl w:val="6"/>
@@ -11695,7 +11002,7 @@
       <w:keepLines/>
       <w:numPr>
         <w:ilvl w:val="7"/>
-        <w:numId w:val="23"/>
+        <w:numId w:val="2"/>
       </w:numPr>
       <w:spacing w:before="200" w:after="0"/>
       <w:outlineLvl w:val="7"/>
@@ -11722,7 +11029,7 @@
       <w:keepLines/>
       <w:numPr>
         <w:ilvl w:val="8"/>
-        <w:numId w:val="23"/>
+        <w:numId w:val="2"/>
       </w:numPr>
       <w:spacing w:before="200" w:after="0"/>
       <w:outlineLvl w:val="8"/>
@@ -11904,6 +11211,7 @@
       <w:b/>
       <w:bCs/>
       <w:color w:val="000000" w:themeColor="text1"/>
+      <w:sz w:val="24"/>
     </w:rPr>
   </w:style>
   <w:style w:type="character" w:customStyle="1" w:styleId="Titre4Car">
@@ -11919,6 +11227,7 @@
       <w:i/>
       <w:iCs/>
       <w:color w:val="000000" w:themeColor="text1"/>
+      <w:sz w:val="24"/>
     </w:rPr>
   </w:style>
   <w:style w:type="character" w:customStyle="1" w:styleId="Titre5Car">
@@ -11930,6 +11239,7 @@
     <w:rPr>
       <w:rFonts w:asciiTheme="majorHAnsi" w:eastAsiaTheme="majorEastAsia" w:hAnsiTheme="majorHAnsi" w:cstheme="majorBidi"/>
       <w:color w:val="1B1D3D" w:themeColor="text2" w:themeShade="BF"/>
+      <w:sz w:val="24"/>
     </w:rPr>
   </w:style>
   <w:style w:type="character" w:customStyle="1" w:styleId="Titre6Car">
@@ -11944,6 +11254,7 @@
       <w:i/>
       <w:iCs/>
       <w:color w:val="1B1D3D" w:themeColor="text2" w:themeShade="BF"/>
+      <w:sz w:val="24"/>
     </w:rPr>
   </w:style>
   <w:style w:type="character" w:customStyle="1" w:styleId="Titre7Car">
@@ -11958,6 +11269,7 @@
       <w:i/>
       <w:iCs/>
       <w:color w:val="404040" w:themeColor="text1" w:themeTint="BF"/>
+      <w:sz w:val="24"/>
     </w:rPr>
   </w:style>
   <w:style w:type="character" w:customStyle="1" w:styleId="Titre8Car">
@@ -12392,7 +11704,7 @@
     <w:rsid w:val="00B669E4"/>
     <w:pPr>
       <w:numPr>
-        <w:numId w:val="43"/>
+        <w:numId w:val="12"/>
       </w:numPr>
     </w:pPr>
   </w:style>
@@ -12733,7 +12045,7 @@
 </file>
 
 <file path=customXml/itemProps4.xml><?xml version="1.0" encoding="utf-8"?>
-<ds:datastoreItem xmlns:ds="http://schemas.openxmlformats.org/officeDocument/2006/customXml" ds:itemID="{963E2F1F-B0A5-8649-B79D-8C85973779F6}">
+<ds:datastoreItem xmlns:ds="http://schemas.openxmlformats.org/officeDocument/2006/customXml" ds:itemID="{7C81251D-4519-3F4B-9972-FE5254074723}">
   <ds:schemaRefs>
     <ds:schemaRef ds:uri="http://schemas.openxmlformats.org/officeDocument/2006/bibliography"/>
   </ds:schemaRefs>

</xml_diff>

<commit_message>
Ajout diagramme de séquence Valider un fournisseur adéquat
</commit_message>
<xml_diff>
--- a/Ly_Ha.docx
+++ b/Ly_Ha.docx
@@ -6234,6 +6234,22 @@
         </w:rPr>
         <w:t>Chargé d’affaire</w:t>
       </w:r>
+      <w:r>
+        <w:rPr>
+          <w:rFonts w:ascii="Times New Roman" w:hAnsi="Times New Roman" w:cs="Times New Roman"/>
+          <w:sz w:val="24"/>
+          <w:szCs w:val="24"/>
+        </w:rPr>
+        <w:t>, client, fournisseur, planning</w:t>
+      </w:r>
+      <w:r>
+        <w:rPr>
+          <w:rFonts w:ascii="Times New Roman" w:hAnsi="Times New Roman" w:cs="Times New Roman"/>
+          <w:sz w:val="24"/>
+          <w:szCs w:val="24"/>
+        </w:rPr>
+        <w:t>, ticket d’entretien</w:t>
+      </w:r>
     </w:p>
     <w:p>
       <w:pPr>
@@ -6438,37 +6454,25 @@
         </w:numPr>
       </w:pPr>
       <w:r>
-        <w:t>Le système envoie une notification</w:t>
-      </w:r>
-    </w:p>
-    <w:p>
-      <w:pPr>
-        <w:pStyle w:val="Ss-section3"/>
-        <w:ind w:left="360"/>
-        <w:rPr>
-          <w:rFonts w:ascii="Times New Roman" w:hAnsi="Times New Roman" w:cs="Times New Roman"/>
-          <w:sz w:val="24"/>
+        <w:rPr>
+          <w:rFonts w:ascii="Times New Roman" w:hAnsi="Times New Roman" w:cs="Times New Roman"/>
+          <w:noProof/>
           <w:szCs w:val="24"/>
           <w:u w:val="single"/>
         </w:rPr>
-      </w:pPr>
-      <w:r>
-        <w:rPr>
-          <w:noProof/>
-        </w:rPr>
         <w:drawing>
-          <wp:anchor distT="0" distB="0" distL="114300" distR="114300" simplePos="0" relativeHeight="251679744" behindDoc="0" locked="0" layoutInCell="1" allowOverlap="1" wp14:anchorId="786874BF" wp14:editId="2FA9B179">
+          <wp:anchor distT="0" distB="0" distL="114300" distR="114300" simplePos="0" relativeHeight="251680768" behindDoc="0" locked="0" layoutInCell="1" allowOverlap="1" wp14:anchorId="6547FC51" wp14:editId="2F2A89C3">
             <wp:simplePos x="0" y="0"/>
             <wp:positionH relativeFrom="column">
-              <wp:posOffset>228600</wp:posOffset>
+              <wp:posOffset>0</wp:posOffset>
             </wp:positionH>
             <wp:positionV relativeFrom="paragraph">
-              <wp:posOffset>30480</wp:posOffset>
+              <wp:posOffset>332740</wp:posOffset>
             </wp:positionV>
-            <wp:extent cx="5805805" cy="4000500"/>
-            <wp:effectExtent l="0" t="0" r="10795" b="12700"/>
+            <wp:extent cx="5962650" cy="4108450"/>
+            <wp:effectExtent l="0" t="0" r="6350" b="6350"/>
             <wp:wrapSquare wrapText="bothSides"/>
-            <wp:docPr id="29" name="Image 29" descr="Macintosh HD:Users:jean-michelly:Projets:Diagramme de séquence:Séquence RechercheFournisseur:Sequence_PlanifierEntretien.png"/>
+            <wp:docPr id="36" name="Image 36" descr="Macintosh HD:Users:jean-michelly:Projets:Diagramme de séquence:Séquence RechercheFournisseur:Sequence_PlanifierEntretien.png"/>
             <wp:cNvGraphicFramePr>
               <a:graphicFrameLocks xmlns:a="http://schemas.openxmlformats.org/drawingml/2006/main" noChangeAspect="1"/>
             </wp:cNvGraphicFramePr>
@@ -6476,7 +6480,7 @@
               <a:graphicData uri="http://schemas.openxmlformats.org/drawingml/2006/picture">
                 <pic:pic xmlns:pic="http://schemas.openxmlformats.org/drawingml/2006/picture">
                   <pic:nvPicPr>
-                    <pic:cNvPr id="0" name="Picture 5" descr="Macintosh HD:Users:jean-michelly:Projets:Diagramme de séquence:Séquence RechercheFournisseur:Sequence_PlanifierEntretien.png"/>
+                    <pic:cNvPr id="0" name="Picture 12" descr="Macintosh HD:Users:jean-michelly:Projets:Diagramme de séquence:Séquence RechercheFournisseur:Sequence_PlanifierEntretien.png"/>
                     <pic:cNvPicPr>
                       <a:picLocks noChangeAspect="1" noChangeArrowheads="1"/>
                     </pic:cNvPicPr>
@@ -6497,7 +6501,7 @@
                   <pic:spPr bwMode="auto">
                     <a:xfrm>
                       <a:off x="0" y="0"/>
-                      <a:ext cx="5805805" cy="4000500"/>
+                      <a:ext cx="5962650" cy="4108450"/>
                     </a:xfrm>
                     <a:prstGeom prst="rect">
                       <a:avLst/>
@@ -6524,6 +6528,20 @@
           </wp:anchor>
         </w:drawing>
       </w:r>
+      <w:r>
+        <w:t>Le système envoie une notification</w:t>
+      </w:r>
+    </w:p>
+    <w:p>
+      <w:pPr>
+        <w:pStyle w:val="Ss-section3"/>
+        <w:rPr>
+          <w:rFonts w:ascii="Times New Roman" w:hAnsi="Times New Roman" w:cs="Times New Roman"/>
+          <w:sz w:val="24"/>
+          <w:szCs w:val="24"/>
+          <w:u w:val="single"/>
+        </w:rPr>
+      </w:pPr>
     </w:p>
     <w:p>
       <w:pPr>
@@ -6610,6 +6628,14 @@
         </w:rPr>
         <w:t>Chargé d’affaire</w:t>
       </w:r>
+      <w:r>
+        <w:rPr>
+          <w:rFonts w:ascii="Times New Roman" w:hAnsi="Times New Roman" w:cs="Times New Roman"/>
+          <w:sz w:val="24"/>
+          <w:szCs w:val="24"/>
+        </w:rPr>
+        <w:t>, client, fournisseur</w:t>
+      </w:r>
     </w:p>
     <w:p>
       <w:pPr>
@@ -6890,35 +6916,21 @@
       </w:pPr>
       <w:r>
         <w:rPr>
-          <w:rFonts w:ascii="Times New Roman" w:hAnsi="Times New Roman" w:cs="Times New Roman"/>
-          <w:sz w:val="24"/>
-          <w:szCs w:val="24"/>
-        </w:rPr>
-        <w:t>Le chargé d’affaire clique sur le bouton « Créer l’affectation »</w:t>
-      </w:r>
-    </w:p>
-    <w:p>
-      <w:pPr>
-        <w:pStyle w:val="Ss-section3"/>
-        <w:ind w:left="360"/>
-      </w:pPr>
-      <w:r>
-        <w:rPr>
           <w:noProof/>
         </w:rPr>
         <w:drawing>
-          <wp:anchor distT="0" distB="0" distL="114300" distR="114300" simplePos="0" relativeHeight="251680768" behindDoc="0" locked="0" layoutInCell="1" allowOverlap="1" wp14:anchorId="5A41566C" wp14:editId="6DB0A181">
+          <wp:anchor distT="0" distB="0" distL="114300" distR="114300" simplePos="0" relativeHeight="251681792" behindDoc="0" locked="0" layoutInCell="1" allowOverlap="1" wp14:anchorId="3FE4EF29" wp14:editId="52AD3580">
             <wp:simplePos x="0" y="0"/>
             <wp:positionH relativeFrom="column">
-              <wp:posOffset>228600</wp:posOffset>
+              <wp:posOffset>0</wp:posOffset>
             </wp:positionH>
             <wp:positionV relativeFrom="paragraph">
-              <wp:posOffset>160655</wp:posOffset>
+              <wp:posOffset>335915</wp:posOffset>
             </wp:positionV>
-            <wp:extent cx="5962650" cy="3467100"/>
-            <wp:effectExtent l="0" t="0" r="6350" b="12700"/>
+            <wp:extent cx="5962650" cy="3536950"/>
+            <wp:effectExtent l="0" t="0" r="6350" b="0"/>
             <wp:wrapSquare wrapText="bothSides"/>
-            <wp:docPr id="30" name="Image 30" descr="Macintosh HD:Users:jean-michelly:Projets:Diagramme de séquence:Séquence RechercheFournisseur:Sequence_AffecterRelationClientFournisseur.png"/>
+            <wp:docPr id="38" name="Image 38" descr="Macintosh HD:Users:jean-michelly:Projets:Diagramme de séquence:Séquence RechercheFournisseur:Sequence_AffecterRelationClientFournisseur.png"/>
             <wp:cNvGraphicFramePr>
               <a:graphicFrameLocks xmlns:a="http://schemas.openxmlformats.org/drawingml/2006/main" noChangeAspect="1"/>
             </wp:cNvGraphicFramePr>
@@ -6926,7 +6938,7 @@
               <a:graphicData uri="http://schemas.openxmlformats.org/drawingml/2006/picture">
                 <pic:pic xmlns:pic="http://schemas.openxmlformats.org/drawingml/2006/picture">
                   <pic:nvPicPr>
-                    <pic:cNvPr id="0" name="Picture 6" descr="Macintosh HD:Users:jean-michelly:Projets:Diagramme de séquence:Séquence RechercheFournisseur:Sequence_AffecterRelationClientFournisseur.png"/>
+                    <pic:cNvPr id="0" name="Picture 14" descr="Macintosh HD:Users:jean-michelly:Projets:Diagramme de séquence:Séquence RechercheFournisseur:Sequence_AffecterRelationClientFournisseur.png"/>
                     <pic:cNvPicPr>
                       <a:picLocks noChangeAspect="1" noChangeArrowheads="1"/>
                     </pic:cNvPicPr>
@@ -6947,7 +6959,7 @@
                   <pic:spPr bwMode="auto">
                     <a:xfrm>
                       <a:off x="0" y="0"/>
-                      <a:ext cx="5962650" cy="3467100"/>
+                      <a:ext cx="5962650" cy="3536950"/>
                     </a:xfrm>
                     <a:prstGeom prst="rect">
                       <a:avLst/>
@@ -6974,6 +6986,20 @@
           </wp:anchor>
         </w:drawing>
       </w:r>
+      <w:r>
+        <w:rPr>
+          <w:rFonts w:ascii="Times New Roman" w:hAnsi="Times New Roman" w:cs="Times New Roman"/>
+          <w:sz w:val="24"/>
+          <w:szCs w:val="24"/>
+        </w:rPr>
+        <w:t>Le chargé d’affaire clique sur le bouton « Créer l’affectation »</w:t>
+      </w:r>
+    </w:p>
+    <w:p>
+      <w:pPr>
+        <w:pStyle w:val="Ss-section3"/>
+        <w:ind w:left="360"/>
+      </w:pPr>
     </w:p>
     <w:p>
       <w:pPr>
@@ -7009,8 +7035,6 @@
           <w:u w:val="single"/>
         </w:rPr>
       </w:pPr>
-      <w:bookmarkStart w:id="0" w:name="_GoBack"/>
-      <w:bookmarkEnd w:id="0"/>
       <w:r>
         <w:rPr>
           <w:rFonts w:ascii="Times New Roman" w:hAnsi="Times New Roman" w:cs="Times New Roman"/>
@@ -7019,6 +7043,15 @@
           <w:u w:val="single"/>
         </w:rPr>
         <w:lastRenderedPageBreak/>
+        <w:t>Valider un fournisseur adéquat</w:t>
+      </w:r>
+      <w:r>
+        <w:rPr>
+          <w:rFonts w:ascii="Times New Roman" w:hAnsi="Times New Roman" w:cs="Times New Roman"/>
+          <w:sz w:val="24"/>
+          <w:szCs w:val="24"/>
+          <w:u w:val="single"/>
+        </w:rPr>
         <w:t>:</w:t>
       </w:r>
     </w:p>
@@ -7037,7 +7070,23 @@
           <w:sz w:val="24"/>
           <w:szCs w:val="24"/>
         </w:rPr>
-        <w:t xml:space="preserve">Titre : </w:t>
+        <w:t>Titre :</w:t>
+      </w:r>
+      <w:r>
+        <w:rPr>
+          <w:rFonts w:ascii="Times New Roman" w:hAnsi="Times New Roman" w:cs="Times New Roman"/>
+          <w:sz w:val="24"/>
+          <w:szCs w:val="24"/>
+        </w:rPr>
+        <w:t xml:space="preserve"> Valider un fournisseur adéquat</w:t>
+      </w:r>
+      <w:r>
+        <w:rPr>
+          <w:rFonts w:ascii="Times New Roman" w:hAnsi="Times New Roman" w:cs="Times New Roman"/>
+          <w:sz w:val="24"/>
+          <w:szCs w:val="24"/>
+        </w:rPr>
+        <w:t xml:space="preserve"> </w:t>
       </w:r>
     </w:p>
     <w:p>
@@ -7057,6 +7106,22 @@
         </w:rPr>
         <w:t xml:space="preserve">Acteur principal : </w:t>
       </w:r>
+      <w:r>
+        <w:rPr>
+          <w:rFonts w:ascii="Times New Roman" w:hAnsi="Times New Roman" w:cs="Times New Roman"/>
+          <w:sz w:val="24"/>
+          <w:szCs w:val="24"/>
+        </w:rPr>
+        <w:t>Client</w:t>
+      </w:r>
+      <w:r>
+        <w:rPr>
+          <w:rFonts w:ascii="Times New Roman" w:hAnsi="Times New Roman" w:cs="Times New Roman"/>
+          <w:sz w:val="24"/>
+          <w:szCs w:val="24"/>
+        </w:rPr>
+        <w:t>, fournisseur</w:t>
+      </w:r>
     </w:p>
     <w:p>
       <w:pPr>
@@ -7093,6 +7158,14 @@
         </w:rPr>
         <w:t xml:space="preserve">Objectifs : </w:t>
       </w:r>
+      <w:r>
+        <w:rPr>
+          <w:rFonts w:ascii="Times New Roman" w:hAnsi="Times New Roman" w:cs="Times New Roman"/>
+          <w:sz w:val="24"/>
+          <w:szCs w:val="24"/>
+        </w:rPr>
+        <w:t xml:space="preserve">Valider un fournisseur adéquat </w:t>
+      </w:r>
     </w:p>
     <w:p>
       <w:pPr>
@@ -7111,6 +7184,38 @@
         </w:rPr>
         <w:t xml:space="preserve">Pré-conditions : </w:t>
       </w:r>
+      <w:r>
+        <w:rPr>
+          <w:rFonts w:ascii="Times New Roman" w:hAnsi="Times New Roman" w:cs="Times New Roman"/>
+          <w:sz w:val="24"/>
+          <w:szCs w:val="24"/>
+        </w:rPr>
+        <w:t>Le back-office et le chargé d’</w:t>
+      </w:r>
+      <w:r>
+        <w:rPr>
+          <w:rFonts w:ascii="Times New Roman" w:hAnsi="Times New Roman" w:cs="Times New Roman"/>
+          <w:sz w:val="24"/>
+          <w:szCs w:val="24"/>
+        </w:rPr>
+        <w:t>affaire ont sé</w:t>
+      </w:r>
+      <w:r>
+        <w:rPr>
+          <w:rFonts w:ascii="Times New Roman" w:hAnsi="Times New Roman" w:cs="Times New Roman"/>
+          <w:sz w:val="24"/>
+          <w:szCs w:val="24"/>
+        </w:rPr>
+        <w:t>lectionné</w:t>
+      </w:r>
+      <w:r>
+        <w:rPr>
+          <w:rFonts w:ascii="Times New Roman" w:hAnsi="Times New Roman" w:cs="Times New Roman"/>
+          <w:sz w:val="24"/>
+          <w:szCs w:val="24"/>
+        </w:rPr>
+        <w:t xml:space="preserve"> des fournisseurs potentiels</w:t>
+      </w:r>
     </w:p>
     <w:p>
       <w:pPr>
@@ -7129,29 +7234,133 @@
         </w:rPr>
         <w:t xml:space="preserve">Post-conditions : </w:t>
       </w:r>
-    </w:p>
-    <w:p>
-      <w:pPr>
-        <w:pStyle w:val="Corps"/>
-        <w:rPr>
-          <w:rFonts w:ascii="Times New Roman" w:hAnsi="Times New Roman" w:cs="Times New Roman"/>
-          <w:sz w:val="24"/>
-          <w:szCs w:val="24"/>
-        </w:rPr>
-      </w:pPr>
-      <w:r>
-        <w:rPr>
-          <w:rFonts w:ascii="Times New Roman" w:hAnsi="Times New Roman" w:cs="Times New Roman"/>
-          <w:sz w:val="24"/>
-          <w:szCs w:val="24"/>
-        </w:rPr>
-        <w:t xml:space="preserve">Flots d'évènements : </w:t>
+      <w:r>
+        <w:rPr>
+          <w:rFonts w:ascii="Times New Roman" w:hAnsi="Times New Roman" w:cs="Times New Roman"/>
+          <w:sz w:val="24"/>
+          <w:szCs w:val="24"/>
+        </w:rPr>
+        <w:t>Le chargé d’affaire peut affecter une relation client/fournisseur</w:t>
+      </w:r>
+    </w:p>
+    <w:p>
+      <w:pPr>
+        <w:pStyle w:val="Corps"/>
+        <w:rPr>
+          <w:rFonts w:ascii="Times New Roman" w:hAnsi="Times New Roman" w:cs="Times New Roman"/>
+          <w:sz w:val="24"/>
+          <w:szCs w:val="24"/>
+        </w:rPr>
+      </w:pPr>
+      <w:r>
+        <w:rPr>
+          <w:rFonts w:ascii="Times New Roman" w:hAnsi="Times New Roman" w:cs="Times New Roman"/>
+          <w:sz w:val="24"/>
+          <w:szCs w:val="24"/>
+        </w:rPr>
+        <w:t>Flots d'évènements :</w:t>
+      </w:r>
+    </w:p>
+    <w:p>
+      <w:pPr>
+        <w:pStyle w:val="Corps"/>
+        <w:numPr>
+          <w:ilvl w:val="0"/>
+          <w:numId w:val="21"/>
+        </w:numPr>
+        <w:rPr>
+          <w:rFonts w:ascii="Times New Roman" w:hAnsi="Times New Roman" w:cs="Times New Roman"/>
+          <w:sz w:val="24"/>
+          <w:szCs w:val="24"/>
+        </w:rPr>
+      </w:pPr>
+      <w:r>
+        <w:rPr>
+          <w:rFonts w:ascii="Times New Roman" w:hAnsi="Times New Roman" w:cs="Times New Roman"/>
+          <w:sz w:val="24"/>
+          <w:szCs w:val="24"/>
+        </w:rPr>
+        <w:t>Le client clique sur le bouton « Valider un fournisseur »</w:t>
+      </w:r>
+    </w:p>
+    <w:p>
+      <w:pPr>
+        <w:pStyle w:val="Corps"/>
+        <w:numPr>
+          <w:ilvl w:val="0"/>
+          <w:numId w:val="21"/>
+        </w:numPr>
+        <w:rPr>
+          <w:rFonts w:ascii="Times New Roman" w:hAnsi="Times New Roman" w:cs="Times New Roman"/>
+          <w:sz w:val="24"/>
+          <w:szCs w:val="24"/>
+        </w:rPr>
+      </w:pPr>
+      <w:r>
+        <w:rPr>
+          <w:rFonts w:ascii="Times New Roman" w:hAnsi="Times New Roman" w:cs="Times New Roman"/>
+          <w:sz w:val="24"/>
+          <w:szCs w:val="24"/>
+        </w:rPr>
+        <w:t>Le système affiche la liste des fournisseurs</w:t>
+      </w:r>
+    </w:p>
+    <w:p>
+      <w:pPr>
+        <w:pStyle w:val="Corps"/>
+        <w:numPr>
+          <w:ilvl w:val="0"/>
+          <w:numId w:val="21"/>
+        </w:numPr>
+        <w:rPr>
+          <w:rFonts w:ascii="Times New Roman" w:hAnsi="Times New Roman" w:cs="Times New Roman"/>
+          <w:sz w:val="24"/>
+          <w:szCs w:val="24"/>
+        </w:rPr>
+      </w:pPr>
+      <w:r>
+        <w:rPr>
+          <w:rFonts w:ascii="Times New Roman" w:hAnsi="Times New Roman" w:cs="Times New Roman"/>
+          <w:sz w:val="24"/>
+          <w:szCs w:val="24"/>
+        </w:rPr>
+        <w:t>Le client sélectionne un fournisseur</w:t>
+      </w:r>
+    </w:p>
+    <w:p>
+      <w:pPr>
+        <w:pStyle w:val="Corps"/>
+        <w:numPr>
+          <w:ilvl w:val="0"/>
+          <w:numId w:val="21"/>
+        </w:numPr>
+        <w:rPr>
+          <w:rFonts w:ascii="Times New Roman" w:hAnsi="Times New Roman" w:cs="Times New Roman"/>
+          <w:sz w:val="24"/>
+          <w:szCs w:val="24"/>
+        </w:rPr>
+      </w:pPr>
+      <w:r>
+        <w:rPr>
+          <w:rFonts w:ascii="Times New Roman" w:hAnsi="Times New Roman" w:cs="Times New Roman"/>
+          <w:sz w:val="24"/>
+          <w:szCs w:val="24"/>
+        </w:rPr>
+        <w:t xml:space="preserve">Il valide </w:t>
+      </w:r>
+      <w:r>
+        <w:rPr>
+          <w:rFonts w:ascii="Times New Roman" w:hAnsi="Times New Roman" w:cs="Times New Roman"/>
+          <w:sz w:val="24"/>
+          <w:szCs w:val="24"/>
+        </w:rPr>
+        <w:t>son choix</w:t>
       </w:r>
     </w:p>
     <w:p>
       <w:pPr>
         <w:pStyle w:val="Ss-section3"/>
-        <w:ind w:left="720"/>
+        <w:ind w:left="360"/>
         <w:rPr>
           <w:rFonts w:ascii="Times New Roman" w:hAnsi="Times New Roman" w:cs="Times New Roman"/>
           <w:sz w:val="24"/>
@@ -7159,27 +7368,132 @@
           <w:u w:val="single"/>
         </w:rPr>
       </w:pPr>
-    </w:p>
-    <w:p>
-      <w:pPr>
-        <w:pStyle w:val="Ss-section3"/>
-        <w:ind w:left="720"/>
-        <w:rPr>
-          <w:rFonts w:ascii="Times New Roman" w:hAnsi="Times New Roman" w:cs="Times New Roman"/>
+      <w:r>
+        <w:rPr>
+          <w:rFonts w:ascii="Times New Roman" w:hAnsi="Times New Roman" w:cs="Times New Roman"/>
+          <w:noProof/>
           <w:sz w:val="24"/>
           <w:szCs w:val="24"/>
           <w:u w:val="single"/>
         </w:rPr>
-      </w:pPr>
-      <w:r>
-        <w:rPr>
-          <w:rFonts w:ascii="Times New Roman" w:hAnsi="Times New Roman" w:cs="Times New Roman"/>
-          <w:sz w:val="24"/>
-          <w:szCs w:val="24"/>
-          <w:u w:val="single"/>
-        </w:rPr>
-        <w:br w:type="column"/>
-      </w:r>
+        <w:drawing>
+          <wp:anchor distT="0" distB="0" distL="114300" distR="114300" simplePos="0" relativeHeight="251682816" behindDoc="0" locked="0" layoutInCell="1" allowOverlap="1" wp14:anchorId="0A6DAB1D" wp14:editId="118E7C87">
+            <wp:simplePos x="0" y="0"/>
+            <wp:positionH relativeFrom="column">
+              <wp:posOffset>0</wp:posOffset>
+            </wp:positionH>
+            <wp:positionV relativeFrom="paragraph">
+              <wp:posOffset>122555</wp:posOffset>
+            </wp:positionV>
+            <wp:extent cx="5962650" cy="3416300"/>
+            <wp:effectExtent l="0" t="0" r="6350" b="12700"/>
+            <wp:wrapSquare wrapText="bothSides"/>
+            <wp:docPr id="39" name="Image 39" descr="Macintosh HD:Users:jean-michelly:Projets:Diagramme de séquence:Séquence RechercheFournisseur:Sequence_ValiderFournisseurAdequat.png"/>
+            <wp:cNvGraphicFramePr>
+              <a:graphicFrameLocks xmlns:a="http://schemas.openxmlformats.org/drawingml/2006/main" noChangeAspect="1"/>
+            </wp:cNvGraphicFramePr>
+            <a:graphic xmlns:a="http://schemas.openxmlformats.org/drawingml/2006/main">
+              <a:graphicData uri="http://schemas.openxmlformats.org/drawingml/2006/picture">
+                <pic:pic xmlns:pic="http://schemas.openxmlformats.org/drawingml/2006/picture">
+                  <pic:nvPicPr>
+                    <pic:cNvPr id="0" name="Picture 15" descr="Macintosh HD:Users:jean-michelly:Projets:Diagramme de séquence:Séquence RechercheFournisseur:Sequence_ValiderFournisseurAdequat.png"/>
+                    <pic:cNvPicPr>
+                      <a:picLocks noChangeAspect="1" noChangeArrowheads="1"/>
+                    </pic:cNvPicPr>
+                  </pic:nvPicPr>
+                  <pic:blipFill>
+                    <a:blip r:embed="rId29">
+                      <a:extLst>
+                        <a:ext uri="{28A0092B-C50C-407E-A947-70E740481C1C}">
+                          <a14:useLocalDpi xmlns:a14="http://schemas.microsoft.com/office/drawing/2010/main" val="0"/>
+                        </a:ext>
+                      </a:extLst>
+                    </a:blip>
+                    <a:srcRect/>
+                    <a:stretch>
+                      <a:fillRect/>
+                    </a:stretch>
+                  </pic:blipFill>
+                  <pic:spPr bwMode="auto">
+                    <a:xfrm>
+                      <a:off x="0" y="0"/>
+                      <a:ext cx="5962650" cy="3416300"/>
+                    </a:xfrm>
+                    <a:prstGeom prst="rect">
+                      <a:avLst/>
+                    </a:prstGeom>
+                    <a:noFill/>
+                    <a:ln>
+                      <a:noFill/>
+                    </a:ln>
+                    <a:extLst>
+                      <a:ext uri="{FAA26D3D-D897-4be2-8F04-BA451C77F1D7}">
+                        <ma14:placeholderFlag xmlns:ma14="http://schemas.microsoft.com/office/mac/drawingml/2011/main"/>
+                      </a:ext>
+                    </a:extLst>
+                  </pic:spPr>
+                </pic:pic>
+              </a:graphicData>
+            </a:graphic>
+            <wp14:sizeRelH relativeFrom="page">
+              <wp14:pctWidth>0</wp14:pctWidth>
+            </wp14:sizeRelH>
+            <wp14:sizeRelV relativeFrom="page">
+              <wp14:pctHeight>0</wp14:pctHeight>
+            </wp14:sizeRelV>
+          </wp:anchor>
+        </w:drawing>
+      </w:r>
+    </w:p>
+    <w:p>
+      <w:pPr>
+        <w:pStyle w:val="Corps"/>
+      </w:pPr>
+    </w:p>
+    <w:p>
+      <w:pPr>
+        <w:pStyle w:val="Corps"/>
+      </w:pPr>
+    </w:p>
+    <w:p>
+      <w:pPr>
+        <w:pStyle w:val="Corps"/>
+      </w:pPr>
+    </w:p>
+    <w:p>
+      <w:pPr>
+        <w:pStyle w:val="Corps"/>
+      </w:pPr>
+    </w:p>
+    <w:p>
+      <w:pPr>
+        <w:pStyle w:val="Corps"/>
+      </w:pPr>
+    </w:p>
+    <w:p>
+      <w:pPr>
+        <w:pStyle w:val="Corps"/>
+      </w:pPr>
+    </w:p>
+    <w:p>
+      <w:pPr>
+        <w:pStyle w:val="Corps"/>
+      </w:pPr>
+    </w:p>
+    <w:p>
+      <w:pPr>
+        <w:pStyle w:val="Corps"/>
+      </w:pPr>
+    </w:p>
+    <w:p>
+      <w:pPr>
+        <w:pStyle w:val="Corps"/>
+      </w:pPr>
+    </w:p>
+    <w:p>
+      <w:pPr>
+        <w:pStyle w:val="Corps"/>
+      </w:pPr>
     </w:p>
     <w:p>
       <w:pPr>
@@ -7195,6 +7509,180 @@
           <w:u w:val="single"/>
         </w:rPr>
       </w:pPr>
+      <w:bookmarkStart w:id="0" w:name="_GoBack"/>
+      <w:bookmarkEnd w:id="0"/>
+      <w:r>
+        <w:rPr>
+          <w:rFonts w:ascii="Times New Roman" w:hAnsi="Times New Roman" w:cs="Times New Roman"/>
+          <w:sz w:val="24"/>
+          <w:szCs w:val="24"/>
+          <w:u w:val="single"/>
+        </w:rPr>
+        <w:lastRenderedPageBreak/>
+        <w:t>:</w:t>
+      </w:r>
+    </w:p>
+    <w:p>
+      <w:pPr>
+        <w:pStyle w:val="Corps"/>
+        <w:rPr>
+          <w:rFonts w:ascii="Times New Roman" w:hAnsi="Times New Roman" w:cs="Times New Roman"/>
+          <w:sz w:val="24"/>
+          <w:szCs w:val="24"/>
+        </w:rPr>
+      </w:pPr>
+      <w:r>
+        <w:rPr>
+          <w:rFonts w:ascii="Times New Roman" w:hAnsi="Times New Roman" w:cs="Times New Roman"/>
+          <w:sz w:val="24"/>
+          <w:szCs w:val="24"/>
+        </w:rPr>
+        <w:t xml:space="preserve">Titre : </w:t>
+      </w:r>
+    </w:p>
+    <w:p>
+      <w:pPr>
+        <w:pStyle w:val="Corps"/>
+        <w:rPr>
+          <w:rFonts w:ascii="Times New Roman" w:hAnsi="Times New Roman" w:cs="Times New Roman"/>
+          <w:sz w:val="24"/>
+          <w:szCs w:val="24"/>
+        </w:rPr>
+      </w:pPr>
+      <w:r>
+        <w:rPr>
+          <w:rFonts w:ascii="Times New Roman" w:hAnsi="Times New Roman" w:cs="Times New Roman"/>
+          <w:sz w:val="24"/>
+          <w:szCs w:val="24"/>
+        </w:rPr>
+        <w:t xml:space="preserve">Acteur principal : </w:t>
+      </w:r>
+    </w:p>
+    <w:p>
+      <w:pPr>
+        <w:pStyle w:val="Corps"/>
+        <w:rPr>
+          <w:rFonts w:ascii="Times New Roman" w:hAnsi="Times New Roman" w:cs="Times New Roman"/>
+          <w:sz w:val="24"/>
+          <w:szCs w:val="24"/>
+        </w:rPr>
+      </w:pPr>
+      <w:r>
+        <w:rPr>
+          <w:rFonts w:ascii="Times New Roman" w:hAnsi="Times New Roman" w:cs="Times New Roman"/>
+          <w:sz w:val="24"/>
+          <w:szCs w:val="24"/>
+        </w:rPr>
+        <w:t xml:space="preserve">Acteur secondaire : </w:t>
+      </w:r>
+    </w:p>
+    <w:p>
+      <w:pPr>
+        <w:pStyle w:val="Corps"/>
+        <w:rPr>
+          <w:rFonts w:ascii="Times New Roman" w:hAnsi="Times New Roman" w:cs="Times New Roman"/>
+          <w:sz w:val="24"/>
+          <w:szCs w:val="24"/>
+        </w:rPr>
+      </w:pPr>
+      <w:r>
+        <w:rPr>
+          <w:rFonts w:ascii="Times New Roman" w:hAnsi="Times New Roman" w:cs="Times New Roman"/>
+          <w:sz w:val="24"/>
+          <w:szCs w:val="24"/>
+        </w:rPr>
+        <w:t xml:space="preserve">Objectifs : </w:t>
+      </w:r>
+    </w:p>
+    <w:p>
+      <w:pPr>
+        <w:pStyle w:val="Corps"/>
+        <w:rPr>
+          <w:rFonts w:ascii="Times New Roman" w:hAnsi="Times New Roman" w:cs="Times New Roman"/>
+          <w:sz w:val="24"/>
+          <w:szCs w:val="24"/>
+        </w:rPr>
+      </w:pPr>
+      <w:r>
+        <w:rPr>
+          <w:rFonts w:ascii="Times New Roman" w:hAnsi="Times New Roman" w:cs="Times New Roman"/>
+          <w:sz w:val="24"/>
+          <w:szCs w:val="24"/>
+        </w:rPr>
+        <w:t xml:space="preserve">Pré-conditions : </w:t>
+      </w:r>
+    </w:p>
+    <w:p>
+      <w:pPr>
+        <w:pStyle w:val="Corps"/>
+        <w:rPr>
+          <w:rFonts w:ascii="Times New Roman" w:hAnsi="Times New Roman" w:cs="Times New Roman"/>
+          <w:sz w:val="24"/>
+          <w:szCs w:val="24"/>
+        </w:rPr>
+      </w:pPr>
+      <w:r>
+        <w:rPr>
+          <w:rFonts w:ascii="Times New Roman" w:hAnsi="Times New Roman" w:cs="Times New Roman"/>
+          <w:sz w:val="24"/>
+          <w:szCs w:val="24"/>
+        </w:rPr>
+        <w:t xml:space="preserve">Post-conditions : </w:t>
+      </w:r>
+    </w:p>
+    <w:p>
+      <w:pPr>
+        <w:pStyle w:val="Corps"/>
+        <w:rPr>
+          <w:rFonts w:ascii="Times New Roman" w:hAnsi="Times New Roman" w:cs="Times New Roman"/>
+          <w:sz w:val="24"/>
+          <w:szCs w:val="24"/>
+        </w:rPr>
+      </w:pPr>
+      <w:r>
+        <w:rPr>
+          <w:rFonts w:ascii="Times New Roman" w:hAnsi="Times New Roman" w:cs="Times New Roman"/>
+          <w:sz w:val="24"/>
+          <w:szCs w:val="24"/>
+        </w:rPr>
+        <w:t xml:space="preserve">Flots d'évènements : </w:t>
+      </w:r>
+    </w:p>
+    <w:p>
+      <w:pPr>
+        <w:pStyle w:val="Ss-section3"/>
+        <w:ind w:left="720"/>
+        <w:rPr>
+          <w:rFonts w:ascii="Times New Roman" w:hAnsi="Times New Roman" w:cs="Times New Roman"/>
+          <w:sz w:val="24"/>
+          <w:szCs w:val="24"/>
+          <w:u w:val="single"/>
+        </w:rPr>
+      </w:pPr>
+      <w:r>
+        <w:rPr>
+          <w:rFonts w:ascii="Times New Roman" w:hAnsi="Times New Roman" w:cs="Times New Roman"/>
+          <w:sz w:val="24"/>
+          <w:szCs w:val="24"/>
+          <w:u w:val="single"/>
+        </w:rPr>
+        <w:br w:type="column"/>
+      </w:r>
+    </w:p>
+    <w:p>
+      <w:pPr>
+        <w:pStyle w:val="Ss-section3"/>
+        <w:numPr>
+          <w:ilvl w:val="0"/>
+          <w:numId w:val="13"/>
+        </w:numPr>
+        <w:rPr>
+          <w:rFonts w:ascii="Times New Roman" w:hAnsi="Times New Roman" w:cs="Times New Roman"/>
+          <w:sz w:val="24"/>
+          <w:szCs w:val="24"/>
+          <w:u w:val="single"/>
+        </w:rPr>
+      </w:pPr>
       <w:r>
         <w:rPr>
           <w:rFonts w:ascii="Times New Roman" w:hAnsi="Times New Roman" w:cs="Times New Roman"/>
@@ -7339,7 +7827,7 @@
       </w:pPr>
     </w:p>
     <w:sectPr>
-      <w:footerReference w:type="default" r:id="rId29"/>
+      <w:footerReference w:type="default" r:id="rId30"/>
       <w:pgSz w:w="12240" w:h="15840"/>
       <w:pgMar w:top="1418" w:right="1418" w:bottom="1418" w:left="1418" w:header="720" w:footer="720" w:gutter="0"/>
       <w:pgNumType w:start="0"/>
@@ -7475,7 +7963,7 @@
               <w:noProof/>
               <w:color w:val="FFFFFF" w:themeColor="background1"/>
             </w:rPr>
-            <w:t>20</w:t>
+            <w:t>21</w:t>
           </w:r>
           <w:r>
             <w:rPr>
@@ -8316,6 +8804,95 @@
     </w:lvl>
   </w:abstractNum>
   <w:abstractNum w:abstractNumId="8">
+    <w:nsid w:val="3A866960"/>
+    <w:multiLevelType w:val="hybridMultilevel"/>
+    <w:tmpl w:val="609CDA84"/>
+    <w:lvl w:ilvl="0" w:tplc="040C000F">
+      <w:start w:val="1"/>
+      <w:numFmt w:val="decimal"/>
+      <w:lvlText w:val="%1."/>
+      <w:lvlJc w:val="left"/>
+      <w:pPr>
+        <w:ind w:left="720" w:hanging="360"/>
+      </w:pPr>
+      <w:rPr>
+        <w:rFonts w:hint="default"/>
+      </w:rPr>
+    </w:lvl>
+    <w:lvl w:ilvl="1" w:tplc="040C0019" w:tentative="1">
+      <w:start w:val="1"/>
+      <w:numFmt w:val="lowerLetter"/>
+      <w:lvlText w:val="%2."/>
+      <w:lvlJc w:val="left"/>
+      <w:pPr>
+        <w:ind w:left="1440" w:hanging="360"/>
+      </w:pPr>
+    </w:lvl>
+    <w:lvl w:ilvl="2" w:tplc="040C001B" w:tentative="1">
+      <w:start w:val="1"/>
+      <w:numFmt w:val="lowerRoman"/>
+      <w:lvlText w:val="%3."/>
+      <w:lvlJc w:val="right"/>
+      <w:pPr>
+        <w:ind w:left="2160" w:hanging="180"/>
+      </w:pPr>
+    </w:lvl>
+    <w:lvl w:ilvl="3" w:tplc="040C000F" w:tentative="1">
+      <w:start w:val="1"/>
+      <w:numFmt w:val="decimal"/>
+      <w:lvlText w:val="%4."/>
+      <w:lvlJc w:val="left"/>
+      <w:pPr>
+        <w:ind w:left="2880" w:hanging="360"/>
+      </w:pPr>
+    </w:lvl>
+    <w:lvl w:ilvl="4" w:tplc="040C0019" w:tentative="1">
+      <w:start w:val="1"/>
+      <w:numFmt w:val="lowerLetter"/>
+      <w:lvlText w:val="%5."/>
+      <w:lvlJc w:val="left"/>
+      <w:pPr>
+        <w:ind w:left="3600" w:hanging="360"/>
+      </w:pPr>
+    </w:lvl>
+    <w:lvl w:ilvl="5" w:tplc="040C001B" w:tentative="1">
+      <w:start w:val="1"/>
+      <w:numFmt w:val="lowerRoman"/>
+      <w:lvlText w:val="%6."/>
+      <w:lvlJc w:val="right"/>
+      <w:pPr>
+        <w:ind w:left="4320" w:hanging="180"/>
+      </w:pPr>
+    </w:lvl>
+    <w:lvl w:ilvl="6" w:tplc="040C000F" w:tentative="1">
+      <w:start w:val="1"/>
+      <w:numFmt w:val="decimal"/>
+      <w:lvlText w:val="%7."/>
+      <w:lvlJc w:val="left"/>
+      <w:pPr>
+        <w:ind w:left="5040" w:hanging="360"/>
+      </w:pPr>
+    </w:lvl>
+    <w:lvl w:ilvl="7" w:tplc="040C0019" w:tentative="1">
+      <w:start w:val="1"/>
+      <w:numFmt w:val="lowerLetter"/>
+      <w:lvlText w:val="%8."/>
+      <w:lvlJc w:val="left"/>
+      <w:pPr>
+        <w:ind w:left="5760" w:hanging="360"/>
+      </w:pPr>
+    </w:lvl>
+    <w:lvl w:ilvl="8" w:tplc="040C001B" w:tentative="1">
+      <w:start w:val="1"/>
+      <w:numFmt w:val="lowerRoman"/>
+      <w:lvlText w:val="%9."/>
+      <w:lvlJc w:val="right"/>
+      <w:pPr>
+        <w:ind w:left="6480" w:hanging="180"/>
+      </w:pPr>
+    </w:lvl>
+  </w:abstractNum>
+  <w:abstractNum w:abstractNumId="9">
     <w:nsid w:val="41B15413"/>
     <w:multiLevelType w:val="multilevel"/>
     <w:tmpl w:val="40DCB396"/>
@@ -8456,7 +9033,7 @@
       </w:rPr>
     </w:lvl>
   </w:abstractNum>
-  <w:abstractNum w:abstractNumId="9">
+  <w:abstractNum w:abstractNumId="10">
     <w:nsid w:val="459B0446"/>
     <w:multiLevelType w:val="hybridMultilevel"/>
     <w:tmpl w:val="5AE465FA"/>
@@ -8569,7 +9146,7 @@
       </w:rPr>
     </w:lvl>
   </w:abstractNum>
-  <w:abstractNum w:abstractNumId="10">
+  <w:abstractNum w:abstractNumId="11">
     <w:nsid w:val="47984F87"/>
     <w:multiLevelType w:val="hybridMultilevel"/>
     <w:tmpl w:val="6A56F3A2"/>
@@ -8682,7 +9259,7 @@
       </w:rPr>
     </w:lvl>
   </w:abstractNum>
-  <w:abstractNum w:abstractNumId="11">
+  <w:abstractNum w:abstractNumId="12">
     <w:nsid w:val="47E97E08"/>
     <w:multiLevelType w:val="hybridMultilevel"/>
     <w:tmpl w:val="98AA2ECE"/>
@@ -8795,7 +9372,7 @@
       </w:rPr>
     </w:lvl>
   </w:abstractNum>
-  <w:abstractNum w:abstractNumId="12">
+  <w:abstractNum w:abstractNumId="13">
     <w:nsid w:val="4A7C2873"/>
     <w:multiLevelType w:val="hybridMultilevel"/>
     <w:tmpl w:val="F93C3BB6"/>
@@ -8884,7 +9461,7 @@
       </w:pPr>
     </w:lvl>
   </w:abstractNum>
-  <w:abstractNum w:abstractNumId="13">
+  <w:abstractNum w:abstractNumId="14">
     <w:nsid w:val="549E69C5"/>
     <w:multiLevelType w:val="hybridMultilevel"/>
     <w:tmpl w:val="36B06F02"/>
@@ -8973,7 +9550,7 @@
       </w:pPr>
     </w:lvl>
   </w:abstractNum>
-  <w:abstractNum w:abstractNumId="14">
+  <w:abstractNum w:abstractNumId="15">
     <w:nsid w:val="54FC7F39"/>
     <w:multiLevelType w:val="hybridMultilevel"/>
     <w:tmpl w:val="85BCE152"/>
@@ -9062,7 +9639,7 @@
       </w:pPr>
     </w:lvl>
   </w:abstractNum>
-  <w:abstractNum w:abstractNumId="15">
+  <w:abstractNum w:abstractNumId="16">
     <w:nsid w:val="5916787A"/>
     <w:multiLevelType w:val="hybridMultilevel"/>
     <w:tmpl w:val="87400B66"/>
@@ -9151,7 +9728,7 @@
       </w:pPr>
     </w:lvl>
   </w:abstractNum>
-  <w:abstractNum w:abstractNumId="16">
+  <w:abstractNum w:abstractNumId="17">
     <w:nsid w:val="68DB65A6"/>
     <w:multiLevelType w:val="hybridMultilevel"/>
     <w:tmpl w:val="6D7EF99A"/>
@@ -9240,7 +9817,7 @@
       </w:pPr>
     </w:lvl>
   </w:abstractNum>
-  <w:abstractNum w:abstractNumId="17">
+  <w:abstractNum w:abstractNumId="18">
     <w:nsid w:val="718B2063"/>
     <w:multiLevelType w:val="hybridMultilevel"/>
     <w:tmpl w:val="C83AE6A4"/>
@@ -9329,7 +9906,7 @@
       </w:pPr>
     </w:lvl>
   </w:abstractNum>
-  <w:abstractNum w:abstractNumId="18">
+  <w:abstractNum w:abstractNumId="19">
     <w:nsid w:val="790F7B17"/>
     <w:multiLevelType w:val="hybridMultilevel"/>
     <w:tmpl w:val="458A1524"/>
@@ -9449,25 +10026,25 @@
     <w:abstractNumId w:val="4"/>
   </w:num>
   <w:num w:numId="3">
+    <w:abstractNumId w:val="11"/>
+  </w:num>
+  <w:num w:numId="4">
     <w:abstractNumId w:val="10"/>
   </w:num>
-  <w:num w:numId="4">
-    <w:abstractNumId w:val="9"/>
-  </w:num>
   <w:num w:numId="5">
-    <w:abstractNumId w:val="11"/>
+    <w:abstractNumId w:val="12"/>
   </w:num>
   <w:num w:numId="6">
-    <w:abstractNumId w:val="18"/>
+    <w:abstractNumId w:val="19"/>
   </w:num>
   <w:num w:numId="7">
     <w:abstractNumId w:val="3"/>
   </w:num>
   <w:num w:numId="8">
-    <w:abstractNumId w:val="15"/>
+    <w:abstractNumId w:val="16"/>
   </w:num>
   <w:num w:numId="9">
-    <w:abstractNumId w:val="16"/>
+    <w:abstractNumId w:val="17"/>
   </w:num>
   <w:num w:numId="10">
     <w:abstractNumId w:val="1"/>
@@ -9476,22 +10053,22 @@
     <w:abstractNumId w:val="5"/>
   </w:num>
   <w:num w:numId="12">
-    <w:abstractNumId w:val="8"/>
+    <w:abstractNumId w:val="9"/>
   </w:num>
   <w:num w:numId="13">
     <w:abstractNumId w:val="0"/>
   </w:num>
   <w:num w:numId="14">
-    <w:abstractNumId w:val="17"/>
+    <w:abstractNumId w:val="18"/>
   </w:num>
   <w:num w:numId="15">
     <w:abstractNumId w:val="6"/>
   </w:num>
   <w:num w:numId="16">
-    <w:abstractNumId w:val="14"/>
+    <w:abstractNumId w:val="15"/>
   </w:num>
   <w:num w:numId="17">
-    <w:abstractNumId w:val="13"/>
+    <w:abstractNumId w:val="14"/>
   </w:num>
   <w:num w:numId="18">
     <w:abstractNumId w:val="7"/>
@@ -9500,7 +10077,10 @@
     <w:abstractNumId w:val="2"/>
   </w:num>
   <w:num w:numId="20">
-    <w:abstractNumId w:val="12"/>
+    <w:abstractNumId w:val="13"/>
+  </w:num>
+  <w:num w:numId="21">
+    <w:abstractNumId w:val="8"/>
   </w:num>
   <w:numIdMacAtCleanup w:val="20"/>
 </w:numbering>
@@ -12045,7 +12625,7 @@
 </file>
 
 <file path=customXml/itemProps4.xml><?xml version="1.0" encoding="utf-8"?>
-<ds:datastoreItem xmlns:ds="http://schemas.openxmlformats.org/officeDocument/2006/customXml" ds:itemID="{7C81251D-4519-3F4B-9972-FE5254074723}">
+<ds:datastoreItem xmlns:ds="http://schemas.openxmlformats.org/officeDocument/2006/customXml" ds:itemID="{5673CF05-7BD9-3141-941E-1203612192E9}">
   <ds:schemaRefs>
     <ds:schemaRef ds:uri="http://schemas.openxmlformats.org/officeDocument/2006/bibliography"/>
   </ds:schemaRefs>

</xml_diff>

<commit_message>
Ajout diagramme de séquence Recherche fournisseur et mis à jour .doc
</commit_message>
<xml_diff>
--- a/Ly_Ha.docx
+++ b/Ly_Ha.docx
@@ -7509,8 +7509,6 @@
           <w:u w:val="single"/>
         </w:rPr>
       </w:pPr>
-      <w:bookmarkStart w:id="0" w:name="_GoBack"/>
-      <w:bookmarkEnd w:id="0"/>
       <w:r>
         <w:rPr>
           <w:rFonts w:ascii="Times New Roman" w:hAnsi="Times New Roman" w:cs="Times New Roman"/>
@@ -7519,6 +7517,24 @@
           <w:u w:val="single"/>
         </w:rPr>
         <w:lastRenderedPageBreak/>
+        <w:t>Attacher une annonce client à un fournisseur</w:t>
+      </w:r>
+      <w:r>
+        <w:rPr>
+          <w:rFonts w:ascii="Times New Roman" w:hAnsi="Times New Roman" w:cs="Times New Roman"/>
+          <w:sz w:val="24"/>
+          <w:szCs w:val="24"/>
+          <w:u w:val="single"/>
+        </w:rPr>
+        <w:t xml:space="preserve"> </w:t>
+      </w:r>
+      <w:r>
+        <w:rPr>
+          <w:rFonts w:ascii="Times New Roman" w:hAnsi="Times New Roman" w:cs="Times New Roman"/>
+          <w:sz w:val="24"/>
+          <w:szCs w:val="24"/>
+          <w:u w:val="single"/>
+        </w:rPr>
         <w:t>:</w:t>
       </w:r>
     </w:p>
@@ -7537,8 +7553,44 @@
           <w:sz w:val="24"/>
           <w:szCs w:val="24"/>
         </w:rPr>
+        <w:t>Un client peut avoir plusieurs annonces</w:t>
+      </w:r>
+    </w:p>
+    <w:p>
+      <w:pPr>
+        <w:pStyle w:val="Corps"/>
+        <w:rPr>
+          <w:rFonts w:ascii="Times New Roman" w:hAnsi="Times New Roman" w:cs="Times New Roman"/>
+          <w:sz w:val="24"/>
+          <w:szCs w:val="24"/>
+        </w:rPr>
+      </w:pPr>
+    </w:p>
+    <w:p>
+      <w:pPr>
+        <w:pStyle w:val="Corps"/>
+        <w:rPr>
+          <w:rFonts w:ascii="Times New Roman" w:hAnsi="Times New Roman" w:cs="Times New Roman"/>
+          <w:sz w:val="24"/>
+          <w:szCs w:val="24"/>
+        </w:rPr>
+      </w:pPr>
+      <w:r>
+        <w:rPr>
+          <w:rFonts w:ascii="Times New Roman" w:hAnsi="Times New Roman" w:cs="Times New Roman"/>
+          <w:sz w:val="24"/>
+          <w:szCs w:val="24"/>
+        </w:rPr>
         <w:t xml:space="preserve">Titre : </w:t>
       </w:r>
+      <w:r>
+        <w:rPr>
+          <w:rFonts w:ascii="Times New Roman" w:hAnsi="Times New Roman" w:cs="Times New Roman"/>
+          <w:sz w:val="24"/>
+          <w:szCs w:val="24"/>
+        </w:rPr>
+        <w:t>Attacher une annonce client à un fournisseur</w:t>
+      </w:r>
     </w:p>
     <w:p>
       <w:pPr>
@@ -7557,6 +7609,14 @@
         </w:rPr>
         <w:t xml:space="preserve">Acteur principal : </w:t>
       </w:r>
+      <w:r>
+        <w:rPr>
+          <w:rFonts w:ascii="Times New Roman" w:hAnsi="Times New Roman" w:cs="Times New Roman"/>
+          <w:sz w:val="24"/>
+          <w:szCs w:val="24"/>
+        </w:rPr>
+        <w:t>Back-office, client, fournisseur</w:t>
+      </w:r>
     </w:p>
     <w:p>
       <w:pPr>
@@ -7593,6 +7653,46 @@
         </w:rPr>
         <w:t xml:space="preserve">Objectifs : </w:t>
       </w:r>
+      <w:r>
+        <w:rPr>
+          <w:rFonts w:ascii="Times New Roman" w:hAnsi="Times New Roman" w:cs="Times New Roman"/>
+          <w:sz w:val="24"/>
+          <w:szCs w:val="24"/>
+        </w:rPr>
+        <w:t>Publier l’</w:t>
+      </w:r>
+      <w:r>
+        <w:rPr>
+          <w:rFonts w:ascii="Times New Roman" w:hAnsi="Times New Roman" w:cs="Times New Roman"/>
+          <w:sz w:val="24"/>
+          <w:szCs w:val="24"/>
+        </w:rPr>
+        <w:t>annonce à tous</w:t>
+      </w:r>
+      <w:r>
+        <w:rPr>
+          <w:rFonts w:ascii="Times New Roman" w:hAnsi="Times New Roman" w:cs="Times New Roman"/>
+          <w:sz w:val="24"/>
+          <w:szCs w:val="24"/>
+        </w:rPr>
+        <w:t xml:space="preserve"> les fournisseurs attaché</w:t>
+      </w:r>
+      <w:r>
+        <w:rPr>
+          <w:rFonts w:ascii="Times New Roman" w:hAnsi="Times New Roman" w:cs="Times New Roman"/>
+          <w:sz w:val="24"/>
+          <w:szCs w:val="24"/>
+        </w:rPr>
+        <w:t>s</w:t>
+      </w:r>
+      <w:r>
+        <w:rPr>
+          <w:rFonts w:ascii="Times New Roman" w:hAnsi="Times New Roman" w:cs="Times New Roman"/>
+          <w:sz w:val="24"/>
+          <w:szCs w:val="24"/>
+        </w:rPr>
+        <w:t xml:space="preserve"> </w:t>
+      </w:r>
     </w:p>
     <w:p>
       <w:pPr>
@@ -7611,6 +7711,14 @@
         </w:rPr>
         <w:t xml:space="preserve">Pré-conditions : </w:t>
       </w:r>
+      <w:r>
+        <w:rPr>
+          <w:rFonts w:ascii="Times New Roman" w:hAnsi="Times New Roman" w:cs="Times New Roman"/>
+          <w:sz w:val="24"/>
+          <w:szCs w:val="24"/>
+        </w:rPr>
+        <w:t>Le fournisseur doit être du même type que le client</w:t>
+      </w:r>
     </w:p>
     <w:p>
       <w:pPr>
@@ -7629,6 +7737,14 @@
         </w:rPr>
         <w:t xml:space="preserve">Post-conditions : </w:t>
       </w:r>
+      <w:r>
+        <w:rPr>
+          <w:rFonts w:ascii="Times New Roman" w:hAnsi="Times New Roman" w:cs="Times New Roman"/>
+          <w:sz w:val="24"/>
+          <w:szCs w:val="24"/>
+        </w:rPr>
+        <w:t>Les fournisseurs attachés peuvent consulter l’annonce</w:t>
+      </w:r>
     </w:p>
     <w:p>
       <w:pPr>
@@ -7650,8 +7766,118 @@
     </w:p>
     <w:p>
       <w:pPr>
+        <w:pStyle w:val="Corps"/>
+        <w:numPr>
+          <w:ilvl w:val="0"/>
+          <w:numId w:val="22"/>
+        </w:numPr>
+        <w:rPr>
+          <w:rFonts w:ascii="Times New Roman" w:hAnsi="Times New Roman" w:cs="Times New Roman"/>
+          <w:sz w:val="24"/>
+          <w:szCs w:val="24"/>
+        </w:rPr>
+      </w:pPr>
+      <w:r>
+        <w:rPr>
+          <w:rFonts w:ascii="Times New Roman" w:hAnsi="Times New Roman" w:cs="Times New Roman"/>
+          <w:sz w:val="24"/>
+          <w:szCs w:val="24"/>
+        </w:rPr>
+        <w:t>Le back-office clique sur le bouton « Attacher une annonce client à un fournisseur »</w:t>
+      </w:r>
+    </w:p>
+    <w:p>
+      <w:pPr>
+        <w:pStyle w:val="Corps"/>
+        <w:numPr>
+          <w:ilvl w:val="0"/>
+          <w:numId w:val="22"/>
+        </w:numPr>
+        <w:rPr>
+          <w:rFonts w:ascii="Times New Roman" w:hAnsi="Times New Roman" w:cs="Times New Roman"/>
+          <w:sz w:val="24"/>
+          <w:szCs w:val="24"/>
+        </w:rPr>
+      </w:pPr>
+      <w:r>
+        <w:rPr>
+          <w:rFonts w:ascii="Times New Roman" w:hAnsi="Times New Roman" w:cs="Times New Roman"/>
+          <w:sz w:val="24"/>
+          <w:szCs w:val="24"/>
+        </w:rPr>
+        <w:t xml:space="preserve">Il sélectionne un client </w:t>
+      </w:r>
+    </w:p>
+    <w:p>
+      <w:pPr>
+        <w:pStyle w:val="Corps"/>
+        <w:numPr>
+          <w:ilvl w:val="0"/>
+          <w:numId w:val="22"/>
+        </w:numPr>
+        <w:rPr>
+          <w:rFonts w:ascii="Times New Roman" w:hAnsi="Times New Roman" w:cs="Times New Roman"/>
+          <w:sz w:val="24"/>
+          <w:szCs w:val="24"/>
+        </w:rPr>
+      </w:pPr>
+      <w:r>
+        <w:rPr>
+          <w:rFonts w:ascii="Times New Roman" w:hAnsi="Times New Roman" w:cs="Times New Roman"/>
+          <w:sz w:val="24"/>
+          <w:szCs w:val="24"/>
+        </w:rPr>
+        <w:t>Il sélectionne une annonce</w:t>
+      </w:r>
+    </w:p>
+    <w:p>
+      <w:pPr>
+        <w:pStyle w:val="Corps"/>
+        <w:numPr>
+          <w:ilvl w:val="0"/>
+          <w:numId w:val="22"/>
+        </w:numPr>
+        <w:rPr>
+          <w:rFonts w:ascii="Times New Roman" w:hAnsi="Times New Roman" w:cs="Times New Roman"/>
+          <w:sz w:val="24"/>
+          <w:szCs w:val="24"/>
+        </w:rPr>
+      </w:pPr>
+      <w:r>
+        <w:rPr>
+          <w:rFonts w:ascii="Times New Roman" w:hAnsi="Times New Roman" w:cs="Times New Roman"/>
+          <w:sz w:val="24"/>
+          <w:szCs w:val="24"/>
+        </w:rPr>
+        <w:t>Il sélectionne le(s) fournisseur(s)</w:t>
+      </w:r>
+    </w:p>
+    <w:p>
+      <w:pPr>
+        <w:pStyle w:val="Corps"/>
+        <w:numPr>
+          <w:ilvl w:val="0"/>
+          <w:numId w:val="22"/>
+        </w:numPr>
+        <w:rPr>
+          <w:rFonts w:ascii="Times New Roman" w:hAnsi="Times New Roman" w:cs="Times New Roman"/>
+          <w:sz w:val="24"/>
+          <w:szCs w:val="24"/>
+        </w:rPr>
+      </w:pPr>
+      <w:r>
+        <w:rPr>
+          <w:rFonts w:ascii="Times New Roman" w:hAnsi="Times New Roman" w:cs="Times New Roman"/>
+          <w:sz w:val="24"/>
+          <w:szCs w:val="24"/>
+        </w:rPr>
+        <w:t>Il valide le formulaire</w:t>
+      </w:r>
+    </w:p>
+    <w:p>
+      <w:pPr>
         <w:pStyle w:val="Ss-section3"/>
-        <w:ind w:left="720"/>
+        <w:ind w:left="360"/>
         <w:rPr>
           <w:rFonts w:ascii="Times New Roman" w:hAnsi="Times New Roman" w:cs="Times New Roman"/>
           <w:sz w:val="24"/>
@@ -7662,12 +7888,129 @@
       <w:r>
         <w:rPr>
           <w:rFonts w:ascii="Times New Roman" w:hAnsi="Times New Roman" w:cs="Times New Roman"/>
+          <w:noProof/>
           <w:sz w:val="24"/>
           <w:szCs w:val="24"/>
           <w:u w:val="single"/>
         </w:rPr>
-        <w:br w:type="column"/>
-      </w:r>
+        <w:drawing>
+          <wp:anchor distT="0" distB="0" distL="114300" distR="114300" simplePos="0" relativeHeight="251683840" behindDoc="0" locked="0" layoutInCell="1" allowOverlap="1" wp14:anchorId="4F57E9D9" wp14:editId="38C986B9">
+            <wp:simplePos x="0" y="0"/>
+            <wp:positionH relativeFrom="column">
+              <wp:posOffset>0</wp:posOffset>
+            </wp:positionH>
+            <wp:positionV relativeFrom="paragraph">
+              <wp:posOffset>168275</wp:posOffset>
+            </wp:positionV>
+            <wp:extent cx="5949950" cy="2844800"/>
+            <wp:effectExtent l="0" t="0" r="0" b="0"/>
+            <wp:wrapSquare wrapText="bothSides"/>
+            <wp:docPr id="3" name="Image 3" descr="Macintosh HD:Users:jean-michelly:Projets:Diagramme de séquence:Séquence RechercheFournisseur:Sequence_AttacherAnnonceClientFournisseur.png"/>
+            <wp:cNvGraphicFramePr>
+              <a:graphicFrameLocks xmlns:a="http://schemas.openxmlformats.org/drawingml/2006/main" noChangeAspect="1"/>
+            </wp:cNvGraphicFramePr>
+            <a:graphic xmlns:a="http://schemas.openxmlformats.org/drawingml/2006/main">
+              <a:graphicData uri="http://schemas.openxmlformats.org/drawingml/2006/picture">
+                <pic:pic xmlns:pic="http://schemas.openxmlformats.org/drawingml/2006/picture">
+                  <pic:nvPicPr>
+                    <pic:cNvPr id="0" name="Picture 1" descr="Macintosh HD:Users:jean-michelly:Projets:Diagramme de séquence:Séquence RechercheFournisseur:Sequence_AttacherAnnonceClientFournisseur.png"/>
+                    <pic:cNvPicPr>
+                      <a:picLocks noChangeAspect="1" noChangeArrowheads="1"/>
+                    </pic:cNvPicPr>
+                  </pic:nvPicPr>
+                  <pic:blipFill>
+                    <a:blip r:embed="rId30">
+                      <a:extLst>
+                        <a:ext uri="{28A0092B-C50C-407E-A947-70E740481C1C}">
+                          <a14:useLocalDpi xmlns:a14="http://schemas.microsoft.com/office/drawing/2010/main" val="0"/>
+                        </a:ext>
+                      </a:extLst>
+                    </a:blip>
+                    <a:srcRect/>
+                    <a:stretch>
+                      <a:fillRect/>
+                    </a:stretch>
+                  </pic:blipFill>
+                  <pic:spPr bwMode="auto">
+                    <a:xfrm>
+                      <a:off x="0" y="0"/>
+                      <a:ext cx="5949950" cy="2844800"/>
+                    </a:xfrm>
+                    <a:prstGeom prst="rect">
+                      <a:avLst/>
+                    </a:prstGeom>
+                    <a:noFill/>
+                    <a:ln>
+                      <a:noFill/>
+                    </a:ln>
+                    <a:extLst>
+                      <a:ext uri="{FAA26D3D-D897-4be2-8F04-BA451C77F1D7}">
+                        <ma14:placeholderFlag xmlns:ma14="http://schemas.microsoft.com/office/mac/drawingml/2011/main"/>
+                      </a:ext>
+                    </a:extLst>
+                  </pic:spPr>
+                </pic:pic>
+              </a:graphicData>
+            </a:graphic>
+            <wp14:sizeRelH relativeFrom="page">
+              <wp14:pctWidth>0</wp14:pctWidth>
+            </wp14:sizeRelH>
+            <wp14:sizeRelV relativeFrom="page">
+              <wp14:pctHeight>0</wp14:pctHeight>
+            </wp14:sizeRelV>
+          </wp:anchor>
+        </w:drawing>
+      </w:r>
+    </w:p>
+    <w:p>
+      <w:pPr>
+        <w:pStyle w:val="Corps"/>
+      </w:pPr>
+    </w:p>
+    <w:p>
+      <w:pPr>
+        <w:pStyle w:val="Corps"/>
+      </w:pPr>
+    </w:p>
+    <w:p>
+      <w:pPr>
+        <w:pStyle w:val="Corps"/>
+      </w:pPr>
+    </w:p>
+    <w:p>
+      <w:pPr>
+        <w:pStyle w:val="Corps"/>
+      </w:pPr>
+    </w:p>
+    <w:p>
+      <w:pPr>
+        <w:pStyle w:val="Corps"/>
+      </w:pPr>
+    </w:p>
+    <w:p>
+      <w:pPr>
+        <w:pStyle w:val="Corps"/>
+      </w:pPr>
+    </w:p>
+    <w:p>
+      <w:pPr>
+        <w:pStyle w:val="Corps"/>
+      </w:pPr>
+    </w:p>
+    <w:p>
+      <w:pPr>
+        <w:pStyle w:val="Corps"/>
+      </w:pPr>
+    </w:p>
+    <w:p>
+      <w:pPr>
+        <w:pStyle w:val="Corps"/>
+      </w:pPr>
+    </w:p>
+    <w:p>
+      <w:pPr>
+        <w:pStyle w:val="Corps"/>
+      </w:pPr>
     </w:p>
     <w:p>
       <w:pPr>
@@ -7690,6 +8033,860 @@
           <w:szCs w:val="24"/>
           <w:u w:val="single"/>
         </w:rPr>
+        <w:lastRenderedPageBreak/>
+        <w:t xml:space="preserve">Publier une annonce client </w:t>
+      </w:r>
+      <w:r>
+        <w:rPr>
+          <w:rFonts w:ascii="Times New Roman" w:hAnsi="Times New Roman" w:cs="Times New Roman"/>
+          <w:sz w:val="24"/>
+          <w:szCs w:val="24"/>
+          <w:u w:val="single"/>
+        </w:rPr>
+        <w:t>:</w:t>
+      </w:r>
+    </w:p>
+    <w:p>
+      <w:pPr>
+        <w:pStyle w:val="Corps"/>
+        <w:rPr>
+          <w:rFonts w:ascii="Times New Roman" w:hAnsi="Times New Roman" w:cs="Times New Roman"/>
+          <w:sz w:val="24"/>
+          <w:szCs w:val="24"/>
+        </w:rPr>
+      </w:pPr>
+      <w:r>
+        <w:rPr>
+          <w:rFonts w:ascii="Times New Roman" w:hAnsi="Times New Roman" w:cs="Times New Roman"/>
+          <w:sz w:val="24"/>
+          <w:szCs w:val="24"/>
+        </w:rPr>
+        <w:t xml:space="preserve">Titre : </w:t>
+      </w:r>
+      <w:r>
+        <w:rPr>
+          <w:rFonts w:ascii="Times New Roman" w:hAnsi="Times New Roman" w:cs="Times New Roman"/>
+          <w:sz w:val="24"/>
+          <w:szCs w:val="24"/>
+        </w:rPr>
+        <w:t>Publier une annonce client</w:t>
+      </w:r>
+    </w:p>
+    <w:p>
+      <w:pPr>
+        <w:pStyle w:val="Corps"/>
+        <w:rPr>
+          <w:rFonts w:ascii="Times New Roman" w:hAnsi="Times New Roman" w:cs="Times New Roman"/>
+          <w:sz w:val="24"/>
+          <w:szCs w:val="24"/>
+        </w:rPr>
+      </w:pPr>
+      <w:r>
+        <w:rPr>
+          <w:rFonts w:ascii="Times New Roman" w:hAnsi="Times New Roman" w:cs="Times New Roman"/>
+          <w:sz w:val="24"/>
+          <w:szCs w:val="24"/>
+        </w:rPr>
+        <w:t xml:space="preserve">Acteur principal : </w:t>
+      </w:r>
+      <w:r>
+        <w:rPr>
+          <w:rFonts w:ascii="Times New Roman" w:hAnsi="Times New Roman" w:cs="Times New Roman"/>
+          <w:sz w:val="24"/>
+          <w:szCs w:val="24"/>
+        </w:rPr>
+        <w:t xml:space="preserve">Annonce, </w:t>
+      </w:r>
+      <w:r>
+        <w:rPr>
+          <w:rFonts w:ascii="Times New Roman" w:hAnsi="Times New Roman" w:cs="Times New Roman"/>
+          <w:sz w:val="24"/>
+          <w:szCs w:val="24"/>
+        </w:rPr>
+        <w:t>fournisseur</w:t>
+      </w:r>
+    </w:p>
+    <w:p>
+      <w:pPr>
+        <w:pStyle w:val="Corps"/>
+        <w:rPr>
+          <w:rFonts w:ascii="Times New Roman" w:hAnsi="Times New Roman" w:cs="Times New Roman"/>
+          <w:sz w:val="24"/>
+          <w:szCs w:val="24"/>
+        </w:rPr>
+      </w:pPr>
+      <w:r>
+        <w:rPr>
+          <w:rFonts w:ascii="Times New Roman" w:hAnsi="Times New Roman" w:cs="Times New Roman"/>
+          <w:sz w:val="24"/>
+          <w:szCs w:val="24"/>
+        </w:rPr>
+        <w:t xml:space="preserve">Acteur secondaire : </w:t>
+      </w:r>
+    </w:p>
+    <w:p>
+      <w:pPr>
+        <w:pStyle w:val="Corps"/>
+        <w:rPr>
+          <w:rFonts w:ascii="Times New Roman" w:hAnsi="Times New Roman" w:cs="Times New Roman"/>
+          <w:sz w:val="24"/>
+          <w:szCs w:val="24"/>
+        </w:rPr>
+      </w:pPr>
+      <w:r>
+        <w:rPr>
+          <w:rFonts w:ascii="Times New Roman" w:hAnsi="Times New Roman" w:cs="Times New Roman"/>
+          <w:sz w:val="24"/>
+          <w:szCs w:val="24"/>
+        </w:rPr>
+        <w:t xml:space="preserve">Objectifs : </w:t>
+      </w:r>
+      <w:r>
+        <w:rPr>
+          <w:rFonts w:ascii="Times New Roman" w:hAnsi="Times New Roman" w:cs="Times New Roman"/>
+          <w:sz w:val="24"/>
+          <w:szCs w:val="24"/>
+        </w:rPr>
+        <w:t>Alerter tous les annonceurs attachés à l’annonce</w:t>
+      </w:r>
+    </w:p>
+    <w:p>
+      <w:pPr>
+        <w:pStyle w:val="Corps"/>
+        <w:rPr>
+          <w:rFonts w:ascii="Times New Roman" w:hAnsi="Times New Roman" w:cs="Times New Roman"/>
+          <w:sz w:val="24"/>
+          <w:szCs w:val="24"/>
+        </w:rPr>
+      </w:pPr>
+      <w:r>
+        <w:rPr>
+          <w:rFonts w:ascii="Times New Roman" w:hAnsi="Times New Roman" w:cs="Times New Roman"/>
+          <w:sz w:val="24"/>
+          <w:szCs w:val="24"/>
+        </w:rPr>
+        <w:t xml:space="preserve">Pré-conditions : </w:t>
+      </w:r>
+      <w:r>
+        <w:rPr>
+          <w:rFonts w:ascii="Times New Roman" w:hAnsi="Times New Roman" w:cs="Times New Roman"/>
+          <w:sz w:val="24"/>
+          <w:szCs w:val="24"/>
+        </w:rPr>
+        <w:t xml:space="preserve">L’annonce est attaché à au moins 1 fournisseur </w:t>
+      </w:r>
+    </w:p>
+    <w:p>
+      <w:pPr>
+        <w:pStyle w:val="Corps"/>
+        <w:rPr>
+          <w:rFonts w:ascii="Times New Roman" w:hAnsi="Times New Roman" w:cs="Times New Roman"/>
+          <w:sz w:val="24"/>
+          <w:szCs w:val="24"/>
+        </w:rPr>
+      </w:pPr>
+      <w:r>
+        <w:rPr>
+          <w:rFonts w:ascii="Times New Roman" w:hAnsi="Times New Roman" w:cs="Times New Roman"/>
+          <w:sz w:val="24"/>
+          <w:szCs w:val="24"/>
+        </w:rPr>
+        <w:t xml:space="preserve">Post-conditions : </w:t>
+      </w:r>
+      <w:r>
+        <w:rPr>
+          <w:rFonts w:ascii="Times New Roman" w:hAnsi="Times New Roman" w:cs="Times New Roman"/>
+          <w:sz w:val="24"/>
+          <w:szCs w:val="24"/>
+        </w:rPr>
+        <w:t>Les fournisseurs peuvent visualiser l’annonce</w:t>
+      </w:r>
+    </w:p>
+    <w:p>
+      <w:pPr>
+        <w:pStyle w:val="Corps"/>
+        <w:rPr>
+          <w:rFonts w:ascii="Times New Roman" w:hAnsi="Times New Roman" w:cs="Times New Roman"/>
+          <w:sz w:val="24"/>
+          <w:szCs w:val="24"/>
+        </w:rPr>
+      </w:pPr>
+      <w:r>
+        <w:rPr>
+          <w:rFonts w:ascii="Times New Roman" w:hAnsi="Times New Roman" w:cs="Times New Roman"/>
+          <w:sz w:val="24"/>
+          <w:szCs w:val="24"/>
+        </w:rPr>
+        <w:t xml:space="preserve">Flots d'évènements : </w:t>
+      </w:r>
+    </w:p>
+    <w:p>
+      <w:pPr>
+        <w:pStyle w:val="Corps"/>
+        <w:numPr>
+          <w:ilvl w:val="0"/>
+          <w:numId w:val="23"/>
+        </w:numPr>
+        <w:rPr>
+          <w:rFonts w:ascii="Times New Roman" w:hAnsi="Times New Roman" w:cs="Times New Roman"/>
+          <w:sz w:val="24"/>
+          <w:szCs w:val="24"/>
+        </w:rPr>
+      </w:pPr>
+      <w:r>
+        <w:rPr>
+          <w:rFonts w:ascii="Times New Roman" w:hAnsi="Times New Roman" w:cs="Times New Roman"/>
+          <w:sz w:val="24"/>
+          <w:szCs w:val="24"/>
+        </w:rPr>
+        <w:t>Le back-</w:t>
+      </w:r>
+      <w:r>
+        <w:rPr>
+          <w:rFonts w:ascii="Times New Roman" w:hAnsi="Times New Roman" w:cs="Times New Roman"/>
+          <w:sz w:val="24"/>
+          <w:szCs w:val="24"/>
+        </w:rPr>
+        <w:t>office clique sur le bouton « Publier une annonce client »</w:t>
+      </w:r>
+    </w:p>
+    <w:p>
+      <w:pPr>
+        <w:pStyle w:val="Corps"/>
+        <w:numPr>
+          <w:ilvl w:val="0"/>
+          <w:numId w:val="23"/>
+        </w:numPr>
+        <w:rPr>
+          <w:rFonts w:ascii="Times New Roman" w:hAnsi="Times New Roman" w:cs="Times New Roman"/>
+          <w:sz w:val="24"/>
+          <w:szCs w:val="24"/>
+        </w:rPr>
+      </w:pPr>
+      <w:r>
+        <w:rPr>
+          <w:rFonts w:ascii="Times New Roman" w:hAnsi="Times New Roman" w:cs="Times New Roman"/>
+          <w:sz w:val="24"/>
+          <w:szCs w:val="24"/>
+        </w:rPr>
+        <w:t>Il sélectionne une annonce client</w:t>
+      </w:r>
+    </w:p>
+    <w:p>
+      <w:pPr>
+        <w:pStyle w:val="Corps"/>
+        <w:numPr>
+          <w:ilvl w:val="0"/>
+          <w:numId w:val="23"/>
+        </w:numPr>
+        <w:rPr>
+          <w:rFonts w:ascii="Times New Roman" w:hAnsi="Times New Roman" w:cs="Times New Roman"/>
+          <w:sz w:val="24"/>
+          <w:szCs w:val="24"/>
+        </w:rPr>
+      </w:pPr>
+      <w:r>
+        <w:rPr>
+          <w:rFonts w:ascii="Times New Roman" w:hAnsi="Times New Roman" w:cs="Times New Roman"/>
+          <w:sz w:val="24"/>
+          <w:szCs w:val="24"/>
+        </w:rPr>
+        <w:t>Il valide la publication</w:t>
+      </w:r>
+      <w:r>
+        <w:rPr>
+          <w:noProof/>
+          <w:u w:val="single"/>
+        </w:rPr>
+        <w:drawing>
+          <wp:anchor distT="0" distB="0" distL="114300" distR="114300" simplePos="0" relativeHeight="251684864" behindDoc="0" locked="0" layoutInCell="1" allowOverlap="1" wp14:anchorId="0F589F00" wp14:editId="66A3E7D7">
+            <wp:simplePos x="0" y="0"/>
+            <wp:positionH relativeFrom="column">
+              <wp:posOffset>114300</wp:posOffset>
+            </wp:positionH>
+            <wp:positionV relativeFrom="paragraph">
+              <wp:posOffset>412115</wp:posOffset>
+            </wp:positionV>
+            <wp:extent cx="5962650" cy="2724150"/>
+            <wp:effectExtent l="0" t="0" r="6350" b="0"/>
+            <wp:wrapSquare wrapText="bothSides"/>
+            <wp:docPr id="17" name="Image 17" descr="Macintosh HD:Users:jean-michelly:Projets:Diagramme de séquence:Séquence RechercheFournisseur:Sequence_PublicationAnnonceClient.png"/>
+            <wp:cNvGraphicFramePr>
+              <a:graphicFrameLocks xmlns:a="http://schemas.openxmlformats.org/drawingml/2006/main" noChangeAspect="1"/>
+            </wp:cNvGraphicFramePr>
+            <a:graphic xmlns:a="http://schemas.openxmlformats.org/drawingml/2006/main">
+              <a:graphicData uri="http://schemas.openxmlformats.org/drawingml/2006/picture">
+                <pic:pic xmlns:pic="http://schemas.openxmlformats.org/drawingml/2006/picture">
+                  <pic:nvPicPr>
+                    <pic:cNvPr id="0" name="Picture 2" descr="Macintosh HD:Users:jean-michelly:Projets:Diagramme de séquence:Séquence RechercheFournisseur:Sequence_PublicationAnnonceClient.png"/>
+                    <pic:cNvPicPr>
+                      <a:picLocks noChangeAspect="1" noChangeArrowheads="1"/>
+                    </pic:cNvPicPr>
+                  </pic:nvPicPr>
+                  <pic:blipFill>
+                    <a:blip r:embed="rId31">
+                      <a:extLst>
+                        <a:ext uri="{28A0092B-C50C-407E-A947-70E740481C1C}">
+                          <a14:useLocalDpi xmlns:a14="http://schemas.microsoft.com/office/drawing/2010/main" val="0"/>
+                        </a:ext>
+                      </a:extLst>
+                    </a:blip>
+                    <a:srcRect/>
+                    <a:stretch>
+                      <a:fillRect/>
+                    </a:stretch>
+                  </pic:blipFill>
+                  <pic:spPr bwMode="auto">
+                    <a:xfrm>
+                      <a:off x="0" y="0"/>
+                      <a:ext cx="5962650" cy="2724150"/>
+                    </a:xfrm>
+                    <a:prstGeom prst="rect">
+                      <a:avLst/>
+                    </a:prstGeom>
+                    <a:noFill/>
+                    <a:ln>
+                      <a:noFill/>
+                    </a:ln>
+                    <a:extLst>
+                      <a:ext uri="{FAA26D3D-D897-4be2-8F04-BA451C77F1D7}">
+                        <ma14:placeholderFlag xmlns:ma14="http://schemas.microsoft.com/office/mac/drawingml/2011/main"/>
+                      </a:ext>
+                    </a:extLst>
+                  </pic:spPr>
+                </pic:pic>
+              </a:graphicData>
+            </a:graphic>
+            <wp14:sizeRelH relativeFrom="page">
+              <wp14:pctWidth>0</wp14:pctWidth>
+            </wp14:sizeRelH>
+            <wp14:sizeRelV relativeFrom="page">
+              <wp14:pctHeight>0</wp14:pctHeight>
+            </wp14:sizeRelV>
+          </wp:anchor>
+        </w:drawing>
+      </w:r>
+    </w:p>
+    <w:p>
+      <w:pPr>
+        <w:pStyle w:val="Corps"/>
+      </w:pPr>
+    </w:p>
+    <w:p>
+      <w:pPr>
+        <w:pStyle w:val="Corps"/>
+      </w:pPr>
+    </w:p>
+    <w:p>
+      <w:pPr>
+        <w:pStyle w:val="Corps"/>
+      </w:pPr>
+    </w:p>
+    <w:p>
+      <w:pPr>
+        <w:pStyle w:val="Corps"/>
+      </w:pPr>
+    </w:p>
+    <w:p>
+      <w:pPr>
+        <w:pStyle w:val="Corps"/>
+      </w:pPr>
+    </w:p>
+    <w:p>
+      <w:pPr>
+        <w:pStyle w:val="Corps"/>
+      </w:pPr>
+    </w:p>
+    <w:p>
+      <w:pPr>
+        <w:pStyle w:val="Corps"/>
+      </w:pPr>
+    </w:p>
+    <w:p>
+      <w:pPr>
+        <w:pStyle w:val="Corps"/>
+      </w:pPr>
+    </w:p>
+    <w:p>
+      <w:pPr>
+        <w:pStyle w:val="Corps"/>
+      </w:pPr>
+    </w:p>
+    <w:p>
+      <w:pPr>
+        <w:pStyle w:val="Corps"/>
+      </w:pPr>
+    </w:p>
+    <w:p>
+      <w:pPr>
+        <w:pStyle w:val="Corps"/>
+      </w:pPr>
+    </w:p>
+    <w:p>
+      <w:pPr>
+        <w:pStyle w:val="Corps"/>
+      </w:pPr>
+    </w:p>
+    <w:p>
+      <w:pPr>
+        <w:pStyle w:val="Corps"/>
+      </w:pPr>
+    </w:p>
+    <w:p>
+      <w:pPr>
+        <w:pStyle w:val="Corps"/>
+      </w:pPr>
+    </w:p>
+    <w:p>
+      <w:pPr>
+        <w:pStyle w:val="Corps"/>
+      </w:pPr>
+    </w:p>
+    <w:p>
+      <w:pPr>
+        <w:pStyle w:val="Corps"/>
+      </w:pPr>
+    </w:p>
+    <w:p>
+      <w:pPr>
+        <w:pStyle w:val="Corps"/>
+      </w:pPr>
+    </w:p>
+    <w:p>
+      <w:pPr>
+        <w:pStyle w:val="Corps"/>
+      </w:pPr>
+    </w:p>
+    <w:p>
+      <w:pPr>
+        <w:pStyle w:val="Ss-section3"/>
+        <w:numPr>
+          <w:ilvl w:val="0"/>
+          <w:numId w:val="13"/>
+        </w:numPr>
+        <w:rPr>
+          <w:rFonts w:ascii="Times New Roman" w:hAnsi="Times New Roman" w:cs="Times New Roman"/>
+          <w:sz w:val="24"/>
+          <w:szCs w:val="24"/>
+          <w:u w:val="single"/>
+        </w:rPr>
+      </w:pPr>
+      <w:r>
+        <w:rPr>
+          <w:rFonts w:ascii="Times New Roman" w:hAnsi="Times New Roman" w:cs="Times New Roman"/>
+          <w:sz w:val="24"/>
+          <w:szCs w:val="24"/>
+          <w:u w:val="single"/>
+        </w:rPr>
+        <w:lastRenderedPageBreak/>
+        <w:t xml:space="preserve">Attacher un CV à une annonce client </w:t>
+      </w:r>
+      <w:r>
+        <w:rPr>
+          <w:rFonts w:ascii="Times New Roman" w:hAnsi="Times New Roman" w:cs="Times New Roman"/>
+          <w:sz w:val="24"/>
+          <w:szCs w:val="24"/>
+          <w:u w:val="single"/>
+        </w:rPr>
+        <w:t>:</w:t>
+      </w:r>
+    </w:p>
+    <w:p>
+      <w:pPr>
+        <w:pStyle w:val="Corps"/>
+        <w:rPr>
+          <w:rFonts w:ascii="Times New Roman" w:hAnsi="Times New Roman" w:cs="Times New Roman"/>
+          <w:sz w:val="24"/>
+          <w:szCs w:val="24"/>
+        </w:rPr>
+      </w:pPr>
+      <w:r>
+        <w:rPr>
+          <w:rFonts w:ascii="Times New Roman" w:hAnsi="Times New Roman" w:cs="Times New Roman"/>
+          <w:sz w:val="24"/>
+          <w:szCs w:val="24"/>
+        </w:rPr>
+        <w:t xml:space="preserve">Titre : </w:t>
+      </w:r>
+      <w:r>
+        <w:rPr>
+          <w:rFonts w:ascii="Times New Roman" w:hAnsi="Times New Roman" w:cs="Times New Roman"/>
+          <w:sz w:val="24"/>
+          <w:szCs w:val="24"/>
+        </w:rPr>
+        <w:t>Attacher un CV à une annonce client</w:t>
+      </w:r>
+    </w:p>
+    <w:p>
+      <w:pPr>
+        <w:pStyle w:val="Corps"/>
+        <w:rPr>
+          <w:rFonts w:ascii="Times New Roman" w:hAnsi="Times New Roman" w:cs="Times New Roman"/>
+          <w:sz w:val="24"/>
+          <w:szCs w:val="24"/>
+        </w:rPr>
+      </w:pPr>
+      <w:r>
+        <w:rPr>
+          <w:rFonts w:ascii="Times New Roman" w:hAnsi="Times New Roman" w:cs="Times New Roman"/>
+          <w:sz w:val="24"/>
+          <w:szCs w:val="24"/>
+        </w:rPr>
+        <w:t xml:space="preserve">Acteur principal : </w:t>
+      </w:r>
+      <w:r>
+        <w:rPr>
+          <w:rFonts w:ascii="Times New Roman" w:hAnsi="Times New Roman" w:cs="Times New Roman"/>
+          <w:sz w:val="24"/>
+          <w:szCs w:val="24"/>
+        </w:rPr>
+        <w:t>Fournisseur, cv, annonce</w:t>
+      </w:r>
+    </w:p>
+    <w:p>
+      <w:pPr>
+        <w:pStyle w:val="Corps"/>
+        <w:rPr>
+          <w:rFonts w:ascii="Times New Roman" w:hAnsi="Times New Roman" w:cs="Times New Roman"/>
+          <w:sz w:val="24"/>
+          <w:szCs w:val="24"/>
+        </w:rPr>
+      </w:pPr>
+      <w:r>
+        <w:rPr>
+          <w:rFonts w:ascii="Times New Roman" w:hAnsi="Times New Roman" w:cs="Times New Roman"/>
+          <w:sz w:val="24"/>
+          <w:szCs w:val="24"/>
+        </w:rPr>
+        <w:t xml:space="preserve">Acteur secondaire : </w:t>
+      </w:r>
+    </w:p>
+    <w:p>
+      <w:pPr>
+        <w:pStyle w:val="Corps"/>
+        <w:rPr>
+          <w:rFonts w:ascii="Times New Roman" w:hAnsi="Times New Roman" w:cs="Times New Roman"/>
+          <w:sz w:val="24"/>
+          <w:szCs w:val="24"/>
+        </w:rPr>
+      </w:pPr>
+      <w:r>
+        <w:rPr>
+          <w:rFonts w:ascii="Times New Roman" w:hAnsi="Times New Roman" w:cs="Times New Roman"/>
+          <w:sz w:val="24"/>
+          <w:szCs w:val="24"/>
+        </w:rPr>
+        <w:t xml:space="preserve">Objectifs : </w:t>
+      </w:r>
+      <w:r>
+        <w:rPr>
+          <w:rFonts w:ascii="Times New Roman" w:hAnsi="Times New Roman" w:cs="Times New Roman"/>
+          <w:sz w:val="24"/>
+          <w:szCs w:val="24"/>
+        </w:rPr>
+        <w:t>Créer une liste de fournisseurs intéressés par l’annonce</w:t>
+      </w:r>
+    </w:p>
+    <w:p>
+      <w:pPr>
+        <w:pStyle w:val="Corps"/>
+        <w:rPr>
+          <w:rFonts w:ascii="Times New Roman" w:hAnsi="Times New Roman" w:cs="Times New Roman"/>
+          <w:sz w:val="24"/>
+          <w:szCs w:val="24"/>
+        </w:rPr>
+      </w:pPr>
+      <w:r>
+        <w:rPr>
+          <w:rFonts w:ascii="Times New Roman" w:hAnsi="Times New Roman" w:cs="Times New Roman"/>
+          <w:sz w:val="24"/>
+          <w:szCs w:val="24"/>
+        </w:rPr>
+        <w:t xml:space="preserve">Pré-conditions : </w:t>
+      </w:r>
+      <w:r>
+        <w:rPr>
+          <w:rFonts w:ascii="Times New Roman" w:hAnsi="Times New Roman" w:cs="Times New Roman"/>
+          <w:sz w:val="24"/>
+          <w:szCs w:val="24"/>
+        </w:rPr>
+        <w:t xml:space="preserve">L’annonce a été publiée </w:t>
+      </w:r>
+    </w:p>
+    <w:p>
+      <w:pPr>
+        <w:pStyle w:val="Corps"/>
+        <w:rPr>
+          <w:rFonts w:ascii="Times New Roman" w:hAnsi="Times New Roman" w:cs="Times New Roman"/>
+          <w:sz w:val="24"/>
+          <w:szCs w:val="24"/>
+        </w:rPr>
+      </w:pPr>
+      <w:r>
+        <w:rPr>
+          <w:rFonts w:ascii="Times New Roman" w:hAnsi="Times New Roman" w:cs="Times New Roman"/>
+          <w:sz w:val="24"/>
+          <w:szCs w:val="24"/>
+        </w:rPr>
+        <w:t xml:space="preserve">Post-conditions : </w:t>
+      </w:r>
+      <w:r>
+        <w:rPr>
+          <w:rFonts w:ascii="Times New Roman" w:hAnsi="Times New Roman" w:cs="Times New Roman"/>
+          <w:sz w:val="24"/>
+          <w:szCs w:val="24"/>
+        </w:rPr>
+        <w:t>Le client peut visualiser les fournisseurs potentiels et intéressés par l’annonce</w:t>
+      </w:r>
+    </w:p>
+    <w:p>
+      <w:pPr>
+        <w:pStyle w:val="Corps"/>
+        <w:rPr>
+          <w:rFonts w:ascii="Times New Roman" w:hAnsi="Times New Roman" w:cs="Times New Roman"/>
+          <w:sz w:val="24"/>
+          <w:szCs w:val="24"/>
+        </w:rPr>
+      </w:pPr>
+      <w:r>
+        <w:rPr>
+          <w:rFonts w:ascii="Times New Roman" w:hAnsi="Times New Roman" w:cs="Times New Roman"/>
+          <w:sz w:val="24"/>
+          <w:szCs w:val="24"/>
+        </w:rPr>
+        <w:t xml:space="preserve">Flots d'évènements : </w:t>
+      </w:r>
+    </w:p>
+    <w:p>
+      <w:pPr>
+        <w:pStyle w:val="Corps"/>
+        <w:numPr>
+          <w:ilvl w:val="0"/>
+          <w:numId w:val="24"/>
+        </w:numPr>
+        <w:rPr>
+          <w:rFonts w:ascii="Times New Roman" w:hAnsi="Times New Roman" w:cs="Times New Roman"/>
+          <w:sz w:val="24"/>
+          <w:szCs w:val="24"/>
+        </w:rPr>
+      </w:pPr>
+      <w:r>
+        <w:rPr>
+          <w:rFonts w:ascii="Times New Roman" w:hAnsi="Times New Roman" w:cs="Times New Roman"/>
+          <w:sz w:val="24"/>
+          <w:szCs w:val="24"/>
+        </w:rPr>
+        <w:t>Le fournisseur clique sur le bouton « Attacher un CV à une annonce client »</w:t>
+      </w:r>
+    </w:p>
+    <w:p>
+      <w:pPr>
+        <w:pStyle w:val="Corps"/>
+        <w:numPr>
+          <w:ilvl w:val="0"/>
+          <w:numId w:val="24"/>
+        </w:numPr>
+        <w:rPr>
+          <w:rFonts w:ascii="Times New Roman" w:hAnsi="Times New Roman" w:cs="Times New Roman"/>
+          <w:sz w:val="24"/>
+          <w:szCs w:val="24"/>
+        </w:rPr>
+      </w:pPr>
+      <w:r>
+        <w:rPr>
+          <w:rFonts w:ascii="Times New Roman" w:hAnsi="Times New Roman" w:cs="Times New Roman"/>
+          <w:sz w:val="24"/>
+          <w:szCs w:val="24"/>
+        </w:rPr>
+        <w:t>Il choisit l’annonce client</w:t>
+      </w:r>
+    </w:p>
+    <w:p>
+      <w:pPr>
+        <w:pStyle w:val="Corps"/>
+        <w:numPr>
+          <w:ilvl w:val="0"/>
+          <w:numId w:val="24"/>
+        </w:numPr>
+        <w:rPr>
+          <w:rFonts w:ascii="Times New Roman" w:hAnsi="Times New Roman" w:cs="Times New Roman"/>
+          <w:sz w:val="24"/>
+          <w:szCs w:val="24"/>
+        </w:rPr>
+      </w:pPr>
+      <w:r>
+        <w:rPr>
+          <w:rFonts w:ascii="Times New Roman" w:hAnsi="Times New Roman" w:cs="Times New Roman"/>
+          <w:sz w:val="24"/>
+          <w:szCs w:val="24"/>
+        </w:rPr>
+        <w:t xml:space="preserve">Il </w:t>
+      </w:r>
+      <w:r>
+        <w:rPr>
+          <w:rFonts w:ascii="Times New Roman" w:hAnsi="Times New Roman" w:cs="Times New Roman"/>
+          <w:sz w:val="24"/>
+          <w:szCs w:val="24"/>
+        </w:rPr>
+        <w:t>joint</w:t>
+      </w:r>
+      <w:r>
+        <w:rPr>
+          <w:rFonts w:ascii="Times New Roman" w:hAnsi="Times New Roman" w:cs="Times New Roman"/>
+          <w:sz w:val="24"/>
+          <w:szCs w:val="24"/>
+        </w:rPr>
+        <w:t xml:space="preserve"> son CV</w:t>
+      </w:r>
+    </w:p>
+    <w:p>
+      <w:pPr>
+        <w:pStyle w:val="Corps"/>
+        <w:numPr>
+          <w:ilvl w:val="0"/>
+          <w:numId w:val="24"/>
+        </w:numPr>
+        <w:rPr>
+          <w:rFonts w:ascii="Times New Roman" w:hAnsi="Times New Roman" w:cs="Times New Roman"/>
+          <w:sz w:val="24"/>
+          <w:szCs w:val="24"/>
+        </w:rPr>
+      </w:pPr>
+      <w:r>
+        <w:rPr>
+          <w:rFonts w:ascii="Times New Roman" w:hAnsi="Times New Roman" w:cs="Times New Roman"/>
+          <w:sz w:val="24"/>
+          <w:szCs w:val="24"/>
+        </w:rPr>
+        <w:t xml:space="preserve">Il valide </w:t>
+      </w:r>
+      <w:r>
+        <w:rPr>
+          <w:rFonts w:ascii="Times New Roman" w:hAnsi="Times New Roman" w:cs="Times New Roman"/>
+          <w:sz w:val="24"/>
+          <w:szCs w:val="24"/>
+        </w:rPr>
+        <w:t>l’attachement</w:t>
+      </w:r>
+      <w:r>
+        <w:rPr>
+          <w:rFonts w:ascii="Times New Roman" w:hAnsi="Times New Roman" w:cs="Times New Roman"/>
+          <w:noProof/>
+          <w:sz w:val="24"/>
+          <w:szCs w:val="24"/>
+          <w:u w:val="single"/>
+        </w:rPr>
+        <w:drawing>
+          <wp:anchor distT="0" distB="0" distL="114300" distR="114300" simplePos="0" relativeHeight="251685888" behindDoc="0" locked="0" layoutInCell="1" allowOverlap="1" wp14:anchorId="7EAA6719" wp14:editId="645D8281">
+            <wp:simplePos x="0" y="0"/>
+            <wp:positionH relativeFrom="column">
+              <wp:posOffset>0</wp:posOffset>
+            </wp:positionH>
+            <wp:positionV relativeFrom="paragraph">
+              <wp:posOffset>351155</wp:posOffset>
+            </wp:positionV>
+            <wp:extent cx="5962650" cy="2927350"/>
+            <wp:effectExtent l="0" t="0" r="6350" b="0"/>
+            <wp:wrapSquare wrapText="bothSides"/>
+            <wp:docPr id="21" name="Image 21" descr="Macintosh HD:Users:jean-michelly:Projets:Diagramme de séquence:Séquence RechercheFournisseur:Sequence_AttacherCVannonce.png"/>
+            <wp:cNvGraphicFramePr>
+              <a:graphicFrameLocks xmlns:a="http://schemas.openxmlformats.org/drawingml/2006/main" noChangeAspect="1"/>
+            </wp:cNvGraphicFramePr>
+            <a:graphic xmlns:a="http://schemas.openxmlformats.org/drawingml/2006/main">
+              <a:graphicData uri="http://schemas.openxmlformats.org/drawingml/2006/picture">
+                <pic:pic xmlns:pic="http://schemas.openxmlformats.org/drawingml/2006/picture">
+                  <pic:nvPicPr>
+                    <pic:cNvPr id="0" name="Picture 3" descr="Macintosh HD:Users:jean-michelly:Projets:Diagramme de séquence:Séquence RechercheFournisseur:Sequence_AttacherCVannonce.png"/>
+                    <pic:cNvPicPr>
+                      <a:picLocks noChangeAspect="1" noChangeArrowheads="1"/>
+                    </pic:cNvPicPr>
+                  </pic:nvPicPr>
+                  <pic:blipFill>
+                    <a:blip r:embed="rId32">
+                      <a:extLst>
+                        <a:ext uri="{28A0092B-C50C-407E-A947-70E740481C1C}">
+                          <a14:useLocalDpi xmlns:a14="http://schemas.microsoft.com/office/drawing/2010/main" val="0"/>
+                        </a:ext>
+                      </a:extLst>
+                    </a:blip>
+                    <a:srcRect/>
+                    <a:stretch>
+                      <a:fillRect/>
+                    </a:stretch>
+                  </pic:blipFill>
+                  <pic:spPr bwMode="auto">
+                    <a:xfrm>
+                      <a:off x="0" y="0"/>
+                      <a:ext cx="5962650" cy="2927350"/>
+                    </a:xfrm>
+                    <a:prstGeom prst="rect">
+                      <a:avLst/>
+                    </a:prstGeom>
+                    <a:noFill/>
+                    <a:ln>
+                      <a:noFill/>
+                    </a:ln>
+                    <a:extLst>
+                      <a:ext uri="{FAA26D3D-D897-4be2-8F04-BA451C77F1D7}">
+                        <ma14:placeholderFlag xmlns:ma14="http://schemas.microsoft.com/office/mac/drawingml/2011/main"/>
+                      </a:ext>
+                    </a:extLst>
+                  </pic:spPr>
+                </pic:pic>
+              </a:graphicData>
+            </a:graphic>
+            <wp14:sizeRelH relativeFrom="page">
+              <wp14:pctWidth>0</wp14:pctWidth>
+            </wp14:sizeRelH>
+            <wp14:sizeRelV relativeFrom="page">
+              <wp14:pctHeight>0</wp14:pctHeight>
+            </wp14:sizeRelV>
+          </wp:anchor>
+        </w:drawing>
+      </w:r>
+      <w:r>
+        <w:rPr>
+          <w:rFonts w:ascii="Times New Roman" w:hAnsi="Times New Roman" w:cs="Times New Roman"/>
+          <w:sz w:val="24"/>
+          <w:szCs w:val="24"/>
+          <w:u w:val="single"/>
+        </w:rPr>
+        <w:br w:type="column"/>
+      </w:r>
+      <w:r>
+        <w:rPr>
+          <w:rFonts w:ascii="Times New Roman" w:hAnsi="Times New Roman" w:cs="Times New Roman"/>
+          <w:sz w:val="24"/>
+          <w:szCs w:val="24"/>
+          <w:u w:val="single"/>
+        </w:rPr>
+        <w:lastRenderedPageBreak/>
+        <w:br w:type="column"/>
+      </w:r>
+      <w:bookmarkStart w:id="0" w:name="_GoBack"/>
+      <w:bookmarkEnd w:id="0"/>
+    </w:p>
+    <w:p>
+      <w:pPr>
+        <w:pStyle w:val="Ss-section3"/>
+        <w:numPr>
+          <w:ilvl w:val="0"/>
+          <w:numId w:val="13"/>
+        </w:numPr>
+        <w:rPr>
+          <w:rFonts w:ascii="Times New Roman" w:hAnsi="Times New Roman" w:cs="Times New Roman"/>
+          <w:sz w:val="24"/>
+          <w:szCs w:val="24"/>
+          <w:u w:val="single"/>
+        </w:rPr>
+      </w:pPr>
+      <w:r>
+        <w:rPr>
+          <w:rFonts w:ascii="Times New Roman" w:hAnsi="Times New Roman" w:cs="Times New Roman"/>
+          <w:sz w:val="24"/>
+          <w:szCs w:val="24"/>
+          <w:u w:val="single"/>
+        </w:rPr>
         <w:t>:</w:t>
       </w:r>
     </w:p>
@@ -7827,7 +9024,7 @@
       </w:pPr>
     </w:p>
     <w:sectPr>
-      <w:footerReference w:type="default" r:id="rId30"/>
+      <w:footerReference w:type="default" r:id="rId33"/>
       <w:pgSz w:w="12240" w:h="15840"/>
       <w:pgMar w:top="1418" w:right="1418" w:bottom="1418" w:left="1418" w:header="720" w:footer="720" w:gutter="0"/>
       <w:pgNumType w:start="0"/>
@@ -7963,7 +9160,7 @@
               <w:noProof/>
               <w:color w:val="FFFFFF" w:themeColor="background1"/>
             </w:rPr>
-            <w:t>21</w:t>
+            <w:t>24</w:t>
           </w:r>
           <w:r>
             <w:rPr>
@@ -8439,6 +9636,95 @@
     </w:lvl>
   </w:abstractNum>
   <w:abstractNum w:abstractNumId="4">
+    <w:nsid w:val="12A44003"/>
+    <w:multiLevelType w:val="hybridMultilevel"/>
+    <w:tmpl w:val="D12AF910"/>
+    <w:lvl w:ilvl="0" w:tplc="040C000F">
+      <w:start w:val="1"/>
+      <w:numFmt w:val="decimal"/>
+      <w:lvlText w:val="%1."/>
+      <w:lvlJc w:val="left"/>
+      <w:pPr>
+        <w:ind w:left="720" w:hanging="360"/>
+      </w:pPr>
+      <w:rPr>
+        <w:rFonts w:hint="default"/>
+      </w:rPr>
+    </w:lvl>
+    <w:lvl w:ilvl="1" w:tplc="040C0019" w:tentative="1">
+      <w:start w:val="1"/>
+      <w:numFmt w:val="lowerLetter"/>
+      <w:lvlText w:val="%2."/>
+      <w:lvlJc w:val="left"/>
+      <w:pPr>
+        <w:ind w:left="1440" w:hanging="360"/>
+      </w:pPr>
+    </w:lvl>
+    <w:lvl w:ilvl="2" w:tplc="040C001B" w:tentative="1">
+      <w:start w:val="1"/>
+      <w:numFmt w:val="lowerRoman"/>
+      <w:lvlText w:val="%3."/>
+      <w:lvlJc w:val="right"/>
+      <w:pPr>
+        <w:ind w:left="2160" w:hanging="180"/>
+      </w:pPr>
+    </w:lvl>
+    <w:lvl w:ilvl="3" w:tplc="040C000F" w:tentative="1">
+      <w:start w:val="1"/>
+      <w:numFmt w:val="decimal"/>
+      <w:lvlText w:val="%4."/>
+      <w:lvlJc w:val="left"/>
+      <w:pPr>
+        <w:ind w:left="2880" w:hanging="360"/>
+      </w:pPr>
+    </w:lvl>
+    <w:lvl w:ilvl="4" w:tplc="040C0019" w:tentative="1">
+      <w:start w:val="1"/>
+      <w:numFmt w:val="lowerLetter"/>
+      <w:lvlText w:val="%5."/>
+      <w:lvlJc w:val="left"/>
+      <w:pPr>
+        <w:ind w:left="3600" w:hanging="360"/>
+      </w:pPr>
+    </w:lvl>
+    <w:lvl w:ilvl="5" w:tplc="040C001B" w:tentative="1">
+      <w:start w:val="1"/>
+      <w:numFmt w:val="lowerRoman"/>
+      <w:lvlText w:val="%6."/>
+      <w:lvlJc w:val="right"/>
+      <w:pPr>
+        <w:ind w:left="4320" w:hanging="180"/>
+      </w:pPr>
+    </w:lvl>
+    <w:lvl w:ilvl="6" w:tplc="040C000F" w:tentative="1">
+      <w:start w:val="1"/>
+      <w:numFmt w:val="decimal"/>
+      <w:lvlText w:val="%7."/>
+      <w:lvlJc w:val="left"/>
+      <w:pPr>
+        <w:ind w:left="5040" w:hanging="360"/>
+      </w:pPr>
+    </w:lvl>
+    <w:lvl w:ilvl="7" w:tplc="040C0019" w:tentative="1">
+      <w:start w:val="1"/>
+      <w:numFmt w:val="lowerLetter"/>
+      <w:lvlText w:val="%8."/>
+      <w:lvlJc w:val="left"/>
+      <w:pPr>
+        <w:ind w:left="5760" w:hanging="360"/>
+      </w:pPr>
+    </w:lvl>
+    <w:lvl w:ilvl="8" w:tplc="040C001B" w:tentative="1">
+      <w:start w:val="1"/>
+      <w:numFmt w:val="lowerRoman"/>
+      <w:lvlText w:val="%9."/>
+      <w:lvlJc w:val="right"/>
+      <w:pPr>
+        <w:ind w:left="6480" w:hanging="180"/>
+      </w:pPr>
+    </w:lvl>
+  </w:abstractNum>
+  <w:abstractNum w:abstractNumId="5">
     <w:nsid w:val="1482775B"/>
     <w:multiLevelType w:val="multilevel"/>
     <w:tmpl w:val="A0F43ECE"/>
@@ -8536,7 +9822,7 @@
       </w:pPr>
     </w:lvl>
   </w:abstractNum>
-  <w:abstractNum w:abstractNumId="5">
+  <w:abstractNum w:abstractNumId="6">
     <w:nsid w:val="19806D98"/>
     <w:multiLevelType w:val="hybridMultilevel"/>
     <w:tmpl w:val="915AC0BC"/>
@@ -8625,7 +9911,7 @@
       </w:pPr>
     </w:lvl>
   </w:abstractNum>
-  <w:abstractNum w:abstractNumId="6">
+  <w:abstractNum w:abstractNumId="7">
     <w:nsid w:val="2C322997"/>
     <w:multiLevelType w:val="hybridMultilevel"/>
     <w:tmpl w:val="93780C96"/>
@@ -8714,7 +10000,7 @@
       </w:pPr>
     </w:lvl>
   </w:abstractNum>
-  <w:abstractNum w:abstractNumId="7">
+  <w:abstractNum w:abstractNumId="8">
     <w:nsid w:val="32C572D8"/>
     <w:multiLevelType w:val="hybridMultilevel"/>
     <w:tmpl w:val="CC849DE0"/>
@@ -8803,7 +10089,96 @@
       </w:pPr>
     </w:lvl>
   </w:abstractNum>
-  <w:abstractNum w:abstractNumId="8">
+  <w:abstractNum w:abstractNumId="9">
+    <w:nsid w:val="3672782A"/>
+    <w:multiLevelType w:val="hybridMultilevel"/>
+    <w:tmpl w:val="60FAD42C"/>
+    <w:lvl w:ilvl="0" w:tplc="040C000F">
+      <w:start w:val="1"/>
+      <w:numFmt w:val="decimal"/>
+      <w:lvlText w:val="%1."/>
+      <w:lvlJc w:val="left"/>
+      <w:pPr>
+        <w:ind w:left="720" w:hanging="360"/>
+      </w:pPr>
+      <w:rPr>
+        <w:rFonts w:hint="default"/>
+      </w:rPr>
+    </w:lvl>
+    <w:lvl w:ilvl="1" w:tplc="040C0019" w:tentative="1">
+      <w:start w:val="1"/>
+      <w:numFmt w:val="lowerLetter"/>
+      <w:lvlText w:val="%2."/>
+      <w:lvlJc w:val="left"/>
+      <w:pPr>
+        <w:ind w:left="1440" w:hanging="360"/>
+      </w:pPr>
+    </w:lvl>
+    <w:lvl w:ilvl="2" w:tplc="040C001B" w:tentative="1">
+      <w:start w:val="1"/>
+      <w:numFmt w:val="lowerRoman"/>
+      <w:lvlText w:val="%3."/>
+      <w:lvlJc w:val="right"/>
+      <w:pPr>
+        <w:ind w:left="2160" w:hanging="180"/>
+      </w:pPr>
+    </w:lvl>
+    <w:lvl w:ilvl="3" w:tplc="040C000F" w:tentative="1">
+      <w:start w:val="1"/>
+      <w:numFmt w:val="decimal"/>
+      <w:lvlText w:val="%4."/>
+      <w:lvlJc w:val="left"/>
+      <w:pPr>
+        <w:ind w:left="2880" w:hanging="360"/>
+      </w:pPr>
+    </w:lvl>
+    <w:lvl w:ilvl="4" w:tplc="040C0019" w:tentative="1">
+      <w:start w:val="1"/>
+      <w:numFmt w:val="lowerLetter"/>
+      <w:lvlText w:val="%5."/>
+      <w:lvlJc w:val="left"/>
+      <w:pPr>
+        <w:ind w:left="3600" w:hanging="360"/>
+      </w:pPr>
+    </w:lvl>
+    <w:lvl w:ilvl="5" w:tplc="040C001B" w:tentative="1">
+      <w:start w:val="1"/>
+      <w:numFmt w:val="lowerRoman"/>
+      <w:lvlText w:val="%6."/>
+      <w:lvlJc w:val="right"/>
+      <w:pPr>
+        <w:ind w:left="4320" w:hanging="180"/>
+      </w:pPr>
+    </w:lvl>
+    <w:lvl w:ilvl="6" w:tplc="040C000F" w:tentative="1">
+      <w:start w:val="1"/>
+      <w:numFmt w:val="decimal"/>
+      <w:lvlText w:val="%7."/>
+      <w:lvlJc w:val="left"/>
+      <w:pPr>
+        <w:ind w:left="5040" w:hanging="360"/>
+      </w:pPr>
+    </w:lvl>
+    <w:lvl w:ilvl="7" w:tplc="040C0019" w:tentative="1">
+      <w:start w:val="1"/>
+      <w:numFmt w:val="lowerLetter"/>
+      <w:lvlText w:val="%8."/>
+      <w:lvlJc w:val="left"/>
+      <w:pPr>
+        <w:ind w:left="5760" w:hanging="360"/>
+      </w:pPr>
+    </w:lvl>
+    <w:lvl w:ilvl="8" w:tplc="040C001B" w:tentative="1">
+      <w:start w:val="1"/>
+      <w:numFmt w:val="lowerRoman"/>
+      <w:lvlText w:val="%9."/>
+      <w:lvlJc w:val="right"/>
+      <w:pPr>
+        <w:ind w:left="6480" w:hanging="180"/>
+      </w:pPr>
+    </w:lvl>
+  </w:abstractNum>
+  <w:abstractNum w:abstractNumId="10">
     <w:nsid w:val="3A866960"/>
     <w:multiLevelType w:val="hybridMultilevel"/>
     <w:tmpl w:val="609CDA84"/>
@@ -8892,7 +10267,7 @@
       </w:pPr>
     </w:lvl>
   </w:abstractNum>
-  <w:abstractNum w:abstractNumId="9">
+  <w:abstractNum w:abstractNumId="11">
     <w:nsid w:val="41B15413"/>
     <w:multiLevelType w:val="multilevel"/>
     <w:tmpl w:val="40DCB396"/>
@@ -9033,7 +10408,7 @@
       </w:rPr>
     </w:lvl>
   </w:abstractNum>
-  <w:abstractNum w:abstractNumId="10">
+  <w:abstractNum w:abstractNumId="12">
     <w:nsid w:val="459B0446"/>
     <w:multiLevelType w:val="hybridMultilevel"/>
     <w:tmpl w:val="5AE465FA"/>
@@ -9146,7 +10521,7 @@
       </w:rPr>
     </w:lvl>
   </w:abstractNum>
-  <w:abstractNum w:abstractNumId="11">
+  <w:abstractNum w:abstractNumId="13">
     <w:nsid w:val="47984F87"/>
     <w:multiLevelType w:val="hybridMultilevel"/>
     <w:tmpl w:val="6A56F3A2"/>
@@ -9259,7 +10634,7 @@
       </w:rPr>
     </w:lvl>
   </w:abstractNum>
-  <w:abstractNum w:abstractNumId="12">
+  <w:abstractNum w:abstractNumId="14">
     <w:nsid w:val="47E97E08"/>
     <w:multiLevelType w:val="hybridMultilevel"/>
     <w:tmpl w:val="98AA2ECE"/>
@@ -9372,7 +10747,7 @@
       </w:rPr>
     </w:lvl>
   </w:abstractNum>
-  <w:abstractNum w:abstractNumId="13">
+  <w:abstractNum w:abstractNumId="15">
     <w:nsid w:val="4A7C2873"/>
     <w:multiLevelType w:val="hybridMultilevel"/>
     <w:tmpl w:val="F93C3BB6"/>
@@ -9461,7 +10836,7 @@
       </w:pPr>
     </w:lvl>
   </w:abstractNum>
-  <w:abstractNum w:abstractNumId="14">
+  <w:abstractNum w:abstractNumId="16">
     <w:nsid w:val="549E69C5"/>
     <w:multiLevelType w:val="hybridMultilevel"/>
     <w:tmpl w:val="36B06F02"/>
@@ -9550,7 +10925,7 @@
       </w:pPr>
     </w:lvl>
   </w:abstractNum>
-  <w:abstractNum w:abstractNumId="15">
+  <w:abstractNum w:abstractNumId="17">
     <w:nsid w:val="54FC7F39"/>
     <w:multiLevelType w:val="hybridMultilevel"/>
     <w:tmpl w:val="85BCE152"/>
@@ -9639,7 +11014,7 @@
       </w:pPr>
     </w:lvl>
   </w:abstractNum>
-  <w:abstractNum w:abstractNumId="16">
+  <w:abstractNum w:abstractNumId="18">
     <w:nsid w:val="5916787A"/>
     <w:multiLevelType w:val="hybridMultilevel"/>
     <w:tmpl w:val="87400B66"/>
@@ -9728,7 +11103,96 @@
       </w:pPr>
     </w:lvl>
   </w:abstractNum>
-  <w:abstractNum w:abstractNumId="17">
+  <w:abstractNum w:abstractNumId="19">
+    <w:nsid w:val="5AB63E81"/>
+    <w:multiLevelType w:val="hybridMultilevel"/>
+    <w:tmpl w:val="353CC5DC"/>
+    <w:lvl w:ilvl="0" w:tplc="040C000F">
+      <w:start w:val="1"/>
+      <w:numFmt w:val="decimal"/>
+      <w:lvlText w:val="%1."/>
+      <w:lvlJc w:val="left"/>
+      <w:pPr>
+        <w:ind w:left="720" w:hanging="360"/>
+      </w:pPr>
+      <w:rPr>
+        <w:rFonts w:hint="default"/>
+      </w:rPr>
+    </w:lvl>
+    <w:lvl w:ilvl="1" w:tplc="040C0019" w:tentative="1">
+      <w:start w:val="1"/>
+      <w:numFmt w:val="lowerLetter"/>
+      <w:lvlText w:val="%2."/>
+      <w:lvlJc w:val="left"/>
+      <w:pPr>
+        <w:ind w:left="1440" w:hanging="360"/>
+      </w:pPr>
+    </w:lvl>
+    <w:lvl w:ilvl="2" w:tplc="040C001B" w:tentative="1">
+      <w:start w:val="1"/>
+      <w:numFmt w:val="lowerRoman"/>
+      <w:lvlText w:val="%3."/>
+      <w:lvlJc w:val="right"/>
+      <w:pPr>
+        <w:ind w:left="2160" w:hanging="180"/>
+      </w:pPr>
+    </w:lvl>
+    <w:lvl w:ilvl="3" w:tplc="040C000F" w:tentative="1">
+      <w:start w:val="1"/>
+      <w:numFmt w:val="decimal"/>
+      <w:lvlText w:val="%4."/>
+      <w:lvlJc w:val="left"/>
+      <w:pPr>
+        <w:ind w:left="2880" w:hanging="360"/>
+      </w:pPr>
+    </w:lvl>
+    <w:lvl w:ilvl="4" w:tplc="040C0019" w:tentative="1">
+      <w:start w:val="1"/>
+      <w:numFmt w:val="lowerLetter"/>
+      <w:lvlText w:val="%5."/>
+      <w:lvlJc w:val="left"/>
+      <w:pPr>
+        <w:ind w:left="3600" w:hanging="360"/>
+      </w:pPr>
+    </w:lvl>
+    <w:lvl w:ilvl="5" w:tplc="040C001B" w:tentative="1">
+      <w:start w:val="1"/>
+      <w:numFmt w:val="lowerRoman"/>
+      <w:lvlText w:val="%6."/>
+      <w:lvlJc w:val="right"/>
+      <w:pPr>
+        <w:ind w:left="4320" w:hanging="180"/>
+      </w:pPr>
+    </w:lvl>
+    <w:lvl w:ilvl="6" w:tplc="040C000F" w:tentative="1">
+      <w:start w:val="1"/>
+      <w:numFmt w:val="decimal"/>
+      <w:lvlText w:val="%7."/>
+      <w:lvlJc w:val="left"/>
+      <w:pPr>
+        <w:ind w:left="5040" w:hanging="360"/>
+      </w:pPr>
+    </w:lvl>
+    <w:lvl w:ilvl="7" w:tplc="040C0019" w:tentative="1">
+      <w:start w:val="1"/>
+      <w:numFmt w:val="lowerLetter"/>
+      <w:lvlText w:val="%8."/>
+      <w:lvlJc w:val="left"/>
+      <w:pPr>
+        <w:ind w:left="5760" w:hanging="360"/>
+      </w:pPr>
+    </w:lvl>
+    <w:lvl w:ilvl="8" w:tplc="040C001B" w:tentative="1">
+      <w:start w:val="1"/>
+      <w:numFmt w:val="lowerRoman"/>
+      <w:lvlText w:val="%9."/>
+      <w:lvlJc w:val="right"/>
+      <w:pPr>
+        <w:ind w:left="6480" w:hanging="180"/>
+      </w:pPr>
+    </w:lvl>
+  </w:abstractNum>
+  <w:abstractNum w:abstractNumId="20">
     <w:nsid w:val="68DB65A6"/>
     <w:multiLevelType w:val="hybridMultilevel"/>
     <w:tmpl w:val="6D7EF99A"/>
@@ -9817,7 +11281,7 @@
       </w:pPr>
     </w:lvl>
   </w:abstractNum>
-  <w:abstractNum w:abstractNumId="18">
+  <w:abstractNum w:abstractNumId="21">
     <w:nsid w:val="718B2063"/>
     <w:multiLevelType w:val="hybridMultilevel"/>
     <w:tmpl w:val="C83AE6A4"/>
@@ -9906,7 +11370,7 @@
       </w:pPr>
     </w:lvl>
   </w:abstractNum>
-  <w:abstractNum w:abstractNumId="19">
+  <w:abstractNum w:abstractNumId="22">
     <w:nsid w:val="790F7B17"/>
     <w:multiLevelType w:val="hybridMultilevel"/>
     <w:tmpl w:val="458A1524"/>
@@ -10020,67 +11484,76 @@
     </w:lvl>
   </w:abstractNum>
   <w:num w:numId="1">
-    <w:abstractNumId w:val="4"/>
+    <w:abstractNumId w:val="5"/>
   </w:num>
   <w:num w:numId="2">
-    <w:abstractNumId w:val="4"/>
+    <w:abstractNumId w:val="5"/>
   </w:num>
   <w:num w:numId="3">
-    <w:abstractNumId w:val="11"/>
+    <w:abstractNumId w:val="13"/>
   </w:num>
   <w:num w:numId="4">
-    <w:abstractNumId w:val="10"/>
+    <w:abstractNumId w:val="12"/>
   </w:num>
   <w:num w:numId="5">
-    <w:abstractNumId w:val="12"/>
+    <w:abstractNumId w:val="14"/>
   </w:num>
   <w:num w:numId="6">
-    <w:abstractNumId w:val="19"/>
+    <w:abstractNumId w:val="22"/>
   </w:num>
   <w:num w:numId="7">
     <w:abstractNumId w:val="3"/>
   </w:num>
   <w:num w:numId="8">
-    <w:abstractNumId w:val="16"/>
+    <w:abstractNumId w:val="18"/>
   </w:num>
   <w:num w:numId="9">
-    <w:abstractNumId w:val="17"/>
+    <w:abstractNumId w:val="20"/>
   </w:num>
   <w:num w:numId="10">
     <w:abstractNumId w:val="1"/>
   </w:num>
   <w:num w:numId="11">
-    <w:abstractNumId w:val="5"/>
+    <w:abstractNumId w:val="6"/>
   </w:num>
   <w:num w:numId="12">
-    <w:abstractNumId w:val="9"/>
+    <w:abstractNumId w:val="11"/>
   </w:num>
   <w:num w:numId="13">
     <w:abstractNumId w:val="0"/>
   </w:num>
   <w:num w:numId="14">
-    <w:abstractNumId w:val="18"/>
+    <w:abstractNumId w:val="21"/>
   </w:num>
   <w:num w:numId="15">
-    <w:abstractNumId w:val="6"/>
+    <w:abstractNumId w:val="7"/>
   </w:num>
   <w:num w:numId="16">
-    <w:abstractNumId w:val="15"/>
+    <w:abstractNumId w:val="17"/>
   </w:num>
   <w:num w:numId="17">
-    <w:abstractNumId w:val="14"/>
+    <w:abstractNumId w:val="16"/>
   </w:num>
   <w:num w:numId="18">
-    <w:abstractNumId w:val="7"/>
+    <w:abstractNumId w:val="8"/>
   </w:num>
   <w:num w:numId="19">
     <w:abstractNumId w:val="2"/>
   </w:num>
   <w:num w:numId="20">
-    <w:abstractNumId w:val="13"/>
+    <w:abstractNumId w:val="15"/>
   </w:num>
   <w:num w:numId="21">
-    <w:abstractNumId w:val="8"/>
+    <w:abstractNumId w:val="10"/>
+  </w:num>
+  <w:num w:numId="22">
+    <w:abstractNumId w:val="19"/>
+  </w:num>
+  <w:num w:numId="23">
+    <w:abstractNumId w:val="4"/>
+  </w:num>
+  <w:num w:numId="24">
+    <w:abstractNumId w:val="9"/>
   </w:num>
   <w:numIdMacAtCleanup w:val="20"/>
 </w:numbering>
@@ -12625,7 +14098,7 @@
 </file>
 
 <file path=customXml/itemProps4.xml><?xml version="1.0" encoding="utf-8"?>
-<ds:datastoreItem xmlns:ds="http://schemas.openxmlformats.org/officeDocument/2006/customXml" ds:itemID="{5673CF05-7BD9-3141-941E-1203612192E9}">
+<ds:datastoreItem xmlns:ds="http://schemas.openxmlformats.org/officeDocument/2006/customXml" ds:itemID="{C30E1E8B-EF30-574D-8212-C0B60C304810}">
   <ds:schemaRefs>
     <ds:schemaRef ds:uri="http://schemas.openxmlformats.org/officeDocument/2006/bibliography"/>
   </ds:schemaRefs>

</xml_diff>

<commit_message>
Mise en forme du document word
- J’ai fais le plan correctement il manque qu’à rédiger à quelques
éléments près (tu peux modifier)
</commit_message>
<xml_diff>
--- a/Ly_Ha.docx
+++ b/Ly_Ha.docx
@@ -1374,6 +1374,106 @@
     </w:p>
     <w:p>
       <w:pPr>
+        <w:rPr>
+          <w:rFonts w:ascii="Times New Roman" w:hAnsi="Times New Roman" w:cs="Times New Roman"/>
+        </w:rPr>
+      </w:pPr>
+    </w:p>
+    <w:p>
+      <w:pPr>
+        <w:rPr>
+          <w:rFonts w:ascii="Times New Roman" w:hAnsi="Times New Roman" w:cs="Times New Roman"/>
+        </w:rPr>
+      </w:pPr>
+    </w:p>
+    <w:p>
+      <w:pPr>
+        <w:rPr>
+          <w:rFonts w:ascii="Times New Roman" w:hAnsi="Times New Roman" w:cs="Times New Roman"/>
+        </w:rPr>
+      </w:pPr>
+    </w:p>
+    <w:p>
+      <w:pPr>
+        <w:rPr>
+          <w:rFonts w:ascii="Times New Roman" w:hAnsi="Times New Roman" w:cs="Times New Roman"/>
+        </w:rPr>
+      </w:pPr>
+    </w:p>
+    <w:p>
+      <w:pPr>
+        <w:rPr>
+          <w:rFonts w:ascii="Times New Roman" w:hAnsi="Times New Roman" w:cs="Times New Roman"/>
+        </w:rPr>
+      </w:pPr>
+    </w:p>
+    <w:p>
+      <w:pPr>
+        <w:rPr>
+          <w:rFonts w:ascii="Times New Roman" w:hAnsi="Times New Roman" w:cs="Times New Roman"/>
+        </w:rPr>
+      </w:pPr>
+    </w:p>
+    <w:p>
+      <w:pPr>
+        <w:rPr>
+          <w:rFonts w:ascii="Times New Roman" w:hAnsi="Times New Roman" w:cs="Times New Roman"/>
+        </w:rPr>
+      </w:pPr>
+    </w:p>
+    <w:p>
+      <w:pPr>
+        <w:rPr>
+          <w:rFonts w:ascii="Times New Roman" w:hAnsi="Times New Roman" w:cs="Times New Roman"/>
+        </w:rPr>
+      </w:pPr>
+    </w:p>
+    <w:p>
+      <w:pPr>
+        <w:rPr>
+          <w:rFonts w:ascii="Times New Roman" w:hAnsi="Times New Roman" w:cs="Times New Roman"/>
+        </w:rPr>
+      </w:pPr>
+    </w:p>
+    <w:p>
+      <w:pPr>
+        <w:rPr>
+          <w:rFonts w:ascii="Times New Roman" w:hAnsi="Times New Roman" w:cs="Times New Roman"/>
+        </w:rPr>
+      </w:pPr>
+    </w:p>
+    <w:p>
+      <w:pPr>
+        <w:rPr>
+          <w:rFonts w:ascii="Times New Roman" w:hAnsi="Times New Roman" w:cs="Times New Roman"/>
+        </w:rPr>
+      </w:pPr>
+    </w:p>
+    <w:p>
+      <w:pPr>
+        <w:rPr>
+          <w:rFonts w:ascii="Times New Roman" w:hAnsi="Times New Roman" w:cs="Times New Roman"/>
+        </w:rPr>
+      </w:pPr>
+    </w:p>
+    <w:p>
+      <w:pPr>
+        <w:rPr>
+          <w:rFonts w:ascii="Times New Roman" w:hAnsi="Times New Roman" w:cs="Times New Roman"/>
+        </w:rPr>
+      </w:pPr>
+    </w:p>
+    <w:p>
+      <w:pPr>
+        <w:rPr>
+          <w:rFonts w:ascii="Times New Roman" w:hAnsi="Times New Roman" w:cs="Times New Roman"/>
+        </w:rPr>
+      </w:pPr>
+      <w:bookmarkStart w:id="0" w:name="_GoBack"/>
+      <w:bookmarkEnd w:id="0"/>
+    </w:p>
+    <w:p>
+      <w:pPr>
         <w:pStyle w:val="Titre1"/>
         <w:numPr>
           <w:ilvl w:val="0"/>
@@ -1392,6 +1492,7 @@
           <w:rFonts w:ascii="Times New Roman" w:hAnsi="Times New Roman" w:cs="Times New Roman"/>
           <w:color w:val="3F6BA9"/>
         </w:rPr>
+        <w:lastRenderedPageBreak/>
         <w:t>Analyse du besoin</w:t>
       </w:r>
     </w:p>
@@ -8863,8 +8964,6 @@
         <w:lastRenderedPageBreak/>
         <w:br w:type="column"/>
       </w:r>
-      <w:bookmarkStart w:id="0" w:name="_GoBack"/>
-      <w:bookmarkEnd w:id="0"/>
     </w:p>
     <w:p>
       <w:pPr>
@@ -9101,6 +9200,7 @@
             <w:dataBinding w:prefixMappings="xmlns:ns0='http://purl.org/dc/elements/1.1/' xmlns:ns1='http://schemas.openxmlformats.org/package/2006/metadata/core-properties' " w:xpath="/ns1:coreProperties[1]/ns0:creator[1]" w:storeItemID="{6C3C8BC8-F283-45AE-878A-BAB7291924A1}"/>
             <w:text/>
           </w:sdtPr>
+          <w:sdtEndPr/>
           <w:sdtContent>
             <w:p>
               <w:pPr>
@@ -9160,7 +9260,7 @@
               <w:noProof/>
               <w:color w:val="FFFFFF" w:themeColor="background1"/>
             </w:rPr>
-            <w:t>24</w:t>
+            <w:t>2</w:t>
           </w:r>
           <w:r>
             <w:rPr>
@@ -14098,7 +14198,7 @@
 </file>
 
 <file path=customXml/itemProps4.xml><?xml version="1.0" encoding="utf-8"?>
-<ds:datastoreItem xmlns:ds="http://schemas.openxmlformats.org/officeDocument/2006/customXml" ds:itemID="{C30E1E8B-EF30-574D-8212-C0B60C304810}">
+<ds:datastoreItem xmlns:ds="http://schemas.openxmlformats.org/officeDocument/2006/customXml" ds:itemID="{D72EDA5A-AE11-E749-9325-893609BA8351}">
   <ds:schemaRefs>
     <ds:schemaRef ds:uri="http://schemas.openxmlformats.org/officeDocument/2006/bibliography"/>
   </ds:schemaRefs>

</xml_diff>

<commit_message>
Ajout Dsequence EtablirContratType et EditerContratType
</commit_message>
<xml_diff>
--- a/Ly_Ha.docx
+++ b/Ly_Ha.docx
@@ -1469,8 +1469,6 @@
           <w:rFonts w:ascii="Times New Roman" w:hAnsi="Times New Roman" w:cs="Times New Roman"/>
         </w:rPr>
       </w:pPr>
-      <w:bookmarkStart w:id="0" w:name="_GoBack"/>
-      <w:bookmarkEnd w:id="0"/>
     </w:p>
     <w:p>
       <w:pPr>
@@ -8954,15 +8952,26 @@
         </w:rPr>
         <w:br w:type="column"/>
       </w:r>
-      <w:r>
-        <w:rPr>
-          <w:rFonts w:ascii="Times New Roman" w:hAnsi="Times New Roman" w:cs="Times New Roman"/>
-          <w:sz w:val="24"/>
-          <w:szCs w:val="24"/>
-          <w:u w:val="single"/>
-        </w:rPr>
-        <w:lastRenderedPageBreak/>
-        <w:br w:type="column"/>
+    </w:p>
+    <w:p>
+      <w:pPr>
+        <w:pStyle w:val="Titre3"/>
+        <w:rPr>
+          <w:rFonts w:ascii="Times New Roman" w:hAnsi="Times New Roman" w:cs="Times New Roman"/>
+          <w:szCs w:val="24"/>
+        </w:rPr>
+      </w:pPr>
+      <w:r>
+        <w:t xml:space="preserve">Détails de la </w:t>
+      </w:r>
+      <w:r>
+        <w:t>« </w:t>
+      </w:r>
+      <w:r>
+        <w:t>gestion des contrats</w:t>
+      </w:r>
+      <w:r>
+        <w:t> »</w:t>
       </w:r>
     </w:p>
     <w:p>
@@ -8986,6 +8995,686 @@
           <w:szCs w:val="24"/>
           <w:u w:val="single"/>
         </w:rPr>
+        <w:t xml:space="preserve">Etablir un contrat type </w:t>
+      </w:r>
+      <w:r>
+        <w:rPr>
+          <w:rFonts w:ascii="Times New Roman" w:hAnsi="Times New Roman" w:cs="Times New Roman"/>
+          <w:sz w:val="24"/>
+          <w:szCs w:val="24"/>
+          <w:u w:val="single"/>
+        </w:rPr>
+        <w:t>:</w:t>
+      </w:r>
+    </w:p>
+    <w:p>
+      <w:pPr>
+        <w:pStyle w:val="Corps"/>
+        <w:rPr>
+          <w:rFonts w:ascii="Times New Roman" w:hAnsi="Times New Roman" w:cs="Times New Roman"/>
+          <w:sz w:val="24"/>
+          <w:szCs w:val="24"/>
+        </w:rPr>
+      </w:pPr>
+      <w:r>
+        <w:rPr>
+          <w:rFonts w:ascii="Times New Roman" w:hAnsi="Times New Roman" w:cs="Times New Roman"/>
+          <w:sz w:val="24"/>
+          <w:szCs w:val="24"/>
+        </w:rPr>
+        <w:t xml:space="preserve">Titre : </w:t>
+      </w:r>
+      <w:r>
+        <w:rPr>
+          <w:rFonts w:ascii="Times New Roman" w:hAnsi="Times New Roman" w:cs="Times New Roman"/>
+          <w:sz w:val="24"/>
+          <w:szCs w:val="24"/>
+        </w:rPr>
+        <w:t>Etablir un contrat type</w:t>
+      </w:r>
+    </w:p>
+    <w:p>
+      <w:pPr>
+        <w:pStyle w:val="Corps"/>
+        <w:rPr>
+          <w:rFonts w:ascii="Times New Roman" w:hAnsi="Times New Roman" w:cs="Times New Roman"/>
+          <w:sz w:val="24"/>
+          <w:szCs w:val="24"/>
+        </w:rPr>
+      </w:pPr>
+      <w:r>
+        <w:rPr>
+          <w:rFonts w:ascii="Times New Roman" w:hAnsi="Times New Roman" w:cs="Times New Roman"/>
+          <w:sz w:val="24"/>
+          <w:szCs w:val="24"/>
+        </w:rPr>
+        <w:t xml:space="preserve">Acteur principal : </w:t>
+      </w:r>
+      <w:r>
+        <w:rPr>
+          <w:rFonts w:ascii="Times New Roman" w:hAnsi="Times New Roman" w:cs="Times New Roman"/>
+          <w:sz w:val="24"/>
+          <w:szCs w:val="24"/>
+        </w:rPr>
+        <w:t>Chargé d’affaire</w:t>
+      </w:r>
+    </w:p>
+    <w:p>
+      <w:pPr>
+        <w:pStyle w:val="Corps"/>
+        <w:rPr>
+          <w:rFonts w:ascii="Times New Roman" w:hAnsi="Times New Roman" w:cs="Times New Roman"/>
+          <w:sz w:val="24"/>
+          <w:szCs w:val="24"/>
+        </w:rPr>
+      </w:pPr>
+      <w:r>
+        <w:rPr>
+          <w:rFonts w:ascii="Times New Roman" w:hAnsi="Times New Roman" w:cs="Times New Roman"/>
+          <w:sz w:val="24"/>
+          <w:szCs w:val="24"/>
+        </w:rPr>
+        <w:t xml:space="preserve">Acteur secondaire : </w:t>
+      </w:r>
+    </w:p>
+    <w:p>
+      <w:pPr>
+        <w:pStyle w:val="Corps"/>
+        <w:rPr>
+          <w:rFonts w:ascii="Times New Roman" w:hAnsi="Times New Roman" w:cs="Times New Roman"/>
+          <w:sz w:val="24"/>
+          <w:szCs w:val="24"/>
+        </w:rPr>
+      </w:pPr>
+      <w:r>
+        <w:rPr>
+          <w:rFonts w:ascii="Times New Roman" w:hAnsi="Times New Roman" w:cs="Times New Roman"/>
+          <w:sz w:val="24"/>
+          <w:szCs w:val="24"/>
+        </w:rPr>
+        <w:t xml:space="preserve">Objectifs : </w:t>
+      </w:r>
+      <w:r>
+        <w:rPr>
+          <w:rFonts w:ascii="Times New Roman" w:hAnsi="Times New Roman" w:cs="Times New Roman"/>
+          <w:sz w:val="24"/>
+          <w:szCs w:val="24"/>
+        </w:rPr>
+        <w:t>Avoir un modèle de référence pour éviter les incohérences et incomplétudes</w:t>
+      </w:r>
+    </w:p>
+    <w:p>
+      <w:pPr>
+        <w:pStyle w:val="Corps"/>
+        <w:rPr>
+          <w:rFonts w:ascii="Times New Roman" w:hAnsi="Times New Roman" w:cs="Times New Roman"/>
+          <w:sz w:val="24"/>
+          <w:szCs w:val="24"/>
+        </w:rPr>
+      </w:pPr>
+      <w:r>
+        <w:rPr>
+          <w:rFonts w:ascii="Times New Roman" w:hAnsi="Times New Roman" w:cs="Times New Roman"/>
+          <w:sz w:val="24"/>
+          <w:szCs w:val="24"/>
+        </w:rPr>
+        <w:t xml:space="preserve">Pré-conditions : </w:t>
+      </w:r>
+      <w:r>
+        <w:rPr>
+          <w:rFonts w:ascii="Times New Roman" w:hAnsi="Times New Roman" w:cs="Times New Roman"/>
+          <w:sz w:val="24"/>
+          <w:szCs w:val="24"/>
+        </w:rPr>
+        <w:t>Avoir un minimum</w:t>
+      </w:r>
+      <w:r>
+        <w:rPr>
+          <w:rFonts w:ascii="Times New Roman" w:hAnsi="Times New Roman" w:cs="Times New Roman"/>
+          <w:sz w:val="24"/>
+          <w:szCs w:val="24"/>
+        </w:rPr>
+        <w:t xml:space="preserve"> d’</w:t>
+      </w:r>
+      <w:r>
+        <w:rPr>
+          <w:rFonts w:ascii="Times New Roman" w:hAnsi="Times New Roman" w:cs="Times New Roman"/>
+          <w:sz w:val="24"/>
+          <w:szCs w:val="24"/>
+        </w:rPr>
+        <w:t xml:space="preserve">informations </w:t>
+      </w:r>
+    </w:p>
+    <w:p>
+      <w:pPr>
+        <w:pStyle w:val="Corps"/>
+        <w:rPr>
+          <w:rFonts w:ascii="Times New Roman" w:hAnsi="Times New Roman" w:cs="Times New Roman"/>
+          <w:sz w:val="24"/>
+          <w:szCs w:val="24"/>
+        </w:rPr>
+      </w:pPr>
+      <w:r>
+        <w:rPr>
+          <w:rFonts w:ascii="Times New Roman" w:hAnsi="Times New Roman" w:cs="Times New Roman"/>
+          <w:sz w:val="24"/>
+          <w:szCs w:val="24"/>
+        </w:rPr>
+        <w:t xml:space="preserve">Post-conditions : </w:t>
+      </w:r>
+      <w:r>
+        <w:rPr>
+          <w:rFonts w:ascii="Times New Roman" w:hAnsi="Times New Roman" w:cs="Times New Roman"/>
+          <w:sz w:val="24"/>
+          <w:szCs w:val="24"/>
+        </w:rPr>
+        <w:t>Créer un contrat à partir de ce contrat type</w:t>
+      </w:r>
+    </w:p>
+    <w:p>
+      <w:pPr>
+        <w:pStyle w:val="Corps"/>
+        <w:rPr>
+          <w:rFonts w:ascii="Times New Roman" w:hAnsi="Times New Roman" w:cs="Times New Roman"/>
+          <w:sz w:val="24"/>
+          <w:szCs w:val="24"/>
+        </w:rPr>
+      </w:pPr>
+      <w:r>
+        <w:rPr>
+          <w:rFonts w:ascii="Times New Roman" w:hAnsi="Times New Roman" w:cs="Times New Roman"/>
+          <w:sz w:val="24"/>
+          <w:szCs w:val="24"/>
+        </w:rPr>
+        <w:t xml:space="preserve">Flots d'évènements : </w:t>
+      </w:r>
+    </w:p>
+    <w:p>
+      <w:pPr>
+        <w:pStyle w:val="Titre3"/>
+        <w:numPr>
+          <w:ilvl w:val="0"/>
+          <w:numId w:val="25"/>
+        </w:numPr>
+        <w:rPr>
+          <w:rFonts w:ascii="Times New Roman" w:hAnsi="Times New Roman" w:cs="Times New Roman"/>
+          <w:b w:val="0"/>
+          <w:szCs w:val="24"/>
+        </w:rPr>
+      </w:pPr>
+      <w:r>
+        <w:rPr>
+          <w:rFonts w:ascii="Times New Roman" w:hAnsi="Times New Roman" w:cs="Times New Roman"/>
+          <w:b w:val="0"/>
+          <w:szCs w:val="24"/>
+        </w:rPr>
+        <w:t>Le chargé d’affaire clique sur le bouton « Etablir un contrat type »</w:t>
+      </w:r>
+    </w:p>
+    <w:p>
+      <w:pPr>
+        <w:pStyle w:val="Paragraphedeliste"/>
+        <w:numPr>
+          <w:ilvl w:val="0"/>
+          <w:numId w:val="25"/>
+        </w:numPr>
+      </w:pPr>
+      <w:r>
+        <w:t>Il saisie les informations</w:t>
+      </w:r>
+    </w:p>
+    <w:p>
+      <w:pPr>
+        <w:pStyle w:val="Paragraphedeliste"/>
+        <w:numPr>
+          <w:ilvl w:val="0"/>
+          <w:numId w:val="25"/>
+        </w:numPr>
+      </w:pPr>
+      <w:r>
+        <w:t xml:space="preserve">Il </w:t>
+      </w:r>
+      <w:r>
+        <w:t>valide le contrat</w:t>
+      </w:r>
+    </w:p>
+    <w:p>
+      <w:r>
+        <w:rPr>
+          <w:noProof/>
+        </w:rPr>
+        <w:drawing>
+          <wp:inline distT="0" distB="0" distL="0" distR="0" wp14:anchorId="602D9F26" wp14:editId="0C8FBADD">
+            <wp:extent cx="5963920" cy="4998720"/>
+            <wp:effectExtent l="0" t="0" r="5080" b="5080"/>
+            <wp:docPr id="29" name="Image 29" descr="Macintosh HD:Users:jean-michelly:Projets:Diagramme de séquence:Séquence GestionContrat:Sequence_EtablirContratType.png"/>
+            <wp:cNvGraphicFramePr>
+              <a:graphicFrameLocks xmlns:a="http://schemas.openxmlformats.org/drawingml/2006/main" noChangeAspect="1"/>
+            </wp:cNvGraphicFramePr>
+            <a:graphic xmlns:a="http://schemas.openxmlformats.org/drawingml/2006/main">
+              <a:graphicData uri="http://schemas.openxmlformats.org/drawingml/2006/picture">
+                <pic:pic xmlns:pic="http://schemas.openxmlformats.org/drawingml/2006/picture">
+                  <pic:nvPicPr>
+                    <pic:cNvPr id="0" name="Picture 2" descr="Macintosh HD:Users:jean-michelly:Projets:Diagramme de séquence:Séquence GestionContrat:Sequence_EtablirContratType.png"/>
+                    <pic:cNvPicPr>
+                      <a:picLocks noChangeAspect="1" noChangeArrowheads="1"/>
+                    </pic:cNvPicPr>
+                  </pic:nvPicPr>
+                  <pic:blipFill>
+                    <a:blip r:embed="rId33">
+                      <a:extLst>
+                        <a:ext uri="{28A0092B-C50C-407E-A947-70E740481C1C}">
+                          <a14:useLocalDpi xmlns:a14="http://schemas.microsoft.com/office/drawing/2010/main" val="0"/>
+                        </a:ext>
+                      </a:extLst>
+                    </a:blip>
+                    <a:srcRect/>
+                    <a:stretch>
+                      <a:fillRect/>
+                    </a:stretch>
+                  </pic:blipFill>
+                  <pic:spPr bwMode="auto">
+                    <a:xfrm>
+                      <a:off x="0" y="0"/>
+                      <a:ext cx="5963920" cy="4998720"/>
+                    </a:xfrm>
+                    <a:prstGeom prst="rect">
+                      <a:avLst/>
+                    </a:prstGeom>
+                    <a:noFill/>
+                    <a:ln>
+                      <a:noFill/>
+                    </a:ln>
+                  </pic:spPr>
+                </pic:pic>
+              </a:graphicData>
+            </a:graphic>
+          </wp:inline>
+        </w:drawing>
+      </w:r>
+    </w:p>
+    <w:p>
+      <w:pPr>
+        <w:pStyle w:val="Ss-section3"/>
+        <w:numPr>
+          <w:ilvl w:val="0"/>
+          <w:numId w:val="13"/>
+        </w:numPr>
+        <w:rPr>
+          <w:rFonts w:ascii="Times New Roman" w:hAnsi="Times New Roman" w:cs="Times New Roman"/>
+          <w:sz w:val="24"/>
+          <w:szCs w:val="24"/>
+          <w:u w:val="single"/>
+        </w:rPr>
+      </w:pPr>
+      <w:r>
+        <w:rPr>
+          <w:rFonts w:ascii="Times New Roman" w:hAnsi="Times New Roman" w:cs="Times New Roman"/>
+          <w:sz w:val="24"/>
+          <w:szCs w:val="24"/>
+          <w:u w:val="single"/>
+        </w:rPr>
+        <w:lastRenderedPageBreak/>
+        <w:t xml:space="preserve">Editer un contrat type </w:t>
+      </w:r>
+      <w:r>
+        <w:rPr>
+          <w:rFonts w:ascii="Times New Roman" w:hAnsi="Times New Roman" w:cs="Times New Roman"/>
+          <w:sz w:val="24"/>
+          <w:szCs w:val="24"/>
+          <w:u w:val="single"/>
+        </w:rPr>
+        <w:t>:</w:t>
+      </w:r>
+    </w:p>
+    <w:p>
+      <w:pPr>
+        <w:pStyle w:val="Corps"/>
+        <w:rPr>
+          <w:rFonts w:ascii="Times New Roman" w:hAnsi="Times New Roman" w:cs="Times New Roman"/>
+          <w:sz w:val="24"/>
+          <w:szCs w:val="24"/>
+        </w:rPr>
+      </w:pPr>
+      <w:r>
+        <w:rPr>
+          <w:rFonts w:ascii="Times New Roman" w:hAnsi="Times New Roman" w:cs="Times New Roman"/>
+          <w:sz w:val="24"/>
+          <w:szCs w:val="24"/>
+        </w:rPr>
+        <w:t xml:space="preserve">Titre : </w:t>
+      </w:r>
+      <w:r>
+        <w:rPr>
+          <w:rFonts w:ascii="Times New Roman" w:hAnsi="Times New Roman" w:cs="Times New Roman"/>
+          <w:sz w:val="24"/>
+          <w:szCs w:val="24"/>
+        </w:rPr>
+        <w:t>Editer un contrat type</w:t>
+      </w:r>
+    </w:p>
+    <w:p>
+      <w:pPr>
+        <w:pStyle w:val="Corps"/>
+        <w:rPr>
+          <w:rFonts w:ascii="Times New Roman" w:hAnsi="Times New Roman" w:cs="Times New Roman"/>
+          <w:sz w:val="24"/>
+          <w:szCs w:val="24"/>
+        </w:rPr>
+      </w:pPr>
+      <w:r>
+        <w:rPr>
+          <w:rFonts w:ascii="Times New Roman" w:hAnsi="Times New Roman" w:cs="Times New Roman"/>
+          <w:sz w:val="24"/>
+          <w:szCs w:val="24"/>
+        </w:rPr>
+        <w:t xml:space="preserve">Acteur principal : </w:t>
+      </w:r>
+      <w:r>
+        <w:rPr>
+          <w:rFonts w:ascii="Times New Roman" w:hAnsi="Times New Roman" w:cs="Times New Roman"/>
+          <w:sz w:val="24"/>
+          <w:szCs w:val="24"/>
+        </w:rPr>
+        <w:t>Chargé d’affaire</w:t>
+      </w:r>
+    </w:p>
+    <w:p>
+      <w:pPr>
+        <w:pStyle w:val="Corps"/>
+        <w:rPr>
+          <w:rFonts w:ascii="Times New Roman" w:hAnsi="Times New Roman" w:cs="Times New Roman"/>
+          <w:sz w:val="24"/>
+          <w:szCs w:val="24"/>
+        </w:rPr>
+      </w:pPr>
+      <w:r>
+        <w:rPr>
+          <w:rFonts w:ascii="Times New Roman" w:hAnsi="Times New Roman" w:cs="Times New Roman"/>
+          <w:sz w:val="24"/>
+          <w:szCs w:val="24"/>
+        </w:rPr>
+        <w:t xml:space="preserve">Acteur secondaire : </w:t>
+      </w:r>
+    </w:p>
+    <w:p>
+      <w:pPr>
+        <w:pStyle w:val="Corps"/>
+        <w:rPr>
+          <w:rFonts w:ascii="Times New Roman" w:hAnsi="Times New Roman" w:cs="Times New Roman"/>
+          <w:sz w:val="24"/>
+          <w:szCs w:val="24"/>
+        </w:rPr>
+      </w:pPr>
+      <w:r>
+        <w:rPr>
+          <w:rFonts w:ascii="Times New Roman" w:hAnsi="Times New Roman" w:cs="Times New Roman"/>
+          <w:sz w:val="24"/>
+          <w:szCs w:val="24"/>
+        </w:rPr>
+        <w:t xml:space="preserve">Objectifs : </w:t>
+      </w:r>
+      <w:r>
+        <w:rPr>
+          <w:rFonts w:ascii="Times New Roman" w:hAnsi="Times New Roman" w:cs="Times New Roman"/>
+          <w:sz w:val="24"/>
+          <w:szCs w:val="24"/>
+        </w:rPr>
+        <w:t>Modifier un contrat type déjà existant</w:t>
+      </w:r>
+    </w:p>
+    <w:p>
+      <w:pPr>
+        <w:pStyle w:val="Corps"/>
+        <w:rPr>
+          <w:rFonts w:ascii="Times New Roman" w:hAnsi="Times New Roman" w:cs="Times New Roman"/>
+          <w:sz w:val="24"/>
+          <w:szCs w:val="24"/>
+        </w:rPr>
+      </w:pPr>
+      <w:r>
+        <w:rPr>
+          <w:rFonts w:ascii="Times New Roman" w:hAnsi="Times New Roman" w:cs="Times New Roman"/>
+          <w:sz w:val="24"/>
+          <w:szCs w:val="24"/>
+        </w:rPr>
+        <w:t xml:space="preserve">Pré-conditions : </w:t>
+      </w:r>
+      <w:r>
+        <w:rPr>
+          <w:rFonts w:ascii="Times New Roman" w:hAnsi="Times New Roman" w:cs="Times New Roman"/>
+          <w:sz w:val="24"/>
+          <w:szCs w:val="24"/>
+        </w:rPr>
+        <w:t>Avoir établi un contrat type</w:t>
+      </w:r>
+    </w:p>
+    <w:p>
+      <w:pPr>
+        <w:pStyle w:val="Corps"/>
+        <w:rPr>
+          <w:rFonts w:ascii="Times New Roman" w:hAnsi="Times New Roman" w:cs="Times New Roman"/>
+          <w:sz w:val="24"/>
+          <w:szCs w:val="24"/>
+        </w:rPr>
+      </w:pPr>
+      <w:r>
+        <w:rPr>
+          <w:rFonts w:ascii="Times New Roman" w:hAnsi="Times New Roman" w:cs="Times New Roman"/>
+          <w:sz w:val="24"/>
+          <w:szCs w:val="24"/>
+        </w:rPr>
+        <w:t xml:space="preserve">Post-conditions : </w:t>
+      </w:r>
+      <w:r>
+        <w:rPr>
+          <w:rFonts w:ascii="Times New Roman" w:hAnsi="Times New Roman" w:cs="Times New Roman"/>
+          <w:sz w:val="24"/>
+          <w:szCs w:val="24"/>
+        </w:rPr>
+        <w:t>Le contrat type a été mis à jour</w:t>
+      </w:r>
+    </w:p>
+    <w:p>
+      <w:pPr>
+        <w:pStyle w:val="Corps"/>
+        <w:rPr>
+          <w:rFonts w:ascii="Times New Roman" w:hAnsi="Times New Roman" w:cs="Times New Roman"/>
+          <w:sz w:val="24"/>
+          <w:szCs w:val="24"/>
+        </w:rPr>
+      </w:pPr>
+      <w:r>
+        <w:rPr>
+          <w:rFonts w:ascii="Times New Roman" w:hAnsi="Times New Roman" w:cs="Times New Roman"/>
+          <w:sz w:val="24"/>
+          <w:szCs w:val="24"/>
+        </w:rPr>
+        <w:t xml:space="preserve">Flots d'évènements : </w:t>
+      </w:r>
+    </w:p>
+    <w:p>
+      <w:pPr>
+        <w:pStyle w:val="Paragraphedeliste"/>
+        <w:numPr>
+          <w:ilvl w:val="0"/>
+          <w:numId w:val="26"/>
+        </w:numPr>
+      </w:pPr>
+      <w:r>
+        <w:t>Le chargé d’affaire clique sur le bouton « Editer un contrat type »</w:t>
+      </w:r>
+    </w:p>
+    <w:p>
+      <w:pPr>
+        <w:pStyle w:val="Paragraphedeliste"/>
+        <w:numPr>
+          <w:ilvl w:val="0"/>
+          <w:numId w:val="26"/>
+        </w:numPr>
+      </w:pPr>
+      <w:r>
+        <w:t>Il sélectionne un contrat type</w:t>
+      </w:r>
+    </w:p>
+    <w:p>
+      <w:pPr>
+        <w:pStyle w:val="Paragraphedeliste"/>
+        <w:numPr>
+          <w:ilvl w:val="0"/>
+          <w:numId w:val="26"/>
+        </w:numPr>
+      </w:pPr>
+      <w:r>
+        <w:t xml:space="preserve">Il modifie les informations </w:t>
+      </w:r>
+      <w:r>
+        <w:t>souhaitées</w:t>
+      </w:r>
+    </w:p>
+    <w:p>
+      <w:pPr>
+        <w:pStyle w:val="Paragraphedeliste"/>
+        <w:numPr>
+          <w:ilvl w:val="0"/>
+          <w:numId w:val="26"/>
+        </w:numPr>
+      </w:pPr>
+      <w:r>
+        <w:t>Il valide le contrat</w:t>
+      </w:r>
+    </w:p>
+    <w:p>
+      <w:r>
+        <w:rPr>
+          <w:rFonts w:ascii="Times New Roman" w:hAnsi="Times New Roman" w:cs="Times New Roman"/>
+          <w:noProof/>
+          <w:szCs w:val="24"/>
+          <w:u w:val="single"/>
+        </w:rPr>
+        <w:drawing>
+          <wp:anchor distT="0" distB="0" distL="114300" distR="114300" simplePos="0" relativeHeight="251686912" behindDoc="0" locked="0" layoutInCell="1" allowOverlap="1" wp14:anchorId="13EB0615" wp14:editId="523CC1E7">
+            <wp:simplePos x="0" y="0"/>
+            <wp:positionH relativeFrom="column">
+              <wp:posOffset>0</wp:posOffset>
+            </wp:positionH>
+            <wp:positionV relativeFrom="paragraph">
+              <wp:posOffset>33020</wp:posOffset>
+            </wp:positionV>
+            <wp:extent cx="5963920" cy="3840480"/>
+            <wp:effectExtent l="0" t="0" r="5080" b="0"/>
+            <wp:wrapSquare wrapText="bothSides"/>
+            <wp:docPr id="30" name="Image 30" descr="Macintosh HD:Users:jean-michelly:Projets:Diagramme de séquence:Séquence GestionContrat:Sequence_EditerContratType.png"/>
+            <wp:cNvGraphicFramePr>
+              <a:graphicFrameLocks xmlns:a="http://schemas.openxmlformats.org/drawingml/2006/main" noChangeAspect="1"/>
+            </wp:cNvGraphicFramePr>
+            <a:graphic xmlns:a="http://schemas.openxmlformats.org/drawingml/2006/main">
+              <a:graphicData uri="http://schemas.openxmlformats.org/drawingml/2006/picture">
+                <pic:pic xmlns:pic="http://schemas.openxmlformats.org/drawingml/2006/picture">
+                  <pic:nvPicPr>
+                    <pic:cNvPr id="0" name="Picture 3" descr="Macintosh HD:Users:jean-michelly:Projets:Diagramme de séquence:Séquence GestionContrat:Sequence_EditerContratType.png"/>
+                    <pic:cNvPicPr>
+                      <a:picLocks noChangeAspect="1" noChangeArrowheads="1"/>
+                    </pic:cNvPicPr>
+                  </pic:nvPicPr>
+                  <pic:blipFill>
+                    <a:blip r:embed="rId34">
+                      <a:extLst>
+                        <a:ext uri="{28A0092B-C50C-407E-A947-70E740481C1C}">
+                          <a14:useLocalDpi xmlns:a14="http://schemas.microsoft.com/office/drawing/2010/main" val="0"/>
+                        </a:ext>
+                      </a:extLst>
+                    </a:blip>
+                    <a:srcRect/>
+                    <a:stretch>
+                      <a:fillRect/>
+                    </a:stretch>
+                  </pic:blipFill>
+                  <pic:spPr bwMode="auto">
+                    <a:xfrm>
+                      <a:off x="0" y="0"/>
+                      <a:ext cx="5963920" cy="3840480"/>
+                    </a:xfrm>
+                    <a:prstGeom prst="rect">
+                      <a:avLst/>
+                    </a:prstGeom>
+                    <a:noFill/>
+                    <a:ln>
+                      <a:noFill/>
+                    </a:ln>
+                    <a:extLst>
+                      <a:ext uri="{FAA26D3D-D897-4be2-8F04-BA451C77F1D7}">
+                        <ma14:placeholderFlag xmlns:ma14="http://schemas.microsoft.com/office/mac/drawingml/2011/main"/>
+                      </a:ext>
+                    </a:extLst>
+                  </pic:spPr>
+                </pic:pic>
+              </a:graphicData>
+            </a:graphic>
+            <wp14:sizeRelH relativeFrom="page">
+              <wp14:pctWidth>0</wp14:pctWidth>
+            </wp14:sizeRelH>
+            <wp14:sizeRelV relativeFrom="page">
+              <wp14:pctHeight>0</wp14:pctHeight>
+            </wp14:sizeRelV>
+          </wp:anchor>
+        </w:drawing>
+      </w:r>
+    </w:p>
+    <w:p>
+      <w:pPr>
+        <w:pStyle w:val="Titre3"/>
+        <w:numPr>
+          <w:ilvl w:val="0"/>
+          <w:numId w:val="0"/>
+        </w:numPr>
+        <w:ind w:left="720"/>
+        <w:rPr>
+          <w:rFonts w:ascii="Times New Roman" w:hAnsi="Times New Roman" w:cs="Times New Roman"/>
+          <w:szCs w:val="24"/>
+        </w:rPr>
+      </w:pPr>
+      <w:r>
+        <w:rPr>
+          <w:rFonts w:ascii="Times New Roman" w:hAnsi="Times New Roman" w:cs="Times New Roman"/>
+          <w:szCs w:val="24"/>
+          <w:u w:val="single"/>
+        </w:rPr>
+        <w:br w:type="column"/>
+      </w:r>
+      <w:r>
+        <w:rPr>
+          <w:rFonts w:ascii="Times New Roman" w:hAnsi="Times New Roman" w:cs="Times New Roman"/>
+          <w:szCs w:val="24"/>
+          <w:u w:val="single"/>
+        </w:rPr>
+        <w:lastRenderedPageBreak/>
+        <w:br w:type="column"/>
+      </w:r>
+      <w:bookmarkStart w:id="0" w:name="_GoBack"/>
+      <w:bookmarkEnd w:id="0"/>
+    </w:p>
+    <w:p>
+      <w:pPr>
+        <w:pStyle w:val="Ss-section3"/>
+        <w:numPr>
+          <w:ilvl w:val="0"/>
+          <w:numId w:val="13"/>
+        </w:numPr>
+        <w:rPr>
+          <w:rFonts w:ascii="Times New Roman" w:hAnsi="Times New Roman" w:cs="Times New Roman"/>
+          <w:sz w:val="24"/>
+          <w:szCs w:val="24"/>
+          <w:u w:val="single"/>
+        </w:rPr>
+      </w:pPr>
+      <w:r>
+        <w:rPr>
+          <w:rFonts w:ascii="Times New Roman" w:hAnsi="Times New Roman" w:cs="Times New Roman"/>
+          <w:sz w:val="24"/>
+          <w:szCs w:val="24"/>
+          <w:u w:val="single"/>
+        </w:rPr>
         <w:t>:</w:t>
       </w:r>
     </w:p>
@@ -9123,7 +9812,7 @@
       </w:pPr>
     </w:p>
     <w:sectPr>
-      <w:footerReference w:type="default" r:id="rId33"/>
+      <w:footerReference w:type="default" r:id="rId35"/>
       <w:pgSz w:w="12240" w:h="15840"/>
       <w:pgMar w:top="1418" w:right="1418" w:bottom="1418" w:left="1418" w:header="720" w:footer="720" w:gutter="0"/>
       <w:pgNumType w:start="0"/>
@@ -9200,7 +9889,6 @@
             <w:dataBinding w:prefixMappings="xmlns:ns0='http://purl.org/dc/elements/1.1/' xmlns:ns1='http://schemas.openxmlformats.org/package/2006/metadata/core-properties' " w:xpath="/ns1:coreProperties[1]/ns0:creator[1]" w:storeItemID="{6C3C8BC8-F283-45AE-878A-BAB7291924A1}"/>
             <w:text/>
           </w:sdtPr>
-          <w:sdtEndPr/>
           <w:sdtContent>
             <w:p>
               <w:pPr>
@@ -9260,7 +9948,7 @@
               <w:noProof/>
               <w:color w:val="FFFFFF" w:themeColor="background1"/>
             </w:rPr>
-            <w:t>2</w:t>
+            <w:t>26</w:t>
           </w:r>
           <w:r>
             <w:rPr>
@@ -9534,6 +10222,95 @@
     </w:lvl>
   </w:abstractNum>
   <w:abstractNum w:abstractNumId="2">
+    <w:nsid w:val="0D911555"/>
+    <w:multiLevelType w:val="hybridMultilevel"/>
+    <w:tmpl w:val="9B909340"/>
+    <w:lvl w:ilvl="0" w:tplc="040C000F">
+      <w:start w:val="1"/>
+      <w:numFmt w:val="decimal"/>
+      <w:lvlText w:val="%1."/>
+      <w:lvlJc w:val="left"/>
+      <w:pPr>
+        <w:ind w:left="720" w:hanging="360"/>
+      </w:pPr>
+      <w:rPr>
+        <w:rFonts w:hint="default"/>
+      </w:rPr>
+    </w:lvl>
+    <w:lvl w:ilvl="1" w:tplc="040C0019" w:tentative="1">
+      <w:start w:val="1"/>
+      <w:numFmt w:val="lowerLetter"/>
+      <w:lvlText w:val="%2."/>
+      <w:lvlJc w:val="left"/>
+      <w:pPr>
+        <w:ind w:left="1440" w:hanging="360"/>
+      </w:pPr>
+    </w:lvl>
+    <w:lvl w:ilvl="2" w:tplc="040C001B" w:tentative="1">
+      <w:start w:val="1"/>
+      <w:numFmt w:val="lowerRoman"/>
+      <w:lvlText w:val="%3."/>
+      <w:lvlJc w:val="right"/>
+      <w:pPr>
+        <w:ind w:left="2160" w:hanging="180"/>
+      </w:pPr>
+    </w:lvl>
+    <w:lvl w:ilvl="3" w:tplc="040C000F" w:tentative="1">
+      <w:start w:val="1"/>
+      <w:numFmt w:val="decimal"/>
+      <w:lvlText w:val="%4."/>
+      <w:lvlJc w:val="left"/>
+      <w:pPr>
+        <w:ind w:left="2880" w:hanging="360"/>
+      </w:pPr>
+    </w:lvl>
+    <w:lvl w:ilvl="4" w:tplc="040C0019" w:tentative="1">
+      <w:start w:val="1"/>
+      <w:numFmt w:val="lowerLetter"/>
+      <w:lvlText w:val="%5."/>
+      <w:lvlJc w:val="left"/>
+      <w:pPr>
+        <w:ind w:left="3600" w:hanging="360"/>
+      </w:pPr>
+    </w:lvl>
+    <w:lvl w:ilvl="5" w:tplc="040C001B" w:tentative="1">
+      <w:start w:val="1"/>
+      <w:numFmt w:val="lowerRoman"/>
+      <w:lvlText w:val="%6."/>
+      <w:lvlJc w:val="right"/>
+      <w:pPr>
+        <w:ind w:left="4320" w:hanging="180"/>
+      </w:pPr>
+    </w:lvl>
+    <w:lvl w:ilvl="6" w:tplc="040C000F" w:tentative="1">
+      <w:start w:val="1"/>
+      <w:numFmt w:val="decimal"/>
+      <w:lvlText w:val="%7."/>
+      <w:lvlJc w:val="left"/>
+      <w:pPr>
+        <w:ind w:left="5040" w:hanging="360"/>
+      </w:pPr>
+    </w:lvl>
+    <w:lvl w:ilvl="7" w:tplc="040C0019" w:tentative="1">
+      <w:start w:val="1"/>
+      <w:numFmt w:val="lowerLetter"/>
+      <w:lvlText w:val="%8."/>
+      <w:lvlJc w:val="left"/>
+      <w:pPr>
+        <w:ind w:left="5760" w:hanging="360"/>
+      </w:pPr>
+    </w:lvl>
+    <w:lvl w:ilvl="8" w:tplc="040C001B" w:tentative="1">
+      <w:start w:val="1"/>
+      <w:numFmt w:val="lowerRoman"/>
+      <w:lvlText w:val="%9."/>
+      <w:lvlJc w:val="right"/>
+      <w:pPr>
+        <w:ind w:left="6480" w:hanging="180"/>
+      </w:pPr>
+    </w:lvl>
+  </w:abstractNum>
+  <w:abstractNum w:abstractNumId="3">
     <w:nsid w:val="0D9D7855"/>
     <w:multiLevelType w:val="hybridMultilevel"/>
     <w:tmpl w:val="B1FC91A8"/>
@@ -9622,7 +10399,7 @@
       </w:pPr>
     </w:lvl>
   </w:abstractNum>
-  <w:abstractNum w:abstractNumId="3">
+  <w:abstractNum w:abstractNumId="4">
     <w:nsid w:val="103864C5"/>
     <w:multiLevelType w:val="hybridMultilevel"/>
     <w:tmpl w:val="5A087952"/>
@@ -9735,7 +10512,7 @@
       </w:rPr>
     </w:lvl>
   </w:abstractNum>
-  <w:abstractNum w:abstractNumId="4">
+  <w:abstractNum w:abstractNumId="5">
     <w:nsid w:val="12A44003"/>
     <w:multiLevelType w:val="hybridMultilevel"/>
     <w:tmpl w:val="D12AF910"/>
@@ -9824,7 +10601,7 @@
       </w:pPr>
     </w:lvl>
   </w:abstractNum>
-  <w:abstractNum w:abstractNumId="5">
+  <w:abstractNum w:abstractNumId="6">
     <w:nsid w:val="1482775B"/>
     <w:multiLevelType w:val="multilevel"/>
     <w:tmpl w:val="A0F43ECE"/>
@@ -9922,7 +10699,7 @@
       </w:pPr>
     </w:lvl>
   </w:abstractNum>
-  <w:abstractNum w:abstractNumId="6">
+  <w:abstractNum w:abstractNumId="7">
     <w:nsid w:val="19806D98"/>
     <w:multiLevelType w:val="hybridMultilevel"/>
     <w:tmpl w:val="915AC0BC"/>
@@ -10011,7 +10788,7 @@
       </w:pPr>
     </w:lvl>
   </w:abstractNum>
-  <w:abstractNum w:abstractNumId="7">
+  <w:abstractNum w:abstractNumId="8">
     <w:nsid w:val="2C322997"/>
     <w:multiLevelType w:val="hybridMultilevel"/>
     <w:tmpl w:val="93780C96"/>
@@ -10100,7 +10877,7 @@
       </w:pPr>
     </w:lvl>
   </w:abstractNum>
-  <w:abstractNum w:abstractNumId="8">
+  <w:abstractNum w:abstractNumId="9">
     <w:nsid w:val="32C572D8"/>
     <w:multiLevelType w:val="hybridMultilevel"/>
     <w:tmpl w:val="CC849DE0"/>
@@ -10189,7 +10966,7 @@
       </w:pPr>
     </w:lvl>
   </w:abstractNum>
-  <w:abstractNum w:abstractNumId="9">
+  <w:abstractNum w:abstractNumId="10">
     <w:nsid w:val="3672782A"/>
     <w:multiLevelType w:val="hybridMultilevel"/>
     <w:tmpl w:val="60FAD42C"/>
@@ -10278,7 +11055,7 @@
       </w:pPr>
     </w:lvl>
   </w:abstractNum>
-  <w:abstractNum w:abstractNumId="10">
+  <w:abstractNum w:abstractNumId="11">
     <w:nsid w:val="3A866960"/>
     <w:multiLevelType w:val="hybridMultilevel"/>
     <w:tmpl w:val="609CDA84"/>
@@ -10367,7 +11144,96 @@
       </w:pPr>
     </w:lvl>
   </w:abstractNum>
-  <w:abstractNum w:abstractNumId="11">
+  <w:abstractNum w:abstractNumId="12">
+    <w:nsid w:val="409C6385"/>
+    <w:multiLevelType w:val="hybridMultilevel"/>
+    <w:tmpl w:val="3B60353A"/>
+    <w:lvl w:ilvl="0" w:tplc="040C000F">
+      <w:start w:val="1"/>
+      <w:numFmt w:val="decimal"/>
+      <w:lvlText w:val="%1."/>
+      <w:lvlJc w:val="left"/>
+      <w:pPr>
+        <w:ind w:left="720" w:hanging="360"/>
+      </w:pPr>
+      <w:rPr>
+        <w:rFonts w:hint="default"/>
+      </w:rPr>
+    </w:lvl>
+    <w:lvl w:ilvl="1" w:tplc="040C0019" w:tentative="1">
+      <w:start w:val="1"/>
+      <w:numFmt w:val="lowerLetter"/>
+      <w:lvlText w:val="%2."/>
+      <w:lvlJc w:val="left"/>
+      <w:pPr>
+        <w:ind w:left="1440" w:hanging="360"/>
+      </w:pPr>
+    </w:lvl>
+    <w:lvl w:ilvl="2" w:tplc="040C001B" w:tentative="1">
+      <w:start w:val="1"/>
+      <w:numFmt w:val="lowerRoman"/>
+      <w:lvlText w:val="%3."/>
+      <w:lvlJc w:val="right"/>
+      <w:pPr>
+        <w:ind w:left="2160" w:hanging="180"/>
+      </w:pPr>
+    </w:lvl>
+    <w:lvl w:ilvl="3" w:tplc="040C000F" w:tentative="1">
+      <w:start w:val="1"/>
+      <w:numFmt w:val="decimal"/>
+      <w:lvlText w:val="%4."/>
+      <w:lvlJc w:val="left"/>
+      <w:pPr>
+        <w:ind w:left="2880" w:hanging="360"/>
+      </w:pPr>
+    </w:lvl>
+    <w:lvl w:ilvl="4" w:tplc="040C0019" w:tentative="1">
+      <w:start w:val="1"/>
+      <w:numFmt w:val="lowerLetter"/>
+      <w:lvlText w:val="%5."/>
+      <w:lvlJc w:val="left"/>
+      <w:pPr>
+        <w:ind w:left="3600" w:hanging="360"/>
+      </w:pPr>
+    </w:lvl>
+    <w:lvl w:ilvl="5" w:tplc="040C001B" w:tentative="1">
+      <w:start w:val="1"/>
+      <w:numFmt w:val="lowerRoman"/>
+      <w:lvlText w:val="%6."/>
+      <w:lvlJc w:val="right"/>
+      <w:pPr>
+        <w:ind w:left="4320" w:hanging="180"/>
+      </w:pPr>
+    </w:lvl>
+    <w:lvl w:ilvl="6" w:tplc="040C000F" w:tentative="1">
+      <w:start w:val="1"/>
+      <w:numFmt w:val="decimal"/>
+      <w:lvlText w:val="%7."/>
+      <w:lvlJc w:val="left"/>
+      <w:pPr>
+        <w:ind w:left="5040" w:hanging="360"/>
+      </w:pPr>
+    </w:lvl>
+    <w:lvl w:ilvl="7" w:tplc="040C0019" w:tentative="1">
+      <w:start w:val="1"/>
+      <w:numFmt w:val="lowerLetter"/>
+      <w:lvlText w:val="%8."/>
+      <w:lvlJc w:val="left"/>
+      <w:pPr>
+        <w:ind w:left="5760" w:hanging="360"/>
+      </w:pPr>
+    </w:lvl>
+    <w:lvl w:ilvl="8" w:tplc="040C001B" w:tentative="1">
+      <w:start w:val="1"/>
+      <w:numFmt w:val="lowerRoman"/>
+      <w:lvlText w:val="%9."/>
+      <w:lvlJc w:val="right"/>
+      <w:pPr>
+        <w:ind w:left="6480" w:hanging="180"/>
+      </w:pPr>
+    </w:lvl>
+  </w:abstractNum>
+  <w:abstractNum w:abstractNumId="13">
     <w:nsid w:val="41B15413"/>
     <w:multiLevelType w:val="multilevel"/>
     <w:tmpl w:val="40DCB396"/>
@@ -10508,7 +11374,7 @@
       </w:rPr>
     </w:lvl>
   </w:abstractNum>
-  <w:abstractNum w:abstractNumId="12">
+  <w:abstractNum w:abstractNumId="14">
     <w:nsid w:val="459B0446"/>
     <w:multiLevelType w:val="hybridMultilevel"/>
     <w:tmpl w:val="5AE465FA"/>
@@ -10621,7 +11487,7 @@
       </w:rPr>
     </w:lvl>
   </w:abstractNum>
-  <w:abstractNum w:abstractNumId="13">
+  <w:abstractNum w:abstractNumId="15">
     <w:nsid w:val="47984F87"/>
     <w:multiLevelType w:val="hybridMultilevel"/>
     <w:tmpl w:val="6A56F3A2"/>
@@ -10734,7 +11600,7 @@
       </w:rPr>
     </w:lvl>
   </w:abstractNum>
-  <w:abstractNum w:abstractNumId="14">
+  <w:abstractNum w:abstractNumId="16">
     <w:nsid w:val="47E97E08"/>
     <w:multiLevelType w:val="hybridMultilevel"/>
     <w:tmpl w:val="98AA2ECE"/>
@@ -10847,7 +11713,7 @@
       </w:rPr>
     </w:lvl>
   </w:abstractNum>
-  <w:abstractNum w:abstractNumId="15">
+  <w:abstractNum w:abstractNumId="17">
     <w:nsid w:val="4A7C2873"/>
     <w:multiLevelType w:val="hybridMultilevel"/>
     <w:tmpl w:val="F93C3BB6"/>
@@ -10936,7 +11802,7 @@
       </w:pPr>
     </w:lvl>
   </w:abstractNum>
-  <w:abstractNum w:abstractNumId="16">
+  <w:abstractNum w:abstractNumId="18">
     <w:nsid w:val="549E69C5"/>
     <w:multiLevelType w:val="hybridMultilevel"/>
     <w:tmpl w:val="36B06F02"/>
@@ -11025,7 +11891,7 @@
       </w:pPr>
     </w:lvl>
   </w:abstractNum>
-  <w:abstractNum w:abstractNumId="17">
+  <w:abstractNum w:abstractNumId="19">
     <w:nsid w:val="54FC7F39"/>
     <w:multiLevelType w:val="hybridMultilevel"/>
     <w:tmpl w:val="85BCE152"/>
@@ -11114,7 +11980,7 @@
       </w:pPr>
     </w:lvl>
   </w:abstractNum>
-  <w:abstractNum w:abstractNumId="18">
+  <w:abstractNum w:abstractNumId="20">
     <w:nsid w:val="5916787A"/>
     <w:multiLevelType w:val="hybridMultilevel"/>
     <w:tmpl w:val="87400B66"/>
@@ -11203,7 +12069,7 @@
       </w:pPr>
     </w:lvl>
   </w:abstractNum>
-  <w:abstractNum w:abstractNumId="19">
+  <w:abstractNum w:abstractNumId="21">
     <w:nsid w:val="5AB63E81"/>
     <w:multiLevelType w:val="hybridMultilevel"/>
     <w:tmpl w:val="353CC5DC"/>
@@ -11292,7 +12158,7 @@
       </w:pPr>
     </w:lvl>
   </w:abstractNum>
-  <w:abstractNum w:abstractNumId="20">
+  <w:abstractNum w:abstractNumId="22">
     <w:nsid w:val="68DB65A6"/>
     <w:multiLevelType w:val="hybridMultilevel"/>
     <w:tmpl w:val="6D7EF99A"/>
@@ -11381,7 +12247,7 @@
       </w:pPr>
     </w:lvl>
   </w:abstractNum>
-  <w:abstractNum w:abstractNumId="21">
+  <w:abstractNum w:abstractNumId="23">
     <w:nsid w:val="718B2063"/>
     <w:multiLevelType w:val="hybridMultilevel"/>
     <w:tmpl w:val="C83AE6A4"/>
@@ -11470,7 +12336,7 @@
       </w:pPr>
     </w:lvl>
   </w:abstractNum>
-  <w:abstractNum w:abstractNumId="22">
+  <w:abstractNum w:abstractNumId="24">
     <w:nsid w:val="790F7B17"/>
     <w:multiLevelType w:val="hybridMultilevel"/>
     <w:tmpl w:val="458A1524"/>
@@ -11584,76 +12450,82 @@
     </w:lvl>
   </w:abstractNum>
   <w:num w:numId="1">
-    <w:abstractNumId w:val="5"/>
+    <w:abstractNumId w:val="6"/>
   </w:num>
   <w:num w:numId="2">
-    <w:abstractNumId w:val="5"/>
+    <w:abstractNumId w:val="6"/>
   </w:num>
   <w:num w:numId="3">
-    <w:abstractNumId w:val="13"/>
+    <w:abstractNumId w:val="15"/>
   </w:num>
   <w:num w:numId="4">
-    <w:abstractNumId w:val="12"/>
+    <w:abstractNumId w:val="14"/>
   </w:num>
   <w:num w:numId="5">
-    <w:abstractNumId w:val="14"/>
+    <w:abstractNumId w:val="16"/>
   </w:num>
   <w:num w:numId="6">
-    <w:abstractNumId w:val="22"/>
+    <w:abstractNumId w:val="24"/>
   </w:num>
   <w:num w:numId="7">
-    <w:abstractNumId w:val="3"/>
+    <w:abstractNumId w:val="4"/>
   </w:num>
   <w:num w:numId="8">
-    <w:abstractNumId w:val="18"/>
+    <w:abstractNumId w:val="20"/>
   </w:num>
   <w:num w:numId="9">
-    <w:abstractNumId w:val="20"/>
+    <w:abstractNumId w:val="22"/>
   </w:num>
   <w:num w:numId="10">
     <w:abstractNumId w:val="1"/>
   </w:num>
   <w:num w:numId="11">
-    <w:abstractNumId w:val="6"/>
+    <w:abstractNumId w:val="7"/>
   </w:num>
   <w:num w:numId="12">
-    <w:abstractNumId w:val="11"/>
+    <w:abstractNumId w:val="13"/>
   </w:num>
   <w:num w:numId="13">
     <w:abstractNumId w:val="0"/>
   </w:num>
   <w:num w:numId="14">
+    <w:abstractNumId w:val="23"/>
+  </w:num>
+  <w:num w:numId="15">
+    <w:abstractNumId w:val="8"/>
+  </w:num>
+  <w:num w:numId="16">
+    <w:abstractNumId w:val="19"/>
+  </w:num>
+  <w:num w:numId="17">
+    <w:abstractNumId w:val="18"/>
+  </w:num>
+  <w:num w:numId="18">
+    <w:abstractNumId w:val="9"/>
+  </w:num>
+  <w:num w:numId="19">
+    <w:abstractNumId w:val="3"/>
+  </w:num>
+  <w:num w:numId="20">
+    <w:abstractNumId w:val="17"/>
+  </w:num>
+  <w:num w:numId="21">
+    <w:abstractNumId w:val="11"/>
+  </w:num>
+  <w:num w:numId="22">
     <w:abstractNumId w:val="21"/>
   </w:num>
-  <w:num w:numId="15">
-    <w:abstractNumId w:val="7"/>
+  <w:num w:numId="23">
+    <w:abstractNumId w:val="5"/>
   </w:num>
-  <w:num w:numId="16">
-    <w:abstractNumId w:val="17"/>
-  </w:num>
-  <w:num w:numId="17">
-    <w:abstractNumId w:val="16"/>
-  </w:num>
-  <w:num w:numId="18">
-    <w:abstractNumId w:val="8"/>
-  </w:num>
-  <w:num w:numId="19">
-    <w:abstractNumId w:val="2"/>
-  </w:num>
-  <w:num w:numId="20">
-    <w:abstractNumId w:val="15"/>
-  </w:num>
-  <w:num w:numId="21">
+  <w:num w:numId="24">
     <w:abstractNumId w:val="10"/>
   </w:num>
-  <w:num w:numId="22">
-    <w:abstractNumId w:val="19"/>
+  <w:num w:numId="25">
+    <w:abstractNumId w:val="12"/>
   </w:num>
-  <w:num w:numId="23">
-    <w:abstractNumId w:val="4"/>
-  </w:num>
-  <w:num w:numId="24">
-    <w:abstractNumId w:val="9"/>
+  <w:num w:numId="26">
+    <w:abstractNumId w:val="2"/>
   </w:num>
   <w:numIdMacAtCleanup w:val="20"/>
 </w:numbering>
@@ -12084,7 +12956,6 @@
   <w:style w:type="character" w:default="1" w:styleId="Policepardfaut">
     <w:name w:val="Default Paragraph Font"/>
     <w:uiPriority w:val="1"/>
-    <w:semiHidden/>
     <w:unhideWhenUsed/>
   </w:style>
   <w:style w:type="table" w:default="1" w:styleId="TableauNormal">
@@ -13199,7 +14070,6 @@
   <w:style w:type="character" w:default="1" w:styleId="Policepardfaut">
     <w:name w:val="Default Paragraph Font"/>
     <w:uiPriority w:val="1"/>
-    <w:semiHidden/>
     <w:unhideWhenUsed/>
   </w:style>
   <w:style w:type="table" w:default="1" w:styleId="TableauNormal">
@@ -14198,7 +15068,7 @@
 </file>
 
 <file path=customXml/itemProps4.xml><?xml version="1.0" encoding="utf-8"?>
-<ds:datastoreItem xmlns:ds="http://schemas.openxmlformats.org/officeDocument/2006/customXml" ds:itemID="{D72EDA5A-AE11-E749-9325-893609BA8351}">
+<ds:datastoreItem xmlns:ds="http://schemas.openxmlformats.org/officeDocument/2006/customXml" ds:itemID="{AA119606-555E-B941-86B4-E042BCF370AA}">
   <ds:schemaRefs>
     <ds:schemaRef ds:uri="http://schemas.openxmlformats.org/officeDocument/2006/bibliography"/>
   </ds:schemaRefs>

</xml_diff>

<commit_message>
ajout Dsequence créer un contrat
</commit_message>
<xml_diff>
--- a/Ly_Ha.docx
+++ b/Ly_Ha.docx
@@ -8995,68 +8995,43 @@
           <w:szCs w:val="24"/>
           <w:u w:val="single"/>
         </w:rPr>
-        <w:t xml:space="preserve">Etablir un contrat type </w:t>
-      </w:r>
-      <w:r>
-        <w:rPr>
-          <w:rFonts w:ascii="Times New Roman" w:hAnsi="Times New Roman" w:cs="Times New Roman"/>
-          <w:sz w:val="24"/>
-          <w:szCs w:val="24"/>
-          <w:u w:val="single"/>
-        </w:rPr>
-        <w:t>:</w:t>
-      </w:r>
-    </w:p>
-    <w:p>
-      <w:pPr>
-        <w:pStyle w:val="Corps"/>
-        <w:rPr>
-          <w:rFonts w:ascii="Times New Roman" w:hAnsi="Times New Roman" w:cs="Times New Roman"/>
-          <w:sz w:val="24"/>
-          <w:szCs w:val="24"/>
-        </w:rPr>
-      </w:pPr>
-      <w:r>
-        <w:rPr>
-          <w:rFonts w:ascii="Times New Roman" w:hAnsi="Times New Roman" w:cs="Times New Roman"/>
-          <w:sz w:val="24"/>
-          <w:szCs w:val="24"/>
-        </w:rPr>
-        <w:t xml:space="preserve">Titre : </w:t>
-      </w:r>
-      <w:r>
-        <w:rPr>
-          <w:rFonts w:ascii="Times New Roman" w:hAnsi="Times New Roman" w:cs="Times New Roman"/>
-          <w:sz w:val="24"/>
-          <w:szCs w:val="24"/>
-        </w:rPr>
-        <w:t>Etablir un contrat type</w:t>
-      </w:r>
-    </w:p>
-    <w:p>
-      <w:pPr>
-        <w:pStyle w:val="Corps"/>
-        <w:rPr>
-          <w:rFonts w:ascii="Times New Roman" w:hAnsi="Times New Roman" w:cs="Times New Roman"/>
-          <w:sz w:val="24"/>
-          <w:szCs w:val="24"/>
-        </w:rPr>
-      </w:pPr>
-      <w:r>
-        <w:rPr>
-          <w:rFonts w:ascii="Times New Roman" w:hAnsi="Times New Roman" w:cs="Times New Roman"/>
-          <w:sz w:val="24"/>
-          <w:szCs w:val="24"/>
-        </w:rPr>
-        <w:t xml:space="preserve">Acteur principal : </w:t>
-      </w:r>
-      <w:r>
-        <w:rPr>
-          <w:rFonts w:ascii="Times New Roman" w:hAnsi="Times New Roman" w:cs="Times New Roman"/>
-          <w:sz w:val="24"/>
-          <w:szCs w:val="24"/>
-        </w:rPr>
-        <w:t>Chargé d’affaire</w:t>
+        <w:t>Etablir un contrat type :</w:t>
+      </w:r>
+    </w:p>
+    <w:p>
+      <w:pPr>
+        <w:pStyle w:val="Corps"/>
+        <w:rPr>
+          <w:rFonts w:ascii="Times New Roman" w:hAnsi="Times New Roman" w:cs="Times New Roman"/>
+          <w:sz w:val="24"/>
+          <w:szCs w:val="24"/>
+        </w:rPr>
+      </w:pPr>
+      <w:r>
+        <w:rPr>
+          <w:rFonts w:ascii="Times New Roman" w:hAnsi="Times New Roman" w:cs="Times New Roman"/>
+          <w:sz w:val="24"/>
+          <w:szCs w:val="24"/>
+        </w:rPr>
+        <w:t>Titre : Etablir un contrat type</w:t>
+      </w:r>
+    </w:p>
+    <w:p>
+      <w:pPr>
+        <w:pStyle w:val="Corps"/>
+        <w:rPr>
+          <w:rFonts w:ascii="Times New Roman" w:hAnsi="Times New Roman" w:cs="Times New Roman"/>
+          <w:sz w:val="24"/>
+          <w:szCs w:val="24"/>
+        </w:rPr>
+      </w:pPr>
+      <w:r>
+        <w:rPr>
+          <w:rFonts w:ascii="Times New Roman" w:hAnsi="Times New Roman" w:cs="Times New Roman"/>
+          <w:sz w:val="24"/>
+          <w:szCs w:val="24"/>
+        </w:rPr>
+        <w:t>Acteur principal : Chargé d’affaire</w:t>
       </w:r>
     </w:p>
     <w:p>
@@ -9218,8 +9193,14 @@
           <w:ilvl w:val="0"/>
           <w:numId w:val="25"/>
         </w:numPr>
-      </w:pPr>
-      <w:r>
+        <w:rPr>
+          <w:rFonts w:ascii="Times New Roman" w:hAnsi="Times New Roman" w:cs="Times New Roman"/>
+        </w:rPr>
+      </w:pPr>
+      <w:r>
+        <w:rPr>
+          <w:rFonts w:ascii="Times New Roman" w:hAnsi="Times New Roman" w:cs="Times New Roman"/>
+        </w:rPr>
         <w:t>Il saisie les informations</w:t>
       </w:r>
     </w:p>
@@ -9230,11 +9211,20 @@
           <w:ilvl w:val="0"/>
           <w:numId w:val="25"/>
         </w:numPr>
-      </w:pPr>
-      <w:r>
+        <w:rPr>
+          <w:rFonts w:ascii="Times New Roman" w:hAnsi="Times New Roman" w:cs="Times New Roman"/>
+        </w:rPr>
+      </w:pPr>
+      <w:r>
+        <w:rPr>
+          <w:rFonts w:ascii="Times New Roman" w:hAnsi="Times New Roman" w:cs="Times New Roman"/>
+        </w:rPr>
         <w:t xml:space="preserve">Il </w:t>
       </w:r>
       <w:r>
+        <w:rPr>
+          <w:rFonts w:ascii="Times New Roman" w:hAnsi="Times New Roman" w:cs="Times New Roman"/>
+        </w:rPr>
         <w:t>valide le contrat</w:t>
       </w:r>
     </w:p>
@@ -9244,10 +9234,10 @@
           <w:noProof/>
         </w:rPr>
         <w:drawing>
-          <wp:inline distT="0" distB="0" distL="0" distR="0" wp14:anchorId="602D9F26" wp14:editId="0C8FBADD">
-            <wp:extent cx="5963920" cy="4998720"/>
-            <wp:effectExtent l="0" t="0" r="5080" b="5080"/>
-            <wp:docPr id="29" name="Image 29" descr="Macintosh HD:Users:jean-michelly:Projets:Diagramme de séquence:Séquence GestionContrat:Sequence_EtablirContratType.png"/>
+          <wp:inline distT="0" distB="0" distL="0" distR="0" wp14:anchorId="5A809A99" wp14:editId="7158C7CB">
+            <wp:extent cx="5963920" cy="4409440"/>
+            <wp:effectExtent l="0" t="0" r="5080" b="10160"/>
+            <wp:docPr id="31" name="Image 31" descr="Macintosh HD:Users:jean-michelly:Projets:Diagramme de séquence:Séquence GestionContrat:Sequence_EtablirContratType.png"/>
             <wp:cNvGraphicFramePr>
               <a:graphicFrameLocks xmlns:a="http://schemas.openxmlformats.org/drawingml/2006/main" noChangeAspect="1"/>
             </wp:cNvGraphicFramePr>
@@ -9255,7 +9245,7 @@
               <a:graphicData uri="http://schemas.openxmlformats.org/drawingml/2006/picture">
                 <pic:pic xmlns:pic="http://schemas.openxmlformats.org/drawingml/2006/picture">
                   <pic:nvPicPr>
-                    <pic:cNvPr id="0" name="Picture 2" descr="Macintosh HD:Users:jean-michelly:Projets:Diagramme de séquence:Séquence GestionContrat:Sequence_EtablirContratType.png"/>
+                    <pic:cNvPr id="0" name="Picture 4" descr="Macintosh HD:Users:jean-michelly:Projets:Diagramme de séquence:Séquence GestionContrat:Sequence_EtablirContratType.png"/>
                     <pic:cNvPicPr>
                       <a:picLocks noChangeAspect="1" noChangeArrowheads="1"/>
                     </pic:cNvPicPr>
@@ -9276,7 +9266,7 @@
                   <pic:spPr bwMode="auto">
                     <a:xfrm>
                       <a:off x="0" y="0"/>
-                      <a:ext cx="5963920" cy="4998720"/>
+                      <a:ext cx="5963920" cy="4409440"/>
                     </a:xfrm>
                     <a:prstGeom prst="rect">
                       <a:avLst/>
@@ -9296,6 +9286,18 @@
     <w:p>
       <w:pPr>
         <w:pStyle w:val="Ss-section3"/>
+        <w:ind w:left="360"/>
+        <w:rPr>
+          <w:rFonts w:ascii="Times New Roman" w:hAnsi="Times New Roman" w:cs="Times New Roman"/>
+          <w:sz w:val="24"/>
+          <w:szCs w:val="24"/>
+          <w:u w:val="single"/>
+        </w:rPr>
+      </w:pPr>
+    </w:p>
+    <w:p>
+      <w:pPr>
+        <w:pStyle w:val="Ss-section3"/>
         <w:numPr>
           <w:ilvl w:val="0"/>
           <w:numId w:val="13"/>
@@ -9315,68 +9317,43 @@
           <w:u w:val="single"/>
         </w:rPr>
         <w:lastRenderedPageBreak/>
-        <w:t xml:space="preserve">Editer un contrat type </w:t>
-      </w:r>
-      <w:r>
-        <w:rPr>
-          <w:rFonts w:ascii="Times New Roman" w:hAnsi="Times New Roman" w:cs="Times New Roman"/>
-          <w:sz w:val="24"/>
-          <w:szCs w:val="24"/>
-          <w:u w:val="single"/>
-        </w:rPr>
-        <w:t>:</w:t>
-      </w:r>
-    </w:p>
-    <w:p>
-      <w:pPr>
-        <w:pStyle w:val="Corps"/>
-        <w:rPr>
-          <w:rFonts w:ascii="Times New Roman" w:hAnsi="Times New Roman" w:cs="Times New Roman"/>
-          <w:sz w:val="24"/>
-          <w:szCs w:val="24"/>
-        </w:rPr>
-      </w:pPr>
-      <w:r>
-        <w:rPr>
-          <w:rFonts w:ascii="Times New Roman" w:hAnsi="Times New Roman" w:cs="Times New Roman"/>
-          <w:sz w:val="24"/>
-          <w:szCs w:val="24"/>
-        </w:rPr>
-        <w:t xml:space="preserve">Titre : </w:t>
-      </w:r>
-      <w:r>
-        <w:rPr>
-          <w:rFonts w:ascii="Times New Roman" w:hAnsi="Times New Roman" w:cs="Times New Roman"/>
-          <w:sz w:val="24"/>
-          <w:szCs w:val="24"/>
-        </w:rPr>
-        <w:t>Editer un contrat type</w:t>
-      </w:r>
-    </w:p>
-    <w:p>
-      <w:pPr>
-        <w:pStyle w:val="Corps"/>
-        <w:rPr>
-          <w:rFonts w:ascii="Times New Roman" w:hAnsi="Times New Roman" w:cs="Times New Roman"/>
-          <w:sz w:val="24"/>
-          <w:szCs w:val="24"/>
-        </w:rPr>
-      </w:pPr>
-      <w:r>
-        <w:rPr>
-          <w:rFonts w:ascii="Times New Roman" w:hAnsi="Times New Roman" w:cs="Times New Roman"/>
-          <w:sz w:val="24"/>
-          <w:szCs w:val="24"/>
-        </w:rPr>
-        <w:t xml:space="preserve">Acteur principal : </w:t>
-      </w:r>
-      <w:r>
-        <w:rPr>
-          <w:rFonts w:ascii="Times New Roman" w:hAnsi="Times New Roman" w:cs="Times New Roman"/>
-          <w:sz w:val="24"/>
-          <w:szCs w:val="24"/>
-        </w:rPr>
-        <w:t>Chargé d’affaire</w:t>
+        <w:t>Editer un contrat type :</w:t>
+      </w:r>
+    </w:p>
+    <w:p>
+      <w:pPr>
+        <w:pStyle w:val="Corps"/>
+        <w:rPr>
+          <w:rFonts w:ascii="Times New Roman" w:hAnsi="Times New Roman" w:cs="Times New Roman"/>
+          <w:sz w:val="24"/>
+          <w:szCs w:val="24"/>
+        </w:rPr>
+      </w:pPr>
+      <w:r>
+        <w:rPr>
+          <w:rFonts w:ascii="Times New Roman" w:hAnsi="Times New Roman" w:cs="Times New Roman"/>
+          <w:sz w:val="24"/>
+          <w:szCs w:val="24"/>
+        </w:rPr>
+        <w:t>Titre : Editer un contrat type</w:t>
+      </w:r>
+    </w:p>
+    <w:p>
+      <w:pPr>
+        <w:pStyle w:val="Corps"/>
+        <w:rPr>
+          <w:rFonts w:ascii="Times New Roman" w:hAnsi="Times New Roman" w:cs="Times New Roman"/>
+          <w:sz w:val="24"/>
+          <w:szCs w:val="24"/>
+        </w:rPr>
+      </w:pPr>
+      <w:r>
+        <w:rPr>
+          <w:rFonts w:ascii="Times New Roman" w:hAnsi="Times New Roman" w:cs="Times New Roman"/>
+          <w:sz w:val="24"/>
+          <w:szCs w:val="24"/>
+        </w:rPr>
+        <w:t>Acteur principal : Chargé d’affaire</w:t>
       </w:r>
     </w:p>
     <w:p>
@@ -9412,67 +9389,43 @@
           <w:sz w:val="24"/>
           <w:szCs w:val="24"/>
         </w:rPr>
-        <w:t xml:space="preserve">Objectifs : </w:t>
-      </w:r>
-      <w:r>
-        <w:rPr>
-          <w:rFonts w:ascii="Times New Roman" w:hAnsi="Times New Roman" w:cs="Times New Roman"/>
-          <w:sz w:val="24"/>
-          <w:szCs w:val="24"/>
-        </w:rPr>
-        <w:t>Modifier un contrat type déjà existant</w:t>
-      </w:r>
-    </w:p>
-    <w:p>
-      <w:pPr>
-        <w:pStyle w:val="Corps"/>
-        <w:rPr>
-          <w:rFonts w:ascii="Times New Roman" w:hAnsi="Times New Roman" w:cs="Times New Roman"/>
-          <w:sz w:val="24"/>
-          <w:szCs w:val="24"/>
-        </w:rPr>
-      </w:pPr>
-      <w:r>
-        <w:rPr>
-          <w:rFonts w:ascii="Times New Roman" w:hAnsi="Times New Roman" w:cs="Times New Roman"/>
-          <w:sz w:val="24"/>
-          <w:szCs w:val="24"/>
-        </w:rPr>
-        <w:t xml:space="preserve">Pré-conditions : </w:t>
-      </w:r>
-      <w:r>
-        <w:rPr>
-          <w:rFonts w:ascii="Times New Roman" w:hAnsi="Times New Roman" w:cs="Times New Roman"/>
-          <w:sz w:val="24"/>
-          <w:szCs w:val="24"/>
-        </w:rPr>
-        <w:t>Avoir établi un contrat type</w:t>
-      </w:r>
-    </w:p>
-    <w:p>
-      <w:pPr>
-        <w:pStyle w:val="Corps"/>
-        <w:rPr>
-          <w:rFonts w:ascii="Times New Roman" w:hAnsi="Times New Roman" w:cs="Times New Roman"/>
-          <w:sz w:val="24"/>
-          <w:szCs w:val="24"/>
-        </w:rPr>
-      </w:pPr>
-      <w:r>
-        <w:rPr>
-          <w:rFonts w:ascii="Times New Roman" w:hAnsi="Times New Roman" w:cs="Times New Roman"/>
-          <w:sz w:val="24"/>
-          <w:szCs w:val="24"/>
-        </w:rPr>
-        <w:t xml:space="preserve">Post-conditions : </w:t>
-      </w:r>
-      <w:r>
-        <w:rPr>
-          <w:rFonts w:ascii="Times New Roman" w:hAnsi="Times New Roman" w:cs="Times New Roman"/>
-          <w:sz w:val="24"/>
-          <w:szCs w:val="24"/>
-        </w:rPr>
-        <w:t>Le contrat type a été mis à jour</w:t>
+        <w:t>Objectifs : Modifier un contrat type déjà existant</w:t>
+      </w:r>
+    </w:p>
+    <w:p>
+      <w:pPr>
+        <w:pStyle w:val="Corps"/>
+        <w:rPr>
+          <w:rFonts w:ascii="Times New Roman" w:hAnsi="Times New Roman" w:cs="Times New Roman"/>
+          <w:sz w:val="24"/>
+          <w:szCs w:val="24"/>
+        </w:rPr>
+      </w:pPr>
+      <w:r>
+        <w:rPr>
+          <w:rFonts w:ascii="Times New Roman" w:hAnsi="Times New Roman" w:cs="Times New Roman"/>
+          <w:sz w:val="24"/>
+          <w:szCs w:val="24"/>
+        </w:rPr>
+        <w:t>Pré-conditions : Avoir établi un contrat type</w:t>
+      </w:r>
+    </w:p>
+    <w:p>
+      <w:pPr>
+        <w:pStyle w:val="Corps"/>
+        <w:rPr>
+          <w:rFonts w:ascii="Times New Roman" w:hAnsi="Times New Roman" w:cs="Times New Roman"/>
+          <w:sz w:val="24"/>
+          <w:szCs w:val="24"/>
+        </w:rPr>
+      </w:pPr>
+      <w:r>
+        <w:rPr>
+          <w:rFonts w:ascii="Times New Roman" w:hAnsi="Times New Roman" w:cs="Times New Roman"/>
+          <w:sz w:val="24"/>
+          <w:szCs w:val="24"/>
+        </w:rPr>
+        <w:t>Post-conditions : Le contrat type a été mis à jour</w:t>
       </w:r>
     </w:p>
     <w:p>
@@ -9500,8 +9453,14 @@
           <w:ilvl w:val="0"/>
           <w:numId w:val="26"/>
         </w:numPr>
-      </w:pPr>
-      <w:r>
+        <w:rPr>
+          <w:rFonts w:ascii="Times New Roman" w:hAnsi="Times New Roman" w:cs="Times New Roman"/>
+        </w:rPr>
+      </w:pPr>
+      <w:r>
+        <w:rPr>
+          <w:rFonts w:ascii="Times New Roman" w:hAnsi="Times New Roman" w:cs="Times New Roman"/>
+        </w:rPr>
         <w:t>Le chargé d’affaire clique sur le bouton « Editer un contrat type »</w:t>
       </w:r>
     </w:p>
@@ -9512,8 +9471,14 @@
           <w:ilvl w:val="0"/>
           <w:numId w:val="26"/>
         </w:numPr>
-      </w:pPr>
-      <w:r>
+        <w:rPr>
+          <w:rFonts w:ascii="Times New Roman" w:hAnsi="Times New Roman" w:cs="Times New Roman"/>
+        </w:rPr>
+      </w:pPr>
+      <w:r>
+        <w:rPr>
+          <w:rFonts w:ascii="Times New Roman" w:hAnsi="Times New Roman" w:cs="Times New Roman"/>
+        </w:rPr>
         <w:t>Il sélectionne un contrat type</w:t>
       </w:r>
     </w:p>
@@ -9524,11 +9489,20 @@
           <w:ilvl w:val="0"/>
           <w:numId w:val="26"/>
         </w:numPr>
-      </w:pPr>
-      <w:r>
+        <w:rPr>
+          <w:rFonts w:ascii="Times New Roman" w:hAnsi="Times New Roman" w:cs="Times New Roman"/>
+        </w:rPr>
+      </w:pPr>
+      <w:r>
+        <w:rPr>
+          <w:rFonts w:ascii="Times New Roman" w:hAnsi="Times New Roman" w:cs="Times New Roman"/>
+        </w:rPr>
         <w:t xml:space="preserve">Il modifie les informations </w:t>
       </w:r>
       <w:r>
+        <w:rPr>
+          <w:rFonts w:ascii="Times New Roman" w:hAnsi="Times New Roman" w:cs="Times New Roman"/>
+        </w:rPr>
         <w:t>souhaitées</w:t>
       </w:r>
     </w:p>
@@ -9539,32 +9513,27 @@
           <w:ilvl w:val="0"/>
           <w:numId w:val="26"/>
         </w:numPr>
-      </w:pPr>
-      <w:r>
+        <w:rPr>
+          <w:rFonts w:ascii="Times New Roman" w:hAnsi="Times New Roman" w:cs="Times New Roman"/>
+        </w:rPr>
+      </w:pPr>
+      <w:r>
+        <w:rPr>
+          <w:rFonts w:ascii="Times New Roman" w:hAnsi="Times New Roman" w:cs="Times New Roman"/>
+        </w:rPr>
         <w:t>Il valide le contrat</w:t>
       </w:r>
     </w:p>
     <w:p>
       <w:r>
         <w:rPr>
-          <w:rFonts w:ascii="Times New Roman" w:hAnsi="Times New Roman" w:cs="Times New Roman"/>
           <w:noProof/>
-          <w:szCs w:val="24"/>
-          <w:u w:val="single"/>
         </w:rPr>
         <w:drawing>
-          <wp:anchor distT="0" distB="0" distL="114300" distR="114300" simplePos="0" relativeHeight="251686912" behindDoc="0" locked="0" layoutInCell="1" allowOverlap="1" wp14:anchorId="13EB0615" wp14:editId="523CC1E7">
-            <wp:simplePos x="0" y="0"/>
-            <wp:positionH relativeFrom="column">
-              <wp:posOffset>0</wp:posOffset>
-            </wp:positionH>
-            <wp:positionV relativeFrom="paragraph">
-              <wp:posOffset>33020</wp:posOffset>
-            </wp:positionV>
+          <wp:inline distT="0" distB="0" distL="0" distR="0" wp14:anchorId="17DCFE35" wp14:editId="0FF61B54">
             <wp:extent cx="5963920" cy="3840480"/>
             <wp:effectExtent l="0" t="0" r="5080" b="0"/>
-            <wp:wrapSquare wrapText="bothSides"/>
-            <wp:docPr id="30" name="Image 30" descr="Macintosh HD:Users:jean-michelly:Projets:Diagramme de séquence:Séquence GestionContrat:Sequence_EditerContratType.png"/>
+            <wp:docPr id="32" name="Image 32" descr="Macintosh HD:Users:jean-michelly:Projets:Diagramme de séquence:Séquence GestionContrat:Sequence_EditerContratType.png"/>
             <wp:cNvGraphicFramePr>
               <a:graphicFrameLocks xmlns:a="http://schemas.openxmlformats.org/drawingml/2006/main" noChangeAspect="1"/>
             </wp:cNvGraphicFramePr>
@@ -9572,7 +9541,7 @@
               <a:graphicData uri="http://schemas.openxmlformats.org/drawingml/2006/picture">
                 <pic:pic xmlns:pic="http://schemas.openxmlformats.org/drawingml/2006/picture">
                   <pic:nvPicPr>
-                    <pic:cNvPr id="0" name="Picture 3" descr="Macintosh HD:Users:jean-michelly:Projets:Diagramme de séquence:Séquence GestionContrat:Sequence_EditerContratType.png"/>
+                    <pic:cNvPr id="0" name="Picture 5" descr="Macintosh HD:Users:jean-michelly:Projets:Diagramme de séquence:Séquence GestionContrat:Sequence_EditerContratType.png"/>
                     <pic:cNvPicPr>
                       <a:picLocks noChangeAspect="1" noChangeArrowheads="1"/>
                     </pic:cNvPicPr>
@@ -9602,24 +9571,284 @@
                     <a:ln>
                       <a:noFill/>
                     </a:ln>
-                    <a:extLst>
-                      <a:ext uri="{FAA26D3D-D897-4be2-8F04-BA451C77F1D7}">
-                        <ma14:placeholderFlag xmlns:ma14="http://schemas.microsoft.com/office/mac/drawingml/2011/main"/>
-                      </a:ext>
-                    </a:extLst>
                   </pic:spPr>
                 </pic:pic>
               </a:graphicData>
             </a:graphic>
-            <wp14:sizeRelH relativeFrom="page">
-              <wp14:pctWidth>0</wp14:pctWidth>
-            </wp14:sizeRelH>
-            <wp14:sizeRelV relativeFrom="page">
-              <wp14:pctHeight>0</wp14:pctHeight>
-            </wp14:sizeRelV>
-          </wp:anchor>
+          </wp:inline>
         </w:drawing>
       </w:r>
+    </w:p>
+    <w:p>
+      <w:pPr>
+        <w:pStyle w:val="Ss-section3"/>
+        <w:numPr>
+          <w:ilvl w:val="0"/>
+          <w:numId w:val="13"/>
+        </w:numPr>
+        <w:rPr>
+          <w:rFonts w:ascii="Times New Roman" w:hAnsi="Times New Roman" w:cs="Times New Roman"/>
+          <w:sz w:val="24"/>
+          <w:szCs w:val="24"/>
+          <w:u w:val="single"/>
+        </w:rPr>
+      </w:pPr>
+      <w:r>
+        <w:rPr>
+          <w:rFonts w:ascii="Times New Roman" w:hAnsi="Times New Roman" w:cs="Times New Roman"/>
+          <w:szCs w:val="24"/>
+          <w:u w:val="single"/>
+        </w:rPr>
+        <w:br w:type="column"/>
+      </w:r>
+      <w:r>
+        <w:rPr>
+          <w:rFonts w:ascii="Times New Roman" w:hAnsi="Times New Roman" w:cs="Times New Roman"/>
+          <w:szCs w:val="24"/>
+          <w:u w:val="single"/>
+        </w:rPr>
+        <w:lastRenderedPageBreak/>
+        <w:t xml:space="preserve">Créer un contrat </w:t>
+      </w:r>
+      <w:r>
+        <w:rPr>
+          <w:rFonts w:ascii="Times New Roman" w:hAnsi="Times New Roman" w:cs="Times New Roman"/>
+          <w:sz w:val="24"/>
+          <w:szCs w:val="24"/>
+          <w:u w:val="single"/>
+        </w:rPr>
+        <w:t>:</w:t>
+      </w:r>
+    </w:p>
+    <w:p>
+      <w:pPr>
+        <w:pStyle w:val="Corps"/>
+        <w:rPr>
+          <w:rFonts w:ascii="Times New Roman" w:hAnsi="Times New Roman" w:cs="Times New Roman"/>
+          <w:sz w:val="24"/>
+          <w:szCs w:val="24"/>
+        </w:rPr>
+      </w:pPr>
+      <w:r>
+        <w:rPr>
+          <w:rFonts w:ascii="Times New Roman" w:hAnsi="Times New Roman" w:cs="Times New Roman"/>
+          <w:sz w:val="24"/>
+          <w:szCs w:val="24"/>
+        </w:rPr>
+        <w:t>Titre : Créer un contrat</w:t>
+      </w:r>
+    </w:p>
+    <w:p>
+      <w:pPr>
+        <w:pStyle w:val="Corps"/>
+        <w:rPr>
+          <w:rFonts w:ascii="Times New Roman" w:hAnsi="Times New Roman" w:cs="Times New Roman"/>
+          <w:sz w:val="24"/>
+          <w:szCs w:val="24"/>
+        </w:rPr>
+      </w:pPr>
+      <w:r>
+        <w:rPr>
+          <w:rFonts w:ascii="Times New Roman" w:hAnsi="Times New Roman" w:cs="Times New Roman"/>
+          <w:sz w:val="24"/>
+          <w:szCs w:val="24"/>
+        </w:rPr>
+        <w:t>Acteur principal : Chargé d’affaire</w:t>
+      </w:r>
+    </w:p>
+    <w:p>
+      <w:pPr>
+        <w:pStyle w:val="Corps"/>
+        <w:rPr>
+          <w:rFonts w:ascii="Times New Roman" w:hAnsi="Times New Roman" w:cs="Times New Roman"/>
+          <w:sz w:val="24"/>
+          <w:szCs w:val="24"/>
+        </w:rPr>
+      </w:pPr>
+      <w:r>
+        <w:rPr>
+          <w:rFonts w:ascii="Times New Roman" w:hAnsi="Times New Roman" w:cs="Times New Roman"/>
+          <w:sz w:val="24"/>
+          <w:szCs w:val="24"/>
+        </w:rPr>
+        <w:t xml:space="preserve">Acteur secondaire : </w:t>
+      </w:r>
+    </w:p>
+    <w:p>
+      <w:pPr>
+        <w:pStyle w:val="Corps"/>
+        <w:rPr>
+          <w:rFonts w:ascii="Times New Roman" w:hAnsi="Times New Roman" w:cs="Times New Roman"/>
+          <w:sz w:val="24"/>
+          <w:szCs w:val="24"/>
+        </w:rPr>
+      </w:pPr>
+      <w:r>
+        <w:rPr>
+          <w:rFonts w:ascii="Times New Roman" w:hAnsi="Times New Roman" w:cs="Times New Roman"/>
+          <w:sz w:val="24"/>
+          <w:szCs w:val="24"/>
+        </w:rPr>
+        <w:t>Objectifs : Formaliser légalement des exigences à respecter</w:t>
+      </w:r>
+    </w:p>
+    <w:p>
+      <w:pPr>
+        <w:pStyle w:val="Corps"/>
+        <w:rPr>
+          <w:rFonts w:ascii="Times New Roman" w:hAnsi="Times New Roman" w:cs="Times New Roman"/>
+          <w:sz w:val="24"/>
+          <w:szCs w:val="24"/>
+        </w:rPr>
+      </w:pPr>
+      <w:r>
+        <w:rPr>
+          <w:rFonts w:ascii="Times New Roman" w:hAnsi="Times New Roman" w:cs="Times New Roman"/>
+          <w:sz w:val="24"/>
+          <w:szCs w:val="24"/>
+        </w:rPr>
+        <w:t xml:space="preserve">Pré-conditions : </w:t>
+      </w:r>
+      <w:r>
+        <w:rPr>
+          <w:rFonts w:ascii="Times New Roman" w:hAnsi="Times New Roman" w:cs="Times New Roman"/>
+          <w:sz w:val="24"/>
+          <w:szCs w:val="24"/>
+        </w:rPr>
+        <w:t>Avoir au moins un contrat type</w:t>
+      </w:r>
+    </w:p>
+    <w:p>
+      <w:pPr>
+        <w:pStyle w:val="Corps"/>
+        <w:rPr>
+          <w:rFonts w:ascii="Times New Roman" w:hAnsi="Times New Roman" w:cs="Times New Roman"/>
+          <w:sz w:val="24"/>
+          <w:szCs w:val="24"/>
+        </w:rPr>
+      </w:pPr>
+      <w:r>
+        <w:rPr>
+          <w:rFonts w:ascii="Times New Roman" w:hAnsi="Times New Roman" w:cs="Times New Roman"/>
+          <w:sz w:val="24"/>
+          <w:szCs w:val="24"/>
+        </w:rPr>
+        <w:t xml:space="preserve">Post-conditions : </w:t>
+      </w:r>
+      <w:r>
+        <w:rPr>
+          <w:rFonts w:ascii="Times New Roman" w:hAnsi="Times New Roman" w:cs="Times New Roman"/>
+          <w:sz w:val="24"/>
+          <w:szCs w:val="24"/>
+        </w:rPr>
+        <w:t>Le contrat est plus complet qu’un contrat type</w:t>
+      </w:r>
+    </w:p>
+    <w:p>
+      <w:pPr>
+        <w:pStyle w:val="Corps"/>
+        <w:rPr>
+          <w:rFonts w:ascii="Times New Roman" w:hAnsi="Times New Roman" w:cs="Times New Roman"/>
+          <w:sz w:val="24"/>
+          <w:szCs w:val="24"/>
+        </w:rPr>
+      </w:pPr>
+      <w:r>
+        <w:rPr>
+          <w:rFonts w:ascii="Times New Roman" w:hAnsi="Times New Roman" w:cs="Times New Roman"/>
+          <w:sz w:val="24"/>
+          <w:szCs w:val="24"/>
+        </w:rPr>
+        <w:t xml:space="preserve">Flots d'évènements : </w:t>
+      </w:r>
+    </w:p>
+    <w:p>
+      <w:pPr>
+        <w:pStyle w:val="Titre3"/>
+        <w:numPr>
+          <w:ilvl w:val="0"/>
+          <w:numId w:val="27"/>
+        </w:numPr>
+        <w:spacing w:before="0"/>
+        <w:ind w:left="714" w:hanging="357"/>
+        <w:rPr>
+          <w:rFonts w:ascii="Times New Roman" w:hAnsi="Times New Roman" w:cs="Times New Roman"/>
+          <w:b w:val="0"/>
+          <w:szCs w:val="24"/>
+        </w:rPr>
+      </w:pPr>
+      <w:r>
+        <w:rPr>
+          <w:rFonts w:ascii="Times New Roman" w:hAnsi="Times New Roman" w:cs="Times New Roman"/>
+          <w:b w:val="0"/>
+          <w:szCs w:val="24"/>
+        </w:rPr>
+        <w:t>Le chargé d’affaire clique sur le bouton « Créer un contrat »</w:t>
+      </w:r>
+    </w:p>
+    <w:p>
+      <w:pPr>
+        <w:pStyle w:val="Titre3"/>
+        <w:numPr>
+          <w:ilvl w:val="0"/>
+          <w:numId w:val="27"/>
+        </w:numPr>
+        <w:spacing w:before="0"/>
+        <w:rPr>
+          <w:rFonts w:ascii="Times New Roman" w:hAnsi="Times New Roman" w:cs="Times New Roman"/>
+          <w:b w:val="0"/>
+          <w:szCs w:val="24"/>
+        </w:rPr>
+      </w:pPr>
+      <w:r>
+        <w:rPr>
+          <w:rFonts w:ascii="Times New Roman" w:hAnsi="Times New Roman" w:cs="Times New Roman"/>
+          <w:b w:val="0"/>
+          <w:szCs w:val="24"/>
+        </w:rPr>
+        <w:t>Il sélectionne un contrat type</w:t>
+      </w:r>
+    </w:p>
+    <w:p>
+      <w:pPr>
+        <w:pStyle w:val="Paragraphedeliste"/>
+        <w:numPr>
+          <w:ilvl w:val="0"/>
+          <w:numId w:val="27"/>
+        </w:numPr>
+        <w:rPr>
+          <w:rFonts w:ascii="Times New Roman" w:hAnsi="Times New Roman" w:cs="Times New Roman"/>
+        </w:rPr>
+      </w:pPr>
+      <w:r>
+        <w:rPr>
+          <w:rFonts w:ascii="Times New Roman" w:hAnsi="Times New Roman" w:cs="Times New Roman"/>
+        </w:rPr>
+        <w:t>Il complète le contrat</w:t>
+      </w:r>
+    </w:p>
+    <w:p>
+      <w:pPr>
+        <w:pStyle w:val="Paragraphedeliste"/>
+        <w:numPr>
+          <w:ilvl w:val="0"/>
+          <w:numId w:val="27"/>
+        </w:numPr>
+        <w:rPr>
+          <w:rFonts w:ascii="Times New Roman" w:hAnsi="Times New Roman" w:cs="Times New Roman"/>
+        </w:rPr>
+      </w:pPr>
+      <w:r>
+        <w:rPr>
+          <w:rFonts w:ascii="Times New Roman" w:hAnsi="Times New Roman" w:cs="Times New Roman"/>
+        </w:rPr>
+        <w:t>Il valide le contrat</w:t>
+      </w:r>
+    </w:p>
+    <w:p>
+      <w:pPr>
+        <w:pStyle w:val="Paragraphedeliste"/>
+      </w:pPr>
     </w:p>
     <w:p>
       <w:pPr>
@@ -9628,19 +9857,66 @@
           <w:ilvl w:val="0"/>
           <w:numId w:val="0"/>
         </w:numPr>
-        <w:ind w:left="720"/>
-        <w:rPr>
-          <w:rFonts w:ascii="Times New Roman" w:hAnsi="Times New Roman" w:cs="Times New Roman"/>
-          <w:szCs w:val="24"/>
-        </w:rPr>
-      </w:pPr>
-      <w:r>
-        <w:rPr>
-          <w:rFonts w:ascii="Times New Roman" w:hAnsi="Times New Roman" w:cs="Times New Roman"/>
+        <w:rPr>
+          <w:rFonts w:ascii="Times New Roman" w:hAnsi="Times New Roman" w:cs="Times New Roman"/>
+          <w:szCs w:val="24"/>
+        </w:rPr>
+      </w:pPr>
+      <w:r>
+        <w:rPr>
+          <w:rFonts w:ascii="Times New Roman" w:hAnsi="Times New Roman" w:cs="Times New Roman"/>
+          <w:noProof/>
           <w:szCs w:val="24"/>
           <w:u w:val="single"/>
         </w:rPr>
-        <w:br w:type="column"/>
+        <w:drawing>
+          <wp:inline distT="0" distB="0" distL="0" distR="0" wp14:anchorId="33315424" wp14:editId="5832D0AD">
+            <wp:extent cx="5963920" cy="3810000"/>
+            <wp:effectExtent l="0" t="0" r="5080" b="0"/>
+            <wp:docPr id="33" name="Image 33" descr="Macintosh HD:Users:jean-michelly:Projets:Diagramme de séquence:Séquence GestionContrat:Sequence_CréerContrat.png"/>
+            <wp:cNvGraphicFramePr>
+              <a:graphicFrameLocks xmlns:a="http://schemas.openxmlformats.org/drawingml/2006/main" noChangeAspect="1"/>
+            </wp:cNvGraphicFramePr>
+            <a:graphic xmlns:a="http://schemas.openxmlformats.org/drawingml/2006/main">
+              <a:graphicData uri="http://schemas.openxmlformats.org/drawingml/2006/picture">
+                <pic:pic xmlns:pic="http://schemas.openxmlformats.org/drawingml/2006/picture">
+                  <pic:nvPicPr>
+                    <pic:cNvPr id="0" name="Picture 6" descr="Macintosh HD:Users:jean-michelly:Projets:Diagramme de séquence:Séquence GestionContrat:Sequence_CréerContrat.png"/>
+                    <pic:cNvPicPr>
+                      <a:picLocks noChangeAspect="1" noChangeArrowheads="1"/>
+                    </pic:cNvPicPr>
+                  </pic:nvPicPr>
+                  <pic:blipFill>
+                    <a:blip r:embed="rId35">
+                      <a:extLst>
+                        <a:ext uri="{28A0092B-C50C-407E-A947-70E740481C1C}">
+                          <a14:useLocalDpi xmlns:a14="http://schemas.microsoft.com/office/drawing/2010/main" val="0"/>
+                        </a:ext>
+                      </a:extLst>
+                    </a:blip>
+                    <a:srcRect/>
+                    <a:stretch>
+                      <a:fillRect/>
+                    </a:stretch>
+                  </pic:blipFill>
+                  <pic:spPr bwMode="auto">
+                    <a:xfrm>
+                      <a:off x="0" y="0"/>
+                      <a:ext cx="5963920" cy="3810000"/>
+                    </a:xfrm>
+                    <a:prstGeom prst="rect">
+                      <a:avLst/>
+                    </a:prstGeom>
+                    <a:noFill/>
+                    <a:ln>
+                      <a:noFill/>
+                    </a:ln>
+                  </pic:spPr>
+                </pic:pic>
+              </a:graphicData>
+            </a:graphic>
+          </wp:inline>
+        </w:drawing>
       </w:r>
       <w:r>
         <w:rPr>
@@ -9648,7 +9924,6 @@
           <w:szCs w:val="24"/>
           <w:u w:val="single"/>
         </w:rPr>
-        <w:lastRenderedPageBreak/>
         <w:br w:type="column"/>
       </w:r>
       <w:bookmarkStart w:id="0" w:name="_GoBack"/>
@@ -9812,7 +10087,7 @@
       </w:pPr>
     </w:p>
     <w:sectPr>
-      <w:footerReference w:type="default" r:id="rId35"/>
+      <w:footerReference w:type="default" r:id="rId36"/>
       <w:pgSz w:w="12240" w:h="15840"/>
       <w:pgMar w:top="1418" w:right="1418" w:bottom="1418" w:left="1418" w:header="720" w:footer="720" w:gutter="0"/>
       <w:pgNumType w:start="0"/>
@@ -9948,7 +10223,7 @@
               <w:noProof/>
               <w:color w:val="FFFFFF" w:themeColor="background1"/>
             </w:rPr>
-            <w:t>26</w:t>
+            <w:t>27</w:t>
           </w:r>
           <w:r>
             <w:rPr>
@@ -12070,6 +12345,95 @@
     </w:lvl>
   </w:abstractNum>
   <w:abstractNum w:abstractNumId="21">
+    <w:nsid w:val="5A7C19F8"/>
+    <w:multiLevelType w:val="hybridMultilevel"/>
+    <w:tmpl w:val="F89039BC"/>
+    <w:lvl w:ilvl="0" w:tplc="040C000F">
+      <w:start w:val="1"/>
+      <w:numFmt w:val="decimal"/>
+      <w:lvlText w:val="%1."/>
+      <w:lvlJc w:val="left"/>
+      <w:pPr>
+        <w:ind w:left="720" w:hanging="360"/>
+      </w:pPr>
+      <w:rPr>
+        <w:rFonts w:hint="default"/>
+      </w:rPr>
+    </w:lvl>
+    <w:lvl w:ilvl="1" w:tplc="040C0019" w:tentative="1">
+      <w:start w:val="1"/>
+      <w:numFmt w:val="lowerLetter"/>
+      <w:lvlText w:val="%2."/>
+      <w:lvlJc w:val="left"/>
+      <w:pPr>
+        <w:ind w:left="1440" w:hanging="360"/>
+      </w:pPr>
+    </w:lvl>
+    <w:lvl w:ilvl="2" w:tplc="040C001B" w:tentative="1">
+      <w:start w:val="1"/>
+      <w:numFmt w:val="lowerRoman"/>
+      <w:lvlText w:val="%3."/>
+      <w:lvlJc w:val="right"/>
+      <w:pPr>
+        <w:ind w:left="2160" w:hanging="180"/>
+      </w:pPr>
+    </w:lvl>
+    <w:lvl w:ilvl="3" w:tplc="040C000F" w:tentative="1">
+      <w:start w:val="1"/>
+      <w:numFmt w:val="decimal"/>
+      <w:lvlText w:val="%4."/>
+      <w:lvlJc w:val="left"/>
+      <w:pPr>
+        <w:ind w:left="2880" w:hanging="360"/>
+      </w:pPr>
+    </w:lvl>
+    <w:lvl w:ilvl="4" w:tplc="040C0019" w:tentative="1">
+      <w:start w:val="1"/>
+      <w:numFmt w:val="lowerLetter"/>
+      <w:lvlText w:val="%5."/>
+      <w:lvlJc w:val="left"/>
+      <w:pPr>
+        <w:ind w:left="3600" w:hanging="360"/>
+      </w:pPr>
+    </w:lvl>
+    <w:lvl w:ilvl="5" w:tplc="040C001B" w:tentative="1">
+      <w:start w:val="1"/>
+      <w:numFmt w:val="lowerRoman"/>
+      <w:lvlText w:val="%6."/>
+      <w:lvlJc w:val="right"/>
+      <w:pPr>
+        <w:ind w:left="4320" w:hanging="180"/>
+      </w:pPr>
+    </w:lvl>
+    <w:lvl w:ilvl="6" w:tplc="040C000F" w:tentative="1">
+      <w:start w:val="1"/>
+      <w:numFmt w:val="decimal"/>
+      <w:lvlText w:val="%7."/>
+      <w:lvlJc w:val="left"/>
+      <w:pPr>
+        <w:ind w:left="5040" w:hanging="360"/>
+      </w:pPr>
+    </w:lvl>
+    <w:lvl w:ilvl="7" w:tplc="040C0019" w:tentative="1">
+      <w:start w:val="1"/>
+      <w:numFmt w:val="lowerLetter"/>
+      <w:lvlText w:val="%8."/>
+      <w:lvlJc w:val="left"/>
+      <w:pPr>
+        <w:ind w:left="5760" w:hanging="360"/>
+      </w:pPr>
+    </w:lvl>
+    <w:lvl w:ilvl="8" w:tplc="040C001B" w:tentative="1">
+      <w:start w:val="1"/>
+      <w:numFmt w:val="lowerRoman"/>
+      <w:lvlText w:val="%9."/>
+      <w:lvlJc w:val="right"/>
+      <w:pPr>
+        <w:ind w:left="6480" w:hanging="180"/>
+      </w:pPr>
+    </w:lvl>
+  </w:abstractNum>
+  <w:abstractNum w:abstractNumId="22">
     <w:nsid w:val="5AB63E81"/>
     <w:multiLevelType w:val="hybridMultilevel"/>
     <w:tmpl w:val="353CC5DC"/>
@@ -12158,7 +12522,7 @@
       </w:pPr>
     </w:lvl>
   </w:abstractNum>
-  <w:abstractNum w:abstractNumId="22">
+  <w:abstractNum w:abstractNumId="23">
     <w:nsid w:val="68DB65A6"/>
     <w:multiLevelType w:val="hybridMultilevel"/>
     <w:tmpl w:val="6D7EF99A"/>
@@ -12247,7 +12611,7 @@
       </w:pPr>
     </w:lvl>
   </w:abstractNum>
-  <w:abstractNum w:abstractNumId="23">
+  <w:abstractNum w:abstractNumId="24">
     <w:nsid w:val="718B2063"/>
     <w:multiLevelType w:val="hybridMultilevel"/>
     <w:tmpl w:val="C83AE6A4"/>
@@ -12336,7 +12700,7 @@
       </w:pPr>
     </w:lvl>
   </w:abstractNum>
-  <w:abstractNum w:abstractNumId="24">
+  <w:abstractNum w:abstractNumId="25">
     <w:nsid w:val="790F7B17"/>
     <w:multiLevelType w:val="hybridMultilevel"/>
     <w:tmpl w:val="458A1524"/>
@@ -12465,7 +12829,7 @@
     <w:abstractNumId w:val="16"/>
   </w:num>
   <w:num w:numId="6">
-    <w:abstractNumId w:val="24"/>
+    <w:abstractNumId w:val="25"/>
   </w:num>
   <w:num w:numId="7">
     <w:abstractNumId w:val="4"/>
@@ -12474,7 +12838,7 @@
     <w:abstractNumId w:val="20"/>
   </w:num>
   <w:num w:numId="9">
-    <w:abstractNumId w:val="22"/>
+    <w:abstractNumId w:val="23"/>
   </w:num>
   <w:num w:numId="10">
     <w:abstractNumId w:val="1"/>
@@ -12489,7 +12853,7 @@
     <w:abstractNumId w:val="0"/>
   </w:num>
   <w:num w:numId="14">
-    <w:abstractNumId w:val="23"/>
+    <w:abstractNumId w:val="24"/>
   </w:num>
   <w:num w:numId="15">
     <w:abstractNumId w:val="8"/>
@@ -12513,7 +12877,7 @@
     <w:abstractNumId w:val="11"/>
   </w:num>
   <w:num w:numId="22">
-    <w:abstractNumId w:val="21"/>
+    <w:abstractNumId w:val="22"/>
   </w:num>
   <w:num w:numId="23">
     <w:abstractNumId w:val="5"/>
@@ -12526,6 +12890,9 @@
   </w:num>
   <w:num w:numId="26">
     <w:abstractNumId w:val="2"/>
+  </w:num>
+  <w:num w:numId="27">
+    <w:abstractNumId w:val="21"/>
   </w:num>
   <w:numIdMacAtCleanup w:val="20"/>
 </w:numbering>
@@ -15068,7 +15435,7 @@
 </file>
 
 <file path=customXml/itemProps4.xml><?xml version="1.0" encoding="utf-8"?>
-<ds:datastoreItem xmlns:ds="http://schemas.openxmlformats.org/officeDocument/2006/customXml" ds:itemID="{AA119606-555E-B941-86B4-E042BCF370AA}">
+<ds:datastoreItem xmlns:ds="http://schemas.openxmlformats.org/officeDocument/2006/customXml" ds:itemID="{4CF5DCA2-6967-9E40-82B8-82758EAA5A1A}">
   <ds:schemaRefs>
     <ds:schemaRef ds:uri="http://schemas.openxmlformats.org/officeDocument/2006/bibliography"/>
   </ds:schemaRefs>

</xml_diff>

<commit_message>
Diagramme de séquences Gestion Contrat finish
</commit_message>
<xml_diff>
--- a/Ly_Ha.docx
+++ b/Ly_Ha.docx
@@ -2896,23 +2896,31 @@
         <w:pStyle w:val="Titre3"/>
       </w:pPr>
       <w:r>
+        <w:lastRenderedPageBreak/>
+        <w:t>Gestion des contrats</w:t>
+      </w:r>
+    </w:p>
+    <w:p>
+      <w:pPr>
+        <w:pStyle w:val="Titre2"/>
+        <w:numPr>
+          <w:ilvl w:val="0"/>
+          <w:numId w:val="0"/>
+        </w:numPr>
+        <w:rPr>
+          <w:color w:val="9CC7E3"/>
+        </w:rPr>
+      </w:pPr>
+      <w:r>
         <w:rPr>
           <w:noProof/>
-        </w:rPr>
-        <w:lastRenderedPageBreak/>
+          <w:color w:val="9CC7E3"/>
+        </w:rPr>
         <w:drawing>
-          <wp:anchor distT="0" distB="0" distL="114300" distR="114300" simplePos="0" relativeHeight="251670528" behindDoc="0" locked="0" layoutInCell="1" allowOverlap="1" wp14:anchorId="5C746295" wp14:editId="1E7067AC">
-            <wp:simplePos x="0" y="0"/>
-            <wp:positionH relativeFrom="column">
-              <wp:posOffset>0</wp:posOffset>
-            </wp:positionH>
-            <wp:positionV relativeFrom="paragraph">
-              <wp:posOffset>342900</wp:posOffset>
-            </wp:positionV>
-            <wp:extent cx="5969000" cy="6419850"/>
-            <wp:effectExtent l="0" t="0" r="0" b="6350"/>
-            <wp:wrapSquare wrapText="bothSides"/>
-            <wp:docPr id="18" name="Image 18" descr="Macintosh HD:Users:jean-michelly:Projets:Diagrammes cas d'utilisation:CU_GestionContrats.png"/>
+          <wp:inline distT="0" distB="0" distL="0" distR="0" wp14:anchorId="23C8839E" wp14:editId="36E528CF">
+            <wp:extent cx="5963920" cy="6421120"/>
+            <wp:effectExtent l="0" t="0" r="5080" b="5080"/>
+            <wp:docPr id="37" name="Image 37" descr="Macintosh HD:Users:jean-michelly:Projets:Diagrammes cas d'utilisation:CU_GestionContrats.png"/>
             <wp:cNvGraphicFramePr>
               <a:graphicFrameLocks xmlns:a="http://schemas.openxmlformats.org/drawingml/2006/main" noChangeAspect="1"/>
             </wp:cNvGraphicFramePr>
@@ -2920,7 +2928,7 @@
               <a:graphicData uri="http://schemas.openxmlformats.org/drawingml/2006/picture">
                 <pic:pic xmlns:pic="http://schemas.openxmlformats.org/drawingml/2006/picture">
                   <pic:nvPicPr>
-                    <pic:cNvPr id="0" name="Picture 5" descr="Macintosh HD:Users:jean-michelly:Projets:Diagrammes cas d'utilisation:CU_GestionContrats.png"/>
+                    <pic:cNvPr id="0" name="Picture 9" descr="Macintosh HD:Users:jean-michelly:Projets:Diagrammes cas d'utilisation:CU_GestionContrats.png"/>
                     <pic:cNvPicPr>
                       <a:picLocks noChangeAspect="1" noChangeArrowheads="1"/>
                     </pic:cNvPicPr>
@@ -2941,7 +2949,7 @@
                   <pic:spPr bwMode="auto">
                     <a:xfrm>
                       <a:off x="0" y="0"/>
-                      <a:ext cx="5969000" cy="6419850"/>
+                      <a:ext cx="5963920" cy="6421120"/>
                     </a:xfrm>
                     <a:prstGeom prst="rect">
                       <a:avLst/>
@@ -2950,31 +2958,21 @@
                     <a:ln>
                       <a:noFill/>
                     </a:ln>
-                    <a:extLst>
-                      <a:ext uri="{FAA26D3D-D897-4be2-8F04-BA451C77F1D7}">
-                        <ma14:placeholderFlag xmlns:ma14="http://schemas.microsoft.com/office/mac/drawingml/2011/main"/>
-                      </a:ext>
-                    </a:extLst>
                   </pic:spPr>
                 </pic:pic>
               </a:graphicData>
             </a:graphic>
-            <wp14:sizeRelH relativeFrom="page">
-              <wp14:pctWidth>0</wp14:pctWidth>
-            </wp14:sizeRelH>
-            <wp14:sizeRelV relativeFrom="page">
-              <wp14:pctHeight>0</wp14:pctHeight>
-            </wp14:sizeRelV>
-          </wp:anchor>
+          </wp:inline>
         </w:drawing>
       </w:r>
-      <w:r>
-        <w:t>Gestion des contrats</w:t>
-      </w:r>
     </w:p>
     <w:p>
       <w:pPr>
         <w:pStyle w:val="Titre2"/>
+        <w:numPr>
+          <w:ilvl w:val="0"/>
+          <w:numId w:val="0"/>
+        </w:numPr>
         <w:rPr>
           <w:color w:val="9CC7E3"/>
         </w:rPr>
@@ -9608,15 +9606,23 @@
           <w:u w:val="single"/>
         </w:rPr>
         <w:lastRenderedPageBreak/>
-        <w:t xml:space="preserve">Créer un contrat </w:t>
-      </w:r>
-      <w:r>
-        <w:rPr>
-          <w:rFonts w:ascii="Times New Roman" w:hAnsi="Times New Roman" w:cs="Times New Roman"/>
-          <w:sz w:val="24"/>
+        <w:t>Créer un contrat</w:t>
+      </w:r>
+      <w:r>
+        <w:rPr>
+          <w:rFonts w:ascii="Times New Roman" w:hAnsi="Times New Roman" w:cs="Times New Roman"/>
           <w:szCs w:val="24"/>
           <w:u w:val="single"/>
         </w:rPr>
+        <w:t xml:space="preserve"> </w:t>
+      </w:r>
+      <w:r>
+        <w:rPr>
+          <w:rFonts w:ascii="Times New Roman" w:hAnsi="Times New Roman" w:cs="Times New Roman"/>
+          <w:sz w:val="24"/>
+          <w:szCs w:val="24"/>
+          <w:u w:val="single"/>
+        </w:rPr>
         <w:t>:</w:t>
       </w:r>
     </w:p>
@@ -9636,6 +9642,14 @@
           <w:szCs w:val="24"/>
         </w:rPr>
         <w:t>Titre : Créer un contrat</w:t>
+      </w:r>
+      <w:r>
+        <w:rPr>
+          <w:rFonts w:ascii="Times New Roman" w:hAnsi="Times New Roman" w:cs="Times New Roman"/>
+          <w:sz w:val="24"/>
+          <w:szCs w:val="24"/>
+        </w:rPr>
+        <w:t xml:space="preserve"> </w:t>
       </w:r>
     </w:p>
     <w:p>
@@ -10224,21 +10238,44 @@
       <w:r>
         <w:rPr>
           <w:rFonts w:ascii="Times New Roman" w:hAnsi="Times New Roman" w:cs="Times New Roman"/>
+        </w:rPr>
+        <w:t>Il sélectionne le contrat ou le contrat type</w:t>
+      </w:r>
+    </w:p>
+    <w:p>
+      <w:pPr>
+        <w:pStyle w:val="Paragraphedeliste"/>
+        <w:numPr>
+          <w:ilvl w:val="0"/>
+          <w:numId w:val="28"/>
+        </w:numPr>
+        <w:rPr>
+          <w:rFonts w:ascii="Times New Roman" w:hAnsi="Times New Roman" w:cs="Times New Roman"/>
+        </w:rPr>
+      </w:pPr>
+      <w:r>
+        <w:rPr>
+          <w:rFonts w:ascii="Times New Roman" w:hAnsi="Times New Roman" w:cs="Times New Roman"/>
+        </w:rPr>
+        <w:t>Il valide l’attachement</w:t>
+      </w:r>
+    </w:p>
+    <w:p>
+      <w:pPr>
+        <w:rPr>
+          <w:rFonts w:ascii="Times New Roman" w:hAnsi="Times New Roman" w:cs="Times New Roman"/>
+        </w:rPr>
+      </w:pPr>
+      <w:r>
+        <w:rPr>
+          <w:rFonts w:ascii="Times New Roman" w:hAnsi="Times New Roman" w:cs="Times New Roman"/>
           <w:noProof/>
         </w:rPr>
         <w:drawing>
-          <wp:anchor distT="0" distB="0" distL="114300" distR="114300" simplePos="0" relativeHeight="251686912" behindDoc="0" locked="0" layoutInCell="1" allowOverlap="1" wp14:anchorId="4BDE2470" wp14:editId="75A0F594">
-            <wp:simplePos x="0" y="0"/>
-            <wp:positionH relativeFrom="column">
-              <wp:posOffset>0</wp:posOffset>
-            </wp:positionH>
-            <wp:positionV relativeFrom="paragraph">
-              <wp:posOffset>586740</wp:posOffset>
-            </wp:positionV>
-            <wp:extent cx="5963920" cy="3586480"/>
-            <wp:effectExtent l="0" t="0" r="5080" b="0"/>
-            <wp:wrapSquare wrapText="bothSides"/>
-            <wp:docPr id="34" name="Image 34" descr="Macintosh HD:Users:jean-michelly:Projets:Diagramme de séquence:Séquence GestionContrat:Sequence_AttacherContrat.png"/>
+          <wp:inline distT="0" distB="0" distL="0" distR="0" wp14:anchorId="744ECD52" wp14:editId="19991168">
+            <wp:extent cx="5974080" cy="3820160"/>
+            <wp:effectExtent l="0" t="0" r="0" b="0"/>
+            <wp:docPr id="40" name="Image 40" descr="Macintosh HD:Users:jean-michelly:Projets:Diagramme de séquence:Séquence GestionContrat:Sequence_AttacherContrat.png"/>
             <wp:cNvGraphicFramePr>
               <a:graphicFrameLocks xmlns:a="http://schemas.openxmlformats.org/drawingml/2006/main" noChangeAspect="1"/>
             </wp:cNvGraphicFramePr>
@@ -10246,7 +10283,7 @@
               <a:graphicData uri="http://schemas.openxmlformats.org/drawingml/2006/picture">
                 <pic:pic xmlns:pic="http://schemas.openxmlformats.org/drawingml/2006/picture">
                   <pic:nvPicPr>
-                    <pic:cNvPr id="0" name="Picture 7" descr="Macintosh HD:Users:jean-michelly:Projets:Diagramme de séquence:Séquence GestionContrat:Sequence_AttacherContrat.png"/>
+                    <pic:cNvPr id="0" name="Picture 10" descr="Macintosh HD:Users:jean-michelly:Projets:Diagramme de séquence:Séquence GestionContrat:Sequence_AttacherContrat.png"/>
                     <pic:cNvPicPr>
                       <a:picLocks noChangeAspect="1" noChangeArrowheads="1"/>
                     </pic:cNvPicPr>
@@ -10267,7 +10304,7 @@
                   <pic:spPr bwMode="auto">
                     <a:xfrm>
                       <a:off x="0" y="0"/>
-                      <a:ext cx="5963920" cy="3586480"/>
+                      <a:ext cx="5974080" cy="3820160"/>
                     </a:xfrm>
                     <a:prstGeom prst="rect">
                       <a:avLst/>
@@ -10276,57 +10313,13 @@
                     <a:ln>
                       <a:noFill/>
                     </a:ln>
-                    <a:extLst>
-                      <a:ext uri="{FAA26D3D-D897-4be2-8F04-BA451C77F1D7}">
-                        <ma14:placeholderFlag xmlns:ma14="http://schemas.microsoft.com/office/mac/drawingml/2011/main"/>
-                      </a:ext>
-                    </a:extLst>
                   </pic:spPr>
                 </pic:pic>
               </a:graphicData>
             </a:graphic>
-            <wp14:sizeRelH relativeFrom="page">
-              <wp14:pctWidth>0</wp14:pctWidth>
-            </wp14:sizeRelH>
-            <wp14:sizeRelV relativeFrom="page">
-              <wp14:pctHeight>0</wp14:pctHeight>
-            </wp14:sizeRelV>
-          </wp:anchor>
+          </wp:inline>
         </w:drawing>
       </w:r>
-      <w:r>
-        <w:rPr>
-          <w:rFonts w:ascii="Times New Roman" w:hAnsi="Times New Roman" w:cs="Times New Roman"/>
-        </w:rPr>
-        <w:t>Il sélectionne le contrat ou le contrat type</w:t>
-      </w:r>
-    </w:p>
-    <w:p>
-      <w:pPr>
-        <w:pStyle w:val="Paragraphedeliste"/>
-        <w:numPr>
-          <w:ilvl w:val="0"/>
-          <w:numId w:val="28"/>
-        </w:numPr>
-        <w:rPr>
-          <w:rFonts w:ascii="Times New Roman" w:hAnsi="Times New Roman" w:cs="Times New Roman"/>
-        </w:rPr>
-      </w:pPr>
-      <w:r>
-        <w:rPr>
-          <w:rFonts w:ascii="Times New Roman" w:hAnsi="Times New Roman" w:cs="Times New Roman"/>
-        </w:rPr>
-        <w:t>Il valide l’attachement</w:t>
-      </w:r>
-      <w:bookmarkStart w:id="0" w:name="_GoBack"/>
-      <w:bookmarkEnd w:id="0"/>
-    </w:p>
-    <w:p>
-      <w:pPr>
-        <w:rPr>
-          <w:rFonts w:ascii="Times New Roman" w:hAnsi="Times New Roman" w:cs="Times New Roman"/>
-        </w:rPr>
-      </w:pPr>
     </w:p>
     <w:p>
       <w:pPr>
@@ -10340,22 +10333,19 @@
         <w:pStyle w:val="Titre3"/>
         <w:numPr>
           <w:ilvl w:val="0"/>
-          <w:numId w:val="28"/>
+          <w:numId w:val="0"/>
         </w:numPr>
-        <w:rPr>
-          <w:rFonts w:ascii="Times New Roman" w:hAnsi="Times New Roman" w:cs="Times New Roman"/>
-          <w:szCs w:val="24"/>
-        </w:rPr>
-      </w:pPr>
-      <w:r>
+        <w:ind w:left="720"/>
         <w:rPr>
           <w:rFonts w:ascii="Times New Roman" w:hAnsi="Times New Roman" w:cs="Times New Roman"/>
           <w:szCs w:val="24"/>
           <w:u w:val="single"/>
         </w:rPr>
-        <w:br w:type="column"/>
-      </w:r>
-    </w:p>
+      </w:pPr>
+    </w:p>
+    <w:p/>
+    <w:p/>
+    <w:p/>
     <w:p>
       <w:pPr>
         <w:pStyle w:val="Ss-section3"/>
@@ -10371,12 +10361,23 @@
         </w:rPr>
       </w:pPr>
       <w:r>
-        <w:rPr>
-          <w:rFonts w:ascii="Times New Roman" w:hAnsi="Times New Roman" w:cs="Times New Roman"/>
-          <w:sz w:val="24"/>
-          <w:szCs w:val="24"/>
+        <w:br w:type="column"/>
+      </w:r>
+      <w:r>
+        <w:rPr>
+          <w:rFonts w:ascii="Times New Roman" w:hAnsi="Times New Roman" w:cs="Times New Roman"/>
           <w:u w:val="single"/>
         </w:rPr>
+        <w:lastRenderedPageBreak/>
+        <w:t>Ajouter des contrats au référentiel</w:t>
+      </w:r>
+      <w:r>
+        <w:rPr>
+          <w:rFonts w:ascii="Times New Roman" w:hAnsi="Times New Roman" w:cs="Times New Roman"/>
+          <w:sz w:val="24"/>
+          <w:szCs w:val="24"/>
+          <w:u w:val="single"/>
+        </w:rPr>
         <w:t>:</w:t>
       </w:r>
     </w:p>
@@ -10395,8 +10396,52 @@
           <w:sz w:val="24"/>
           <w:szCs w:val="24"/>
         </w:rPr>
+        <w:t>Cette fonctionnalité permet essentiellement de distinguer les contrats validés pour l’affectation des différentes collaborations</w:t>
+      </w:r>
+      <w:r>
+        <w:rPr>
+          <w:rFonts w:ascii="Times New Roman" w:hAnsi="Times New Roman" w:cs="Times New Roman"/>
+          <w:sz w:val="24"/>
+          <w:szCs w:val="24"/>
+        </w:rPr>
+        <w:t>.</w:t>
+      </w:r>
+    </w:p>
+    <w:p>
+      <w:pPr>
+        <w:pStyle w:val="Corps"/>
+        <w:rPr>
+          <w:rFonts w:ascii="Times New Roman" w:hAnsi="Times New Roman" w:cs="Times New Roman"/>
+          <w:sz w:val="24"/>
+          <w:szCs w:val="24"/>
+        </w:rPr>
+      </w:pPr>
+    </w:p>
+    <w:p>
+      <w:pPr>
+        <w:pStyle w:val="Corps"/>
+        <w:rPr>
+          <w:rFonts w:ascii="Times New Roman" w:hAnsi="Times New Roman" w:cs="Times New Roman"/>
+          <w:sz w:val="24"/>
+          <w:szCs w:val="24"/>
+        </w:rPr>
+      </w:pPr>
+      <w:r>
+        <w:rPr>
+          <w:rFonts w:ascii="Times New Roman" w:hAnsi="Times New Roman" w:cs="Times New Roman"/>
+          <w:sz w:val="24"/>
+          <w:szCs w:val="24"/>
+        </w:rPr>
         <w:t xml:space="preserve">Titre : </w:t>
       </w:r>
+      <w:r>
+        <w:rPr>
+          <w:rFonts w:ascii="Times New Roman" w:hAnsi="Times New Roman" w:cs="Times New Roman"/>
+          <w:sz w:val="24"/>
+          <w:szCs w:val="24"/>
+        </w:rPr>
+        <w:t>Ajouter des contrats au référentiel</w:t>
+      </w:r>
     </w:p>
     <w:p>
       <w:pPr>
@@ -10415,6 +10460,14 @@
         </w:rPr>
         <w:t xml:space="preserve">Acteur principal : </w:t>
       </w:r>
+      <w:r>
+        <w:rPr>
+          <w:rFonts w:ascii="Times New Roman" w:hAnsi="Times New Roman" w:cs="Times New Roman"/>
+          <w:sz w:val="24"/>
+          <w:szCs w:val="24"/>
+        </w:rPr>
+        <w:t>Chargé d’affaire</w:t>
+      </w:r>
     </w:p>
     <w:p>
       <w:pPr>
@@ -10451,6 +10504,22 @@
         </w:rPr>
         <w:t xml:space="preserve">Objectifs : </w:t>
       </w:r>
+      <w:r>
+        <w:rPr>
+          <w:rFonts w:ascii="Times New Roman" w:hAnsi="Times New Roman" w:cs="Times New Roman"/>
+          <w:sz w:val="24"/>
+          <w:szCs w:val="24"/>
+        </w:rPr>
+        <w:t>Isoler les contrats validés et signés</w:t>
+      </w:r>
+      <w:r>
+        <w:rPr>
+          <w:rFonts w:ascii="Times New Roman" w:hAnsi="Times New Roman" w:cs="Times New Roman"/>
+          <w:sz w:val="24"/>
+          <w:szCs w:val="24"/>
+        </w:rPr>
+        <w:t xml:space="preserve"> dont l’activité est en cours</w:t>
+      </w:r>
     </w:p>
     <w:p>
       <w:pPr>
@@ -10469,6 +10538,14 @@
         </w:rPr>
         <w:t xml:space="preserve">Pré-conditions : </w:t>
       </w:r>
+      <w:r>
+        <w:rPr>
+          <w:rFonts w:ascii="Times New Roman" w:hAnsi="Times New Roman" w:cs="Times New Roman"/>
+          <w:sz w:val="24"/>
+          <w:szCs w:val="24"/>
+        </w:rPr>
+        <w:t>Le partenaire a signé le contrat qui lui été attaché</w:t>
+      </w:r>
     </w:p>
     <w:p>
       <w:pPr>
@@ -10487,6 +10564,14 @@
         </w:rPr>
         <w:t xml:space="preserve">Post-conditions : </w:t>
       </w:r>
+      <w:r>
+        <w:rPr>
+          <w:rFonts w:ascii="Times New Roman" w:hAnsi="Times New Roman" w:cs="Times New Roman"/>
+          <w:sz w:val="24"/>
+          <w:szCs w:val="24"/>
+        </w:rPr>
+        <w:t>Le contrat est visible dans le référentiel</w:t>
+      </w:r>
     </w:p>
     <w:p>
       <w:pPr>
@@ -10505,6 +10590,1152 @@
         </w:rPr>
         <w:t xml:space="preserve">Flots d'évènements : </w:t>
       </w:r>
+    </w:p>
+    <w:p>
+      <w:pPr>
+        <w:pStyle w:val="Corps"/>
+        <w:numPr>
+          <w:ilvl w:val="0"/>
+          <w:numId w:val="29"/>
+        </w:numPr>
+        <w:rPr>
+          <w:rFonts w:ascii="Times New Roman" w:hAnsi="Times New Roman" w:cs="Times New Roman"/>
+          <w:sz w:val="24"/>
+          <w:szCs w:val="24"/>
+        </w:rPr>
+      </w:pPr>
+      <w:r>
+        <w:rPr>
+          <w:rFonts w:ascii="Times New Roman" w:hAnsi="Times New Roman" w:cs="Times New Roman"/>
+          <w:sz w:val="24"/>
+          <w:szCs w:val="24"/>
+        </w:rPr>
+        <w:t>Le chargé d’affaire clique sur le bouton « Ajouter des contrats au référentiel » </w:t>
+      </w:r>
+    </w:p>
+    <w:p>
+      <w:pPr>
+        <w:pStyle w:val="Corps"/>
+        <w:numPr>
+          <w:ilvl w:val="0"/>
+          <w:numId w:val="29"/>
+        </w:numPr>
+        <w:rPr>
+          <w:rFonts w:ascii="Times New Roman" w:hAnsi="Times New Roman" w:cs="Times New Roman"/>
+          <w:sz w:val="24"/>
+          <w:szCs w:val="24"/>
+        </w:rPr>
+      </w:pPr>
+      <w:r>
+        <w:rPr>
+          <w:rFonts w:ascii="Times New Roman" w:hAnsi="Times New Roman" w:cs="Times New Roman"/>
+          <w:sz w:val="24"/>
+          <w:szCs w:val="24"/>
+        </w:rPr>
+        <w:t>Il sélectionne un contrat</w:t>
+      </w:r>
+    </w:p>
+    <w:p>
+      <w:pPr>
+        <w:pStyle w:val="Corps"/>
+        <w:numPr>
+          <w:ilvl w:val="0"/>
+          <w:numId w:val="29"/>
+        </w:numPr>
+        <w:rPr>
+          <w:rFonts w:ascii="Times New Roman" w:hAnsi="Times New Roman" w:cs="Times New Roman"/>
+          <w:sz w:val="24"/>
+          <w:szCs w:val="24"/>
+        </w:rPr>
+      </w:pPr>
+      <w:r>
+        <w:rPr>
+          <w:rFonts w:ascii="Times New Roman" w:hAnsi="Times New Roman" w:cs="Times New Roman"/>
+          <w:sz w:val="24"/>
+          <w:szCs w:val="24"/>
+        </w:rPr>
+        <w:t>Il valide</w:t>
+      </w:r>
+    </w:p>
+    <w:p>
+      <w:pPr>
+        <w:pStyle w:val="Ss-section3"/>
+      </w:pPr>
+      <w:r>
+        <w:rPr>
+          <w:noProof/>
+        </w:rPr>
+        <w:drawing>
+          <wp:inline distT="0" distB="0" distL="0" distR="0" wp14:anchorId="50CC7750" wp14:editId="584EA280">
+            <wp:extent cx="5963920" cy="2550160"/>
+            <wp:effectExtent l="0" t="0" r="5080" b="0"/>
+            <wp:docPr id="41" name="Image 41" descr="Macintosh HD:Users:jean-michelly:Projets:Diagramme de séquence:Séquence GestionContrat:Sequence_AjouterContratReferentiel.png"/>
+            <wp:cNvGraphicFramePr>
+              <a:graphicFrameLocks xmlns:a="http://schemas.openxmlformats.org/drawingml/2006/main" noChangeAspect="1"/>
+            </wp:cNvGraphicFramePr>
+            <a:graphic xmlns:a="http://schemas.openxmlformats.org/drawingml/2006/main">
+              <a:graphicData uri="http://schemas.openxmlformats.org/drawingml/2006/picture">
+                <pic:pic xmlns:pic="http://schemas.openxmlformats.org/drawingml/2006/picture">
+                  <pic:nvPicPr>
+                    <pic:cNvPr id="0" name="Picture 11" descr="Macintosh HD:Users:jean-michelly:Projets:Diagramme de séquence:Séquence GestionContrat:Sequence_AjouterContratReferentiel.png"/>
+                    <pic:cNvPicPr>
+                      <a:picLocks noChangeAspect="1" noChangeArrowheads="1"/>
+                    </pic:cNvPicPr>
+                  </pic:nvPicPr>
+                  <pic:blipFill>
+                    <a:blip r:embed="rId37">
+                      <a:extLst>
+                        <a:ext uri="{28A0092B-C50C-407E-A947-70E740481C1C}">
+                          <a14:useLocalDpi xmlns:a14="http://schemas.microsoft.com/office/drawing/2010/main" val="0"/>
+                        </a:ext>
+                      </a:extLst>
+                    </a:blip>
+                    <a:srcRect/>
+                    <a:stretch>
+                      <a:fillRect/>
+                    </a:stretch>
+                  </pic:blipFill>
+                  <pic:spPr bwMode="auto">
+                    <a:xfrm>
+                      <a:off x="0" y="0"/>
+                      <a:ext cx="5963920" cy="2550160"/>
+                    </a:xfrm>
+                    <a:prstGeom prst="rect">
+                      <a:avLst/>
+                    </a:prstGeom>
+                    <a:noFill/>
+                    <a:ln>
+                      <a:noFill/>
+                    </a:ln>
+                  </pic:spPr>
+                </pic:pic>
+              </a:graphicData>
+            </a:graphic>
+          </wp:inline>
+        </w:drawing>
+      </w:r>
+    </w:p>
+    <w:p>
+      <w:pPr>
+        <w:pStyle w:val="Ss-section3"/>
+      </w:pPr>
+    </w:p>
+    <w:p>
+      <w:pPr>
+        <w:pStyle w:val="Ss-section3"/>
+      </w:pPr>
+    </w:p>
+    <w:p>
+      <w:pPr>
+        <w:pStyle w:val="Ss-section3"/>
+      </w:pPr>
+    </w:p>
+    <w:p>
+      <w:pPr>
+        <w:pStyle w:val="Ss-section3"/>
+      </w:pPr>
+    </w:p>
+    <w:p>
+      <w:pPr>
+        <w:pStyle w:val="Ss-section3"/>
+      </w:pPr>
+    </w:p>
+    <w:p>
+      <w:pPr>
+        <w:pStyle w:val="Ss-section3"/>
+      </w:pPr>
+    </w:p>
+    <w:p>
+      <w:pPr>
+        <w:pStyle w:val="Ss-section3"/>
+        <w:rPr>
+          <w:rFonts w:ascii="Times New Roman" w:hAnsi="Times New Roman" w:cs="Times New Roman"/>
+          <w:sz w:val="24"/>
+          <w:szCs w:val="24"/>
+          <w:u w:val="single"/>
+        </w:rPr>
+      </w:pPr>
+      <w:r>
+        <w:rPr>
+          <w:rFonts w:ascii="Times New Roman" w:hAnsi="Times New Roman" w:cs="Times New Roman"/>
+          <w:u w:val="single"/>
+        </w:rPr>
+        <w:lastRenderedPageBreak/>
+        <w:t xml:space="preserve">Affecter une relation entre </w:t>
+      </w:r>
+      <w:r>
+        <w:rPr>
+          <w:rFonts w:ascii="Times New Roman" w:hAnsi="Times New Roman" w:cs="Times New Roman"/>
+          <w:u w:val="single"/>
+        </w:rPr>
+        <w:t xml:space="preserve">un fournisseur et un client </w:t>
+      </w:r>
+      <w:r>
+        <w:rPr>
+          <w:rFonts w:ascii="Times New Roman" w:hAnsi="Times New Roman" w:cs="Times New Roman"/>
+          <w:sz w:val="24"/>
+          <w:szCs w:val="24"/>
+          <w:u w:val="single"/>
+        </w:rPr>
+        <w:t>:</w:t>
+      </w:r>
+    </w:p>
+    <w:p>
+      <w:pPr>
+        <w:pStyle w:val="Corps"/>
+        <w:rPr>
+          <w:rFonts w:ascii="Times New Roman" w:hAnsi="Times New Roman" w:cs="Times New Roman"/>
+          <w:sz w:val="24"/>
+          <w:szCs w:val="24"/>
+        </w:rPr>
+      </w:pPr>
+      <w:r>
+        <w:rPr>
+          <w:rFonts w:ascii="Times New Roman" w:hAnsi="Times New Roman" w:cs="Times New Roman"/>
+          <w:sz w:val="24"/>
+          <w:szCs w:val="24"/>
+        </w:rPr>
+        <w:t xml:space="preserve">Titre : </w:t>
+      </w:r>
+      <w:r>
+        <w:rPr>
+          <w:rFonts w:ascii="Times New Roman" w:hAnsi="Times New Roman" w:cs="Times New Roman"/>
+          <w:sz w:val="24"/>
+          <w:szCs w:val="24"/>
+        </w:rPr>
+        <w:t>Affecter une relation entre un fournisseur et un client</w:t>
+      </w:r>
+    </w:p>
+    <w:p>
+      <w:pPr>
+        <w:pStyle w:val="Corps"/>
+        <w:rPr>
+          <w:rFonts w:ascii="Times New Roman" w:hAnsi="Times New Roman" w:cs="Times New Roman"/>
+          <w:sz w:val="24"/>
+          <w:szCs w:val="24"/>
+        </w:rPr>
+      </w:pPr>
+      <w:r>
+        <w:rPr>
+          <w:rFonts w:ascii="Times New Roman" w:hAnsi="Times New Roman" w:cs="Times New Roman"/>
+          <w:sz w:val="24"/>
+          <w:szCs w:val="24"/>
+        </w:rPr>
+        <w:t xml:space="preserve">Acteur principal : </w:t>
+      </w:r>
+      <w:r>
+        <w:rPr>
+          <w:rFonts w:ascii="Times New Roman" w:hAnsi="Times New Roman" w:cs="Times New Roman"/>
+          <w:sz w:val="24"/>
+          <w:szCs w:val="24"/>
+        </w:rPr>
+        <w:t>Chargé d’affaire</w:t>
+      </w:r>
+    </w:p>
+    <w:p>
+      <w:pPr>
+        <w:pStyle w:val="Corps"/>
+        <w:rPr>
+          <w:rFonts w:ascii="Times New Roman" w:hAnsi="Times New Roman" w:cs="Times New Roman"/>
+          <w:sz w:val="24"/>
+          <w:szCs w:val="24"/>
+        </w:rPr>
+      </w:pPr>
+      <w:r>
+        <w:rPr>
+          <w:rFonts w:ascii="Times New Roman" w:hAnsi="Times New Roman" w:cs="Times New Roman"/>
+          <w:sz w:val="24"/>
+          <w:szCs w:val="24"/>
+        </w:rPr>
+        <w:t xml:space="preserve">Acteur secondaire : </w:t>
+      </w:r>
+    </w:p>
+    <w:p>
+      <w:pPr>
+        <w:pStyle w:val="Corps"/>
+        <w:rPr>
+          <w:rFonts w:ascii="Times New Roman" w:hAnsi="Times New Roman" w:cs="Times New Roman"/>
+          <w:sz w:val="24"/>
+          <w:szCs w:val="24"/>
+        </w:rPr>
+      </w:pPr>
+      <w:r>
+        <w:rPr>
+          <w:rFonts w:ascii="Times New Roman" w:hAnsi="Times New Roman" w:cs="Times New Roman"/>
+          <w:sz w:val="24"/>
+          <w:szCs w:val="24"/>
+        </w:rPr>
+        <w:t xml:space="preserve">Objectifs : </w:t>
+      </w:r>
+      <w:r>
+        <w:rPr>
+          <w:rFonts w:ascii="Times New Roman" w:hAnsi="Times New Roman" w:cs="Times New Roman"/>
+          <w:sz w:val="24"/>
+          <w:szCs w:val="24"/>
+        </w:rPr>
+        <w:t>Référencer les différentes collaborations et établir des liaisons entre chacune</w:t>
+      </w:r>
+    </w:p>
+    <w:p>
+      <w:pPr>
+        <w:pStyle w:val="Corps"/>
+        <w:rPr>
+          <w:rFonts w:ascii="Times New Roman" w:hAnsi="Times New Roman" w:cs="Times New Roman"/>
+          <w:sz w:val="24"/>
+          <w:szCs w:val="24"/>
+        </w:rPr>
+      </w:pPr>
+      <w:r>
+        <w:rPr>
+          <w:rFonts w:ascii="Times New Roman" w:hAnsi="Times New Roman" w:cs="Times New Roman"/>
+          <w:sz w:val="24"/>
+          <w:szCs w:val="24"/>
+        </w:rPr>
+        <w:t xml:space="preserve">Pré-conditions : </w:t>
+      </w:r>
+      <w:r>
+        <w:rPr>
+          <w:rFonts w:ascii="Times New Roman" w:hAnsi="Times New Roman" w:cs="Times New Roman"/>
+          <w:sz w:val="24"/>
+          <w:szCs w:val="24"/>
+        </w:rPr>
+        <w:t>Le fournisseur et le client doivent avoir un contrat</w:t>
+      </w:r>
+      <w:r>
+        <w:rPr>
+          <w:rFonts w:ascii="Times New Roman" w:hAnsi="Times New Roman" w:cs="Times New Roman"/>
+          <w:sz w:val="24"/>
+          <w:szCs w:val="24"/>
+        </w:rPr>
+        <w:t xml:space="preserve"> </w:t>
+      </w:r>
+      <w:r>
+        <w:rPr>
+          <w:rFonts w:ascii="Times New Roman" w:hAnsi="Times New Roman" w:cs="Times New Roman"/>
+          <w:sz w:val="24"/>
+          <w:szCs w:val="24"/>
+        </w:rPr>
+        <w:t>dans le référentiel</w:t>
+      </w:r>
+    </w:p>
+    <w:p>
+      <w:pPr>
+        <w:pStyle w:val="Corps"/>
+        <w:rPr>
+          <w:rFonts w:ascii="Times New Roman" w:hAnsi="Times New Roman" w:cs="Times New Roman"/>
+          <w:sz w:val="24"/>
+          <w:szCs w:val="24"/>
+        </w:rPr>
+      </w:pPr>
+      <w:r>
+        <w:rPr>
+          <w:rFonts w:ascii="Times New Roman" w:hAnsi="Times New Roman" w:cs="Times New Roman"/>
+          <w:sz w:val="24"/>
+          <w:szCs w:val="24"/>
+        </w:rPr>
+        <w:t xml:space="preserve">Post-conditions : </w:t>
+      </w:r>
+      <w:r>
+        <w:rPr>
+          <w:rFonts w:ascii="Times New Roman" w:hAnsi="Times New Roman" w:cs="Times New Roman"/>
+          <w:sz w:val="24"/>
+          <w:szCs w:val="24"/>
+        </w:rPr>
+        <w:t xml:space="preserve">Visualiser la collaboration et </w:t>
+      </w:r>
+      <w:r>
+        <w:rPr>
+          <w:rFonts w:ascii="Times New Roman" w:hAnsi="Times New Roman" w:cs="Times New Roman"/>
+          <w:sz w:val="24"/>
+          <w:szCs w:val="24"/>
+        </w:rPr>
+        <w:t>permettre une liaison entre le client et le fournisseur</w:t>
+      </w:r>
+    </w:p>
+    <w:p>
+      <w:pPr>
+        <w:pStyle w:val="Corps"/>
+        <w:rPr>
+          <w:rFonts w:ascii="Times New Roman" w:hAnsi="Times New Roman" w:cs="Times New Roman"/>
+          <w:sz w:val="24"/>
+          <w:szCs w:val="24"/>
+        </w:rPr>
+      </w:pPr>
+      <w:r>
+        <w:rPr>
+          <w:rFonts w:ascii="Times New Roman" w:hAnsi="Times New Roman" w:cs="Times New Roman"/>
+          <w:sz w:val="24"/>
+          <w:szCs w:val="24"/>
+        </w:rPr>
+        <w:t xml:space="preserve">Flots d'évènements : </w:t>
+      </w:r>
+    </w:p>
+    <w:p>
+      <w:pPr>
+        <w:pStyle w:val="Corps"/>
+        <w:numPr>
+          <w:ilvl w:val="0"/>
+          <w:numId w:val="30"/>
+        </w:numPr>
+        <w:rPr>
+          <w:rFonts w:ascii="Times New Roman" w:hAnsi="Times New Roman" w:cs="Times New Roman"/>
+          <w:sz w:val="24"/>
+          <w:szCs w:val="24"/>
+        </w:rPr>
+      </w:pPr>
+      <w:r>
+        <w:rPr>
+          <w:rFonts w:ascii="Times New Roman" w:hAnsi="Times New Roman" w:cs="Times New Roman"/>
+          <w:sz w:val="24"/>
+          <w:szCs w:val="24"/>
+        </w:rPr>
+        <w:t>Le chargé d’affaire clique sur le bouton « Affecter une relation entre un fournisseur et un client »</w:t>
+      </w:r>
+    </w:p>
+    <w:p>
+      <w:pPr>
+        <w:pStyle w:val="Corps"/>
+        <w:numPr>
+          <w:ilvl w:val="0"/>
+          <w:numId w:val="30"/>
+        </w:numPr>
+        <w:rPr>
+          <w:rFonts w:ascii="Times New Roman" w:hAnsi="Times New Roman" w:cs="Times New Roman"/>
+          <w:sz w:val="24"/>
+          <w:szCs w:val="24"/>
+        </w:rPr>
+      </w:pPr>
+      <w:r>
+        <w:rPr>
+          <w:rFonts w:ascii="Times New Roman" w:hAnsi="Times New Roman" w:cs="Times New Roman"/>
+          <w:sz w:val="24"/>
+          <w:szCs w:val="24"/>
+        </w:rPr>
+        <w:t xml:space="preserve">Il sélectionne un type de </w:t>
+      </w:r>
+      <w:r>
+        <w:rPr>
+          <w:rFonts w:ascii="Times New Roman" w:hAnsi="Times New Roman" w:cs="Times New Roman"/>
+          <w:sz w:val="24"/>
+          <w:szCs w:val="24"/>
+        </w:rPr>
+        <w:t>collaboration</w:t>
+      </w:r>
+    </w:p>
+    <w:p>
+      <w:pPr>
+        <w:pStyle w:val="Corps"/>
+        <w:numPr>
+          <w:ilvl w:val="0"/>
+          <w:numId w:val="30"/>
+        </w:numPr>
+        <w:rPr>
+          <w:rFonts w:ascii="Times New Roman" w:hAnsi="Times New Roman" w:cs="Times New Roman"/>
+          <w:sz w:val="24"/>
+          <w:szCs w:val="24"/>
+        </w:rPr>
+      </w:pPr>
+      <w:r>
+        <w:rPr>
+          <w:rFonts w:ascii="Times New Roman" w:hAnsi="Times New Roman" w:cs="Times New Roman"/>
+          <w:sz w:val="24"/>
+          <w:szCs w:val="24"/>
+        </w:rPr>
+        <w:t>Il sélectionne un client</w:t>
+      </w:r>
+    </w:p>
+    <w:p>
+      <w:pPr>
+        <w:pStyle w:val="Corps"/>
+        <w:numPr>
+          <w:ilvl w:val="0"/>
+          <w:numId w:val="30"/>
+        </w:numPr>
+        <w:rPr>
+          <w:rFonts w:ascii="Times New Roman" w:hAnsi="Times New Roman" w:cs="Times New Roman"/>
+          <w:sz w:val="24"/>
+          <w:szCs w:val="24"/>
+        </w:rPr>
+      </w:pPr>
+      <w:r>
+        <w:rPr>
+          <w:rFonts w:ascii="Times New Roman" w:hAnsi="Times New Roman" w:cs="Times New Roman"/>
+          <w:sz w:val="24"/>
+          <w:szCs w:val="24"/>
+        </w:rPr>
+        <w:t>Il sélectionne un fournisseur</w:t>
+      </w:r>
+    </w:p>
+    <w:p>
+      <w:pPr>
+        <w:pStyle w:val="Corps"/>
+        <w:numPr>
+          <w:ilvl w:val="0"/>
+          <w:numId w:val="30"/>
+        </w:numPr>
+        <w:rPr>
+          <w:rFonts w:ascii="Times New Roman" w:hAnsi="Times New Roman" w:cs="Times New Roman"/>
+          <w:sz w:val="24"/>
+          <w:szCs w:val="24"/>
+        </w:rPr>
+      </w:pPr>
+      <w:r>
+        <w:rPr>
+          <w:rFonts w:ascii="Times New Roman" w:hAnsi="Times New Roman" w:cs="Times New Roman"/>
+          <w:sz w:val="24"/>
+          <w:szCs w:val="24"/>
+        </w:rPr>
+        <w:t>Il valide la relation</w:t>
+      </w:r>
+    </w:p>
+    <w:p>
+      <w:pPr>
+        <w:pStyle w:val="Ss-section3"/>
+        <w:ind w:left="360"/>
+      </w:pPr>
+      <w:r>
+        <w:rPr>
+          <w:noProof/>
+        </w:rPr>
+        <w:drawing>
+          <wp:inline distT="0" distB="0" distL="0" distR="0" wp14:anchorId="6CBD8EE1" wp14:editId="18200E23">
+            <wp:extent cx="5963920" cy="2763520"/>
+            <wp:effectExtent l="0" t="0" r="5080" b="5080"/>
+            <wp:docPr id="42" name="Image 42" descr="Macintosh HD:Users:jean-michelly:Projets:Diagramme de séquence:Séquence GestionContrat:Sequence_AffecterRelationClientFournisseur.png"/>
+            <wp:cNvGraphicFramePr>
+              <a:graphicFrameLocks xmlns:a="http://schemas.openxmlformats.org/drawingml/2006/main" noChangeAspect="1"/>
+            </wp:cNvGraphicFramePr>
+            <a:graphic xmlns:a="http://schemas.openxmlformats.org/drawingml/2006/main">
+              <a:graphicData uri="http://schemas.openxmlformats.org/drawingml/2006/picture">
+                <pic:pic xmlns:pic="http://schemas.openxmlformats.org/drawingml/2006/picture">
+                  <pic:nvPicPr>
+                    <pic:cNvPr id="0" name="Picture 12" descr="Macintosh HD:Users:jean-michelly:Projets:Diagramme de séquence:Séquence GestionContrat:Sequence_AffecterRelationClientFournisseur.png"/>
+                    <pic:cNvPicPr>
+                      <a:picLocks noChangeAspect="1" noChangeArrowheads="1"/>
+                    </pic:cNvPicPr>
+                  </pic:nvPicPr>
+                  <pic:blipFill>
+                    <a:blip r:embed="rId38">
+                      <a:extLst>
+                        <a:ext uri="{28A0092B-C50C-407E-A947-70E740481C1C}">
+                          <a14:useLocalDpi xmlns:a14="http://schemas.microsoft.com/office/drawing/2010/main" val="0"/>
+                        </a:ext>
+                      </a:extLst>
+                    </a:blip>
+                    <a:srcRect/>
+                    <a:stretch>
+                      <a:fillRect/>
+                    </a:stretch>
+                  </pic:blipFill>
+                  <pic:spPr bwMode="auto">
+                    <a:xfrm>
+                      <a:off x="0" y="0"/>
+                      <a:ext cx="5963920" cy="2763520"/>
+                    </a:xfrm>
+                    <a:prstGeom prst="rect">
+                      <a:avLst/>
+                    </a:prstGeom>
+                    <a:noFill/>
+                    <a:ln>
+                      <a:noFill/>
+                    </a:ln>
+                  </pic:spPr>
+                </pic:pic>
+              </a:graphicData>
+            </a:graphic>
+          </wp:inline>
+        </w:drawing>
+      </w:r>
+    </w:p>
+    <w:p>
+      <w:pPr>
+        <w:pStyle w:val="Corps"/>
+      </w:pPr>
+    </w:p>
+    <w:p>
+      <w:pPr>
+        <w:pStyle w:val="Corps"/>
+      </w:pPr>
+    </w:p>
+    <w:p>
+      <w:pPr>
+        <w:pStyle w:val="Corps"/>
+      </w:pPr>
+    </w:p>
+    <w:p>
+      <w:pPr>
+        <w:pStyle w:val="Corps"/>
+      </w:pPr>
+    </w:p>
+    <w:p>
+      <w:pPr>
+        <w:pStyle w:val="Corps"/>
+      </w:pPr>
+    </w:p>
+    <w:p>
+      <w:pPr>
+        <w:pStyle w:val="Corps"/>
+      </w:pPr>
+    </w:p>
+    <w:p>
+      <w:pPr>
+        <w:pStyle w:val="Corps"/>
+      </w:pPr>
+    </w:p>
+    <w:p>
+      <w:pPr>
+        <w:pStyle w:val="Corps"/>
+      </w:pPr>
+    </w:p>
+    <w:p>
+      <w:pPr>
+        <w:pStyle w:val="Corps"/>
+      </w:pPr>
+    </w:p>
+    <w:p>
+      <w:pPr>
+        <w:pStyle w:val="Corps"/>
+      </w:pPr>
+    </w:p>
+    <w:p>
+      <w:pPr>
+        <w:pStyle w:val="Corps"/>
+      </w:pPr>
+    </w:p>
+    <w:p>
+      <w:pPr>
+        <w:pStyle w:val="Corps"/>
+      </w:pPr>
+    </w:p>
+    <w:p>
+      <w:pPr>
+        <w:pStyle w:val="Ss-section3"/>
+        <w:numPr>
+          <w:ilvl w:val="0"/>
+          <w:numId w:val="13"/>
+        </w:numPr>
+        <w:rPr>
+          <w:rFonts w:ascii="Times New Roman" w:hAnsi="Times New Roman" w:cs="Times New Roman"/>
+          <w:sz w:val="24"/>
+          <w:szCs w:val="24"/>
+          <w:u w:val="single"/>
+        </w:rPr>
+      </w:pPr>
+      <w:r>
+        <w:rPr>
+          <w:rFonts w:ascii="Times New Roman" w:hAnsi="Times New Roman" w:cs="Times New Roman"/>
+          <w:sz w:val="24"/>
+          <w:szCs w:val="24"/>
+          <w:u w:val="single"/>
+        </w:rPr>
+        <w:lastRenderedPageBreak/>
+        <w:t xml:space="preserve">Supprimer un contrat au référentiel </w:t>
+      </w:r>
+      <w:r>
+        <w:rPr>
+          <w:rFonts w:ascii="Times New Roman" w:hAnsi="Times New Roman" w:cs="Times New Roman"/>
+          <w:sz w:val="24"/>
+          <w:szCs w:val="24"/>
+          <w:u w:val="single"/>
+        </w:rPr>
+        <w:t>:</w:t>
+      </w:r>
+    </w:p>
+    <w:p>
+      <w:pPr>
+        <w:pStyle w:val="Corps"/>
+        <w:rPr>
+          <w:rFonts w:ascii="Times New Roman" w:hAnsi="Times New Roman" w:cs="Times New Roman"/>
+          <w:sz w:val="24"/>
+          <w:szCs w:val="24"/>
+        </w:rPr>
+      </w:pPr>
+      <w:r>
+        <w:rPr>
+          <w:rFonts w:ascii="Times New Roman" w:hAnsi="Times New Roman" w:cs="Times New Roman"/>
+          <w:sz w:val="24"/>
+          <w:szCs w:val="24"/>
+        </w:rPr>
+        <w:t xml:space="preserve">Titre : </w:t>
+      </w:r>
+      <w:r>
+        <w:rPr>
+          <w:rFonts w:ascii="Times New Roman" w:hAnsi="Times New Roman" w:cs="Times New Roman"/>
+          <w:sz w:val="24"/>
+          <w:szCs w:val="24"/>
+        </w:rPr>
+        <w:t>Supprimer un contrat au référentiel</w:t>
+      </w:r>
+    </w:p>
+    <w:p>
+      <w:pPr>
+        <w:pStyle w:val="Corps"/>
+        <w:rPr>
+          <w:rFonts w:ascii="Times New Roman" w:hAnsi="Times New Roman" w:cs="Times New Roman"/>
+          <w:sz w:val="24"/>
+          <w:szCs w:val="24"/>
+        </w:rPr>
+      </w:pPr>
+      <w:r>
+        <w:rPr>
+          <w:rFonts w:ascii="Times New Roman" w:hAnsi="Times New Roman" w:cs="Times New Roman"/>
+          <w:sz w:val="24"/>
+          <w:szCs w:val="24"/>
+        </w:rPr>
+        <w:t xml:space="preserve">Acteur principal : </w:t>
+      </w:r>
+      <w:r>
+        <w:rPr>
+          <w:rFonts w:ascii="Times New Roman" w:hAnsi="Times New Roman" w:cs="Times New Roman"/>
+          <w:sz w:val="24"/>
+          <w:szCs w:val="24"/>
+        </w:rPr>
+        <w:t>Chargé d’affaire</w:t>
+      </w:r>
+    </w:p>
+    <w:p>
+      <w:pPr>
+        <w:pStyle w:val="Corps"/>
+        <w:rPr>
+          <w:rFonts w:ascii="Times New Roman" w:hAnsi="Times New Roman" w:cs="Times New Roman"/>
+          <w:sz w:val="24"/>
+          <w:szCs w:val="24"/>
+        </w:rPr>
+      </w:pPr>
+      <w:r>
+        <w:rPr>
+          <w:rFonts w:ascii="Times New Roman" w:hAnsi="Times New Roman" w:cs="Times New Roman"/>
+          <w:sz w:val="24"/>
+          <w:szCs w:val="24"/>
+        </w:rPr>
+        <w:t xml:space="preserve">Acteur secondaire : </w:t>
+      </w:r>
+    </w:p>
+    <w:p>
+      <w:pPr>
+        <w:pStyle w:val="Corps"/>
+        <w:rPr>
+          <w:rFonts w:ascii="Times New Roman" w:hAnsi="Times New Roman" w:cs="Times New Roman"/>
+          <w:sz w:val="24"/>
+          <w:szCs w:val="24"/>
+        </w:rPr>
+      </w:pPr>
+      <w:r>
+        <w:rPr>
+          <w:rFonts w:ascii="Times New Roman" w:hAnsi="Times New Roman" w:cs="Times New Roman"/>
+          <w:sz w:val="24"/>
+          <w:szCs w:val="24"/>
+        </w:rPr>
+        <w:t xml:space="preserve">Objectifs : </w:t>
+      </w:r>
+      <w:r>
+        <w:rPr>
+          <w:rFonts w:ascii="Times New Roman" w:hAnsi="Times New Roman" w:cs="Times New Roman"/>
+          <w:sz w:val="24"/>
+          <w:szCs w:val="24"/>
+        </w:rPr>
+        <w:t xml:space="preserve">Garder dans le référentiel uniquement les contrats dont </w:t>
+      </w:r>
+      <w:r>
+        <w:rPr>
+          <w:rFonts w:ascii="Times New Roman" w:hAnsi="Times New Roman" w:cs="Times New Roman"/>
+          <w:sz w:val="24"/>
+          <w:szCs w:val="24"/>
+        </w:rPr>
+        <w:t>la mission n’est pas terminée</w:t>
+      </w:r>
+    </w:p>
+    <w:p>
+      <w:pPr>
+        <w:pStyle w:val="Corps"/>
+        <w:rPr>
+          <w:rFonts w:ascii="Times New Roman" w:hAnsi="Times New Roman" w:cs="Times New Roman"/>
+          <w:sz w:val="24"/>
+          <w:szCs w:val="24"/>
+        </w:rPr>
+      </w:pPr>
+      <w:r>
+        <w:rPr>
+          <w:rFonts w:ascii="Times New Roman" w:hAnsi="Times New Roman" w:cs="Times New Roman"/>
+          <w:sz w:val="24"/>
+          <w:szCs w:val="24"/>
+        </w:rPr>
+        <w:t xml:space="preserve">Pré-conditions : </w:t>
+      </w:r>
+      <w:r>
+        <w:rPr>
+          <w:rFonts w:ascii="Times New Roman" w:hAnsi="Times New Roman" w:cs="Times New Roman"/>
+          <w:sz w:val="24"/>
+          <w:szCs w:val="24"/>
+        </w:rPr>
+        <w:t>Le contrat est dans le référentiel</w:t>
+      </w:r>
+      <w:r>
+        <w:rPr>
+          <w:rFonts w:ascii="Times New Roman" w:hAnsi="Times New Roman" w:cs="Times New Roman"/>
+          <w:sz w:val="24"/>
+          <w:szCs w:val="24"/>
+        </w:rPr>
+        <w:t xml:space="preserve"> et la mission est terminée</w:t>
+      </w:r>
+    </w:p>
+    <w:p>
+      <w:pPr>
+        <w:pStyle w:val="Corps"/>
+        <w:rPr>
+          <w:rFonts w:ascii="Times New Roman" w:hAnsi="Times New Roman" w:cs="Times New Roman"/>
+          <w:sz w:val="24"/>
+          <w:szCs w:val="24"/>
+        </w:rPr>
+      </w:pPr>
+      <w:r>
+        <w:rPr>
+          <w:rFonts w:ascii="Times New Roman" w:hAnsi="Times New Roman" w:cs="Times New Roman"/>
+          <w:sz w:val="24"/>
+          <w:szCs w:val="24"/>
+        </w:rPr>
+        <w:t xml:space="preserve">Post-conditions : </w:t>
+      </w:r>
+      <w:r>
+        <w:rPr>
+          <w:rFonts w:ascii="Times New Roman" w:hAnsi="Times New Roman" w:cs="Times New Roman"/>
+          <w:sz w:val="24"/>
+          <w:szCs w:val="24"/>
+        </w:rPr>
+        <w:t>Le contrat n’est plus visible dans le référentiel</w:t>
+      </w:r>
+    </w:p>
+    <w:p>
+      <w:pPr>
+        <w:pStyle w:val="Corps"/>
+        <w:rPr>
+          <w:rFonts w:ascii="Times New Roman" w:hAnsi="Times New Roman" w:cs="Times New Roman"/>
+          <w:sz w:val="24"/>
+          <w:szCs w:val="24"/>
+        </w:rPr>
+      </w:pPr>
+      <w:r>
+        <w:rPr>
+          <w:rFonts w:ascii="Times New Roman" w:hAnsi="Times New Roman" w:cs="Times New Roman"/>
+          <w:sz w:val="24"/>
+          <w:szCs w:val="24"/>
+        </w:rPr>
+        <w:t xml:space="preserve">Flots d'évènements : </w:t>
+      </w:r>
+    </w:p>
+    <w:p>
+      <w:pPr>
+        <w:pStyle w:val="Paragraphedeliste"/>
+        <w:numPr>
+          <w:ilvl w:val="0"/>
+          <w:numId w:val="31"/>
+        </w:numPr>
+      </w:pPr>
+      <w:r>
+        <w:t>Le chargé d’affaire clique sur le bouton « Supprimer un contrat au référentiel »</w:t>
+      </w:r>
+    </w:p>
+    <w:p>
+      <w:pPr>
+        <w:pStyle w:val="Paragraphedeliste"/>
+        <w:numPr>
+          <w:ilvl w:val="0"/>
+          <w:numId w:val="31"/>
+        </w:numPr>
+      </w:pPr>
+      <w:r>
+        <w:t xml:space="preserve">Il sélectionne un contrat </w:t>
+      </w:r>
+    </w:p>
+    <w:p>
+      <w:pPr>
+        <w:pStyle w:val="Paragraphedeliste"/>
+        <w:numPr>
+          <w:ilvl w:val="0"/>
+          <w:numId w:val="31"/>
+        </w:numPr>
+      </w:pPr>
+      <w:r>
+        <w:t>Il valide la su</w:t>
+      </w:r>
+      <w:r>
+        <w:t>p</w:t>
+      </w:r>
+      <w:r>
+        <w:t>pression</w:t>
+      </w:r>
+    </w:p>
+    <w:p>
+      <w:r>
+        <w:rPr>
+          <w:noProof/>
+        </w:rPr>
+        <w:drawing>
+          <wp:inline distT="0" distB="0" distL="0" distR="0" wp14:anchorId="086EEC65" wp14:editId="2C795FEE">
+            <wp:extent cx="5963920" cy="2448560"/>
+            <wp:effectExtent l="0" t="0" r="5080" b="0"/>
+            <wp:docPr id="43" name="Image 43" descr="Macintosh HD:Users:jean-michelly:Projets:Diagramme de séquence:Séquence GestionContrat:Sequence_SupressionContratReferentiel.png"/>
+            <wp:cNvGraphicFramePr>
+              <a:graphicFrameLocks xmlns:a="http://schemas.openxmlformats.org/drawingml/2006/main" noChangeAspect="1"/>
+            </wp:cNvGraphicFramePr>
+            <a:graphic xmlns:a="http://schemas.openxmlformats.org/drawingml/2006/main">
+              <a:graphicData uri="http://schemas.openxmlformats.org/drawingml/2006/picture">
+                <pic:pic xmlns:pic="http://schemas.openxmlformats.org/drawingml/2006/picture">
+                  <pic:nvPicPr>
+                    <pic:cNvPr id="0" name="Picture 13" descr="Macintosh HD:Users:jean-michelly:Projets:Diagramme de séquence:Séquence GestionContrat:Sequence_SupressionContratReferentiel.png"/>
+                    <pic:cNvPicPr>
+                      <a:picLocks noChangeAspect="1" noChangeArrowheads="1"/>
+                    </pic:cNvPicPr>
+                  </pic:nvPicPr>
+                  <pic:blipFill>
+                    <a:blip r:embed="rId39">
+                      <a:extLst>
+                        <a:ext uri="{28A0092B-C50C-407E-A947-70E740481C1C}">
+                          <a14:useLocalDpi xmlns:a14="http://schemas.microsoft.com/office/drawing/2010/main" val="0"/>
+                        </a:ext>
+                      </a:extLst>
+                    </a:blip>
+                    <a:srcRect/>
+                    <a:stretch>
+                      <a:fillRect/>
+                    </a:stretch>
+                  </pic:blipFill>
+                  <pic:spPr bwMode="auto">
+                    <a:xfrm>
+                      <a:off x="0" y="0"/>
+                      <a:ext cx="5963920" cy="2448560"/>
+                    </a:xfrm>
+                    <a:prstGeom prst="rect">
+                      <a:avLst/>
+                    </a:prstGeom>
+                    <a:noFill/>
+                    <a:ln>
+                      <a:noFill/>
+                    </a:ln>
+                  </pic:spPr>
+                </pic:pic>
+              </a:graphicData>
+            </a:graphic>
+          </wp:inline>
+        </w:drawing>
+      </w:r>
+      <w:bookmarkStart w:id="0" w:name="_GoBack"/>
+      <w:bookmarkEnd w:id="0"/>
+    </w:p>
+    <w:p>
+      <w:pPr>
+        <w:pStyle w:val="Paragraphedeliste"/>
+        <w:numPr>
+          <w:ilvl w:val="0"/>
+          <w:numId w:val="31"/>
+        </w:numPr>
+      </w:pPr>
+      <w:r>
+        <w:br w:type="column"/>
+      </w:r>
+    </w:p>
+    <w:p>
+      <w:pPr>
+        <w:pStyle w:val="Ss-section3"/>
+        <w:numPr>
+          <w:ilvl w:val="0"/>
+          <w:numId w:val="13"/>
+        </w:numPr>
+        <w:rPr>
+          <w:rFonts w:ascii="Times New Roman" w:hAnsi="Times New Roman" w:cs="Times New Roman"/>
+          <w:sz w:val="24"/>
+          <w:szCs w:val="24"/>
+          <w:u w:val="single"/>
+        </w:rPr>
+      </w:pPr>
+      <w:r>
+        <w:rPr>
+          <w:rFonts w:ascii="Times New Roman" w:hAnsi="Times New Roman" w:cs="Times New Roman"/>
+          <w:sz w:val="24"/>
+          <w:szCs w:val="24"/>
+          <w:u w:val="single"/>
+        </w:rPr>
+        <w:t>:</w:t>
+      </w:r>
+    </w:p>
+    <w:p>
+      <w:pPr>
+        <w:pStyle w:val="Corps"/>
+        <w:rPr>
+          <w:rFonts w:ascii="Times New Roman" w:hAnsi="Times New Roman" w:cs="Times New Roman"/>
+          <w:sz w:val="24"/>
+          <w:szCs w:val="24"/>
+        </w:rPr>
+      </w:pPr>
+      <w:r>
+        <w:rPr>
+          <w:rFonts w:ascii="Times New Roman" w:hAnsi="Times New Roman" w:cs="Times New Roman"/>
+          <w:sz w:val="24"/>
+          <w:szCs w:val="24"/>
+        </w:rPr>
+        <w:t xml:space="preserve">Titre : </w:t>
+      </w:r>
+    </w:p>
+    <w:p>
+      <w:pPr>
+        <w:pStyle w:val="Corps"/>
+        <w:rPr>
+          <w:rFonts w:ascii="Times New Roman" w:hAnsi="Times New Roman" w:cs="Times New Roman"/>
+          <w:sz w:val="24"/>
+          <w:szCs w:val="24"/>
+        </w:rPr>
+      </w:pPr>
+      <w:r>
+        <w:rPr>
+          <w:rFonts w:ascii="Times New Roman" w:hAnsi="Times New Roman" w:cs="Times New Roman"/>
+          <w:sz w:val="24"/>
+          <w:szCs w:val="24"/>
+        </w:rPr>
+        <w:t xml:space="preserve">Acteur principal : </w:t>
+      </w:r>
+    </w:p>
+    <w:p>
+      <w:pPr>
+        <w:pStyle w:val="Corps"/>
+        <w:rPr>
+          <w:rFonts w:ascii="Times New Roman" w:hAnsi="Times New Roman" w:cs="Times New Roman"/>
+          <w:sz w:val="24"/>
+          <w:szCs w:val="24"/>
+        </w:rPr>
+      </w:pPr>
+      <w:r>
+        <w:rPr>
+          <w:rFonts w:ascii="Times New Roman" w:hAnsi="Times New Roman" w:cs="Times New Roman"/>
+          <w:sz w:val="24"/>
+          <w:szCs w:val="24"/>
+        </w:rPr>
+        <w:t xml:space="preserve">Acteur secondaire : </w:t>
+      </w:r>
+    </w:p>
+    <w:p>
+      <w:pPr>
+        <w:pStyle w:val="Corps"/>
+        <w:rPr>
+          <w:rFonts w:ascii="Times New Roman" w:hAnsi="Times New Roman" w:cs="Times New Roman"/>
+          <w:sz w:val="24"/>
+          <w:szCs w:val="24"/>
+        </w:rPr>
+      </w:pPr>
+      <w:r>
+        <w:rPr>
+          <w:rFonts w:ascii="Times New Roman" w:hAnsi="Times New Roman" w:cs="Times New Roman"/>
+          <w:sz w:val="24"/>
+          <w:szCs w:val="24"/>
+        </w:rPr>
+        <w:t xml:space="preserve">Objectifs : </w:t>
+      </w:r>
+    </w:p>
+    <w:p>
+      <w:pPr>
+        <w:pStyle w:val="Corps"/>
+        <w:rPr>
+          <w:rFonts w:ascii="Times New Roman" w:hAnsi="Times New Roman" w:cs="Times New Roman"/>
+          <w:sz w:val="24"/>
+          <w:szCs w:val="24"/>
+        </w:rPr>
+      </w:pPr>
+      <w:r>
+        <w:rPr>
+          <w:rFonts w:ascii="Times New Roman" w:hAnsi="Times New Roman" w:cs="Times New Roman"/>
+          <w:sz w:val="24"/>
+          <w:szCs w:val="24"/>
+        </w:rPr>
+        <w:t xml:space="preserve">Pré-conditions : </w:t>
+      </w:r>
+    </w:p>
+    <w:p>
+      <w:pPr>
+        <w:pStyle w:val="Corps"/>
+        <w:rPr>
+          <w:rFonts w:ascii="Times New Roman" w:hAnsi="Times New Roman" w:cs="Times New Roman"/>
+          <w:sz w:val="24"/>
+          <w:szCs w:val="24"/>
+        </w:rPr>
+      </w:pPr>
+      <w:r>
+        <w:rPr>
+          <w:rFonts w:ascii="Times New Roman" w:hAnsi="Times New Roman" w:cs="Times New Roman"/>
+          <w:sz w:val="24"/>
+          <w:szCs w:val="24"/>
+        </w:rPr>
+        <w:t xml:space="preserve">Post-conditions : </w:t>
+      </w:r>
+    </w:p>
+    <w:p>
+      <w:pPr>
+        <w:pStyle w:val="Corps"/>
+        <w:rPr>
+          <w:rFonts w:ascii="Times New Roman" w:hAnsi="Times New Roman" w:cs="Times New Roman"/>
+          <w:sz w:val="24"/>
+          <w:szCs w:val="24"/>
+        </w:rPr>
+      </w:pPr>
+      <w:r>
+        <w:rPr>
+          <w:rFonts w:ascii="Times New Roman" w:hAnsi="Times New Roman" w:cs="Times New Roman"/>
+          <w:sz w:val="24"/>
+          <w:szCs w:val="24"/>
+        </w:rPr>
+        <w:t xml:space="preserve">Flots d'évènements : </w:t>
+      </w:r>
+    </w:p>
+    <w:p>
+      <w:pPr>
+        <w:pStyle w:val="Corps"/>
+        <w:numPr>
+          <w:ilvl w:val="0"/>
+          <w:numId w:val="29"/>
+        </w:numPr>
+        <w:rPr>
+          <w:rFonts w:ascii="Times New Roman" w:hAnsi="Times New Roman" w:cs="Times New Roman"/>
+          <w:sz w:val="24"/>
+          <w:szCs w:val="24"/>
+        </w:rPr>
+      </w:pPr>
+    </w:p>
+    <w:p>
+      <w:pPr>
+        <w:pStyle w:val="Corps"/>
+        <w:numPr>
+          <w:ilvl w:val="0"/>
+          <w:numId w:val="29"/>
+        </w:numPr>
+        <w:rPr>
+          <w:rFonts w:ascii="Times New Roman" w:hAnsi="Times New Roman" w:cs="Times New Roman"/>
+          <w:sz w:val="24"/>
+          <w:szCs w:val="24"/>
+        </w:rPr>
+      </w:pPr>
+    </w:p>
+    <w:p>
+      <w:pPr>
+        <w:pStyle w:val="Corps"/>
+        <w:numPr>
+          <w:ilvl w:val="0"/>
+          <w:numId w:val="29"/>
+        </w:numPr>
+        <w:rPr>
+          <w:rFonts w:ascii="Times New Roman" w:hAnsi="Times New Roman" w:cs="Times New Roman"/>
+          <w:sz w:val="24"/>
+          <w:szCs w:val="24"/>
+        </w:rPr>
+      </w:pPr>
+    </w:p>
+    <w:p>
+      <w:pPr>
+        <w:pStyle w:val="Corps"/>
+        <w:ind w:left="720"/>
+        <w:rPr>
+          <w:rFonts w:ascii="Times New Roman" w:hAnsi="Times New Roman" w:cs="Times New Roman"/>
+          <w:sz w:val="24"/>
+          <w:szCs w:val="24"/>
+        </w:rPr>
+      </w:pPr>
     </w:p>
     <w:p>
       <w:pPr>
@@ -10514,7 +11745,7 @@
       </w:pPr>
     </w:p>
     <w:sectPr>
-      <w:footerReference w:type="default" r:id="rId37"/>
+      <w:footerReference w:type="default" r:id="rId40"/>
       <w:pgSz w:w="12240" w:h="15840"/>
       <w:pgMar w:top="1418" w:right="1418" w:bottom="1418" w:left="1418" w:header="720" w:footer="720" w:gutter="0"/>
       <w:pgNumType w:start="0"/>
@@ -10650,7 +11881,7 @@
               <w:noProof/>
               <w:color w:val="FFFFFF" w:themeColor="background1"/>
             </w:rPr>
-            <w:t>28</w:t>
+            <w:t>31</w:t>
           </w:r>
           <w:r>
             <w:rPr>
@@ -11580,6 +12811,95 @@
     </w:lvl>
   </w:abstractNum>
   <w:abstractNum w:abstractNumId="9">
+    <w:nsid w:val="2DA551F5"/>
+    <w:multiLevelType w:val="hybridMultilevel"/>
+    <w:tmpl w:val="4D623EC6"/>
+    <w:lvl w:ilvl="0" w:tplc="040C000F">
+      <w:start w:val="1"/>
+      <w:numFmt w:val="decimal"/>
+      <w:lvlText w:val="%1."/>
+      <w:lvlJc w:val="left"/>
+      <w:pPr>
+        <w:ind w:left="720" w:hanging="360"/>
+      </w:pPr>
+      <w:rPr>
+        <w:rFonts w:hint="default"/>
+      </w:rPr>
+    </w:lvl>
+    <w:lvl w:ilvl="1" w:tplc="040C0019" w:tentative="1">
+      <w:start w:val="1"/>
+      <w:numFmt w:val="lowerLetter"/>
+      <w:lvlText w:val="%2."/>
+      <w:lvlJc w:val="left"/>
+      <w:pPr>
+        <w:ind w:left="1440" w:hanging="360"/>
+      </w:pPr>
+    </w:lvl>
+    <w:lvl w:ilvl="2" w:tplc="040C001B" w:tentative="1">
+      <w:start w:val="1"/>
+      <w:numFmt w:val="lowerRoman"/>
+      <w:lvlText w:val="%3."/>
+      <w:lvlJc w:val="right"/>
+      <w:pPr>
+        <w:ind w:left="2160" w:hanging="180"/>
+      </w:pPr>
+    </w:lvl>
+    <w:lvl w:ilvl="3" w:tplc="040C000F" w:tentative="1">
+      <w:start w:val="1"/>
+      <w:numFmt w:val="decimal"/>
+      <w:lvlText w:val="%4."/>
+      <w:lvlJc w:val="left"/>
+      <w:pPr>
+        <w:ind w:left="2880" w:hanging="360"/>
+      </w:pPr>
+    </w:lvl>
+    <w:lvl w:ilvl="4" w:tplc="040C0019" w:tentative="1">
+      <w:start w:val="1"/>
+      <w:numFmt w:val="lowerLetter"/>
+      <w:lvlText w:val="%5."/>
+      <w:lvlJc w:val="left"/>
+      <w:pPr>
+        <w:ind w:left="3600" w:hanging="360"/>
+      </w:pPr>
+    </w:lvl>
+    <w:lvl w:ilvl="5" w:tplc="040C001B" w:tentative="1">
+      <w:start w:val="1"/>
+      <w:numFmt w:val="lowerRoman"/>
+      <w:lvlText w:val="%6."/>
+      <w:lvlJc w:val="right"/>
+      <w:pPr>
+        <w:ind w:left="4320" w:hanging="180"/>
+      </w:pPr>
+    </w:lvl>
+    <w:lvl w:ilvl="6" w:tplc="040C000F" w:tentative="1">
+      <w:start w:val="1"/>
+      <w:numFmt w:val="decimal"/>
+      <w:lvlText w:val="%7."/>
+      <w:lvlJc w:val="left"/>
+      <w:pPr>
+        <w:ind w:left="5040" w:hanging="360"/>
+      </w:pPr>
+    </w:lvl>
+    <w:lvl w:ilvl="7" w:tplc="040C0019" w:tentative="1">
+      <w:start w:val="1"/>
+      <w:numFmt w:val="lowerLetter"/>
+      <w:lvlText w:val="%8."/>
+      <w:lvlJc w:val="left"/>
+      <w:pPr>
+        <w:ind w:left="5760" w:hanging="360"/>
+      </w:pPr>
+    </w:lvl>
+    <w:lvl w:ilvl="8" w:tplc="040C001B" w:tentative="1">
+      <w:start w:val="1"/>
+      <w:numFmt w:val="lowerRoman"/>
+      <w:lvlText w:val="%9."/>
+      <w:lvlJc w:val="right"/>
+      <w:pPr>
+        <w:ind w:left="6480" w:hanging="180"/>
+      </w:pPr>
+    </w:lvl>
+  </w:abstractNum>
+  <w:abstractNum w:abstractNumId="10">
     <w:nsid w:val="32C572D8"/>
     <w:multiLevelType w:val="hybridMultilevel"/>
     <w:tmpl w:val="CC849DE0"/>
@@ -11668,7 +12988,7 @@
       </w:pPr>
     </w:lvl>
   </w:abstractNum>
-  <w:abstractNum w:abstractNumId="10">
+  <w:abstractNum w:abstractNumId="11">
     <w:nsid w:val="3672782A"/>
     <w:multiLevelType w:val="hybridMultilevel"/>
     <w:tmpl w:val="60FAD42C"/>
@@ -11757,7 +13077,7 @@
       </w:pPr>
     </w:lvl>
   </w:abstractNum>
-  <w:abstractNum w:abstractNumId="11">
+  <w:abstractNum w:abstractNumId="12">
     <w:nsid w:val="3A866960"/>
     <w:multiLevelType w:val="hybridMultilevel"/>
     <w:tmpl w:val="609CDA84"/>
@@ -11846,7 +13166,96 @@
       </w:pPr>
     </w:lvl>
   </w:abstractNum>
-  <w:abstractNum w:abstractNumId="12">
+  <w:abstractNum w:abstractNumId="13">
+    <w:nsid w:val="3F543CE9"/>
+    <w:multiLevelType w:val="hybridMultilevel"/>
+    <w:tmpl w:val="5A980D74"/>
+    <w:lvl w:ilvl="0" w:tplc="040C000F">
+      <w:start w:val="1"/>
+      <w:numFmt w:val="decimal"/>
+      <w:lvlText w:val="%1."/>
+      <w:lvlJc w:val="left"/>
+      <w:pPr>
+        <w:ind w:left="720" w:hanging="360"/>
+      </w:pPr>
+      <w:rPr>
+        <w:rFonts w:hint="default"/>
+      </w:rPr>
+    </w:lvl>
+    <w:lvl w:ilvl="1" w:tplc="040C0019" w:tentative="1">
+      <w:start w:val="1"/>
+      <w:numFmt w:val="lowerLetter"/>
+      <w:lvlText w:val="%2."/>
+      <w:lvlJc w:val="left"/>
+      <w:pPr>
+        <w:ind w:left="1440" w:hanging="360"/>
+      </w:pPr>
+    </w:lvl>
+    <w:lvl w:ilvl="2" w:tplc="040C001B" w:tentative="1">
+      <w:start w:val="1"/>
+      <w:numFmt w:val="lowerRoman"/>
+      <w:lvlText w:val="%3."/>
+      <w:lvlJc w:val="right"/>
+      <w:pPr>
+        <w:ind w:left="2160" w:hanging="180"/>
+      </w:pPr>
+    </w:lvl>
+    <w:lvl w:ilvl="3" w:tplc="040C000F" w:tentative="1">
+      <w:start w:val="1"/>
+      <w:numFmt w:val="decimal"/>
+      <w:lvlText w:val="%4."/>
+      <w:lvlJc w:val="left"/>
+      <w:pPr>
+        <w:ind w:left="2880" w:hanging="360"/>
+      </w:pPr>
+    </w:lvl>
+    <w:lvl w:ilvl="4" w:tplc="040C0019" w:tentative="1">
+      <w:start w:val="1"/>
+      <w:numFmt w:val="lowerLetter"/>
+      <w:lvlText w:val="%5."/>
+      <w:lvlJc w:val="left"/>
+      <w:pPr>
+        <w:ind w:left="3600" w:hanging="360"/>
+      </w:pPr>
+    </w:lvl>
+    <w:lvl w:ilvl="5" w:tplc="040C001B" w:tentative="1">
+      <w:start w:val="1"/>
+      <w:numFmt w:val="lowerRoman"/>
+      <w:lvlText w:val="%6."/>
+      <w:lvlJc w:val="right"/>
+      <w:pPr>
+        <w:ind w:left="4320" w:hanging="180"/>
+      </w:pPr>
+    </w:lvl>
+    <w:lvl w:ilvl="6" w:tplc="040C000F" w:tentative="1">
+      <w:start w:val="1"/>
+      <w:numFmt w:val="decimal"/>
+      <w:lvlText w:val="%7."/>
+      <w:lvlJc w:val="left"/>
+      <w:pPr>
+        <w:ind w:left="5040" w:hanging="360"/>
+      </w:pPr>
+    </w:lvl>
+    <w:lvl w:ilvl="7" w:tplc="040C0019" w:tentative="1">
+      <w:start w:val="1"/>
+      <w:numFmt w:val="lowerLetter"/>
+      <w:lvlText w:val="%8."/>
+      <w:lvlJc w:val="left"/>
+      <w:pPr>
+        <w:ind w:left="5760" w:hanging="360"/>
+      </w:pPr>
+    </w:lvl>
+    <w:lvl w:ilvl="8" w:tplc="040C001B" w:tentative="1">
+      <w:start w:val="1"/>
+      <w:numFmt w:val="lowerRoman"/>
+      <w:lvlText w:val="%9."/>
+      <w:lvlJc w:val="right"/>
+      <w:pPr>
+        <w:ind w:left="6480" w:hanging="180"/>
+      </w:pPr>
+    </w:lvl>
+  </w:abstractNum>
+  <w:abstractNum w:abstractNumId="14">
     <w:nsid w:val="409C6385"/>
     <w:multiLevelType w:val="hybridMultilevel"/>
     <w:tmpl w:val="3B60353A"/>
@@ -11935,7 +13344,7 @@
       </w:pPr>
     </w:lvl>
   </w:abstractNum>
-  <w:abstractNum w:abstractNumId="13">
+  <w:abstractNum w:abstractNumId="15">
     <w:nsid w:val="41B15413"/>
     <w:multiLevelType w:val="multilevel"/>
     <w:tmpl w:val="40DCB396"/>
@@ -12076,7 +13485,7 @@
       </w:rPr>
     </w:lvl>
   </w:abstractNum>
-  <w:abstractNum w:abstractNumId="14">
+  <w:abstractNum w:abstractNumId="16">
     <w:nsid w:val="459B0446"/>
     <w:multiLevelType w:val="hybridMultilevel"/>
     <w:tmpl w:val="5AE465FA"/>
@@ -12189,7 +13598,7 @@
       </w:rPr>
     </w:lvl>
   </w:abstractNum>
-  <w:abstractNum w:abstractNumId="15">
+  <w:abstractNum w:abstractNumId="17">
     <w:nsid w:val="47984F87"/>
     <w:multiLevelType w:val="hybridMultilevel"/>
     <w:tmpl w:val="6A56F3A2"/>
@@ -12302,7 +13711,7 @@
       </w:rPr>
     </w:lvl>
   </w:abstractNum>
-  <w:abstractNum w:abstractNumId="16">
+  <w:abstractNum w:abstractNumId="18">
     <w:nsid w:val="47E97E08"/>
     <w:multiLevelType w:val="hybridMultilevel"/>
     <w:tmpl w:val="98AA2ECE"/>
@@ -12415,7 +13824,7 @@
       </w:rPr>
     </w:lvl>
   </w:abstractNum>
-  <w:abstractNum w:abstractNumId="17">
+  <w:abstractNum w:abstractNumId="19">
     <w:nsid w:val="4A7C2873"/>
     <w:multiLevelType w:val="hybridMultilevel"/>
     <w:tmpl w:val="F93C3BB6"/>
@@ -12504,7 +13913,7 @@
       </w:pPr>
     </w:lvl>
   </w:abstractNum>
-  <w:abstractNum w:abstractNumId="18">
+  <w:abstractNum w:abstractNumId="20">
     <w:nsid w:val="549E69C5"/>
     <w:multiLevelType w:val="hybridMultilevel"/>
     <w:tmpl w:val="36B06F02"/>
@@ -12593,7 +14002,7 @@
       </w:pPr>
     </w:lvl>
   </w:abstractNum>
-  <w:abstractNum w:abstractNumId="19">
+  <w:abstractNum w:abstractNumId="21">
     <w:nsid w:val="54FC7F39"/>
     <w:multiLevelType w:val="hybridMultilevel"/>
     <w:tmpl w:val="85BCE152"/>
@@ -12682,7 +14091,7 @@
       </w:pPr>
     </w:lvl>
   </w:abstractNum>
-  <w:abstractNum w:abstractNumId="20">
+  <w:abstractNum w:abstractNumId="22">
     <w:nsid w:val="5916787A"/>
     <w:multiLevelType w:val="hybridMultilevel"/>
     <w:tmpl w:val="87400B66"/>
@@ -12771,7 +14180,7 @@
       </w:pPr>
     </w:lvl>
   </w:abstractNum>
-  <w:abstractNum w:abstractNumId="21">
+  <w:abstractNum w:abstractNumId="23">
     <w:nsid w:val="5A7C19F8"/>
     <w:multiLevelType w:val="hybridMultilevel"/>
     <w:tmpl w:val="F89039BC"/>
@@ -12860,7 +14269,7 @@
       </w:pPr>
     </w:lvl>
   </w:abstractNum>
-  <w:abstractNum w:abstractNumId="22">
+  <w:abstractNum w:abstractNumId="24">
     <w:nsid w:val="5AB63E81"/>
     <w:multiLevelType w:val="hybridMultilevel"/>
     <w:tmpl w:val="353CC5DC"/>
@@ -12949,7 +14358,7 @@
       </w:pPr>
     </w:lvl>
   </w:abstractNum>
-  <w:abstractNum w:abstractNumId="23">
+  <w:abstractNum w:abstractNumId="25">
     <w:nsid w:val="68DB65A6"/>
     <w:multiLevelType w:val="hybridMultilevel"/>
     <w:tmpl w:val="6D7EF99A"/>
@@ -13038,7 +14447,7 @@
       </w:pPr>
     </w:lvl>
   </w:abstractNum>
-  <w:abstractNum w:abstractNumId="24">
+  <w:abstractNum w:abstractNumId="26">
     <w:nsid w:val="718B2063"/>
     <w:multiLevelType w:val="hybridMultilevel"/>
     <w:tmpl w:val="C83AE6A4"/>
@@ -13127,7 +14536,96 @@
       </w:pPr>
     </w:lvl>
   </w:abstractNum>
-  <w:abstractNum w:abstractNumId="25">
+  <w:abstractNum w:abstractNumId="27">
+    <w:nsid w:val="77DF701C"/>
+    <w:multiLevelType w:val="hybridMultilevel"/>
+    <w:tmpl w:val="F452A88E"/>
+    <w:lvl w:ilvl="0" w:tplc="040C000F">
+      <w:start w:val="1"/>
+      <w:numFmt w:val="decimal"/>
+      <w:lvlText w:val="%1."/>
+      <w:lvlJc w:val="left"/>
+      <w:pPr>
+        <w:ind w:left="720" w:hanging="360"/>
+      </w:pPr>
+      <w:rPr>
+        <w:rFonts w:hint="default"/>
+      </w:rPr>
+    </w:lvl>
+    <w:lvl w:ilvl="1" w:tplc="040C0019" w:tentative="1">
+      <w:start w:val="1"/>
+      <w:numFmt w:val="lowerLetter"/>
+      <w:lvlText w:val="%2."/>
+      <w:lvlJc w:val="left"/>
+      <w:pPr>
+        <w:ind w:left="1440" w:hanging="360"/>
+      </w:pPr>
+    </w:lvl>
+    <w:lvl w:ilvl="2" w:tplc="040C001B" w:tentative="1">
+      <w:start w:val="1"/>
+      <w:numFmt w:val="lowerRoman"/>
+      <w:lvlText w:val="%3."/>
+      <w:lvlJc w:val="right"/>
+      <w:pPr>
+        <w:ind w:left="2160" w:hanging="180"/>
+      </w:pPr>
+    </w:lvl>
+    <w:lvl w:ilvl="3" w:tplc="040C000F" w:tentative="1">
+      <w:start w:val="1"/>
+      <w:numFmt w:val="decimal"/>
+      <w:lvlText w:val="%4."/>
+      <w:lvlJc w:val="left"/>
+      <w:pPr>
+        <w:ind w:left="2880" w:hanging="360"/>
+      </w:pPr>
+    </w:lvl>
+    <w:lvl w:ilvl="4" w:tplc="040C0019" w:tentative="1">
+      <w:start w:val="1"/>
+      <w:numFmt w:val="lowerLetter"/>
+      <w:lvlText w:val="%5."/>
+      <w:lvlJc w:val="left"/>
+      <w:pPr>
+        <w:ind w:left="3600" w:hanging="360"/>
+      </w:pPr>
+    </w:lvl>
+    <w:lvl w:ilvl="5" w:tplc="040C001B" w:tentative="1">
+      <w:start w:val="1"/>
+      <w:numFmt w:val="lowerRoman"/>
+      <w:lvlText w:val="%6."/>
+      <w:lvlJc w:val="right"/>
+      <w:pPr>
+        <w:ind w:left="4320" w:hanging="180"/>
+      </w:pPr>
+    </w:lvl>
+    <w:lvl w:ilvl="6" w:tplc="040C000F" w:tentative="1">
+      <w:start w:val="1"/>
+      <w:numFmt w:val="decimal"/>
+      <w:lvlText w:val="%7."/>
+      <w:lvlJc w:val="left"/>
+      <w:pPr>
+        <w:ind w:left="5040" w:hanging="360"/>
+      </w:pPr>
+    </w:lvl>
+    <w:lvl w:ilvl="7" w:tplc="040C0019" w:tentative="1">
+      <w:start w:val="1"/>
+      <w:numFmt w:val="lowerLetter"/>
+      <w:lvlText w:val="%8."/>
+      <w:lvlJc w:val="left"/>
+      <w:pPr>
+        <w:ind w:left="5760" w:hanging="360"/>
+      </w:pPr>
+    </w:lvl>
+    <w:lvl w:ilvl="8" w:tplc="040C001B" w:tentative="1">
+      <w:start w:val="1"/>
+      <w:numFmt w:val="lowerRoman"/>
+      <w:lvlText w:val="%9."/>
+      <w:lvlJc w:val="right"/>
+      <w:pPr>
+        <w:ind w:left="6480" w:hanging="180"/>
+      </w:pPr>
+    </w:lvl>
+  </w:abstractNum>
+  <w:abstractNum w:abstractNumId="28">
     <w:nsid w:val="790F7B17"/>
     <w:multiLevelType w:val="hybridMultilevel"/>
     <w:tmpl w:val="458A1524"/>
@@ -13240,7 +14738,7 @@
       </w:rPr>
     </w:lvl>
   </w:abstractNum>
-  <w:abstractNum w:abstractNumId="26">
+  <w:abstractNum w:abstractNumId="29">
     <w:nsid w:val="7E0F5019"/>
     <w:multiLevelType w:val="hybridMultilevel"/>
     <w:tmpl w:val="98C09AE4"/>
@@ -13336,25 +14834,25 @@
     <w:abstractNumId w:val="6"/>
   </w:num>
   <w:num w:numId="3">
-    <w:abstractNumId w:val="15"/>
+    <w:abstractNumId w:val="17"/>
   </w:num>
   <w:num w:numId="4">
-    <w:abstractNumId w:val="14"/>
+    <w:abstractNumId w:val="16"/>
   </w:num>
   <w:num w:numId="5">
-    <w:abstractNumId w:val="16"/>
+    <w:abstractNumId w:val="18"/>
   </w:num>
   <w:num w:numId="6">
-    <w:abstractNumId w:val="25"/>
+    <w:abstractNumId w:val="28"/>
   </w:num>
   <w:num w:numId="7">
     <w:abstractNumId w:val="4"/>
   </w:num>
   <w:num w:numId="8">
-    <w:abstractNumId w:val="20"/>
+    <w:abstractNumId w:val="22"/>
   </w:num>
   <w:num w:numId="9">
-    <w:abstractNumId w:val="23"/>
+    <w:abstractNumId w:val="25"/>
   </w:num>
   <w:num w:numId="10">
     <w:abstractNumId w:val="1"/>
@@ -13363,55 +14861,64 @@
     <w:abstractNumId w:val="7"/>
   </w:num>
   <w:num w:numId="12">
-    <w:abstractNumId w:val="13"/>
+    <w:abstractNumId w:val="15"/>
   </w:num>
   <w:num w:numId="13">
     <w:abstractNumId w:val="0"/>
   </w:num>
   <w:num w:numId="14">
-    <w:abstractNumId w:val="24"/>
+    <w:abstractNumId w:val="26"/>
   </w:num>
   <w:num w:numId="15">
     <w:abstractNumId w:val="8"/>
   </w:num>
   <w:num w:numId="16">
-    <w:abstractNumId w:val="19"/>
+    <w:abstractNumId w:val="21"/>
   </w:num>
   <w:num w:numId="17">
-    <w:abstractNumId w:val="18"/>
+    <w:abstractNumId w:val="20"/>
   </w:num>
   <w:num w:numId="18">
-    <w:abstractNumId w:val="9"/>
+    <w:abstractNumId w:val="10"/>
   </w:num>
   <w:num w:numId="19">
     <w:abstractNumId w:val="3"/>
   </w:num>
   <w:num w:numId="20">
-    <w:abstractNumId w:val="17"/>
+    <w:abstractNumId w:val="19"/>
   </w:num>
   <w:num w:numId="21">
-    <w:abstractNumId w:val="11"/>
+    <w:abstractNumId w:val="12"/>
   </w:num>
   <w:num w:numId="22">
-    <w:abstractNumId w:val="22"/>
+    <w:abstractNumId w:val="24"/>
   </w:num>
   <w:num w:numId="23">
     <w:abstractNumId w:val="5"/>
   </w:num>
   <w:num w:numId="24">
-    <w:abstractNumId w:val="10"/>
+    <w:abstractNumId w:val="11"/>
   </w:num>
   <w:num w:numId="25">
-    <w:abstractNumId w:val="12"/>
+    <w:abstractNumId w:val="14"/>
   </w:num>
   <w:num w:numId="26">
     <w:abstractNumId w:val="2"/>
   </w:num>
   <w:num w:numId="27">
-    <w:abstractNumId w:val="21"/>
+    <w:abstractNumId w:val="23"/>
   </w:num>
   <w:num w:numId="28">
-    <w:abstractNumId w:val="26"/>
+    <w:abstractNumId w:val="29"/>
+  </w:num>
+  <w:num w:numId="29">
+    <w:abstractNumId w:val="13"/>
+  </w:num>
+  <w:num w:numId="30">
+    <w:abstractNumId w:val="9"/>
+  </w:num>
+  <w:num w:numId="31">
+    <w:abstractNumId w:val="27"/>
   </w:num>
   <w:numIdMacAtCleanup w:val="20"/>
 </w:numbering>
@@ -15954,7 +17461,7 @@
 </file>
 
 <file path=customXml/itemProps4.xml><?xml version="1.0" encoding="utf-8"?>
-<ds:datastoreItem xmlns:ds="http://schemas.openxmlformats.org/officeDocument/2006/customXml" ds:itemID="{D8138E11-1C27-9547-B387-6996D515A728}">
+<ds:datastoreItem xmlns:ds="http://schemas.openxmlformats.org/officeDocument/2006/customXml" ds:itemID="{37F31653-2C37-5242-B21A-2FE2418D171A}">
   <ds:schemaRefs>
     <ds:schemaRef ds:uri="http://schemas.openxmlformats.org/officeDocument/2006/bibliography"/>
   </ds:schemaRefs>

</xml_diff>